<commit_message>
Worked on the Report Extensively
</commit_message>
<xml_diff>
--- a/A01 - Alex and Pierre - Report.docx
+++ b/A01 - Alex and Pierre - Report.docx
@@ -162,7 +162,29 @@
                 <w:sz w:val="44"/>
                 <w:szCs w:val="44"/>
               </w:rPr>
-              <w:t>Project Report</w:t>
+              <w:t xml:space="preserve">Realistic Projectile </w:t>
+            </w:r>
+          </w:p>
+          <w:p>
+            <w:pPr>
+              <w:rPr>
+                <w:sz w:val="44"/>
+                <w:szCs w:val="44"/>
+              </w:rPr>
+            </w:pPr>
+            <w:r>
+              <w:rPr>
+                <w:sz w:val="44"/>
+                <w:szCs w:val="44"/>
+              </w:rPr>
+              <w:t>Simulation</w:t>
+            </w:r>
+            <w:r>
+              <w:rPr>
+                <w:sz w:val="44"/>
+                <w:szCs w:val="44"/>
+              </w:rPr>
+              <w:t xml:space="preserve"> Report</w:t>
             </w:r>
           </w:p>
           <w:p>
@@ -387,6 +409,28 @@
                 <w:szCs w:val="36"/>
               </w:rPr>
             </w:pPr>
+            <w:r>
+              <w:rPr>
+                <w:sz w:val="36"/>
+                <w:szCs w:val="36"/>
+              </w:rPr>
+              <w:t>March 22</w:t>
+            </w:r>
+            <w:r>
+              <w:rPr>
+                <w:sz w:val="36"/>
+                <w:szCs w:val="36"/>
+                <w:vertAlign w:val="superscript"/>
+              </w:rPr>
+              <w:t>nd</w:t>
+            </w:r>
+            <w:r>
+              <w:rPr>
+                <w:sz w:val="36"/>
+                <w:szCs w:val="36"/>
+              </w:rPr>
+              <w:t xml:space="preserve"> 2017</w:t>
+            </w:r>
           </w:p>
         </w:tc>
       </w:tr>
@@ -448,14 +492,105 @@
         <w:ind w:left="2880"/>
       </w:pPr>
     </w:p>
-    <w:p>
-      <w:pPr>
-        <w:sectPr>
-          <w:pgSz w:w="12240" w:h="15840"/>
-          <w:pgMar w:top="1440" w:right="1080" w:bottom="1440" w:left="1080" w:header="720" w:footer="720" w:gutter="0"/>
-          <w:cols w:space="720"/>
-          <w:docGrid w:linePitch="360"/>
-        </w:sectPr>
+    <w:p/>
+    <w:p>
+      <w:pPr>
+        <w:jc w:val="center"/>
+      </w:pPr>
+      <w:r>
+        <w:pict>
+          <v:shapetype id="_x0000_t75" coordsize="21600,21600" o:spt="75" o:preferrelative="t" path="m@4@5l@4@11@9@11@9@5xe" filled="f" stroked="f">
+            <v:stroke joinstyle="miter"/>
+            <v:formulas>
+              <v:f eqn="if lineDrawn pixelLineWidth 0"/>
+              <v:f eqn="sum @0 1 0"/>
+              <v:f eqn="sum 0 0 @1"/>
+              <v:f eqn="prod @2 1 2"/>
+              <v:f eqn="prod @3 21600 pixelWidth"/>
+              <v:f eqn="prod @3 21600 pixelHeight"/>
+              <v:f eqn="sum @0 0 1"/>
+              <v:f eqn="prod @6 1 2"/>
+              <v:f eqn="prod @7 21600 pixelWidth"/>
+              <v:f eqn="sum @8 21600 0"/>
+              <v:f eqn="prod @7 21600 pixelHeight"/>
+              <v:f eqn="sum @10 21600 0"/>
+            </v:formulas>
+            <v:path o:extrusionok="f" gradientshapeok="t" o:connecttype="rect"/>
+            <o:lock v:ext="edit" aspectratio="t"/>
+          </v:shapetype>
+          <v:shape id="_x0000_i1028" type="#_x0000_t75" style="width:372.75pt;height:68.25pt">
+            <v:imagedata r:id="rId9" o:title="ExampleDemonstration"/>
+          </v:shape>
+        </w:pict>
+      </w:r>
+    </w:p>
+    <w:p>
+      <w:pPr>
+        <w:pStyle w:val="TableofFigures"/>
+        <w:jc w:val="center"/>
+      </w:pPr>
+      <w:bookmarkStart w:id="0" w:name="_Toc477974426"/>
+      <w:r>
+        <w:rPr>
+          <w:i/>
+        </w:rPr>
+        <w:t>Fig</w:t>
+      </w:r>
+      <w:r>
+        <w:rPr>
+          <w:i/>
+        </w:rPr>
+        <w:t>.</w:t>
+      </w:r>
+      <w:r>
+        <w:rPr>
+          <w:i/>
+        </w:rPr>
+        <w:t xml:space="preserve"> 1.</w:t>
+      </w:r>
+      <w:r>
+        <w:t xml:space="preserve"> </w:t>
+      </w:r>
+      <w:r>
+        <w:t xml:space="preserve">Screenshot of </w:t>
+      </w:r>
+      <w:r>
+        <w:t>Projectile Motion Flash Simulation.</w:t>
+      </w:r>
+      <w:bookmarkEnd w:id="0"/>
+    </w:p>
+    <w:p>
+      <w:pPr>
+        <w:jc w:val="center"/>
+      </w:pPr>
+      <w:r>
+        <w:t>From “Projectile Motion” by Splung</w:t>
+      </w:r>
+      <w:r>
+        <w:t>.com</w:t>
+      </w:r>
+      <w:r>
+        <w:t xml:space="preserve"> at </w:t>
+      </w:r>
+      <w:hyperlink r:id="rId10" w:history="1">
+        <w:r>
+          <w:t>http://ww</w:t>
+        </w:r>
+        <w:bookmarkStart w:id="1" w:name="_GoBack"/>
+        <w:bookmarkEnd w:id="1"/>
+        <w:r>
+          <w:t>w.splung.com/content/sid/2/page/projectiles</w:t>
+        </w:r>
+      </w:hyperlink>
+    </w:p>
+    <w:p>
+      <w:pPr>
+        <w:jc w:val="center"/>
+      </w:pPr>
+    </w:p>
+    <w:p>
+      <w:pPr>
+        <w:jc w:val="center"/>
       </w:pPr>
     </w:p>
     <w:sdt>
@@ -498,6 +633,7 @@
             <w:rPr>
               <w:rFonts w:eastAsiaTheme="minorEastAsia"/>
               <w:noProof/>
+              <w:lang w:val="en-CA" w:eastAsia="en-CA"/>
             </w:rPr>
           </w:pPr>
           <w:r>
@@ -509,7 +645,7 @@
           <w:r>
             <w:fldChar w:fldCharType="separate"/>
           </w:r>
-          <w:hyperlink w:anchor="_Toc448302589" w:history="1">
+          <w:hyperlink w:anchor="_Toc477972622" w:history="1">
             <w:r>
               <w:rPr>
                 <w:rStyle w:val="Hyperlink"/>
@@ -536,7 +672,7 @@
                 <w:noProof/>
                 <w:webHidden/>
               </w:rPr>
-              <w:instrText xml:space="preserve"> PAGEREF _Toc448302589 \h </w:instrText>
+              <w:instrText xml:space="preserve"> PAGEREF _Toc477972622 \h </w:instrText>
             </w:r>
             <w:r>
               <w:rPr>
@@ -576,9 +712,10 @@
             <w:rPr>
               <w:rFonts w:eastAsiaTheme="minorEastAsia"/>
               <w:noProof/>
+              <w:lang w:val="en-CA" w:eastAsia="en-CA"/>
             </w:rPr>
           </w:pPr>
-          <w:hyperlink w:anchor="_Toc448302590" w:history="1">
+          <w:hyperlink w:anchor="_Toc477972623" w:history="1">
             <w:r>
               <w:rPr>
                 <w:rStyle w:val="Hyperlink"/>
@@ -605,7 +742,7 @@
                 <w:noProof/>
                 <w:webHidden/>
               </w:rPr>
-              <w:instrText xml:space="preserve"> PAGEREF _Toc448302590 \h </w:instrText>
+              <w:instrText xml:space="preserve"> PAGEREF _Toc477972623 \h </w:instrText>
             </w:r>
             <w:r>
               <w:rPr>
@@ -645,15 +782,16 @@
             <w:rPr>
               <w:rFonts w:eastAsiaTheme="minorEastAsia"/>
               <w:noProof/>
+              <w:lang w:val="en-CA" w:eastAsia="en-CA"/>
             </w:rPr>
           </w:pPr>
-          <w:hyperlink w:anchor="_Toc448302591" w:history="1">
+          <w:hyperlink w:anchor="_Toc477972624" w:history="1">
             <w:r>
               <w:rPr>
                 <w:rStyle w:val="Hyperlink"/>
                 <w:noProof/>
               </w:rPr>
-              <w:t>Key Point 1</w:t>
+              <w:t>Wind Resistance</w:t>
             </w:r>
             <w:r>
               <w:rPr>
@@ -674,7 +812,7 @@
                 <w:noProof/>
                 <w:webHidden/>
               </w:rPr>
-              <w:instrText xml:space="preserve"> PAGEREF _Toc448302591 \h </w:instrText>
+              <w:instrText xml:space="preserve"> PAGEREF _Toc477972624 \h </w:instrText>
             </w:r>
             <w:r>
               <w:rPr>
@@ -694,7 +832,143 @@
                 <w:noProof/>
                 <w:webHidden/>
               </w:rPr>
-              <w:t>1</w:t>
+              <w:t>2</w:t>
+            </w:r>
+            <w:r>
+              <w:rPr>
+                <w:noProof/>
+                <w:webHidden/>
+              </w:rPr>
+              <w:fldChar w:fldCharType="end"/>
+            </w:r>
+          </w:hyperlink>
+        </w:p>
+        <w:p>
+          <w:pPr>
+            <w:pStyle w:val="TOC3"/>
+            <w:tabs>
+              <w:tab w:val="right" w:leader="dot" w:pos="10070"/>
+            </w:tabs>
+            <w:rPr>
+              <w:noProof/>
+            </w:rPr>
+          </w:pPr>
+          <w:hyperlink w:anchor="_Toc477972625" w:history="1">
+            <w:r>
+              <w:rPr>
+                <w:rStyle w:val="Hyperlink"/>
+                <w:noProof/>
+              </w:rPr>
+              <w:t>What it is</w:t>
+            </w:r>
+            <w:r>
+              <w:rPr>
+                <w:noProof/>
+                <w:webHidden/>
+              </w:rPr>
+              <w:tab/>
+            </w:r>
+            <w:r>
+              <w:rPr>
+                <w:noProof/>
+                <w:webHidden/>
+              </w:rPr>
+              <w:fldChar w:fldCharType="begin"/>
+            </w:r>
+            <w:r>
+              <w:rPr>
+                <w:noProof/>
+                <w:webHidden/>
+              </w:rPr>
+              <w:instrText xml:space="preserve"> PAGEREF _Toc477972625 \h </w:instrText>
+            </w:r>
+            <w:r>
+              <w:rPr>
+                <w:noProof/>
+                <w:webHidden/>
+              </w:rPr>
+            </w:r>
+            <w:r>
+              <w:rPr>
+                <w:noProof/>
+                <w:webHidden/>
+              </w:rPr>
+              <w:fldChar w:fldCharType="separate"/>
+            </w:r>
+            <w:r>
+              <w:rPr>
+                <w:noProof/>
+                <w:webHidden/>
+              </w:rPr>
+              <w:t>2</w:t>
+            </w:r>
+            <w:r>
+              <w:rPr>
+                <w:noProof/>
+                <w:webHidden/>
+              </w:rPr>
+              <w:fldChar w:fldCharType="end"/>
+            </w:r>
+          </w:hyperlink>
+        </w:p>
+        <w:p>
+          <w:pPr>
+            <w:pStyle w:val="TOC3"/>
+            <w:tabs>
+              <w:tab w:val="right" w:leader="dot" w:pos="10070"/>
+            </w:tabs>
+            <w:rPr>
+              <w:noProof/>
+            </w:rPr>
+          </w:pPr>
+          <w:hyperlink w:anchor="_Toc477972626" w:history="1">
+            <w:r>
+              <w:rPr>
+                <w:rStyle w:val="Hyperlink"/>
+                <w:noProof/>
+              </w:rPr>
+              <w:t>How It’s Relevant to Game Programming</w:t>
+            </w:r>
+            <w:r>
+              <w:rPr>
+                <w:noProof/>
+                <w:webHidden/>
+              </w:rPr>
+              <w:tab/>
+            </w:r>
+            <w:r>
+              <w:rPr>
+                <w:noProof/>
+                <w:webHidden/>
+              </w:rPr>
+              <w:fldChar w:fldCharType="begin"/>
+            </w:r>
+            <w:r>
+              <w:rPr>
+                <w:noProof/>
+                <w:webHidden/>
+              </w:rPr>
+              <w:instrText xml:space="preserve"> PAGEREF _Toc477972626 \h </w:instrText>
+            </w:r>
+            <w:r>
+              <w:rPr>
+                <w:noProof/>
+                <w:webHidden/>
+              </w:rPr>
+            </w:r>
+            <w:r>
+              <w:rPr>
+                <w:noProof/>
+                <w:webHidden/>
+              </w:rPr>
+              <w:fldChar w:fldCharType="separate"/>
+            </w:r>
+            <w:r>
+              <w:rPr>
+                <w:noProof/>
+                <w:webHidden/>
+              </w:rPr>
+              <w:t>2</w:t>
             </w:r>
             <w:r>
               <w:rPr>
@@ -714,15 +988,16 @@
             <w:rPr>
               <w:rFonts w:eastAsiaTheme="minorEastAsia"/>
               <w:noProof/>
+              <w:lang w:val="en-CA" w:eastAsia="en-CA"/>
             </w:rPr>
           </w:pPr>
-          <w:hyperlink w:anchor="_Toc448302592" w:history="1">
+          <w:hyperlink w:anchor="_Toc477972627" w:history="1">
             <w:r>
               <w:rPr>
                 <w:rStyle w:val="Hyperlink"/>
                 <w:noProof/>
               </w:rPr>
-              <w:t>Key Point 2</w:t>
+              <w:t>Conservation of Momentum</w:t>
             </w:r>
             <w:r>
               <w:rPr>
@@ -743,7 +1018,7 @@
                 <w:noProof/>
                 <w:webHidden/>
               </w:rPr>
-              <w:instrText xml:space="preserve"> PAGEREF _Toc448302592 \h </w:instrText>
+              <w:instrText xml:space="preserve"> PAGEREF _Toc477972627 \h </w:instrText>
             </w:r>
             <w:r>
               <w:rPr>
@@ -763,7 +1038,7 @@
                 <w:noProof/>
                 <w:webHidden/>
               </w:rPr>
-              <w:t>1</w:t>
+              <w:t>2</w:t>
             </w:r>
             <w:r>
               <w:rPr>
@@ -783,9 +1058,10 @@
             <w:rPr>
               <w:rFonts w:eastAsiaTheme="minorEastAsia"/>
               <w:noProof/>
+              <w:lang w:val="en-CA" w:eastAsia="en-CA"/>
             </w:rPr>
           </w:pPr>
-          <w:hyperlink w:anchor="_Toc448302593" w:history="1">
+          <w:hyperlink w:anchor="_Toc477972628" w:history="1">
             <w:r>
               <w:rPr>
                 <w:rStyle w:val="Hyperlink"/>
@@ -812,7 +1088,7 @@
                 <w:noProof/>
                 <w:webHidden/>
               </w:rPr>
-              <w:instrText xml:space="preserve"> PAGEREF _Toc448302593 \h </w:instrText>
+              <w:instrText xml:space="preserve"> PAGEREF _Toc477972628 \h </w:instrText>
             </w:r>
             <w:r>
               <w:rPr>
@@ -832,7 +1108,7 @@
                 <w:noProof/>
                 <w:webHidden/>
               </w:rPr>
-              <w:t>1</w:t>
+              <w:t>2</w:t>
             </w:r>
             <w:r>
               <w:rPr>
@@ -852,9 +1128,10 @@
             <w:rPr>
               <w:rFonts w:eastAsiaTheme="minorEastAsia"/>
               <w:noProof/>
+              <w:lang w:val="en-CA" w:eastAsia="en-CA"/>
             </w:rPr>
           </w:pPr>
-          <w:hyperlink w:anchor="_Toc448302594" w:history="1">
+          <w:hyperlink w:anchor="_Toc477972629" w:history="1">
             <w:r>
               <w:rPr>
                 <w:rStyle w:val="Hyperlink"/>
@@ -881,7 +1158,7 @@
                 <w:noProof/>
                 <w:webHidden/>
               </w:rPr>
-              <w:instrText xml:space="preserve"> PAGEREF _Toc448302594 \h </w:instrText>
+              <w:instrText xml:space="preserve"> PAGEREF _Toc477972629 \h </w:instrText>
             </w:r>
             <w:r>
               <w:rPr>
@@ -901,7 +1178,7 @@
                 <w:noProof/>
                 <w:webHidden/>
               </w:rPr>
-              <w:t>2</w:t>
+              <w:t>3</w:t>
             </w:r>
             <w:r>
               <w:rPr>
@@ -950,21 +1227,96 @@
       </w:r>
     </w:p>
     <w:p>
-      <w:fldSimple w:instr=" TOC \h \z \c &quot;Figure&quot; ">
+      <w:pPr>
+        <w:pStyle w:val="TableofFigures"/>
+        <w:tabs>
+          <w:tab w:val="right" w:leader="dot" w:pos="10070"/>
+        </w:tabs>
+        <w:rPr>
+          <w:rFonts w:eastAsiaTheme="minorEastAsia"/>
+          <w:noProof/>
+          <w:lang w:val="en-CA" w:eastAsia="en-CA"/>
+        </w:rPr>
+      </w:pPr>
+      <w:r>
+        <w:fldChar w:fldCharType="begin"/>
+      </w:r>
+      <w:r>
+        <w:instrText xml:space="preserve"> TOC \h \z \t "Table of Figures" \c </w:instrText>
+      </w:r>
+      <w:r>
+        <w:fldChar w:fldCharType="separate"/>
+      </w:r>
+      <w:hyperlink w:anchor="_Toc477974426" w:history="1">
         <w:r>
           <w:rPr>
-            <w:b/>
-            <w:bCs/>
+            <w:rStyle w:val="Hyperlink"/>
             <w:noProof/>
           </w:rPr>
-          <w:t>No table of figures entries found.</w:t>
+          <w:t>Fig. 1. Screenshot of Projectile Motion Flash Simulation.</w:t>
         </w:r>
-      </w:fldSimple>
-    </w:p>
+        <w:r>
+          <w:rPr>
+            <w:noProof/>
+            <w:webHidden/>
+          </w:rPr>
+          <w:tab/>
+        </w:r>
+        <w:r>
+          <w:rPr>
+            <w:noProof/>
+            <w:webHidden/>
+          </w:rPr>
+          <w:fldChar w:fldCharType="begin"/>
+        </w:r>
+        <w:r>
+          <w:rPr>
+            <w:noProof/>
+            <w:webHidden/>
+          </w:rPr>
+          <w:instrText xml:space="preserve"> PAGEREF _Toc477974426 \h </w:instrText>
+        </w:r>
+        <w:r>
+          <w:rPr>
+            <w:noProof/>
+            <w:webHidden/>
+          </w:rPr>
+        </w:r>
+        <w:r>
+          <w:rPr>
+            <w:noProof/>
+            <w:webHidden/>
+          </w:rPr>
+          <w:fldChar w:fldCharType="separate"/>
+        </w:r>
+        <w:r>
+          <w:rPr>
+            <w:noProof/>
+            <w:webHidden/>
+          </w:rPr>
+          <w:t>i</w:t>
+        </w:r>
+        <w:r>
+          <w:rPr>
+            <w:noProof/>
+            <w:webHidden/>
+          </w:rPr>
+          <w:fldChar w:fldCharType="end"/>
+        </w:r>
+      </w:hyperlink>
+    </w:p>
+    <w:p>
+      <w:r>
+        <w:fldChar w:fldCharType="end"/>
+      </w:r>
+    </w:p>
+    <w:p/>
+    <w:p/>
+    <w:p/>
     <w:p>
       <w:pPr>
         <w:sectPr>
-          <w:footerReference w:type="default" r:id="rId9"/>
+          <w:footerReference w:type="default" r:id="rId11"/>
           <w:pgSz w:w="12240" w:h="15840"/>
           <w:pgMar w:top="1440" w:right="1080" w:bottom="1440" w:left="1080" w:header="720" w:footer="720" w:gutter="0"/>
           <w:pgNumType w:fmt="lowerRoman" w:start="1"/>
@@ -977,12 +1329,12 @@
       <w:pPr>
         <w:pStyle w:val="Heading1"/>
       </w:pPr>
-      <w:bookmarkStart w:id="0" w:name="_Toc448302589"/>
+      <w:bookmarkStart w:id="2" w:name="_Toc477972622"/>
       <w:r>
         <w:lastRenderedPageBreak/>
         <w:t>Introduction</w:t>
       </w:r>
-      <w:bookmarkEnd w:id="0"/>
+      <w:bookmarkEnd w:id="2"/>
     </w:p>
     <w:p>
       <w:pPr>
@@ -999,18 +1351,85 @@
     </w:p>
     <w:p>
       <w:r>
-        <w:t>Projectiles are moving objects that have plenty of physics associated with them. Our project is to create a virtual and realistic simulation of this. We chose this topic because plenty of video games use projectile-like assets. For example, Angry Birds uses projectiles (birds in this case) and they are affected by gravity, and other forces such as wind resistance. This report will highlight our efforts towards creating this realistic projectile simulation.</w:t>
+        <w:t>Projectiles are moving objects that have plenty of physics associated with them. Our project is to create a vir</w:t>
+      </w:r>
+      <w:r>
+        <w:t>tual and realistic simulation involving launching projectiles at several angles</w:t>
+      </w:r>
+      <w:r>
+        <w:t>. We chose this topic because</w:t>
+      </w:r>
+      <w:r>
+        <w:t xml:space="preserve"> it is familiar to us due to our Math and Physics for Games class at NAIT. We also see this as an excellent opportunity to translate our calculations into visual results.</w:t>
+      </w:r>
+    </w:p>
+    <w:p>
+      <w:r>
+        <w:t>There are p</w:t>
+      </w:r>
+      <w:r>
+        <w:t xml:space="preserve">lenty of video games </w:t>
+      </w:r>
+      <w:r>
+        <w:t xml:space="preserve">that </w:t>
+      </w:r>
+      <w:r>
+        <w:t>use projectile-like assets.</w:t>
+      </w:r>
+      <w:r>
+        <w:t xml:space="preserve"> The physics behind these assets are a lot more complicated than they may seem at first. For example, the game “Angry Birds” </w:t>
+      </w:r>
+      <w:r>
+        <w:t xml:space="preserve">uses birds </w:t>
+      </w:r>
+      <w:r>
+        <w:t>as projectiles</w:t>
+      </w:r>
+      <w:r>
+        <w:t xml:space="preserve"> and they are affected </w:t>
+      </w:r>
+      <w:r>
+        <w:t>by multiple forces</w:t>
+      </w:r>
+      <w:r>
+        <w:t>.</w:t>
+      </w:r>
+      <w:r>
+        <w:t xml:space="preserve"> All these forces must be programmed in, otherwise the projectile may act differently than a user may expect. For example, a projectile may slow down faster than a user expected, hence ruining their attempt at the shot.</w:t>
+      </w:r>
+      <w:r>
+        <w:t xml:space="preserve"> </w:t>
+      </w:r>
+    </w:p>
+    <w:p>
+      <w:r>
+        <w:t xml:space="preserve">This report will highlight our efforts towards creating </w:t>
+      </w:r>
+      <w:r>
+        <w:t>a</w:t>
+      </w:r>
+      <w:r>
+        <w:t xml:space="preserve"> realistic projectile simulation</w:t>
+      </w:r>
+      <w:r>
+        <w:t xml:space="preserve"> and will go into detail on how each physics concept involved affects the </w:t>
+      </w:r>
+      <w:r>
+        <w:t>projectile</w:t>
+      </w:r>
+      <w:r>
+        <w:t>.</w:t>
       </w:r>
     </w:p>
     <w:p>
       <w:pPr>
         <w:pStyle w:val="Heading1"/>
       </w:pPr>
-      <w:bookmarkStart w:id="1" w:name="_Toc448302590"/>
+      <w:bookmarkStart w:id="3" w:name="_Toc477972623"/>
       <w:r>
         <w:t>Concept</w:t>
       </w:r>
-      <w:bookmarkEnd w:id="1"/>
+      <w:bookmarkEnd w:id="3"/>
     </w:p>
     <w:p>
       <w:pPr>
@@ -1027,72 +1446,391 @@
     </w:p>
     <w:p>
       <w:r>
+        <w:t>The simulation will involve two different scenarios</w:t>
+      </w:r>
+      <w:r>
+        <w:t>.</w:t>
+      </w:r>
+      <w:r>
+        <w:t xml:space="preserve"> </w:t>
+      </w:r>
+      <w:r>
+        <w:t>O</w:t>
+      </w:r>
+      <w:r>
+        <w:t xml:space="preserve">ne </w:t>
+      </w:r>
+      <w:r>
+        <w:t xml:space="preserve">scenario will have </w:t>
+      </w:r>
+      <w:r>
+        <w:t xml:space="preserve">the </w:t>
+      </w:r>
+      <w:r>
+        <w:t>projectile</w:t>
+      </w:r>
+      <w:r>
+        <w:t xml:space="preserve"> being launched from a cannon, and the other </w:t>
+      </w:r>
+      <w:r>
+        <w:t>scenario having</w:t>
+      </w:r>
+      <w:r>
+        <w:t xml:space="preserve"> </w:t>
+      </w:r>
+      <w:r>
+        <w:t xml:space="preserve">a ball being flung after multiple circular rotations around a center pivot. Our simulation will allow the user to change the variables </w:t>
+      </w:r>
+      <w:r>
+        <w:t xml:space="preserve">in the simulation using a menu, this will </w:t>
+      </w:r>
+      <w:r>
+        <w:t>demonstrate how well our mathematical calculations will react to the changes</w:t>
+      </w:r>
+      <w:r>
+        <w:t xml:space="preserve"> instead of being hard-coded values.</w:t>
+      </w:r>
+    </w:p>
+    <w:p>
+      <w:r>
+        <w:t>In our work, gravity’s acceleration will always be considered as -9.81 m/s</w:t>
+      </w:r>
+      <w:r>
+        <w:rPr>
+          <w:vertAlign w:val="superscript"/>
+        </w:rPr>
+        <w:t>2</w:t>
+      </w:r>
+      <w:r>
+        <w:t xml:space="preserve"> as this is the constant we have been using in our physics class.</w:t>
+      </w:r>
+    </w:p>
+    <w:p>
+      <w:r>
+        <w:t xml:space="preserve">We’ll be using </w:t>
+      </w:r>
+      <w:r>
+        <w:t>all</w:t>
+      </w:r>
+      <w:r>
+        <w:t xml:space="preserve"> the following </w:t>
+      </w:r>
+      <w:r>
+        <w:t>concept</w:t>
+      </w:r>
+      <w:r>
+        <w:t>s</w:t>
+      </w:r>
+      <w:r>
+        <w:t xml:space="preserve"> in our simulation</w:t>
+      </w:r>
+      <w:r>
+        <w:t>, and they will be explained individually in this report:</w:t>
+      </w:r>
+      <w:r>
+        <w:t xml:space="preserve"> </w:t>
+      </w:r>
+    </w:p>
+    <w:p>
+      <w:pPr>
+        <w:pStyle w:val="ListParagraph"/>
+        <w:numPr>
+          <w:ilvl w:val="0"/>
+          <w:numId w:val="2"/>
+        </w:numPr>
+      </w:pPr>
+      <w:r>
         <w:t>Wind Resistance</w:t>
       </w:r>
-      <w:bookmarkStart w:id="2" w:name="_GoBack"/>
-      <w:bookmarkEnd w:id="2"/>
-    </w:p>
-    <w:p>
-      <w:r>
-        <w:t>Bounding boxes / collisions</w:t>
-      </w:r>
-    </w:p>
-    <w:p>
-      <w:r>
-        <w:t>Air density (look into and see if it can be done)</w:t>
-      </w:r>
-    </w:p>
-    <w:p>
-      <w:r>
-        <w:t>Projectile motion</w:t>
-      </w:r>
-    </w:p>
-    <w:p>
-      <w:r>
-        <w:t>Accelerating/deaccelerating velocity</w:t>
-      </w:r>
-    </w:p>
-    <w:p>
-      <w:r>
-        <w:t>Sprite rotation (as necessary)</w:t>
-      </w:r>
-    </w:p>
-    <w:p>
-      <w:r>
-        <w:t>torque</w:t>
-      </w:r>
-    </w:p>
-    <w:p>
-      <w:r>
-        <w:t>Note: for our purposes gravity will always be -9.81 m /s2</w:t>
-      </w:r>
-    </w:p>
+    </w:p>
+    <w:p>
+      <w:pPr>
+        <w:pStyle w:val="ListParagraph"/>
+        <w:numPr>
+          <w:ilvl w:val="0"/>
+          <w:numId w:val="2"/>
+        </w:numPr>
+      </w:pPr>
+      <w:r>
+        <w:t>Momentum Conservation between two colliding objects</w:t>
+      </w:r>
+    </w:p>
+    <w:p>
+      <w:pPr>
+        <w:pStyle w:val="ListParagraph"/>
+        <w:numPr>
+          <w:ilvl w:val="0"/>
+          <w:numId w:val="2"/>
+        </w:numPr>
+      </w:pPr>
+      <w:r>
+        <w:t>Air density</w:t>
+      </w:r>
+      <w:r>
+        <w:t>/Resistance</w:t>
+      </w:r>
+    </w:p>
+    <w:p>
+      <w:pPr>
+        <w:pStyle w:val="ListParagraph"/>
+        <w:numPr>
+          <w:ilvl w:val="0"/>
+          <w:numId w:val="2"/>
+        </w:numPr>
+      </w:pPr>
+      <w:r>
+        <w:t>Linear Projectile M</w:t>
+      </w:r>
+      <w:r>
+        <w:t>otion</w:t>
+      </w:r>
+    </w:p>
+    <w:p>
+      <w:pPr>
+        <w:pStyle w:val="ListParagraph"/>
+        <w:numPr>
+          <w:ilvl w:val="0"/>
+          <w:numId w:val="2"/>
+        </w:numPr>
+      </w:pPr>
+      <w:r>
+        <w:t>Rotational</w:t>
+      </w:r>
+      <w:r>
+        <w:t xml:space="preserve"> Projectile Motion</w:t>
+      </w:r>
+    </w:p>
+    <w:p>
+      <w:pPr>
+        <w:pStyle w:val="ListParagraph"/>
+        <w:numPr>
+          <w:ilvl w:val="0"/>
+          <w:numId w:val="2"/>
+        </w:numPr>
+      </w:pPr>
+      <w:r>
+        <w:t>T</w:t>
+      </w:r>
+      <w:r>
+        <w:t>orque</w:t>
+      </w:r>
+    </w:p>
+    <w:p/>
     <w:p>
       <w:pPr>
         <w:pStyle w:val="Heading2"/>
       </w:pPr>
-      <w:r>
-        <w:t>Forces Acting on a Projectile</w:t>
+      <w:bookmarkStart w:id="4" w:name="_Toc477972624"/>
+      <w:r>
+        <w:lastRenderedPageBreak/>
+        <w:t>Wind Resistance</w:t>
+      </w:r>
+      <w:bookmarkEnd w:id="4"/>
+    </w:p>
+    <w:p>
+      <w:pPr>
+        <w:pStyle w:val="Heading3"/>
+      </w:pPr>
+      <w:bookmarkStart w:id="5" w:name="_Toc477972625"/>
+      <w:r>
+        <w:t xml:space="preserve">What </w:t>
+      </w:r>
+      <w:bookmarkEnd w:id="5"/>
+      <w:r>
+        <w:t>Is Wind Resistance?</w:t>
       </w:r>
     </w:p>
     <w:p/>
     <w:p>
       <w:pPr>
+        <w:pStyle w:val="Heading3"/>
+      </w:pPr>
+      <w:bookmarkStart w:id="6" w:name="_Toc477972626"/>
+      <w:r>
+        <w:t xml:space="preserve">How </w:t>
+      </w:r>
+      <w:r>
+        <w:t>Is It</w:t>
+      </w:r>
+      <w:r>
+        <w:t xml:space="preserve"> Relevant to Game Programming</w:t>
+      </w:r>
+      <w:bookmarkEnd w:id="6"/>
+      <w:r>
+        <w:t>?</w:t>
+      </w:r>
+    </w:p>
+    <w:p/>
+    <w:p>
+      <w:pPr>
         <w:pStyle w:val="Heading2"/>
       </w:pPr>
       <w:r>
-        <w:t>Conservation of Momentum</w:t>
-      </w:r>
-    </w:p>
+        <w:t>Momentum Conservation in Collisions</w:t>
+      </w:r>
+    </w:p>
+    <w:p>
+      <w:pPr>
+        <w:pStyle w:val="Heading3"/>
+      </w:pPr>
+      <w:r>
+        <w:t xml:space="preserve">What Is </w:t>
+      </w:r>
+      <w:r>
+        <w:t>Momentum Conservation</w:t>
+      </w:r>
+      <w:r>
+        <w:t>?</w:t>
+      </w:r>
+    </w:p>
+    <w:p/>
+    <w:p>
+      <w:pPr>
+        <w:pStyle w:val="Heading3"/>
+      </w:pPr>
+      <w:r>
+        <w:t>How Is It Relevant to Game Programming?</w:t>
+      </w:r>
+    </w:p>
+    <w:p/>
+    <w:p>
+      <w:pPr>
+        <w:pStyle w:val="Heading2"/>
+      </w:pPr>
+      <w:r>
+        <w:t>Air Density</w:t>
+      </w:r>
+    </w:p>
+    <w:p>
+      <w:pPr>
+        <w:pStyle w:val="Heading3"/>
+      </w:pPr>
+      <w:r>
+        <w:t xml:space="preserve">What Is </w:t>
+      </w:r>
+      <w:r>
+        <w:t>Air Density</w:t>
+      </w:r>
+      <w:r>
+        <w:t>?</w:t>
+      </w:r>
+    </w:p>
+    <w:p/>
+    <w:p>
+      <w:pPr>
+        <w:pStyle w:val="Heading3"/>
+      </w:pPr>
+      <w:r>
+        <w:t>How Is It Relevant to Game Programming?</w:t>
+      </w:r>
+    </w:p>
+    <w:p/>
+    <w:p>
+      <w:pPr>
+        <w:pStyle w:val="Heading2"/>
+      </w:pPr>
+      <w:r>
+        <w:t>Linear Motion</w:t>
+      </w:r>
+    </w:p>
+    <w:p>
+      <w:pPr>
+        <w:pStyle w:val="Heading3"/>
+      </w:pPr>
+      <w:r>
+        <w:t xml:space="preserve">What Is </w:t>
+      </w:r>
+      <w:r>
+        <w:t>Linear Motion</w:t>
+      </w:r>
+      <w:r>
+        <w:t>?</w:t>
+      </w:r>
+    </w:p>
+    <w:p/>
+    <w:p>
+      <w:pPr>
+        <w:pStyle w:val="Heading3"/>
+      </w:pPr>
+      <w:r>
+        <w:t>How Is It Relevant to Game Programming?</w:t>
+      </w:r>
+    </w:p>
+    <w:p/>
+    <w:p>
+      <w:pPr>
+        <w:pStyle w:val="Heading2"/>
+      </w:pPr>
+      <w:r>
+        <w:t>Rotational Motion</w:t>
+      </w:r>
+    </w:p>
+    <w:p>
+      <w:pPr>
+        <w:pStyle w:val="Heading3"/>
+      </w:pPr>
+      <w:r>
+        <w:t xml:space="preserve">What Is </w:t>
+      </w:r>
+      <w:r>
+        <w:t>Rotational Motion</w:t>
+      </w:r>
+      <w:r>
+        <w:t>?</w:t>
+      </w:r>
+    </w:p>
+    <w:p/>
+    <w:p>
+      <w:pPr>
+        <w:pStyle w:val="Heading3"/>
+      </w:pPr>
+      <w:r>
+        <w:t>How Is It Relevant to Game Programming?</w:t>
+      </w:r>
+    </w:p>
+    <w:p/>
+    <w:p>
+      <w:pPr>
+        <w:pStyle w:val="Heading2"/>
+      </w:pPr>
+      <w:r>
+        <w:t>Torque</w:t>
+      </w:r>
+    </w:p>
+    <w:p>
+      <w:pPr>
+        <w:pStyle w:val="Heading3"/>
+      </w:pPr>
+      <w:r>
+        <w:t xml:space="preserve">What Is </w:t>
+      </w:r>
+      <w:r>
+        <w:t>Torque</w:t>
+      </w:r>
+      <w:r>
+        <w:t>?</w:t>
+      </w:r>
+    </w:p>
+    <w:p/>
+    <w:p>
+      <w:pPr>
+        <w:pStyle w:val="Heading3"/>
+      </w:pPr>
+      <w:r>
+        <w:t>How Is It Relevant to Game Programming?</w:t>
+      </w:r>
+    </w:p>
+    <w:p/>
     <w:p>
       <w:pPr>
         <w:pStyle w:val="Heading1"/>
       </w:pPr>
-      <w:bookmarkStart w:id="3" w:name="_Toc448302593"/>
-      <w:r>
+      <w:bookmarkStart w:id="7" w:name="_Toc477972628"/>
+      <w:r>
+        <w:lastRenderedPageBreak/>
         <w:t>Conclusion</w:t>
       </w:r>
-      <w:bookmarkEnd w:id="3"/>
+      <w:bookmarkEnd w:id="7"/>
     </w:p>
     <w:p>
       <w:r>
@@ -1111,12 +1849,12 @@
       <w:pPr>
         <w:pStyle w:val="Heading1"/>
       </w:pPr>
-      <w:bookmarkStart w:id="4" w:name="_Toc448302594"/>
+      <w:bookmarkStart w:id="8" w:name="_Toc477972629"/>
       <w:r>
         <w:lastRenderedPageBreak/>
         <w:t>References</w:t>
       </w:r>
-      <w:bookmarkEnd w:id="4"/>
+      <w:bookmarkEnd w:id="8"/>
     </w:p>
     <w:p>
       <w:r>
@@ -1124,7 +1862,7 @@
       </w:r>
     </w:p>
     <w:sectPr>
-      <w:footerReference w:type="default" r:id="rId10"/>
+      <w:footerReference w:type="default" r:id="rId12"/>
       <w:pgSz w:w="12240" w:h="15840"/>
       <w:pgMar w:top="1440" w:right="1080" w:bottom="1440" w:left="1080" w:header="720" w:footer="720" w:gutter="0"/>
       <w:pgNumType w:start="1"/>
@@ -1180,7 +1918,7 @@
       <w:rPr>
         <w:noProof/>
       </w:rPr>
-      <w:t>i</w:t>
+      <w:t>ii</w:t>
     </w:r>
     <w:r>
       <w:fldChar w:fldCharType="end"/>
@@ -1221,7 +1959,7 @@
         <w:bCs/>
         <w:noProof/>
       </w:rPr>
-      <w:t>1</w:t>
+      <w:t>4</w:t>
     </w:r>
     <w:r>
       <w:rPr>
@@ -1263,6 +2001,304 @@
 <file path=word/numbering.xml><?xml version="1.0" encoding="utf-8"?>
 <w:numbering xmlns:wpc="http://schemas.microsoft.com/office/word/2010/wordprocessingCanvas" xmlns:cx="http://schemas.microsoft.com/office/drawing/2014/chartex" xmlns:cx1="http://schemas.microsoft.com/office/drawing/2015/9/8/chartex" xmlns:cx2="http://schemas.microsoft.com/office/drawing/2015/10/21/chartex" xmlns:cx3="http://schemas.microsoft.com/office/drawing/2016/5/9/chartex" xmlns:cx4="http://schemas.microsoft.com/office/drawing/2016/5/10/chartex" xmlns:cx5="http://schemas.microsoft.com/office/drawing/2016/5/11/chartex" xmlns:mc="http://schemas.openxmlformats.org/markup-compatibility/2006" xmlns:o="urn:schemas-microsoft-com:office:office" xmlns:r="http://schemas.openxmlformats.org/officeDocument/2006/relationships" xmlns:m="http://schemas.openxmlformats.org/officeDocument/2006/math" xmlns:v="urn:schemas-microsoft-com:vml" xmlns:wp14="http://schemas.microsoft.com/office/word/2010/wordprocessingDrawing" xmlns:wp="http://schemas.openxmlformats.org/drawingml/2006/wordprocessingDrawing" xmlns:w10="urn:schemas-microsoft-com:office:word" xmlns:w="http://schemas.openxmlformats.org/wordprocessingml/2006/main" xmlns:w14="http://schemas.microsoft.com/office/word/2010/wordml" xmlns:w15="http://schemas.microsoft.com/office/word/2012/wordml" xmlns:w16se="http://schemas.microsoft.com/office/word/2015/wordml/symex" xmlns:wpg="http://schemas.microsoft.com/office/word/2010/wordprocessingGroup" xmlns:wpi="http://schemas.microsoft.com/office/word/2010/wordprocessingInk" xmlns:wne="http://schemas.microsoft.com/office/word/2006/wordml" xmlns:wps="http://schemas.microsoft.com/office/word/2010/wordprocessingShape" mc:Ignorable="w14 w15 w16se wp14">
   <w:abstractNum w:abstractNumId="0" w15:restartNumberingAfterBreak="0">
+    <w:nsid w:val="FFFFFF7C"/>
+    <w:multiLevelType w:val="singleLevel"/>
+    <w:tmpl w:val="4B78CEF6"/>
+    <w:lvl w:ilvl="0">
+      <w:start w:val="1"/>
+      <w:numFmt w:val="decimal"/>
+      <w:lvlText w:val="%1."/>
+      <w:lvlJc w:val="left"/>
+      <w:pPr>
+        <w:tabs>
+          <w:tab w:val="num" w:pos="1492"/>
+        </w:tabs>
+        <w:ind w:left="1492" w:hanging="360"/>
+      </w:pPr>
+    </w:lvl>
+  </w:abstractNum>
+  <w:abstractNum w:abstractNumId="1" w15:restartNumberingAfterBreak="0">
+    <w:nsid w:val="FFFFFF7D"/>
+    <w:multiLevelType w:val="singleLevel"/>
+    <w:tmpl w:val="BABA0788"/>
+    <w:lvl w:ilvl="0">
+      <w:start w:val="1"/>
+      <w:numFmt w:val="decimal"/>
+      <w:lvlText w:val="%1."/>
+      <w:lvlJc w:val="left"/>
+      <w:pPr>
+        <w:tabs>
+          <w:tab w:val="num" w:pos="1209"/>
+        </w:tabs>
+        <w:ind w:left="1209" w:hanging="360"/>
+      </w:pPr>
+    </w:lvl>
+  </w:abstractNum>
+  <w:abstractNum w:abstractNumId="2" w15:restartNumberingAfterBreak="0">
+    <w:nsid w:val="FFFFFF7E"/>
+    <w:multiLevelType w:val="singleLevel"/>
+    <w:tmpl w:val="4308E91E"/>
+    <w:lvl w:ilvl="0">
+      <w:start w:val="1"/>
+      <w:numFmt w:val="decimal"/>
+      <w:lvlText w:val="%1."/>
+      <w:lvlJc w:val="left"/>
+      <w:pPr>
+        <w:tabs>
+          <w:tab w:val="num" w:pos="926"/>
+        </w:tabs>
+        <w:ind w:left="926" w:hanging="360"/>
+      </w:pPr>
+    </w:lvl>
+  </w:abstractNum>
+  <w:abstractNum w:abstractNumId="3" w15:restartNumberingAfterBreak="0">
+    <w:nsid w:val="FFFFFF7F"/>
+    <w:multiLevelType w:val="singleLevel"/>
+    <w:tmpl w:val="622CCF32"/>
+    <w:lvl w:ilvl="0">
+      <w:start w:val="1"/>
+      <w:numFmt w:val="decimal"/>
+      <w:lvlText w:val="%1."/>
+      <w:lvlJc w:val="left"/>
+      <w:pPr>
+        <w:tabs>
+          <w:tab w:val="num" w:pos="643"/>
+        </w:tabs>
+        <w:ind w:left="643" w:hanging="360"/>
+      </w:pPr>
+    </w:lvl>
+  </w:abstractNum>
+  <w:abstractNum w:abstractNumId="4" w15:restartNumberingAfterBreak="0">
+    <w:nsid w:val="FFFFFF80"/>
+    <w:multiLevelType w:val="singleLevel"/>
+    <w:tmpl w:val="C032E22E"/>
+    <w:lvl w:ilvl="0">
+      <w:start w:val="1"/>
+      <w:numFmt w:val="bullet"/>
+      <w:lvlText w:val=""/>
+      <w:lvlJc w:val="left"/>
+      <w:pPr>
+        <w:tabs>
+          <w:tab w:val="num" w:pos="1492"/>
+        </w:tabs>
+        <w:ind w:left="1492" w:hanging="360"/>
+      </w:pPr>
+      <w:rPr>
+        <w:rFonts w:ascii="Symbol" w:hAnsi="Symbol" w:hint="default"/>
+      </w:rPr>
+    </w:lvl>
+  </w:abstractNum>
+  <w:abstractNum w:abstractNumId="5" w15:restartNumberingAfterBreak="0">
+    <w:nsid w:val="FFFFFF81"/>
+    <w:multiLevelType w:val="singleLevel"/>
+    <w:tmpl w:val="FA6A51C0"/>
+    <w:lvl w:ilvl="0">
+      <w:start w:val="1"/>
+      <w:numFmt w:val="bullet"/>
+      <w:lvlText w:val=""/>
+      <w:lvlJc w:val="left"/>
+      <w:pPr>
+        <w:tabs>
+          <w:tab w:val="num" w:pos="1209"/>
+        </w:tabs>
+        <w:ind w:left="1209" w:hanging="360"/>
+      </w:pPr>
+      <w:rPr>
+        <w:rFonts w:ascii="Symbol" w:hAnsi="Symbol" w:hint="default"/>
+      </w:rPr>
+    </w:lvl>
+  </w:abstractNum>
+  <w:abstractNum w:abstractNumId="6" w15:restartNumberingAfterBreak="0">
+    <w:nsid w:val="FFFFFF82"/>
+    <w:multiLevelType w:val="singleLevel"/>
+    <w:tmpl w:val="9E5E0F56"/>
+    <w:lvl w:ilvl="0">
+      <w:start w:val="1"/>
+      <w:numFmt w:val="bullet"/>
+      <w:lvlText w:val=""/>
+      <w:lvlJc w:val="left"/>
+      <w:pPr>
+        <w:tabs>
+          <w:tab w:val="num" w:pos="926"/>
+        </w:tabs>
+        <w:ind w:left="926" w:hanging="360"/>
+      </w:pPr>
+      <w:rPr>
+        <w:rFonts w:ascii="Symbol" w:hAnsi="Symbol" w:hint="default"/>
+      </w:rPr>
+    </w:lvl>
+  </w:abstractNum>
+  <w:abstractNum w:abstractNumId="7" w15:restartNumberingAfterBreak="0">
+    <w:nsid w:val="FFFFFF83"/>
+    <w:multiLevelType w:val="singleLevel"/>
+    <w:tmpl w:val="66F08436"/>
+    <w:lvl w:ilvl="0">
+      <w:start w:val="1"/>
+      <w:numFmt w:val="bullet"/>
+      <w:lvlText w:val=""/>
+      <w:lvlJc w:val="left"/>
+      <w:pPr>
+        <w:tabs>
+          <w:tab w:val="num" w:pos="643"/>
+        </w:tabs>
+        <w:ind w:left="643" w:hanging="360"/>
+      </w:pPr>
+      <w:rPr>
+        <w:rFonts w:ascii="Symbol" w:hAnsi="Symbol" w:hint="default"/>
+      </w:rPr>
+    </w:lvl>
+  </w:abstractNum>
+  <w:abstractNum w:abstractNumId="8" w15:restartNumberingAfterBreak="0">
+    <w:nsid w:val="FFFFFF88"/>
+    <w:multiLevelType w:val="singleLevel"/>
+    <w:tmpl w:val="827E9BB2"/>
+    <w:lvl w:ilvl="0">
+      <w:start w:val="1"/>
+      <w:numFmt w:val="decimal"/>
+      <w:lvlText w:val="%1."/>
+      <w:lvlJc w:val="left"/>
+      <w:pPr>
+        <w:tabs>
+          <w:tab w:val="num" w:pos="360"/>
+        </w:tabs>
+        <w:ind w:left="360" w:hanging="360"/>
+      </w:pPr>
+    </w:lvl>
+  </w:abstractNum>
+  <w:abstractNum w:abstractNumId="9" w15:restartNumberingAfterBreak="0">
+    <w:nsid w:val="FFFFFF89"/>
+    <w:multiLevelType w:val="singleLevel"/>
+    <w:tmpl w:val="3C447080"/>
+    <w:lvl w:ilvl="0">
+      <w:start w:val="1"/>
+      <w:numFmt w:val="bullet"/>
+      <w:lvlText w:val=""/>
+      <w:lvlJc w:val="left"/>
+      <w:pPr>
+        <w:tabs>
+          <w:tab w:val="num" w:pos="360"/>
+        </w:tabs>
+        <w:ind w:left="360" w:hanging="360"/>
+      </w:pPr>
+      <w:rPr>
+        <w:rFonts w:ascii="Symbol" w:hAnsi="Symbol" w:hint="default"/>
+      </w:rPr>
+    </w:lvl>
+  </w:abstractNum>
+  <w:abstractNum w:abstractNumId="10" w15:restartNumberingAfterBreak="0">
+    <w:nsid w:val="14F23772"/>
+    <w:multiLevelType w:val="hybridMultilevel"/>
+    <w:tmpl w:val="9AECD786"/>
+    <w:lvl w:ilvl="0" w:tplc="10090001">
+      <w:start w:val="1"/>
+      <w:numFmt w:val="bullet"/>
+      <w:lvlText w:val=""/>
+      <w:lvlJc w:val="left"/>
+      <w:pPr>
+        <w:ind w:left="720" w:hanging="360"/>
+      </w:pPr>
+      <w:rPr>
+        <w:rFonts w:ascii="Symbol" w:hAnsi="Symbol" w:hint="default"/>
+      </w:rPr>
+    </w:lvl>
+    <w:lvl w:ilvl="1" w:tplc="10090003" w:tentative="1">
+      <w:start w:val="1"/>
+      <w:numFmt w:val="bullet"/>
+      <w:lvlText w:val="o"/>
+      <w:lvlJc w:val="left"/>
+      <w:pPr>
+        <w:ind w:left="1440" w:hanging="360"/>
+      </w:pPr>
+      <w:rPr>
+        <w:rFonts w:ascii="Courier New" w:hAnsi="Courier New" w:cs="Courier New" w:hint="default"/>
+      </w:rPr>
+    </w:lvl>
+    <w:lvl w:ilvl="2" w:tplc="10090005" w:tentative="1">
+      <w:start w:val="1"/>
+      <w:numFmt w:val="bullet"/>
+      <w:lvlText w:val=""/>
+      <w:lvlJc w:val="left"/>
+      <w:pPr>
+        <w:ind w:left="2160" w:hanging="360"/>
+      </w:pPr>
+      <w:rPr>
+        <w:rFonts w:ascii="Wingdings" w:hAnsi="Wingdings" w:hint="default"/>
+      </w:rPr>
+    </w:lvl>
+    <w:lvl w:ilvl="3" w:tplc="10090001" w:tentative="1">
+      <w:start w:val="1"/>
+      <w:numFmt w:val="bullet"/>
+      <w:lvlText w:val=""/>
+      <w:lvlJc w:val="left"/>
+      <w:pPr>
+        <w:ind w:left="2880" w:hanging="360"/>
+      </w:pPr>
+      <w:rPr>
+        <w:rFonts w:ascii="Symbol" w:hAnsi="Symbol" w:hint="default"/>
+      </w:rPr>
+    </w:lvl>
+    <w:lvl w:ilvl="4" w:tplc="10090003" w:tentative="1">
+      <w:start w:val="1"/>
+      <w:numFmt w:val="bullet"/>
+      <w:lvlText w:val="o"/>
+      <w:lvlJc w:val="left"/>
+      <w:pPr>
+        <w:ind w:left="3600" w:hanging="360"/>
+      </w:pPr>
+      <w:rPr>
+        <w:rFonts w:ascii="Courier New" w:hAnsi="Courier New" w:cs="Courier New" w:hint="default"/>
+      </w:rPr>
+    </w:lvl>
+    <w:lvl w:ilvl="5" w:tplc="10090005" w:tentative="1">
+      <w:start w:val="1"/>
+      <w:numFmt w:val="bullet"/>
+      <w:lvlText w:val=""/>
+      <w:lvlJc w:val="left"/>
+      <w:pPr>
+        <w:ind w:left="4320" w:hanging="360"/>
+      </w:pPr>
+      <w:rPr>
+        <w:rFonts w:ascii="Wingdings" w:hAnsi="Wingdings" w:hint="default"/>
+      </w:rPr>
+    </w:lvl>
+    <w:lvl w:ilvl="6" w:tplc="10090001" w:tentative="1">
+      <w:start w:val="1"/>
+      <w:numFmt w:val="bullet"/>
+      <w:lvlText w:val=""/>
+      <w:lvlJc w:val="left"/>
+      <w:pPr>
+        <w:ind w:left="5040" w:hanging="360"/>
+      </w:pPr>
+      <w:rPr>
+        <w:rFonts w:ascii="Symbol" w:hAnsi="Symbol" w:hint="default"/>
+      </w:rPr>
+    </w:lvl>
+    <w:lvl w:ilvl="7" w:tplc="10090003" w:tentative="1">
+      <w:start w:val="1"/>
+      <w:numFmt w:val="bullet"/>
+      <w:lvlText w:val="o"/>
+      <w:lvlJc w:val="left"/>
+      <w:pPr>
+        <w:ind w:left="5760" w:hanging="360"/>
+      </w:pPr>
+      <w:rPr>
+        <w:rFonts w:ascii="Courier New" w:hAnsi="Courier New" w:cs="Courier New" w:hint="default"/>
+      </w:rPr>
+    </w:lvl>
+    <w:lvl w:ilvl="8" w:tplc="10090005" w:tentative="1">
+      <w:start w:val="1"/>
+      <w:numFmt w:val="bullet"/>
+      <w:lvlText w:val=""/>
+      <w:lvlJc w:val="left"/>
+      <w:pPr>
+        <w:ind w:left="6480" w:hanging="360"/>
+      </w:pPr>
+      <w:rPr>
+        <w:rFonts w:ascii="Wingdings" w:hAnsi="Wingdings" w:hint="default"/>
+      </w:rPr>
+    </w:lvl>
+  </w:abstractNum>
+  <w:abstractNum w:abstractNumId="11" w15:restartNumberingAfterBreak="0">
     <w:nsid w:val="76C359CC"/>
     <w:multiLevelType w:val="hybridMultilevel"/>
     <w:tmpl w:val="04FC724C"/>
@@ -1352,6 +2388,39 @@
     </w:lvl>
   </w:abstractNum>
   <w:num w:numId="1">
+    <w:abstractNumId w:val="11"/>
+  </w:num>
+  <w:num w:numId="2">
+    <w:abstractNumId w:val="10"/>
+  </w:num>
+  <w:num w:numId="3">
+    <w:abstractNumId w:val="9"/>
+  </w:num>
+  <w:num w:numId="4">
+    <w:abstractNumId w:val="7"/>
+  </w:num>
+  <w:num w:numId="5">
+    <w:abstractNumId w:val="6"/>
+  </w:num>
+  <w:num w:numId="6">
+    <w:abstractNumId w:val="5"/>
+  </w:num>
+  <w:num w:numId="7">
+    <w:abstractNumId w:val="4"/>
+  </w:num>
+  <w:num w:numId="8">
+    <w:abstractNumId w:val="8"/>
+  </w:num>
+  <w:num w:numId="9">
+    <w:abstractNumId w:val="3"/>
+  </w:num>
+  <w:num w:numId="10">
+    <w:abstractNumId w:val="2"/>
+  </w:num>
+  <w:num w:numId="11">
+    <w:abstractNumId w:val="1"/>
+  </w:num>
+  <w:num w:numId="12">
     <w:abstractNumId w:val="0"/>
   </w:num>
 </w:numbering>
@@ -1410,7 +2479,7 @@
     <w:lsdException w:name="footer" w:semiHidden="1" w:unhideWhenUsed="1"/>
     <w:lsdException w:name="index heading" w:semiHidden="1" w:unhideWhenUsed="1"/>
     <w:lsdException w:name="caption" w:semiHidden="1" w:uiPriority="35" w:unhideWhenUsed="1" w:qFormat="1"/>
-    <w:lsdException w:name="table of figures" w:semiHidden="1" w:unhideWhenUsed="1"/>
+    <w:lsdException w:name="table of figures" w:semiHidden="1" w:unhideWhenUsed="1" w:qFormat="1"/>
     <w:lsdException w:name="envelope address" w:semiHidden="1" w:unhideWhenUsed="1"/>
     <w:lsdException w:name="envelope return" w:semiHidden="1" w:unhideWhenUsed="1"/>
     <w:lsdException w:name="footnote reference" w:semiHidden="1" w:unhideWhenUsed="1"/>
@@ -1480,6 +2549,7 @@
     <w:lsdException w:name="HTML Sample" w:semiHidden="1" w:unhideWhenUsed="1"/>
     <w:lsdException w:name="HTML Typewriter" w:semiHidden="1" w:unhideWhenUsed="1"/>
     <w:lsdException w:name="HTML Variable" w:semiHidden="1" w:unhideWhenUsed="1"/>
+    <w:lsdException w:name="Normal Table" w:semiHidden="1" w:unhideWhenUsed="1"/>
     <w:lsdException w:name="annotation subject" w:semiHidden="1" w:unhideWhenUsed="1"/>
     <w:lsdException w:name="No List" w:semiHidden="1" w:unhideWhenUsed="1"/>
     <w:lsdException w:name="Outline List 1" w:semiHidden="1" w:unhideWhenUsed="1"/>
@@ -1524,6 +2594,7 @@
     <w:lsdException w:name="Table Professional" w:semiHidden="1" w:unhideWhenUsed="1"/>
     <w:lsdException w:name="Table Subtle 1" w:semiHidden="1" w:unhideWhenUsed="1"/>
     <w:lsdException w:name="Table Subtle 2" w:semiHidden="1" w:unhideWhenUsed="1"/>
+    <w:lsdException w:name="Table Web 1" w:semiHidden="1" w:unhideWhenUsed="1"/>
     <w:lsdException w:name="Table Web 2" w:semiHidden="1" w:unhideWhenUsed="1"/>
     <w:lsdException w:name="Table Web 3" w:semiHidden="1" w:unhideWhenUsed="1"/>
     <w:lsdException w:name="Balloon Text" w:semiHidden="1" w:unhideWhenUsed="1"/>
@@ -1751,6 +2822,7 @@
   <w:style w:type="paragraph" w:default="1" w:styleId="Normal">
     <w:name w:val="Normal"/>
     <w:qFormat/>
+    <w:rsid w:val="000A3D19"/>
   </w:style>
   <w:style w:type="paragraph" w:styleId="Heading1">
     <w:name w:val="heading 1"/>
@@ -1799,10 +2871,31 @@
       <w:szCs w:val="26"/>
     </w:rPr>
   </w:style>
+  <w:style w:type="paragraph" w:styleId="Heading3">
+    <w:name w:val="heading 3"/>
+    <w:basedOn w:val="Normal"/>
+    <w:next w:val="Normal"/>
+    <w:link w:val="Heading3Char"/>
+    <w:uiPriority w:val="9"/>
+    <w:unhideWhenUsed/>
+    <w:qFormat/>
+    <w:rsid w:val="00B71317"/>
+    <w:pPr>
+      <w:keepNext/>
+      <w:keepLines/>
+      <w:spacing w:before="40" w:after="0"/>
+      <w:outlineLvl w:val="2"/>
+    </w:pPr>
+    <w:rPr>
+      <w:rFonts w:asciiTheme="majorHAnsi" w:eastAsiaTheme="majorEastAsia" w:hAnsiTheme="majorHAnsi" w:cstheme="majorBidi"/>
+      <w:color w:val="243F60" w:themeColor="accent1" w:themeShade="7F"/>
+      <w:sz w:val="24"/>
+      <w:szCs w:val="24"/>
+    </w:rPr>
+  </w:style>
   <w:style w:type="character" w:default="1" w:styleId="DefaultParagraphFont">
     <w:name w:val="Default Paragraph Font"/>
     <w:uiPriority w:val="1"/>
-    <w:semiHidden/>
     <w:unhideWhenUsed/>
   </w:style>
   <w:style w:type="table" w:default="1" w:styleId="TableNormal">
@@ -2060,6 +3153,49 @@
       <w:color w:val="0000FF" w:themeColor="hyperlink"/>
       <w:u w:val="single"/>
     </w:rPr>
+  </w:style>
+  <w:style w:type="character" w:customStyle="1" w:styleId="Heading3Char">
+    <w:name w:val="Heading 3 Char"/>
+    <w:basedOn w:val="DefaultParagraphFont"/>
+    <w:link w:val="Heading3"/>
+    <w:uiPriority w:val="9"/>
+    <w:rsid w:val="00B71317"/>
+    <w:rPr>
+      <w:rFonts w:asciiTheme="majorHAnsi" w:eastAsiaTheme="majorEastAsia" w:hAnsiTheme="majorHAnsi" w:cstheme="majorBidi"/>
+      <w:color w:val="243F60" w:themeColor="accent1" w:themeShade="7F"/>
+      <w:sz w:val="24"/>
+      <w:szCs w:val="24"/>
+    </w:rPr>
+  </w:style>
+  <w:style w:type="character" w:customStyle="1" w:styleId="apple-converted-space">
+    <w:name w:val="apple-converted-space"/>
+    <w:basedOn w:val="DefaultParagraphFont"/>
+    <w:rsid w:val="000E5EF5"/>
+  </w:style>
+  <w:style w:type="paragraph" w:styleId="TOC3">
+    <w:name w:val="toc 3"/>
+    <w:basedOn w:val="Normal"/>
+    <w:next w:val="Normal"/>
+    <w:autoRedefine/>
+    <w:uiPriority w:val="39"/>
+    <w:unhideWhenUsed/>
+    <w:rsid w:val="00F7265A"/>
+    <w:pPr>
+      <w:spacing w:after="100"/>
+      <w:ind w:left="440"/>
+    </w:pPr>
+  </w:style>
+  <w:style w:type="paragraph" w:styleId="TableofFigures">
+    <w:name w:val="table of figures"/>
+    <w:basedOn w:val="Normal"/>
+    <w:next w:val="Normal"/>
+    <w:uiPriority w:val="99"/>
+    <w:unhideWhenUsed/>
+    <w:qFormat/>
+    <w:rsid w:val="005112F8"/>
+    <w:pPr>
+      <w:spacing w:after="0"/>
+    </w:pPr>
   </w:style>
 </w:styles>
 </file>
@@ -2354,7 +3490,7 @@
 </file>
 
 <file path=customXml/itemProps1.xml><?xml version="1.0" encoding="utf-8"?>
-<ds:datastoreItem xmlns:ds="http://schemas.openxmlformats.org/officeDocument/2006/customXml" ds:itemID="{F0CA506F-B5EF-4C85-87A6-D6D8D9142E3C}">
+<ds:datastoreItem xmlns:ds="http://schemas.openxmlformats.org/officeDocument/2006/customXml" ds:itemID="{626A070B-4C1C-4EE2-86F7-CC358292B86F}">
   <ds:schemaRefs>
     <ds:schemaRef ds:uri="http://schemas.openxmlformats.org/officeDocument/2006/bibliography"/>
   </ds:schemaRefs>

</xml_diff>

<commit_message>
Air Resistance 50% Done
</commit_message>
<xml_diff>
--- a/A01 - Alex and Pierre - Report.docx
+++ b/A01 - Alex and Pierre - Report.docx
@@ -38,7 +38,7 @@
                 <w:lang w:val="en-CA" w:eastAsia="en-CA"/>
               </w:rPr>
               <w:drawing>
-                <wp:anchor distT="0" distB="0" distL="114300" distR="114300" simplePos="0" relativeHeight="251661312" behindDoc="1" locked="0" layoutInCell="1" allowOverlap="1" wp14:anchorId="4778757B" wp14:editId="733FC16E">
+                <wp:anchor distT="0" distB="0" distL="114300" distR="114300" simplePos="0" relativeHeight="251651584" behindDoc="1" locked="0" layoutInCell="1" allowOverlap="1" wp14:anchorId="4778757B" wp14:editId="733FC16E">
                   <wp:simplePos x="0" y="0"/>
                   <wp:positionH relativeFrom="column">
                     <wp:posOffset>3838575</wp:posOffset>
@@ -518,7 +518,7 @@
             <v:path o:extrusionok="f" gradientshapeok="t" o:connecttype="rect"/>
             <o:lock v:ext="edit" aspectratio="t"/>
           </v:shapetype>
-          <v:shape id="_x0000_i1028" type="#_x0000_t75" style="width:372.75pt;height:68.25pt">
+          <v:shape id="_x0000_i1025" type="#_x0000_t75" style="width:372.75pt;height:68.25pt">
             <v:imagedata r:id="rId9" o:title="ExampleDemonstration"/>
           </v:shape>
         </w:pict>
@@ -528,33 +528,48 @@
       <w:pPr>
         <w:pStyle w:val="TableofFigures"/>
         <w:jc w:val="center"/>
-      </w:pPr>
-      <w:bookmarkStart w:id="0" w:name="_Toc477974426"/>
+        <w:rPr>
+          <w:sz w:val="18"/>
+        </w:rPr>
+      </w:pPr>
+      <w:bookmarkStart w:id="0" w:name="_Toc478034218"/>
       <w:r>
         <w:rPr>
           <w:i/>
+          <w:sz w:val="18"/>
         </w:rPr>
         <w:t>Fig</w:t>
       </w:r>
       <w:r>
         <w:rPr>
           <w:i/>
+          <w:sz w:val="18"/>
         </w:rPr>
         <w:t>.</w:t>
       </w:r>
       <w:r>
         <w:rPr>
           <w:i/>
+          <w:sz w:val="18"/>
         </w:rPr>
         <w:t xml:space="preserve"> 1.</w:t>
       </w:r>
       <w:r>
+        <w:rPr>
+          <w:sz w:val="18"/>
+        </w:rPr>
         <w:t xml:space="preserve"> </w:t>
       </w:r>
       <w:r>
+        <w:rPr>
+          <w:sz w:val="18"/>
+        </w:rPr>
         <w:t xml:space="preserve">Screenshot of </w:t>
       </w:r>
       <w:r>
+        <w:rPr>
+          <w:sz w:val="18"/>
+        </w:rPr>
         <w:t>Projectile Motion Flash Simulation.</w:t>
       </w:r>
       <w:bookmarkEnd w:id="0"/>
@@ -562,24 +577,34 @@
     <w:p>
       <w:pPr>
         <w:jc w:val="center"/>
-      </w:pPr>
-      <w:r>
+        <w:rPr>
+          <w:sz w:val="18"/>
+        </w:rPr>
+      </w:pPr>
+      <w:r>
+        <w:rPr>
+          <w:sz w:val="18"/>
+        </w:rPr>
         <w:t>From “Projectile Motion” by Splung</w:t>
       </w:r>
       <w:r>
+        <w:rPr>
+          <w:sz w:val="18"/>
+        </w:rPr>
         <w:t>.com</w:t>
       </w:r>
       <w:r>
+        <w:rPr>
+          <w:sz w:val="18"/>
+        </w:rPr>
         <w:t xml:space="preserve"> at </w:t>
       </w:r>
       <w:hyperlink r:id="rId10" w:history="1">
         <w:r>
-          <w:t>http://ww</w:t>
-        </w:r>
-        <w:bookmarkStart w:id="1" w:name="_GoBack"/>
-        <w:bookmarkEnd w:id="1"/>
-        <w:r>
-          <w:t>w.splung.com/content/sid/2/page/projectiles</w:t>
+          <w:rPr>
+            <w:sz w:val="18"/>
+          </w:rPr>
+          <w:t>http://www.splung.com/content/sid/2/page/projectiles</w:t>
         </w:r>
       </w:hyperlink>
     </w:p>
@@ -1247,7 +1272,7 @@
       <w:r>
         <w:fldChar w:fldCharType="separate"/>
       </w:r>
-      <w:hyperlink w:anchor="_Toc477974426" w:history="1">
+      <w:hyperlink w:anchor="_Toc478034218" w:history="1">
         <w:r>
           <w:rPr>
             <w:rStyle w:val="Hyperlink"/>
@@ -1274,7 +1299,7 @@
             <w:noProof/>
             <w:webHidden/>
           </w:rPr>
-          <w:instrText xml:space="preserve"> PAGEREF _Toc477974426 \h </w:instrText>
+          <w:instrText xml:space="preserve"> PAGEREF _Toc478034218 \h </w:instrText>
         </w:r>
         <w:r>
           <w:rPr>
@@ -1306,6 +1331,76 @@
       </w:hyperlink>
     </w:p>
     <w:p>
+      <w:pPr>
+        <w:pStyle w:val="TableofFigures"/>
+        <w:tabs>
+          <w:tab w:val="right" w:leader="dot" w:pos="10070"/>
+        </w:tabs>
+        <w:rPr>
+          <w:rFonts w:eastAsiaTheme="minorEastAsia"/>
+          <w:noProof/>
+          <w:lang w:val="en-CA" w:eastAsia="en-CA"/>
+        </w:rPr>
+      </w:pPr>
+      <w:hyperlink r:id="rId11" w:anchor="_Toc478034219" w:history="1">
+        <w:r>
+          <w:rPr>
+            <w:rStyle w:val="Hyperlink"/>
+            <w:noProof/>
+          </w:rPr>
+          <w:t>Fig. 2. Table of Drag Coefficients</w:t>
+        </w:r>
+        <w:r>
+          <w:rPr>
+            <w:noProof/>
+            <w:webHidden/>
+          </w:rPr>
+          <w:tab/>
+        </w:r>
+        <w:r>
+          <w:rPr>
+            <w:noProof/>
+            <w:webHidden/>
+          </w:rPr>
+          <w:fldChar w:fldCharType="begin"/>
+        </w:r>
+        <w:r>
+          <w:rPr>
+            <w:noProof/>
+            <w:webHidden/>
+          </w:rPr>
+          <w:instrText xml:space="preserve"> PAGEREF _Toc478034219 \h </w:instrText>
+        </w:r>
+        <w:r>
+          <w:rPr>
+            <w:noProof/>
+            <w:webHidden/>
+          </w:rPr>
+        </w:r>
+        <w:r>
+          <w:rPr>
+            <w:noProof/>
+            <w:webHidden/>
+          </w:rPr>
+          <w:fldChar w:fldCharType="separate"/>
+        </w:r>
+        <w:r>
+          <w:rPr>
+            <w:noProof/>
+            <w:webHidden/>
+          </w:rPr>
+          <w:t>2</w:t>
+        </w:r>
+        <w:r>
+          <w:rPr>
+            <w:noProof/>
+            <w:webHidden/>
+          </w:rPr>
+          <w:fldChar w:fldCharType="end"/>
+        </w:r>
+      </w:hyperlink>
+    </w:p>
+    <w:p>
       <w:r>
         <w:fldChar w:fldCharType="end"/>
       </w:r>
@@ -1316,7 +1411,7 @@
     <w:p>
       <w:pPr>
         <w:sectPr>
-          <w:footerReference w:type="default" r:id="rId11"/>
+          <w:footerReference w:type="default" r:id="rId12"/>
           <w:pgSz w:w="12240" w:h="15840"/>
           <w:pgMar w:top="1440" w:right="1080" w:bottom="1440" w:left="1080" w:header="720" w:footer="720" w:gutter="0"/>
           <w:pgNumType w:fmt="lowerRoman" w:start="1"/>
@@ -1329,12 +1424,12 @@
       <w:pPr>
         <w:pStyle w:val="Heading1"/>
       </w:pPr>
-      <w:bookmarkStart w:id="2" w:name="_Toc477972622"/>
+      <w:bookmarkStart w:id="1" w:name="_Toc477972622"/>
       <w:r>
         <w:lastRenderedPageBreak/>
         <w:t>Introduction</w:t>
       </w:r>
-      <w:bookmarkEnd w:id="2"/>
+      <w:bookmarkEnd w:id="1"/>
     </w:p>
     <w:p>
       <w:pPr>
@@ -1425,11 +1520,11 @@
       <w:pPr>
         <w:pStyle w:val="Heading1"/>
       </w:pPr>
-      <w:bookmarkStart w:id="3" w:name="_Toc477972623"/>
+      <w:bookmarkStart w:id="2" w:name="_Toc477972623"/>
       <w:r>
         <w:t>Concept</w:t>
       </w:r>
-      <w:bookmarkEnd w:id="3"/>
+      <w:bookmarkEnd w:id="2"/>
     </w:p>
     <w:p>
       <w:pPr>
@@ -1464,22 +1559,13 @@
         <w:t xml:space="preserve">scenario will have </w:t>
       </w:r>
       <w:r>
-        <w:t xml:space="preserve">the </w:t>
-      </w:r>
-      <w:r>
-        <w:t>projectile</w:t>
-      </w:r>
-      <w:r>
-        <w:t xml:space="preserve"> being launched from a cannon, and the other </w:t>
+        <w:t xml:space="preserve">the projectile being launched from a cannon, and the other </w:t>
       </w:r>
       <w:r>
         <w:t>scenario having</w:t>
       </w:r>
       <w:r>
-        <w:t xml:space="preserve"> </w:t>
-      </w:r>
-      <w:r>
-        <w:t xml:space="preserve">a ball being flung after multiple circular rotations around a center pivot. Our simulation will allow the user to change the variables </w:t>
+        <w:t xml:space="preserve"> a ball being flung after multiple circular rotations around a center pivot. Our simulation will allow the user to change the variables </w:t>
       </w:r>
       <w:r>
         <w:t xml:space="preserve">in the simulation using a menu, this will </w:t>
@@ -1513,13 +1599,7 @@
         <w:t>all</w:t>
       </w:r>
       <w:r>
-        <w:t xml:space="preserve"> the following </w:t>
-      </w:r>
-      <w:r>
-        <w:t>concept</w:t>
-      </w:r>
-      <w:r>
-        <w:t>s</w:t>
+        <w:t xml:space="preserve"> the following concepts</w:t>
       </w:r>
       <w:r>
         <w:t xml:space="preserve"> in our simulation</w:t>
@@ -1540,7 +1620,7 @@
         </w:numPr>
       </w:pPr>
       <w:r>
-        <w:t>Wind Resistance</w:t>
+        <w:t>Momentum Conservation between two colliding objects</w:t>
       </w:r>
     </w:p>
     <w:p>
@@ -1552,7 +1632,10 @@
         </w:numPr>
       </w:pPr>
       <w:r>
-        <w:t>Momentum Conservation between two colliding objects</w:t>
+        <w:t xml:space="preserve">Air </w:t>
+      </w:r>
+      <w:r>
+        <w:t>Resistance</w:t>
       </w:r>
     </w:p>
     <w:p>
@@ -1564,10 +1647,10 @@
         </w:numPr>
       </w:pPr>
       <w:r>
-        <w:t>Air density</w:t>
-      </w:r>
-      <w:r>
-        <w:t>/Resistance</w:t>
+        <w:t>Linear Projectile M</w:t>
+      </w:r>
+      <w:r>
+        <w:t>otion</w:t>
       </w:r>
     </w:p>
     <w:p>
@@ -1579,10 +1662,7 @@
         </w:numPr>
       </w:pPr>
       <w:r>
-        <w:t>Linear Projectile M</w:t>
-      </w:r>
-      <w:r>
-        <w:t>otion</w:t>
+        <w:t>Rotational Projectile Motion</w:t>
       </w:r>
     </w:p>
     <w:p>
@@ -1594,21 +1674,6 @@
         </w:numPr>
       </w:pPr>
       <w:r>
-        <w:t>Rotational</w:t>
-      </w:r>
-      <w:r>
-        <w:t xml:space="preserve"> Projectile Motion</w:t>
-      </w:r>
-    </w:p>
-    <w:p>
-      <w:pPr>
-        <w:pStyle w:val="ListParagraph"/>
-        <w:numPr>
-          <w:ilvl w:val="0"/>
-          <w:numId w:val="2"/>
-        </w:numPr>
-      </w:pPr>
-      <w:r>
         <w:t>T</w:t>
       </w:r>
       <w:r>
@@ -1620,217 +1685,482 @@
       <w:pPr>
         <w:pStyle w:val="Heading2"/>
       </w:pPr>
-      <w:bookmarkStart w:id="4" w:name="_Toc477972624"/>
       <w:r>
         <w:lastRenderedPageBreak/>
-        <w:t>Wind Resistance</w:t>
-      </w:r>
-      <w:bookmarkEnd w:id="4"/>
+        <w:t xml:space="preserve">Air </w:t>
+      </w:r>
+      <w:r>
+        <w:t>Resistance</w:t>
+      </w:r>
     </w:p>
     <w:p>
       <w:pPr>
         <w:pStyle w:val="Heading3"/>
       </w:pPr>
-      <w:bookmarkStart w:id="5" w:name="_Toc477972625"/>
-      <w:r>
-        <w:t xml:space="preserve">What </w:t>
-      </w:r>
-      <w:bookmarkEnd w:id="5"/>
-      <w:r>
-        <w:t>Is Wind Resistance?</w:t>
+      <w:r>
+        <w:t xml:space="preserve">What Is Air </w:t>
+      </w:r>
+      <w:r>
+        <w:t>Resistance</w:t>
+      </w:r>
+      <w:r>
+        <w:t>?</w:t>
+      </w:r>
+    </w:p>
+    <w:p>
+      <w:r>
+        <w:t xml:space="preserve">Air </w:t>
+      </w:r>
+      <w:r>
+        <w:t xml:space="preserve">resistance </w:t>
+      </w:r>
+      <w:r>
+        <w:t>is a force that pushes in the opposite direction of an object’s velocity.</w:t>
+      </w:r>
+      <w:r>
+        <w:t xml:space="preserve"> Air resistance is dependent on an object’s velocity</w:t>
+      </w:r>
+      <w:r>
+        <w:t xml:space="preserve"> (Rit</w:t>
+      </w:r>
+      <w:r>
+        <w:t>.</w:t>
+      </w:r>
+      <w:r>
+        <w:t xml:space="preserve">edu, </w:t>
+      </w:r>
+      <w:r>
+        <w:t>n.d.</w:t>
+      </w:r>
+      <w:r>
+        <w:t>)</w:t>
+      </w:r>
+      <w:r>
+        <w:t xml:space="preserve">. </w:t>
+      </w:r>
+      <w:r>
+        <w:t xml:space="preserve">So, the faster an object is moving, the more air resistance it will have. </w:t>
+      </w:r>
+      <w:r>
+        <w:t xml:space="preserve">For example, a cube being dropped from a 500m high building will start with very little air resistance. However, as the object falls it starts to accelerate and the air resistance becomes a lot stronger. </w:t>
+      </w:r>
+      <w:r>
+        <w:t xml:space="preserve">Since air resistance is a force moving against our velocity, this means that the object’s speed will eventually hit a maximum value. </w:t>
+      </w:r>
+      <w:r>
+        <w:t>The velocity of the object will no longer increase, and the air resistance will stay constant as well.</w:t>
+      </w:r>
+    </w:p>
+    <w:p>
+      <w:r>
+        <w:t xml:space="preserve">Air resistance is also </w:t>
+      </w:r>
+      <w:r>
+        <w:t>dependent</w:t>
+      </w:r>
+      <w:r>
+        <w:t xml:space="preserve"> on the shape of the object being used. A sphere for example, will have less air resistance than a cube would. The reason for this is the </w:t>
+      </w:r>
+      <w:r>
+        <w:rPr>
+          <w:i/>
+        </w:rPr>
+        <w:t>Drag Coefficient (Cd)</w:t>
+      </w:r>
+      <w:r>
+        <w:t>.</w:t>
+      </w:r>
+      <w:r>
+        <w:t xml:space="preserve"> </w:t>
+      </w:r>
+    </w:p>
+    <w:p>
+      <w:r>
+        <w:rPr>
+          <w:noProof/>
+          <w:lang w:val="en-CA" w:eastAsia="en-CA"/>
+        </w:rPr>
+        <w:drawing>
+          <wp:anchor distT="0" distB="0" distL="114300" distR="114300" simplePos="0" relativeHeight="251658752" behindDoc="0" locked="0" layoutInCell="1" allowOverlap="1">
+            <wp:simplePos x="0" y="0"/>
+            <wp:positionH relativeFrom="column">
+              <wp:posOffset>6350</wp:posOffset>
+            </wp:positionH>
+            <wp:positionV relativeFrom="paragraph">
+              <wp:posOffset>5715</wp:posOffset>
+            </wp:positionV>
+            <wp:extent cx="1725930" cy="2551430"/>
+            <wp:effectExtent l="0" t="0" r="7620" b="1270"/>
+            <wp:wrapSquare wrapText="bothSides"/>
+            <wp:docPr id="1" name="Picture 1" descr="C:\Users\Pierre\AppData\Local\Microsoft\Windows\INetCacheContent.Word\Drag_Coefficient_Table.png"/>
+            <wp:cNvGraphicFramePr>
+              <a:graphicFrameLocks xmlns:a="http://schemas.openxmlformats.org/drawingml/2006/main" noChangeAspect="1"/>
+            </wp:cNvGraphicFramePr>
+            <a:graphic xmlns:a="http://schemas.openxmlformats.org/drawingml/2006/main">
+              <a:graphicData uri="http://schemas.openxmlformats.org/drawingml/2006/picture">
+                <pic:pic xmlns:pic="http://schemas.openxmlformats.org/drawingml/2006/picture">
+                  <pic:nvPicPr>
+                    <pic:cNvPr id="0" name="Picture 4" descr="C:\Users\Pierre\AppData\Local\Microsoft\Windows\INetCacheContent.Word\Drag_Coefficient_Table.png"/>
+                    <pic:cNvPicPr>
+                      <a:picLocks noChangeAspect="1" noChangeArrowheads="1"/>
+                    </pic:cNvPicPr>
+                  </pic:nvPicPr>
+                  <pic:blipFill>
+                    <a:blip r:embed="rId13" cstate="print">
+                      <a:extLst>
+                        <a:ext uri="{28A0092B-C50C-407E-A947-70E740481C1C}">
+                          <a14:useLocalDpi xmlns:a14="http://schemas.microsoft.com/office/drawing/2010/main" val="0"/>
+                        </a:ext>
+                      </a:extLst>
+                    </a:blip>
+                    <a:srcRect/>
+                    <a:stretch>
+                      <a:fillRect/>
+                    </a:stretch>
+                  </pic:blipFill>
+                  <pic:spPr bwMode="auto">
+                    <a:xfrm>
+                      <a:off x="0" y="0"/>
+                      <a:ext cx="1725930" cy="2551430"/>
+                    </a:xfrm>
+                    <a:prstGeom prst="rect">
+                      <a:avLst/>
+                    </a:prstGeom>
+                    <a:noFill/>
+                    <a:ln>
+                      <a:noFill/>
+                    </a:ln>
+                  </pic:spPr>
+                </pic:pic>
+              </a:graphicData>
+            </a:graphic>
+          </wp:anchor>
+        </w:drawing>
+      </w:r>
+      <w:r>
+        <w:t xml:space="preserve">The Drag Coefficient is a number that represents how much air resistance an object will </w:t>
+      </w:r>
+      <w:r>
+        <w:t>have;</w:t>
+      </w:r>
+      <w:r>
+        <w:t xml:space="preserve"> it is dependent on the shape of the object being used. (engineeringtoolbox.com, n.d.). </w:t>
+      </w:r>
+      <w:r>
+        <w:t xml:space="preserve">That is why modern vehicles have a very smooth and aerodynamic shape. </w:t>
+      </w:r>
+      <w:r>
+        <w:t>Patrick E. George</w:t>
+      </w:r>
+      <w:r>
+        <w:t xml:space="preserve"> from </w:t>
+      </w:r>
+      <w:r>
+        <w:t>HowStuffWorks.com gives the example of the Toyota Prius</w:t>
+      </w:r>
+      <w:r>
+        <w:t>. He</w:t>
+      </w:r>
+      <w:r>
+        <w:t xml:space="preserve"> </w:t>
+      </w:r>
+      <w:r>
+        <w:t>writes</w:t>
+      </w:r>
+      <w:r>
+        <w:t xml:space="preserve">: </w:t>
+      </w:r>
+    </w:p>
+    <w:p>
+      <w:pPr>
+        <w:jc w:val="center"/>
+      </w:pPr>
+      <w:r>
+        <w:rPr>
+          <w:i/>
+        </w:rPr>
+        <w:t>“</w:t>
+      </w:r>
+      <w:r>
+        <w:rPr>
+          <w:i/>
+        </w:rPr>
+        <w:t>Among other efficient characteristics, its Cd of .26 helps it achieve very high mileage. In fact, reducing the Cd of a car by just 0.01 can result in a 0.2 miles per gallon (.09 kilometers per liter) increase in fuel economy.”</w:t>
+      </w:r>
+      <w:r>
+        <w:t xml:space="preserve"> </w:t>
+      </w:r>
+      <w:r>
+        <w:br/>
+        <w:t>-</w:t>
+      </w:r>
+      <w:r>
+        <w:t xml:space="preserve"> </w:t>
+      </w:r>
+      <w:r>
+        <w:t>Patrick E. George</w:t>
+      </w:r>
+      <w:r>
+        <w:t xml:space="preserve"> (March 2009)</w:t>
+      </w:r>
+      <w:bookmarkStart w:id="3" w:name="_GoBack"/>
+      <w:bookmarkEnd w:id="3"/>
+    </w:p>
+    <w:p>
+      <w:pPr>
+        <w:pStyle w:val="Heading3"/>
+      </w:pPr>
+      <w:r>
+        <w:rPr>
+          <w:noProof/>
+        </w:rPr>
+        <mc:AlternateContent>
+          <mc:Choice Requires="wps">
+            <w:drawing>
+              <wp:anchor distT="0" distB="0" distL="114300" distR="114300" simplePos="0" relativeHeight="251662848" behindDoc="0" locked="0" layoutInCell="1" allowOverlap="1" wp14:anchorId="6A955098" wp14:editId="7D41CC7A">
+                <wp:simplePos x="0" y="0"/>
+                <wp:positionH relativeFrom="column">
+                  <wp:posOffset>-1913890</wp:posOffset>
+                </wp:positionH>
+                <wp:positionV relativeFrom="paragraph">
+                  <wp:posOffset>537447</wp:posOffset>
+                </wp:positionV>
+                <wp:extent cx="1950720" cy="497840"/>
+                <wp:effectExtent l="0" t="0" r="0" b="0"/>
+                <wp:wrapSquare wrapText="bothSides"/>
+                <wp:docPr id="2" name="Text Box 2"/>
+                <wp:cNvGraphicFramePr/>
+                <a:graphic xmlns:a="http://schemas.openxmlformats.org/drawingml/2006/main">
+                  <a:graphicData uri="http://schemas.microsoft.com/office/word/2010/wordprocessingShape">
+                    <wps:wsp>
+                      <wps:cNvSpPr txBox="1"/>
+                      <wps:spPr>
+                        <a:xfrm>
+                          <a:off x="0" y="0"/>
+                          <a:ext cx="1950720" cy="497840"/>
+                        </a:xfrm>
+                        <a:prstGeom prst="rect">
+                          <a:avLst/>
+                        </a:prstGeom>
+                        <a:solidFill>
+                          <a:prstClr val="white"/>
+                        </a:solidFill>
+                        <a:ln>
+                          <a:noFill/>
+                        </a:ln>
+                      </wps:spPr>
+                      <wps:txbx>
+                        <w:txbxContent>
+                          <w:p>
+                            <w:pPr>
+                              <w:pStyle w:val="TableofFigures"/>
+                              <w:jc w:val="center"/>
+                              <w:rPr>
+                                <w:sz w:val="18"/>
+                              </w:rPr>
+                            </w:pPr>
+                            <w:bookmarkStart w:id="4" w:name="_Toc478034219"/>
+                            <w:r>
+                              <w:rPr>
+                                <w:sz w:val="18"/>
+                              </w:rPr>
+                              <w:t>Fig. 2. Table of Drag Coefficients</w:t>
+                            </w:r>
+                            <w:bookmarkEnd w:id="4"/>
+                          </w:p>
+                          <w:p>
+                            <w:pPr>
+                              <w:jc w:val="center"/>
+                              <w:rPr>
+                                <w:sz w:val="18"/>
+                              </w:rPr>
+                            </w:pPr>
+                            <w:r>
+                              <w:rPr>
+                                <w:sz w:val="18"/>
+                              </w:rPr>
+                              <w:t>From “</w:t>
+                            </w:r>
+                            <w:r>
+                              <w:rPr>
+                                <w:sz w:val="18"/>
+                              </w:rPr>
+                              <w:t>Aerodynamic Drag”</w:t>
+                            </w:r>
+                            <w:r>
+                              <w:rPr>
+                                <w:sz w:val="18"/>
+                              </w:rPr>
+                              <w:t xml:space="preserve"> by </w:t>
+                            </w:r>
+                            <w:r>
+                              <w:rPr>
+                                <w:sz w:val="18"/>
+                              </w:rPr>
+                              <w:t>Sighard Hoerner</w:t>
+                            </w:r>
+                          </w:p>
+                          <w:p>
+                            <w:pPr>
+                              <w:jc w:val="center"/>
+                            </w:pPr>
+                          </w:p>
+                        </w:txbxContent>
+                      </wps:txbx>
+                      <wps:bodyPr rot="0" spcFirstLastPara="0" vertOverflow="overflow" horzOverflow="overflow" vert="horz" wrap="square" lIns="0" tIns="0" rIns="0" bIns="0" numCol="1" spcCol="0" rtlCol="0" fromWordArt="0" anchor="t" anchorCtr="0" forceAA="0" compatLnSpc="1">
+                        <a:prstTxWarp prst="textNoShape">
+                          <a:avLst/>
+                        </a:prstTxWarp>
+                        <a:noAutofit/>
+                      </wps:bodyPr>
+                    </wps:wsp>
+                  </a:graphicData>
+                </a:graphic>
+                <wp14:sizeRelH relativeFrom="margin">
+                  <wp14:pctWidth>0</wp14:pctWidth>
+                </wp14:sizeRelH>
+                <wp14:sizeRelV relativeFrom="margin">
+                  <wp14:pctHeight>0</wp14:pctHeight>
+                </wp14:sizeRelV>
+              </wp:anchor>
+            </w:drawing>
+          </mc:Choice>
+          <mc:Fallback>
+            <w:pict>
+              <v:shapetype w14:anchorId="6A955098" id="_x0000_t202" coordsize="21600,21600" o:spt="202" path="m,l,21600r21600,l21600,xe">
+                <v:stroke joinstyle="miter"/>
+                <v:path gradientshapeok="t" o:connecttype="rect"/>
+              </v:shapetype>
+              <v:shape id="Text Box 2" o:spid="_x0000_s1026" type="#_x0000_t202" style="position:absolute;margin-left:-150.7pt;margin-top:42.3pt;width:153.6pt;height:39.2pt;z-index:251662848;visibility:visible;mso-wrap-style:square;mso-width-percent:0;mso-height-percent:0;mso-wrap-distance-left:9pt;mso-wrap-distance-top:0;mso-wrap-distance-right:9pt;mso-wrap-distance-bottom:0;mso-position-horizontal:absolute;mso-position-horizontal-relative:text;mso-position-vertical:absolute;mso-position-vertical-relative:text;mso-width-percent:0;mso-height-percent:0;mso-width-relative:margin;mso-height-relative:margin;v-text-anchor:top" o:gfxdata="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" stroked="f">
+                <v:textbox inset="0,0,0,0">
+                  <w:txbxContent>
+                    <w:p>
+                      <w:pPr>
+                        <w:pStyle w:val="TableofFigures"/>
+                        <w:jc w:val="center"/>
+                        <w:rPr>
+                          <w:sz w:val="18"/>
+                        </w:rPr>
+                      </w:pPr>
+                      <w:bookmarkStart w:id="5" w:name="_Toc478034219"/>
+                      <w:r>
+                        <w:rPr>
+                          <w:sz w:val="18"/>
+                        </w:rPr>
+                        <w:t>Fig. 2. Table of Drag Coefficients</w:t>
+                      </w:r>
+                      <w:bookmarkEnd w:id="5"/>
+                    </w:p>
+                    <w:p>
+                      <w:pPr>
+                        <w:jc w:val="center"/>
+                        <w:rPr>
+                          <w:sz w:val="18"/>
+                        </w:rPr>
+                      </w:pPr>
+                      <w:r>
+                        <w:rPr>
+                          <w:sz w:val="18"/>
+                        </w:rPr>
+                        <w:t>From “</w:t>
+                      </w:r>
+                      <w:r>
+                        <w:rPr>
+                          <w:sz w:val="18"/>
+                        </w:rPr>
+                        <w:t>Aerodynamic Drag”</w:t>
+                      </w:r>
+                      <w:r>
+                        <w:rPr>
+                          <w:sz w:val="18"/>
+                        </w:rPr>
+                        <w:t xml:space="preserve"> by </w:t>
+                      </w:r>
+                      <w:r>
+                        <w:rPr>
+                          <w:sz w:val="18"/>
+                        </w:rPr>
+                        <w:t>Sighard Hoerner</w:t>
+                      </w:r>
+                    </w:p>
+                    <w:p>
+                      <w:pPr>
+                        <w:jc w:val="center"/>
+                      </w:pPr>
+                    </w:p>
+                  </w:txbxContent>
+                </v:textbox>
+                <w10:wrap type="square"/>
+              </v:shape>
+            </w:pict>
+          </mc:Fallback>
+        </mc:AlternateContent>
+      </w:r>
+      <w:r>
+        <w:br w:type="textWrapping" w:clear="all"/>
+      </w:r>
+      <w:r>
+        <w:t>How Is It Relevant to Game Programming?</w:t>
       </w:r>
     </w:p>
     <w:p/>
     <w:p>
       <w:pPr>
+        <w:pStyle w:val="Heading2"/>
+      </w:pPr>
+      <w:r>
+        <w:t>Torque</w:t>
+      </w:r>
+    </w:p>
+    <w:p>
+      <w:pPr>
         <w:pStyle w:val="Heading3"/>
       </w:pPr>
-      <w:bookmarkStart w:id="6" w:name="_Toc477972626"/>
-      <w:r>
-        <w:t xml:space="preserve">How </w:t>
-      </w:r>
-      <w:r>
-        <w:t>Is It</w:t>
-      </w:r>
-      <w:r>
-        <w:t xml:space="preserve"> Relevant to Game Programming</w:t>
-      </w:r>
-      <w:bookmarkEnd w:id="6"/>
+      <w:r>
+        <w:t xml:space="preserve">What Is </w:t>
+      </w:r>
+      <w:r>
+        <w:t>Torque</w:t>
+      </w:r>
       <w:r>
         <w:t>?</w:t>
       </w:r>
     </w:p>
+    <w:p>
+      <w:r>
+        <w:t>Torque is a force that causes an object to rotate.</w:t>
+      </w:r>
+      <w:r>
+        <w:t xml:space="preserve"> </w:t>
+      </w:r>
+    </w:p>
+    <w:p>
+      <w:pPr>
+        <w:rPr>
+          <w:rStyle w:val="Heading3Char"/>
+        </w:rPr>
+      </w:pPr>
+      <w:r>
+        <w:br w:type="textWrapping" w:clear="all"/>
+      </w:r>
+      <w:r>
+        <w:rPr>
+          <w:rStyle w:val="Heading3Char"/>
+        </w:rPr>
+        <w:t>How Is It Relevant to Game Programming?</w:t>
+      </w:r>
+    </w:p>
     <w:p/>
     <w:p>
       <w:pPr>
-        <w:pStyle w:val="Heading2"/>
-      </w:pPr>
-      <w:r>
-        <w:t>Momentum Conservation in Collisions</w:t>
-      </w:r>
-    </w:p>
-    <w:p>
-      <w:pPr>
-        <w:pStyle w:val="Heading3"/>
-      </w:pPr>
-      <w:r>
-        <w:t xml:space="preserve">What Is </w:t>
-      </w:r>
-      <w:r>
-        <w:t>Momentum Conservation</w:t>
-      </w:r>
-      <w:r>
-        <w:t>?</w:t>
-      </w:r>
-    </w:p>
-    <w:p/>
-    <w:p>
-      <w:pPr>
-        <w:pStyle w:val="Heading3"/>
-      </w:pPr>
-      <w:r>
-        <w:t>How Is It Relevant to Game Programming?</w:t>
-      </w:r>
-    </w:p>
-    <w:p/>
-    <w:p>
-      <w:pPr>
-        <w:pStyle w:val="Heading2"/>
-      </w:pPr>
-      <w:r>
-        <w:t>Air Density</w:t>
-      </w:r>
-    </w:p>
-    <w:p>
-      <w:pPr>
-        <w:pStyle w:val="Heading3"/>
-      </w:pPr>
-      <w:r>
-        <w:t xml:space="preserve">What Is </w:t>
-      </w:r>
-      <w:r>
-        <w:t>Air Density</w:t>
-      </w:r>
-      <w:r>
-        <w:t>?</w:t>
-      </w:r>
-    </w:p>
-    <w:p/>
-    <w:p>
-      <w:pPr>
-        <w:pStyle w:val="Heading3"/>
-      </w:pPr>
-      <w:r>
-        <w:t>How Is It Relevant to Game Programming?</w:t>
-      </w:r>
-    </w:p>
-    <w:p/>
-    <w:p>
-      <w:pPr>
-        <w:pStyle w:val="Heading2"/>
-      </w:pPr>
-      <w:r>
-        <w:t>Linear Motion</w:t>
-      </w:r>
-    </w:p>
-    <w:p>
-      <w:pPr>
-        <w:pStyle w:val="Heading3"/>
-      </w:pPr>
-      <w:r>
-        <w:t xml:space="preserve">What Is </w:t>
-      </w:r>
-      <w:r>
-        <w:t>Linear Motion</w:t>
-      </w:r>
-      <w:r>
-        <w:t>?</w:t>
-      </w:r>
-    </w:p>
-    <w:p/>
-    <w:p>
-      <w:pPr>
-        <w:pStyle w:val="Heading3"/>
-      </w:pPr>
-      <w:r>
-        <w:t>How Is It Relevant to Game Programming?</w:t>
-      </w:r>
-    </w:p>
-    <w:p/>
-    <w:p>
-      <w:pPr>
-        <w:pStyle w:val="Heading2"/>
-      </w:pPr>
-      <w:r>
-        <w:t>Rotational Motion</w:t>
-      </w:r>
-    </w:p>
-    <w:p>
-      <w:pPr>
-        <w:pStyle w:val="Heading3"/>
-      </w:pPr>
-      <w:r>
-        <w:t xml:space="preserve">What Is </w:t>
-      </w:r>
-      <w:r>
-        <w:t>Rotational Motion</w:t>
-      </w:r>
-      <w:r>
-        <w:t>?</w:t>
-      </w:r>
-    </w:p>
-    <w:p/>
-    <w:p>
-      <w:pPr>
-        <w:pStyle w:val="Heading3"/>
-      </w:pPr>
-      <w:r>
-        <w:t>How Is It Relevant to Game Programming?</w:t>
-      </w:r>
-    </w:p>
-    <w:p/>
-    <w:p>
-      <w:pPr>
-        <w:pStyle w:val="Heading2"/>
-      </w:pPr>
-      <w:r>
-        <w:t>Torque</w:t>
-      </w:r>
-    </w:p>
-    <w:p>
-      <w:pPr>
-        <w:pStyle w:val="Heading3"/>
-      </w:pPr>
-      <w:r>
-        <w:t xml:space="preserve">What Is </w:t>
-      </w:r>
-      <w:r>
-        <w:t>Torque</w:t>
-      </w:r>
-      <w:r>
-        <w:t>?</w:t>
-      </w:r>
-    </w:p>
-    <w:p/>
-    <w:p>
-      <w:pPr>
-        <w:pStyle w:val="Heading3"/>
-      </w:pPr>
-      <w:r>
-        <w:t>How Is It Relevant to Game Programming?</w:t>
-      </w:r>
-    </w:p>
-    <w:p/>
-    <w:p>
-      <w:pPr>
         <w:pStyle w:val="Heading1"/>
       </w:pPr>
-      <w:bookmarkStart w:id="7" w:name="_Toc477972628"/>
+      <w:bookmarkStart w:id="6" w:name="_Toc477972628"/>
       <w:r>
         <w:lastRenderedPageBreak/>
         <w:t>Conclusion</w:t>
       </w:r>
-      <w:bookmarkEnd w:id="7"/>
+      <w:bookmarkEnd w:id="6"/>
     </w:p>
     <w:p>
       <w:r>
@@ -1849,12 +2179,12 @@
       <w:pPr>
         <w:pStyle w:val="Heading1"/>
       </w:pPr>
-      <w:bookmarkStart w:id="8" w:name="_Toc477972629"/>
+      <w:bookmarkStart w:id="7" w:name="_Toc477972629"/>
       <w:r>
         <w:lastRenderedPageBreak/>
         <w:t>References</w:t>
       </w:r>
-      <w:bookmarkEnd w:id="8"/>
+      <w:bookmarkEnd w:id="7"/>
     </w:p>
     <w:p>
       <w:r>
@@ -1862,7 +2192,7 @@
       </w:r>
     </w:p>
     <w:sectPr>
-      <w:footerReference w:type="default" r:id="rId12"/>
+      <w:footerReference w:type="default" r:id="rId14"/>
       <w:pgSz w:w="12240" w:h="15840"/>
       <w:pgMar w:top="1440" w:right="1080" w:bottom="1440" w:left="1080" w:header="720" w:footer="720" w:gutter="0"/>
       <w:pgNumType w:start="1"/>
@@ -2896,6 +3226,7 @@
   <w:style w:type="character" w:default="1" w:styleId="DefaultParagraphFont">
     <w:name w:val="Default Paragraph Font"/>
     <w:uiPriority w:val="1"/>
+    <w:semiHidden/>
     <w:unhideWhenUsed/>
   </w:style>
   <w:style w:type="table" w:default="1" w:styleId="TableNormal">
@@ -3197,6 +3528,25 @@
       <w:spacing w:after="0"/>
     </w:pPr>
   </w:style>
+  <w:style w:type="paragraph" w:styleId="Caption">
+    <w:name w:val="caption"/>
+    <w:basedOn w:val="Normal"/>
+    <w:next w:val="Normal"/>
+    <w:uiPriority w:val="35"/>
+    <w:unhideWhenUsed/>
+    <w:qFormat/>
+    <w:rsid w:val="000A32B4"/>
+    <w:pPr>
+      <w:spacing w:line="240" w:lineRule="auto"/>
+    </w:pPr>
+    <w:rPr>
+      <w:i/>
+      <w:iCs/>
+      <w:color w:val="1F497D" w:themeColor="text2"/>
+      <w:sz w:val="18"/>
+      <w:szCs w:val="18"/>
+    </w:rPr>
+  </w:style>
 </w:styles>
 </file>
 
@@ -3490,7 +3840,7 @@
 </file>
 
 <file path=customXml/itemProps1.xml><?xml version="1.0" encoding="utf-8"?>
-<ds:datastoreItem xmlns:ds="http://schemas.openxmlformats.org/officeDocument/2006/customXml" ds:itemID="{626A070B-4C1C-4EE2-86F7-CC358292B86F}">
+<ds:datastoreItem xmlns:ds="http://schemas.openxmlformats.org/officeDocument/2006/customXml" ds:itemID="{683BF931-8CC1-4B2E-A24B-3007866F57EF}">
   <ds:schemaRefs>
     <ds:schemaRef ds:uri="http://schemas.openxmlformats.org/officeDocument/2006/bibliography"/>
   </ds:schemaRefs>

</xml_diff>

<commit_message>
added CoG and partial notes on Torque
complete sumary of how to get Center of Gravity word document added.
incomplete notes on Torque were also added as a txt file.
</commit_message>
<xml_diff>
--- a/A01 - Alex and Pierre - Report.docx
+++ b/A01 - Alex and Pierre - Report.docx
@@ -38,7 +38,7 @@
                 <w:lang w:val="en-CA" w:eastAsia="en-CA"/>
               </w:rPr>
               <w:drawing>
-                <wp:anchor distT="0" distB="0" distL="114300" distR="114300" simplePos="0" relativeHeight="251651584" behindDoc="1" locked="0" layoutInCell="1" allowOverlap="1" wp14:anchorId="4778757B" wp14:editId="733FC16E">
+                <wp:anchor distT="0" distB="0" distL="114300" distR="114300" simplePos="0" relativeHeight="251661312" behindDoc="1" locked="0" layoutInCell="1" allowOverlap="1" wp14:anchorId="4778757B" wp14:editId="733FC16E">
                   <wp:simplePos x="0" y="0"/>
                   <wp:positionH relativeFrom="column">
                     <wp:posOffset>3838575</wp:posOffset>
@@ -518,7 +518,7 @@
             <v:path o:extrusionok="f" gradientshapeok="t" o:connecttype="rect"/>
             <o:lock v:ext="edit" aspectratio="t"/>
           </v:shapetype>
-          <v:shape id="_x0000_i1025" type="#_x0000_t75" style="width:372.75pt;height:68.25pt">
+          <v:shape id="_x0000_i1028" type="#_x0000_t75" style="width:372.75pt;height:68.25pt">
             <v:imagedata r:id="rId9" o:title="ExampleDemonstration"/>
           </v:shape>
         </w:pict>
@@ -528,48 +528,33 @@
       <w:pPr>
         <w:pStyle w:val="TableofFigures"/>
         <w:jc w:val="center"/>
-        <w:rPr>
-          <w:sz w:val="18"/>
-        </w:rPr>
-      </w:pPr>
-      <w:bookmarkStart w:id="0" w:name="_Toc478034218"/>
+      </w:pPr>
+      <w:bookmarkStart w:id="0" w:name="_Toc477974426"/>
       <w:r>
         <w:rPr>
           <w:i/>
-          <w:sz w:val="18"/>
         </w:rPr>
         <w:t>Fig</w:t>
       </w:r>
       <w:r>
         <w:rPr>
           <w:i/>
-          <w:sz w:val="18"/>
         </w:rPr>
         <w:t>.</w:t>
       </w:r>
       <w:r>
         <w:rPr>
           <w:i/>
-          <w:sz w:val="18"/>
         </w:rPr>
         <w:t xml:space="preserve"> 1.</w:t>
       </w:r>
       <w:r>
-        <w:rPr>
-          <w:sz w:val="18"/>
-        </w:rPr>
         <w:t xml:space="preserve"> </w:t>
       </w:r>
       <w:r>
-        <w:rPr>
-          <w:sz w:val="18"/>
-        </w:rPr>
         <w:t xml:space="preserve">Screenshot of </w:t>
       </w:r>
       <w:r>
-        <w:rPr>
-          <w:sz w:val="18"/>
-        </w:rPr>
         <w:t>Projectile Motion Flash Simulation.</w:t>
       </w:r>
       <w:bookmarkEnd w:id="0"/>
@@ -577,34 +562,24 @@
     <w:p>
       <w:pPr>
         <w:jc w:val="center"/>
-        <w:rPr>
-          <w:sz w:val="18"/>
-        </w:rPr>
-      </w:pPr>
-      <w:r>
-        <w:rPr>
-          <w:sz w:val="18"/>
-        </w:rPr>
+      </w:pPr>
+      <w:r>
         <w:t>From “Projectile Motion” by Splung</w:t>
       </w:r>
       <w:r>
-        <w:rPr>
-          <w:sz w:val="18"/>
-        </w:rPr>
         <w:t>.com</w:t>
       </w:r>
       <w:r>
-        <w:rPr>
-          <w:sz w:val="18"/>
-        </w:rPr>
         <w:t xml:space="preserve"> at </w:t>
       </w:r>
       <w:hyperlink r:id="rId10" w:history="1">
         <w:r>
-          <w:rPr>
-            <w:sz w:val="18"/>
-          </w:rPr>
-          <w:t>http://www.splung.com/content/sid/2/page/projectiles</w:t>
+          <w:t>http://ww</w:t>
+        </w:r>
+        <w:bookmarkStart w:id="1" w:name="_GoBack"/>
+        <w:bookmarkEnd w:id="1"/>
+        <w:r>
+          <w:t>w.splung.com/content/sid/2/page/projectiles</w:t>
         </w:r>
       </w:hyperlink>
     </w:p>
@@ -1272,7 +1247,7 @@
       <w:r>
         <w:fldChar w:fldCharType="separate"/>
       </w:r>
-      <w:hyperlink w:anchor="_Toc478034218" w:history="1">
+      <w:hyperlink w:anchor="_Toc477974426" w:history="1">
         <w:r>
           <w:rPr>
             <w:rStyle w:val="Hyperlink"/>
@@ -1299,7 +1274,7 @@
             <w:noProof/>
             <w:webHidden/>
           </w:rPr>
-          <w:instrText xml:space="preserve"> PAGEREF _Toc478034218 \h </w:instrText>
+          <w:instrText xml:space="preserve"> PAGEREF _Toc477974426 \h </w:instrText>
         </w:r>
         <w:r>
           <w:rPr>
@@ -1331,76 +1306,6 @@
       </w:hyperlink>
     </w:p>
     <w:p>
-      <w:pPr>
-        <w:pStyle w:val="TableofFigures"/>
-        <w:tabs>
-          <w:tab w:val="right" w:leader="dot" w:pos="10070"/>
-        </w:tabs>
-        <w:rPr>
-          <w:rFonts w:eastAsiaTheme="minorEastAsia"/>
-          <w:noProof/>
-          <w:lang w:val="en-CA" w:eastAsia="en-CA"/>
-        </w:rPr>
-      </w:pPr>
-      <w:hyperlink r:id="rId11" w:anchor="_Toc478034219" w:history="1">
-        <w:r>
-          <w:rPr>
-            <w:rStyle w:val="Hyperlink"/>
-            <w:noProof/>
-          </w:rPr>
-          <w:t>Fig. 2. Table of Drag Coefficients</w:t>
-        </w:r>
-        <w:r>
-          <w:rPr>
-            <w:noProof/>
-            <w:webHidden/>
-          </w:rPr>
-          <w:tab/>
-        </w:r>
-        <w:r>
-          <w:rPr>
-            <w:noProof/>
-            <w:webHidden/>
-          </w:rPr>
-          <w:fldChar w:fldCharType="begin"/>
-        </w:r>
-        <w:r>
-          <w:rPr>
-            <w:noProof/>
-            <w:webHidden/>
-          </w:rPr>
-          <w:instrText xml:space="preserve"> PAGEREF _Toc478034219 \h </w:instrText>
-        </w:r>
-        <w:r>
-          <w:rPr>
-            <w:noProof/>
-            <w:webHidden/>
-          </w:rPr>
-        </w:r>
-        <w:r>
-          <w:rPr>
-            <w:noProof/>
-            <w:webHidden/>
-          </w:rPr>
-          <w:fldChar w:fldCharType="separate"/>
-        </w:r>
-        <w:r>
-          <w:rPr>
-            <w:noProof/>
-            <w:webHidden/>
-          </w:rPr>
-          <w:t>2</w:t>
-        </w:r>
-        <w:r>
-          <w:rPr>
-            <w:noProof/>
-            <w:webHidden/>
-          </w:rPr>
-          <w:fldChar w:fldCharType="end"/>
-        </w:r>
-      </w:hyperlink>
-    </w:p>
-    <w:p>
       <w:r>
         <w:fldChar w:fldCharType="end"/>
       </w:r>
@@ -1411,7 +1316,7 @@
     <w:p>
       <w:pPr>
         <w:sectPr>
-          <w:footerReference w:type="default" r:id="rId12"/>
+          <w:footerReference w:type="default" r:id="rId11"/>
           <w:pgSz w:w="12240" w:h="15840"/>
           <w:pgMar w:top="1440" w:right="1080" w:bottom="1440" w:left="1080" w:header="720" w:footer="720" w:gutter="0"/>
           <w:pgNumType w:fmt="lowerRoman" w:start="1"/>
@@ -1424,12 +1329,12 @@
       <w:pPr>
         <w:pStyle w:val="Heading1"/>
       </w:pPr>
-      <w:bookmarkStart w:id="1" w:name="_Toc477972622"/>
+      <w:bookmarkStart w:id="2" w:name="_Toc477972622"/>
       <w:r>
         <w:lastRenderedPageBreak/>
         <w:t>Introduction</w:t>
       </w:r>
-      <w:bookmarkEnd w:id="1"/>
+      <w:bookmarkEnd w:id="2"/>
     </w:p>
     <w:p>
       <w:pPr>
@@ -1520,11 +1425,11 @@
       <w:pPr>
         <w:pStyle w:val="Heading1"/>
       </w:pPr>
-      <w:bookmarkStart w:id="2" w:name="_Toc477972623"/>
+      <w:bookmarkStart w:id="3" w:name="_Toc477972623"/>
       <w:r>
         <w:t>Concept</w:t>
       </w:r>
-      <w:bookmarkEnd w:id="2"/>
+      <w:bookmarkEnd w:id="3"/>
     </w:p>
     <w:p>
       <w:pPr>
@@ -1559,13 +1464,22 @@
         <w:t xml:space="preserve">scenario will have </w:t>
       </w:r>
       <w:r>
-        <w:t xml:space="preserve">the projectile being launched from a cannon, and the other </w:t>
+        <w:t xml:space="preserve">the </w:t>
+      </w:r>
+      <w:r>
+        <w:t>projectile</w:t>
+      </w:r>
+      <w:r>
+        <w:t xml:space="preserve"> being launched from a cannon, and the other </w:t>
       </w:r>
       <w:r>
         <w:t>scenario having</w:t>
       </w:r>
       <w:r>
-        <w:t xml:space="preserve"> a ball being flung after multiple circular rotations around a center pivot. Our simulation will allow the user to change the variables </w:t>
+        <w:t xml:space="preserve"> </w:t>
+      </w:r>
+      <w:r>
+        <w:t xml:space="preserve">a ball being flung after multiple circular rotations around a center pivot. Our simulation will allow the user to change the variables </w:t>
       </w:r>
       <w:r>
         <w:t xml:space="preserve">in the simulation using a menu, this will </w:t>
@@ -1599,7 +1513,13 @@
         <w:t>all</w:t>
       </w:r>
       <w:r>
-        <w:t xml:space="preserve"> the following concepts</w:t>
+        <w:t xml:space="preserve"> the following </w:t>
+      </w:r>
+      <w:r>
+        <w:t>concept</w:t>
+      </w:r>
+      <w:r>
+        <w:t>s</w:t>
       </w:r>
       <w:r>
         <w:t xml:space="preserve"> in our simulation</w:t>
@@ -1620,7 +1540,7 @@
         </w:numPr>
       </w:pPr>
       <w:r>
-        <w:t>Momentum Conservation between two colliding objects</w:t>
+        <w:t>Wind Resistance</w:t>
       </w:r>
     </w:p>
     <w:p>
@@ -1632,10 +1552,7 @@
         </w:numPr>
       </w:pPr>
       <w:r>
-        <w:t xml:space="preserve">Air </w:t>
-      </w:r>
-      <w:r>
-        <w:t>Resistance</w:t>
+        <w:t>Momentum Conservation between two colliding objects</w:t>
       </w:r>
     </w:p>
     <w:p>
@@ -1647,10 +1564,10 @@
         </w:numPr>
       </w:pPr>
       <w:r>
-        <w:t>Linear Projectile M</w:t>
-      </w:r>
-      <w:r>
-        <w:t>otion</w:t>
+        <w:t>Air density</w:t>
+      </w:r>
+      <w:r>
+        <w:t>/Resistance</w:t>
       </w:r>
     </w:p>
     <w:p>
@@ -1662,7 +1579,10 @@
         </w:numPr>
       </w:pPr>
       <w:r>
-        <w:t>Rotational Projectile Motion</w:t>
+        <w:t>Linear Projectile M</w:t>
+      </w:r>
+      <w:r>
+        <w:t>otion</w:t>
       </w:r>
     </w:p>
     <w:p>
@@ -1674,6 +1594,21 @@
         </w:numPr>
       </w:pPr>
       <w:r>
+        <w:t>Rotational</w:t>
+      </w:r>
+      <w:r>
+        <w:t xml:space="preserve"> Projectile Motion</w:t>
+      </w:r>
+    </w:p>
+    <w:p>
+      <w:pPr>
+        <w:pStyle w:val="ListParagraph"/>
+        <w:numPr>
+          <w:ilvl w:val="0"/>
+          <w:numId w:val="2"/>
+        </w:numPr>
+      </w:pPr>
+      <w:r>
         <w:t>T</w:t>
       </w:r>
       <w:r>
@@ -1685,420 +1620,74 @@
       <w:pPr>
         <w:pStyle w:val="Heading2"/>
       </w:pPr>
+      <w:bookmarkStart w:id="4" w:name="_Toc477972624"/>
       <w:r>
         <w:lastRenderedPageBreak/>
-        <w:t xml:space="preserve">Air </w:t>
-      </w:r>
-      <w:r>
-        <w:t>Resistance</w:t>
-      </w:r>
+        <w:t>Wind Resistance</w:t>
+      </w:r>
+      <w:bookmarkEnd w:id="4"/>
     </w:p>
     <w:p>
       <w:pPr>
         <w:pStyle w:val="Heading3"/>
       </w:pPr>
-      <w:r>
-        <w:t xml:space="preserve">What Is Air </w:t>
-      </w:r>
-      <w:r>
-        <w:t>Resistance</w:t>
-      </w:r>
+      <w:bookmarkStart w:id="5" w:name="_Toc477972625"/>
+      <w:r>
+        <w:t xml:space="preserve">What </w:t>
+      </w:r>
+      <w:bookmarkEnd w:id="5"/>
+      <w:r>
+        <w:t>Is Wind Resistance?</w:t>
+      </w:r>
+    </w:p>
+    <w:p/>
+    <w:p>
+      <w:pPr>
+        <w:pStyle w:val="Heading3"/>
+      </w:pPr>
+      <w:bookmarkStart w:id="6" w:name="_Toc477972626"/>
+      <w:r>
+        <w:t xml:space="preserve">How </w:t>
+      </w:r>
+      <w:r>
+        <w:t>Is It</w:t>
+      </w:r>
+      <w:r>
+        <w:t xml:space="preserve"> Relevant to Game Programming</w:t>
+      </w:r>
+      <w:bookmarkEnd w:id="6"/>
       <w:r>
         <w:t>?</w:t>
       </w:r>
     </w:p>
-    <w:p>
-      <w:r>
-        <w:t xml:space="preserve">Air </w:t>
-      </w:r>
-      <w:r>
-        <w:t xml:space="preserve">resistance </w:t>
-      </w:r>
-      <w:r>
-        <w:t>is a force that pushes in the opposite direction of an object’s velocity.</w:t>
-      </w:r>
-      <w:r>
-        <w:t xml:space="preserve"> Air resistance is dependent on an object’s velocity</w:t>
-      </w:r>
-      <w:r>
-        <w:t xml:space="preserve"> (Rit</w:t>
-      </w:r>
-      <w:r>
-        <w:t>.</w:t>
-      </w:r>
-      <w:r>
-        <w:t xml:space="preserve">edu, </w:t>
-      </w:r>
-      <w:r>
-        <w:t>n.d.</w:t>
-      </w:r>
-      <w:r>
-        <w:t>)</w:t>
-      </w:r>
-      <w:r>
-        <w:t xml:space="preserve">. </w:t>
-      </w:r>
-      <w:r>
-        <w:t xml:space="preserve">So, the faster an object is moving, the more air resistance it will have. </w:t>
-      </w:r>
-      <w:r>
-        <w:t xml:space="preserve">For example, a cube being dropped from a 500m high building will start with very little air resistance. However, as the object falls it starts to accelerate and the air resistance becomes a lot stronger. </w:t>
-      </w:r>
-      <w:r>
-        <w:t xml:space="preserve">Since air resistance is a force moving against our velocity, this means that the object’s speed will eventually hit a maximum value. </w:t>
-      </w:r>
-      <w:r>
-        <w:t>The velocity of the object will no longer increase, and the air resistance will stay constant as well.</w:t>
-      </w:r>
-    </w:p>
-    <w:p>
-      <w:r>
-        <w:t xml:space="preserve">Air resistance is also </w:t>
-      </w:r>
-      <w:r>
-        <w:t>dependent</w:t>
-      </w:r>
-      <w:r>
-        <w:t xml:space="preserve"> on the shape of the object being used. A sphere for example, will have less air resistance than a cube would. The reason for this is the </w:t>
-      </w:r>
-      <w:r>
-        <w:rPr>
-          <w:i/>
-        </w:rPr>
-        <w:t>Drag Coefficient (Cd)</w:t>
-      </w:r>
-      <w:r>
-        <w:t>.</w:t>
-      </w:r>
-      <w:r>
-        <w:t xml:space="preserve"> </w:t>
-      </w:r>
-    </w:p>
-    <w:p>
-      <w:r>
-        <w:rPr>
-          <w:noProof/>
-          <w:lang w:val="en-CA" w:eastAsia="en-CA"/>
-        </w:rPr>
-        <w:drawing>
-          <wp:anchor distT="0" distB="0" distL="114300" distR="114300" simplePos="0" relativeHeight="251658752" behindDoc="0" locked="0" layoutInCell="1" allowOverlap="1">
-            <wp:simplePos x="0" y="0"/>
-            <wp:positionH relativeFrom="column">
-              <wp:posOffset>6350</wp:posOffset>
-            </wp:positionH>
-            <wp:positionV relativeFrom="paragraph">
-              <wp:posOffset>5715</wp:posOffset>
-            </wp:positionV>
-            <wp:extent cx="1725930" cy="2551430"/>
-            <wp:effectExtent l="0" t="0" r="7620" b="1270"/>
-            <wp:wrapSquare wrapText="bothSides"/>
-            <wp:docPr id="1" name="Picture 1" descr="C:\Users\Pierre\AppData\Local\Microsoft\Windows\INetCacheContent.Word\Drag_Coefficient_Table.png"/>
-            <wp:cNvGraphicFramePr>
-              <a:graphicFrameLocks xmlns:a="http://schemas.openxmlformats.org/drawingml/2006/main" noChangeAspect="1"/>
-            </wp:cNvGraphicFramePr>
-            <a:graphic xmlns:a="http://schemas.openxmlformats.org/drawingml/2006/main">
-              <a:graphicData uri="http://schemas.openxmlformats.org/drawingml/2006/picture">
-                <pic:pic xmlns:pic="http://schemas.openxmlformats.org/drawingml/2006/picture">
-                  <pic:nvPicPr>
-                    <pic:cNvPr id="0" name="Picture 4" descr="C:\Users\Pierre\AppData\Local\Microsoft\Windows\INetCacheContent.Word\Drag_Coefficient_Table.png"/>
-                    <pic:cNvPicPr>
-                      <a:picLocks noChangeAspect="1" noChangeArrowheads="1"/>
-                    </pic:cNvPicPr>
-                  </pic:nvPicPr>
-                  <pic:blipFill>
-                    <a:blip r:embed="rId13" cstate="print">
-                      <a:extLst>
-                        <a:ext uri="{28A0092B-C50C-407E-A947-70E740481C1C}">
-                          <a14:useLocalDpi xmlns:a14="http://schemas.microsoft.com/office/drawing/2010/main" val="0"/>
-                        </a:ext>
-                      </a:extLst>
-                    </a:blip>
-                    <a:srcRect/>
-                    <a:stretch>
-                      <a:fillRect/>
-                    </a:stretch>
-                  </pic:blipFill>
-                  <pic:spPr bwMode="auto">
-                    <a:xfrm>
-                      <a:off x="0" y="0"/>
-                      <a:ext cx="1725930" cy="2551430"/>
-                    </a:xfrm>
-                    <a:prstGeom prst="rect">
-                      <a:avLst/>
-                    </a:prstGeom>
-                    <a:noFill/>
-                    <a:ln>
-                      <a:noFill/>
-                    </a:ln>
-                  </pic:spPr>
-                </pic:pic>
-              </a:graphicData>
-            </a:graphic>
-          </wp:anchor>
-        </w:drawing>
-      </w:r>
-      <w:r>
-        <w:t xml:space="preserve">The Drag Coefficient is a number that represents how much air resistance an object will </w:t>
-      </w:r>
-      <w:r>
-        <w:t>have;</w:t>
-      </w:r>
-      <w:r>
-        <w:t xml:space="preserve"> it is dependent on the shape of the object being used. (engineeringtoolbox.com, n.d.). </w:t>
-      </w:r>
-      <w:r>
-        <w:t xml:space="preserve">That is why modern vehicles have a very smooth and aerodynamic shape. </w:t>
-      </w:r>
-      <w:r>
-        <w:t>Patrick E. George</w:t>
-      </w:r>
-      <w:r>
-        <w:t xml:space="preserve"> from </w:t>
-      </w:r>
-      <w:r>
-        <w:t>HowStuffWorks.com gives the example of the Toyota Prius</w:t>
-      </w:r>
-      <w:r>
-        <w:t>. He</w:t>
-      </w:r>
-      <w:r>
-        <w:t xml:space="preserve"> </w:t>
-      </w:r>
-      <w:r>
-        <w:t>writes</w:t>
-      </w:r>
-      <w:r>
-        <w:t xml:space="preserve">: </w:t>
-      </w:r>
-    </w:p>
-    <w:p>
-      <w:pPr>
-        <w:jc w:val="center"/>
-      </w:pPr>
-      <w:r>
-        <w:rPr>
-          <w:i/>
-        </w:rPr>
-        <w:t>“</w:t>
-      </w:r>
-      <w:r>
-        <w:rPr>
-          <w:i/>
-        </w:rPr>
-        <w:t>Among other efficient characteristics, its Cd of .26 helps it achieve very high mileage. In fact, reducing the Cd of a car by just 0.01 can result in a 0.2 miles per gallon (.09 kilometers per liter) increase in fuel economy.”</w:t>
-      </w:r>
-      <w:r>
-        <w:t xml:space="preserve"> </w:t>
-      </w:r>
-      <w:r>
-        <w:br/>
-        <w:t>-</w:t>
-      </w:r>
-      <w:r>
-        <w:t xml:space="preserve"> </w:t>
-      </w:r>
-      <w:r>
-        <w:t>Patrick E. George</w:t>
-      </w:r>
-      <w:r>
-        <w:t xml:space="preserve"> (March 2009)</w:t>
-      </w:r>
-      <w:bookmarkStart w:id="3" w:name="_GoBack"/>
-      <w:bookmarkEnd w:id="3"/>
+    <w:p/>
+    <w:p>
+      <w:pPr>
+        <w:pStyle w:val="Heading2"/>
+      </w:pPr>
+      <w:r>
+        <w:t>Momentum Conservation in Collisions</w:t>
+      </w:r>
     </w:p>
     <w:p>
       <w:pPr>
         <w:pStyle w:val="Heading3"/>
       </w:pPr>
       <w:r>
-        <w:rPr>
-          <w:noProof/>
-        </w:rPr>
-        <mc:AlternateContent>
-          <mc:Choice Requires="wps">
-            <w:drawing>
-              <wp:anchor distT="0" distB="0" distL="114300" distR="114300" simplePos="0" relativeHeight="251662848" behindDoc="0" locked="0" layoutInCell="1" allowOverlap="1" wp14:anchorId="6A955098" wp14:editId="7D41CC7A">
-                <wp:simplePos x="0" y="0"/>
-                <wp:positionH relativeFrom="column">
-                  <wp:posOffset>-1913890</wp:posOffset>
-                </wp:positionH>
-                <wp:positionV relativeFrom="paragraph">
-                  <wp:posOffset>537447</wp:posOffset>
-                </wp:positionV>
-                <wp:extent cx="1950720" cy="497840"/>
-                <wp:effectExtent l="0" t="0" r="0" b="0"/>
-                <wp:wrapSquare wrapText="bothSides"/>
-                <wp:docPr id="2" name="Text Box 2"/>
-                <wp:cNvGraphicFramePr/>
-                <a:graphic xmlns:a="http://schemas.openxmlformats.org/drawingml/2006/main">
-                  <a:graphicData uri="http://schemas.microsoft.com/office/word/2010/wordprocessingShape">
-                    <wps:wsp>
-                      <wps:cNvSpPr txBox="1"/>
-                      <wps:spPr>
-                        <a:xfrm>
-                          <a:off x="0" y="0"/>
-                          <a:ext cx="1950720" cy="497840"/>
-                        </a:xfrm>
-                        <a:prstGeom prst="rect">
-                          <a:avLst/>
-                        </a:prstGeom>
-                        <a:solidFill>
-                          <a:prstClr val="white"/>
-                        </a:solidFill>
-                        <a:ln>
-                          <a:noFill/>
-                        </a:ln>
-                      </wps:spPr>
-                      <wps:txbx>
-                        <w:txbxContent>
-                          <w:p>
-                            <w:pPr>
-                              <w:pStyle w:val="TableofFigures"/>
-                              <w:jc w:val="center"/>
-                              <w:rPr>
-                                <w:sz w:val="18"/>
-                              </w:rPr>
-                            </w:pPr>
-                            <w:bookmarkStart w:id="4" w:name="_Toc478034219"/>
-                            <w:r>
-                              <w:rPr>
-                                <w:sz w:val="18"/>
-                              </w:rPr>
-                              <w:t>Fig. 2. Table of Drag Coefficients</w:t>
-                            </w:r>
-                            <w:bookmarkEnd w:id="4"/>
-                          </w:p>
-                          <w:p>
-                            <w:pPr>
-                              <w:jc w:val="center"/>
-                              <w:rPr>
-                                <w:sz w:val="18"/>
-                              </w:rPr>
-                            </w:pPr>
-                            <w:r>
-                              <w:rPr>
-                                <w:sz w:val="18"/>
-                              </w:rPr>
-                              <w:t>From “</w:t>
-                            </w:r>
-                            <w:r>
-                              <w:rPr>
-                                <w:sz w:val="18"/>
-                              </w:rPr>
-                              <w:t>Aerodynamic Drag”</w:t>
-                            </w:r>
-                            <w:r>
-                              <w:rPr>
-                                <w:sz w:val="18"/>
-                              </w:rPr>
-                              <w:t xml:space="preserve"> by </w:t>
-                            </w:r>
-                            <w:r>
-                              <w:rPr>
-                                <w:sz w:val="18"/>
-                              </w:rPr>
-                              <w:t>Sighard Hoerner</w:t>
-                            </w:r>
-                          </w:p>
-                          <w:p>
-                            <w:pPr>
-                              <w:jc w:val="center"/>
-                            </w:pPr>
-                          </w:p>
-                        </w:txbxContent>
-                      </wps:txbx>
-                      <wps:bodyPr rot="0" spcFirstLastPara="0" vertOverflow="overflow" horzOverflow="overflow" vert="horz" wrap="square" lIns="0" tIns="0" rIns="0" bIns="0" numCol="1" spcCol="0" rtlCol="0" fromWordArt="0" anchor="t" anchorCtr="0" forceAA="0" compatLnSpc="1">
-                        <a:prstTxWarp prst="textNoShape">
-                          <a:avLst/>
-                        </a:prstTxWarp>
-                        <a:noAutofit/>
-                      </wps:bodyPr>
-                    </wps:wsp>
-                  </a:graphicData>
-                </a:graphic>
-                <wp14:sizeRelH relativeFrom="margin">
-                  <wp14:pctWidth>0</wp14:pctWidth>
-                </wp14:sizeRelH>
-                <wp14:sizeRelV relativeFrom="margin">
-                  <wp14:pctHeight>0</wp14:pctHeight>
-                </wp14:sizeRelV>
-              </wp:anchor>
-            </w:drawing>
-          </mc:Choice>
-          <mc:Fallback>
-            <w:pict>
-              <v:shapetype w14:anchorId="6A955098" id="_x0000_t202" coordsize="21600,21600" o:spt="202" path="m,l,21600r21600,l21600,xe">
-                <v:stroke joinstyle="miter"/>
-                <v:path gradientshapeok="t" o:connecttype="rect"/>
-              </v:shapetype>
-              <v:shape id="Text Box 2" o:spid="_x0000_s1026" type="#_x0000_t202" style="position:absolute;margin-left:-150.7pt;margin-top:42.3pt;width:153.6pt;height:39.2pt;z-index:251662848;visibility:visible;mso-wrap-style:square;mso-width-percent:0;mso-height-percent:0;mso-wrap-distance-left:9pt;mso-wrap-distance-top:0;mso-wrap-distance-right:9pt;mso-wrap-distance-bottom:0;mso-position-horizontal:absolute;mso-position-horizontal-relative:text;mso-position-vertical:absolute;mso-position-vertical-relative:text;mso-width-percent:0;mso-height-percent:0;mso-width-relative:margin;mso-height-relative:margin;v-text-anchor:top" o:gfxdata="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" stroked="f">
-                <v:textbox inset="0,0,0,0">
-                  <w:txbxContent>
-                    <w:p>
-                      <w:pPr>
-                        <w:pStyle w:val="TableofFigures"/>
-                        <w:jc w:val="center"/>
-                        <w:rPr>
-                          <w:sz w:val="18"/>
-                        </w:rPr>
-                      </w:pPr>
-                      <w:bookmarkStart w:id="5" w:name="_Toc478034219"/>
-                      <w:r>
-                        <w:rPr>
-                          <w:sz w:val="18"/>
-                        </w:rPr>
-                        <w:t>Fig. 2. Table of Drag Coefficients</w:t>
-                      </w:r>
-                      <w:bookmarkEnd w:id="5"/>
-                    </w:p>
-                    <w:p>
-                      <w:pPr>
-                        <w:jc w:val="center"/>
-                        <w:rPr>
-                          <w:sz w:val="18"/>
-                        </w:rPr>
-                      </w:pPr>
-                      <w:r>
-                        <w:rPr>
-                          <w:sz w:val="18"/>
-                        </w:rPr>
-                        <w:t>From “</w:t>
-                      </w:r>
-                      <w:r>
-                        <w:rPr>
-                          <w:sz w:val="18"/>
-                        </w:rPr>
-                        <w:t>Aerodynamic Drag”</w:t>
-                      </w:r>
-                      <w:r>
-                        <w:rPr>
-                          <w:sz w:val="18"/>
-                        </w:rPr>
-                        <w:t xml:space="preserve"> by </w:t>
-                      </w:r>
-                      <w:r>
-                        <w:rPr>
-                          <w:sz w:val="18"/>
-                        </w:rPr>
-                        <w:t>Sighard Hoerner</w:t>
-                      </w:r>
-                    </w:p>
-                    <w:p>
-                      <w:pPr>
-                        <w:jc w:val="center"/>
-                      </w:pPr>
-                    </w:p>
-                  </w:txbxContent>
-                </v:textbox>
-                <w10:wrap type="square"/>
-              </v:shape>
-            </w:pict>
-          </mc:Fallback>
-        </mc:AlternateContent>
-      </w:r>
-      <w:r>
-        <w:br w:type="textWrapping" w:clear="all"/>
-      </w:r>
+        <w:t xml:space="preserve">What Is </w:t>
+      </w:r>
+      <w:r>
+        <w:t>Momentum Conservation</w:t>
+      </w:r>
+      <w:r>
+        <w:t>?</w:t>
+      </w:r>
+    </w:p>
+    <w:p/>
+    <w:p>
+      <w:pPr>
+        <w:pStyle w:val="Heading3"/>
+      </w:pPr>
       <w:r>
         <w:t>How Is It Relevant to Game Programming?</w:t>
       </w:r>
@@ -2109,6 +1698,102 @@
         <w:pStyle w:val="Heading2"/>
       </w:pPr>
       <w:r>
+        <w:t>Air Density</w:t>
+      </w:r>
+    </w:p>
+    <w:p>
+      <w:pPr>
+        <w:pStyle w:val="Heading3"/>
+      </w:pPr>
+      <w:r>
+        <w:t xml:space="preserve">What Is </w:t>
+      </w:r>
+      <w:r>
+        <w:t>Air Density</w:t>
+      </w:r>
+      <w:r>
+        <w:t>?</w:t>
+      </w:r>
+    </w:p>
+    <w:p/>
+    <w:p>
+      <w:pPr>
+        <w:pStyle w:val="Heading3"/>
+      </w:pPr>
+      <w:r>
+        <w:t>How Is It Relevant to Game Programming?</w:t>
+      </w:r>
+    </w:p>
+    <w:p/>
+    <w:p>
+      <w:pPr>
+        <w:pStyle w:val="Heading2"/>
+      </w:pPr>
+      <w:r>
+        <w:t>Linear Motion</w:t>
+      </w:r>
+    </w:p>
+    <w:p>
+      <w:pPr>
+        <w:pStyle w:val="Heading3"/>
+      </w:pPr>
+      <w:r>
+        <w:t xml:space="preserve">What Is </w:t>
+      </w:r>
+      <w:r>
+        <w:t>Linear Motion</w:t>
+      </w:r>
+      <w:r>
+        <w:t>?</w:t>
+      </w:r>
+    </w:p>
+    <w:p/>
+    <w:p>
+      <w:pPr>
+        <w:pStyle w:val="Heading3"/>
+      </w:pPr>
+      <w:r>
+        <w:t>How Is It Relevant to Game Programming?</w:t>
+      </w:r>
+    </w:p>
+    <w:p/>
+    <w:p>
+      <w:pPr>
+        <w:pStyle w:val="Heading2"/>
+      </w:pPr>
+      <w:r>
+        <w:t>Rotational Motion</w:t>
+      </w:r>
+    </w:p>
+    <w:p>
+      <w:pPr>
+        <w:pStyle w:val="Heading3"/>
+      </w:pPr>
+      <w:r>
+        <w:t xml:space="preserve">What Is </w:t>
+      </w:r>
+      <w:r>
+        <w:t>Rotational Motion</w:t>
+      </w:r>
+      <w:r>
+        <w:t>?</w:t>
+      </w:r>
+    </w:p>
+    <w:p/>
+    <w:p>
+      <w:pPr>
+        <w:pStyle w:val="Heading3"/>
+      </w:pPr>
+      <w:r>
+        <w:t>How Is It Relevant to Game Programming?</w:t>
+      </w:r>
+    </w:p>
+    <w:p/>
+    <w:p>
+      <w:pPr>
+        <w:pStyle w:val="Heading2"/>
+      </w:pPr>
+      <w:r>
         <w:t>Torque</w:t>
       </w:r>
     </w:p>
@@ -2126,27 +1811,12 @@
         <w:t>?</w:t>
       </w:r>
     </w:p>
-    <w:p>
-      <w:r>
-        <w:t>Torque is a force that causes an object to rotate.</w:t>
-      </w:r>
-      <w:r>
-        <w:t xml:space="preserve"> </w:t>
-      </w:r>
-    </w:p>
-    <w:p>
-      <w:pPr>
-        <w:rPr>
-          <w:rStyle w:val="Heading3Char"/>
-        </w:rPr>
-      </w:pPr>
-      <w:r>
-        <w:br w:type="textWrapping" w:clear="all"/>
-      </w:r>
-      <w:r>
-        <w:rPr>
-          <w:rStyle w:val="Heading3Char"/>
-        </w:rPr>
+    <w:p/>
+    <w:p>
+      <w:pPr>
+        <w:pStyle w:val="Heading3"/>
+      </w:pPr>
+      <w:r>
         <w:t>How Is It Relevant to Game Programming?</w:t>
       </w:r>
     </w:p>
@@ -2155,12 +1825,12 @@
       <w:pPr>
         <w:pStyle w:val="Heading1"/>
       </w:pPr>
-      <w:bookmarkStart w:id="6" w:name="_Toc477972628"/>
+      <w:bookmarkStart w:id="7" w:name="_Toc477972628"/>
       <w:r>
         <w:lastRenderedPageBreak/>
         <w:t>Conclusion</w:t>
       </w:r>
-      <w:bookmarkEnd w:id="6"/>
+      <w:bookmarkEnd w:id="7"/>
     </w:p>
     <w:p>
       <w:r>
@@ -2179,12 +1849,12 @@
       <w:pPr>
         <w:pStyle w:val="Heading1"/>
       </w:pPr>
-      <w:bookmarkStart w:id="7" w:name="_Toc477972629"/>
+      <w:bookmarkStart w:id="8" w:name="_Toc477972629"/>
       <w:r>
         <w:lastRenderedPageBreak/>
         <w:t>References</w:t>
       </w:r>
-      <w:bookmarkEnd w:id="7"/>
+      <w:bookmarkEnd w:id="8"/>
     </w:p>
     <w:p>
       <w:r>
@@ -2192,7 +1862,7 @@
       </w:r>
     </w:p>
     <w:sectPr>
-      <w:footerReference w:type="default" r:id="rId14"/>
+      <w:footerReference w:type="default" r:id="rId12"/>
       <w:pgSz w:w="12240" w:h="15840"/>
       <w:pgMar w:top="1440" w:right="1080" w:bottom="1440" w:left="1080" w:header="720" w:footer="720" w:gutter="0"/>
       <w:pgNumType w:start="1"/>
@@ -3226,7 +2896,6 @@
   <w:style w:type="character" w:default="1" w:styleId="DefaultParagraphFont">
     <w:name w:val="Default Paragraph Font"/>
     <w:uiPriority w:val="1"/>
-    <w:semiHidden/>
     <w:unhideWhenUsed/>
   </w:style>
   <w:style w:type="table" w:default="1" w:styleId="TableNormal">
@@ -3528,25 +3197,6 @@
       <w:spacing w:after="0"/>
     </w:pPr>
   </w:style>
-  <w:style w:type="paragraph" w:styleId="Caption">
-    <w:name w:val="caption"/>
-    <w:basedOn w:val="Normal"/>
-    <w:next w:val="Normal"/>
-    <w:uiPriority w:val="35"/>
-    <w:unhideWhenUsed/>
-    <w:qFormat/>
-    <w:rsid w:val="000A32B4"/>
-    <w:pPr>
-      <w:spacing w:line="240" w:lineRule="auto"/>
-    </w:pPr>
-    <w:rPr>
-      <w:i/>
-      <w:iCs/>
-      <w:color w:val="1F497D" w:themeColor="text2"/>
-      <w:sz w:val="18"/>
-      <w:szCs w:val="18"/>
-    </w:rPr>
-  </w:style>
 </w:styles>
 </file>
 
@@ -3840,7 +3490,7 @@
 </file>
 
 <file path=customXml/itemProps1.xml><?xml version="1.0" encoding="utf-8"?>
-<ds:datastoreItem xmlns:ds="http://schemas.openxmlformats.org/officeDocument/2006/customXml" ds:itemID="{683BF931-8CC1-4B2E-A24B-3007866F57EF}">
+<ds:datastoreItem xmlns:ds="http://schemas.openxmlformats.org/officeDocument/2006/customXml" ds:itemID="{626A070B-4C1C-4EE2-86F7-CC358292B86F}">
   <ds:schemaRefs>
     <ds:schemaRef ds:uri="http://schemas.openxmlformats.org/officeDocument/2006/bibliography"/>
   </ds:schemaRefs>

</xml_diff>

<commit_message>
Worked on Air Resistance / Drag Force
</commit_message>
<xml_diff>
--- a/A01 - Alex and Pierre - Report.docx
+++ b/A01 - Alex and Pierre - Report.docx
@@ -38,7 +38,7 @@
                 <w:lang w:val="en-CA" w:eastAsia="en-CA"/>
               </w:rPr>
               <w:drawing>
-                <wp:anchor distT="0" distB="0" distL="114300" distR="114300" simplePos="0" relativeHeight="251651584" behindDoc="1" locked="0" layoutInCell="1" allowOverlap="1" wp14:anchorId="4778757B" wp14:editId="733FC16E">
+                <wp:anchor distT="0" distB="0" distL="114300" distR="114300" simplePos="0" relativeHeight="251561472" behindDoc="1" locked="0" layoutInCell="1" allowOverlap="1" wp14:anchorId="4778757B" wp14:editId="733FC16E">
                   <wp:simplePos x="0" y="0"/>
                   <wp:positionH relativeFrom="column">
                     <wp:posOffset>3838575</wp:posOffset>
@@ -518,7 +518,7 @@
             <v:path o:extrusionok="f" gradientshapeok="t" o:connecttype="rect"/>
             <o:lock v:ext="edit" aspectratio="t"/>
           </v:shapetype>
-          <v:shape id="_x0000_i1025" type="#_x0000_t75" style="width:372.75pt;height:68.25pt">
+          <v:shape id="_x0000_i1025" type="#_x0000_t75" style="width:372.9pt;height:68.25pt">
             <v:imagedata r:id="rId9" o:title="ExampleDemonstration"/>
           </v:shape>
         </w:pict>
@@ -532,7 +532,7 @@
           <w:sz w:val="18"/>
         </w:rPr>
       </w:pPr>
-      <w:bookmarkStart w:id="0" w:name="_Toc478034218"/>
+      <w:bookmarkStart w:id="0" w:name="_Toc478376191"/>
       <w:r>
         <w:rPr>
           <w:i/>
@@ -1272,7 +1272,7 @@
       <w:r>
         <w:fldChar w:fldCharType="separate"/>
       </w:r>
-      <w:hyperlink w:anchor="_Toc478034218" w:history="1">
+      <w:hyperlink w:anchor="_Toc478376191" w:history="1">
         <w:r>
           <w:rPr>
             <w:rStyle w:val="Hyperlink"/>
@@ -1299,7 +1299,7 @@
             <w:noProof/>
             <w:webHidden/>
           </w:rPr>
-          <w:instrText xml:space="preserve"> PAGEREF _Toc478034218 \h </w:instrText>
+          <w:instrText xml:space="preserve"> PAGEREF _Toc478376191 \h </w:instrText>
         </w:r>
         <w:r>
           <w:rPr>
@@ -1342,13 +1342,13 @@
           <w:lang w:val="en-CA" w:eastAsia="en-CA"/>
         </w:rPr>
       </w:pPr>
-      <w:hyperlink r:id="rId11" w:anchor="_Toc478034219" w:history="1">
+      <w:hyperlink r:id="rId11" w:anchor="_Toc478376192" w:history="1">
         <w:r>
           <w:rPr>
             <w:rStyle w:val="Hyperlink"/>
             <w:noProof/>
           </w:rPr>
-          <w:t>Fig. 2. Table of Drag Coefficients</w:t>
+          <w:t>Fig. 3. Air Resistance Acceleration Formula</w:t>
         </w:r>
         <w:r>
           <w:rPr>
@@ -1369,7 +1369,7 @@
             <w:noProof/>
             <w:webHidden/>
           </w:rPr>
-          <w:instrText xml:space="preserve"> PAGEREF _Toc478034219 \h </w:instrText>
+          <w:instrText xml:space="preserve"> PAGEREF _Toc478376192 \h </w:instrText>
         </w:r>
         <w:r>
           <w:rPr>
@@ -1401,6 +1401,146 @@
       </w:hyperlink>
     </w:p>
     <w:p>
+      <w:pPr>
+        <w:pStyle w:val="TableofFigures"/>
+        <w:tabs>
+          <w:tab w:val="right" w:leader="dot" w:pos="10070"/>
+        </w:tabs>
+        <w:rPr>
+          <w:rFonts w:eastAsiaTheme="minorEastAsia"/>
+          <w:noProof/>
+          <w:lang w:val="en-CA" w:eastAsia="en-CA"/>
+        </w:rPr>
+      </w:pPr>
+      <w:hyperlink r:id="rId12" w:anchor="_Toc478376193" w:history="1">
+        <w:r>
+          <w:rPr>
+            <w:rStyle w:val="Hyperlink"/>
+            <w:noProof/>
+          </w:rPr>
+          <w:t>Fig. 2. Air Resistance Force Formula</w:t>
+        </w:r>
+        <w:r>
+          <w:rPr>
+            <w:noProof/>
+            <w:webHidden/>
+          </w:rPr>
+          <w:tab/>
+        </w:r>
+        <w:r>
+          <w:rPr>
+            <w:noProof/>
+            <w:webHidden/>
+          </w:rPr>
+          <w:fldChar w:fldCharType="begin"/>
+        </w:r>
+        <w:r>
+          <w:rPr>
+            <w:noProof/>
+            <w:webHidden/>
+          </w:rPr>
+          <w:instrText xml:space="preserve"> PAGEREF _Toc478376193 \h </w:instrText>
+        </w:r>
+        <w:r>
+          <w:rPr>
+            <w:noProof/>
+            <w:webHidden/>
+          </w:rPr>
+        </w:r>
+        <w:r>
+          <w:rPr>
+            <w:noProof/>
+            <w:webHidden/>
+          </w:rPr>
+          <w:fldChar w:fldCharType="separate"/>
+        </w:r>
+        <w:r>
+          <w:rPr>
+            <w:noProof/>
+            <w:webHidden/>
+          </w:rPr>
+          <w:t>2</w:t>
+        </w:r>
+        <w:r>
+          <w:rPr>
+            <w:noProof/>
+            <w:webHidden/>
+          </w:rPr>
+          <w:fldChar w:fldCharType="end"/>
+        </w:r>
+      </w:hyperlink>
+    </w:p>
+    <w:p>
+      <w:pPr>
+        <w:pStyle w:val="TableofFigures"/>
+        <w:tabs>
+          <w:tab w:val="right" w:leader="dot" w:pos="10070"/>
+        </w:tabs>
+        <w:rPr>
+          <w:rFonts w:eastAsiaTheme="minorEastAsia"/>
+          <w:noProof/>
+          <w:lang w:val="en-CA" w:eastAsia="en-CA"/>
+        </w:rPr>
+      </w:pPr>
+      <w:hyperlink r:id="rId13" w:anchor="_Toc478376194" w:history="1">
+        <w:r>
+          <w:rPr>
+            <w:rStyle w:val="Hyperlink"/>
+            <w:noProof/>
+          </w:rPr>
+          <w:t>Fig. 4. Table of Drag Coefficients</w:t>
+        </w:r>
+        <w:r>
+          <w:rPr>
+            <w:noProof/>
+            <w:webHidden/>
+          </w:rPr>
+          <w:tab/>
+        </w:r>
+        <w:r>
+          <w:rPr>
+            <w:noProof/>
+            <w:webHidden/>
+          </w:rPr>
+          <w:fldChar w:fldCharType="begin"/>
+        </w:r>
+        <w:r>
+          <w:rPr>
+            <w:noProof/>
+            <w:webHidden/>
+          </w:rPr>
+          <w:instrText xml:space="preserve"> PAGEREF _Toc478376194 \h </w:instrText>
+        </w:r>
+        <w:r>
+          <w:rPr>
+            <w:noProof/>
+            <w:webHidden/>
+          </w:rPr>
+        </w:r>
+        <w:r>
+          <w:rPr>
+            <w:noProof/>
+            <w:webHidden/>
+          </w:rPr>
+          <w:fldChar w:fldCharType="separate"/>
+        </w:r>
+        <w:r>
+          <w:rPr>
+            <w:noProof/>
+            <w:webHidden/>
+          </w:rPr>
+          <w:t>2</w:t>
+        </w:r>
+        <w:r>
+          <w:rPr>
+            <w:noProof/>
+            <w:webHidden/>
+          </w:rPr>
+          <w:fldChar w:fldCharType="end"/>
+        </w:r>
+      </w:hyperlink>
+    </w:p>
+    <w:p>
       <w:r>
         <w:fldChar w:fldCharType="end"/>
       </w:r>
@@ -1411,7 +1551,7 @@
     <w:p>
       <w:pPr>
         <w:sectPr>
-          <w:footerReference w:type="default" r:id="rId12"/>
+          <w:footerReference w:type="default" r:id="rId14"/>
           <w:pgSz w:w="12240" w:h="15840"/>
           <w:pgMar w:top="1440" w:right="1080" w:bottom="1440" w:left="1080" w:header="720" w:footer="720" w:gutter="0"/>
           <w:pgNumType w:fmt="lowerRoman" w:start="1"/>
@@ -1432,19 +1572,6 @@
       <w:bookmarkEnd w:id="1"/>
     </w:p>
     <w:p>
-      <w:pPr>
-        <w:rPr>
-          <w:color w:val="FF0000"/>
-        </w:rPr>
-      </w:pPr>
-      <w:r>
-        <w:rPr>
-          <w:color w:val="FF0000"/>
-        </w:rPr>
-        <w:t>Introduce your topic here. Give reason(s) why you chose this topic and the relevance to Game programming. Need at least one FULL paragraph.</w:t>
-      </w:r>
-    </w:p>
-    <w:p>
       <w:r>
         <w:t>Projectiles are moving objects that have plenty of physics associated with them. Our project is to create a vir</w:t>
       </w:r>
@@ -1527,85 +1654,63 @@
       <w:bookmarkEnd w:id="2"/>
     </w:p>
     <w:p>
-      <w:pPr>
-        <w:rPr>
-          <w:color w:val="FF0000"/>
-        </w:rPr>
-      </w:pPr>
-      <w:r>
-        <w:rPr>
-          <w:color w:val="FF0000"/>
-        </w:rPr>
-        <w:t>Here you will have several paragraphs outlining the concept(s) of your project. You will need to go into depth on your project, i.e. outline all the key points relevant to Game Programming. For each key point below be sure to include diagrams/figures along with any math/code that is relevant to the key point. The diagrams and figures will need to be updated in the Table of Figures.</w:t>
+      <w:r>
+        <w:t>The simulation will involve two different scenarios</w:t>
+      </w:r>
+      <w:r>
+        <w:t>.</w:t>
+      </w:r>
+      <w:r>
+        <w:t xml:space="preserve"> </w:t>
+      </w:r>
+      <w:r>
+        <w:t>O</w:t>
+      </w:r>
+      <w:r>
+        <w:t xml:space="preserve">ne </w:t>
+      </w:r>
+      <w:r>
+        <w:t xml:space="preserve">scenario will have </w:t>
+      </w:r>
+      <w:r>
+        <w:t xml:space="preserve">the projectile being launched from a cannon, and the other </w:t>
+      </w:r>
+      <w:r>
+        <w:t>scenario having</w:t>
+      </w:r>
+      <w:r>
+        <w:t xml:space="preserve"> a ball being flung after multiple circular rotations around a center pivot. Our simulation will allow the user to change the variables </w:t>
+      </w:r>
+      <w:r>
+        <w:t xml:space="preserve">in the simulation using a menu, this will </w:t>
+      </w:r>
+      <w:r>
+        <w:t>demonstrate how well our mathematical calculations will react to the changes</w:t>
+      </w:r>
+      <w:r>
+        <w:t xml:space="preserve"> instead of being hard-coded values.</w:t>
       </w:r>
     </w:p>
     <w:p>
       <w:r>
-        <w:t>The simulation will involve two different scenarios</w:t>
-      </w:r>
-      <w:r>
-        <w:t>.</w:t>
-      </w:r>
-      <w:r>
-        <w:t xml:space="preserve"> </w:t>
-      </w:r>
-      <w:r>
-        <w:t>O</w:t>
-      </w:r>
-      <w:r>
-        <w:t xml:space="preserve">ne </w:t>
-      </w:r>
-      <w:r>
-        <w:t xml:space="preserve">scenario will have </w:t>
-      </w:r>
-      <w:r>
-        <w:t xml:space="preserve">the projectile being launched from a cannon, and the other </w:t>
-      </w:r>
-      <w:r>
-        <w:t>scenario having</w:t>
-      </w:r>
-      <w:r>
-        <w:t xml:space="preserve"> a ball being flung after multiple circular rotations around a center pivot. Our simulation will allow the user to change the variables </w:t>
-      </w:r>
-      <w:r>
-        <w:t xml:space="preserve">in the simulation using a menu, this will </w:t>
-      </w:r>
-      <w:r>
-        <w:t>demonstrate how well our mathematical calculations will react to the changes</w:t>
-      </w:r>
-      <w:r>
-        <w:t xml:space="preserve"> instead of being hard-coded values.</w:t>
+        <w:t>In our work, gravity’s acceleration will always be considered as -9.81 m/s</w:t>
+      </w:r>
+      <w:r>
+        <w:rPr>
+          <w:vertAlign w:val="superscript"/>
+        </w:rPr>
+        <w:t>2</w:t>
+      </w:r>
+      <w:r>
+        <w:t xml:space="preserve"> as this is the constant we have been using in our physics class.</w:t>
       </w:r>
     </w:p>
     <w:p>
       <w:r>
-        <w:t>In our work, gravity’s acceleration will always be considered as -9.81 m/s</w:t>
-      </w:r>
-      <w:r>
-        <w:rPr>
-          <w:vertAlign w:val="superscript"/>
-        </w:rPr>
-        <w:t>2</w:t>
-      </w:r>
-      <w:r>
-        <w:t xml:space="preserve"> as this is the constant we have been using in our physics class.</w:t>
-      </w:r>
-    </w:p>
-    <w:p>
-      <w:r>
-        <w:t xml:space="preserve">We’ll be using </w:t>
-      </w:r>
-      <w:r>
-        <w:t>all</w:t>
-      </w:r>
-      <w:r>
-        <w:t xml:space="preserve"> the following concepts</w:t>
-      </w:r>
-      <w:r>
-        <w:t xml:space="preserve"> in our simulation</w:t>
-      </w:r>
-      <w:r>
-        <w:t>, and they will be explained individually in this report:</w:t>
+        <w:t>We’ll be using</w:t>
+      </w:r>
+      <w:r>
+        <w:t xml:space="preserve"> multiple concepts in our simulation. The concepts that we’ll be using that we’ve already learnt about in our Math and Physics for Games class include:</w:t>
       </w:r>
       <w:r>
         <w:t xml:space="preserve"> </w:t>
@@ -1632,10 +1737,10 @@
         </w:numPr>
       </w:pPr>
       <w:r>
-        <w:t xml:space="preserve">Air </w:t>
-      </w:r>
-      <w:r>
-        <w:t>Resistance</w:t>
+        <w:t>Linear Projectile M</w:t>
+      </w:r>
+      <w:r>
+        <w:t>otion</w:t>
       </w:r>
     </w:p>
     <w:p>
@@ -1647,10 +1752,24 @@
         </w:numPr>
       </w:pPr>
       <w:r>
-        <w:t>Linear Projectile M</w:t>
-      </w:r>
-      <w:r>
-        <w:t>otion</w:t>
+        <w:t>Rotational Projectile Motion</w:t>
+      </w:r>
+    </w:p>
+    <w:p>
+      <w:r>
+        <w:t xml:space="preserve">The following concepts are new to our group and will be </w:t>
+      </w:r>
+      <w:r>
+        <w:t xml:space="preserve">the key points in our report. They will be </w:t>
+      </w:r>
+      <w:r>
+        <w:t xml:space="preserve">explored in detail </w:t>
+      </w:r>
+      <w:r>
+        <w:t>later</w:t>
+      </w:r>
+      <w:r>
+        <w:t>:</w:t>
       </w:r>
     </w:p>
     <w:p>
@@ -1662,7 +1781,13 @@
         </w:numPr>
       </w:pPr>
       <w:r>
-        <w:t>Rotational Projectile Motion</w:t>
+        <w:t xml:space="preserve">Drag Force </w:t>
+      </w:r>
+      <w:r>
+        <w:t xml:space="preserve">/ </w:t>
+      </w:r>
+      <w:r>
+        <w:t>Air Resistance Force</w:t>
       </w:r>
     </w:p>
     <w:p>
@@ -1674,120 +1799,165 @@
         </w:numPr>
       </w:pPr>
       <w:r>
-        <w:t>T</w:t>
-      </w:r>
-      <w:r>
-        <w:t>orque</w:t>
-      </w:r>
-    </w:p>
-    <w:p/>
-    <w:p>
-      <w:pPr>
-        <w:pStyle w:val="Heading2"/>
-      </w:pPr>
-      <w:r>
-        <w:lastRenderedPageBreak/>
-        <w:t xml:space="preserve">Air </w:t>
-      </w:r>
-      <w:r>
-        <w:t>Resistance</w:t>
+        <w:t>Torque</w:t>
       </w:r>
     </w:p>
     <w:p>
-      <w:pPr>
-        <w:pStyle w:val="Heading3"/>
-      </w:pPr>
-      <w:r>
-        <w:t xml:space="preserve">What Is Air </w:t>
-      </w:r>
-      <w:r>
-        <w:t>Resistance</w:t>
-      </w:r>
-      <w:r>
-        <w:t>?</w:t>
+      <w:r>
+        <w:br w:type="page"/>
       </w:r>
     </w:p>
     <w:p>
+      <w:pPr>
+        <w:pStyle w:val="Heading2"/>
+      </w:pPr>
+      <w:r>
+        <w:lastRenderedPageBreak/>
+        <w:t>Drag</w:t>
+      </w:r>
+      <w:r>
+        <w:t xml:space="preserve"> / </w:t>
+      </w:r>
       <w:r>
         <w:t xml:space="preserve">Air </w:t>
       </w:r>
       <w:r>
-        <w:t xml:space="preserve">resistance </w:t>
-      </w:r>
-      <w:r>
-        <w:t>is a force that pushes in the opposite direction of an object’s velocity.</w:t>
-      </w:r>
-      <w:r>
-        <w:t xml:space="preserve"> Air resistance is dependent on an object’s velocity</w:t>
-      </w:r>
-      <w:r>
-        <w:t xml:space="preserve"> (Rit</w:t>
-      </w:r>
-      <w:r>
-        <w:t>.</w:t>
-      </w:r>
-      <w:r>
-        <w:t xml:space="preserve">edu, </w:t>
-      </w:r>
-      <w:r>
-        <w:t>n.d.</w:t>
-      </w:r>
-      <w:r>
-        <w:t>)</w:t>
-      </w:r>
-      <w:r>
-        <w:t xml:space="preserve">. </w:t>
-      </w:r>
-      <w:r>
-        <w:t xml:space="preserve">So, the faster an object is moving, the more air resistance it will have. </w:t>
-      </w:r>
-      <w:r>
-        <w:t xml:space="preserve">For example, a cube being dropped from a 500m high building will start with very little air resistance. However, as the object falls it starts to accelerate and the air resistance becomes a lot stronger. </w:t>
-      </w:r>
-      <w:r>
-        <w:t xml:space="preserve">Since air resistance is a force moving against our velocity, this means that the object’s speed will eventually hit a maximum value. </w:t>
-      </w:r>
-      <w:r>
-        <w:t>The velocity of the object will no longer increase, and the air resistance will stay constant as well.</w:t>
+        <w:t>Resistance</w:t>
       </w:r>
     </w:p>
     <w:p>
-      <w:r>
-        <w:t xml:space="preserve">Air resistance is also </w:t>
-      </w:r>
-      <w:r>
-        <w:t>dependent</w:t>
-      </w:r>
-      <w:r>
-        <w:t xml:space="preserve"> on the shape of the object being used. A sphere for example, will have less air resistance than a cube would. The reason for this is the </w:t>
-      </w:r>
-      <w:r>
-        <w:rPr>
-          <w:i/>
-        </w:rPr>
-        <w:t>Drag Coefficient (Cd)</w:t>
-      </w:r>
-      <w:r>
-        <w:t>.</w:t>
-      </w:r>
-      <w:r>
-        <w:t xml:space="preserve"> </w:t>
+      <w:pPr>
+        <w:pStyle w:val="Heading3"/>
+      </w:pPr>
+      <w:r>
+        <w:t xml:space="preserve">What Is </w:t>
+      </w:r>
+      <w:r>
+        <w:t>Drag</w:t>
+      </w:r>
+      <w:r>
+        <w:t xml:space="preserve"> / </w:t>
+      </w:r>
+      <w:r>
+        <w:t xml:space="preserve">Air </w:t>
+      </w:r>
+      <w:r>
+        <w:t>Resistance</w:t>
+      </w:r>
+      <w:r>
+        <w:t>?</w:t>
       </w:r>
     </w:p>
     <w:p>
       <w:r>
         <w:rPr>
+          <w:b/>
+        </w:rPr>
+        <w:t>Drag</w:t>
+      </w:r>
+      <w:r>
+        <w:t xml:space="preserve"> (</w:t>
+      </w:r>
+      <w:r>
+        <w:t xml:space="preserve">also known as </w:t>
+      </w:r>
+      <w:r>
+        <w:rPr>
+          <w:b/>
+        </w:rPr>
+        <w:t xml:space="preserve">Air </w:t>
+      </w:r>
+      <w:r>
+        <w:rPr>
+          <w:b/>
+        </w:rPr>
+        <w:t>R</w:t>
+      </w:r>
+      <w:r>
+        <w:rPr>
+          <w:b/>
+        </w:rPr>
+        <w:t>esistance</w:t>
+      </w:r>
+      <w:r>
+        <w:t xml:space="preserve">) </w:t>
+      </w:r>
+      <w:r>
+        <w:t>is a force that pushes in the opposite direction of an object’s velocity.</w:t>
+      </w:r>
+      <w:r>
+        <w:t xml:space="preserve"> </w:t>
+      </w:r>
+      <w:r>
+        <w:t>Air resistance is dependent on an object’s velocity</w:t>
+      </w:r>
+      <w:r>
+        <w:t xml:space="preserve"> (Rit</w:t>
+      </w:r>
+      <w:r>
+        <w:t>.</w:t>
+      </w:r>
+      <w:r>
+        <w:t xml:space="preserve">edu, </w:t>
+      </w:r>
+      <w:r>
+        <w:t>n.d.</w:t>
+      </w:r>
+      <w:r>
+        <w:t>)</w:t>
+      </w:r>
+      <w:r>
+        <w:t xml:space="preserve">. </w:t>
+      </w:r>
+      <w:r>
+        <w:t xml:space="preserve">So, the faster an object is moving, the more air resistance it will have. </w:t>
+      </w:r>
+      <w:r>
+        <w:t>For example, a cube being dropped from a 500m high building will start with very little air resistance. However, as the object falls it starts to accelerate and the air res</w:t>
+      </w:r>
+      <w:r>
+        <w:t>istance becomes a lot stronger.</w:t>
+      </w:r>
+    </w:p>
+    <w:p>
+      <w:r>
+        <w:t>Since air resistance is a force moving against our velocity, this means that the object’s speed will eventually hit a maximum value. The velocity of the object will no longer increase, and the air resistance will stay constant as well.</w:t>
+      </w:r>
+    </w:p>
+    <w:p>
+      <w:r>
+        <w:t>Drag</w:t>
+      </w:r>
+      <w:r>
+        <w:t xml:space="preserve"> is also dependent on the shape of the object being used. A sphere for example, will have less air resistance than a cube would. The reason for this is the </w:t>
+      </w:r>
+      <w:r>
+        <w:rPr>
+          <w:b/>
+        </w:rPr>
+        <w:t>Drag Coefficient</w:t>
+      </w:r>
+      <w:r>
+        <w:t>.</w:t>
+      </w:r>
+      <w:r>
+        <w:t xml:space="preserve"> </w:t>
+      </w:r>
+    </w:p>
+    <w:p>
+      <w:r>
+        <w:rPr>
           <w:noProof/>
           <w:lang w:val="en-CA" w:eastAsia="en-CA"/>
         </w:rPr>
         <w:drawing>
-          <wp:anchor distT="0" distB="0" distL="114300" distR="114300" simplePos="0" relativeHeight="251658752" behindDoc="0" locked="0" layoutInCell="1" allowOverlap="1">
+          <wp:anchor distT="0" distB="0" distL="114300" distR="114300" simplePos="0" relativeHeight="251603456" behindDoc="1" locked="0" layoutInCell="1" allowOverlap="1">
             <wp:simplePos x="0" y="0"/>
             <wp:positionH relativeFrom="column">
-              <wp:posOffset>6350</wp:posOffset>
+              <wp:posOffset>-50582</wp:posOffset>
             </wp:positionH>
-            <wp:positionV relativeFrom="paragraph">
-              <wp:posOffset>5715</wp:posOffset>
+            <wp:positionV relativeFrom="page">
+              <wp:posOffset>3524250</wp:posOffset>
             </wp:positionV>
             <wp:extent cx="1725930" cy="2551430"/>
             <wp:effectExtent l="0" t="0" r="7620" b="1270"/>
@@ -1806,7 +1976,7 @@
                     </pic:cNvPicPr>
                   </pic:nvPicPr>
                   <pic:blipFill>
-                    <a:blip r:embed="rId13" cstate="print">
+                    <a:blip r:embed="rId15" cstate="print">
                       <a:extLst>
                         <a:ext uri="{28A0092B-C50C-407E-A947-70E740481C1C}">
                           <a14:useLocalDpi xmlns:a14="http://schemas.microsoft.com/office/drawing/2010/main" val="0"/>
@@ -1838,7 +2008,13 @@
         </w:drawing>
       </w:r>
       <w:r>
-        <w:t xml:space="preserve">The Drag Coefficient is a number that represents how much air resistance an object will </w:t>
+        <w:t xml:space="preserve">The Drag Coefficient is a number that represents how much </w:t>
+      </w:r>
+      <w:r>
+        <w:t>drag</w:t>
+      </w:r>
+      <w:r>
+        <w:t xml:space="preserve"> an object will </w:t>
       </w:r>
       <w:r>
         <w:t>have;</w:t>
@@ -1847,31 +2023,51 @@
         <w:t xml:space="preserve"> it is dependent on the shape of the object being used. (engineeringtoolbox.com, n.d.). </w:t>
       </w:r>
       <w:r>
-        <w:t xml:space="preserve">That is why modern vehicles have a very smooth and aerodynamic shape. </w:t>
-      </w:r>
-      <w:r>
-        <w:t>Patrick E. George</w:t>
-      </w:r>
-      <w:r>
-        <w:t xml:space="preserve"> from </w:t>
-      </w:r>
-      <w:r>
-        <w:t>HowStuffWorks.com gives the example of the Toyota Prius</w:t>
-      </w:r>
-      <w:r>
-        <w:t>. He</w:t>
-      </w:r>
-      <w:r>
-        <w:t xml:space="preserve"> </w:t>
-      </w:r>
-      <w:r>
-        <w:t>writes</w:t>
-      </w:r>
-      <w:r>
-        <w:t xml:space="preserve">: </w:t>
+        <w:t>See Fig. 2 for a table full of drag coefficients and the shapes they are associated to.</w:t>
       </w:r>
     </w:p>
     <w:p>
+      <w:r>
+        <w:t>Modern</w:t>
+      </w:r>
+      <w:r>
+        <w:t xml:space="preserve"> vehicles</w:t>
+      </w:r>
+      <w:r>
+        <w:t xml:space="preserve"> take drag coefficient into serious consideration,</w:t>
+      </w:r>
+      <w:r>
+        <w:rPr>
+          <w:lang w:val="en-CA"/>
+        </w:rPr>
+        <w:t xml:space="preserve"> that’s why they</w:t>
+      </w:r>
+      <w:r>
+        <w:t xml:space="preserve"> have a very smooth and aerodynamic shape. </w:t>
+      </w:r>
+      <w:r>
+        <w:t>Patrick E. George</w:t>
+      </w:r>
+      <w:r>
+        <w:t xml:space="preserve"> from </w:t>
+      </w:r>
+      <w:r>
+        <w:t>HowStuffWorks.com gives the example of the Toyota Prius</w:t>
+      </w:r>
+      <w:r>
+        <w:t>. He</w:t>
+      </w:r>
+      <w:r>
+        <w:t xml:space="preserve"> </w:t>
+      </w:r>
+      <w:r>
+        <w:t>writes</w:t>
+      </w:r>
+      <w:r>
+        <w:t xml:space="preserve">: </w:t>
+      </w:r>
+    </w:p>
+    <w:p>
       <w:pPr>
         <w:jc w:val="center"/>
       </w:pPr>
@@ -1903,27 +2099,28 @@
       <w:r>
         <w:t xml:space="preserve"> (March 2009)</w:t>
       </w:r>
-      <w:bookmarkStart w:id="3" w:name="_GoBack"/>
-      <w:bookmarkEnd w:id="3"/>
     </w:p>
     <w:p>
       <w:pPr>
-        <w:pStyle w:val="Heading3"/>
+        <w:rPr>
+          <w:lang w:val="en-CA"/>
+        </w:rPr>
       </w:pPr>
       <w:r>
         <w:rPr>
           <w:noProof/>
+          <w:lang w:val="en-CA" w:eastAsia="en-CA"/>
         </w:rPr>
         <mc:AlternateContent>
           <mc:Choice Requires="wps">
             <w:drawing>
-              <wp:anchor distT="0" distB="0" distL="114300" distR="114300" simplePos="0" relativeHeight="251662848" behindDoc="0" locked="0" layoutInCell="1" allowOverlap="1" wp14:anchorId="6A955098" wp14:editId="7D41CC7A">
+              <wp:anchor distT="0" distB="0" distL="114300" distR="114300" simplePos="0" relativeHeight="251579904" behindDoc="1" locked="0" layoutInCell="1" allowOverlap="1" wp14:anchorId="6A955098" wp14:editId="7D41CC7A">
                 <wp:simplePos x="0" y="0"/>
                 <wp:positionH relativeFrom="column">
-                  <wp:posOffset>-1913890</wp:posOffset>
+                  <wp:posOffset>-1896868</wp:posOffset>
                 </wp:positionH>
                 <wp:positionV relativeFrom="paragraph">
-                  <wp:posOffset>537447</wp:posOffset>
+                  <wp:posOffset>32802</wp:posOffset>
                 </wp:positionV>
                 <wp:extent cx="1950720" cy="497840"/>
                 <wp:effectExtent l="0" t="0" r="0" b="0"/>
@@ -1959,14 +2156,26 @@
                                 <w:sz w:val="18"/>
                               </w:rPr>
                             </w:pPr>
-                            <w:bookmarkStart w:id="4" w:name="_Toc478034219"/>
+                            <w:bookmarkStart w:id="3" w:name="_Toc478376194"/>
                             <w:r>
                               <w:rPr>
                                 <w:sz w:val="18"/>
                               </w:rPr>
-                              <w:t>Fig. 2. Table of Drag Coefficients</w:t>
+                              <w:t xml:space="preserve">Fig. </w:t>
                             </w:r>
-                            <w:bookmarkEnd w:id="4"/>
+                            <w:r>
+                              <w:rPr>
+                                <w:sz w:val="18"/>
+                              </w:rPr>
+                              <w:t>2</w:t>
+                            </w:r>
+                            <w:r>
+                              <w:rPr>
+                                <w:sz w:val="18"/>
+                              </w:rPr>
+                              <w:t>. Table of Drag Coefficients</w:t>
+                            </w:r>
+                            <w:bookmarkEnd w:id="3"/>
                           </w:p>
                           <w:p>
                             <w:pPr>
@@ -1985,19 +2194,19 @@
                               <w:rPr>
                                 <w:sz w:val="18"/>
                               </w:rPr>
-                              <w:t>Aerodynamic Drag”</w:t>
+                              <w:t>Fluid-Dynamic</w:t>
                             </w:r>
                             <w:r>
                               <w:rPr>
                                 <w:sz w:val="18"/>
                               </w:rPr>
-                              <w:t xml:space="preserve"> by </w:t>
+                              <w:t xml:space="preserve"> Drag” by Sighard Hoerner</w:t>
                             </w:r>
                             <w:r>
                               <w:rPr>
                                 <w:sz w:val="18"/>
                               </w:rPr>
-                              <w:t>Sighard Hoerner</w:t>
+                              <w:t xml:space="preserve"> (1965)</w:t>
                             </w:r>
                           </w:p>
                           <w:p>
@@ -2031,7 +2240,7 @@
                 <v:stroke joinstyle="miter"/>
                 <v:path gradientshapeok="t" o:connecttype="rect"/>
               </v:shapetype>
-              <v:shape id="Text Box 2" o:spid="_x0000_s1026" type="#_x0000_t202" style="position:absolute;margin-left:-150.7pt;margin-top:42.3pt;width:153.6pt;height:39.2pt;z-index:251662848;visibility:visible;mso-wrap-style:square;mso-width-percent:0;mso-height-percent:0;mso-wrap-distance-left:9pt;mso-wrap-distance-top:0;mso-wrap-distance-right:9pt;mso-wrap-distance-bottom:0;mso-position-horizontal:absolute;mso-position-horizontal-relative:text;mso-position-vertical:absolute;mso-position-vertical-relative:text;mso-width-percent:0;mso-height-percent:0;mso-width-relative:margin;mso-height-relative:margin;v-text-anchor:top" o:gfxdata="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" stroked="f">
+              <v:shape id="Text Box 2" o:spid="_x0000_s1026" type="#_x0000_t202" style="position:absolute;margin-left:-149.35pt;margin-top:2.6pt;width:153.6pt;height:39.2pt;z-index:-251736576;visibility:visible;mso-wrap-style:square;mso-width-percent:0;mso-height-percent:0;mso-wrap-distance-left:9pt;mso-wrap-distance-top:0;mso-wrap-distance-right:9pt;mso-wrap-distance-bottom:0;mso-position-horizontal:absolute;mso-position-horizontal-relative:text;mso-position-vertical:absolute;mso-position-vertical-relative:text;mso-width-percent:0;mso-height-percent:0;mso-width-relative:margin;mso-height-relative:margin;v-text-anchor:top" o:gfxdata="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" stroked="f">
                 <v:textbox inset="0,0,0,0">
                   <w:txbxContent>
                     <w:p>
@@ -2042,14 +2251,26 @@
                           <w:sz w:val="18"/>
                         </w:rPr>
                       </w:pPr>
-                      <w:bookmarkStart w:id="5" w:name="_Toc478034219"/>
+                      <w:bookmarkStart w:id="4" w:name="_Toc478376194"/>
                       <w:r>
                         <w:rPr>
                           <w:sz w:val="18"/>
                         </w:rPr>
-                        <w:t>Fig. 2. Table of Drag Coefficients</w:t>
+                        <w:t xml:space="preserve">Fig. </w:t>
                       </w:r>
-                      <w:bookmarkEnd w:id="5"/>
+                      <w:r>
+                        <w:rPr>
+                          <w:sz w:val="18"/>
+                        </w:rPr>
+                        <w:t>2</w:t>
+                      </w:r>
+                      <w:r>
+                        <w:rPr>
+                          <w:sz w:val="18"/>
+                        </w:rPr>
+                        <w:t>. Table of Drag Coefficients</w:t>
+                      </w:r>
+                      <w:bookmarkEnd w:id="4"/>
                     </w:p>
                     <w:p>
                       <w:pPr>
@@ -2068,19 +2289,19 @@
                         <w:rPr>
                           <w:sz w:val="18"/>
                         </w:rPr>
-                        <w:t>Aerodynamic Drag”</w:t>
+                        <w:t>Fluid-Dynamic</w:t>
                       </w:r>
                       <w:r>
                         <w:rPr>
                           <w:sz w:val="18"/>
                         </w:rPr>
-                        <w:t xml:space="preserve"> by </w:t>
+                        <w:t xml:space="preserve"> Drag” by Sighard Hoerner</w:t>
                       </w:r>
                       <w:r>
                         <w:rPr>
                           <w:sz w:val="18"/>
                         </w:rPr>
-                        <w:t>Sighard Hoerner</w:t>
+                        <w:t xml:space="preserve"> (1965)</w:t>
                       </w:r>
                     </w:p>
                     <w:p>
@@ -2097,9 +2318,1015 @@
         </mc:AlternateContent>
       </w:r>
       <w:r>
+        <w:rPr>
+          <w:noProof/>
+          <w:lang w:val="en-CA" w:eastAsia="en-CA"/>
+        </w:rPr>
+        <mc:AlternateContent>
+          <mc:Choice Requires="wps">
+            <w:drawing>
+              <wp:anchor distT="0" distB="0" distL="114300" distR="114300" simplePos="0" relativeHeight="251757056" behindDoc="1" locked="0" layoutInCell="1" allowOverlap="1" wp14:anchorId="769C90D2" wp14:editId="6F6CBFCC">
+                <wp:simplePos x="0" y="0"/>
+                <wp:positionH relativeFrom="column">
+                  <wp:posOffset>2316708</wp:posOffset>
+                </wp:positionH>
+                <wp:positionV relativeFrom="paragraph">
+                  <wp:posOffset>1155937</wp:posOffset>
+                </wp:positionV>
+                <wp:extent cx="1173480" cy="477520"/>
+                <wp:effectExtent l="0" t="0" r="7620" b="0"/>
+                <wp:wrapSquare wrapText="bothSides"/>
+                <wp:docPr id="6" name="Text Box 6"/>
+                <wp:cNvGraphicFramePr/>
+                <a:graphic xmlns:a="http://schemas.openxmlformats.org/drawingml/2006/main">
+                  <a:graphicData uri="http://schemas.microsoft.com/office/word/2010/wordprocessingShape">
+                    <wps:wsp>
+                      <wps:cNvSpPr txBox="1"/>
+                      <wps:spPr>
+                        <a:xfrm>
+                          <a:off x="0" y="0"/>
+                          <a:ext cx="1173480" cy="477520"/>
+                        </a:xfrm>
+                        <a:prstGeom prst="rect">
+                          <a:avLst/>
+                        </a:prstGeom>
+                        <a:solidFill>
+                          <a:prstClr val="white"/>
+                        </a:solidFill>
+                        <a:ln>
+                          <a:noFill/>
+                        </a:ln>
+                      </wps:spPr>
+                      <wps:txbx>
+                        <w:txbxContent>
+                          <w:p>
+                            <w:pPr>
+                              <w:pStyle w:val="TableofFigures"/>
+                              <w:jc w:val="center"/>
+                              <w:rPr>
+                                <w:sz w:val="18"/>
+                              </w:rPr>
+                            </w:pPr>
+                            <w:r>
+                              <w:rPr>
+                                <w:sz w:val="18"/>
+                              </w:rPr>
+                              <w:t>Fig</w:t>
+                            </w:r>
+                            <w:r>
+                              <w:rPr>
+                                <w:sz w:val="18"/>
+                              </w:rPr>
+                              <w:t>. 3</w:t>
+                            </w:r>
+                            <w:bookmarkStart w:id="5" w:name="_GoBack"/>
+                            <w:bookmarkEnd w:id="5"/>
+                            <w:r>
+                              <w:rPr>
+                                <w:sz w:val="18"/>
+                              </w:rPr>
+                              <w:t xml:space="preserve">. </w:t>
+                            </w:r>
+                            <w:r>
+                              <w:rPr>
+                                <w:sz w:val="18"/>
+                              </w:rPr>
+                              <w:t xml:space="preserve">Drag </w:t>
+                            </w:r>
+                            <w:r>
+                              <w:rPr>
+                                <w:sz w:val="18"/>
+                              </w:rPr>
+                              <w:t xml:space="preserve">Force Formula </w:t>
+                            </w:r>
+                          </w:p>
+                          <w:p>
+                            <w:pPr>
+                              <w:jc w:val="center"/>
+                              <w:rPr>
+                                <w:sz w:val="18"/>
+                              </w:rPr>
+                            </w:pPr>
+                            <w:r>
+                              <w:rPr>
+                                <w:sz w:val="18"/>
+                              </w:rPr>
+                              <w:t>By Pierre G</w:t>
+                            </w:r>
+                            <w:r>
+                              <w:rPr>
+                                <w:sz w:val="18"/>
+                              </w:rPr>
+                              <w:t>. (2017)</w:t>
+                            </w:r>
+                          </w:p>
+                          <w:p>
+                            <w:pPr>
+                              <w:jc w:val="center"/>
+                              <w:rPr>
+                                <w:sz w:val="18"/>
+                              </w:rPr>
+                            </w:pPr>
+                          </w:p>
+                          <w:p>
+                            <w:pPr>
+                              <w:jc w:val="center"/>
+                            </w:pPr>
+                          </w:p>
+                        </w:txbxContent>
+                      </wps:txbx>
+                      <wps:bodyPr rot="0" spcFirstLastPara="0" vertOverflow="overflow" horzOverflow="overflow" vert="horz" wrap="square" lIns="0" tIns="0" rIns="0" bIns="0" numCol="1" spcCol="0" rtlCol="0" fromWordArt="0" anchor="t" anchorCtr="0" forceAA="0" compatLnSpc="1">
+                        <a:prstTxWarp prst="textNoShape">
+                          <a:avLst/>
+                        </a:prstTxWarp>
+                        <a:noAutofit/>
+                      </wps:bodyPr>
+                    </wps:wsp>
+                  </a:graphicData>
+                </a:graphic>
+                <wp14:sizeRelH relativeFrom="margin">
+                  <wp14:pctWidth>0</wp14:pctWidth>
+                </wp14:sizeRelH>
+                <wp14:sizeRelV relativeFrom="margin">
+                  <wp14:pctHeight>0</wp14:pctHeight>
+                </wp14:sizeRelV>
+              </wp:anchor>
+            </w:drawing>
+          </mc:Choice>
+          <mc:Fallback>
+            <w:pict>
+              <v:shape w14:anchorId="769C90D2" id="Text Box 6" o:spid="_x0000_s1027" type="#_x0000_t202" style="position:absolute;margin-left:182.4pt;margin-top:91pt;width:92.4pt;height:37.6pt;z-index:-251559424;visibility:visible;mso-wrap-style:square;mso-width-percent:0;mso-height-percent:0;mso-wrap-distance-left:9pt;mso-wrap-distance-top:0;mso-wrap-distance-right:9pt;mso-wrap-distance-bottom:0;mso-position-horizontal:absolute;mso-position-horizontal-relative:text;mso-position-vertical:absolute;mso-position-vertical-relative:text;mso-width-percent:0;mso-height-percent:0;mso-width-relative:margin;mso-height-relative:margin;v-text-anchor:top" o:gfxdata="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" stroked="f">
+                <v:textbox inset="0,0,0,0">
+                  <w:txbxContent>
+                    <w:p>
+                      <w:pPr>
+                        <w:pStyle w:val="TableofFigures"/>
+                        <w:jc w:val="center"/>
+                        <w:rPr>
+                          <w:sz w:val="18"/>
+                        </w:rPr>
+                      </w:pPr>
+                      <w:r>
+                        <w:rPr>
+                          <w:sz w:val="18"/>
+                        </w:rPr>
+                        <w:t>Fig</w:t>
+                      </w:r>
+                      <w:r>
+                        <w:rPr>
+                          <w:sz w:val="18"/>
+                        </w:rPr>
+                        <w:t>. 3</w:t>
+                      </w:r>
+                      <w:bookmarkStart w:id="6" w:name="_GoBack"/>
+                      <w:bookmarkEnd w:id="6"/>
+                      <w:r>
+                        <w:rPr>
+                          <w:sz w:val="18"/>
+                        </w:rPr>
+                        <w:t xml:space="preserve">. </w:t>
+                      </w:r>
+                      <w:r>
+                        <w:rPr>
+                          <w:sz w:val="18"/>
+                        </w:rPr>
+                        <w:t xml:space="preserve">Drag </w:t>
+                      </w:r>
+                      <w:r>
+                        <w:rPr>
+                          <w:sz w:val="18"/>
+                        </w:rPr>
+                        <w:t xml:space="preserve">Force Formula </w:t>
+                      </w:r>
+                    </w:p>
+                    <w:p>
+                      <w:pPr>
+                        <w:jc w:val="center"/>
+                        <w:rPr>
+                          <w:sz w:val="18"/>
+                        </w:rPr>
+                      </w:pPr>
+                      <w:r>
+                        <w:rPr>
+                          <w:sz w:val="18"/>
+                        </w:rPr>
+                        <w:t>By Pierre G</w:t>
+                      </w:r>
+                      <w:r>
+                        <w:rPr>
+                          <w:sz w:val="18"/>
+                        </w:rPr>
+                        <w:t>. (2017)</w:t>
+                      </w:r>
+                    </w:p>
+                    <w:p>
+                      <w:pPr>
+                        <w:jc w:val="center"/>
+                        <w:rPr>
+                          <w:sz w:val="18"/>
+                        </w:rPr>
+                      </w:pPr>
+                    </w:p>
+                    <w:p>
+                      <w:pPr>
+                        <w:jc w:val="center"/>
+                      </w:pPr>
+                    </w:p>
+                  </w:txbxContent>
+                </v:textbox>
+                <w10:wrap type="square"/>
+              </v:shape>
+            </w:pict>
+          </mc:Fallback>
+        </mc:AlternateContent>
+      </w:r>
+      <w:r>
+        <w:rPr>
+          <w:lang w:val="en-CA"/>
+        </w:rPr>
+        <w:t>To</w:t>
+      </w:r>
+      <w:r>
+        <w:rPr>
+          <w:lang w:val="en-CA"/>
+        </w:rPr>
+        <w:t xml:space="preserve"> find the drag </w:t>
+      </w:r>
+      <w:r>
+        <w:rPr>
+          <w:lang w:val="en-CA"/>
+        </w:rPr>
+        <w:t>force,</w:t>
+      </w:r>
+      <w:r>
+        <w:rPr>
+          <w:lang w:val="en-CA"/>
+        </w:rPr>
+        <w:t xml:space="preserve"> we must use </w:t>
+      </w:r>
+      <w:r>
+        <w:rPr>
+          <w:lang w:val="en-CA"/>
+        </w:rPr>
+        <w:t>the</w:t>
+      </w:r>
+      <w:r>
+        <w:rPr>
+          <w:lang w:val="en-CA"/>
+        </w:rPr>
+        <w:t xml:space="preserve"> </w:t>
+      </w:r>
+      <w:r>
+        <w:rPr>
+          <w:lang w:val="en-CA"/>
+        </w:rPr>
+        <w:t xml:space="preserve">Drag Force formula (See </w:t>
+      </w:r>
+      <w:r>
+        <w:rPr>
+          <w:lang w:val="en-CA"/>
+        </w:rPr>
+        <w:t>Fig. 3.</w:t>
+      </w:r>
+      <w:r>
+        <w:rPr>
+          <w:lang w:val="en-CA"/>
+        </w:rPr>
+        <w:t>).</w:t>
+      </w:r>
+      <w:r>
+        <w:rPr>
+          <w:lang w:val="en-CA"/>
+        </w:rPr>
+        <w:t xml:space="preserve"> </w:t>
+      </w:r>
+      <w:r>
+        <w:rPr>
+          <w:lang w:val="en-CA"/>
+        </w:rPr>
+        <w:t xml:space="preserve">  </w:t>
+      </w:r>
+      <w:r>
+        <w:rPr>
+          <w:lang w:val="en-CA"/>
+        </w:rPr>
+        <w:t>T</w:t>
+      </w:r>
+      <w:r>
+        <w:rPr>
+          <w:lang w:val="en-CA"/>
+        </w:rPr>
+        <w:t xml:space="preserve">he formula takes factors into account </w:t>
+      </w:r>
+      <w:r>
+        <w:rPr>
+          <w:lang w:val="en-CA"/>
+        </w:rPr>
+        <w:t xml:space="preserve">that we haven’t </w:t>
+      </w:r>
+      <w:r>
+        <w:rPr>
+          <w:lang w:val="en-CA"/>
+        </w:rPr>
+        <w:t>seen in class</w:t>
+      </w:r>
+      <w:r>
+        <w:rPr>
+          <w:lang w:val="en-CA"/>
+        </w:rPr>
+        <w:t xml:space="preserve">, such as </w:t>
+      </w:r>
+      <w:r>
+        <w:rPr>
+          <w:b/>
+          <w:lang w:val="en-CA"/>
+        </w:rPr>
+        <w:t>air density</w:t>
+      </w:r>
+      <w:r>
+        <w:rPr>
+          <w:lang w:val="en-CA"/>
+        </w:rPr>
+        <w:t xml:space="preserve">, and the </w:t>
+      </w:r>
+      <w:r>
+        <w:rPr>
+          <w:b/>
+          <w:lang w:val="en-CA"/>
+        </w:rPr>
+        <w:t>frontal area</w:t>
+      </w:r>
+      <w:r>
+        <w:rPr>
+          <w:lang w:val="en-CA"/>
+        </w:rPr>
+        <w:t xml:space="preserve"> of the object.</w:t>
+      </w:r>
+      <w:r>
+        <w:rPr>
+          <w:lang w:val="en-CA"/>
+        </w:rPr>
+        <w:t xml:space="preserve"> </w:t>
+      </w:r>
+      <w:r>
+        <w:rPr>
+          <w:lang w:val="en-CA"/>
+        </w:rPr>
+        <w:br/>
+      </w:r>
+      <w:r>
+        <w:rPr>
+          <w:lang w:val="en-CA"/>
+        </w:rPr>
+        <w:t xml:space="preserve">The density of the </w:t>
+      </w:r>
+      <w:r>
+        <w:rPr>
+          <w:lang w:val="en-CA"/>
+        </w:rPr>
+        <w:t xml:space="preserve">air that the </w:t>
+      </w:r>
+      <w:r>
+        <w:rPr>
+          <w:lang w:val="en-CA"/>
+        </w:rPr>
+        <w:t>object</w:t>
+      </w:r>
+      <w:r>
+        <w:rPr>
+          <w:lang w:val="en-CA"/>
+        </w:rPr>
+        <w:t xml:space="preserve"> is travelling through</w:t>
+      </w:r>
+      <w:r>
+        <w:rPr>
+          <w:lang w:val="en-CA"/>
+        </w:rPr>
+        <w:t xml:space="preserve"> is measured in kg/m</w:t>
+      </w:r>
+      <w:r>
+        <w:rPr>
+          <w:vertAlign w:val="superscript"/>
+          <w:lang w:val="en-CA"/>
+        </w:rPr>
+        <w:t>3</w:t>
+      </w:r>
+      <w:r>
+        <w:rPr>
+          <w:lang w:val="en-CA"/>
+        </w:rPr>
+        <w:t xml:space="preserve"> (kilograms per cubic meter)</w:t>
+      </w:r>
+      <w:r>
+        <w:rPr>
+          <w:lang w:val="en-CA"/>
+        </w:rPr>
+        <w:t>.</w:t>
+      </w:r>
+      <w:r>
+        <w:rPr>
+          <w:lang w:val="en-CA"/>
+        </w:rPr>
+        <w:t xml:space="preserve"> </w:t>
+      </w:r>
+      <w:r>
+        <w:rPr>
+          <w:lang w:val="en-CA"/>
+        </w:rPr>
+        <w:t xml:space="preserve">It is calculated using the Air Density formula (See Fig. 4) </w:t>
+      </w:r>
+      <w:r>
+        <w:rPr>
+          <w:lang w:val="en-CA"/>
+        </w:rPr>
+        <w:t xml:space="preserve">However, </w:t>
+      </w:r>
+      <w:r>
+        <w:rPr>
+          <w:lang w:val="en-CA"/>
+        </w:rPr>
+        <w:t>as you may have seen from the figure, to</w:t>
+      </w:r>
+      <w:r>
+        <w:rPr>
+          <w:lang w:val="en-CA"/>
+        </w:rPr>
+        <w:t xml:space="preserve"> find the density of the air we need to know the air pressure. Lucky for us, there’s </w:t>
+      </w:r>
+      <w:r>
+        <w:rPr>
+          <w:lang w:val="en-CA"/>
+        </w:rPr>
+        <w:t>another formula (See Fig. 5</w:t>
+      </w:r>
+      <w:r>
+        <w:rPr>
+          <w:lang w:val="en-CA"/>
+        </w:rPr>
+        <w:t>) to calculate this.</w:t>
+      </w:r>
+      <w:r>
+        <w:rPr>
+          <w:lang w:val="en-CA"/>
+        </w:rPr>
+        <w:t xml:space="preserve"> </w:t>
+      </w:r>
+    </w:p>
+    <w:p>
+      <w:pPr>
+        <w:pStyle w:val="Heading3"/>
+      </w:pPr>
+      <w:r>
+        <w:rPr>
+          <w:noProof/>
+          <w:lang w:val="en-CA" w:eastAsia="en-CA"/>
+        </w:rPr>
+        <mc:AlternateContent>
+          <mc:Choice Requires="wps">
+            <w:drawing>
+              <wp:anchor distT="0" distB="0" distL="114300" distR="114300" simplePos="0" relativeHeight="251717120" behindDoc="1" locked="0" layoutInCell="1" allowOverlap="1" wp14:anchorId="0B6306CD" wp14:editId="71088E1B">
+                <wp:simplePos x="0" y="0"/>
+                <wp:positionH relativeFrom="column">
+                  <wp:posOffset>3076034</wp:posOffset>
+                </wp:positionH>
+                <wp:positionV relativeFrom="paragraph">
+                  <wp:posOffset>196073</wp:posOffset>
+                </wp:positionV>
+                <wp:extent cx="1173480" cy="477520"/>
+                <wp:effectExtent l="0" t="0" r="7620" b="0"/>
+                <wp:wrapSquare wrapText="bothSides"/>
+                <wp:docPr id="4" name="Text Box 4"/>
+                <wp:cNvGraphicFramePr/>
+                <a:graphic xmlns:a="http://schemas.openxmlformats.org/drawingml/2006/main">
+                  <a:graphicData uri="http://schemas.microsoft.com/office/word/2010/wordprocessingShape">
+                    <wps:wsp>
+                      <wps:cNvSpPr txBox="1"/>
+                      <wps:spPr>
+                        <a:xfrm>
+                          <a:off x="0" y="0"/>
+                          <a:ext cx="1173480" cy="477520"/>
+                        </a:xfrm>
+                        <a:prstGeom prst="rect">
+                          <a:avLst/>
+                        </a:prstGeom>
+                        <a:solidFill>
+                          <a:prstClr val="white"/>
+                        </a:solidFill>
+                        <a:ln>
+                          <a:noFill/>
+                        </a:ln>
+                      </wps:spPr>
+                      <wps:txbx>
+                        <w:txbxContent>
+                          <w:p>
+                            <w:pPr>
+                              <w:pStyle w:val="TableofFigures"/>
+                              <w:jc w:val="center"/>
+                              <w:rPr>
+                                <w:sz w:val="18"/>
+                                <w:szCs w:val="18"/>
+                              </w:rPr>
+                            </w:pPr>
+                            <w:bookmarkStart w:id="7" w:name="_Toc478376192"/>
+                            <w:r>
+                              <w:rPr>
+                                <w:sz w:val="18"/>
+                                <w:szCs w:val="18"/>
+                              </w:rPr>
+                              <w:t>Fig. 5</w:t>
+                            </w:r>
+                            <w:r>
+                              <w:rPr>
+                                <w:sz w:val="18"/>
+                                <w:szCs w:val="18"/>
+                              </w:rPr>
+                              <w:t xml:space="preserve">. </w:t>
+                            </w:r>
+                            <w:r>
+                              <w:rPr>
+                                <w:sz w:val="18"/>
+                                <w:szCs w:val="18"/>
+                              </w:rPr>
+                              <w:t>Drag</w:t>
+                            </w:r>
+                            <w:r>
+                              <w:rPr>
+                                <w:sz w:val="18"/>
+                                <w:szCs w:val="18"/>
+                              </w:rPr>
+                              <w:t xml:space="preserve"> Acceleration Formula</w:t>
+                            </w:r>
+                            <w:bookmarkEnd w:id="7"/>
+                          </w:p>
+                          <w:p>
+                            <w:pPr>
+                              <w:jc w:val="center"/>
+                              <w:rPr>
+                                <w:sz w:val="18"/>
+                              </w:rPr>
+                            </w:pPr>
+                            <w:r>
+                              <w:rPr>
+                                <w:sz w:val="18"/>
+                              </w:rPr>
+                              <w:t>By Pierre G</w:t>
+                            </w:r>
+                            <w:r>
+                              <w:rPr>
+                                <w:sz w:val="18"/>
+                              </w:rPr>
+                              <w:t>. (2017)</w:t>
+                            </w:r>
+                          </w:p>
+                          <w:p>
+                            <w:pPr>
+                              <w:jc w:val="center"/>
+                              <w:rPr>
+                                <w:sz w:val="18"/>
+                              </w:rPr>
+                            </w:pPr>
+                          </w:p>
+                          <w:p>
+                            <w:pPr>
+                              <w:jc w:val="center"/>
+                            </w:pPr>
+                          </w:p>
+                        </w:txbxContent>
+                      </wps:txbx>
+                      <wps:bodyPr rot="0" spcFirstLastPara="0" vertOverflow="overflow" horzOverflow="overflow" vert="horz" wrap="square" lIns="0" tIns="0" rIns="0" bIns="0" numCol="1" spcCol="0" rtlCol="0" fromWordArt="0" anchor="t" anchorCtr="0" forceAA="0" compatLnSpc="1">
+                        <a:prstTxWarp prst="textNoShape">
+                          <a:avLst/>
+                        </a:prstTxWarp>
+                        <a:noAutofit/>
+                      </wps:bodyPr>
+                    </wps:wsp>
+                  </a:graphicData>
+                </a:graphic>
+                <wp14:sizeRelH relativeFrom="margin">
+                  <wp14:pctWidth>0</wp14:pctWidth>
+                </wp14:sizeRelH>
+                <wp14:sizeRelV relativeFrom="margin">
+                  <wp14:pctHeight>0</wp14:pctHeight>
+                </wp14:sizeRelV>
+              </wp:anchor>
+            </w:drawing>
+          </mc:Choice>
+          <mc:Fallback>
+            <w:pict>
+              <v:shape w14:anchorId="0B6306CD" id="Text Box 4" o:spid="_x0000_s1028" type="#_x0000_t202" style="position:absolute;margin-left:242.2pt;margin-top:15.45pt;width:92.4pt;height:37.6pt;z-index:-251599360;visibility:visible;mso-wrap-style:square;mso-width-percent:0;mso-height-percent:0;mso-wrap-distance-left:9pt;mso-wrap-distance-top:0;mso-wrap-distance-right:9pt;mso-wrap-distance-bottom:0;mso-position-horizontal:absolute;mso-position-horizontal-relative:text;mso-position-vertical:absolute;mso-position-vertical-relative:text;mso-width-percent:0;mso-height-percent:0;mso-width-relative:margin;mso-height-relative:margin;v-text-anchor:top" o:gfxdata="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" stroked="f">
+                <v:textbox inset="0,0,0,0">
+                  <w:txbxContent>
+                    <w:p>
+                      <w:pPr>
+                        <w:pStyle w:val="TableofFigures"/>
+                        <w:jc w:val="center"/>
+                        <w:rPr>
+                          <w:sz w:val="18"/>
+                          <w:szCs w:val="18"/>
+                        </w:rPr>
+                      </w:pPr>
+                      <w:bookmarkStart w:id="8" w:name="_Toc478376192"/>
+                      <w:r>
+                        <w:rPr>
+                          <w:sz w:val="18"/>
+                          <w:szCs w:val="18"/>
+                        </w:rPr>
+                        <w:t>Fig. 5</w:t>
+                      </w:r>
+                      <w:r>
+                        <w:rPr>
+                          <w:sz w:val="18"/>
+                          <w:szCs w:val="18"/>
+                        </w:rPr>
+                        <w:t xml:space="preserve">. </w:t>
+                      </w:r>
+                      <w:r>
+                        <w:rPr>
+                          <w:sz w:val="18"/>
+                          <w:szCs w:val="18"/>
+                        </w:rPr>
+                        <w:t>Drag</w:t>
+                      </w:r>
+                      <w:r>
+                        <w:rPr>
+                          <w:sz w:val="18"/>
+                          <w:szCs w:val="18"/>
+                        </w:rPr>
+                        <w:t xml:space="preserve"> Acceleration Formula</w:t>
+                      </w:r>
+                      <w:bookmarkEnd w:id="8"/>
+                    </w:p>
+                    <w:p>
+                      <w:pPr>
+                        <w:jc w:val="center"/>
+                        <w:rPr>
+                          <w:sz w:val="18"/>
+                        </w:rPr>
+                      </w:pPr>
+                      <w:r>
+                        <w:rPr>
+                          <w:sz w:val="18"/>
+                        </w:rPr>
+                        <w:t>By Pierre G</w:t>
+                      </w:r>
+                      <w:r>
+                        <w:rPr>
+                          <w:sz w:val="18"/>
+                        </w:rPr>
+                        <w:t>. (2017)</w:t>
+                      </w:r>
+                    </w:p>
+                    <w:p>
+                      <w:pPr>
+                        <w:jc w:val="center"/>
+                        <w:rPr>
+                          <w:sz w:val="18"/>
+                        </w:rPr>
+                      </w:pPr>
+                    </w:p>
+                    <w:p>
+                      <w:pPr>
+                        <w:jc w:val="center"/>
+                      </w:pPr>
+                    </w:p>
+                  </w:txbxContent>
+                </v:textbox>
+                <w10:wrap type="square"/>
+              </v:shape>
+            </w:pict>
+          </mc:Fallback>
+        </mc:AlternateContent>
+      </w:r>
+      <w:r>
+        <w:rPr>
+          <w:noProof/>
+          <w:lang w:val="en-CA" w:eastAsia="en-CA"/>
+        </w:rPr>
+        <mc:AlternateContent>
+          <mc:Choice Requires="wps">
+            <w:drawing>
+              <wp:anchor distT="0" distB="0" distL="114300" distR="114300" simplePos="0" relativeHeight="251664896" behindDoc="1" locked="0" layoutInCell="1" allowOverlap="1" wp14:anchorId="3A107D31" wp14:editId="259F8E21">
+                <wp:simplePos x="0" y="0"/>
+                <wp:positionH relativeFrom="column">
+                  <wp:posOffset>1030936</wp:posOffset>
+                </wp:positionH>
+                <wp:positionV relativeFrom="paragraph">
+                  <wp:posOffset>119209</wp:posOffset>
+                </wp:positionV>
+                <wp:extent cx="1173480" cy="477520"/>
+                <wp:effectExtent l="0" t="0" r="7620" b="0"/>
+                <wp:wrapSquare wrapText="bothSides"/>
+                <wp:docPr id="3" name="Text Box 3"/>
+                <wp:cNvGraphicFramePr/>
+                <a:graphic xmlns:a="http://schemas.openxmlformats.org/drawingml/2006/main">
+                  <a:graphicData uri="http://schemas.microsoft.com/office/word/2010/wordprocessingShape">
+                    <wps:wsp>
+                      <wps:cNvSpPr txBox="1"/>
+                      <wps:spPr>
+                        <a:xfrm>
+                          <a:off x="0" y="0"/>
+                          <a:ext cx="1173480" cy="477520"/>
+                        </a:xfrm>
+                        <a:prstGeom prst="rect">
+                          <a:avLst/>
+                        </a:prstGeom>
+                        <a:solidFill>
+                          <a:prstClr val="white"/>
+                        </a:solidFill>
+                        <a:ln>
+                          <a:noFill/>
+                        </a:ln>
+                      </wps:spPr>
+                      <wps:txbx>
+                        <w:txbxContent>
+                          <w:p>
+                            <w:pPr>
+                              <w:pStyle w:val="TableofFigures"/>
+                              <w:jc w:val="center"/>
+                              <w:rPr>
+                                <w:sz w:val="18"/>
+                              </w:rPr>
+                            </w:pPr>
+                            <w:bookmarkStart w:id="9" w:name="_Toc478376193"/>
+                            <w:r>
+                              <w:rPr>
+                                <w:sz w:val="18"/>
+                              </w:rPr>
+                              <w:t>Fig</w:t>
+                            </w:r>
+                            <w:r>
+                              <w:rPr>
+                                <w:sz w:val="18"/>
+                              </w:rPr>
+                              <w:t>. 4</w:t>
+                            </w:r>
+                            <w:r>
+                              <w:rPr>
+                                <w:sz w:val="18"/>
+                              </w:rPr>
+                              <w:t xml:space="preserve">. </w:t>
+                            </w:r>
+                            <w:bookmarkEnd w:id="9"/>
+                            <w:r>
+                              <w:rPr>
+                                <w:sz w:val="18"/>
+                              </w:rPr>
+                              <w:t>Air Density Formula</w:t>
+                            </w:r>
+                            <w:r>
+                              <w:rPr>
+                                <w:sz w:val="18"/>
+                              </w:rPr>
+                              <w:t xml:space="preserve"> </w:t>
+                            </w:r>
+                          </w:p>
+                          <w:p>
+                            <w:pPr>
+                              <w:jc w:val="center"/>
+                              <w:rPr>
+                                <w:sz w:val="18"/>
+                              </w:rPr>
+                            </w:pPr>
+                            <w:r>
+                              <w:rPr>
+                                <w:sz w:val="18"/>
+                              </w:rPr>
+                              <w:t>By Pierre G</w:t>
+                            </w:r>
+                            <w:r>
+                              <w:rPr>
+                                <w:sz w:val="18"/>
+                              </w:rPr>
+                              <w:t>. (2017)</w:t>
+                            </w:r>
+                          </w:p>
+                          <w:p>
+                            <w:pPr>
+                              <w:jc w:val="center"/>
+                              <w:rPr>
+                                <w:sz w:val="18"/>
+                              </w:rPr>
+                            </w:pPr>
+                          </w:p>
+                          <w:p>
+                            <w:pPr>
+                              <w:jc w:val="center"/>
+                            </w:pPr>
+                          </w:p>
+                        </w:txbxContent>
+                      </wps:txbx>
+                      <wps:bodyPr rot="0" spcFirstLastPara="0" vertOverflow="overflow" horzOverflow="overflow" vert="horz" wrap="square" lIns="0" tIns="0" rIns="0" bIns="0" numCol="1" spcCol="0" rtlCol="0" fromWordArt="0" anchor="t" anchorCtr="0" forceAA="0" compatLnSpc="1">
+                        <a:prstTxWarp prst="textNoShape">
+                          <a:avLst/>
+                        </a:prstTxWarp>
+                        <a:noAutofit/>
+                      </wps:bodyPr>
+                    </wps:wsp>
+                  </a:graphicData>
+                </a:graphic>
+                <wp14:sizeRelH relativeFrom="margin">
+                  <wp14:pctWidth>0</wp14:pctWidth>
+                </wp14:sizeRelH>
+                <wp14:sizeRelV relativeFrom="margin">
+                  <wp14:pctHeight>0</wp14:pctHeight>
+                </wp14:sizeRelV>
+              </wp:anchor>
+            </w:drawing>
+          </mc:Choice>
+          <mc:Fallback>
+            <w:pict>
+              <v:shape w14:anchorId="3A107D31" id="Text Box 3" o:spid="_x0000_s1029" type="#_x0000_t202" style="position:absolute;margin-left:81.2pt;margin-top:9.4pt;width:92.4pt;height:37.6pt;z-index:-251651584;visibility:visible;mso-wrap-style:square;mso-width-percent:0;mso-height-percent:0;mso-wrap-distance-left:9pt;mso-wrap-distance-top:0;mso-wrap-distance-right:9pt;mso-wrap-distance-bottom:0;mso-position-horizontal:absolute;mso-position-horizontal-relative:text;mso-position-vertical:absolute;mso-position-vertical-relative:text;mso-width-percent:0;mso-height-percent:0;mso-width-relative:margin;mso-height-relative:margin;v-text-anchor:top" o:gfxdata="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" stroked="f">
+                <v:textbox inset="0,0,0,0">
+                  <w:txbxContent>
+                    <w:p>
+                      <w:pPr>
+                        <w:pStyle w:val="TableofFigures"/>
+                        <w:jc w:val="center"/>
+                        <w:rPr>
+                          <w:sz w:val="18"/>
+                        </w:rPr>
+                      </w:pPr>
+                      <w:bookmarkStart w:id="10" w:name="_Toc478376193"/>
+                      <w:r>
+                        <w:rPr>
+                          <w:sz w:val="18"/>
+                        </w:rPr>
+                        <w:t>Fig</w:t>
+                      </w:r>
+                      <w:r>
+                        <w:rPr>
+                          <w:sz w:val="18"/>
+                        </w:rPr>
+                        <w:t>. 4</w:t>
+                      </w:r>
+                      <w:r>
+                        <w:rPr>
+                          <w:sz w:val="18"/>
+                        </w:rPr>
+                        <w:t xml:space="preserve">. </w:t>
+                      </w:r>
+                      <w:bookmarkEnd w:id="10"/>
+                      <w:r>
+                        <w:rPr>
+                          <w:sz w:val="18"/>
+                        </w:rPr>
+                        <w:t>Air Density Formula</w:t>
+                      </w:r>
+                      <w:r>
+                        <w:rPr>
+                          <w:sz w:val="18"/>
+                        </w:rPr>
+                        <w:t xml:space="preserve"> </w:t>
+                      </w:r>
+                    </w:p>
+                    <w:p>
+                      <w:pPr>
+                        <w:jc w:val="center"/>
+                        <w:rPr>
+                          <w:sz w:val="18"/>
+                        </w:rPr>
+                      </w:pPr>
+                      <w:r>
+                        <w:rPr>
+                          <w:sz w:val="18"/>
+                        </w:rPr>
+                        <w:t>By Pierre G</w:t>
+                      </w:r>
+                      <w:r>
+                        <w:rPr>
+                          <w:sz w:val="18"/>
+                        </w:rPr>
+                        <w:t>. (2017)</w:t>
+                      </w:r>
+                    </w:p>
+                    <w:p>
+                      <w:pPr>
+                        <w:jc w:val="center"/>
+                        <w:rPr>
+                          <w:sz w:val="18"/>
+                        </w:rPr>
+                      </w:pPr>
+                    </w:p>
+                    <w:p>
+                      <w:pPr>
+                        <w:jc w:val="center"/>
+                      </w:pPr>
+                    </w:p>
+                  </w:txbxContent>
+                </v:textbox>
+                <w10:wrap type="square"/>
+              </v:shape>
+            </w:pict>
+          </mc:Fallback>
+        </mc:AlternateContent>
+      </w:r>
+    </w:p>
+    <w:p>
+      <w:pPr>
+        <w:pStyle w:val="Heading3"/>
+      </w:pPr>
+    </w:p>
+    <w:p>
+      <w:r>
+        <w:rPr>
+          <w:noProof/>
+        </w:rPr>
+        <w:pict>
+          <v:shape id="_x0000_s1031" type="#_x0000_t75" style="position:absolute;margin-left:244.55pt;margin-top:26.3pt;width:87.45pt;height:60.7pt;z-index:251660800;mso-position-horizontal-relative:text;mso-position-vertical-relative:text;mso-width-relative:page;mso-height-relative:page">
+            <v:imagedata r:id="rId16" o:title="Air Resistance Acceleration"/>
+            <w10:wrap type="square"/>
+          </v:shape>
+        </w:pict>
+      </w:r>
+      <w:r>
+        <w:rPr>
+          <w:noProof/>
+        </w:rPr>
+        <w:pict>
+          <v:shape id="_x0000_s1032" type="#_x0000_t75" style="position:absolute;margin-left:29.35pt;margin-top:25.35pt;width:152.1pt;height:76.05pt;z-index:251661824;mso-position-horizontal-relative:text;mso-position-vertical-relative:text;mso-width-relative:page;mso-height-relative:page">
+            <v:imagedata r:id="rId17" o:title="Air Density Formula"/>
+            <w10:wrap type="square"/>
+          </v:shape>
+        </w:pict>
+      </w:r>
+      <w:r>
+        <w:rPr>
+          <w:noProof/>
+          <w:lang w:val="en-CA" w:eastAsia="en-CA"/>
+        </w:rPr>
+        <w:drawing>
+          <wp:anchor distT="0" distB="0" distL="114300" distR="114300" simplePos="0" relativeHeight="251730432" behindDoc="1" locked="0" layoutInCell="1" allowOverlap="1">
+            <wp:simplePos x="0" y="0"/>
+            <wp:positionH relativeFrom="column">
+              <wp:posOffset>-243659</wp:posOffset>
+            </wp:positionH>
+            <wp:positionV relativeFrom="paragraph">
+              <wp:posOffset>383133</wp:posOffset>
+            </wp:positionV>
+            <wp:extent cx="1043940" cy="932815"/>
+            <wp:effectExtent l="0" t="0" r="3810" b="635"/>
+            <wp:wrapNone/>
+            <wp:docPr id="5" name="Picture 5" descr="C:\Users\Pierre\AppData\Local\Microsoft\Windows\INetCacheContent.Word\Air Resistance Force #2.png"/>
+            <wp:cNvGraphicFramePr>
+              <a:graphicFrameLocks xmlns:a="http://schemas.openxmlformats.org/drawingml/2006/main" noChangeAspect="1"/>
+            </wp:cNvGraphicFramePr>
+            <a:graphic xmlns:a="http://schemas.openxmlformats.org/drawingml/2006/main">
+              <a:graphicData uri="http://schemas.openxmlformats.org/drawingml/2006/picture">
+                <pic:pic xmlns:pic="http://schemas.openxmlformats.org/drawingml/2006/picture">
+                  <pic:nvPicPr>
+                    <pic:cNvPr id="0" name="Picture 78" descr="C:\Users\Pierre\AppData\Local\Microsoft\Windows\INetCacheContent.Word\Air Resistance Force #2.png"/>
+                    <pic:cNvPicPr>
+                      <a:picLocks noChangeAspect="1" noChangeArrowheads="1"/>
+                    </pic:cNvPicPr>
+                  </pic:nvPicPr>
+                  <pic:blipFill>
+                    <a:blip r:embed="rId18">
+                      <a:extLst>
+                        <a:ext uri="{28A0092B-C50C-407E-A947-70E740481C1C}">
+                          <a14:useLocalDpi xmlns:a14="http://schemas.microsoft.com/office/drawing/2010/main" val="0"/>
+                        </a:ext>
+                      </a:extLst>
+                    </a:blip>
+                    <a:srcRect/>
+                    <a:stretch>
+                      <a:fillRect/>
+                    </a:stretch>
+                  </pic:blipFill>
+                  <pic:spPr bwMode="auto">
+                    <a:xfrm>
+                      <a:off x="0" y="0"/>
+                      <a:ext cx="1043940" cy="932815"/>
+                    </a:xfrm>
+                    <a:prstGeom prst="rect">
+                      <a:avLst/>
+                    </a:prstGeom>
+                    <a:noFill/>
+                    <a:ln>
+                      <a:noFill/>
+                    </a:ln>
+                  </pic:spPr>
+                </pic:pic>
+              </a:graphicData>
+            </a:graphic>
+            <wp14:sizeRelH relativeFrom="margin">
+              <wp14:pctWidth>0</wp14:pctWidth>
+            </wp14:sizeRelH>
+            <wp14:sizeRelV relativeFrom="margin">
+              <wp14:pctHeight>0</wp14:pctHeight>
+            </wp14:sizeRelV>
+          </wp:anchor>
+        </w:drawing>
+      </w:r>
+    </w:p>
+    <w:p>
+      <w:pPr>
+        <w:pStyle w:val="Heading3"/>
+      </w:pPr>
+      <w:r>
         <w:br w:type="textWrapping" w:clear="all"/>
       </w:r>
       <w:r>
+        <w:lastRenderedPageBreak/>
         <w:t>How Is It Relevant to Game Programming?</w:t>
       </w:r>
     </w:p>
@@ -2117,13 +3344,7 @@
         <w:pStyle w:val="Heading3"/>
       </w:pPr>
       <w:r>
-        <w:t xml:space="preserve">What Is </w:t>
-      </w:r>
-      <w:r>
-        <w:t>Torque</w:t>
-      </w:r>
-      <w:r>
-        <w:t>?</w:t>
+        <w:t>What Is Torque?</w:t>
       </w:r>
     </w:p>
     <w:p>
@@ -2155,12 +3376,11 @@
       <w:pPr>
         <w:pStyle w:val="Heading1"/>
       </w:pPr>
-      <w:bookmarkStart w:id="6" w:name="_Toc477972628"/>
-      <w:r>
-        <w:lastRenderedPageBreak/>
+      <w:bookmarkStart w:id="11" w:name="_Toc477972628"/>
+      <w:r>
         <w:t>Conclusion</w:t>
       </w:r>
-      <w:bookmarkEnd w:id="6"/>
+      <w:bookmarkEnd w:id="11"/>
     </w:p>
     <w:p>
       <w:r>
@@ -2179,12 +3399,12 @@
       <w:pPr>
         <w:pStyle w:val="Heading1"/>
       </w:pPr>
-      <w:bookmarkStart w:id="7" w:name="_Toc477972629"/>
+      <w:bookmarkStart w:id="12" w:name="_Toc477972629"/>
       <w:r>
         <w:lastRenderedPageBreak/>
         <w:t>References</w:t>
       </w:r>
-      <w:bookmarkEnd w:id="7"/>
+      <w:bookmarkEnd w:id="12"/>
     </w:p>
     <w:p>
       <w:r>
@@ -2192,7 +3412,7 @@
       </w:r>
     </w:p>
     <w:sectPr>
-      <w:footerReference w:type="default" r:id="rId14"/>
+      <w:footerReference w:type="default" r:id="rId19"/>
       <w:pgSz w:w="12240" w:h="15840"/>
       <w:pgMar w:top="1440" w:right="1080" w:bottom="1440" w:left="1080" w:header="720" w:footer="720" w:gutter="0"/>
       <w:pgNumType w:start="1"/>
@@ -3550,6 +4770,554 @@
 </w:styles>
 </file>
 
+<file path=word/glossary/document.xml><?xml version="1.0" encoding="utf-8"?>
+<w:glossaryDocument xmlns:wpc="http://schemas.microsoft.com/office/word/2010/wordprocessingCanvas" xmlns:cx="http://schemas.microsoft.com/office/drawing/2014/chartex" xmlns:cx1="http://schemas.microsoft.com/office/drawing/2015/9/8/chartex" xmlns:cx2="http://schemas.microsoft.com/office/drawing/2015/10/21/chartex" xmlns:cx3="http://schemas.microsoft.com/office/drawing/2016/5/9/chartex" xmlns:cx4="http://schemas.microsoft.com/office/drawing/2016/5/10/chartex" xmlns:cx5="http://schemas.microsoft.com/office/drawing/2016/5/11/chartex" xmlns:mc="http://schemas.openxmlformats.org/markup-compatibility/2006" xmlns:o="urn:schemas-microsoft-com:office:office" xmlns:r="http://schemas.openxmlformats.org/officeDocument/2006/relationships" xmlns:m="http://schemas.openxmlformats.org/officeDocument/2006/math" xmlns:v="urn:schemas-microsoft-com:vml" xmlns:wp14="http://schemas.microsoft.com/office/word/2010/wordprocessingDrawing" xmlns:wp="http://schemas.openxmlformats.org/drawingml/2006/wordprocessingDrawing" xmlns:w10="urn:schemas-microsoft-com:office:word" xmlns:w="http://schemas.openxmlformats.org/wordprocessingml/2006/main" xmlns:w14="http://schemas.microsoft.com/office/word/2010/wordml" xmlns:w15="http://schemas.microsoft.com/office/word/2012/wordml" xmlns:w16se="http://schemas.microsoft.com/office/word/2015/wordml/symex" xmlns:wpg="http://schemas.microsoft.com/office/word/2010/wordprocessingGroup" xmlns:wpi="http://schemas.microsoft.com/office/word/2010/wordprocessingInk" xmlns:wne="http://schemas.microsoft.com/office/word/2006/wordml" xmlns:wps="http://schemas.microsoft.com/office/word/2010/wordprocessingShape" mc:Ignorable="w14 w15 w16se wp14"/>
+</file>
+
+<file path=word/glossary/fontTable.xml><?xml version="1.0" encoding="utf-8"?>
+<w:fonts xmlns:mc="http://schemas.openxmlformats.org/markup-compatibility/2006" xmlns:r="http://schemas.openxmlformats.org/officeDocument/2006/relationships" xmlns:w="http://schemas.openxmlformats.org/wordprocessingml/2006/main" xmlns:w14="http://schemas.microsoft.com/office/word/2010/wordml" xmlns:w15="http://schemas.microsoft.com/office/word/2012/wordml" xmlns:w16se="http://schemas.microsoft.com/office/word/2015/wordml/symex" mc:Ignorable="w14 w15 w16se">
+  <w:font w:name="Symbol">
+    <w:panose1 w:val="05050102010706020507"/>
+    <w:charset w:val="02"/>
+    <w:family w:val="roman"/>
+    <w:pitch w:val="variable"/>
+    <w:sig w:usb0="00000000" w:usb1="10000000" w:usb2="00000000" w:usb3="00000000" w:csb0="80000000" w:csb1="00000000"/>
+  </w:font>
+  <w:font w:name="Times New Roman">
+    <w:panose1 w:val="02020603050405020304"/>
+    <w:charset w:val="00"/>
+    <w:family w:val="roman"/>
+    <w:pitch w:val="variable"/>
+    <w:sig w:usb0="E0002AFF" w:usb1="C0007843" w:usb2="00000009" w:usb3="00000000" w:csb0="000001FF" w:csb1="00000000"/>
+  </w:font>
+  <w:font w:name="Courier New">
+    <w:panose1 w:val="02070309020205020404"/>
+    <w:charset w:val="00"/>
+    <w:family w:val="modern"/>
+    <w:pitch w:val="fixed"/>
+    <w:sig w:usb0="E0002AFF" w:usb1="C0007843" w:usb2="00000009" w:usb3="00000000" w:csb0="000001FF" w:csb1="00000000"/>
+  </w:font>
+  <w:font w:name="Wingdings">
+    <w:panose1 w:val="05000000000000000000"/>
+    <w:charset w:val="02"/>
+    <w:family w:val="auto"/>
+    <w:pitch w:val="variable"/>
+    <w:sig w:usb0="00000000" w:usb1="10000000" w:usb2="00000000" w:usb3="00000000" w:csb0="80000000" w:csb1="00000000"/>
+  </w:font>
+  <w:font w:name="Calibri">
+    <w:panose1 w:val="020F0502020204030204"/>
+    <w:charset w:val="00"/>
+    <w:family w:val="swiss"/>
+    <w:pitch w:val="variable"/>
+    <w:sig w:usb0="E00002FF" w:usb1="4000ACFF" w:usb2="00000001" w:usb3="00000000" w:csb0="0000019F" w:csb1="00000000"/>
+  </w:font>
+  <w:font w:name="Cambria">
+    <w:panose1 w:val="02040503050406030204"/>
+    <w:charset w:val="00"/>
+    <w:family w:val="roman"/>
+    <w:pitch w:val="variable"/>
+    <w:sig w:usb0="A00002EF" w:usb1="4000004B" w:usb2="00000000" w:usb3="00000000" w:csb0="0000009F" w:csb1="00000000"/>
+  </w:font>
+  <w:font w:name="Tahoma">
+    <w:panose1 w:val="020B0604030504040204"/>
+    <w:charset w:val="00"/>
+    <w:family w:val="swiss"/>
+    <w:pitch w:val="variable"/>
+    <w:sig w:usb0="E1002EFF" w:usb1="C000605B" w:usb2="00000029" w:usb3="00000000" w:csb0="000101FF" w:csb1="00000000"/>
+  </w:font>
+  <w:font w:name="Calibri Light">
+    <w:panose1 w:val="020F0302020204030204"/>
+    <w:charset w:val="00"/>
+    <w:family w:val="swiss"/>
+    <w:pitch w:val="variable"/>
+    <w:sig w:usb0="A00002EF" w:usb1="4000207B" w:usb2="00000000" w:usb3="00000000" w:csb0="0000009F" w:csb1="00000000"/>
+  </w:font>
+</w:fonts>
+</file>
+
+<file path=word/glossary/settings.xml><?xml version="1.0" encoding="utf-8"?>
+<w:settings xmlns:mc="http://schemas.openxmlformats.org/markup-compatibility/2006" xmlns:o="urn:schemas-microsoft-com:office:office" xmlns:r="http://schemas.openxmlformats.org/officeDocument/2006/relationships" xmlns:m="http://schemas.openxmlformats.org/officeDocument/2006/math" xmlns:v="urn:schemas-microsoft-com:vml" xmlns:w10="urn:schemas-microsoft-com:office:word" xmlns:w="http://schemas.openxmlformats.org/wordprocessingml/2006/main" xmlns:w14="http://schemas.microsoft.com/office/word/2010/wordml" xmlns:w15="http://schemas.microsoft.com/office/word/2012/wordml" xmlns:w16se="http://schemas.microsoft.com/office/word/2015/wordml/symex" xmlns:sl="http://schemas.openxmlformats.org/schemaLibrary/2006/main" mc:Ignorable="w14 w15 w16se">
+  <w:view w:val="normal"/>
+  <w:defaultTabStop w:val="720"/>
+  <w:characterSpacingControl w:val="doNotCompress"/>
+  <w:compat>
+    <w:useFELayout/>
+    <w:compatSetting w:name="compatibilityMode" w:uri="http://schemas.microsoft.com/office/word" w:val="15"/>
+    <w:compatSetting w:name="overrideTableStyleFontSizeAndJustification" w:uri="http://schemas.microsoft.com/office/word" w:val="1"/>
+    <w:compatSetting w:name="enableOpenTypeFeatures" w:uri="http://schemas.microsoft.com/office/word" w:val="1"/>
+    <w:compatSetting w:name="doNotFlipMirrorIndents" w:uri="http://schemas.microsoft.com/office/word" w:val="1"/>
+    <w:compatSetting w:name="differentiateMultirowTableHeaders" w:uri="http://schemas.microsoft.com/office/word" w:val="1"/>
+  </w:compat>
+  <w:rsids>
+    <w:rsidRoot w:val="00435B64"/>
+    <w:rsid w:val="00435B64"/>
+    <w:rsid w:val="007D40AB"/>
+  </w:rsids>
+  <m:mathPr>
+    <m:mathFont m:val="Cambria Math"/>
+    <m:brkBin m:val="before"/>
+    <m:brkBinSub m:val="--"/>
+    <m:smallFrac m:val="0"/>
+    <m:dispDef/>
+    <m:lMargin m:val="0"/>
+    <m:rMargin m:val="0"/>
+    <m:defJc m:val="centerGroup"/>
+    <m:wrapIndent m:val="1440"/>
+    <m:intLim m:val="subSup"/>
+    <m:naryLim m:val="undOvr"/>
+  </m:mathPr>
+  <w:themeFontLang w:val="en-CA"/>
+  <w:clrSchemeMapping w:bg1="light1" w:t1="dark1" w:bg2="light2" w:t2="dark2" w:accent1="accent1" w:accent2="accent2" w:accent3="accent3" w:accent4="accent4" w:accent5="accent5" w:accent6="accent6" w:hyperlink="hyperlink" w:followedHyperlink="followedHyperlink"/>
+  <w:decimalSymbol w:val="."/>
+  <w:listSeparator w:val=","/>
+  <w15:chartTrackingRefBased/>
+</w:settings>
+</file>
+
+<file path=word/glossary/styles.xml><?xml version="1.0" encoding="utf-8"?>
+<w:styles xmlns:mc="http://schemas.openxmlformats.org/markup-compatibility/2006" xmlns:r="http://schemas.openxmlformats.org/officeDocument/2006/relationships" xmlns:w="http://schemas.openxmlformats.org/wordprocessingml/2006/main" xmlns:w14="http://schemas.microsoft.com/office/word/2010/wordml" xmlns:w15="http://schemas.microsoft.com/office/word/2012/wordml" xmlns:w16se="http://schemas.microsoft.com/office/word/2015/wordml/symex" mc:Ignorable="w14 w15 w16se">
+  <w:docDefaults>
+    <w:rPrDefault>
+      <w:rPr>
+        <w:rFonts w:asciiTheme="minorHAnsi" w:eastAsiaTheme="minorEastAsia" w:hAnsiTheme="minorHAnsi" w:cstheme="minorBidi"/>
+        <w:sz w:val="22"/>
+        <w:szCs w:val="22"/>
+        <w:lang w:val="en-CA" w:eastAsia="en-CA" w:bidi="ar-SA"/>
+      </w:rPr>
+    </w:rPrDefault>
+    <w:pPrDefault>
+      <w:pPr>
+        <w:spacing w:after="160" w:line="259" w:lineRule="auto"/>
+      </w:pPr>
+    </w:pPrDefault>
+  </w:docDefaults>
+  <w:latentStyles w:defLockedState="0" w:defUIPriority="99" w:defSemiHidden="0" w:defUnhideWhenUsed="0" w:defQFormat="0" w:count="374">
+    <w:lsdException w:name="Normal" w:uiPriority="0" w:qFormat="1"/>
+    <w:lsdException w:name="heading 1" w:uiPriority="9" w:qFormat="1"/>
+    <w:lsdException w:name="heading 2" w:semiHidden="1" w:uiPriority="9" w:unhideWhenUsed="1" w:qFormat="1"/>
+    <w:lsdException w:name="heading 3" w:semiHidden="1" w:uiPriority="9" w:unhideWhenUsed="1" w:qFormat="1"/>
+    <w:lsdException w:name="heading 4" w:semiHidden="1" w:uiPriority="9" w:unhideWhenUsed="1" w:qFormat="1"/>
+    <w:lsdException w:name="heading 5" w:semiHidden="1" w:uiPriority="9" w:unhideWhenUsed="1" w:qFormat="1"/>
+    <w:lsdException w:name="heading 6" w:semiHidden="1" w:uiPriority="9" w:unhideWhenUsed="1" w:qFormat="1"/>
+    <w:lsdException w:name="heading 7" w:semiHidden="1" w:uiPriority="9" w:unhideWhenUsed="1" w:qFormat="1"/>
+    <w:lsdException w:name="heading 8" w:semiHidden="1" w:uiPriority="9" w:unhideWhenUsed="1" w:qFormat="1"/>
+    <w:lsdException w:name="heading 9" w:semiHidden="1" w:uiPriority="9" w:unhideWhenUsed="1" w:qFormat="1"/>
+    <w:lsdException w:name="index 1" w:semiHidden="1" w:unhideWhenUsed="1"/>
+    <w:lsdException w:name="index 2" w:semiHidden="1" w:unhideWhenUsed="1"/>
+    <w:lsdException w:name="index 3" w:semiHidden="1" w:unhideWhenUsed="1"/>
+    <w:lsdException w:name="index 4" w:semiHidden="1" w:unhideWhenUsed="1"/>
+    <w:lsdException w:name="index 5" w:semiHidden="1" w:unhideWhenUsed="1"/>
+    <w:lsdException w:name="index 6" w:semiHidden="1" w:unhideWhenUsed="1"/>
+    <w:lsdException w:name="index 7" w:semiHidden="1" w:unhideWhenUsed="1"/>
+    <w:lsdException w:name="index 8" w:semiHidden="1" w:unhideWhenUsed="1"/>
+    <w:lsdException w:name="index 9" w:semiHidden="1" w:unhideWhenUsed="1"/>
+    <w:lsdException w:name="toc 1" w:semiHidden="1" w:uiPriority="39" w:unhideWhenUsed="1"/>
+    <w:lsdException w:name="toc 2" w:semiHidden="1" w:uiPriority="39" w:unhideWhenUsed="1"/>
+    <w:lsdException w:name="toc 3" w:semiHidden="1" w:uiPriority="39" w:unhideWhenUsed="1"/>
+    <w:lsdException w:name="toc 4" w:semiHidden="1" w:uiPriority="39" w:unhideWhenUsed="1"/>
+    <w:lsdException w:name="toc 5" w:semiHidden="1" w:uiPriority="39" w:unhideWhenUsed="1"/>
+    <w:lsdException w:name="toc 6" w:semiHidden="1" w:uiPriority="39" w:unhideWhenUsed="1"/>
+    <w:lsdException w:name="toc 7" w:semiHidden="1" w:uiPriority="39" w:unhideWhenUsed="1"/>
+    <w:lsdException w:name="toc 8" w:semiHidden="1" w:uiPriority="39" w:unhideWhenUsed="1"/>
+    <w:lsdException w:name="toc 9" w:semiHidden="1" w:uiPriority="39" w:unhideWhenUsed="1"/>
+    <w:lsdException w:name="Normal Indent" w:semiHidden="1" w:unhideWhenUsed="1"/>
+    <w:lsdException w:name="footnote text" w:semiHidden="1" w:unhideWhenUsed="1"/>
+    <w:lsdException w:name="annotation text" w:semiHidden="1" w:unhideWhenUsed="1"/>
+    <w:lsdException w:name="header" w:semiHidden="1" w:unhideWhenUsed="1"/>
+    <w:lsdException w:name="footer" w:semiHidden="1" w:unhideWhenUsed="1"/>
+    <w:lsdException w:name="index heading" w:semiHidden="1" w:unhideWhenUsed="1"/>
+    <w:lsdException w:name="caption" w:semiHidden="1" w:uiPriority="35" w:unhideWhenUsed="1" w:qFormat="1"/>
+    <w:lsdException w:name="table of figures" w:semiHidden="1" w:unhideWhenUsed="1"/>
+    <w:lsdException w:name="envelope address" w:semiHidden="1" w:unhideWhenUsed="1"/>
+    <w:lsdException w:name="envelope return" w:semiHidden="1" w:unhideWhenUsed="1"/>
+    <w:lsdException w:name="footnote reference" w:semiHidden="1" w:unhideWhenUsed="1"/>
+    <w:lsdException w:name="annotation reference" w:semiHidden="1" w:unhideWhenUsed="1"/>
+    <w:lsdException w:name="line number" w:semiHidden="1" w:unhideWhenUsed="1"/>
+    <w:lsdException w:name="page number" w:semiHidden="1" w:unhideWhenUsed="1"/>
+    <w:lsdException w:name="endnote reference" w:semiHidden="1" w:unhideWhenUsed="1"/>
+    <w:lsdException w:name="endnote text" w:semiHidden="1" w:unhideWhenUsed="1"/>
+    <w:lsdException w:name="table of authorities" w:semiHidden="1" w:unhideWhenUsed="1"/>
+    <w:lsdException w:name="macro" w:semiHidden="1" w:unhideWhenUsed="1"/>
+    <w:lsdException w:name="toa heading" w:semiHidden="1" w:unhideWhenUsed="1"/>
+    <w:lsdException w:name="List" w:semiHidden="1" w:unhideWhenUsed="1"/>
+    <w:lsdException w:name="List Bullet" w:semiHidden="1" w:unhideWhenUsed="1"/>
+    <w:lsdException w:name="List Number" w:semiHidden="1" w:unhideWhenUsed="1"/>
+    <w:lsdException w:name="List 2" w:semiHidden="1" w:unhideWhenUsed="1"/>
+    <w:lsdException w:name="List 3" w:semiHidden="1" w:unhideWhenUsed="1"/>
+    <w:lsdException w:name="List 4" w:semiHidden="1" w:unhideWhenUsed="1"/>
+    <w:lsdException w:name="List 5" w:semiHidden="1" w:unhideWhenUsed="1"/>
+    <w:lsdException w:name="List Bullet 2" w:semiHidden="1" w:unhideWhenUsed="1"/>
+    <w:lsdException w:name="List Bullet 3" w:semiHidden="1" w:unhideWhenUsed="1"/>
+    <w:lsdException w:name="List Bullet 4" w:semiHidden="1" w:unhideWhenUsed="1"/>
+    <w:lsdException w:name="List Bullet 5" w:semiHidden="1" w:unhideWhenUsed="1"/>
+    <w:lsdException w:name="List Number 2" w:semiHidden="1" w:unhideWhenUsed="1"/>
+    <w:lsdException w:name="List Number 3" w:semiHidden="1" w:unhideWhenUsed="1"/>
+    <w:lsdException w:name="List Number 4" w:semiHidden="1" w:unhideWhenUsed="1"/>
+    <w:lsdException w:name="List Number 5" w:semiHidden="1" w:unhideWhenUsed="1"/>
+    <w:lsdException w:name="Title" w:uiPriority="10" w:qFormat="1"/>
+    <w:lsdException w:name="Closing" w:semiHidden="1" w:unhideWhenUsed="1"/>
+    <w:lsdException w:name="Signature" w:semiHidden="1" w:unhideWhenUsed="1"/>
+    <w:lsdException w:name="Default Paragraph Font" w:semiHidden="1" w:uiPriority="1" w:unhideWhenUsed="1"/>
+    <w:lsdException w:name="Body Text" w:semiHidden="1" w:unhideWhenUsed="1"/>
+    <w:lsdException w:name="Body Text Indent" w:semiHidden="1" w:unhideWhenUsed="1"/>
+    <w:lsdException w:name="List Continue" w:semiHidden="1" w:unhideWhenUsed="1"/>
+    <w:lsdException w:name="List Continue 2" w:semiHidden="1" w:unhideWhenUsed="1"/>
+    <w:lsdException w:name="List Continue 3" w:semiHidden="1" w:unhideWhenUsed="1"/>
+    <w:lsdException w:name="List Continue 4" w:semiHidden="1" w:unhideWhenUsed="1"/>
+    <w:lsdException w:name="List Continue 5" w:semiHidden="1" w:unhideWhenUsed="1"/>
+    <w:lsdException w:name="Message Header" w:semiHidden="1" w:unhideWhenUsed="1"/>
+    <w:lsdException w:name="Subtitle" w:uiPriority="11" w:qFormat="1"/>
+    <w:lsdException w:name="Salutation" w:semiHidden="1" w:unhideWhenUsed="1"/>
+    <w:lsdException w:name="Date" w:semiHidden="1" w:unhideWhenUsed="1"/>
+    <w:lsdException w:name="Body Text First Indent" w:semiHidden="1" w:unhideWhenUsed="1"/>
+    <w:lsdException w:name="Body Text First Indent 2" w:semiHidden="1" w:unhideWhenUsed="1"/>
+    <w:lsdException w:name="Note Heading" w:semiHidden="1" w:unhideWhenUsed="1"/>
+    <w:lsdException w:name="Body Text 2" w:semiHidden="1" w:unhideWhenUsed="1"/>
+    <w:lsdException w:name="Body Text 3" w:semiHidden="1" w:unhideWhenUsed="1"/>
+    <w:lsdException w:name="Body Text Indent 2" w:semiHidden="1" w:unhideWhenUsed="1"/>
+    <w:lsdException w:name="Body Text Indent 3" w:semiHidden="1" w:unhideWhenUsed="1"/>
+    <w:lsdException w:name="Block Text" w:semiHidden="1" w:unhideWhenUsed="1"/>
+    <w:lsdException w:name="Hyperlink" w:semiHidden="1" w:unhideWhenUsed="1"/>
+    <w:lsdException w:name="FollowedHyperlink" w:semiHidden="1" w:unhideWhenUsed="1"/>
+    <w:lsdException w:name="Strong" w:uiPriority="22" w:qFormat="1"/>
+    <w:lsdException w:name="Emphasis" w:uiPriority="20" w:qFormat="1"/>
+    <w:lsdException w:name="Document Map" w:semiHidden="1" w:unhideWhenUsed="1"/>
+    <w:lsdException w:name="Plain Text" w:semiHidden="1" w:unhideWhenUsed="1"/>
+    <w:lsdException w:name="E-mail Signature" w:semiHidden="1" w:unhideWhenUsed="1"/>
+    <w:lsdException w:name="HTML Top of Form" w:semiHidden="1" w:unhideWhenUsed="1"/>
+    <w:lsdException w:name="HTML Bottom of Form" w:semiHidden="1" w:unhideWhenUsed="1"/>
+    <w:lsdException w:name="Normal (Web)" w:semiHidden="1" w:unhideWhenUsed="1"/>
+    <w:lsdException w:name="HTML Acronym" w:semiHidden="1" w:unhideWhenUsed="1"/>
+    <w:lsdException w:name="HTML Address" w:semiHidden="1" w:unhideWhenUsed="1"/>
+    <w:lsdException w:name="HTML Cite" w:semiHidden="1" w:unhideWhenUsed="1"/>
+    <w:lsdException w:name="HTML Code" w:semiHidden="1" w:unhideWhenUsed="1"/>
+    <w:lsdException w:name="HTML Definition" w:semiHidden="1" w:unhideWhenUsed="1"/>
+    <w:lsdException w:name="HTML Keyboard" w:semiHidden="1" w:unhideWhenUsed="1"/>
+    <w:lsdException w:name="HTML Preformatted" w:semiHidden="1" w:unhideWhenUsed="1"/>
+    <w:lsdException w:name="HTML Sample" w:semiHidden="1" w:unhideWhenUsed="1"/>
+    <w:lsdException w:name="HTML Typewriter" w:semiHidden="1" w:unhideWhenUsed="1"/>
+    <w:lsdException w:name="HTML Variable" w:semiHidden="1" w:unhideWhenUsed="1"/>
+    <w:lsdException w:name="Normal Table" w:semiHidden="1" w:unhideWhenUsed="1"/>
+    <w:lsdException w:name="annotation subject" w:semiHidden="1" w:unhideWhenUsed="1"/>
+    <w:lsdException w:name="No List" w:semiHidden="1" w:unhideWhenUsed="1"/>
+    <w:lsdException w:name="Outline List 1" w:semiHidden="1" w:unhideWhenUsed="1"/>
+    <w:lsdException w:name="Outline List 2" w:semiHidden="1" w:unhideWhenUsed="1"/>
+    <w:lsdException w:name="Outline List 3" w:semiHidden="1" w:unhideWhenUsed="1"/>
+    <w:lsdException w:name="Table Simple 1" w:semiHidden="1" w:unhideWhenUsed="1"/>
+    <w:lsdException w:name="Table Simple 2" w:semiHidden="1" w:unhideWhenUsed="1"/>
+    <w:lsdException w:name="Table Simple 3" w:semiHidden="1" w:unhideWhenUsed="1"/>
+    <w:lsdException w:name="Table Classic 1" w:semiHidden="1" w:unhideWhenUsed="1"/>
+    <w:lsdException w:name="Table Classic 2" w:semiHidden="1" w:unhideWhenUsed="1"/>
+    <w:lsdException w:name="Table Classic 3" w:semiHidden="1" w:unhideWhenUsed="1"/>
+    <w:lsdException w:name="Table Classic 4" w:semiHidden="1" w:unhideWhenUsed="1"/>
+    <w:lsdException w:name="Table Colorful 1" w:semiHidden="1" w:unhideWhenUsed="1"/>
+    <w:lsdException w:name="Table Colorful 2" w:semiHidden="1" w:unhideWhenUsed="1"/>
+    <w:lsdException w:name="Table Colorful 3" w:semiHidden="1" w:unhideWhenUsed="1"/>
+    <w:lsdException w:name="Table Columns 1" w:semiHidden="1" w:unhideWhenUsed="1"/>
+    <w:lsdException w:name="Table Columns 2" w:semiHidden="1" w:unhideWhenUsed="1"/>
+    <w:lsdException w:name="Table Columns 3" w:semiHidden="1" w:unhideWhenUsed="1"/>
+    <w:lsdException w:name="Table Columns 4" w:semiHidden="1" w:unhideWhenUsed="1"/>
+    <w:lsdException w:name="Table Columns 5" w:semiHidden="1" w:unhideWhenUsed="1"/>
+    <w:lsdException w:name="Table Grid 1" w:semiHidden="1" w:unhideWhenUsed="1"/>
+    <w:lsdException w:name="Table Grid 2" w:semiHidden="1" w:unhideWhenUsed="1"/>
+    <w:lsdException w:name="Table Grid 3" w:semiHidden="1" w:unhideWhenUsed="1"/>
+    <w:lsdException w:name="Table Grid 4" w:semiHidden="1" w:unhideWhenUsed="1"/>
+    <w:lsdException w:name="Table Grid 5" w:semiHidden="1" w:unhideWhenUsed="1"/>
+    <w:lsdException w:name="Table Grid 6" w:semiHidden="1" w:unhideWhenUsed="1"/>
+    <w:lsdException w:name="Table Grid 7" w:semiHidden="1" w:unhideWhenUsed="1"/>
+    <w:lsdException w:name="Table Grid 8" w:semiHidden="1" w:unhideWhenUsed="1"/>
+    <w:lsdException w:name="Table List 1" w:semiHidden="1" w:unhideWhenUsed="1"/>
+    <w:lsdException w:name="Table List 2" w:semiHidden="1" w:unhideWhenUsed="1"/>
+    <w:lsdException w:name="Table List 3" w:semiHidden="1" w:unhideWhenUsed="1"/>
+    <w:lsdException w:name="Table List 4" w:semiHidden="1" w:unhideWhenUsed="1"/>
+    <w:lsdException w:name="Table List 5" w:semiHidden="1" w:unhideWhenUsed="1"/>
+    <w:lsdException w:name="Table List 6" w:semiHidden="1" w:unhideWhenUsed="1"/>
+    <w:lsdException w:name="Table List 7" w:semiHidden="1" w:unhideWhenUsed="1"/>
+    <w:lsdException w:name="Table List 8" w:semiHidden="1" w:unhideWhenUsed="1"/>
+    <w:lsdException w:name="Table 3D effects 1" w:semiHidden="1" w:unhideWhenUsed="1"/>
+    <w:lsdException w:name="Table 3D effects 2" w:semiHidden="1" w:unhideWhenUsed="1"/>
+    <w:lsdException w:name="Table 3D effects 3" w:semiHidden="1" w:unhideWhenUsed="1"/>
+    <w:lsdException w:name="Table Contemporary" w:semiHidden="1" w:unhideWhenUsed="1"/>
+    <w:lsdException w:name="Table Elegant" w:semiHidden="1" w:unhideWhenUsed="1"/>
+    <w:lsdException w:name="Table Professional" w:semiHidden="1" w:unhideWhenUsed="1"/>
+    <w:lsdException w:name="Table Subtle 1" w:semiHidden="1" w:unhideWhenUsed="1"/>
+    <w:lsdException w:name="Table Subtle 2" w:semiHidden="1" w:unhideWhenUsed="1"/>
+    <w:lsdException w:name="Table Web 1" w:semiHidden="1" w:unhideWhenUsed="1"/>
+    <w:lsdException w:name="Table Web 2" w:semiHidden="1" w:unhideWhenUsed="1"/>
+    <w:lsdException w:name="Table Web 3" w:semiHidden="1" w:unhideWhenUsed="1"/>
+    <w:lsdException w:name="Balloon Text" w:semiHidden="1" w:unhideWhenUsed="1"/>
+    <w:lsdException w:name="Table Grid" w:uiPriority="39"/>
+    <w:lsdException w:name="Table Theme" w:semiHidden="1" w:unhideWhenUsed="1"/>
+    <w:lsdException w:name="Placeholder Text" w:semiHidden="1"/>
+    <w:lsdException w:name="No Spacing" w:uiPriority="1" w:qFormat="1"/>
+    <w:lsdException w:name="Light Shading" w:uiPriority="60"/>
+    <w:lsdException w:name="Light List" w:uiPriority="61"/>
+    <w:lsdException w:name="Light Grid" w:uiPriority="62"/>
+    <w:lsdException w:name="Medium Shading 1" w:uiPriority="63"/>
+    <w:lsdException w:name="Medium Shading 2" w:uiPriority="64"/>
+    <w:lsdException w:name="Medium List 1" w:uiPriority="65"/>
+    <w:lsdException w:name="Medium List 2" w:uiPriority="66"/>
+    <w:lsdException w:name="Medium Grid 1" w:uiPriority="67"/>
+    <w:lsdException w:name="Medium Grid 2" w:uiPriority="68"/>
+    <w:lsdException w:name="Medium Grid 3" w:uiPriority="69"/>
+    <w:lsdException w:name="Dark List" w:uiPriority="70"/>
+    <w:lsdException w:name="Colorful Shading" w:uiPriority="71"/>
+    <w:lsdException w:name="Colorful List" w:uiPriority="72"/>
+    <w:lsdException w:name="Colorful Grid" w:uiPriority="73"/>
+    <w:lsdException w:name="Light Shading Accent 1" w:uiPriority="60"/>
+    <w:lsdException w:name="Light List Accent 1" w:uiPriority="61"/>
+    <w:lsdException w:name="Light Grid Accent 1" w:uiPriority="62"/>
+    <w:lsdException w:name="Medium Shading 1 Accent 1" w:uiPriority="63"/>
+    <w:lsdException w:name="Medium Shading 2 Accent 1" w:uiPriority="64"/>
+    <w:lsdException w:name="Medium List 1 Accent 1" w:uiPriority="65"/>
+    <w:lsdException w:name="Revision" w:semiHidden="1"/>
+    <w:lsdException w:name="List Paragraph" w:uiPriority="34" w:qFormat="1"/>
+    <w:lsdException w:name="Quote" w:uiPriority="29" w:qFormat="1"/>
+    <w:lsdException w:name="Intense Quote" w:uiPriority="30" w:qFormat="1"/>
+    <w:lsdException w:name="Medium List 2 Accent 1" w:uiPriority="66"/>
+    <w:lsdException w:name="Medium Grid 1 Accent 1" w:uiPriority="67"/>
+    <w:lsdException w:name="Medium Grid 2 Accent 1" w:uiPriority="68"/>
+    <w:lsdException w:name="Medium Grid 3 Accent 1" w:uiPriority="69"/>
+    <w:lsdException w:name="Dark List Accent 1" w:uiPriority="70"/>
+    <w:lsdException w:name="Colorful Shading Accent 1" w:uiPriority="71"/>
+    <w:lsdException w:name="Colorful List Accent 1" w:uiPriority="72"/>
+    <w:lsdException w:name="Colorful Grid Accent 1" w:uiPriority="73"/>
+    <w:lsdException w:name="Light Shading Accent 2" w:uiPriority="60"/>
+    <w:lsdException w:name="Light List Accent 2" w:uiPriority="61"/>
+    <w:lsdException w:name="Light Grid Accent 2" w:uiPriority="62"/>
+    <w:lsdException w:name="Medium Shading 1 Accent 2" w:uiPriority="63"/>
+    <w:lsdException w:name="Medium Shading 2 Accent 2" w:uiPriority="64"/>
+    <w:lsdException w:name="Medium List 1 Accent 2" w:uiPriority="65"/>
+    <w:lsdException w:name="Medium List 2 Accent 2" w:uiPriority="66"/>
+    <w:lsdException w:name="Medium Grid 1 Accent 2" w:uiPriority="67"/>
+    <w:lsdException w:name="Medium Grid 2 Accent 2" w:uiPriority="68"/>
+    <w:lsdException w:name="Medium Grid 3 Accent 2" w:uiPriority="69"/>
+    <w:lsdException w:name="Dark List Accent 2" w:uiPriority="70"/>
+    <w:lsdException w:name="Colorful Shading Accent 2" w:uiPriority="71"/>
+    <w:lsdException w:name="Colorful List Accent 2" w:uiPriority="72"/>
+    <w:lsdException w:name="Colorful Grid Accent 2" w:uiPriority="73"/>
+    <w:lsdException w:name="Light Shading Accent 3" w:uiPriority="60"/>
+    <w:lsdException w:name="Light List Accent 3" w:uiPriority="61"/>
+    <w:lsdException w:name="Light Grid Accent 3" w:uiPriority="62"/>
+    <w:lsdException w:name="Medium Shading 1 Accent 3" w:uiPriority="63"/>
+    <w:lsdException w:name="Medium Shading 2 Accent 3" w:uiPriority="64"/>
+    <w:lsdException w:name="Medium List 1 Accent 3" w:uiPriority="65"/>
+    <w:lsdException w:name="Medium List 2 Accent 3" w:uiPriority="66"/>
+    <w:lsdException w:name="Medium Grid 1 Accent 3" w:uiPriority="67"/>
+    <w:lsdException w:name="Medium Grid 2 Accent 3" w:uiPriority="68"/>
+    <w:lsdException w:name="Medium Grid 3 Accent 3" w:uiPriority="69"/>
+    <w:lsdException w:name="Dark List Accent 3" w:uiPriority="70"/>
+    <w:lsdException w:name="Colorful Shading Accent 3" w:uiPriority="71"/>
+    <w:lsdException w:name="Colorful List Accent 3" w:uiPriority="72"/>
+    <w:lsdException w:name="Colorful Grid Accent 3" w:uiPriority="73"/>
+    <w:lsdException w:name="Light Shading Accent 4" w:uiPriority="60"/>
+    <w:lsdException w:name="Light List Accent 4" w:uiPriority="61"/>
+    <w:lsdException w:name="Light Grid Accent 4" w:uiPriority="62"/>
+    <w:lsdException w:name="Medium Shading 1 Accent 4" w:uiPriority="63"/>
+    <w:lsdException w:name="Medium Shading 2 Accent 4" w:uiPriority="64"/>
+    <w:lsdException w:name="Medium List 1 Accent 4" w:uiPriority="65"/>
+    <w:lsdException w:name="Medium List 2 Accent 4" w:uiPriority="66"/>
+    <w:lsdException w:name="Medium Grid 1 Accent 4" w:uiPriority="67"/>
+    <w:lsdException w:name="Medium Grid 2 Accent 4" w:uiPriority="68"/>
+    <w:lsdException w:name="Medium Grid 3 Accent 4" w:uiPriority="69"/>
+    <w:lsdException w:name="Dark List Accent 4" w:uiPriority="70"/>
+    <w:lsdException w:name="Colorful Shading Accent 4" w:uiPriority="71"/>
+    <w:lsdException w:name="Colorful List Accent 4" w:uiPriority="72"/>
+    <w:lsdException w:name="Colorful Grid Accent 4" w:uiPriority="73"/>
+    <w:lsdException w:name="Light Shading Accent 5" w:uiPriority="60"/>
+    <w:lsdException w:name="Light List Accent 5" w:uiPriority="61"/>
+    <w:lsdException w:name="Light Grid Accent 5" w:uiPriority="62"/>
+    <w:lsdException w:name="Medium Shading 1 Accent 5" w:uiPriority="63"/>
+    <w:lsdException w:name="Medium Shading 2 Accent 5" w:uiPriority="64"/>
+    <w:lsdException w:name="Medium List 1 Accent 5" w:uiPriority="65"/>
+    <w:lsdException w:name="Medium List 2 Accent 5" w:uiPriority="66"/>
+    <w:lsdException w:name="Medium Grid 1 Accent 5" w:uiPriority="67"/>
+    <w:lsdException w:name="Medium Grid 2 Accent 5" w:uiPriority="68"/>
+    <w:lsdException w:name="Medium Grid 3 Accent 5" w:uiPriority="69"/>
+    <w:lsdException w:name="Dark List Accent 5" w:uiPriority="70"/>
+    <w:lsdException w:name="Colorful Shading Accent 5" w:uiPriority="71"/>
+    <w:lsdException w:name="Colorful List Accent 5" w:uiPriority="72"/>
+    <w:lsdException w:name="Colorful Grid Accent 5" w:uiPriority="73"/>
+    <w:lsdException w:name="Light Shading Accent 6" w:uiPriority="60"/>
+    <w:lsdException w:name="Light List Accent 6" w:uiPriority="61"/>
+    <w:lsdException w:name="Light Grid Accent 6" w:uiPriority="62"/>
+    <w:lsdException w:name="Medium Shading 1 Accent 6" w:uiPriority="63"/>
+    <w:lsdException w:name="Medium Shading 2 Accent 6" w:uiPriority="64"/>
+    <w:lsdException w:name="Medium List 1 Accent 6" w:uiPriority="65"/>
+    <w:lsdException w:name="Medium List 2 Accent 6" w:uiPriority="66"/>
+    <w:lsdException w:name="Medium Grid 1 Accent 6" w:uiPriority="67"/>
+    <w:lsdException w:name="Medium Grid 2 Accent 6" w:uiPriority="68"/>
+    <w:lsdException w:name="Medium Grid 3 Accent 6" w:uiPriority="69"/>
+    <w:lsdException w:name="Dark List Accent 6" w:uiPriority="70"/>
+    <w:lsdException w:name="Colorful Shading Accent 6" w:uiPriority="71"/>
+    <w:lsdException w:name="Colorful List Accent 6" w:uiPriority="72"/>
+    <w:lsdException w:name="Colorful Grid Accent 6" w:uiPriority="73"/>
+    <w:lsdException w:name="Subtle Emphasis" w:uiPriority="19" w:qFormat="1"/>
+    <w:lsdException w:name="Intense Emphasis" w:uiPriority="21" w:qFormat="1"/>
+    <w:lsdException w:name="Subtle Reference" w:uiPriority="31" w:qFormat="1"/>
+    <w:lsdException w:name="Intense Reference" w:uiPriority="32" w:qFormat="1"/>
+    <w:lsdException w:name="Book Title" w:uiPriority="33" w:qFormat="1"/>
+    <w:lsdException w:name="Bibliography" w:semiHidden="1" w:uiPriority="37" w:unhideWhenUsed="1"/>
+    <w:lsdException w:name="TOC Heading" w:semiHidden="1" w:uiPriority="39" w:unhideWhenUsed="1" w:qFormat="1"/>
+    <w:lsdException w:name="Plain Table 1" w:uiPriority="41"/>
+    <w:lsdException w:name="Plain Table 2" w:uiPriority="42"/>
+    <w:lsdException w:name="Plain Table 3" w:uiPriority="43"/>
+    <w:lsdException w:name="Plain Table 4" w:uiPriority="44"/>
+    <w:lsdException w:name="Plain Table 5" w:uiPriority="45"/>
+    <w:lsdException w:name="Grid Table Light" w:uiPriority="40"/>
+    <w:lsdException w:name="Grid Table 1 Light" w:uiPriority="46"/>
+    <w:lsdException w:name="Grid Table 2" w:uiPriority="47"/>
+    <w:lsdException w:name="Grid Table 3" w:uiPriority="48"/>
+    <w:lsdException w:name="Grid Table 4" w:uiPriority="49"/>
+    <w:lsdException w:name="Grid Table 5 Dark" w:uiPriority="50"/>
+    <w:lsdException w:name="Grid Table 6 Colorful" w:uiPriority="51"/>
+    <w:lsdException w:name="Grid Table 7 Colorful" w:uiPriority="52"/>
+    <w:lsdException w:name="Grid Table 1 Light Accent 1" w:uiPriority="46"/>
+    <w:lsdException w:name="Grid Table 2 Accent 1" w:uiPriority="47"/>
+    <w:lsdException w:name="Grid Table 3 Accent 1" w:uiPriority="48"/>
+    <w:lsdException w:name="Grid Table 4 Accent 1" w:uiPriority="49"/>
+    <w:lsdException w:name="Grid Table 5 Dark Accent 1" w:uiPriority="50"/>
+    <w:lsdException w:name="Grid Table 6 Colorful Accent 1" w:uiPriority="51"/>
+    <w:lsdException w:name="Grid Table 7 Colorful Accent 1" w:uiPriority="52"/>
+    <w:lsdException w:name="Grid Table 1 Light Accent 2" w:uiPriority="46"/>
+    <w:lsdException w:name="Grid Table 2 Accent 2" w:uiPriority="47"/>
+    <w:lsdException w:name="Grid Table 3 Accent 2" w:uiPriority="48"/>
+    <w:lsdException w:name="Grid Table 4 Accent 2" w:uiPriority="49"/>
+    <w:lsdException w:name="Grid Table 5 Dark Accent 2" w:uiPriority="50"/>
+    <w:lsdException w:name="Grid Table 6 Colorful Accent 2" w:uiPriority="51"/>
+    <w:lsdException w:name="Grid Table 7 Colorful Accent 2" w:uiPriority="52"/>
+    <w:lsdException w:name="Grid Table 1 Light Accent 3" w:uiPriority="46"/>
+    <w:lsdException w:name="Grid Table 2 Accent 3" w:uiPriority="47"/>
+    <w:lsdException w:name="Grid Table 3 Accent 3" w:uiPriority="48"/>
+    <w:lsdException w:name="Grid Table 4 Accent 3" w:uiPriority="49"/>
+    <w:lsdException w:name="Grid Table 5 Dark Accent 3" w:uiPriority="50"/>
+    <w:lsdException w:name="Grid Table 6 Colorful Accent 3" w:uiPriority="51"/>
+    <w:lsdException w:name="Grid Table 7 Colorful Accent 3" w:uiPriority="52"/>
+    <w:lsdException w:name="Grid Table 1 Light Accent 4" w:uiPriority="46"/>
+    <w:lsdException w:name="Grid Table 2 Accent 4" w:uiPriority="47"/>
+    <w:lsdException w:name="Grid Table 3 Accent 4" w:uiPriority="48"/>
+    <w:lsdException w:name="Grid Table 4 Accent 4" w:uiPriority="49"/>
+    <w:lsdException w:name="Grid Table 5 Dark Accent 4" w:uiPriority="50"/>
+    <w:lsdException w:name="Grid Table 6 Colorful Accent 4" w:uiPriority="51"/>
+    <w:lsdException w:name="Grid Table 7 Colorful Accent 4" w:uiPriority="52"/>
+    <w:lsdException w:name="Grid Table 1 Light Accent 5" w:uiPriority="46"/>
+    <w:lsdException w:name="Grid Table 2 Accent 5" w:uiPriority="47"/>
+    <w:lsdException w:name="Grid Table 3 Accent 5" w:uiPriority="48"/>
+    <w:lsdException w:name="Grid Table 4 Accent 5" w:uiPriority="49"/>
+    <w:lsdException w:name="Grid Table 5 Dark Accent 5" w:uiPriority="50"/>
+    <w:lsdException w:name="Grid Table 6 Colorful Accent 5" w:uiPriority="51"/>
+    <w:lsdException w:name="Grid Table 7 Colorful Accent 5" w:uiPriority="52"/>
+    <w:lsdException w:name="Grid Table 1 Light Accent 6" w:uiPriority="46"/>
+    <w:lsdException w:name="Grid Table 2 Accent 6" w:uiPriority="47"/>
+    <w:lsdException w:name="Grid Table 3 Accent 6" w:uiPriority="48"/>
+    <w:lsdException w:name="Grid Table 4 Accent 6" w:uiPriority="49"/>
+    <w:lsdException w:name="Grid Table 5 Dark Accent 6" w:uiPriority="50"/>
+    <w:lsdException w:name="Grid Table 6 Colorful Accent 6" w:uiPriority="51"/>
+    <w:lsdException w:name="Grid Table 7 Colorful Accent 6" w:uiPriority="52"/>
+    <w:lsdException w:name="List Table 1 Light" w:uiPriority="46"/>
+    <w:lsdException w:name="List Table 2" w:uiPriority="47"/>
+    <w:lsdException w:name="List Table 3" w:uiPriority="48"/>
+    <w:lsdException w:name="List Table 4" w:uiPriority="49"/>
+    <w:lsdException w:name="List Table 5 Dark" w:uiPriority="50"/>
+    <w:lsdException w:name="List Table 6 Colorful" w:uiPriority="51"/>
+    <w:lsdException w:name="List Table 7 Colorful" w:uiPriority="52"/>
+    <w:lsdException w:name="List Table 1 Light Accent 1" w:uiPriority="46"/>
+    <w:lsdException w:name="List Table 2 Accent 1" w:uiPriority="47"/>
+    <w:lsdException w:name="List Table 3 Accent 1" w:uiPriority="48"/>
+    <w:lsdException w:name="List Table 4 Accent 1" w:uiPriority="49"/>
+    <w:lsdException w:name="List Table 5 Dark Accent 1" w:uiPriority="50"/>
+    <w:lsdException w:name="List Table 6 Colorful Accent 1" w:uiPriority="51"/>
+    <w:lsdException w:name="List Table 7 Colorful Accent 1" w:uiPriority="52"/>
+    <w:lsdException w:name="List Table 1 Light Accent 2" w:uiPriority="46"/>
+    <w:lsdException w:name="List Table 2 Accent 2" w:uiPriority="47"/>
+    <w:lsdException w:name="List Table 3 Accent 2" w:uiPriority="48"/>
+    <w:lsdException w:name="List Table 4 Accent 2" w:uiPriority="49"/>
+    <w:lsdException w:name="List Table 5 Dark Accent 2" w:uiPriority="50"/>
+    <w:lsdException w:name="List Table 6 Colorful Accent 2" w:uiPriority="51"/>
+    <w:lsdException w:name="List Table 7 Colorful Accent 2" w:uiPriority="52"/>
+    <w:lsdException w:name="List Table 1 Light Accent 3" w:uiPriority="46"/>
+    <w:lsdException w:name="List Table 2 Accent 3" w:uiPriority="47"/>
+    <w:lsdException w:name="List Table 3 Accent 3" w:uiPriority="48"/>
+    <w:lsdException w:name="List Table 4 Accent 3" w:uiPriority="49"/>
+    <w:lsdException w:name="List Table 5 Dark Accent 3" w:uiPriority="50"/>
+    <w:lsdException w:name="List Table 6 Colorful Accent 3" w:uiPriority="51"/>
+    <w:lsdException w:name="List Table 7 Colorful Accent 3" w:uiPriority="52"/>
+    <w:lsdException w:name="List Table 1 Light Accent 4" w:uiPriority="46"/>
+    <w:lsdException w:name="List Table 2 Accent 4" w:uiPriority="47"/>
+    <w:lsdException w:name="List Table 3 Accent 4" w:uiPriority="48"/>
+    <w:lsdException w:name="List Table 4 Accent 4" w:uiPriority="49"/>
+    <w:lsdException w:name="List Table 5 Dark Accent 4" w:uiPriority="50"/>
+    <w:lsdException w:name="List Table 6 Colorful Accent 4" w:uiPriority="51"/>
+    <w:lsdException w:name="List Table 7 Colorful Accent 4" w:uiPriority="52"/>
+    <w:lsdException w:name="List Table 1 Light Accent 5" w:uiPriority="46"/>
+    <w:lsdException w:name="List Table 2 Accent 5" w:uiPriority="47"/>
+    <w:lsdException w:name="List Table 3 Accent 5" w:uiPriority="48"/>
+    <w:lsdException w:name="List Table 4 Accent 5" w:uiPriority="49"/>
+    <w:lsdException w:name="List Table 5 Dark Accent 5" w:uiPriority="50"/>
+    <w:lsdException w:name="List Table 6 Colorful Accent 5" w:uiPriority="51"/>
+    <w:lsdException w:name="List Table 7 Colorful Accent 5" w:uiPriority="52"/>
+    <w:lsdException w:name="List Table 1 Light Accent 6" w:uiPriority="46"/>
+    <w:lsdException w:name="List Table 2 Accent 6" w:uiPriority="47"/>
+    <w:lsdException w:name="List Table 3 Accent 6" w:uiPriority="48"/>
+    <w:lsdException w:name="List Table 4 Accent 6" w:uiPriority="49"/>
+    <w:lsdException w:name="List Table 5 Dark Accent 6" w:uiPriority="50"/>
+    <w:lsdException w:name="List Table 6 Colorful Accent 6" w:uiPriority="51"/>
+    <w:lsdException w:name="List Table 7 Colorful Accent 6" w:uiPriority="52"/>
+    <w:lsdException w:name="Mention" w:semiHidden="1" w:unhideWhenUsed="1"/>
+    <w:lsdException w:name="Smart Hyperlink" w:semiHidden="1" w:unhideWhenUsed="1"/>
+    <w:lsdException w:name="Hashtag" w:semiHidden="1" w:unhideWhenUsed="1"/>
+  </w:latentStyles>
+  <w:style w:type="paragraph" w:default="1" w:styleId="Normal">
+    <w:name w:val="Normal"/>
+    <w:qFormat/>
+  </w:style>
+  <w:style w:type="character" w:default="1" w:styleId="DefaultParagraphFont">
+    <w:name w:val="Default Paragraph Font"/>
+    <w:uiPriority w:val="1"/>
+    <w:semiHidden/>
+    <w:unhideWhenUsed/>
+  </w:style>
+  <w:style w:type="table" w:default="1" w:styleId="TableNormal">
+    <w:name w:val="Normal Table"/>
+    <w:uiPriority w:val="99"/>
+    <w:semiHidden/>
+    <w:unhideWhenUsed/>
+    <w:tblPr>
+      <w:tblInd w:w="0" w:type="dxa"/>
+      <w:tblCellMar>
+        <w:top w:w="0" w:type="dxa"/>
+        <w:left w:w="108" w:type="dxa"/>
+        <w:bottom w:w="0" w:type="dxa"/>
+        <w:right w:w="108" w:type="dxa"/>
+      </w:tblCellMar>
+    </w:tblPr>
+  </w:style>
+  <w:style w:type="numbering" w:default="1" w:styleId="NoList">
+    <w:name w:val="No List"/>
+    <w:uiPriority w:val="99"/>
+    <w:semiHidden/>
+    <w:unhideWhenUsed/>
+  </w:style>
+  <w:style w:type="character" w:styleId="PlaceholderText">
+    <w:name w:val="Placeholder Text"/>
+    <w:basedOn w:val="DefaultParagraphFont"/>
+    <w:uiPriority w:val="99"/>
+    <w:semiHidden/>
+    <w:rsid w:val="00435B64"/>
+    <w:rPr>
+      <w:color w:val="808080"/>
+    </w:rPr>
+  </w:style>
+</w:styles>
+</file>
+
+<file path=word/glossary/webSettings.xml><?xml version="1.0" encoding="utf-8"?>
+<w:webSettings xmlns:mc="http://schemas.openxmlformats.org/markup-compatibility/2006" xmlns:r="http://schemas.openxmlformats.org/officeDocument/2006/relationships" xmlns:w="http://schemas.openxmlformats.org/wordprocessingml/2006/main" xmlns:w14="http://schemas.microsoft.com/office/word/2010/wordml" xmlns:w15="http://schemas.microsoft.com/office/word/2012/wordml" xmlns:w16se="http://schemas.microsoft.com/office/word/2015/wordml/symex" mc:Ignorable="w14 w15 w16se">
+  <w:optimizeForBrowser/>
+  <w:allowPNG/>
+</w:webSettings>
+</file>
+
 <file path=word/theme/theme1.xml><?xml version="1.0" encoding="utf-8"?>
 <a:theme xmlns:a="http://schemas.openxmlformats.org/drawingml/2006/main" name="Office Theme">
   <a:themeElements>
@@ -3840,7 +5608,7 @@
 </file>
 
 <file path=customXml/itemProps1.xml><?xml version="1.0" encoding="utf-8"?>
-<ds:datastoreItem xmlns:ds="http://schemas.openxmlformats.org/officeDocument/2006/customXml" ds:itemID="{683BF931-8CC1-4B2E-A24B-3007866F57EF}">
+<ds:datastoreItem xmlns:ds="http://schemas.openxmlformats.org/officeDocument/2006/customXml" ds:itemID="{B29A0FCF-4C81-431D-84F8-65BC156CF0BD}">
   <ds:schemaRefs>
     <ds:schemaRef ds:uri="http://schemas.openxmlformats.org/officeDocument/2006/bibliography"/>
   </ds:schemaRefs>

</xml_diff>

<commit_message>
finished adding Torque and Center of Gravity to report
</commit_message>
<xml_diff>
--- a/A01 - Alex and Pierre - Report.docx
+++ b/A01 - Alex and Pierre - Report.docx
@@ -38,7 +38,7 @@
                 <w:lang w:val="en-CA" w:eastAsia="en-CA"/>
               </w:rPr>
               <w:drawing>
-                <wp:anchor distT="0" distB="0" distL="114300" distR="114300" simplePos="0" relativeHeight="251659264" behindDoc="1" locked="0" layoutInCell="1" allowOverlap="1" wp14:anchorId="01C3E8D9" wp14:editId="53C888C6">
+                <wp:anchor distT="0" distB="0" distL="114300" distR="114300" simplePos="0" relativeHeight="251658240" behindDoc="1" locked="0" layoutInCell="1" allowOverlap="1" wp14:anchorId="01C3E8D9" wp14:editId="53C888C6">
                   <wp:simplePos x="0" y="0"/>
                   <wp:positionH relativeFrom="column">
                     <wp:posOffset>3838575</wp:posOffset>
@@ -2009,15 +2009,7 @@
         <w:t>esistance</w:t>
       </w:r>
       <w:r>
-        <w:t xml:space="preserve">) is a force that pushes in the opposite direction of an object’s velocity. Air resistance is dependent on an object’s velocity (Rit.edu, </w:t>
-      </w:r>
-      <w:proofErr w:type="spellStart"/>
-      <w:r>
-        <w:t>n.d.</w:t>
-      </w:r>
-      <w:proofErr w:type="spellEnd"/>
-      <w:r>
-        <w:t>). So, the faster an object is moving, the more air resistance it will have. For example, a cube being dropped from a 500m high building will start with very little air resistance. However, as the object falls it starts to accelerate and the air resistance becomes a lot stronger.</w:t>
+        <w:t>) is a force that pushes in the opposite direction of an object’s velocity. Air resistance is dependent on an object’s velocity (Rit.edu, n.d.). So, the faster an object is moving, the more air resistance it will have. For example, a cube being dropped from a 500m high building will start with very little air resistance. However, as the object falls it starts to accelerate and the air resistance becomes a lot stronger.</w:t>
       </w:r>
     </w:p>
     <w:p>
@@ -2049,7 +2041,7 @@
           <w:lang w:val="en-CA" w:eastAsia="en-CA"/>
         </w:rPr>
         <w:drawing>
-          <wp:anchor distT="0" distB="0" distL="114300" distR="114300" simplePos="0" relativeHeight="251655680" behindDoc="1" locked="0" layoutInCell="1" allowOverlap="1" wp14:anchorId="4F33F9C2" wp14:editId="1801728D">
+          <wp:anchor distT="0" distB="0" distL="114300" distR="114300" simplePos="0" relativeHeight="251654144" behindDoc="1" locked="0" layoutInCell="1" allowOverlap="1" wp14:anchorId="4F33F9C2" wp14:editId="1801728D">
             <wp:simplePos x="0" y="0"/>
             <wp:positionH relativeFrom="column">
               <wp:posOffset>-50582</wp:posOffset>
@@ -2106,15 +2098,7 @@
         </w:drawing>
       </w:r>
       <w:r>
-        <w:t xml:space="preserve">The Drag Coefficient is a number that represents how much drag an object will have; it is dependent on the shape of the object being used. (engineeringtoolbox.com, </w:t>
-      </w:r>
-      <w:proofErr w:type="spellStart"/>
-      <w:r>
-        <w:t>n.d.</w:t>
-      </w:r>
-      <w:proofErr w:type="spellEnd"/>
-      <w:r>
-        <w:t>). See Fig. 2 for a table full of drag coefficients and the shapes they are associated to.</w:t>
+        <w:t>The Drag Coefficient is a number that represents how much drag an object will have; it is dependent on the shape of the object being used. (engineeringtoolbox.com, n.d.). See Fig. 2 for a table full of drag coefficients and the shapes they are associated to.</w:t>
       </w:r>
     </w:p>
     <w:p>
@@ -2178,7 +2162,7 @@
         <mc:AlternateContent>
           <mc:Choice Requires="wps">
             <w:drawing>
-              <wp:anchor distT="0" distB="0" distL="114300" distR="114300" simplePos="0" relativeHeight="251653632" behindDoc="1" locked="0" layoutInCell="1" allowOverlap="1" wp14:anchorId="0A94545B" wp14:editId="7774E552">
+              <wp:anchor distT="0" distB="0" distL="114300" distR="114300" simplePos="0" relativeHeight="251652096" behindDoc="1" locked="0" layoutInCell="1" allowOverlap="1" wp14:anchorId="0A94545B" wp14:editId="7774E552">
                 <wp:simplePos x="0" y="0"/>
                 <wp:positionH relativeFrom="column">
                   <wp:posOffset>-1896868</wp:posOffset>
@@ -2258,30 +2242,8 @@
                               <w:rPr>
                                 <w:sz w:val="18"/>
                               </w:rPr>
-                              <w:t xml:space="preserve"> Drag” by </w:t>
+                              <w:t xml:space="preserve"> Drag” by Sighard Hoerner</w:t>
                             </w:r>
-                            <w:proofErr w:type="spellStart"/>
-                            <w:r>
-                              <w:rPr>
-                                <w:sz w:val="18"/>
-                              </w:rPr>
-                              <w:t>Sighard</w:t>
-                            </w:r>
-                            <w:proofErr w:type="spellEnd"/>
-                            <w:r>
-                              <w:rPr>
-                                <w:sz w:val="18"/>
-                              </w:rPr>
-                              <w:t xml:space="preserve"> </w:t>
-                            </w:r>
-                            <w:proofErr w:type="spellStart"/>
-                            <w:r>
-                              <w:rPr>
-                                <w:sz w:val="18"/>
-                              </w:rPr>
-                              <w:t>Hoerner</w:t>
-                            </w:r>
-                            <w:proofErr w:type="spellEnd"/>
                             <w:r>
                               <w:rPr>
                                 <w:sz w:val="18"/>
@@ -2320,7 +2282,7 @@
                 <v:stroke joinstyle="miter"/>
                 <v:path gradientshapeok="t" o:connecttype="rect"/>
               </v:shapetype>
-              <v:shape id="Text Box 2" o:spid="_x0000_s1026" type="#_x0000_t202" style="position:absolute;margin-left:-149.35pt;margin-top:2.6pt;width:153.6pt;height:39.2pt;z-index:-251662848;visibility:visible;mso-wrap-style:square;mso-width-percent:0;mso-height-percent:0;mso-wrap-distance-left:9pt;mso-wrap-distance-top:0;mso-wrap-distance-right:9pt;mso-wrap-distance-bottom:0;mso-position-horizontal:absolute;mso-position-horizontal-relative:text;mso-position-vertical:absolute;mso-position-vertical-relative:text;mso-width-percent:0;mso-height-percent:0;mso-width-relative:margin;mso-height-relative:margin;v-text-anchor:top" o:gfxdata="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" stroked="f">
+              <v:shape id="Text Box 2" o:spid="_x0000_s1026" type="#_x0000_t202" style="position:absolute;margin-left:-149.35pt;margin-top:2.6pt;width:153.6pt;height:39.2pt;z-index:-251664384;visibility:visible;mso-wrap-style:square;mso-width-percent:0;mso-height-percent:0;mso-wrap-distance-left:9pt;mso-wrap-distance-top:0;mso-wrap-distance-right:9pt;mso-wrap-distance-bottom:0;mso-position-horizontal:absolute;mso-position-horizontal-relative:text;mso-position-vertical:absolute;mso-position-vertical-relative:text;mso-width-percent:0;mso-height-percent:0;mso-width-relative:margin;mso-height-relative:margin;v-text-anchor:top" o:gfxdata="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" stroked="f">
                 <v:textbox inset="0,0,0,0">
                   <w:txbxContent>
                     <w:p>
@@ -2369,30 +2331,8 @@
                         <w:rPr>
                           <w:sz w:val="18"/>
                         </w:rPr>
-                        <w:t xml:space="preserve"> Drag” by </w:t>
+                        <w:t xml:space="preserve"> Drag” by Sighard Hoerner</w:t>
                       </w:r>
-                      <w:proofErr w:type="spellStart"/>
-                      <w:r>
-                        <w:rPr>
-                          <w:sz w:val="18"/>
-                        </w:rPr>
-                        <w:t>Sighard</w:t>
-                      </w:r>
-                      <w:proofErr w:type="spellEnd"/>
-                      <w:r>
-                        <w:rPr>
-                          <w:sz w:val="18"/>
-                        </w:rPr>
-                        <w:t xml:space="preserve"> </w:t>
-                      </w:r>
-                      <w:proofErr w:type="spellStart"/>
-                      <w:r>
-                        <w:rPr>
-                          <w:sz w:val="18"/>
-                        </w:rPr>
-                        <w:t>Hoerner</w:t>
-                      </w:r>
-                      <w:proofErr w:type="spellEnd"/>
                       <w:r>
                         <w:rPr>
                           <w:sz w:val="18"/>
@@ -2475,7 +2415,7 @@
         <mc:AlternateContent>
           <mc:Choice Requires="wps">
             <w:drawing>
-              <wp:anchor distT="0" distB="0" distL="114300" distR="114300" simplePos="0" relativeHeight="251659776" behindDoc="0" locked="0" layoutInCell="1" allowOverlap="1" wp14:anchorId="5A8E78D1" wp14:editId="26BDD7D9">
+              <wp:anchor distT="0" distB="0" distL="114300" distR="114300" simplePos="0" relativeHeight="251660288" behindDoc="0" locked="0" layoutInCell="1" allowOverlap="1" wp14:anchorId="5A8E78D1" wp14:editId="26BDD7D9">
                 <wp:simplePos x="0" y="0"/>
                 <wp:positionH relativeFrom="column">
                   <wp:posOffset>-133066</wp:posOffset>
@@ -2556,7 +2496,7 @@
           </mc:Choice>
           <mc:Fallback>
             <w:pict>
-              <v:shape w14:anchorId="5A8E78D1" id="Text Box 10" o:spid="_x0000_s1027" type="#_x0000_t202" style="position:absolute;margin-left:-10.5pt;margin-top:76.1pt;width:82.2pt;height:47.9pt;z-index:251659776;visibility:visible;mso-wrap-style:square;mso-wrap-distance-left:9pt;mso-wrap-distance-top:0;mso-wrap-distance-right:9pt;mso-wrap-distance-bottom:0;mso-position-horizontal:absolute;mso-position-horizontal-relative:text;mso-position-vertical:absolute;mso-position-vertical-relative:text;v-text-anchor:top" o:gfxdata="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" stroked="f">
+              <v:shape w14:anchorId="5A8E78D1" id="Text Box 10" o:spid="_x0000_s1027" type="#_x0000_t202" style="position:absolute;margin-left:-10.5pt;margin-top:76.1pt;width:82.2pt;height:47.9pt;z-index:251660288;visibility:visible;mso-wrap-style:square;mso-wrap-distance-left:9pt;mso-wrap-distance-top:0;mso-wrap-distance-right:9pt;mso-wrap-distance-bottom:0;mso-position-horizontal:absolute;mso-position-horizontal-relative:text;mso-position-vertical:absolute;mso-position-vertical-relative:text;v-text-anchor:top" o:gfxdata="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" stroked="f">
                 <v:textbox style="mso-fit-shape-to-text:t" inset="0,0,0,0">
                   <w:txbxContent>
                     <w:p>
@@ -2604,7 +2544,7 @@
           <w:lang w:val="en-CA" w:eastAsia="en-CA"/>
         </w:rPr>
         <w:drawing>
-          <wp:anchor distT="0" distB="0" distL="114300" distR="114300" simplePos="0" relativeHeight="251657728" behindDoc="0" locked="0" layoutInCell="1" allowOverlap="1" wp14:anchorId="5C0E6537" wp14:editId="2F4DD077">
+          <wp:anchor distT="0" distB="0" distL="114300" distR="114300" simplePos="0" relativeHeight="251656192" behindDoc="0" locked="0" layoutInCell="1" allowOverlap="1" wp14:anchorId="5C0E6537" wp14:editId="2F4DD077">
             <wp:simplePos x="0" y="0"/>
             <wp:positionH relativeFrom="column">
               <wp:posOffset>5106329</wp:posOffset>
@@ -2672,7 +2612,7 @@
           <w:lang w:val="en-CA" w:eastAsia="en-CA"/>
         </w:rPr>
         <w:drawing>
-          <wp:anchor distT="0" distB="0" distL="114300" distR="114300" simplePos="0" relativeHeight="251658752" behindDoc="0" locked="0" layoutInCell="1" allowOverlap="1" wp14:anchorId="574324C5" wp14:editId="45E6749B">
+          <wp:anchor distT="0" distB="0" distL="114300" distR="114300" simplePos="0" relativeHeight="251657216" behindDoc="0" locked="0" layoutInCell="1" allowOverlap="1" wp14:anchorId="574324C5" wp14:editId="45E6749B">
             <wp:simplePos x="0" y="0"/>
             <wp:positionH relativeFrom="column">
               <wp:posOffset>2077294</wp:posOffset>
@@ -2734,7 +2674,7 @@
           <w:lang w:val="en-CA" w:eastAsia="en-CA"/>
         </w:rPr>
         <w:drawing>
-          <wp:anchor distT="0" distB="0" distL="114300" distR="114300" simplePos="0" relativeHeight="251656704" behindDoc="1" locked="0" layoutInCell="1" allowOverlap="1" wp14:anchorId="35142C63" wp14:editId="61F78FC7">
+          <wp:anchor distT="0" distB="0" distL="114300" distR="114300" simplePos="0" relativeHeight="251655168" behindDoc="1" locked="0" layoutInCell="1" allowOverlap="1" wp14:anchorId="35142C63" wp14:editId="61F78FC7">
             <wp:simplePos x="0" y="0"/>
             <wp:positionH relativeFrom="column">
               <wp:posOffset>-98737</wp:posOffset>
@@ -2806,7 +2746,7 @@
         <mc:AlternateContent>
           <mc:Choice Requires="wps">
             <w:drawing>
-              <wp:anchor distT="0" distB="0" distL="114300" distR="114300" simplePos="0" relativeHeight="251660800" behindDoc="1" locked="0" layoutInCell="1" allowOverlap="1" wp14:anchorId="7153BFDF" wp14:editId="34F4D482">
+              <wp:anchor distT="0" distB="0" distL="114300" distR="114300" simplePos="0" relativeHeight="251661312" behindDoc="1" locked="0" layoutInCell="1" allowOverlap="1" wp14:anchorId="7153BFDF" wp14:editId="34F4D482">
                 <wp:simplePos x="0" y="0"/>
                 <wp:positionH relativeFrom="column">
                   <wp:posOffset>993775</wp:posOffset>
@@ -2896,7 +2836,7 @@
           </mc:Choice>
           <mc:Fallback>
             <w:pict>
-              <v:shape w14:anchorId="7153BFDF" id="Text Box 12" o:spid="_x0000_s1028" type="#_x0000_t202" style="position:absolute;margin-left:78.25pt;margin-top:63.55pt;width:127.85pt;height:25.75pt;z-index:-251655680;visibility:visible;mso-wrap-style:square;mso-height-percent:0;mso-wrap-distance-left:9pt;mso-wrap-distance-top:0;mso-wrap-distance-right:9pt;mso-wrap-distance-bottom:0;mso-position-horizontal:absolute;mso-position-horizontal-relative:text;mso-position-vertical:absolute;mso-position-vertical-relative:text;mso-height-percent:0;mso-height-relative:margin;v-text-anchor:top" o:gfxdata="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" stroked="f">
+              <v:shape w14:anchorId="7153BFDF" id="Text Box 12" o:spid="_x0000_s1028" type="#_x0000_t202" style="position:absolute;margin-left:78.25pt;margin-top:63.55pt;width:127.85pt;height:25.75pt;z-index:-251655168;visibility:visible;mso-wrap-style:square;mso-height-percent:0;mso-wrap-distance-left:9pt;mso-wrap-distance-top:0;mso-wrap-distance-right:9pt;mso-wrap-distance-bottom:0;mso-position-horizontal:absolute;mso-position-horizontal-relative:text;mso-position-vertical:absolute;mso-position-vertical-relative:text;mso-height-percent:0;mso-height-relative:margin;v-text-anchor:top" o:gfxdata="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" stroked="f">
                 <v:textbox inset="0,0,0,0">
                   <w:txbxContent>
                     <w:p>
@@ -2957,7 +2897,7 @@
         <mc:AlternateContent>
           <mc:Choice Requires="wps">
             <w:drawing>
-              <wp:anchor distT="0" distB="0" distL="114300" distR="114300" simplePos="0" relativeHeight="251661824" behindDoc="0" locked="0" layoutInCell="1" allowOverlap="1" wp14:anchorId="2F895ADD" wp14:editId="436FAFBE">
+              <wp:anchor distT="0" distB="0" distL="114300" distR="114300" simplePos="0" relativeHeight="251662336" behindDoc="0" locked="0" layoutInCell="1" allowOverlap="1" wp14:anchorId="2F895ADD" wp14:editId="436FAFBE">
                 <wp:simplePos x="0" y="0"/>
                 <wp:positionH relativeFrom="column">
                   <wp:posOffset>3938924</wp:posOffset>
@@ -3042,7 +2982,7 @@
           </mc:Choice>
           <mc:Fallback>
             <w:pict>
-              <v:shape w14:anchorId="2F895ADD" id="Text Box 14" o:spid="_x0000_s1029" type="#_x0000_t202" style="position:absolute;margin-left:310.15pt;margin-top:34.5pt;width:1in;height:.05pt;z-index:251661824;visibility:visible;mso-wrap-style:square;mso-wrap-distance-left:9pt;mso-wrap-distance-top:0;mso-wrap-distance-right:9pt;mso-wrap-distance-bottom:0;mso-position-horizontal:absolute;mso-position-horizontal-relative:text;mso-position-vertical:absolute;mso-position-vertical-relative:text;v-text-anchor:top" o:gfxdata="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" stroked="f">
+              <v:shape w14:anchorId="2F895ADD" id="Text Box 14" o:spid="_x0000_s1029" type="#_x0000_t202" style="position:absolute;margin-left:310.15pt;margin-top:34.5pt;width:1in;height:.05pt;z-index:251662336;visibility:visible;mso-wrap-style:square;mso-wrap-distance-left:9pt;mso-wrap-distance-top:0;mso-wrap-distance-right:9pt;mso-wrap-distance-bottom:0;mso-position-horizontal:absolute;mso-position-horizontal-relative:text;mso-position-vertical:absolute;mso-position-vertical-relative:text;v-text-anchor:top" o:gfxdata="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" stroked="f">
                 <v:textbox style="mso-fit-shape-to-text:t" inset="0,0,0,0">
                   <w:txbxContent>
                     <w:p>
@@ -3122,11 +3062,22 @@
         <w:t>Torque</w:t>
       </w:r>
       <w:bookmarkEnd w:id="15"/>
+      <w:r>
+        <w:t xml:space="preserve"> and Center of Gravity</w:t>
+      </w:r>
     </w:p>
     <w:p>
       <w:pPr>
         <w:pStyle w:val="Heading3"/>
       </w:pPr>
+      <w:r>
+        <w:t>Torque</w:t>
+      </w:r>
+    </w:p>
+    <w:p>
+      <w:pPr>
+        <w:pStyle w:val="Heading4"/>
+      </w:pPr>
       <w:bookmarkStart w:id="16" w:name="_Toc478634813"/>
       <w:r>
         <w:t>What Is Torque?</w:t>
@@ -3143,12 +3094,7 @@
         <w:t xml:space="preserve">Torque is a force that causes an object to rotate. </w:t>
       </w:r>
       <w:r>
-        <w:t xml:space="preserve">The amount it rotates is proportional to the torque applied and the </w:t>
-      </w:r>
-      <w:bookmarkStart w:id="17" w:name="_GoBack"/>
-      <w:bookmarkEnd w:id="17"/>
-      <w:r>
-        <w:t>object’s resistance to the rotation.</w:t>
+        <w:t>The amount it rotates is proportional to the torque applied and the object’s resistance to the rotation.</w:t>
       </w:r>
       <w:r>
         <w:rPr>
@@ -3240,10 +3186,7 @@
         <w:t xml:space="preserve">To </w:t>
       </w:r>
       <w:r>
-        <w:t xml:space="preserve">calculate torque </w:t>
-      </w:r>
-      <w:r>
-        <w:t xml:space="preserve">  </w:t>
+        <w:t xml:space="preserve">calculate torque   </w:t>
       </w:r>
     </w:p>
     <w:p>
@@ -3416,26 +3359,136 @@
     <w:p/>
     <w:p>
       <w:r>
-        <w:t>This looks like:</w:t>
+        <w:rPr>
+          <w:noProof/>
+        </w:rPr>
+        <mc:AlternateContent>
+          <mc:Choice Requires="wps">
+            <w:drawing>
+              <wp:anchor distT="0" distB="0" distL="114300" distR="114300" simplePos="0" relativeHeight="251666432" behindDoc="0" locked="0" layoutInCell="1" allowOverlap="1" wp14:anchorId="6F58A921" wp14:editId="375D5073">
+                <wp:simplePos x="0" y="0"/>
+                <wp:positionH relativeFrom="column">
+                  <wp:posOffset>0</wp:posOffset>
+                </wp:positionH>
+                <wp:positionV relativeFrom="paragraph">
+                  <wp:posOffset>1571625</wp:posOffset>
+                </wp:positionV>
+                <wp:extent cx="3398520" cy="635"/>
+                <wp:effectExtent l="0" t="0" r="0" b="18415"/>
+                <wp:wrapTopAndBottom/>
+                <wp:docPr id="21" name="Text Box 21"/>
+                <wp:cNvGraphicFramePr/>
+                <a:graphic xmlns:a="http://schemas.openxmlformats.org/drawingml/2006/main">
+                  <a:graphicData uri="http://schemas.microsoft.com/office/word/2010/wordprocessingShape">
+                    <wps:wsp>
+                      <wps:cNvSpPr txBox="1"/>
+                      <wps:spPr>
+                        <a:xfrm>
+                          <a:off x="0" y="0"/>
+                          <a:ext cx="3398520" cy="635"/>
+                        </a:xfrm>
+                        <a:prstGeom prst="rect">
+                          <a:avLst/>
+                        </a:prstGeom>
+                        <a:solidFill>
+                          <a:prstClr val="white"/>
+                        </a:solidFill>
+                        <a:ln>
+                          <a:noFill/>
+                        </a:ln>
+                      </wps:spPr>
+                      <wps:txbx>
+                        <w:txbxContent>
+                          <w:p>
+                            <w:pPr>
+                              <w:pStyle w:val="Caption"/>
+                              <w:spacing w:after="0"/>
+                              <w:jc w:val="center"/>
+                            </w:pPr>
+                            <w:r>
+                              <w:t>Fig. #-A. Application of torque</w:t>
+                            </w:r>
+                          </w:p>
+                          <w:p>
+                            <w:pPr>
+                              <w:pStyle w:val="Caption"/>
+                              <w:spacing w:after="0"/>
+                              <w:jc w:val="center"/>
+                              <w:rPr>
+                                <w:noProof/>
+                              </w:rPr>
+                            </w:pPr>
+                            <w:r>
+                              <w:t>Alex Kinnear (2017)</w:t>
+                            </w:r>
+                          </w:p>
+                        </w:txbxContent>
+                      </wps:txbx>
+                      <wps:bodyPr rot="0" spcFirstLastPara="0" vertOverflow="overflow" horzOverflow="overflow" vert="horz" wrap="square" lIns="0" tIns="0" rIns="0" bIns="0" numCol="1" spcCol="0" rtlCol="0" fromWordArt="0" anchor="t" anchorCtr="0" forceAA="0" compatLnSpc="1">
+                        <a:prstTxWarp prst="textNoShape">
+                          <a:avLst/>
+                        </a:prstTxWarp>
+                        <a:spAutoFit/>
+                      </wps:bodyPr>
+                    </wps:wsp>
+                  </a:graphicData>
+                </a:graphic>
+              </wp:anchor>
+            </w:drawing>
+          </mc:Choice>
+          <mc:Fallback>
+            <w:pict>
+              <v:shape w14:anchorId="6F58A921" id="Text Box 21" o:spid="_x0000_s1030" type="#_x0000_t202" style="position:absolute;margin-left:0;margin-top:123.75pt;width:267.6pt;height:.05pt;z-index:251666432;visibility:visible;mso-wrap-style:square;mso-wrap-distance-left:9pt;mso-wrap-distance-top:0;mso-wrap-distance-right:9pt;mso-wrap-distance-bottom:0;mso-position-horizontal:absolute;mso-position-horizontal-relative:text;mso-position-vertical:absolute;mso-position-vertical-relative:text;v-text-anchor:top" o:gfxdata="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" stroked="f">
+                <v:textbox style="mso-fit-shape-to-text:t" inset="0,0,0,0">
+                  <w:txbxContent>
+                    <w:p>
+                      <w:pPr>
+                        <w:pStyle w:val="Caption"/>
+                        <w:spacing w:after="0"/>
+                        <w:jc w:val="center"/>
+                      </w:pPr>
+                      <w:r>
+                        <w:t>Fig. #-A. Application of torque</w:t>
+                      </w:r>
+                    </w:p>
+                    <w:p>
+                      <w:pPr>
+                        <w:pStyle w:val="Caption"/>
+                        <w:spacing w:after="0"/>
+                        <w:jc w:val="center"/>
+                        <w:rPr>
+                          <w:noProof/>
+                        </w:rPr>
+                      </w:pPr>
+                      <w:r>
+                        <w:t>Alex Kinnear (2017)</w:t>
+                      </w:r>
+                    </w:p>
+                  </w:txbxContent>
+                </v:textbox>
+                <w10:wrap type="topAndBottom"/>
+              </v:shape>
+            </w:pict>
+          </mc:Fallback>
+        </mc:AlternateContent>
       </w:r>
       <w:r>
         <w:rPr>
           <w:noProof/>
           <w:lang w:val="en-CA" w:eastAsia="en-CA"/>
         </w:rPr>
-        <w:t xml:space="preserve"> </w:t>
-      </w:r>
-    </w:p>
-    <w:p>
-      <w:r>
-        <w:rPr>
-          <w:noProof/>
-          <w:lang w:val="en-CA" w:eastAsia="en-CA"/>
-        </w:rPr>
         <w:drawing>
-          <wp:inline distT="0" distB="0" distL="0" distR="0" wp14:anchorId="4E19A2B2" wp14:editId="7017DAD3">
-            <wp:extent cx="3862754" cy="1312390"/>
-            <wp:effectExtent l="0" t="0" r="4445" b="2540"/>
+          <wp:anchor distT="0" distB="0" distL="114300" distR="114300" simplePos="0" relativeHeight="251649536" behindDoc="0" locked="0" layoutInCell="1" allowOverlap="1">
+            <wp:simplePos x="0" y="0"/>
+            <wp:positionH relativeFrom="column">
+              <wp:posOffset>0</wp:posOffset>
+            </wp:positionH>
+            <wp:positionV relativeFrom="paragraph">
+              <wp:posOffset>352425</wp:posOffset>
+            </wp:positionV>
+            <wp:extent cx="3398520" cy="1154430"/>
+            <wp:effectExtent l="0" t="0" r="0" b="7620"/>
+            <wp:wrapTopAndBottom/>
             <wp:docPr id="48" name="Picture 48"/>
             <wp:cNvGraphicFramePr>
               <a:graphicFrameLocks xmlns:a="http://schemas.openxmlformats.org/drawingml/2006/main" noChangeAspect="1"/>
@@ -3448,7 +3501,13 @@
                     <pic:cNvPicPr/>
                   </pic:nvPicPr>
                   <pic:blipFill>
-                    <a:blip r:embed="rId20"/>
+                    <a:blip r:embed="rId20">
+                      <a:extLst>
+                        <a:ext uri="{28A0092B-C50C-407E-A947-70E740481C1C}">
+                          <a14:useLocalDpi xmlns:a14="http://schemas.microsoft.com/office/drawing/2010/main" val="0"/>
+                        </a:ext>
+                      </a:extLst>
+                    </a:blip>
                     <a:stretch>
                       <a:fillRect/>
                     </a:stretch>
@@ -3456,7 +3515,7 @@
                   <pic:spPr>
                     <a:xfrm>
                       <a:off x="0" y="0"/>
-                      <a:ext cx="3896773" cy="1323948"/>
+                      <a:ext cx="3398520" cy="1154430"/>
                     </a:xfrm>
                     <a:prstGeom prst="rect">
                       <a:avLst/>
@@ -3465,21 +3524,313 @@
                 </pic:pic>
               </a:graphicData>
             </a:graphic>
-          </wp:inline>
+          </wp:anchor>
         </w:drawing>
       </w:r>
-    </w:p>
-    <w:p>
+      <w:r>
+        <w:t>This looks like:</w:t>
+      </w:r>
       <w:r>
         <w:rPr>
           <w:noProof/>
           <w:lang w:val="en-CA" w:eastAsia="en-CA"/>
         </w:rPr>
+        <w:t xml:space="preserve"> </w:t>
+      </w:r>
+    </w:p>
+    <w:p>
+      <w:pPr>
+        <w:keepNext/>
+      </w:pPr>
+      <w:r>
+        <w:rPr>
+          <w:noProof/>
+        </w:rPr>
         <w:lastRenderedPageBreak/>
+        <mc:AlternateContent>
+          <mc:Choice Requires="wps">
+            <w:drawing>
+              <wp:anchor distT="0" distB="0" distL="114300" distR="114300" simplePos="0" relativeHeight="251668992" behindDoc="0" locked="0" layoutInCell="1" allowOverlap="1" wp14:anchorId="688B40BC" wp14:editId="413F6C46">
+                <wp:simplePos x="0" y="0"/>
+                <wp:positionH relativeFrom="column">
+                  <wp:posOffset>0</wp:posOffset>
+                </wp:positionH>
+                <wp:positionV relativeFrom="paragraph">
+                  <wp:posOffset>3600450</wp:posOffset>
+                </wp:positionV>
+                <wp:extent cx="4177665" cy="635"/>
+                <wp:effectExtent l="0" t="0" r="0" b="18415"/>
+                <wp:wrapTopAndBottom/>
+                <wp:docPr id="23" name="Text Box 23"/>
+                <wp:cNvGraphicFramePr/>
+                <a:graphic xmlns:a="http://schemas.openxmlformats.org/drawingml/2006/main">
+                  <a:graphicData uri="http://schemas.microsoft.com/office/word/2010/wordprocessingShape">
+                    <wps:wsp>
+                      <wps:cNvSpPr txBox="1"/>
+                      <wps:spPr>
+                        <a:xfrm>
+                          <a:off x="0" y="0"/>
+                          <a:ext cx="4177665" cy="635"/>
+                        </a:xfrm>
+                        <a:prstGeom prst="rect">
+                          <a:avLst/>
+                        </a:prstGeom>
+                        <a:solidFill>
+                          <a:prstClr val="white"/>
+                        </a:solidFill>
+                        <a:ln>
+                          <a:noFill/>
+                        </a:ln>
+                      </wps:spPr>
+                      <wps:txbx>
+                        <w:txbxContent>
+                          <w:p>
+                            <w:pPr>
+                              <w:pStyle w:val="Caption"/>
+                              <w:spacing w:after="0"/>
+                              <w:jc w:val="center"/>
+                            </w:pPr>
+                            <w:r>
+                              <w:t>Fig. #-C. Application of Torque cont.</w:t>
+                            </w:r>
+                          </w:p>
+                          <w:p>
+                            <w:pPr>
+                              <w:pStyle w:val="Caption"/>
+                              <w:spacing w:after="0"/>
+                              <w:jc w:val="center"/>
+                            </w:pPr>
+                            <w:r>
+                              <w:t>Alex Kinnear (2017)</w:t>
+                            </w:r>
+                          </w:p>
+                        </w:txbxContent>
+                      </wps:txbx>
+                      <wps:bodyPr rot="0" spcFirstLastPara="0" vertOverflow="overflow" horzOverflow="overflow" vert="horz" wrap="square" lIns="0" tIns="0" rIns="0" bIns="0" numCol="1" spcCol="0" rtlCol="0" fromWordArt="0" anchor="t" anchorCtr="0" forceAA="0" compatLnSpc="1">
+                        <a:prstTxWarp prst="textNoShape">
+                          <a:avLst/>
+                        </a:prstTxWarp>
+                        <a:spAutoFit/>
+                      </wps:bodyPr>
+                    </wps:wsp>
+                  </a:graphicData>
+                </a:graphic>
+              </wp:anchor>
+            </w:drawing>
+          </mc:Choice>
+          <mc:Fallback>
+            <w:pict>
+              <v:shape w14:anchorId="688B40BC" id="Text Box 23" o:spid="_x0000_s1031" type="#_x0000_t202" style="position:absolute;margin-left:0;margin-top:283.5pt;width:328.95pt;height:.05pt;z-index:251668992;visibility:visible;mso-wrap-style:square;mso-wrap-distance-left:9pt;mso-wrap-distance-top:0;mso-wrap-distance-right:9pt;mso-wrap-distance-bottom:0;mso-position-horizontal:absolute;mso-position-horizontal-relative:text;mso-position-vertical:absolute;mso-position-vertical-relative:text;v-text-anchor:top" o:gfxdata="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" stroked="f">
+                <v:textbox style="mso-fit-shape-to-text:t" inset="0,0,0,0">
+                  <w:txbxContent>
+                    <w:p>
+                      <w:pPr>
+                        <w:pStyle w:val="Caption"/>
+                        <w:spacing w:after="0"/>
+                        <w:jc w:val="center"/>
+                      </w:pPr>
+                      <w:r>
+                        <w:t>Fig. #-C. Application of Torque cont.</w:t>
+                      </w:r>
+                    </w:p>
+                    <w:p>
+                      <w:pPr>
+                        <w:pStyle w:val="Caption"/>
+                        <w:spacing w:after="0"/>
+                        <w:jc w:val="center"/>
+                      </w:pPr>
+                      <w:r>
+                        <w:t>Alex Kinnear (2017)</w:t>
+                      </w:r>
+                    </w:p>
+                  </w:txbxContent>
+                </v:textbox>
+                <w10:wrap type="topAndBottom"/>
+              </v:shape>
+            </w:pict>
+          </mc:Fallback>
+        </mc:AlternateContent>
+      </w:r>
+      <w:r>
+        <w:rPr>
+          <w:noProof/>
+          <w:lang w:val="en-CA" w:eastAsia="en-CA"/>
+        </w:rPr>
         <w:drawing>
-          <wp:inline distT="0" distB="0" distL="0" distR="0" wp14:anchorId="2D06ED56" wp14:editId="5FF234A5">
-            <wp:extent cx="5345785" cy="2455985"/>
-            <wp:effectExtent l="0" t="0" r="7620" b="1905"/>
+          <wp:anchor distT="0" distB="0" distL="114300" distR="114300" simplePos="0" relativeHeight="251662848" behindDoc="0" locked="0" layoutInCell="1" allowOverlap="1">
+            <wp:simplePos x="0" y="0"/>
+            <wp:positionH relativeFrom="column">
+              <wp:posOffset>0</wp:posOffset>
+            </wp:positionH>
+            <wp:positionV relativeFrom="paragraph">
+              <wp:posOffset>2491740</wp:posOffset>
+            </wp:positionV>
+            <wp:extent cx="4178043" cy="1150620"/>
+            <wp:effectExtent l="0" t="0" r="0" b="0"/>
+            <wp:wrapTopAndBottom/>
+            <wp:docPr id="50" name="Picture 50"/>
+            <wp:cNvGraphicFramePr>
+              <a:graphicFrameLocks xmlns:a="http://schemas.openxmlformats.org/drawingml/2006/main" noChangeAspect="1"/>
+            </wp:cNvGraphicFramePr>
+            <a:graphic xmlns:a="http://schemas.openxmlformats.org/drawingml/2006/main">
+              <a:graphicData uri="http://schemas.openxmlformats.org/drawingml/2006/picture">
+                <pic:pic xmlns:pic="http://schemas.openxmlformats.org/drawingml/2006/picture">
+                  <pic:nvPicPr>
+                    <pic:cNvPr id="1" name=""/>
+                    <pic:cNvPicPr/>
+                  </pic:nvPicPr>
+                  <pic:blipFill>
+                    <a:blip r:embed="rId21">
+                      <a:extLst>
+                        <a:ext uri="{28A0092B-C50C-407E-A947-70E740481C1C}">
+                          <a14:useLocalDpi xmlns:a14="http://schemas.microsoft.com/office/drawing/2010/main" val="0"/>
+                        </a:ext>
+                      </a:extLst>
+                    </a:blip>
+                    <a:stretch>
+                      <a:fillRect/>
+                    </a:stretch>
+                  </pic:blipFill>
+                  <pic:spPr>
+                    <a:xfrm>
+                      <a:off x="0" y="0"/>
+                      <a:ext cx="4178043" cy="1150620"/>
+                    </a:xfrm>
+                    <a:prstGeom prst="rect">
+                      <a:avLst/>
+                    </a:prstGeom>
+                  </pic:spPr>
+                </pic:pic>
+              </a:graphicData>
+            </a:graphic>
+          </wp:anchor>
+        </w:drawing>
+      </w:r>
+      <w:r>
+        <w:rPr>
+          <w:noProof/>
+        </w:rPr>
+        <mc:AlternateContent>
+          <mc:Choice Requires="wps">
+            <w:drawing>
+              <wp:anchor distT="0" distB="0" distL="114300" distR="114300" simplePos="0" relativeHeight="251659776" behindDoc="0" locked="0" layoutInCell="1" allowOverlap="1" wp14:anchorId="0DF5CDF7" wp14:editId="29EB2AD0">
+                <wp:simplePos x="0" y="0"/>
+                <wp:positionH relativeFrom="column">
+                  <wp:posOffset>0</wp:posOffset>
+                </wp:positionH>
+                <wp:positionV relativeFrom="paragraph">
+                  <wp:posOffset>2125980</wp:posOffset>
+                </wp:positionV>
+                <wp:extent cx="4503420" cy="635"/>
+                <wp:effectExtent l="0" t="0" r="0" b="18415"/>
+                <wp:wrapTopAndBottom/>
+                <wp:docPr id="22" name="Text Box 22"/>
+                <wp:cNvGraphicFramePr/>
+                <a:graphic xmlns:a="http://schemas.openxmlformats.org/drawingml/2006/main">
+                  <a:graphicData uri="http://schemas.microsoft.com/office/word/2010/wordprocessingShape">
+                    <wps:wsp>
+                      <wps:cNvSpPr txBox="1"/>
+                      <wps:spPr>
+                        <a:xfrm>
+                          <a:off x="0" y="0"/>
+                          <a:ext cx="4503420" cy="635"/>
+                        </a:xfrm>
+                        <a:prstGeom prst="rect">
+                          <a:avLst/>
+                        </a:prstGeom>
+                        <a:solidFill>
+                          <a:prstClr val="white"/>
+                        </a:solidFill>
+                        <a:ln>
+                          <a:noFill/>
+                        </a:ln>
+                      </wps:spPr>
+                      <wps:txbx>
+                        <w:txbxContent>
+                          <w:p>
+                            <w:pPr>
+                              <w:pStyle w:val="Caption"/>
+                              <w:spacing w:after="0"/>
+                              <w:jc w:val="center"/>
+                            </w:pPr>
+                            <w:r>
+                              <w:t>Fig. #-B. Application of Torque cont.</w:t>
+                            </w:r>
+                          </w:p>
+                          <w:p>
+                            <w:pPr>
+                              <w:pStyle w:val="Caption"/>
+                              <w:spacing w:after="0"/>
+                              <w:jc w:val="center"/>
+                            </w:pPr>
+                            <w:r>
+                              <w:t>Alex Kinnear (2017)</w:t>
+                            </w:r>
+                          </w:p>
+                        </w:txbxContent>
+                      </wps:txbx>
+                      <wps:bodyPr rot="0" spcFirstLastPara="0" vertOverflow="overflow" horzOverflow="overflow" vert="horz" wrap="square" lIns="0" tIns="0" rIns="0" bIns="0" numCol="1" spcCol="0" rtlCol="0" fromWordArt="0" anchor="t" anchorCtr="0" forceAA="0" compatLnSpc="1">
+                        <a:prstTxWarp prst="textNoShape">
+                          <a:avLst/>
+                        </a:prstTxWarp>
+                        <a:spAutoFit/>
+                      </wps:bodyPr>
+                    </wps:wsp>
+                  </a:graphicData>
+                </a:graphic>
+              </wp:anchor>
+            </w:drawing>
+          </mc:Choice>
+          <mc:Fallback>
+            <w:pict>
+              <v:shape w14:anchorId="0DF5CDF7" id="Text Box 22" o:spid="_x0000_s1032" type="#_x0000_t202" style="position:absolute;margin-left:0;margin-top:167.4pt;width:354.6pt;height:.05pt;z-index:251659776;visibility:visible;mso-wrap-style:square;mso-wrap-distance-left:9pt;mso-wrap-distance-top:0;mso-wrap-distance-right:9pt;mso-wrap-distance-bottom:0;mso-position-horizontal:absolute;mso-position-horizontal-relative:text;mso-position-vertical:absolute;mso-position-vertical-relative:text;v-text-anchor:top" o:gfxdata="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" stroked="f">
+                <v:textbox style="mso-fit-shape-to-text:t" inset="0,0,0,0">
+                  <w:txbxContent>
+                    <w:p>
+                      <w:pPr>
+                        <w:pStyle w:val="Caption"/>
+                        <w:spacing w:after="0"/>
+                        <w:jc w:val="center"/>
+                      </w:pPr>
+                      <w:r>
+                        <w:t>Fig. #-B. Application of Torque cont.</w:t>
+                      </w:r>
+                    </w:p>
+                    <w:p>
+                      <w:pPr>
+                        <w:pStyle w:val="Caption"/>
+                        <w:spacing w:after="0"/>
+                        <w:jc w:val="center"/>
+                      </w:pPr>
+                      <w:r>
+                        <w:t>Alex Kinnear (2017)</w:t>
+                      </w:r>
+                    </w:p>
+                  </w:txbxContent>
+                </v:textbox>
+                <w10:wrap type="topAndBottom"/>
+              </v:shape>
+            </w:pict>
+          </mc:Fallback>
+        </mc:AlternateContent>
+      </w:r>
+      <w:r>
+        <w:rPr>
+          <w:noProof/>
+          <w:lang w:val="en-CA" w:eastAsia="en-CA"/>
+        </w:rPr>
+        <w:drawing>
+          <wp:anchor distT="0" distB="0" distL="114300" distR="114300" simplePos="0" relativeHeight="251654656" behindDoc="0" locked="0" layoutInCell="1" allowOverlap="1">
+            <wp:simplePos x="0" y="0"/>
+            <wp:positionH relativeFrom="column">
+              <wp:posOffset>0</wp:posOffset>
+            </wp:positionH>
+            <wp:positionV relativeFrom="paragraph">
+              <wp:posOffset>0</wp:posOffset>
+            </wp:positionV>
+            <wp:extent cx="4503420" cy="2068980"/>
+            <wp:effectExtent l="0" t="0" r="0" b="7620"/>
+            <wp:wrapTopAndBottom/>
             <wp:docPr id="49" name="Picture 49"/>
             <wp:cNvGraphicFramePr>
               <a:graphicFrameLocks xmlns:a="http://schemas.openxmlformats.org/drawingml/2006/main" noChangeAspect="1"/>
@@ -3492,7 +3843,13 @@
                     <pic:cNvPicPr/>
                   </pic:nvPicPr>
                   <pic:blipFill>
-                    <a:blip r:embed="rId21"/>
+                    <a:blip r:embed="rId22">
+                      <a:extLst>
+                        <a:ext uri="{28A0092B-C50C-407E-A947-70E740481C1C}">
+                          <a14:useLocalDpi xmlns:a14="http://schemas.microsoft.com/office/drawing/2010/main" val="0"/>
+                        </a:ext>
+                      </a:extLst>
+                    </a:blip>
                     <a:stretch>
                       <a:fillRect/>
                     </a:stretch>
@@ -3500,7 +3857,7 @@
                   <pic:spPr>
                     <a:xfrm>
                       <a:off x="0" y="0"/>
-                      <a:ext cx="5423969" cy="2491904"/>
+                      <a:ext cx="4503420" cy="2068980"/>
                     </a:xfrm>
                     <a:prstGeom prst="rect">
                       <a:avLst/>
@@ -3509,21 +3866,859 @@
                 </pic:pic>
               </a:graphicData>
             </a:graphic>
-          </wp:inline>
+          </wp:anchor>
         </w:drawing>
       </w:r>
     </w:p>
     <w:p>
+      <w:pPr>
+        <w:keepNext/>
+      </w:pPr>
+      <w:r>
+        <w:t xml:space="preserve">To calculate </w:t>
+      </w:r>
+      <w:r>
+        <w:rPr>
+          <w:rFonts w:ascii="Cambria Math" w:hAnsi="Cambria Math"/>
+          <w:i/>
+        </w:rPr>
+        <w:t>I</w:t>
+      </w:r>
+      <w:r>
+        <w:t xml:space="preserve"> </w:t>
+      </w:r>
+      <w:r>
+        <w:t xml:space="preserve">calculus is needed however, there are many generic </w:t>
+      </w:r>
+      <w:r>
+        <w:rPr>
+          <w:rFonts w:ascii="Cambria Math" w:hAnsi="Cambria Math"/>
+          <w:i/>
+        </w:rPr>
+        <w:t>I</w:t>
+      </w:r>
+      <w:r>
+        <w:t xml:space="preserve"> ‘s available based on</w:t>
+      </w:r>
+      <w:r>
+        <w:t xml:space="preserve"> many common geometric shapes</w:t>
+      </w:r>
+      <w:r>
+        <w:t xml:space="preserve">. </w:t>
+      </w:r>
+      <w:r>
+        <w:t>So, it’s</w:t>
+      </w:r>
+      <w:r>
+        <w:t xml:space="preserve"> possible </w:t>
+      </w:r>
+      <w:r>
+        <w:t xml:space="preserve">to find tables of equations for </w:t>
+      </w:r>
+      <w:r>
+        <w:rPr>
+          <w:rFonts w:ascii="Cambria Math" w:hAnsi="Cambria Math"/>
+          <w:i/>
+        </w:rPr>
+        <w:t>I</w:t>
+      </w:r>
+      <w:r>
+        <w:t xml:space="preserve"> </w:t>
+      </w:r>
+      <w:r>
+        <w:t xml:space="preserve"> </w:t>
+      </w:r>
+      <w:r>
+        <w:t>in textbooks and</w:t>
+      </w:r>
+      <w:r>
+        <w:t xml:space="preserve"> other sources.</w:t>
+      </w:r>
+    </w:p>
+    <w:p>
+      <w:pPr>
+        <w:rPr>
+          <w:rFonts w:eastAsiaTheme="minorEastAsia"/>
+        </w:rPr>
+      </w:pPr>
+      <m:oMath>
+        <m:r>
+          <w:rPr>
+            <w:rFonts w:ascii="Cambria Math" w:hAnsi="Cambria Math"/>
+          </w:rPr>
+          <m:t>I= ∑m</m:t>
+        </m:r>
+        <m:sSup>
+          <m:sSupPr>
+            <m:ctrlPr>
+              <w:rPr>
+                <w:rFonts w:ascii="Cambria Math" w:hAnsi="Cambria Math"/>
+                <w:i/>
+              </w:rPr>
+            </m:ctrlPr>
+          </m:sSupPr>
+          <m:e>
+            <m:r>
+              <w:rPr>
+                <w:rFonts w:ascii="Cambria Math" w:hAnsi="Cambria Math"/>
+              </w:rPr>
+              <m:t>r</m:t>
+            </m:r>
+          </m:e>
+          <m:sup>
+            <m:r>
+              <w:rPr>
+                <w:rFonts w:ascii="Cambria Math" w:hAnsi="Cambria Math"/>
+              </w:rPr>
+              <m:t>2</m:t>
+            </m:r>
+          </m:sup>
+        </m:sSup>
+      </m:oMath>
+      <w:r>
+        <w:rPr>
+          <w:rFonts w:eastAsiaTheme="minorEastAsia"/>
+        </w:rPr>
+        <w:tab/>
+        <w:t>this will find the Inertia of a point object (mass is all at one point), add all point masses to get the sum. m = mass, r = distance to axis of rotation.</w:t>
+      </w:r>
+    </w:p>
+    <w:p>
+      <w:pPr>
+        <w:rPr>
+          <w:rFonts w:eastAsiaTheme="minorEastAsia"/>
+        </w:rPr>
+      </w:pPr>
+      <w:r>
+        <w:rPr>
+          <w:rFonts w:eastAsiaTheme="minorEastAsia"/>
+        </w:rPr>
+        <w:t>For an object that has its mass evenly distributed its moment of inertia can be…</w:t>
+      </w:r>
+    </w:p>
+    <w:p>
+      <w:pPr>
+        <w:rPr>
+          <w:rFonts w:eastAsiaTheme="minorEastAsia"/>
+        </w:rPr>
+      </w:pPr>
+      <m:oMath>
+        <m:r>
+          <w:rPr>
+            <w:rFonts w:ascii="Cambria Math" w:hAnsi="Cambria Math"/>
+          </w:rPr>
+          <m:t xml:space="preserve">I= </m:t>
+        </m:r>
+        <m:f>
+          <m:fPr>
+            <m:ctrlPr>
+              <w:rPr>
+                <w:rFonts w:ascii="Cambria Math" w:hAnsi="Cambria Math"/>
+                <w:i/>
+              </w:rPr>
+            </m:ctrlPr>
+          </m:fPr>
+          <m:num>
+            <m:r>
+              <w:rPr>
+                <w:rFonts w:ascii="Cambria Math" w:hAnsi="Cambria Math"/>
+              </w:rPr>
+              <m:t>1</m:t>
+            </m:r>
+          </m:num>
+          <m:den>
+            <m:r>
+              <w:rPr>
+                <w:rFonts w:ascii="Cambria Math" w:hAnsi="Cambria Math"/>
+              </w:rPr>
+              <m:t>3</m:t>
+            </m:r>
+          </m:den>
+        </m:f>
+        <m:r>
+          <w:rPr>
+            <w:rFonts w:ascii="Cambria Math" w:hAnsi="Cambria Math"/>
+          </w:rPr>
+          <m:t>m</m:t>
+        </m:r>
+        <m:sSup>
+          <m:sSupPr>
+            <m:ctrlPr>
+              <w:rPr>
+                <w:rFonts w:ascii="Cambria Math" w:hAnsi="Cambria Math"/>
+                <w:i/>
+              </w:rPr>
+            </m:ctrlPr>
+          </m:sSupPr>
+          <m:e>
+            <m:r>
+              <w:rPr>
+                <w:rFonts w:ascii="Cambria Math" w:hAnsi="Cambria Math"/>
+              </w:rPr>
+              <m:t>L</m:t>
+            </m:r>
+          </m:e>
+          <m:sup>
+            <m:r>
+              <w:rPr>
+                <w:rFonts w:ascii="Cambria Math" w:hAnsi="Cambria Math"/>
+              </w:rPr>
+              <m:t>2</m:t>
+            </m:r>
+          </m:sup>
+        </m:sSup>
+      </m:oMath>
+      <w:r>
+        <w:rPr>
+          <w:rFonts w:eastAsiaTheme="minorEastAsia"/>
+        </w:rPr>
+        <w:tab/>
+        <w:t>where L is the length and the axis of rotation is at the end of the object. (rod)</w:t>
+      </w:r>
+    </w:p>
+    <w:p>
+      <w:pPr>
+        <w:rPr>
+          <w:rFonts w:eastAsiaTheme="minorEastAsia"/>
+        </w:rPr>
+      </w:pPr>
+      <m:oMath>
+        <m:r>
+          <w:rPr>
+            <w:rFonts w:ascii="Cambria Math" w:hAnsi="Cambria Math"/>
+          </w:rPr>
+          <m:t xml:space="preserve">I= </m:t>
+        </m:r>
+        <m:f>
+          <m:fPr>
+            <m:ctrlPr>
+              <w:rPr>
+                <w:rFonts w:ascii="Cambria Math" w:hAnsi="Cambria Math"/>
+                <w:i/>
+              </w:rPr>
+            </m:ctrlPr>
+          </m:fPr>
+          <m:num>
+            <m:r>
+              <w:rPr>
+                <w:rFonts w:ascii="Cambria Math" w:hAnsi="Cambria Math"/>
+              </w:rPr>
+              <m:t>1</m:t>
+            </m:r>
+          </m:num>
+          <m:den>
+            <m:r>
+              <w:rPr>
+                <w:rFonts w:ascii="Cambria Math" w:hAnsi="Cambria Math"/>
+              </w:rPr>
+              <m:t>12</m:t>
+            </m:r>
+          </m:den>
+        </m:f>
+        <m:r>
+          <w:rPr>
+            <w:rFonts w:ascii="Cambria Math" w:hAnsi="Cambria Math"/>
+          </w:rPr>
+          <m:t>m</m:t>
+        </m:r>
+        <m:sSup>
+          <m:sSupPr>
+            <m:ctrlPr>
+              <w:rPr>
+                <w:rFonts w:ascii="Cambria Math" w:hAnsi="Cambria Math"/>
+                <w:i/>
+              </w:rPr>
+            </m:ctrlPr>
+          </m:sSupPr>
+          <m:e>
+            <m:r>
+              <w:rPr>
+                <w:rFonts w:ascii="Cambria Math" w:hAnsi="Cambria Math"/>
+              </w:rPr>
+              <m:t>L</m:t>
+            </m:r>
+          </m:e>
+          <m:sup>
+            <m:r>
+              <w:rPr>
+                <w:rFonts w:ascii="Cambria Math" w:hAnsi="Cambria Math"/>
+              </w:rPr>
+              <m:t>2</m:t>
+            </m:r>
+          </m:sup>
+        </m:sSup>
+      </m:oMath>
+      <w:r>
+        <w:rPr>
+          <w:rFonts w:eastAsiaTheme="minorEastAsia"/>
+        </w:rPr>
+        <w:t xml:space="preserve"> </w:t>
+      </w:r>
+      <w:r>
+        <w:rPr>
+          <w:rFonts w:eastAsiaTheme="minorEastAsia"/>
+        </w:rPr>
+        <w:tab/>
+        <w:t>where the axis is at the center. (rod)</w:t>
+      </w:r>
+    </w:p>
+    <w:p>
+      <w:pPr>
+        <w:rPr>
+          <w:rFonts w:eastAsiaTheme="minorEastAsia"/>
+        </w:rPr>
+      </w:pPr>
+      <m:oMath>
+        <m:r>
+          <w:rPr>
+            <w:rFonts w:ascii="Cambria Math" w:hAnsi="Cambria Math"/>
+          </w:rPr>
+          <m:t xml:space="preserve">I= </m:t>
+        </m:r>
+        <m:f>
+          <m:fPr>
+            <m:ctrlPr>
+              <w:rPr>
+                <w:rFonts w:ascii="Cambria Math" w:hAnsi="Cambria Math"/>
+                <w:i/>
+              </w:rPr>
+            </m:ctrlPr>
+          </m:fPr>
+          <m:num>
+            <m:r>
+              <w:rPr>
+                <w:rFonts w:ascii="Cambria Math" w:hAnsi="Cambria Math"/>
+              </w:rPr>
+              <m:t>1</m:t>
+            </m:r>
+          </m:num>
+          <m:den>
+            <m:r>
+              <w:rPr>
+                <w:rFonts w:ascii="Cambria Math" w:hAnsi="Cambria Math"/>
+              </w:rPr>
+              <m:t>2</m:t>
+            </m:r>
+          </m:den>
+        </m:f>
+        <m:r>
+          <w:rPr>
+            <w:rFonts w:ascii="Cambria Math" w:hAnsi="Cambria Math"/>
+          </w:rPr>
+          <m:t>m</m:t>
+        </m:r>
+        <m:sSup>
+          <m:sSupPr>
+            <m:ctrlPr>
+              <w:rPr>
+                <w:rFonts w:ascii="Cambria Math" w:hAnsi="Cambria Math"/>
+                <w:i/>
+              </w:rPr>
+            </m:ctrlPr>
+          </m:sSupPr>
+          <m:e>
+            <m:r>
+              <w:rPr>
+                <w:rFonts w:ascii="Cambria Math" w:hAnsi="Cambria Math"/>
+              </w:rPr>
+              <m:t>r</m:t>
+            </m:r>
+          </m:e>
+          <m:sup>
+            <m:r>
+              <w:rPr>
+                <w:rFonts w:ascii="Cambria Math" w:hAnsi="Cambria Math"/>
+              </w:rPr>
+              <m:t>2</m:t>
+            </m:r>
+          </m:sup>
+        </m:sSup>
+      </m:oMath>
+      <w:r>
+        <w:rPr>
+          <w:rFonts w:eastAsiaTheme="minorEastAsia"/>
+        </w:rPr>
+        <w:tab/>
+        <w:t>where this is a cylinder with the axis through the center</w:t>
+      </w:r>
+    </w:p>
+    <w:p>
+      <w:pPr>
+        <w:rPr>
+          <w:rFonts w:eastAsiaTheme="minorEastAsia"/>
+        </w:rPr>
+      </w:pPr>
+      <w:bookmarkStart w:id="17" w:name="_Hlk478632926"/>
+      <m:oMath>
+        <m:r>
+          <w:rPr>
+            <w:rFonts w:ascii="Cambria Math" w:hAnsi="Cambria Math"/>
+          </w:rPr>
+          <m:t>I</m:t>
+        </m:r>
+        <w:bookmarkEnd w:id="17"/>
+        <m:r>
+          <w:rPr>
+            <w:rFonts w:ascii="Cambria Math" w:hAnsi="Cambria Math"/>
+          </w:rPr>
+          <m:t xml:space="preserve">= </m:t>
+        </m:r>
+        <m:f>
+          <m:fPr>
+            <m:ctrlPr>
+              <w:rPr>
+                <w:rFonts w:ascii="Cambria Math" w:hAnsi="Cambria Math"/>
+                <w:i/>
+              </w:rPr>
+            </m:ctrlPr>
+          </m:fPr>
+          <m:num>
+            <m:r>
+              <w:rPr>
+                <w:rFonts w:ascii="Cambria Math" w:hAnsi="Cambria Math"/>
+              </w:rPr>
+              <m:t>2</m:t>
+            </m:r>
+          </m:num>
+          <m:den>
+            <m:r>
+              <w:rPr>
+                <w:rFonts w:ascii="Cambria Math" w:hAnsi="Cambria Math"/>
+              </w:rPr>
+              <m:t>5</m:t>
+            </m:r>
+          </m:den>
+        </m:f>
+        <m:r>
+          <w:rPr>
+            <w:rFonts w:ascii="Cambria Math" w:hAnsi="Cambria Math"/>
+          </w:rPr>
+          <m:t>m</m:t>
+        </m:r>
+        <m:sSup>
+          <m:sSupPr>
+            <m:ctrlPr>
+              <w:rPr>
+                <w:rFonts w:ascii="Cambria Math" w:hAnsi="Cambria Math"/>
+                <w:i/>
+              </w:rPr>
+            </m:ctrlPr>
+          </m:sSupPr>
+          <m:e>
+            <m:r>
+              <w:rPr>
+                <w:rFonts w:ascii="Cambria Math" w:hAnsi="Cambria Math"/>
+              </w:rPr>
+              <m:t>r</m:t>
+            </m:r>
+          </m:e>
+          <m:sup>
+            <m:r>
+              <w:rPr>
+                <w:rFonts w:ascii="Cambria Math" w:hAnsi="Cambria Math"/>
+              </w:rPr>
+              <m:t>2</m:t>
+            </m:r>
+          </m:sup>
+        </m:sSup>
+      </m:oMath>
+      <w:r>
+        <w:rPr>
+          <w:rFonts w:eastAsiaTheme="minorEastAsia"/>
+        </w:rPr>
+        <w:tab/>
+        <w:t>for a sphere rotating with the axis through the center</w:t>
+      </w:r>
+    </w:p>
+    <w:p>
+      <w:pPr>
+        <w:rPr>
+          <w:rFonts w:eastAsiaTheme="minorEastAsia"/>
+        </w:rPr>
+      </w:pPr>
+      <w:r>
+        <w:rPr>
+          <w:rFonts w:eastAsiaTheme="minorEastAsia"/>
+        </w:rPr>
+        <w:t xml:space="preserve">And </w:t>
+      </w:r>
+      <w:r>
+        <w:rPr>
+          <w:rFonts w:eastAsiaTheme="minorEastAsia"/>
+        </w:rPr>
+        <w:t xml:space="preserve">if you’re lazy and don’t want to learn calculus but still want to get its </w:t>
+      </w:r>
+      <w:r>
+        <w:rPr>
+          <w:rFonts w:ascii="Cambria Math" w:hAnsi="Cambria Math"/>
+          <w:i/>
+        </w:rPr>
+        <w:t>I</w:t>
+      </w:r>
+      <w:r>
+        <w:rPr>
+          <w:rFonts w:eastAsiaTheme="minorEastAsia"/>
+        </w:rPr>
+        <w:t xml:space="preserve">, you might be able to find </w:t>
+      </w:r>
+      <w:r>
+        <w:rPr>
+          <w:rFonts w:ascii="Cambria Math" w:hAnsi="Cambria Math"/>
+          <w:i/>
+        </w:rPr>
+        <w:t>I</w:t>
+      </w:r>
+      <w:r>
+        <w:rPr>
+          <w:rFonts w:eastAsiaTheme="minorEastAsia"/>
+        </w:rPr>
+        <w:t xml:space="preserve"> </w:t>
+      </w:r>
+      <w:r>
+        <w:rPr>
+          <w:rFonts w:eastAsiaTheme="minorEastAsia"/>
+        </w:rPr>
+        <w:t xml:space="preserve"> </w:t>
+      </w:r>
+      <w:r>
+        <w:rPr>
+          <w:rFonts w:eastAsiaTheme="minorEastAsia"/>
+        </w:rPr>
+        <w:t>by</w:t>
+      </w:r>
+    </w:p>
+    <w:p>
+      <w:r>
+        <w:t xml:space="preserve">Splitting the object into ‘common geometric shapes’, find the </w:t>
+      </w:r>
+      <w:r>
+        <w:rPr>
+          <w:rFonts w:ascii="Cambria Math" w:hAnsi="Cambria Math"/>
+          <w:i/>
+        </w:rPr>
+        <w:t>I</w:t>
+      </w:r>
+      <w:r>
+        <w:t xml:space="preserve"> from the center of one and have the rest as point masses.</w:t>
+      </w:r>
+    </w:p>
+    <w:p/>
+    <w:p>
+      <w:r>
+        <w:lastRenderedPageBreak/>
+        <w:t>Axis of rotation:</w:t>
+      </w:r>
+    </w:p>
+    <w:p>
+      <w:pPr>
+        <w:rPr>
+          <w:rStyle w:val="Heading3Char"/>
+          <w:rFonts w:asciiTheme="minorHAnsi" w:eastAsiaTheme="minorHAnsi" w:hAnsiTheme="minorHAnsi" w:cstheme="minorBidi"/>
+          <w:color w:val="auto"/>
+          <w:sz w:val="22"/>
+          <w:szCs w:val="22"/>
+        </w:rPr>
+      </w:pPr>
+      <w:r>
+        <w:t>To find the axis of rotation determine if the object is fixed or free. If its fixed to something, that point would be the axis of rotation. If it’s free, it’s center of gravity would be the axis of rotation.</w:t>
+      </w:r>
+    </w:p>
+    <w:p>
+      <w:pPr>
+        <w:pStyle w:val="Heading3"/>
+      </w:pPr>
+      <w:r>
+        <w:t>Center of Gravity</w:t>
+      </w:r>
+    </w:p>
+    <w:p>
+      <w:pPr>
+        <w:pStyle w:val="Heading4"/>
+      </w:pPr>
+      <w:r>
+        <w:t xml:space="preserve">What Is </w:t>
+      </w:r>
+      <w:r>
+        <w:t>the Center of Gravity?</w:t>
+      </w:r>
+    </w:p>
+    <w:p/>
+    <w:p>
+      <w:r>
+        <w:t xml:space="preserve">The center of gravity is the </w:t>
+      </w:r>
+      <w:r>
+        <w:t>“center of weight” in any object, regardless of shape or size.</w:t>
+      </w:r>
+    </w:p>
+    <w:p>
+      <w:r>
+        <w:t xml:space="preserve">For primitive shapes, such as spheres, circles, squares and cubes </w:t>
+      </w:r>
+      <w:r>
+        <w:t xml:space="preserve">which are symmetrical, </w:t>
+      </w:r>
+      <w:r>
+        <w:t>the center of gravity will be the very center of the object because the mass is distributed evenly around it.</w:t>
+      </w:r>
+    </w:p>
+    <w:p>
+      <w:r>
+        <w:t xml:space="preserve">However, for </w:t>
+      </w:r>
+      <w:r>
+        <w:t>more complex objects it would be necessary to determine the center of gravity (CoG) before being able to determi</w:t>
+      </w:r>
+      <w:r>
+        <w:t>ne how it would react to Torque or another force</w:t>
+      </w:r>
+      <w:r>
+        <w:t xml:space="preserve">. A good example of torque with “no </w:t>
+      </w:r>
+      <w:r>
+        <w:t>fixed axis</w:t>
+      </w:r>
+      <w:r>
+        <w:t>” is balance. Gravity works on the objects CoG as though it were the pivoting point and the rotates the object accordingly.</w:t>
+      </w:r>
+    </w:p>
+    <w:p>
+      <w:r>
+        <w:t>The easiest way to get the center of gravity is to create a reference point (X, Y or X, Y and Z coordinate graph) and put the object onto the reference.</w:t>
+      </w:r>
+    </w:p>
+    <w:p>
       <w:r>
         <w:rPr>
           <w:noProof/>
-          <w:lang w:val="en-CA" w:eastAsia="en-CA"/>
+        </w:rPr>
+        <mc:AlternateContent>
+          <mc:Choice Requires="wps">
+            <w:drawing>
+              <wp:anchor distT="0" distB="0" distL="114300" distR="114300" simplePos="0" relativeHeight="251664384" behindDoc="0" locked="0" layoutInCell="1" allowOverlap="1" wp14:anchorId="75E3F3D6" wp14:editId="450E4CBB">
+                <wp:simplePos x="0" y="0"/>
+                <wp:positionH relativeFrom="column">
+                  <wp:posOffset>0</wp:posOffset>
+                </wp:positionH>
+                <wp:positionV relativeFrom="paragraph">
+                  <wp:posOffset>1759585</wp:posOffset>
+                </wp:positionV>
+                <wp:extent cx="2367915" cy="635"/>
+                <wp:effectExtent l="0" t="0" r="0" b="18415"/>
+                <wp:wrapSquare wrapText="bothSides"/>
+                <wp:docPr id="20" name="Text Box 20"/>
+                <wp:cNvGraphicFramePr/>
+                <a:graphic xmlns:a="http://schemas.openxmlformats.org/drawingml/2006/main">
+                  <a:graphicData uri="http://schemas.microsoft.com/office/word/2010/wordprocessingShape">
+                    <wps:wsp>
+                      <wps:cNvSpPr txBox="1"/>
+                      <wps:spPr>
+                        <a:xfrm>
+                          <a:off x="0" y="0"/>
+                          <a:ext cx="2367915" cy="635"/>
+                        </a:xfrm>
+                        <a:prstGeom prst="rect">
+                          <a:avLst/>
+                        </a:prstGeom>
+                        <a:solidFill>
+                          <a:prstClr val="white"/>
+                        </a:solidFill>
+                        <a:ln>
+                          <a:noFill/>
+                        </a:ln>
+                      </wps:spPr>
+                      <wps:txbx>
+                        <w:txbxContent>
+                          <w:p>
+                            <w:pPr>
+                              <w:pStyle w:val="Caption"/>
+                              <w:spacing w:after="0"/>
+                              <w:jc w:val="center"/>
+                            </w:pPr>
+                            <w:r>
+                              <w:t>Fig. #-A. Calculating the Center of Gravity</w:t>
+                            </w:r>
+                          </w:p>
+                          <w:p>
+                            <w:pPr>
+                              <w:pStyle w:val="Caption"/>
+                              <w:jc w:val="center"/>
+                            </w:pPr>
+                            <w:r>
+                              <w:t>From “</w:t>
+                            </w:r>
+                            <w:r>
+                              <w:t>How to Determine the Center of Gravity of Any Load</w:t>
+                            </w:r>
+                            <w:r>
+                              <w:t xml:space="preserve">” by </w:t>
+                            </w:r>
+                            <w:r>
+                              <w:t>Laura Hatton</w:t>
+                            </w:r>
+                          </w:p>
+                        </w:txbxContent>
+                      </wps:txbx>
+                      <wps:bodyPr rot="0" spcFirstLastPara="0" vertOverflow="overflow" horzOverflow="overflow" vert="horz" wrap="square" lIns="0" tIns="0" rIns="0" bIns="0" numCol="1" spcCol="0" rtlCol="0" fromWordArt="0" anchor="t" anchorCtr="0" forceAA="0" compatLnSpc="1">
+                        <a:prstTxWarp prst="textNoShape">
+                          <a:avLst/>
+                        </a:prstTxWarp>
+                        <a:spAutoFit/>
+                      </wps:bodyPr>
+                    </wps:wsp>
+                  </a:graphicData>
+                </a:graphic>
+              </wp:anchor>
+            </w:drawing>
+          </mc:Choice>
+          <mc:Fallback>
+            <w:pict>
+              <v:shape w14:anchorId="75E3F3D6" id="Text Box 20" o:spid="_x0000_s1033" type="#_x0000_t202" style="position:absolute;margin-left:0;margin-top:138.55pt;width:186.45pt;height:.05pt;z-index:251664384;visibility:visible;mso-wrap-style:square;mso-wrap-distance-left:9pt;mso-wrap-distance-top:0;mso-wrap-distance-right:9pt;mso-wrap-distance-bottom:0;mso-position-horizontal:absolute;mso-position-horizontal-relative:text;mso-position-vertical:absolute;mso-position-vertical-relative:text;v-text-anchor:top" o:gfxdata="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" stroked="f">
+                <v:textbox style="mso-fit-shape-to-text:t" inset="0,0,0,0">
+                  <w:txbxContent>
+                    <w:p>
+                      <w:pPr>
+                        <w:pStyle w:val="Caption"/>
+                        <w:spacing w:after="0"/>
+                        <w:jc w:val="center"/>
+                      </w:pPr>
+                      <w:r>
+                        <w:t>Fig. #-A. Calculating the Center of Gravity</w:t>
+                      </w:r>
+                    </w:p>
+                    <w:p>
+                      <w:pPr>
+                        <w:pStyle w:val="Caption"/>
+                        <w:jc w:val="center"/>
+                      </w:pPr>
+                      <w:r>
+                        <w:t>From “</w:t>
+                      </w:r>
+                      <w:r>
+                        <w:t>How to Determine the Center of Gravity of Any Load</w:t>
+                      </w:r>
+                      <w:r>
+                        <w:t xml:space="preserve">” by </w:t>
+                      </w:r>
+                      <w:r>
+                        <w:t>Laura Hatton</w:t>
+                      </w:r>
+                    </w:p>
+                  </w:txbxContent>
+                </v:textbox>
+                <w10:wrap type="square"/>
+              </v:shape>
+            </w:pict>
+          </mc:Fallback>
+        </mc:AlternateContent>
+      </w:r>
+      <w:r>
+        <w:rPr>
+          <w:noProof/>
+          <w:lang w:eastAsia="en-CA"/>
         </w:rPr>
         <w:drawing>
-          <wp:inline distT="0" distB="0" distL="0" distR="0" wp14:anchorId="6056858C" wp14:editId="490FEA9A">
-            <wp:extent cx="4999892" cy="1376954"/>
+          <wp:anchor distT="0" distB="0" distL="114300" distR="114300" simplePos="0" relativeHeight="251641344" behindDoc="0" locked="0" layoutInCell="1" allowOverlap="1" wp14:anchorId="2A64F979" wp14:editId="7EC357D7">
+            <wp:simplePos x="0" y="0"/>
+            <wp:positionH relativeFrom="margin">
+              <wp:align>left</wp:align>
+            </wp:positionH>
+            <wp:positionV relativeFrom="paragraph">
+              <wp:posOffset>6985</wp:posOffset>
+            </wp:positionV>
+            <wp:extent cx="2367915" cy="1695450"/>
             <wp:effectExtent l="0" t="0" r="0" b="0"/>
-            <wp:docPr id="50" name="Picture 50"/>
+            <wp:wrapSquare wrapText="bothSides"/>
+            <wp:docPr id="13" name="Picture 13" descr="C:\Users\water\AppData\Local\Microsoft\Windows\INetCache\Content.Word\Original Shape.png"/>
+            <wp:cNvGraphicFramePr>
+              <a:graphicFrameLocks xmlns:a="http://schemas.openxmlformats.org/drawingml/2006/main" noChangeAspect="1"/>
+            </wp:cNvGraphicFramePr>
+            <a:graphic xmlns:a="http://schemas.openxmlformats.org/drawingml/2006/main">
+              <a:graphicData uri="http://schemas.openxmlformats.org/drawingml/2006/picture">
+                <pic:pic xmlns:pic="http://schemas.openxmlformats.org/drawingml/2006/picture">
+                  <pic:nvPicPr>
+                    <pic:cNvPr id="0" name="Picture 1" descr="C:\Users\water\AppData\Local\Microsoft\Windows\INetCache\Content.Word\Original Shape.png"/>
+                    <pic:cNvPicPr>
+                      <a:picLocks noChangeAspect="1" noChangeArrowheads="1"/>
+                    </pic:cNvPicPr>
+                  </pic:nvPicPr>
+                  <pic:blipFill>
+                    <a:blip r:embed="rId23">
+                      <a:extLst>
+                        <a:ext uri="{28A0092B-C50C-407E-A947-70E740481C1C}">
+                          <a14:useLocalDpi xmlns:a14="http://schemas.microsoft.com/office/drawing/2010/main" val="0"/>
+                        </a:ext>
+                      </a:extLst>
+                    </a:blip>
+                    <a:srcRect/>
+                    <a:stretch>
+                      <a:fillRect/>
+                    </a:stretch>
+                  </pic:blipFill>
+                  <pic:spPr bwMode="auto">
+                    <a:xfrm>
+                      <a:off x="0" y="0"/>
+                      <a:ext cx="2367915" cy="1695450"/>
+                    </a:xfrm>
+                    <a:prstGeom prst="rect">
+                      <a:avLst/>
+                    </a:prstGeom>
+                    <a:noFill/>
+                    <a:ln>
+                      <a:noFill/>
+                    </a:ln>
+                  </pic:spPr>
+                </pic:pic>
+              </a:graphicData>
+            </a:graphic>
+          </wp:anchor>
+        </w:drawing>
+      </w:r>
+    </w:p>
+    <w:p>
+      <w:r>
+        <w:t>Like so.</w:t>
+      </w:r>
+    </w:p>
+    <w:p/>
+    <w:p/>
+    <w:p/>
+    <w:p/>
+    <w:p>
+      <w:r>
+        <w:t>as</w:t>
+      </w:r>
+      <w:r>
+        <w:t xml:space="preserve"> long as the object is made of the same materials you don’t need to worry about what materials or mass make up the object as all of it would wind up having the same effect on the object’s CoG.</w:t>
+      </w:r>
+    </w:p>
+    <w:p>
+      <w:r>
+        <w:t>Once you have your reference and object, ‘split’ the object into primitive shapes then find and collect each of their CoG,</w:t>
+      </w:r>
+    </w:p>
+    <w:p/>
+    <w:p/>
+    <w:p>
+      <w:r>
+        <w:rPr>
+          <w:noProof/>
+          <w:lang w:eastAsia="en-CA"/>
+        </w:rPr>
+        <w:lastRenderedPageBreak/>
+        <w:drawing>
+          <wp:anchor distT="0" distB="0" distL="114300" distR="114300" simplePos="0" relativeHeight="251647488" behindDoc="0" locked="0" layoutInCell="1" allowOverlap="1" wp14:anchorId="270DDED9" wp14:editId="5A2AFB87">
+            <wp:simplePos x="0" y="0"/>
+            <wp:positionH relativeFrom="margin">
+              <wp:posOffset>-53340</wp:posOffset>
+            </wp:positionH>
+            <wp:positionV relativeFrom="paragraph">
+              <wp:posOffset>7620</wp:posOffset>
+            </wp:positionV>
+            <wp:extent cx="1377950" cy="1905000"/>
+            <wp:effectExtent l="0" t="0" r="0" b="0"/>
+            <wp:wrapSquare wrapText="bothSides"/>
+            <wp:docPr id="15" name="Picture 15"/>
             <wp:cNvGraphicFramePr>
               <a:graphicFrameLocks xmlns:a="http://schemas.openxmlformats.org/drawingml/2006/main" noChangeAspect="1"/>
             </wp:cNvGraphicFramePr>
@@ -3535,7 +4730,13 @@
                     <pic:cNvPicPr/>
                   </pic:nvPicPr>
                   <pic:blipFill>
-                    <a:blip r:embed="rId22"/>
+                    <a:blip r:embed="rId24" cstate="print">
+                      <a:extLst>
+                        <a:ext uri="{28A0092B-C50C-407E-A947-70E740481C1C}">
+                          <a14:useLocalDpi xmlns:a14="http://schemas.microsoft.com/office/drawing/2010/main" val="0"/>
+                        </a:ext>
+                      </a:extLst>
+                    </a:blip>
                     <a:stretch>
                       <a:fillRect/>
                     </a:stretch>
@@ -3543,7 +4744,7 @@
                   <pic:spPr>
                     <a:xfrm>
                       <a:off x="0" y="0"/>
-                      <a:ext cx="5015371" cy="1381217"/>
+                      <a:ext cx="1377950" cy="1905000"/>
                     </a:xfrm>
                     <a:prstGeom prst="rect">
                       <a:avLst/>
@@ -3552,27 +4753,1011 @@
                 </pic:pic>
               </a:graphicData>
             </a:graphic>
-          </wp:inline>
+          </wp:anchor>
         </w:drawing>
       </w:r>
-    </w:p>
-    <w:p>
-      <w:pPr>
-        <w:rPr>
-          <w:rStyle w:val="Heading3Char"/>
-        </w:rPr>
-      </w:pPr>
-      <w:r>
-        <w:br w:type="textWrapping" w:clear="all"/>
-      </w:r>
-      <w:bookmarkStart w:id="18" w:name="_Toc478634814"/>
-      <w:r>
-        <w:rPr>
-          <w:rStyle w:val="Heading3Char"/>
-        </w:rPr>
-        <w:t>How Is It Relevant to Game Programming?</w:t>
-      </w:r>
+      <w:r>
+        <w:t>if the object has holes or sections of ‘nothingness’ you can treat them as being part of the primitive shape on the condition that you create a shape for them and find its CoG for those holes and note them as being “Void space” (for subtracting their effect later).</w:t>
+      </w:r>
+    </w:p>
+    <w:p/>
+    <w:p>
+      <w:r>
+        <w:t xml:space="preserve">This would be an example of splitting the object into smaller shapes, </w:t>
+      </w:r>
+      <w:r>
+        <w:t>it</w:t>
+      </w:r>
+      <w:r>
+        <w:t xml:space="preserve"> also has object 3 as the “void space”.</w:t>
+      </w:r>
+    </w:p>
+    <w:p/>
+    <w:p>
+      <w:r>
+        <w:rPr>
+          <w:noProof/>
+        </w:rPr>
+        <mc:AlternateContent>
+          <mc:Choice Requires="wps">
+            <w:drawing>
+              <wp:anchor distT="0" distB="0" distL="114300" distR="114300" simplePos="0" relativeHeight="251672064" behindDoc="0" locked="0" layoutInCell="1" allowOverlap="1" wp14:anchorId="6E65D181" wp14:editId="53234523">
+                <wp:simplePos x="0" y="0"/>
+                <wp:positionH relativeFrom="column">
+                  <wp:posOffset>-1438910</wp:posOffset>
+                </wp:positionH>
+                <wp:positionV relativeFrom="paragraph">
+                  <wp:posOffset>170180</wp:posOffset>
+                </wp:positionV>
+                <wp:extent cx="2240280" cy="635"/>
+                <wp:effectExtent l="0" t="0" r="7620" b="6985"/>
+                <wp:wrapSquare wrapText="bothSides"/>
+                <wp:docPr id="26" name="Text Box 26"/>
+                <wp:cNvGraphicFramePr/>
+                <a:graphic xmlns:a="http://schemas.openxmlformats.org/drawingml/2006/main">
+                  <a:graphicData uri="http://schemas.microsoft.com/office/word/2010/wordprocessingShape">
+                    <wps:wsp>
+                      <wps:cNvSpPr txBox="1"/>
+                      <wps:spPr>
+                        <a:xfrm>
+                          <a:off x="0" y="0"/>
+                          <a:ext cx="2240280" cy="635"/>
+                        </a:xfrm>
+                        <a:prstGeom prst="rect">
+                          <a:avLst/>
+                        </a:prstGeom>
+                        <a:solidFill>
+                          <a:prstClr val="white"/>
+                        </a:solidFill>
+                        <a:ln>
+                          <a:noFill/>
+                        </a:ln>
+                      </wps:spPr>
+                      <wps:txbx>
+                        <w:txbxContent>
+                          <w:p>
+                            <w:pPr>
+                              <w:pStyle w:val="Caption"/>
+                              <w:spacing w:after="0"/>
+                              <w:jc w:val="center"/>
+                            </w:pPr>
+                            <w:r>
+                              <w:t>Fig. #-B</w:t>
+                            </w:r>
+                            <w:r>
+                              <w:t>. Calculating the Center of Gravity</w:t>
+                            </w:r>
+                          </w:p>
+                          <w:p>
+                            <w:pPr>
+                              <w:pStyle w:val="Caption"/>
+                              <w:jc w:val="center"/>
+                            </w:pPr>
+                            <w:r>
+                              <w:t>From “</w:t>
+                            </w:r>
+                            <w:r>
+                              <w:t>How to Determine the Center of Gravity of Any Load</w:t>
+                            </w:r>
+                            <w:r>
+                              <w:t xml:space="preserve">” by </w:t>
+                            </w:r>
+                            <w:r>
+                              <w:t>Laura Hatton</w:t>
+                            </w:r>
+                          </w:p>
+                        </w:txbxContent>
+                      </wps:txbx>
+                      <wps:bodyPr rot="0" spcFirstLastPara="0" vertOverflow="overflow" horzOverflow="overflow" vert="horz" wrap="square" lIns="0" tIns="0" rIns="0" bIns="0" numCol="1" spcCol="0" rtlCol="0" fromWordArt="0" anchor="t" anchorCtr="0" forceAA="0" compatLnSpc="1">
+                        <a:prstTxWarp prst="textNoShape">
+                          <a:avLst/>
+                        </a:prstTxWarp>
+                        <a:spAutoFit/>
+                      </wps:bodyPr>
+                    </wps:wsp>
+                  </a:graphicData>
+                </a:graphic>
+                <wp14:sizeRelH relativeFrom="margin">
+                  <wp14:pctWidth>0</wp14:pctWidth>
+                </wp14:sizeRelH>
+              </wp:anchor>
+            </w:drawing>
+          </mc:Choice>
+          <mc:Fallback>
+            <w:pict>
+              <v:shape w14:anchorId="6E65D181" id="Text Box 26" o:spid="_x0000_s1034" type="#_x0000_t202" style="position:absolute;margin-left:-113.3pt;margin-top:13.4pt;width:176.4pt;height:.05pt;z-index:251672064;visibility:visible;mso-wrap-style:square;mso-width-percent:0;mso-wrap-distance-left:9pt;mso-wrap-distance-top:0;mso-wrap-distance-right:9pt;mso-wrap-distance-bottom:0;mso-position-horizontal:absolute;mso-position-horizontal-relative:text;mso-position-vertical:absolute;mso-position-vertical-relative:text;mso-width-percent:0;mso-width-relative:margin;v-text-anchor:top" o:gfxdata="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" stroked="f">
+                <v:textbox style="mso-fit-shape-to-text:t" inset="0,0,0,0">
+                  <w:txbxContent>
+                    <w:p>
+                      <w:pPr>
+                        <w:pStyle w:val="Caption"/>
+                        <w:spacing w:after="0"/>
+                        <w:jc w:val="center"/>
+                      </w:pPr>
+                      <w:r>
+                        <w:t>Fig. #-B</w:t>
+                      </w:r>
+                      <w:r>
+                        <w:t>. Calculating the Center of Gravity</w:t>
+                      </w:r>
+                    </w:p>
+                    <w:p>
+                      <w:pPr>
+                        <w:pStyle w:val="Caption"/>
+                        <w:jc w:val="center"/>
+                      </w:pPr>
+                      <w:r>
+                        <w:t>From “</w:t>
+                      </w:r>
+                      <w:r>
+                        <w:t>How to Determine the Center of Gravity of Any Load</w:t>
+                      </w:r>
+                      <w:r>
+                        <w:t xml:space="preserve">” by </w:t>
+                      </w:r>
+                      <w:r>
+                        <w:t>Laura Hatton</w:t>
+                      </w:r>
+                    </w:p>
+                  </w:txbxContent>
+                </v:textbox>
+                <w10:wrap type="square"/>
+              </v:shape>
+            </w:pict>
+          </mc:Fallback>
+        </mc:AlternateContent>
+      </w:r>
+    </w:p>
+    <w:p/>
+    <w:p/>
+    <w:p>
+      <w:r>
+        <w:t>The things to collect for each ‘object’ is the coordinate of its center of gravity and how much ‘weight’ it has (space it takes up, therefore area for 2D objects and Volume for 3D objects).</w:t>
+      </w:r>
+    </w:p>
+    <w:p/>
+    <w:p>
+      <w:r>
+        <w:t>What to do with it:</w:t>
+      </w:r>
+    </w:p>
+    <w:p>
+      <w:r>
+        <w:t>D is the coordinate (X, Y and X) and W is its ‘weight’</w:t>
+      </w:r>
+    </w:p>
+    <w:p>
+      <w:pPr>
+        <w:rPr>
+          <w:rFonts w:eastAsiaTheme="minorEastAsia"/>
+        </w:rPr>
+      </w:pPr>
+      <m:oMath>
+        <m:r>
+          <w:rPr>
+            <w:rFonts w:ascii="Cambria Math" w:hAnsi="Cambria Math"/>
+          </w:rPr>
+          <m:t xml:space="preserve">CoG= </m:t>
+        </m:r>
+        <m:f>
+          <m:fPr>
+            <m:ctrlPr>
+              <w:rPr>
+                <w:rFonts w:ascii="Cambria Math" w:hAnsi="Cambria Math"/>
+                <w:i/>
+              </w:rPr>
+            </m:ctrlPr>
+          </m:fPr>
+          <m:num>
+            <m:r>
+              <w:rPr>
+                <w:rFonts w:ascii="Cambria Math" w:hAnsi="Cambria Math"/>
+              </w:rPr>
+              <m:t>∑D*W</m:t>
+            </m:r>
+          </m:num>
+          <m:den>
+            <m:r>
+              <w:rPr>
+                <w:rFonts w:ascii="Cambria Math" w:hAnsi="Cambria Math"/>
+              </w:rPr>
+              <m:t>∑W</m:t>
+            </m:r>
+          </m:den>
+        </m:f>
+        <m:r>
+          <w:rPr>
+            <w:rFonts w:ascii="Cambria Math" w:hAnsi="Cambria Math"/>
+          </w:rPr>
+          <m:t xml:space="preserve"> </m:t>
+        </m:r>
+      </m:oMath>
+      <w:r>
+        <w:rPr>
+          <w:rFonts w:eastAsiaTheme="minorEastAsia"/>
+        </w:rPr>
+        <w:t xml:space="preserve"> </w:t>
+      </w:r>
+      <w:r>
+        <w:rPr>
+          <w:rFonts w:eastAsiaTheme="minorEastAsia"/>
+        </w:rPr>
+        <w:tab/>
+      </w:r>
+      <w:r>
+        <w:rPr>
+          <w:rFonts w:eastAsiaTheme="minorEastAsia"/>
+        </w:rPr>
+        <w:tab/>
+      </w:r>
+    </w:p>
+    <w:p>
+      <w:pPr>
+        <w:rPr>
+          <w:rFonts w:eastAsiaTheme="minorEastAsia"/>
+        </w:rPr>
+      </w:pPr>
+      <w:r>
+        <w:rPr>
+          <w:rFonts w:eastAsiaTheme="minorEastAsia"/>
+        </w:rPr>
+        <w:t>or</w:t>
+      </w:r>
+      <w:r>
+        <w:rPr>
+          <w:rFonts w:eastAsiaTheme="minorEastAsia"/>
+        </w:rPr>
+        <w:tab/>
+      </w:r>
+    </w:p>
+    <w:p>
+      <w:pPr>
+        <w:rPr>
+          <w:rFonts w:eastAsiaTheme="minorEastAsia"/>
+        </w:rPr>
+      </w:pPr>
+      <m:oMathPara>
+        <m:oMathParaPr>
+          <m:jc m:val="left"/>
+        </m:oMathParaPr>
+        <m:oMath>
+          <m:r>
+            <w:rPr>
+              <w:rFonts w:ascii="Cambria Math" w:hAnsi="Cambria Math"/>
+            </w:rPr>
+            <m:t xml:space="preserve">CoGx= </m:t>
+          </m:r>
+          <m:f>
+            <m:fPr>
+              <m:ctrlPr>
+                <w:rPr>
+                  <w:rFonts w:ascii="Cambria Math" w:hAnsi="Cambria Math"/>
+                  <w:i/>
+                </w:rPr>
+              </m:ctrlPr>
+            </m:fPr>
+            <m:num>
+              <m:d>
+                <m:dPr>
+                  <m:ctrlPr>
+                    <w:rPr>
+                      <w:rFonts w:ascii="Cambria Math" w:hAnsi="Cambria Math"/>
+                      <w:i/>
+                    </w:rPr>
+                  </m:ctrlPr>
+                </m:dPr>
+                <m:e>
+                  <m:r>
+                    <w:rPr>
+                      <w:rFonts w:ascii="Cambria Math" w:hAnsi="Cambria Math"/>
+                    </w:rPr>
+                    <m:t>Ax * Aw</m:t>
+                  </m:r>
+                </m:e>
+              </m:d>
+              <m:r>
+                <w:rPr>
+                  <w:rFonts w:ascii="Cambria Math" w:hAnsi="Cambria Math"/>
+                </w:rPr>
+                <m:t>+</m:t>
+              </m:r>
+              <m:d>
+                <m:dPr>
+                  <m:ctrlPr>
+                    <w:rPr>
+                      <w:rFonts w:ascii="Cambria Math" w:hAnsi="Cambria Math"/>
+                      <w:i/>
+                    </w:rPr>
+                  </m:ctrlPr>
+                </m:dPr>
+                <m:e>
+                  <m:r>
+                    <w:rPr>
+                      <w:rFonts w:ascii="Cambria Math" w:hAnsi="Cambria Math"/>
+                    </w:rPr>
+                    <m:t>Bx *Bw</m:t>
+                  </m:r>
+                </m:e>
+              </m:d>
+              <m:r>
+                <w:rPr>
+                  <w:rFonts w:ascii="Cambria Math" w:hAnsi="Cambria Math"/>
+                </w:rPr>
+                <m:t>+…+(Zx*Zw)</m:t>
+              </m:r>
+            </m:num>
+            <m:den>
+              <m:r>
+                <w:rPr>
+                  <w:rFonts w:ascii="Cambria Math" w:hAnsi="Cambria Math"/>
+                </w:rPr>
+                <m:t>(Aw+Bw+…+Zw)</m:t>
+              </m:r>
+            </m:den>
+          </m:f>
+        </m:oMath>
+      </m:oMathPara>
+    </w:p>
+    <w:p>
+      <w:pPr>
+        <w:rPr>
+          <w:rFonts w:eastAsiaTheme="minorEastAsia"/>
+        </w:rPr>
+      </w:pPr>
+      <m:oMathPara>
+        <m:oMathParaPr>
+          <m:jc m:val="left"/>
+        </m:oMathParaPr>
+        <m:oMath>
+          <m:r>
+            <w:rPr>
+              <w:rFonts w:ascii="Cambria Math" w:hAnsi="Cambria Math"/>
+            </w:rPr>
+            <m:t xml:space="preserve">CoGy= </m:t>
+          </m:r>
+          <m:f>
+            <m:fPr>
+              <m:ctrlPr>
+                <w:rPr>
+                  <w:rFonts w:ascii="Cambria Math" w:hAnsi="Cambria Math"/>
+                  <w:i/>
+                </w:rPr>
+              </m:ctrlPr>
+            </m:fPr>
+            <m:num>
+              <m:d>
+                <m:dPr>
+                  <m:ctrlPr>
+                    <w:rPr>
+                      <w:rFonts w:ascii="Cambria Math" w:hAnsi="Cambria Math"/>
+                      <w:i/>
+                    </w:rPr>
+                  </m:ctrlPr>
+                </m:dPr>
+                <m:e>
+                  <m:r>
+                    <w:rPr>
+                      <w:rFonts w:ascii="Cambria Math" w:hAnsi="Cambria Math"/>
+                    </w:rPr>
+                    <m:t>Ay * Aw</m:t>
+                  </m:r>
+                </m:e>
+              </m:d>
+              <m:r>
+                <w:rPr>
+                  <w:rFonts w:ascii="Cambria Math" w:hAnsi="Cambria Math"/>
+                </w:rPr>
+                <m:t>+</m:t>
+              </m:r>
+              <m:d>
+                <m:dPr>
+                  <m:ctrlPr>
+                    <w:rPr>
+                      <w:rFonts w:ascii="Cambria Math" w:hAnsi="Cambria Math"/>
+                      <w:i/>
+                    </w:rPr>
+                  </m:ctrlPr>
+                </m:dPr>
+                <m:e>
+                  <m:r>
+                    <w:rPr>
+                      <w:rFonts w:ascii="Cambria Math" w:hAnsi="Cambria Math"/>
+                    </w:rPr>
+                    <m:t>By *Bw</m:t>
+                  </m:r>
+                </m:e>
+              </m:d>
+              <m:r>
+                <w:rPr>
+                  <w:rFonts w:ascii="Cambria Math" w:hAnsi="Cambria Math"/>
+                </w:rPr>
+                <m:t>+…+(Zy*Zw)</m:t>
+              </m:r>
+            </m:num>
+            <m:den>
+              <m:r>
+                <w:rPr>
+                  <w:rFonts w:ascii="Cambria Math" w:hAnsi="Cambria Math"/>
+                </w:rPr>
+                <m:t>(Aw+Bw+…+Zw)</m:t>
+              </m:r>
+            </m:den>
+          </m:f>
+        </m:oMath>
+      </m:oMathPara>
+    </w:p>
+    <w:p>
+      <w:pPr>
+        <w:rPr>
+          <w:rFonts w:eastAsiaTheme="minorEastAsia"/>
+        </w:rPr>
+      </w:pPr>
+      <m:oMathPara>
+        <m:oMathParaPr>
+          <m:jc m:val="left"/>
+        </m:oMathParaPr>
+        <m:oMath>
+          <m:r>
+            <w:rPr>
+              <w:rFonts w:ascii="Cambria Math" w:hAnsi="Cambria Math"/>
+            </w:rPr>
+            <m:t xml:space="preserve">CoGz= </m:t>
+          </m:r>
+          <m:f>
+            <m:fPr>
+              <m:ctrlPr>
+                <w:rPr>
+                  <w:rFonts w:ascii="Cambria Math" w:hAnsi="Cambria Math"/>
+                  <w:i/>
+                </w:rPr>
+              </m:ctrlPr>
+            </m:fPr>
+            <m:num>
+              <m:d>
+                <m:dPr>
+                  <m:ctrlPr>
+                    <w:rPr>
+                      <w:rFonts w:ascii="Cambria Math" w:hAnsi="Cambria Math"/>
+                      <w:i/>
+                    </w:rPr>
+                  </m:ctrlPr>
+                </m:dPr>
+                <m:e>
+                  <m:r>
+                    <w:rPr>
+                      <w:rFonts w:ascii="Cambria Math" w:hAnsi="Cambria Math"/>
+                    </w:rPr>
+                    <m:t>Az * Aw</m:t>
+                  </m:r>
+                </m:e>
+              </m:d>
+              <m:r>
+                <w:rPr>
+                  <w:rFonts w:ascii="Cambria Math" w:hAnsi="Cambria Math"/>
+                </w:rPr>
+                <m:t>+</m:t>
+              </m:r>
+              <m:d>
+                <m:dPr>
+                  <m:ctrlPr>
+                    <w:rPr>
+                      <w:rFonts w:ascii="Cambria Math" w:hAnsi="Cambria Math"/>
+                      <w:i/>
+                    </w:rPr>
+                  </m:ctrlPr>
+                </m:dPr>
+                <m:e>
+                  <m:r>
+                    <w:rPr>
+                      <w:rFonts w:ascii="Cambria Math" w:hAnsi="Cambria Math"/>
+                    </w:rPr>
+                    <m:t>Bz *Bw</m:t>
+                  </m:r>
+                </m:e>
+              </m:d>
+              <m:r>
+                <w:rPr>
+                  <w:rFonts w:ascii="Cambria Math" w:hAnsi="Cambria Math"/>
+                </w:rPr>
+                <m:t>+…+(Zz*Zw)</m:t>
+              </m:r>
+            </m:num>
+            <m:den>
+              <m:r>
+                <w:rPr>
+                  <w:rFonts w:ascii="Cambria Math" w:hAnsi="Cambria Math"/>
+                </w:rPr>
+                <m:t>(Aw+Bw+…+Zw)</m:t>
+              </m:r>
+            </m:den>
+          </m:f>
+        </m:oMath>
+      </m:oMathPara>
+    </w:p>
+    <w:p/>
+    <w:p/>
+    <w:p/>
+    <w:p/>
+    <w:p/>
+    <w:p>
+      <w:r>
+        <w:rPr>
+          <w:noProof/>
+          <w:lang w:eastAsia="en-CA"/>
+        </w:rPr>
+        <w:lastRenderedPageBreak/>
+        <w:drawing>
+          <wp:anchor distT="0" distB="0" distL="114300" distR="114300" simplePos="0" relativeHeight="251640320" behindDoc="0" locked="0" layoutInCell="1" allowOverlap="1" wp14:anchorId="3E005BEF" wp14:editId="2ED3BD43">
+            <wp:simplePos x="0" y="0"/>
+            <wp:positionH relativeFrom="margin">
+              <wp:posOffset>-167640</wp:posOffset>
+            </wp:positionH>
+            <wp:positionV relativeFrom="paragraph">
+              <wp:posOffset>7620</wp:posOffset>
+            </wp:positionV>
+            <wp:extent cx="1485900" cy="2054225"/>
+            <wp:effectExtent l="0" t="0" r="0" b="3175"/>
+            <wp:wrapSquare wrapText="bothSides"/>
+            <wp:docPr id="16" name="Picture 16"/>
+            <wp:cNvGraphicFramePr>
+              <a:graphicFrameLocks xmlns:a="http://schemas.openxmlformats.org/drawingml/2006/main" noChangeAspect="1"/>
+            </wp:cNvGraphicFramePr>
+            <a:graphic xmlns:a="http://schemas.openxmlformats.org/drawingml/2006/main">
+              <a:graphicData uri="http://schemas.openxmlformats.org/drawingml/2006/picture">
+                <pic:pic xmlns:pic="http://schemas.openxmlformats.org/drawingml/2006/picture">
+                  <pic:nvPicPr>
+                    <pic:cNvPr id="1" name=""/>
+                    <pic:cNvPicPr/>
+                  </pic:nvPicPr>
+                  <pic:blipFill>
+                    <a:blip r:embed="rId24" cstate="print">
+                      <a:extLst>
+                        <a:ext uri="{28A0092B-C50C-407E-A947-70E740481C1C}">
+                          <a14:useLocalDpi xmlns:a14="http://schemas.microsoft.com/office/drawing/2010/main" val="0"/>
+                        </a:ext>
+                      </a:extLst>
+                    </a:blip>
+                    <a:stretch>
+                      <a:fillRect/>
+                    </a:stretch>
+                  </pic:blipFill>
+                  <pic:spPr>
+                    <a:xfrm>
+                      <a:off x="0" y="0"/>
+                      <a:ext cx="1485900" cy="2054225"/>
+                    </a:xfrm>
+                    <a:prstGeom prst="rect">
+                      <a:avLst/>
+                    </a:prstGeom>
+                  </pic:spPr>
+                </pic:pic>
+              </a:graphicData>
+            </a:graphic>
+            <wp14:sizeRelH relativeFrom="margin">
+              <wp14:pctWidth>0</wp14:pctWidth>
+            </wp14:sizeRelH>
+            <wp14:sizeRelV relativeFrom="margin">
+              <wp14:pctHeight>0</wp14:pctHeight>
+            </wp14:sizeRelV>
+          </wp:anchor>
+        </w:drawing>
+      </w:r>
+      <w:r>
+        <w:t>so, it the original object was split like so (1 and 2 being where mass is and 3 being “void” space), this is what it would look like.</w:t>
+      </w:r>
+    </w:p>
+    <w:p>
+      <w:pPr>
+        <w:rPr>
+          <w:rFonts w:eastAsiaTheme="minorEastAsia"/>
+        </w:rPr>
+      </w:pPr>
+      <m:oMathPara>
+        <m:oMathParaPr>
+          <m:jc m:val="left"/>
+        </m:oMathParaPr>
+        <m:oMath>
+          <m:r>
+            <w:rPr>
+              <w:rFonts w:ascii="Cambria Math" w:hAnsi="Cambria Math"/>
+            </w:rPr>
+            <m:t>CoGx=</m:t>
+          </m:r>
+          <m:f>
+            <m:fPr>
+              <m:ctrlPr>
+                <w:rPr>
+                  <w:rFonts w:ascii="Cambria Math" w:hAnsi="Cambria Math"/>
+                  <w:i/>
+                </w:rPr>
+              </m:ctrlPr>
+            </m:fPr>
+            <m:num>
+              <m:d>
+                <m:dPr>
+                  <m:begChr m:val="["/>
+                  <m:endChr m:val="]"/>
+                  <m:ctrlPr>
+                    <w:rPr>
+                      <w:rFonts w:ascii="Cambria Math" w:hAnsi="Cambria Math"/>
+                      <w:i/>
+                    </w:rPr>
+                  </m:ctrlPr>
+                </m:dPr>
+                <m:e>
+                  <m:d>
+                    <m:dPr>
+                      <m:ctrlPr>
+                        <w:rPr>
+                          <w:rFonts w:ascii="Cambria Math" w:hAnsi="Cambria Math"/>
+                          <w:i/>
+                        </w:rPr>
+                      </m:ctrlPr>
+                    </m:dPr>
+                    <m:e>
+                      <m:r>
+                        <w:rPr>
+                          <w:rFonts w:ascii="Cambria Math" w:hAnsi="Cambria Math"/>
+                        </w:rPr>
+                        <m:t>Ax*Aw</m:t>
+                      </m:r>
+                    </m:e>
+                  </m:d>
+                  <m:r>
+                    <w:rPr>
+                      <w:rFonts w:ascii="Cambria Math" w:hAnsi="Cambria Math"/>
+                    </w:rPr>
+                    <m:t>+</m:t>
+                  </m:r>
+                  <m:d>
+                    <m:dPr>
+                      <m:ctrlPr>
+                        <w:rPr>
+                          <w:rFonts w:ascii="Cambria Math" w:hAnsi="Cambria Math"/>
+                          <w:i/>
+                        </w:rPr>
+                      </m:ctrlPr>
+                    </m:dPr>
+                    <m:e>
+                      <m:r>
+                        <w:rPr>
+                          <w:rFonts w:ascii="Cambria Math" w:hAnsi="Cambria Math"/>
+                        </w:rPr>
+                        <m:t>Bx*Bw</m:t>
+                      </m:r>
+                    </m:e>
+                  </m:d>
+                  <m:r>
+                    <w:rPr>
+                      <w:rFonts w:ascii="Cambria Math" w:hAnsi="Cambria Math"/>
+                    </w:rPr>
+                    <m:t>-</m:t>
+                  </m:r>
+                  <m:d>
+                    <m:dPr>
+                      <m:ctrlPr>
+                        <w:rPr>
+                          <w:rFonts w:ascii="Cambria Math" w:hAnsi="Cambria Math"/>
+                          <w:i/>
+                        </w:rPr>
+                      </m:ctrlPr>
+                    </m:dPr>
+                    <m:e>
+                      <m:r>
+                        <w:rPr>
+                          <w:rFonts w:ascii="Cambria Math" w:hAnsi="Cambria Math"/>
+                        </w:rPr>
+                        <m:t>Cx*Cw</m:t>
+                      </m:r>
+                    </m:e>
+                  </m:d>
+                </m:e>
+              </m:d>
+            </m:num>
+            <m:den>
+              <m:r>
+                <w:rPr>
+                  <w:rFonts w:ascii="Cambria Math" w:hAnsi="Cambria Math"/>
+                </w:rPr>
+                <m:t>(Aw+Bw-Cw)</m:t>
+              </m:r>
+            </m:den>
+          </m:f>
+        </m:oMath>
+      </m:oMathPara>
+    </w:p>
+    <w:p>
+      <m:oMathPara>
+        <m:oMathParaPr>
+          <m:jc m:val="left"/>
+        </m:oMathParaPr>
+        <m:oMath>
+          <m:r>
+            <w:rPr>
+              <w:rFonts w:ascii="Cambria Math" w:hAnsi="Cambria Math"/>
+            </w:rPr>
+            <m:t>CoGy=</m:t>
+          </m:r>
+          <m:f>
+            <m:fPr>
+              <m:ctrlPr>
+                <w:rPr>
+                  <w:rFonts w:ascii="Cambria Math" w:hAnsi="Cambria Math"/>
+                  <w:i/>
+                </w:rPr>
+              </m:ctrlPr>
+            </m:fPr>
+            <m:num>
+              <m:d>
+                <m:dPr>
+                  <m:begChr m:val="["/>
+                  <m:endChr m:val="]"/>
+                  <m:ctrlPr>
+                    <w:rPr>
+                      <w:rFonts w:ascii="Cambria Math" w:hAnsi="Cambria Math"/>
+                      <w:i/>
+                    </w:rPr>
+                  </m:ctrlPr>
+                </m:dPr>
+                <m:e>
+                  <m:d>
+                    <m:dPr>
+                      <m:ctrlPr>
+                        <w:rPr>
+                          <w:rFonts w:ascii="Cambria Math" w:hAnsi="Cambria Math"/>
+                          <w:i/>
+                        </w:rPr>
+                      </m:ctrlPr>
+                    </m:dPr>
+                    <m:e>
+                      <m:r>
+                        <w:rPr>
+                          <w:rFonts w:ascii="Cambria Math" w:hAnsi="Cambria Math"/>
+                        </w:rPr>
+                        <m:t>Ay*Aw</m:t>
+                      </m:r>
+                    </m:e>
+                  </m:d>
+                  <m:r>
+                    <w:rPr>
+                      <w:rFonts w:ascii="Cambria Math" w:hAnsi="Cambria Math"/>
+                    </w:rPr>
+                    <m:t>+</m:t>
+                  </m:r>
+                  <m:d>
+                    <m:dPr>
+                      <m:ctrlPr>
+                        <w:rPr>
+                          <w:rFonts w:ascii="Cambria Math" w:hAnsi="Cambria Math"/>
+                          <w:i/>
+                        </w:rPr>
+                      </m:ctrlPr>
+                    </m:dPr>
+                    <m:e>
+                      <m:r>
+                        <w:rPr>
+                          <w:rFonts w:ascii="Cambria Math" w:hAnsi="Cambria Math"/>
+                        </w:rPr>
+                        <m:t>By*Bw</m:t>
+                      </m:r>
+                    </m:e>
+                  </m:d>
+                  <m:r>
+                    <w:rPr>
+                      <w:rFonts w:ascii="Cambria Math" w:hAnsi="Cambria Math"/>
+                    </w:rPr>
+                    <m:t>-</m:t>
+                  </m:r>
+                  <m:d>
+                    <m:dPr>
+                      <m:ctrlPr>
+                        <w:rPr>
+                          <w:rFonts w:ascii="Cambria Math" w:hAnsi="Cambria Math"/>
+                          <w:i/>
+                        </w:rPr>
+                      </m:ctrlPr>
+                    </m:dPr>
+                    <m:e>
+                      <m:r>
+                        <w:rPr>
+                          <w:rFonts w:ascii="Cambria Math" w:hAnsi="Cambria Math"/>
+                        </w:rPr>
+                        <m:t>Cy*Cw</m:t>
+                      </m:r>
+                    </m:e>
+                  </m:d>
+                </m:e>
+              </m:d>
+            </m:num>
+            <m:den>
+              <m:r>
+                <w:rPr>
+                  <w:rFonts w:ascii="Cambria Math" w:hAnsi="Cambria Math"/>
+                </w:rPr>
+                <m:t>(Aw+Bw-Cw)</m:t>
+              </m:r>
+            </m:den>
+          </m:f>
+        </m:oMath>
+      </m:oMathPara>
+    </w:p>
+    <w:p>
+      <w:r>
+        <w:t>NOTE: we subtracted the object ‘C’ as it was “empty” space that was included by the other objects.</w:t>
+      </w:r>
+    </w:p>
+    <w:p>
+      <w:r>
+        <w:rPr>
+          <w:noProof/>
+        </w:rPr>
+        <mc:AlternateContent>
+          <mc:Choice Requires="wps">
+            <w:drawing>
+              <wp:anchor distT="0" distB="0" distL="114300" distR="114300" simplePos="0" relativeHeight="251675136" behindDoc="0" locked="0" layoutInCell="1" allowOverlap="1" wp14:anchorId="63FA3EB4" wp14:editId="124460A7">
+                <wp:simplePos x="0" y="0"/>
+                <wp:positionH relativeFrom="column">
+                  <wp:posOffset>-1431290</wp:posOffset>
+                </wp:positionH>
+                <wp:positionV relativeFrom="paragraph">
+                  <wp:posOffset>73660</wp:posOffset>
+                </wp:positionV>
+                <wp:extent cx="2080260" cy="635"/>
+                <wp:effectExtent l="0" t="0" r="0" b="6985"/>
+                <wp:wrapSquare wrapText="bothSides"/>
+                <wp:docPr id="27" name="Text Box 27"/>
+                <wp:cNvGraphicFramePr/>
+                <a:graphic xmlns:a="http://schemas.openxmlformats.org/drawingml/2006/main">
+                  <a:graphicData uri="http://schemas.microsoft.com/office/word/2010/wordprocessingShape">
+                    <wps:wsp>
+                      <wps:cNvSpPr txBox="1"/>
+                      <wps:spPr>
+                        <a:xfrm>
+                          <a:off x="0" y="0"/>
+                          <a:ext cx="2080260" cy="635"/>
+                        </a:xfrm>
+                        <a:prstGeom prst="rect">
+                          <a:avLst/>
+                        </a:prstGeom>
+                        <a:solidFill>
+                          <a:prstClr val="white"/>
+                        </a:solidFill>
+                        <a:ln>
+                          <a:noFill/>
+                        </a:ln>
+                      </wps:spPr>
+                      <wps:txbx>
+                        <w:txbxContent>
+                          <w:p>
+                            <w:pPr>
+                              <w:pStyle w:val="Caption"/>
+                              <w:spacing w:after="0"/>
+                              <w:jc w:val="center"/>
+                            </w:pPr>
+                            <w:r>
+                              <w:t>Fig. #-C</w:t>
+                            </w:r>
+                            <w:r>
+                              <w:t>. Calculating the Center of Gravity</w:t>
+                            </w:r>
+                          </w:p>
+                          <w:p>
+                            <w:pPr>
+                              <w:pStyle w:val="Caption"/>
+                              <w:jc w:val="center"/>
+                            </w:pPr>
+                            <w:r>
+                              <w:t>From “</w:t>
+                            </w:r>
+                            <w:r>
+                              <w:t>How to Determine the Center of Gravity of Any Load</w:t>
+                            </w:r>
+                            <w:r>
+                              <w:t xml:space="preserve">” by </w:t>
+                            </w:r>
+                            <w:r>
+                              <w:t>Laura Hatton</w:t>
+                            </w:r>
+                          </w:p>
+                        </w:txbxContent>
+                      </wps:txbx>
+                      <wps:bodyPr rot="0" spcFirstLastPara="0" vertOverflow="overflow" horzOverflow="overflow" vert="horz" wrap="square" lIns="0" tIns="0" rIns="0" bIns="0" numCol="1" spcCol="0" rtlCol="0" fromWordArt="0" anchor="t" anchorCtr="0" forceAA="0" compatLnSpc="1">
+                        <a:prstTxWarp prst="textNoShape">
+                          <a:avLst/>
+                        </a:prstTxWarp>
+                        <a:spAutoFit/>
+                      </wps:bodyPr>
+                    </wps:wsp>
+                  </a:graphicData>
+                </a:graphic>
+                <wp14:sizeRelH relativeFrom="margin">
+                  <wp14:pctWidth>0</wp14:pctWidth>
+                </wp14:sizeRelH>
+              </wp:anchor>
+            </w:drawing>
+          </mc:Choice>
+          <mc:Fallback>
+            <w:pict>
+              <v:shape w14:anchorId="63FA3EB4" id="Text Box 27" o:spid="_x0000_s1035" type="#_x0000_t202" style="position:absolute;margin-left:-112.7pt;margin-top:5.8pt;width:163.8pt;height:.05pt;z-index:251675136;visibility:visible;mso-wrap-style:square;mso-width-percent:0;mso-wrap-distance-left:9pt;mso-wrap-distance-top:0;mso-wrap-distance-right:9pt;mso-wrap-distance-bottom:0;mso-position-horizontal:absolute;mso-position-horizontal-relative:text;mso-position-vertical:absolute;mso-position-vertical-relative:text;mso-width-percent:0;mso-width-relative:margin;v-text-anchor:top" o:gfxdata="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" stroked="f">
+                <v:textbox style="mso-fit-shape-to-text:t" inset="0,0,0,0">
+                  <w:txbxContent>
+                    <w:p>
+                      <w:pPr>
+                        <w:pStyle w:val="Caption"/>
+                        <w:spacing w:after="0"/>
+                        <w:jc w:val="center"/>
+                      </w:pPr>
+                      <w:r>
+                        <w:t>Fig. #-C</w:t>
+                      </w:r>
+                      <w:r>
+                        <w:t>. Calculating the Center of Gravity</w:t>
+                      </w:r>
+                    </w:p>
+                    <w:p>
+                      <w:pPr>
+                        <w:pStyle w:val="Caption"/>
+                        <w:jc w:val="center"/>
+                      </w:pPr>
+                      <w:r>
+                        <w:t>From “</w:t>
+                      </w:r>
+                      <w:r>
+                        <w:t>How to Determine the Center of Gravity of Any Load</w:t>
+                      </w:r>
+                      <w:r>
+                        <w:t xml:space="preserve">” by </w:t>
+                      </w:r>
+                      <w:r>
+                        <w:t>Laura Hatton</w:t>
+                      </w:r>
+                    </w:p>
+                  </w:txbxContent>
+                </v:textbox>
+                <w10:wrap type="square"/>
+              </v:shape>
+            </w:pict>
+          </mc:Fallback>
+        </mc:AlternateContent>
+      </w:r>
+    </w:p>
+    <w:p/>
+    <w:p>
+      <w:pPr>
+        <w:pStyle w:val="Heading3"/>
+      </w:pPr>
+      <w:r>
+        <w:t xml:space="preserve">How </w:t>
+      </w:r>
+      <w:r>
+        <w:t>are these</w:t>
+      </w:r>
+      <w:r>
+        <w:t xml:space="preserve"> related to game Programming?</w:t>
+      </w:r>
+    </w:p>
+    <w:p>
+      <w:r>
+        <w:t>Torque and Center of Gravity is related to games programming because they are physics engine properties.</w:t>
+      </w:r>
+    </w:p>
+    <w:p>
+      <w:r>
+        <w:t>Where torque would be used for any rotating object (whether that starts, accelerates or does not affect the rotation speed)</w:t>
+      </w:r>
+      <w:r>
+        <w:t xml:space="preserve"> in order to determine its new rotation speed.</w:t>
+      </w:r>
+    </w:p>
+    <w:p>
+      <w:r>
+        <w:t>Center of Gravity would be used for balancing any object and as a rotation point.</w:t>
+      </w:r>
+      <w:bookmarkStart w:id="18" w:name="_GoBack"/>
       <w:bookmarkEnd w:id="18"/>
+      <w:r>
+        <w:t xml:space="preserve"> </w:t>
+      </w:r>
     </w:p>
     <w:p/>
     <w:p>
@@ -3613,7 +5798,7 @@
     </w:p>
     <w:p/>
     <w:sectPr>
-      <w:footerReference w:type="default" r:id="rId23"/>
+      <w:footerReference w:type="default" r:id="rId25"/>
       <w:pgSz w:w="12240" w:h="15840"/>
       <w:pgMar w:top="1440" w:right="1080" w:bottom="1440" w:left="1080" w:header="720" w:footer="720" w:gutter="0"/>
       <w:pgNumType w:start="1"/>
@@ -3710,7 +5895,7 @@
         <w:bCs/>
         <w:noProof/>
       </w:rPr>
-      <w:t>4</w:t>
+      <w:t>7</w:t>
     </w:r>
     <w:r>
       <w:rPr>
@@ -4644,6 +6829,28 @@
       <w:szCs w:val="24"/>
     </w:rPr>
   </w:style>
+  <w:style w:type="paragraph" w:styleId="Heading4">
+    <w:name w:val="heading 4"/>
+    <w:basedOn w:val="Normal"/>
+    <w:next w:val="Normal"/>
+    <w:link w:val="Heading4Char"/>
+    <w:uiPriority w:val="9"/>
+    <w:unhideWhenUsed/>
+    <w:qFormat/>
+    <w:rsid w:val="0089395E"/>
+    <w:pPr>
+      <w:keepNext/>
+      <w:keepLines/>
+      <w:spacing w:before="40" w:after="0"/>
+      <w:outlineLvl w:val="3"/>
+    </w:pPr>
+    <w:rPr>
+      <w:rFonts w:asciiTheme="majorHAnsi" w:eastAsiaTheme="majorEastAsia" w:hAnsiTheme="majorHAnsi" w:cstheme="majorBidi"/>
+      <w:i/>
+      <w:iCs/>
+      <w:color w:val="365F91" w:themeColor="accent1" w:themeShade="BF"/>
+    </w:rPr>
+  </w:style>
   <w:style w:type="character" w:default="1" w:styleId="DefaultParagraphFont">
     <w:name w:val="Default Paragraph Font"/>
     <w:uiPriority w:val="1"/>
@@ -4958,6 +7165,50 @@
       <w:spacing w:after="0" w:line="240" w:lineRule="auto"/>
     </w:pPr>
   </w:style>
+  <w:style w:type="character" w:customStyle="1" w:styleId="Heading4Char">
+    <w:name w:val="Heading 4 Char"/>
+    <w:basedOn w:val="DefaultParagraphFont"/>
+    <w:link w:val="Heading4"/>
+    <w:uiPriority w:val="9"/>
+    <w:rsid w:val="0089395E"/>
+    <w:rPr>
+      <w:rFonts w:asciiTheme="majorHAnsi" w:eastAsiaTheme="majorEastAsia" w:hAnsiTheme="majorHAnsi" w:cstheme="majorBidi"/>
+      <w:i/>
+      <w:iCs/>
+      <w:color w:val="365F91" w:themeColor="accent1" w:themeShade="BF"/>
+    </w:rPr>
+  </w:style>
+  <w:style w:type="paragraph" w:styleId="Caption">
+    <w:name w:val="caption"/>
+    <w:basedOn w:val="Normal"/>
+    <w:next w:val="Normal"/>
+    <w:uiPriority w:val="35"/>
+    <w:unhideWhenUsed/>
+    <w:qFormat/>
+    <w:rsid w:val="00DE600C"/>
+    <w:pPr>
+      <w:spacing w:line="240" w:lineRule="auto"/>
+    </w:pPr>
+    <w:rPr>
+      <w:i/>
+      <w:iCs/>
+      <w:color w:val="1F497D" w:themeColor="text2"/>
+      <w:sz w:val="18"/>
+      <w:szCs w:val="18"/>
+    </w:rPr>
+  </w:style>
+  <w:style w:type="character" w:styleId="FollowedHyperlink">
+    <w:name w:val="FollowedHyperlink"/>
+    <w:basedOn w:val="DefaultParagraphFont"/>
+    <w:uiPriority w:val="99"/>
+    <w:semiHidden/>
+    <w:unhideWhenUsed/>
+    <w:rsid w:val="003379F1"/>
+    <w:rPr>
+      <w:color w:val="800080" w:themeColor="followedHyperlink"/>
+      <w:u w:val="single"/>
+    </w:rPr>
+  </w:style>
 </w:styles>
 </file>
 
@@ -5251,7 +7502,7 @@
 </file>
 
 <file path=customXml/itemProps1.xml><?xml version="1.0" encoding="utf-8"?>
-<ds:datastoreItem xmlns:ds="http://schemas.openxmlformats.org/officeDocument/2006/customXml" ds:itemID="{4C75466E-189F-4F61-9653-3018D50B3D27}">
+<ds:datastoreItem xmlns:ds="http://schemas.openxmlformats.org/officeDocument/2006/customXml" ds:itemID="{E1D8F9FA-86D8-476B-AF4F-0AFE2E9E4419}">
   <ds:schemaRefs>
     <ds:schemaRef ds:uri="http://schemas.openxmlformats.org/officeDocument/2006/bibliography"/>
   </ds:schemaRefs>

</xml_diff>

<commit_message>
Continued Work on Lift
</commit_message>
<xml_diff>
--- a/A01 - Alex and Pierre - Report.docx
+++ b/A01 - Alex and Pierre - Report.docx
@@ -38,7 +38,7 @@
                 <w:lang w:val="en-CA" w:eastAsia="en-CA"/>
               </w:rPr>
               <w:drawing>
-                <wp:anchor distT="0" distB="0" distL="114300" distR="114300" simplePos="0" relativeHeight="251579392" behindDoc="1" locked="0" layoutInCell="1" allowOverlap="1" wp14:anchorId="4778757B" wp14:editId="733FC16E">
+                <wp:anchor distT="0" distB="0" distL="114300" distR="114300" simplePos="0" relativeHeight="251609088" behindDoc="1" locked="0" layoutInCell="1" allowOverlap="1" wp14:anchorId="4778757B" wp14:editId="733FC16E">
                   <wp:simplePos x="0" y="0"/>
                   <wp:positionH relativeFrom="column">
                     <wp:posOffset>3838575</wp:posOffset>
@@ -532,7 +532,7 @@
           <w:sz w:val="18"/>
         </w:rPr>
       </w:pPr>
-      <w:bookmarkStart w:id="0" w:name="_Toc478641048"/>
+      <w:bookmarkStart w:id="0" w:name="_Toc478982430"/>
       <w:r>
         <w:rPr>
           <w:i/>
@@ -649,8 +649,6 @@
             <w:t>Table of Contents</w:t>
           </w:r>
         </w:p>
-        <w:bookmarkStart w:id="1" w:name="_GoBack"/>
-        <w:bookmarkEnd w:id="1"/>
         <w:p>
           <w:pPr>
             <w:pStyle w:val="TOC1"/>
@@ -672,7 +670,7 @@
           <w:r>
             <w:fldChar w:fldCharType="separate"/>
           </w:r>
-          <w:hyperlink w:anchor="_Toc478641057" w:history="1">
+          <w:hyperlink w:anchor="_Toc478982600" w:history="1">
             <w:r>
               <w:rPr>
                 <w:rStyle w:val="Hyperlink"/>
@@ -699,7 +697,7 @@
                 <w:noProof/>
                 <w:webHidden/>
               </w:rPr>
-              <w:instrText xml:space="preserve"> PAGEREF _Toc478641057 \h </w:instrText>
+              <w:instrText xml:space="preserve"> PAGEREF _Toc478982600 \h </w:instrText>
             </w:r>
             <w:r>
               <w:rPr>
@@ -742,7 +740,7 @@
               <w:lang w:val="en-CA" w:eastAsia="en-CA"/>
             </w:rPr>
           </w:pPr>
-          <w:hyperlink w:anchor="_Toc478641058" w:history="1">
+          <w:hyperlink w:anchor="_Toc478982601" w:history="1">
             <w:r>
               <w:rPr>
                 <w:rStyle w:val="Hyperlink"/>
@@ -769,7 +767,7 @@
                 <w:noProof/>
                 <w:webHidden/>
               </w:rPr>
-              <w:instrText xml:space="preserve"> PAGEREF _Toc478641058 \h </w:instrText>
+              <w:instrText xml:space="preserve"> PAGEREF _Toc478982601 \h </w:instrText>
             </w:r>
             <w:r>
               <w:rPr>
@@ -812,13 +810,13 @@
               <w:lang w:val="en-CA" w:eastAsia="en-CA"/>
             </w:rPr>
           </w:pPr>
-          <w:hyperlink w:anchor="_Toc478641059" w:history="1">
+          <w:hyperlink w:anchor="_Toc478982602" w:history="1">
             <w:r>
               <w:rPr>
                 <w:rStyle w:val="Hyperlink"/>
                 <w:noProof/>
               </w:rPr>
-              <w:t>Drag/Air Resistance and Lift</w:t>
+              <w:t>Drag and Lift</w:t>
             </w:r>
             <w:r>
               <w:rPr>
@@ -839,7 +837,7 @@
                 <w:noProof/>
                 <w:webHidden/>
               </w:rPr>
-              <w:instrText xml:space="preserve"> PAGEREF _Toc478641059 \h </w:instrText>
+              <w:instrText xml:space="preserve"> PAGEREF _Toc478982602 \h </w:instrText>
             </w:r>
             <w:r>
               <w:rPr>
@@ -882,13 +880,13 @@
               <w:lang w:val="en-CA" w:eastAsia="en-CA"/>
             </w:rPr>
           </w:pPr>
-          <w:hyperlink w:anchor="_Toc478641060" w:history="1">
+          <w:hyperlink w:anchor="_Toc478982603" w:history="1">
             <w:r>
               <w:rPr>
                 <w:rStyle w:val="Hyperlink"/>
                 <w:noProof/>
               </w:rPr>
-              <w:t>What Is Drag / Air Resistance?</w:t>
+              <w:t>What Is Drag?</w:t>
             </w:r>
             <w:r>
               <w:rPr>
@@ -909,7 +907,7 @@
                 <w:noProof/>
                 <w:webHidden/>
               </w:rPr>
-              <w:instrText xml:space="preserve"> PAGEREF _Toc478641060 \h </w:instrText>
+              <w:instrText xml:space="preserve"> PAGEREF _Toc478982603 \h </w:instrText>
             </w:r>
             <w:r>
               <w:rPr>
@@ -952,13 +950,14 @@
               <w:lang w:val="en-CA" w:eastAsia="en-CA"/>
             </w:rPr>
           </w:pPr>
-          <w:hyperlink w:anchor="_Toc478641061" w:history="1">
+          <w:hyperlink w:anchor="_Toc478982604" w:history="1">
             <w:r>
               <w:rPr>
                 <w:rStyle w:val="Hyperlink"/>
                 <w:noProof/>
-              </w:rPr>
-              <w:t xml:space="preserve"> What Is Lift?</w:t>
+                <w:lang w:val="en-CA"/>
+              </w:rPr>
+              <w:t>How do We Calculate Drag?</w:t>
             </w:r>
             <w:r>
               <w:rPr>
@@ -979,7 +978,7 @@
                 <w:noProof/>
                 <w:webHidden/>
               </w:rPr>
-              <w:instrText xml:space="preserve"> PAGEREF _Toc478641061 \h </w:instrText>
+              <w:instrText xml:space="preserve"> PAGEREF _Toc478982604 \h </w:instrText>
             </w:r>
             <w:r>
               <w:rPr>
@@ -1022,12 +1021,152 @@
               <w:lang w:val="en-CA" w:eastAsia="en-CA"/>
             </w:rPr>
           </w:pPr>
-          <w:hyperlink w:anchor="_Toc478641062" w:history="1">
+          <w:hyperlink w:anchor="_Toc478982605" w:history="1">
             <w:r>
               <w:rPr>
                 <w:rStyle w:val="Hyperlink"/>
                 <w:noProof/>
               </w:rPr>
+              <w:t>What is Lift?</w:t>
+            </w:r>
+            <w:r>
+              <w:rPr>
+                <w:noProof/>
+                <w:webHidden/>
+              </w:rPr>
+              <w:tab/>
+            </w:r>
+            <w:r>
+              <w:rPr>
+                <w:noProof/>
+                <w:webHidden/>
+              </w:rPr>
+              <w:fldChar w:fldCharType="begin"/>
+            </w:r>
+            <w:r>
+              <w:rPr>
+                <w:noProof/>
+                <w:webHidden/>
+              </w:rPr>
+              <w:instrText xml:space="preserve"> PAGEREF _Toc478982605 \h </w:instrText>
+            </w:r>
+            <w:r>
+              <w:rPr>
+                <w:noProof/>
+                <w:webHidden/>
+              </w:rPr>
+            </w:r>
+            <w:r>
+              <w:rPr>
+                <w:noProof/>
+                <w:webHidden/>
+              </w:rPr>
+              <w:fldChar w:fldCharType="separate"/>
+            </w:r>
+            <w:r>
+              <w:rPr>
+                <w:noProof/>
+                <w:webHidden/>
+              </w:rPr>
+              <w:t>3</w:t>
+            </w:r>
+            <w:r>
+              <w:rPr>
+                <w:noProof/>
+                <w:webHidden/>
+              </w:rPr>
+              <w:fldChar w:fldCharType="end"/>
+            </w:r>
+          </w:hyperlink>
+        </w:p>
+        <w:p>
+          <w:pPr>
+            <w:pStyle w:val="TOC3"/>
+            <w:tabs>
+              <w:tab w:val="right" w:leader="dot" w:pos="10070"/>
+            </w:tabs>
+            <w:rPr>
+              <w:rFonts w:eastAsiaTheme="minorEastAsia"/>
+              <w:noProof/>
+              <w:lang w:val="en-CA" w:eastAsia="en-CA"/>
+            </w:rPr>
+          </w:pPr>
+          <w:hyperlink w:anchor="_Toc478982606" w:history="1">
+            <w:r>
+              <w:rPr>
+                <w:rStyle w:val="Hyperlink"/>
+                <w:noProof/>
+              </w:rPr>
+              <w:t>How do we Calculate Lift?</w:t>
+            </w:r>
+            <w:r>
+              <w:rPr>
+                <w:noProof/>
+                <w:webHidden/>
+              </w:rPr>
+              <w:tab/>
+            </w:r>
+            <w:r>
+              <w:rPr>
+                <w:noProof/>
+                <w:webHidden/>
+              </w:rPr>
+              <w:fldChar w:fldCharType="begin"/>
+            </w:r>
+            <w:r>
+              <w:rPr>
+                <w:noProof/>
+                <w:webHidden/>
+              </w:rPr>
+              <w:instrText xml:space="preserve"> PAGEREF _Toc478982606 \h </w:instrText>
+            </w:r>
+            <w:r>
+              <w:rPr>
+                <w:noProof/>
+                <w:webHidden/>
+              </w:rPr>
+            </w:r>
+            <w:r>
+              <w:rPr>
+                <w:noProof/>
+                <w:webHidden/>
+              </w:rPr>
+              <w:fldChar w:fldCharType="separate"/>
+            </w:r>
+            <w:r>
+              <w:rPr>
+                <w:noProof/>
+                <w:webHidden/>
+              </w:rPr>
+              <w:t>3</w:t>
+            </w:r>
+            <w:r>
+              <w:rPr>
+                <w:noProof/>
+                <w:webHidden/>
+              </w:rPr>
+              <w:fldChar w:fldCharType="end"/>
+            </w:r>
+          </w:hyperlink>
+        </w:p>
+        <w:p>
+          <w:pPr>
+            <w:pStyle w:val="TOC3"/>
+            <w:tabs>
+              <w:tab w:val="right" w:leader="dot" w:pos="10070"/>
+            </w:tabs>
+            <w:rPr>
+              <w:rFonts w:eastAsiaTheme="minorEastAsia"/>
+              <w:noProof/>
+              <w:lang w:val="en-CA" w:eastAsia="en-CA"/>
+            </w:rPr>
+          </w:pPr>
+          <w:hyperlink w:anchor="_Toc478982607" w:history="1">
+            <w:r>
+              <w:rPr>
+                <w:rStyle w:val="Hyperlink"/>
+                <w:noProof/>
+              </w:rPr>
               <w:t>How Are These Relevant to Game Programming?</w:t>
             </w:r>
             <w:r>
@@ -1049,7 +1188,7 @@
                 <w:noProof/>
                 <w:webHidden/>
               </w:rPr>
-              <w:instrText xml:space="preserve"> PAGEREF _Toc478641062 \h </w:instrText>
+              <w:instrText xml:space="preserve"> PAGEREF _Toc478982607 \h </w:instrText>
             </w:r>
             <w:r>
               <w:rPr>
@@ -1069,7 +1208,7 @@
                 <w:noProof/>
                 <w:webHidden/>
               </w:rPr>
-              <w:t>3</w:t>
+              <w:t>4</w:t>
             </w:r>
             <w:r>
               <w:rPr>
@@ -1092,7 +1231,7 @@
               <w:lang w:val="en-CA" w:eastAsia="en-CA"/>
             </w:rPr>
           </w:pPr>
-          <w:hyperlink w:anchor="_Toc478641063" w:history="1">
+          <w:hyperlink w:anchor="_Toc478982608" w:history="1">
             <w:r>
               <w:rPr>
                 <w:rStyle w:val="Hyperlink"/>
@@ -1119,7 +1258,7 @@
                 <w:noProof/>
                 <w:webHidden/>
               </w:rPr>
-              <w:instrText xml:space="preserve"> PAGEREF _Toc478641063 \h </w:instrText>
+              <w:instrText xml:space="preserve"> PAGEREF _Toc478982608 \h </w:instrText>
             </w:r>
             <w:r>
               <w:rPr>
@@ -1139,7 +1278,7 @@
                 <w:noProof/>
                 <w:webHidden/>
               </w:rPr>
-              <w:t>3</w:t>
+              <w:t>4</w:t>
             </w:r>
             <w:r>
               <w:rPr>
@@ -1162,7 +1301,7 @@
               <w:lang w:val="en-CA" w:eastAsia="en-CA"/>
             </w:rPr>
           </w:pPr>
-          <w:hyperlink w:anchor="_Toc478641064" w:history="1">
+          <w:hyperlink w:anchor="_Toc478982609" w:history="1">
             <w:r>
               <w:rPr>
                 <w:rStyle w:val="Hyperlink"/>
@@ -1189,7 +1328,7 @@
                 <w:noProof/>
                 <w:webHidden/>
               </w:rPr>
-              <w:instrText xml:space="preserve"> PAGEREF _Toc478641064 \h </w:instrText>
+              <w:instrText xml:space="preserve"> PAGEREF _Toc478982609 \h </w:instrText>
             </w:r>
             <w:r>
               <w:rPr>
@@ -1209,7 +1348,7 @@
                 <w:noProof/>
                 <w:webHidden/>
               </w:rPr>
-              <w:t>3</w:t>
+              <w:t>4</w:t>
             </w:r>
             <w:r>
               <w:rPr>
@@ -1232,7 +1371,7 @@
               <w:lang w:val="en-CA" w:eastAsia="en-CA"/>
             </w:rPr>
           </w:pPr>
-          <w:hyperlink w:anchor="_Toc478641065" w:history="1">
+          <w:hyperlink w:anchor="_Toc478982610" w:history="1">
             <w:r>
               <w:rPr>
                 <w:rStyle w:val="Hyperlink"/>
@@ -1259,7 +1398,7 @@
                 <w:noProof/>
                 <w:webHidden/>
               </w:rPr>
-              <w:instrText xml:space="preserve"> PAGEREF _Toc478641065 \h </w:instrText>
+              <w:instrText xml:space="preserve"> PAGEREF _Toc478982610 \h </w:instrText>
             </w:r>
             <w:r>
               <w:rPr>
@@ -1302,7 +1441,7 @@
               <w:lang w:val="en-CA" w:eastAsia="en-CA"/>
             </w:rPr>
           </w:pPr>
-          <w:hyperlink w:anchor="_Toc478641066" w:history="1">
+          <w:hyperlink w:anchor="_Toc478982611" w:history="1">
             <w:r>
               <w:rPr>
                 <w:rStyle w:val="Hyperlink"/>
@@ -1329,7 +1468,7 @@
                 <w:noProof/>
                 <w:webHidden/>
               </w:rPr>
-              <w:instrText xml:space="preserve"> PAGEREF _Toc478641066 \h </w:instrText>
+              <w:instrText xml:space="preserve"> PAGEREF _Toc478982611 \h </w:instrText>
             </w:r>
             <w:r>
               <w:rPr>
@@ -1372,7 +1511,7 @@
               <w:lang w:val="en-CA" w:eastAsia="en-CA"/>
             </w:rPr>
           </w:pPr>
-          <w:hyperlink w:anchor="_Toc478641067" w:history="1">
+          <w:hyperlink w:anchor="_Toc478982612" w:history="1">
             <w:r>
               <w:rPr>
                 <w:rStyle w:val="Hyperlink"/>
@@ -1399,7 +1538,7 @@
                 <w:noProof/>
                 <w:webHidden/>
               </w:rPr>
-              <w:instrText xml:space="preserve"> PAGEREF _Toc478641067 \h </w:instrText>
+              <w:instrText xml:space="preserve"> PAGEREF _Toc478982612 \h </w:instrText>
             </w:r>
             <w:r>
               <w:rPr>
@@ -1488,7 +1627,7 @@
       <w:r>
         <w:fldChar w:fldCharType="separate"/>
       </w:r>
-      <w:hyperlink w:anchor="_Toc478641048" w:history="1">
+      <w:hyperlink w:anchor="_Toc478982430" w:history="1">
         <w:r>
           <w:rPr>
             <w:rStyle w:val="Hyperlink"/>
@@ -1515,7 +1654,7 @@
             <w:noProof/>
             <w:webHidden/>
           </w:rPr>
-          <w:instrText xml:space="preserve"> PAGEREF _Toc478641048 \h </w:instrText>
+          <w:instrText xml:space="preserve"> PAGEREF _Toc478982430 \h </w:instrText>
         </w:r>
         <w:r>
           <w:rPr>
@@ -1558,7 +1697,7 @@
           <w:lang w:val="en-CA" w:eastAsia="en-CA"/>
         </w:rPr>
       </w:pPr>
-      <w:hyperlink r:id="rId11" w:anchor="_Toc478641049" w:history="1">
+      <w:hyperlink r:id="rId11" w:anchor="_Toc478982431" w:history="1">
         <w:r>
           <w:rPr>
             <w:rStyle w:val="Hyperlink"/>
@@ -1585,7 +1724,7 @@
             <w:noProof/>
             <w:webHidden/>
           </w:rPr>
-          <w:instrText xml:space="preserve"> PAGEREF _Toc478641049 \h </w:instrText>
+          <w:instrText xml:space="preserve"> PAGEREF _Toc478982431 \h </w:instrText>
         </w:r>
         <w:r>
           <w:rPr>
@@ -1628,7 +1767,7 @@
           <w:lang w:val="en-CA" w:eastAsia="en-CA"/>
         </w:rPr>
       </w:pPr>
-      <w:hyperlink r:id="rId12" w:anchor="_Toc478641050" w:history="1">
+      <w:hyperlink r:id="rId12" w:anchor="_Toc478982432" w:history="1">
         <w:r>
           <w:rPr>
             <w:rStyle w:val="Hyperlink"/>
@@ -1655,7 +1794,7 @@
             <w:noProof/>
             <w:webHidden/>
           </w:rPr>
-          <w:instrText xml:space="preserve"> PAGEREF _Toc478641050 \h </w:instrText>
+          <w:instrText xml:space="preserve"> PAGEREF _Toc478982432 \h </w:instrText>
         </w:r>
         <w:r>
           <w:rPr>
@@ -1698,7 +1837,7 @@
           <w:lang w:val="en-CA" w:eastAsia="en-CA"/>
         </w:rPr>
       </w:pPr>
-      <w:hyperlink r:id="rId13" w:anchor="_Toc478641051" w:history="1">
+      <w:hyperlink r:id="rId13" w:anchor="_Toc478982433" w:history="1">
         <w:r>
           <w:rPr>
             <w:rStyle w:val="Hyperlink"/>
@@ -1726,7 +1865,7 @@
             <w:noProof/>
             <w:webHidden/>
           </w:rPr>
-          <w:instrText xml:space="preserve"> PAGEREF _Toc478641051 \h </w:instrText>
+          <w:instrText xml:space="preserve"> PAGEREF _Toc478982433 \h </w:instrText>
         </w:r>
         <w:r>
           <w:rPr>
@@ -1769,7 +1908,7 @@
           <w:lang w:val="en-CA" w:eastAsia="en-CA"/>
         </w:rPr>
       </w:pPr>
-      <w:hyperlink r:id="rId14" w:anchor="_Toc478641052" w:history="1">
+      <w:hyperlink r:id="rId14" w:anchor="_Toc478982434" w:history="1">
         <w:r>
           <w:rPr>
             <w:rStyle w:val="Hyperlink"/>
@@ -1797,7 +1936,7 @@
             <w:noProof/>
             <w:webHidden/>
           </w:rPr>
-          <w:instrText xml:space="preserve"> PAGEREF _Toc478641052 \h </w:instrText>
+          <w:instrText xml:space="preserve"> PAGEREF _Toc478982434 \h </w:instrText>
         </w:r>
         <w:r>
           <w:rPr>
@@ -1840,13 +1979,13 @@
           <w:lang w:val="en-CA" w:eastAsia="en-CA"/>
         </w:rPr>
       </w:pPr>
-      <w:hyperlink r:id="rId15" w:anchor="_Toc478641053" w:history="1">
+      <w:hyperlink w:anchor="_Toc478982435" w:history="1">
         <w:r>
           <w:rPr>
             <w:rStyle w:val="Hyperlink"/>
             <w:noProof/>
           </w:rPr>
-          <w:t>Fig. 6. Lift Formula</w:t>
+          <w:t>Fig. 6. Lift, Drag, and Velocity’s Relation</w:t>
         </w:r>
         <w:r>
           <w:rPr>
@@ -1867,7 +2006,7 @@
             <w:noProof/>
             <w:webHidden/>
           </w:rPr>
-          <w:instrText xml:space="preserve"> PAGEREF _Toc478641053 \h </w:instrText>
+          <w:instrText xml:space="preserve"> PAGEREF _Toc478982435 \h </w:instrText>
         </w:r>
         <w:r>
           <w:rPr>
@@ -1899,6 +2038,76 @@
       </w:hyperlink>
     </w:p>
     <w:p>
+      <w:pPr>
+        <w:pStyle w:val="TableofFigures"/>
+        <w:tabs>
+          <w:tab w:val="right" w:leader="dot" w:pos="10070"/>
+        </w:tabs>
+        <w:rPr>
+          <w:rFonts w:eastAsiaTheme="minorEastAsia"/>
+          <w:noProof/>
+          <w:lang w:val="en-CA" w:eastAsia="en-CA"/>
+        </w:rPr>
+      </w:pPr>
+      <w:hyperlink r:id="rId15" w:anchor="_Toc478982436" w:history="1">
+        <w:r>
+          <w:rPr>
+            <w:rStyle w:val="Hyperlink"/>
+            <w:noProof/>
+          </w:rPr>
+          <w:t>Fig. 7. Lift Formula</w:t>
+        </w:r>
+        <w:r>
+          <w:rPr>
+            <w:noProof/>
+            <w:webHidden/>
+          </w:rPr>
+          <w:tab/>
+        </w:r>
+        <w:r>
+          <w:rPr>
+            <w:noProof/>
+            <w:webHidden/>
+          </w:rPr>
+          <w:fldChar w:fldCharType="begin"/>
+        </w:r>
+        <w:r>
+          <w:rPr>
+            <w:noProof/>
+            <w:webHidden/>
+          </w:rPr>
+          <w:instrText xml:space="preserve"> PAGEREF _Toc478982436 \h </w:instrText>
+        </w:r>
+        <w:r>
+          <w:rPr>
+            <w:noProof/>
+            <w:webHidden/>
+          </w:rPr>
+        </w:r>
+        <w:r>
+          <w:rPr>
+            <w:noProof/>
+            <w:webHidden/>
+          </w:rPr>
+          <w:fldChar w:fldCharType="separate"/>
+        </w:r>
+        <w:r>
+          <w:rPr>
+            <w:noProof/>
+            <w:webHidden/>
+          </w:rPr>
+          <w:t>4</w:t>
+        </w:r>
+        <w:r>
+          <w:rPr>
+            <w:noProof/>
+            <w:webHidden/>
+          </w:rPr>
+          <w:fldChar w:fldCharType="end"/>
+        </w:r>
+      </w:hyperlink>
+    </w:p>
+    <w:p>
       <w:r>
         <w:fldChar w:fldCharType="end"/>
       </w:r>
@@ -1922,94 +2131,94 @@
       <w:pPr>
         <w:pStyle w:val="Heading1"/>
       </w:pPr>
-      <w:bookmarkStart w:id="2" w:name="_Toc478641057"/>
+      <w:bookmarkStart w:id="1" w:name="_Toc478982600"/>
       <w:r>
         <w:lastRenderedPageBreak/>
         <w:t>Introduction</w:t>
       </w:r>
+      <w:bookmarkEnd w:id="1"/>
+    </w:p>
+    <w:p>
+      <w:r>
+        <w:t>Projectiles are moving objects that have plenty of physics associated with them. Our project is to create a vir</w:t>
+      </w:r>
+      <w:r>
+        <w:t>tual and realistic simulation involving launching projectiles at several angles</w:t>
+      </w:r>
+      <w:r>
+        <w:t>. We chose this topic because</w:t>
+      </w:r>
+      <w:r>
+        <w:t xml:space="preserve"> it is familiar to us due to our Math and Physics for Games class at NAIT. We also see this as an excellent opportunity to translate our calculations into visual results.</w:t>
+      </w:r>
+    </w:p>
+    <w:p>
+      <w:r>
+        <w:t>There are p</w:t>
+      </w:r>
+      <w:r>
+        <w:t xml:space="preserve">lenty of video games </w:t>
+      </w:r>
+      <w:r>
+        <w:t xml:space="preserve">that </w:t>
+      </w:r>
+      <w:r>
+        <w:t>use projectile-like assets.</w:t>
+      </w:r>
+      <w:r>
+        <w:t xml:space="preserve"> The physics behind these assets are a lot more complicated than they may seem at first. For example, the game “Angry Birds” </w:t>
+      </w:r>
+      <w:r>
+        <w:t xml:space="preserve">uses birds </w:t>
+      </w:r>
+      <w:r>
+        <w:t>as projectiles</w:t>
+      </w:r>
+      <w:r>
+        <w:t xml:space="preserve"> and they are affected </w:t>
+      </w:r>
+      <w:r>
+        <w:t>by multiple forces</w:t>
+      </w:r>
+      <w:r>
+        <w:t>.</w:t>
+      </w:r>
+      <w:r>
+        <w:t xml:space="preserve"> All these forces must be programmed in, otherwise the projectile may act differently than a user may expect. For example, a projectile may slow down faster than a user expected, hence ruining their attempt at the shot.</w:t>
+      </w:r>
+      <w:r>
+        <w:t xml:space="preserve"> </w:t>
+      </w:r>
+    </w:p>
+    <w:p>
+      <w:r>
+        <w:t xml:space="preserve">This report will highlight our efforts towards creating </w:t>
+      </w:r>
+      <w:r>
+        <w:t>a</w:t>
+      </w:r>
+      <w:r>
+        <w:t xml:space="preserve"> realistic projectile simulation</w:t>
+      </w:r>
+      <w:r>
+        <w:t xml:space="preserve"> and will go into detail on how each physics concept involved affects the </w:t>
+      </w:r>
+      <w:r>
+        <w:t>projectile</w:t>
+      </w:r>
+      <w:r>
+        <w:t>.</w:t>
+      </w:r>
+    </w:p>
+    <w:p>
+      <w:pPr>
+        <w:pStyle w:val="Heading1"/>
+      </w:pPr>
+      <w:bookmarkStart w:id="2" w:name="_Toc478982601"/>
+      <w:r>
+        <w:t>Concept</w:t>
+      </w:r>
       <w:bookmarkEnd w:id="2"/>
-    </w:p>
-    <w:p>
-      <w:r>
-        <w:t>Projectiles are moving objects that have plenty of physics associated with them. Our project is to create a vir</w:t>
-      </w:r>
-      <w:r>
-        <w:t>tual and realistic simulation involving launching projectiles at several angles</w:t>
-      </w:r>
-      <w:r>
-        <w:t>. We chose this topic because</w:t>
-      </w:r>
-      <w:r>
-        <w:t xml:space="preserve"> it is familiar to us due to our Math and Physics for Games class at NAIT. We also see this as an excellent opportunity to translate our calculations into visual results.</w:t>
-      </w:r>
-    </w:p>
-    <w:p>
-      <w:r>
-        <w:t>There are p</w:t>
-      </w:r>
-      <w:r>
-        <w:t xml:space="preserve">lenty of video games </w:t>
-      </w:r>
-      <w:r>
-        <w:t xml:space="preserve">that </w:t>
-      </w:r>
-      <w:r>
-        <w:t>use projectile-like assets.</w:t>
-      </w:r>
-      <w:r>
-        <w:t xml:space="preserve"> The physics behind these assets are a lot more complicated than they may seem at first. For example, the game “Angry Birds” </w:t>
-      </w:r>
-      <w:r>
-        <w:t xml:space="preserve">uses birds </w:t>
-      </w:r>
-      <w:r>
-        <w:t>as projectiles</w:t>
-      </w:r>
-      <w:r>
-        <w:t xml:space="preserve"> and they are affected </w:t>
-      </w:r>
-      <w:r>
-        <w:t>by multiple forces</w:t>
-      </w:r>
-      <w:r>
-        <w:t>.</w:t>
-      </w:r>
-      <w:r>
-        <w:t xml:space="preserve"> All these forces must be programmed in, otherwise the projectile may act differently than a user may expect. For example, a projectile may slow down faster than a user expected, hence ruining their attempt at the shot.</w:t>
-      </w:r>
-      <w:r>
-        <w:t xml:space="preserve"> </w:t>
-      </w:r>
-    </w:p>
-    <w:p>
-      <w:r>
-        <w:t xml:space="preserve">This report will highlight our efforts towards creating </w:t>
-      </w:r>
-      <w:r>
-        <w:t>a</w:t>
-      </w:r>
-      <w:r>
-        <w:t xml:space="preserve"> realistic projectile simulation</w:t>
-      </w:r>
-      <w:r>
-        <w:t xml:space="preserve"> and will go into detail on how each physics concept involved affects the </w:t>
-      </w:r>
-      <w:r>
-        <w:t>projectile</w:t>
-      </w:r>
-      <w:r>
-        <w:t>.</w:t>
-      </w:r>
-    </w:p>
-    <w:p>
-      <w:pPr>
-        <w:pStyle w:val="Heading1"/>
-      </w:pPr>
-      <w:bookmarkStart w:id="3" w:name="_Toc478641058"/>
-      <w:r>
-        <w:t>Concept</w:t>
-      </w:r>
-      <w:bookmarkEnd w:id="3"/>
     </w:p>
     <w:p>
       <w:r>
@@ -2151,13 +2360,7 @@
         </w:numPr>
       </w:pPr>
       <w:r>
-        <w:t>Drag Force/</w:t>
-      </w:r>
-      <w:r>
-        <w:t xml:space="preserve">Air Resistance </w:t>
-      </w:r>
-      <w:r>
-        <w:t>and Lift</w:t>
+        <w:t>Torque</w:t>
       </w:r>
     </w:p>
     <w:p>
@@ -2169,55 +2372,96 @@
         </w:numPr>
       </w:pPr>
       <w:r>
+        <w:t>Drag Force</w:t>
+      </w:r>
+      <w:r>
+        <w:t xml:space="preserve"> </w:t>
+      </w:r>
+      <w:r>
+        <w:t>and Lift</w:t>
+      </w:r>
+    </w:p>
+    <w:p>
+      <w:r>
+        <w:br w:type="page"/>
+      </w:r>
+    </w:p>
+    <w:p>
+      <w:pPr>
+        <w:pStyle w:val="Heading2"/>
+      </w:pPr>
+      <w:bookmarkStart w:id="3" w:name="_Toc478982602"/>
+      <w:bookmarkStart w:id="4" w:name="_Toc478982608"/>
+      <w:r>
+        <w:lastRenderedPageBreak/>
         <w:t>Torque</w:t>
       </w:r>
-    </w:p>
-    <w:p>
-      <w:r>
-        <w:br w:type="page"/>
-      </w:r>
-    </w:p>
+      <w:bookmarkEnd w:id="4"/>
+    </w:p>
+    <w:p>
+      <w:pPr>
+        <w:pStyle w:val="Heading3"/>
+      </w:pPr>
+      <w:bookmarkStart w:id="5" w:name="_Toc478982609"/>
+      <w:r>
+        <w:t>What Is Torque?</w:t>
+      </w:r>
+      <w:bookmarkEnd w:id="5"/>
+    </w:p>
+    <w:p>
+      <w:r>
+        <w:t xml:space="preserve">Torque is a force that causes an object to rotate. </w:t>
+      </w:r>
+    </w:p>
+    <w:p>
+      <w:pPr>
+        <w:rPr>
+          <w:rStyle w:val="Heading3Char"/>
+        </w:rPr>
+      </w:pPr>
+      <w:r>
+        <w:br w:type="textWrapping" w:clear="all"/>
+      </w:r>
+      <w:bookmarkStart w:id="6" w:name="_Toc478982610"/>
+      <w:r>
+        <w:rPr>
+          <w:rStyle w:val="Heading3Char"/>
+        </w:rPr>
+        <w:t>How Is It Relevant to Game Programming?</w:t>
+      </w:r>
+      <w:bookmarkEnd w:id="6"/>
+    </w:p>
+    <w:p/>
     <w:p>
       <w:pPr>
         <w:pStyle w:val="Heading2"/>
       </w:pPr>
-      <w:bookmarkStart w:id="4" w:name="_Toc478641059"/>
-      <w:r>
-        <w:lastRenderedPageBreak/>
-        <w:t>Drag/</w:t>
-      </w:r>
-      <w:r>
-        <w:t xml:space="preserve">Air </w:t>
-      </w:r>
-      <w:r>
-        <w:t>Resistance</w:t>
-      </w:r>
-      <w:r>
-        <w:t xml:space="preserve"> and Lift</w:t>
-      </w:r>
-      <w:bookmarkEnd w:id="4"/>
+      <w:r>
+        <w:t xml:space="preserve">Drag </w:t>
+      </w:r>
+      <w:r>
+        <w:t>and Lift</w:t>
+      </w:r>
+      <w:bookmarkEnd w:id="3"/>
     </w:p>
     <w:p>
       <w:pPr>
         <w:pStyle w:val="Heading3"/>
       </w:pPr>
-      <w:bookmarkStart w:id="5" w:name="_Toc478641060"/>
+      <w:bookmarkStart w:id="7" w:name="_Toc478982603"/>
       <w:r>
         <w:t xml:space="preserve">What Is </w:t>
       </w:r>
       <w:r>
-        <w:t xml:space="preserve">Drag / </w:t>
-      </w:r>
-      <w:r>
-        <w:t xml:space="preserve">Air </w:t>
-      </w:r>
-      <w:r>
-        <w:t>Resistance</w:t>
+        <w:t>Dra</w:t>
+      </w:r>
+      <w:r>
+        <w:t>g</w:t>
       </w:r>
       <w:r>
         <w:t>?</w:t>
       </w:r>
-      <w:bookmarkEnd w:id="5"/>
+      <w:bookmarkEnd w:id="7"/>
     </w:p>
     <w:p>
       <w:r>
@@ -2322,7 +2566,7 @@
           <w:lang w:val="en-CA" w:eastAsia="en-CA"/>
         </w:rPr>
         <w:drawing>
-          <wp:anchor distT="0" distB="0" distL="114300" distR="114300" simplePos="0" relativeHeight="251604992" behindDoc="1" locked="0" layoutInCell="1" allowOverlap="1">
+          <wp:anchor distT="0" distB="0" distL="114300" distR="114300" simplePos="0" relativeHeight="251624448" behindDoc="1" locked="0" layoutInCell="1" allowOverlap="1">
             <wp:simplePos x="0" y="0"/>
             <wp:positionH relativeFrom="column">
               <wp:posOffset>-50582</wp:posOffset>
@@ -2444,54 +2688,19 @@
       </w:pPr>
       <w:r>
         <w:rPr>
-          <w:i/>
-        </w:rPr>
-        <w:t>“</w:t>
-      </w:r>
-      <w:r>
-        <w:rPr>
-          <w:i/>
-        </w:rPr>
-        <w:t>Among other efficient characteristics, its Cd of .26 helps it achieve very high mileage. In fact, reducing the Cd of a car by just 0.01 can result in a 0.2 miles per gallon (.09 kilometers per liter) increase in fuel economy.”</w:t>
-      </w:r>
-      <w:r>
-        <w:t xml:space="preserve"> </w:t>
-      </w:r>
-      <w:r>
-        <w:br/>
-        <w:t>-</w:t>
-      </w:r>
-      <w:r>
-        <w:t xml:space="preserve"> </w:t>
-      </w:r>
-      <w:r>
-        <w:t>Patrick E. George</w:t>
-      </w:r>
-      <w:r>
-        <w:t xml:space="preserve"> (March 2009)</w:t>
-      </w:r>
-    </w:p>
-    <w:p>
-      <w:pPr>
-        <w:rPr>
-          <w:lang w:val="en-CA"/>
-        </w:rPr>
-      </w:pPr>
-      <w:r>
-        <w:rPr>
           <w:noProof/>
           <w:lang w:val="en-CA" w:eastAsia="en-CA"/>
         </w:rPr>
         <mc:AlternateContent>
           <mc:Choice Requires="wps">
             <w:drawing>
-              <wp:anchor distT="0" distB="0" distL="114300" distR="114300" simplePos="0" relativeHeight="251601920" behindDoc="1" locked="0" layoutInCell="1" allowOverlap="1" wp14:anchorId="6A955098" wp14:editId="7D41CC7A">
+              <wp:anchor distT="0" distB="0" distL="114300" distR="114300" simplePos="0" relativeHeight="251618304" behindDoc="1" locked="0" layoutInCell="1" allowOverlap="1" wp14:anchorId="6A955098" wp14:editId="7D41CC7A">
                 <wp:simplePos x="0" y="0"/>
                 <wp:positionH relativeFrom="column">
-                  <wp:posOffset>-1896868</wp:posOffset>
+                  <wp:posOffset>-1956791</wp:posOffset>
                 </wp:positionH>
                 <wp:positionV relativeFrom="paragraph">
-                  <wp:posOffset>32802</wp:posOffset>
+                  <wp:posOffset>704748</wp:posOffset>
                 </wp:positionV>
                 <wp:extent cx="1950720" cy="497840"/>
                 <wp:effectExtent l="0" t="0" r="0" b="0"/>
@@ -2527,7 +2736,7 @@
                                 <w:sz w:val="18"/>
                               </w:rPr>
                             </w:pPr>
-                            <w:bookmarkStart w:id="6" w:name="_Toc478641049"/>
+                            <w:bookmarkStart w:id="8" w:name="_Toc478982431"/>
                             <w:r>
                               <w:rPr>
                                 <w:sz w:val="18"/>
@@ -2546,7 +2755,7 @@
                               </w:rPr>
                               <w:t>. Table of Drag Coefficients</w:t>
                             </w:r>
-                            <w:bookmarkEnd w:id="6"/>
+                            <w:bookmarkEnd w:id="8"/>
                           </w:p>
                           <w:p>
                             <w:pPr>
@@ -2571,30 +2780,8 @@
                               <w:rPr>
                                 <w:sz w:val="18"/>
                               </w:rPr>
-                              <w:t xml:space="preserve"> Drag” by </w:t>
+                              <w:t xml:space="preserve"> Drag” by Sighard Hoerner</w:t>
                             </w:r>
-                            <w:proofErr w:type="spellStart"/>
-                            <w:r>
-                              <w:rPr>
-                                <w:sz w:val="18"/>
-                              </w:rPr>
-                              <w:t>Sighard</w:t>
-                            </w:r>
-                            <w:proofErr w:type="spellEnd"/>
-                            <w:r>
-                              <w:rPr>
-                                <w:sz w:val="18"/>
-                              </w:rPr>
-                              <w:t xml:space="preserve"> </w:t>
-                            </w:r>
-                            <w:proofErr w:type="spellStart"/>
-                            <w:r>
-                              <w:rPr>
-                                <w:sz w:val="18"/>
-                              </w:rPr>
-                              <w:t>Hoerner</w:t>
-                            </w:r>
-                            <w:proofErr w:type="spellEnd"/>
                             <w:r>
                               <w:rPr>
                                 <w:sz w:val="18"/>
@@ -2633,7 +2820,7 @@
                 <v:stroke joinstyle="miter"/>
                 <v:path gradientshapeok="t" o:connecttype="rect"/>
               </v:shapetype>
-              <v:shape id="Text Box 2" o:spid="_x0000_s1026" type="#_x0000_t202" style="position:absolute;margin-left:-149.35pt;margin-top:2.6pt;width:153.6pt;height:39.2pt;z-index:-251714560;visibility:visible;mso-wrap-style:square;mso-width-percent:0;mso-height-percent:0;mso-wrap-distance-left:9pt;mso-wrap-distance-top:0;mso-wrap-distance-right:9pt;mso-wrap-distance-bottom:0;mso-position-horizontal:absolute;mso-position-horizontal-relative:text;mso-position-vertical:absolute;mso-position-vertical-relative:text;mso-width-percent:0;mso-height-percent:0;mso-width-relative:margin;mso-height-relative:margin;v-text-anchor:top" o:gfxdata="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" stroked="f">
+              <v:shape id="Text Box 2" o:spid="_x0000_s1026" type="#_x0000_t202" style="position:absolute;left:0;text-align:left;margin-left:-154.1pt;margin-top:55.5pt;width:153.6pt;height:39.2pt;z-index:-251698176;visibility:visible;mso-wrap-style:square;mso-width-percent:0;mso-height-percent:0;mso-wrap-distance-left:9pt;mso-wrap-distance-top:0;mso-wrap-distance-right:9pt;mso-wrap-distance-bottom:0;mso-position-horizontal:absolute;mso-position-horizontal-relative:text;mso-position-vertical:absolute;mso-position-vertical-relative:text;mso-width-percent:0;mso-height-percent:0;mso-width-relative:margin;mso-height-relative:margin;v-text-anchor:top" o:gfxdata="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" stroked="f">
                 <v:textbox inset="0,0,0,0">
                   <w:txbxContent>
                     <w:p>
@@ -2644,7 +2831,7 @@
                           <w:sz w:val="18"/>
                         </w:rPr>
                       </w:pPr>
-                      <w:bookmarkStart w:id="7" w:name="_Toc478641049"/>
+                      <w:bookmarkStart w:id="9" w:name="_Toc478982431"/>
                       <w:r>
                         <w:rPr>
                           <w:sz w:val="18"/>
@@ -2663,7 +2850,7 @@
                         </w:rPr>
                         <w:t>. Table of Drag Coefficients</w:t>
                       </w:r>
-                      <w:bookmarkEnd w:id="7"/>
+                      <w:bookmarkEnd w:id="9"/>
                     </w:p>
                     <w:p>
                       <w:pPr>
@@ -2688,30 +2875,8 @@
                         <w:rPr>
                           <w:sz w:val="18"/>
                         </w:rPr>
-                        <w:t xml:space="preserve"> Drag” by </w:t>
+                        <w:t xml:space="preserve"> Drag” by Sighard Hoerner</w:t>
                       </w:r>
-                      <w:proofErr w:type="spellStart"/>
-                      <w:r>
-                        <w:rPr>
-                          <w:sz w:val="18"/>
-                        </w:rPr>
-                        <w:t>Sighard</w:t>
-                      </w:r>
-                      <w:proofErr w:type="spellEnd"/>
-                      <w:r>
-                        <w:rPr>
-                          <w:sz w:val="18"/>
-                        </w:rPr>
-                        <w:t xml:space="preserve"> </w:t>
-                      </w:r>
-                      <w:proofErr w:type="spellStart"/>
-                      <w:r>
-                        <w:rPr>
-                          <w:sz w:val="18"/>
-                        </w:rPr>
-                        <w:t>Hoerner</w:t>
-                      </w:r>
-                      <w:proofErr w:type="spellEnd"/>
                       <w:r>
                         <w:rPr>
                           <w:sz w:val="18"/>
@@ -2734,6 +2899,76 @@
       </w:r>
       <w:r>
         <w:rPr>
+          <w:i/>
+        </w:rPr>
+        <w:t>“</w:t>
+      </w:r>
+      <w:r>
+        <w:rPr>
+          <w:i/>
+        </w:rPr>
+        <w:t>Among other efficient characteristics, its Cd of .26 helps it achieve very high mileage. In fact, reducing the Cd of a car by just 0.01 can result in a 0.2 miles per gallon (.09 kilometers per liter) increase in fuel economy.”</w:t>
+      </w:r>
+      <w:r>
+        <w:t xml:space="preserve"> </w:t>
+      </w:r>
+      <w:r>
+        <w:br/>
+        <w:t>-</w:t>
+      </w:r>
+      <w:r>
+        <w:t xml:space="preserve"> </w:t>
+      </w:r>
+      <w:r>
+        <w:t>Patrick E. George</w:t>
+      </w:r>
+      <w:r>
+        <w:t xml:space="preserve"> (March 2009)</w:t>
+      </w:r>
+    </w:p>
+    <w:p>
+      <w:pPr>
+        <w:rPr>
+          <w:lang w:val="en-CA"/>
+        </w:rPr>
+      </w:pPr>
+    </w:p>
+    <w:p>
+      <w:pPr>
+        <w:pStyle w:val="Heading3"/>
+        <w:rPr>
+          <w:lang w:val="en-CA"/>
+        </w:rPr>
+      </w:pPr>
+      <w:bookmarkStart w:id="10" w:name="_Toc478982604"/>
+      <w:r>
+        <w:rPr>
+          <w:lang w:val="en-CA"/>
+        </w:rPr>
+        <w:t xml:space="preserve">How do </w:t>
+      </w:r>
+      <w:r>
+        <w:rPr>
+          <w:lang w:val="en-CA"/>
+        </w:rPr>
+        <w:t>W</w:t>
+      </w:r>
+      <w:r>
+        <w:rPr>
+          <w:lang w:val="en-CA"/>
+        </w:rPr>
+        <w:t>e Calculate Drag?</w:t>
+      </w:r>
+      <w:bookmarkEnd w:id="10"/>
+    </w:p>
+    <w:p>
+      <w:pPr>
+        <w:rPr>
+          <w:lang w:val="en-CA"/>
+        </w:rPr>
+      </w:pPr>
+      <w:r>
+        <w:rPr>
           <w:lang w:val="en-CA"/>
         </w:rPr>
         <w:t>To</w:t>
@@ -2925,12 +3160,19 @@
         <w:rPr>
           <w:lang w:val="en-CA"/>
         </w:rPr>
-        <w:t xml:space="preserve">It is calculated using the Air Density formula (See Fig. 4) </w:t>
+        <w:t xml:space="preserve">It is </w:t>
       </w:r>
       <w:r>
         <w:rPr>
           <w:lang w:val="en-CA"/>
         </w:rPr>
+        <w:lastRenderedPageBreak/>
+        <w:t xml:space="preserve">calculated using the Air Density formula (See Fig. 4) </w:t>
+      </w:r>
+      <w:r>
+        <w:rPr>
+          <w:lang w:val="en-CA"/>
+        </w:rPr>
         <w:t xml:space="preserve">However, </w:t>
       </w:r>
       <w:r>
@@ -2955,145 +3197,7 @@
         <w:rPr>
           <w:lang w:val="en-CA"/>
         </w:rPr>
-        <w:t>) to calculate this.</w:t>
-      </w:r>
-      <w:r>
-        <w:rPr>
-          <w:lang w:val="en-CA"/>
-        </w:rPr>
-        <w:t xml:space="preserve"> </w:t>
-      </w:r>
-    </w:p>
-    <w:p>
-      <w:r>
-        <w:rPr>
-          <w:noProof/>
-        </w:rPr>
-        <mc:AlternateContent>
-          <mc:Choice Requires="wps">
-            <w:drawing>
-              <wp:anchor distT="0" distB="0" distL="114300" distR="114300" simplePos="0" relativeHeight="251699200" behindDoc="0" locked="0" layoutInCell="1" allowOverlap="1" wp14:anchorId="59EBB330" wp14:editId="42461A5E">
-                <wp:simplePos x="0" y="0"/>
-                <wp:positionH relativeFrom="column">
-                  <wp:posOffset>-133066</wp:posOffset>
-                </wp:positionH>
-                <wp:positionV relativeFrom="paragraph">
-                  <wp:posOffset>966679</wp:posOffset>
-                </wp:positionV>
-                <wp:extent cx="1043940" cy="608330"/>
-                <wp:effectExtent l="0" t="0" r="3810" b="1270"/>
-                <wp:wrapSquare wrapText="bothSides"/>
-                <wp:docPr id="10" name="Text Box 10"/>
-                <wp:cNvGraphicFramePr/>
-                <a:graphic xmlns:a="http://schemas.openxmlformats.org/drawingml/2006/main">
-                  <a:graphicData uri="http://schemas.microsoft.com/office/word/2010/wordprocessingShape">
-                    <wps:wsp>
-                      <wps:cNvSpPr txBox="1"/>
-                      <wps:spPr>
-                        <a:xfrm>
-                          <a:off x="0" y="0"/>
-                          <a:ext cx="1043940" cy="608330"/>
-                        </a:xfrm>
-                        <a:prstGeom prst="rect">
-                          <a:avLst/>
-                        </a:prstGeom>
-                        <a:solidFill>
-                          <a:prstClr val="white"/>
-                        </a:solidFill>
-                        <a:ln>
-                          <a:noFill/>
-                        </a:ln>
-                      </wps:spPr>
-                      <wps:txbx>
-                        <w:txbxContent>
-                          <w:p>
-                            <w:pPr>
-                              <w:pStyle w:val="TableofFigures"/>
-                              <w:jc w:val="center"/>
-                              <w:rPr>
-                                <w:sz w:val="18"/>
-                              </w:rPr>
-                            </w:pPr>
-                            <w:bookmarkStart w:id="8" w:name="_Toc478641050"/>
-                            <w:r>
-                              <w:rPr>
-                                <w:sz w:val="18"/>
-                              </w:rPr>
-                              <w:t>Fig. 3. Drag Force Formula</w:t>
-                            </w:r>
-                            <w:bookmarkEnd w:id="8"/>
-                          </w:p>
-                          <w:p>
-                            <w:pPr>
-                              <w:jc w:val="center"/>
-                              <w:rPr>
-                                <w:sz w:val="18"/>
-                              </w:rPr>
-                            </w:pPr>
-                            <w:r>
-                              <w:rPr>
-                                <w:sz w:val="18"/>
-                              </w:rPr>
-                              <w:t>By Pierre G. (2017)</w:t>
-                            </w:r>
-                          </w:p>
-                        </w:txbxContent>
-                      </wps:txbx>
-                      <wps:bodyPr rot="0" spcFirstLastPara="0" vertOverflow="overflow" horzOverflow="overflow" vert="horz" wrap="square" lIns="0" tIns="0" rIns="0" bIns="0" numCol="1" spcCol="0" rtlCol="0" fromWordArt="0" anchor="t" anchorCtr="0" forceAA="0" compatLnSpc="1">
-                        <a:prstTxWarp prst="textNoShape">
-                          <a:avLst/>
-                        </a:prstTxWarp>
-                        <a:spAutoFit/>
-                      </wps:bodyPr>
-                    </wps:wsp>
-                  </a:graphicData>
-                </a:graphic>
-              </wp:anchor>
-            </w:drawing>
-          </mc:Choice>
-          <mc:Fallback>
-            <w:pict>
-              <v:shape w14:anchorId="59EBB330" id="Text Box 10" o:spid="_x0000_s1027" type="#_x0000_t202" style="position:absolute;margin-left:-10.5pt;margin-top:76.1pt;width:82.2pt;height:47.9pt;z-index:251699200;visibility:visible;mso-wrap-style:square;mso-wrap-distance-left:9pt;mso-wrap-distance-top:0;mso-wrap-distance-right:9pt;mso-wrap-distance-bottom:0;mso-position-horizontal:absolute;mso-position-horizontal-relative:text;mso-position-vertical:absolute;mso-position-vertical-relative:text;v-text-anchor:top" o:gfxdata="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" stroked="f">
-                <v:textbox style="mso-fit-shape-to-text:t" inset="0,0,0,0">
-                  <w:txbxContent>
-                    <w:p>
-                      <w:pPr>
-                        <w:pStyle w:val="TableofFigures"/>
-                        <w:jc w:val="center"/>
-                        <w:rPr>
-                          <w:sz w:val="18"/>
-                        </w:rPr>
-                      </w:pPr>
-                      <w:bookmarkStart w:id="9" w:name="_Toc478641050"/>
-                      <w:r>
-                        <w:rPr>
-                          <w:sz w:val="18"/>
-                        </w:rPr>
-                        <w:t>Fig. 3. Drag Force Formula</w:t>
-                      </w:r>
-                      <w:bookmarkEnd w:id="9"/>
-                    </w:p>
-                    <w:p>
-                      <w:pPr>
-                        <w:jc w:val="center"/>
-                        <w:rPr>
-                          <w:sz w:val="18"/>
-                        </w:rPr>
-                      </w:pPr>
-                      <w:r>
-                        <w:rPr>
-                          <w:sz w:val="18"/>
-                        </w:rPr>
-                        <w:t>By Pierre G. (2017)</w:t>
-                      </w:r>
-                    </w:p>
-                  </w:txbxContent>
-                </v:textbox>
-                <w10:wrap type="square"/>
-              </v:shape>
-            </w:pict>
-          </mc:Fallback>
-        </mc:AlternateContent>
+        <w:t xml:space="preserve">) to </w:t>
       </w:r>
       <w:r>
         <w:rPr>
@@ -3101,13 +3205,13 @@
           <w:lang w:val="en-CA" w:eastAsia="en-CA"/>
         </w:rPr>
         <w:drawing>
-          <wp:anchor distT="0" distB="0" distL="114300" distR="114300" simplePos="0" relativeHeight="251659264" behindDoc="0" locked="0" layoutInCell="1" allowOverlap="1">
+          <wp:anchor distT="0" distB="0" distL="114300" distR="114300" simplePos="0" relativeHeight="251648000" behindDoc="0" locked="0" layoutInCell="1" allowOverlap="1">
             <wp:simplePos x="0" y="0"/>
             <wp:positionH relativeFrom="column">
-              <wp:posOffset>5106329</wp:posOffset>
+              <wp:posOffset>5113351</wp:posOffset>
             </wp:positionH>
             <wp:positionV relativeFrom="paragraph">
-              <wp:posOffset>1735</wp:posOffset>
+              <wp:posOffset>690524</wp:posOffset>
             </wp:positionV>
             <wp:extent cx="777875" cy="932815"/>
             <wp:effectExtent l="0" t="0" r="0" b="635"/>
@@ -3165,79 +3269,31 @@
       </w:r>
       <w:r>
         <w:rPr>
+          <w:lang w:val="en-CA"/>
+        </w:rPr>
+        <w:t>calculate this.</w:t>
+      </w:r>
+      <w:r>
+        <w:rPr>
+          <w:lang w:val="en-CA"/>
+        </w:rPr>
+        <w:t xml:space="preserve"> </w:t>
+      </w:r>
+    </w:p>
+    <w:p>
+      <w:r>
+        <w:rPr>
           <w:noProof/>
           <w:lang w:val="en-CA" w:eastAsia="en-CA"/>
         </w:rPr>
         <w:drawing>
-          <wp:anchor distT="0" distB="0" distL="114300" distR="114300" simplePos="0" relativeHeight="251679744" behindDoc="0" locked="0" layoutInCell="1" allowOverlap="1">
+          <wp:anchor distT="0" distB="0" distL="114300" distR="114300" simplePos="0" relativeHeight="251631616" behindDoc="1" locked="0" layoutInCell="1" allowOverlap="1">
             <wp:simplePos x="0" y="0"/>
             <wp:positionH relativeFrom="column">
-              <wp:posOffset>2077294</wp:posOffset>
+              <wp:posOffset>-98425</wp:posOffset>
             </wp:positionH>
             <wp:positionV relativeFrom="paragraph">
-              <wp:posOffset>166835</wp:posOffset>
-            </wp:positionV>
-            <wp:extent cx="1624084" cy="812042"/>
-            <wp:effectExtent l="0" t="0" r="0" b="7620"/>
-            <wp:wrapSquare wrapText="bothSides"/>
-            <wp:docPr id="9" name="Picture 9" descr="C:\Users\Pierre\AppData\Local\Microsoft\Windows\INetCacheContent.Word\Air Density Formula.png"/>
-            <wp:cNvGraphicFramePr>
-              <a:graphicFrameLocks xmlns:a="http://schemas.openxmlformats.org/drawingml/2006/main" noChangeAspect="1"/>
-            </wp:cNvGraphicFramePr>
-            <a:graphic xmlns:a="http://schemas.openxmlformats.org/drawingml/2006/main">
-              <a:graphicData uri="http://schemas.openxmlformats.org/drawingml/2006/picture">
-                <pic:pic xmlns:pic="http://schemas.openxmlformats.org/drawingml/2006/picture">
-                  <pic:nvPicPr>
-                    <pic:cNvPr id="0" name="Picture 20" descr="C:\Users\Pierre\AppData\Local\Microsoft\Windows\INetCacheContent.Word\Air Density Formula.png"/>
-                    <pic:cNvPicPr>
-                      <a:picLocks noChangeAspect="1" noChangeArrowheads="1"/>
-                    </pic:cNvPicPr>
-                  </pic:nvPicPr>
-                  <pic:blipFill>
-                    <a:blip r:embed="rId19">
-                      <a:extLst>
-                        <a:ext uri="{28A0092B-C50C-407E-A947-70E740481C1C}">
-                          <a14:useLocalDpi xmlns:a14="http://schemas.microsoft.com/office/drawing/2010/main" val="0"/>
-                        </a:ext>
-                      </a:extLst>
-                    </a:blip>
-                    <a:srcRect/>
-                    <a:stretch>
-                      <a:fillRect/>
-                    </a:stretch>
-                  </pic:blipFill>
-                  <pic:spPr bwMode="auto">
-                    <a:xfrm>
-                      <a:off x="0" y="0"/>
-                      <a:ext cx="1624084" cy="812042"/>
-                    </a:xfrm>
-                    <a:prstGeom prst="rect">
-                      <a:avLst/>
-                    </a:prstGeom>
-                    <a:noFill/>
-                    <a:ln>
-                      <a:noFill/>
-                    </a:ln>
-                  </pic:spPr>
-                </pic:pic>
-              </a:graphicData>
-            </a:graphic>
-          </wp:anchor>
-        </w:drawing>
-      </w:r>
-      <w:r>
-        <w:rPr>
-          <w:noProof/>
-          <w:lang w:val="en-CA" w:eastAsia="en-CA"/>
-        </w:rPr>
-        <w:drawing>
-          <wp:anchor distT="0" distB="0" distL="114300" distR="114300" simplePos="0" relativeHeight="251638784" behindDoc="1" locked="0" layoutInCell="1" allowOverlap="1">
-            <wp:simplePos x="0" y="0"/>
-            <wp:positionH relativeFrom="column">
-              <wp:posOffset>-98737</wp:posOffset>
-            </wp:positionH>
-            <wp:positionV relativeFrom="paragraph">
-              <wp:posOffset>40725</wp:posOffset>
+              <wp:posOffset>10465</wp:posOffset>
             </wp:positionV>
             <wp:extent cx="1043940" cy="932815"/>
             <wp:effectExtent l="0" t="0" r="3810" b="635"/>
@@ -3256,7 +3312,7 @@
                     </pic:cNvPicPr>
                   </pic:nvPicPr>
                   <pic:blipFill>
-                    <a:blip r:embed="rId20">
+                    <a:blip r:embed="rId19">
                       <a:extLst>
                         <a:ext uri="{28A0092B-C50C-407E-A947-70E740481C1C}">
                           <a14:useLocalDpi xmlns:a14="http://schemas.microsoft.com/office/drawing/2010/main" val="0"/>
@@ -3293,22 +3349,222 @@
           </wp:anchor>
         </w:drawing>
       </w:r>
-    </w:p>
-    <w:p>
       <w:r>
         <w:rPr>
           <w:noProof/>
+          <w:lang w:val="en-CA" w:eastAsia="en-CA"/>
+        </w:rPr>
+        <w:drawing>
+          <wp:anchor distT="0" distB="0" distL="114300" distR="114300" simplePos="0" relativeHeight="251662336" behindDoc="0" locked="0" layoutInCell="1" allowOverlap="1">
+            <wp:simplePos x="0" y="0"/>
+            <wp:positionH relativeFrom="column">
+              <wp:posOffset>2077085</wp:posOffset>
+            </wp:positionH>
+            <wp:positionV relativeFrom="paragraph">
+              <wp:posOffset>136195</wp:posOffset>
+            </wp:positionV>
+            <wp:extent cx="1623695" cy="811530"/>
+            <wp:effectExtent l="0" t="0" r="0" b="7620"/>
+            <wp:wrapSquare wrapText="bothSides"/>
+            <wp:docPr id="9" name="Picture 9" descr="C:\Users\Pierre\AppData\Local\Microsoft\Windows\INetCacheContent.Word\Air Density Formula.png"/>
+            <wp:cNvGraphicFramePr>
+              <a:graphicFrameLocks xmlns:a="http://schemas.openxmlformats.org/drawingml/2006/main" noChangeAspect="1"/>
+            </wp:cNvGraphicFramePr>
+            <a:graphic xmlns:a="http://schemas.openxmlformats.org/drawingml/2006/main">
+              <a:graphicData uri="http://schemas.openxmlformats.org/drawingml/2006/picture">
+                <pic:pic xmlns:pic="http://schemas.openxmlformats.org/drawingml/2006/picture">
+                  <pic:nvPicPr>
+                    <pic:cNvPr id="0" name="Picture 20" descr="C:\Users\Pierre\AppData\Local\Microsoft\Windows\INetCacheContent.Word\Air Density Formula.png"/>
+                    <pic:cNvPicPr>
+                      <a:picLocks noChangeAspect="1" noChangeArrowheads="1"/>
+                    </pic:cNvPicPr>
+                  </pic:nvPicPr>
+                  <pic:blipFill>
+                    <a:blip r:embed="rId20">
+                      <a:extLst>
+                        <a:ext uri="{28A0092B-C50C-407E-A947-70E740481C1C}">
+                          <a14:useLocalDpi xmlns:a14="http://schemas.microsoft.com/office/drawing/2010/main" val="0"/>
+                        </a:ext>
+                      </a:extLst>
+                    </a:blip>
+                    <a:srcRect/>
+                    <a:stretch>
+                      <a:fillRect/>
+                    </a:stretch>
+                  </pic:blipFill>
+                  <pic:spPr bwMode="auto">
+                    <a:xfrm>
+                      <a:off x="0" y="0"/>
+                      <a:ext cx="1623695" cy="811530"/>
+                    </a:xfrm>
+                    <a:prstGeom prst="rect">
+                      <a:avLst/>
+                    </a:prstGeom>
+                    <a:noFill/>
+                    <a:ln>
+                      <a:noFill/>
+                    </a:ln>
+                  </pic:spPr>
+                </pic:pic>
+              </a:graphicData>
+            </a:graphic>
+          </wp:anchor>
+        </w:drawing>
+      </w:r>
+    </w:p>
+    <w:p/>
+    <w:p>
+      <w:r>
+        <w:rPr>
+          <w:noProof/>
+          <w:lang w:val="en-CA" w:eastAsia="en-CA"/>
         </w:rPr>
         <mc:AlternateContent>
           <mc:Choice Requires="wps">
             <w:drawing>
-              <wp:anchor distT="0" distB="0" distL="114300" distR="114300" simplePos="0" relativeHeight="251724800" behindDoc="1" locked="0" layoutInCell="1" allowOverlap="1" wp14:anchorId="331572ED" wp14:editId="58E6C9E2">
+              <wp:anchor distT="0" distB="0" distL="114300" distR="114300" simplePos="0" relativeHeight="251676672" behindDoc="0" locked="0" layoutInCell="1" allowOverlap="1" wp14:anchorId="59EBB330" wp14:editId="42461A5E">
                 <wp:simplePos x="0" y="0"/>
                 <wp:positionH relativeFrom="column">
-                  <wp:posOffset>993775</wp:posOffset>
+                  <wp:posOffset>-1215136</wp:posOffset>
                 </wp:positionH>
                 <wp:positionV relativeFrom="paragraph">
-                  <wp:posOffset>807237</wp:posOffset>
+                  <wp:posOffset>322326</wp:posOffset>
+                </wp:positionV>
+                <wp:extent cx="1043940" cy="608330"/>
+                <wp:effectExtent l="0" t="0" r="3810" b="3810"/>
+                <wp:wrapSquare wrapText="bothSides"/>
+                <wp:docPr id="10" name="Text Box 10"/>
+                <wp:cNvGraphicFramePr/>
+                <a:graphic xmlns:a="http://schemas.openxmlformats.org/drawingml/2006/main">
+                  <a:graphicData uri="http://schemas.microsoft.com/office/word/2010/wordprocessingShape">
+                    <wps:wsp>
+                      <wps:cNvSpPr txBox="1"/>
+                      <wps:spPr>
+                        <a:xfrm>
+                          <a:off x="0" y="0"/>
+                          <a:ext cx="1043940" cy="608330"/>
+                        </a:xfrm>
+                        <a:prstGeom prst="rect">
+                          <a:avLst/>
+                        </a:prstGeom>
+                        <a:solidFill>
+                          <a:prstClr val="white"/>
+                        </a:solidFill>
+                        <a:ln>
+                          <a:noFill/>
+                        </a:ln>
+                      </wps:spPr>
+                      <wps:txbx>
+                        <w:txbxContent>
+                          <w:p>
+                            <w:pPr>
+                              <w:pStyle w:val="TableofFigures"/>
+                              <w:jc w:val="center"/>
+                              <w:rPr>
+                                <w:sz w:val="18"/>
+                              </w:rPr>
+                            </w:pPr>
+                            <w:bookmarkStart w:id="11" w:name="_Toc478982432"/>
+                            <w:r>
+                              <w:rPr>
+                                <w:sz w:val="18"/>
+                              </w:rPr>
+                              <w:t>Fig. 3. Drag Force Formula</w:t>
+                            </w:r>
+                            <w:bookmarkEnd w:id="11"/>
+                          </w:p>
+                          <w:p>
+                            <w:pPr>
+                              <w:jc w:val="center"/>
+                              <w:rPr>
+                                <w:sz w:val="18"/>
+                              </w:rPr>
+                            </w:pPr>
+                            <w:r>
+                              <w:rPr>
+                                <w:sz w:val="18"/>
+                              </w:rPr>
+                              <w:t>By Pierre G. (2017)</w:t>
+                            </w:r>
+                          </w:p>
+                        </w:txbxContent>
+                      </wps:txbx>
+                      <wps:bodyPr rot="0" spcFirstLastPara="0" vertOverflow="overflow" horzOverflow="overflow" vert="horz" wrap="square" lIns="0" tIns="0" rIns="0" bIns="0" numCol="1" spcCol="0" rtlCol="0" fromWordArt="0" anchor="t" anchorCtr="0" forceAA="0" compatLnSpc="1">
+                        <a:prstTxWarp prst="textNoShape">
+                          <a:avLst/>
+                        </a:prstTxWarp>
+                        <a:spAutoFit/>
+                      </wps:bodyPr>
+                    </wps:wsp>
+                  </a:graphicData>
+                </a:graphic>
+                <wp14:sizeRelV relativeFrom="margin">
+                  <wp14:pctHeight>0</wp14:pctHeight>
+                </wp14:sizeRelV>
+              </wp:anchor>
+            </w:drawing>
+          </mc:Choice>
+          <mc:Fallback>
+            <w:pict>
+              <v:shape w14:anchorId="59EBB330" id="Text Box 10" o:spid="_x0000_s1027" type="#_x0000_t202" style="position:absolute;margin-left:-95.7pt;margin-top:25.4pt;width:82.2pt;height:47.9pt;z-index:251676672;visibility:visible;mso-wrap-style:square;mso-height-percent:0;mso-wrap-distance-left:9pt;mso-wrap-distance-top:0;mso-wrap-distance-right:9pt;mso-wrap-distance-bottom:0;mso-position-horizontal:absolute;mso-position-horizontal-relative:text;mso-position-vertical:absolute;mso-position-vertical-relative:text;mso-height-percent:0;mso-height-relative:margin;v-text-anchor:top" o:gfxdata="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" stroked="f">
+                <v:textbox style="mso-fit-shape-to-text:t" inset="0,0,0,0">
+                  <w:txbxContent>
+                    <w:p>
+                      <w:pPr>
+                        <w:pStyle w:val="TableofFigures"/>
+                        <w:jc w:val="center"/>
+                        <w:rPr>
+                          <w:sz w:val="18"/>
+                        </w:rPr>
+                      </w:pPr>
+                      <w:bookmarkStart w:id="12" w:name="_Toc478982432"/>
+                      <w:r>
+                        <w:rPr>
+                          <w:sz w:val="18"/>
+                        </w:rPr>
+                        <w:t>Fig. 3. Drag Force Formula</w:t>
+                      </w:r>
+                      <w:bookmarkEnd w:id="12"/>
+                    </w:p>
+                    <w:p>
+                      <w:pPr>
+                        <w:jc w:val="center"/>
+                        <w:rPr>
+                          <w:sz w:val="18"/>
+                        </w:rPr>
+                      </w:pPr>
+                      <w:r>
+                        <w:rPr>
+                          <w:sz w:val="18"/>
+                        </w:rPr>
+                        <w:t>By Pierre G. (2017)</w:t>
+                      </w:r>
+                    </w:p>
+                  </w:txbxContent>
+                </v:textbox>
+                <w10:wrap type="square"/>
+              </v:shape>
+            </w:pict>
+          </mc:Fallback>
+        </mc:AlternateContent>
+      </w:r>
+    </w:p>
+    <w:p>
+      <w:r>
+        <w:rPr>
+          <w:noProof/>
+          <w:lang w:val="en-CA" w:eastAsia="en-CA"/>
+        </w:rPr>
+        <mc:AlternateContent>
+          <mc:Choice Requires="wps">
+            <w:drawing>
+              <wp:anchor distT="0" distB="0" distL="114300" distR="114300" simplePos="0" relativeHeight="251688960" behindDoc="1" locked="0" layoutInCell="1" allowOverlap="1" wp14:anchorId="331572ED" wp14:editId="58E6C9E2">
+                <wp:simplePos x="0" y="0"/>
+                <wp:positionH relativeFrom="column">
+                  <wp:posOffset>1088390</wp:posOffset>
+                </wp:positionH>
+                <wp:positionV relativeFrom="paragraph">
+                  <wp:posOffset>6350</wp:posOffset>
                 </wp:positionV>
                 <wp:extent cx="1623695" cy="327025"/>
                 <wp:effectExtent l="0" t="0" r="0" b="0"/>
@@ -3346,7 +3602,7 @@
                                 <w:lang w:val="en-CA"/>
                               </w:rPr>
                             </w:pPr>
-                            <w:bookmarkStart w:id="10" w:name="_Toc478641051"/>
+                            <w:bookmarkStart w:id="13" w:name="_Toc478982433"/>
                             <w:r>
                               <w:rPr>
                                 <w:noProof/>
@@ -3355,7 +3611,7 @@
                               </w:rPr>
                               <w:t>Fig. 4. Air Density Formula</w:t>
                             </w:r>
-                            <w:bookmarkEnd w:id="10"/>
+                            <w:bookmarkEnd w:id="13"/>
                           </w:p>
                           <w:p>
                             <w:pPr>
@@ -3392,7 +3648,7 @@
           </mc:Choice>
           <mc:Fallback>
             <w:pict>
-              <v:shape w14:anchorId="331572ED" id="Text Box 12" o:spid="_x0000_s1028" type="#_x0000_t202" style="position:absolute;margin-left:78.25pt;margin-top:63.55pt;width:127.85pt;height:25.75pt;z-index:-251591680;visibility:visible;mso-wrap-style:square;mso-height-percent:0;mso-wrap-distance-left:9pt;mso-wrap-distance-top:0;mso-wrap-distance-right:9pt;mso-wrap-distance-bottom:0;mso-position-horizontal:absolute;mso-position-horizontal-relative:text;mso-position-vertical:absolute;mso-position-vertical-relative:text;mso-height-percent:0;mso-height-relative:margin;v-text-anchor:top" o:gfxdata="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" stroked="f">
+              <v:shape w14:anchorId="331572ED" id="Text Box 12" o:spid="_x0000_s1028" type="#_x0000_t202" style="position:absolute;margin-left:85.7pt;margin-top:.5pt;width:127.85pt;height:25.75pt;z-index:-251627520;visibility:visible;mso-wrap-style:square;mso-height-percent:0;mso-wrap-distance-left:9pt;mso-wrap-distance-top:0;mso-wrap-distance-right:9pt;mso-wrap-distance-bottom:0;mso-position-horizontal:absolute;mso-position-horizontal-relative:text;mso-position-vertical:absolute;mso-position-vertical-relative:text;mso-height-percent:0;mso-height-relative:margin;v-text-anchor:top" o:gfxdata="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" stroked="f">
                 <v:textbox inset="0,0,0,0">
                   <w:txbxContent>
                     <w:p>
@@ -3405,7 +3661,7 @@
                           <w:lang w:val="en-CA"/>
                         </w:rPr>
                       </w:pPr>
-                      <w:bookmarkStart w:id="11" w:name="_Toc478641051"/>
+                      <w:bookmarkStart w:id="14" w:name="_Toc478982433"/>
                       <w:r>
                         <w:rPr>
                           <w:noProof/>
@@ -3414,7 +3670,7 @@
                         </w:rPr>
                         <w:t>Fig. 4. Air Density Formula</w:t>
                       </w:r>
-                      <w:bookmarkEnd w:id="11"/>
+                      <w:bookmarkEnd w:id="14"/>
                     </w:p>
                     <w:p>
                       <w:pPr>
@@ -3439,30 +3695,25 @@
           </mc:Fallback>
         </mc:AlternateContent>
       </w:r>
-    </w:p>
-    <w:p>
-      <w:pPr>
-        <w:pStyle w:val="Heading3"/>
-      </w:pPr>
-      <w:bookmarkStart w:id="12" w:name="_Toc478641061"/>
       <w:r>
         <w:rPr>
           <w:noProof/>
+          <w:lang w:val="en-CA" w:eastAsia="en-CA"/>
         </w:rPr>
         <mc:AlternateContent>
           <mc:Choice Requires="wps">
             <w:drawing>
-              <wp:anchor distT="0" distB="0" distL="114300" distR="114300" simplePos="0" relativeHeight="251751424" behindDoc="0" locked="0" layoutInCell="1" allowOverlap="1" wp14:anchorId="3AA87C91" wp14:editId="6CBFA35C">
+              <wp:anchor distT="0" distB="0" distL="114300" distR="114300" simplePos="0" relativeHeight="251708416" behindDoc="1" locked="0" layoutInCell="1" allowOverlap="1" wp14:anchorId="3AA87C91" wp14:editId="6CBFA35C">
                 <wp:simplePos x="0" y="0"/>
                 <wp:positionH relativeFrom="column">
-                  <wp:posOffset>3938924</wp:posOffset>
+                  <wp:posOffset>4051097</wp:posOffset>
                 </wp:positionH>
                 <wp:positionV relativeFrom="paragraph">
-                  <wp:posOffset>438264</wp:posOffset>
+                  <wp:posOffset>7925</wp:posOffset>
                 </wp:positionV>
-                <wp:extent cx="914400" cy="635"/>
-                <wp:effectExtent l="0" t="0" r="0" b="18415"/>
-                <wp:wrapSquare wrapText="bothSides"/>
+                <wp:extent cx="914400" cy="446228"/>
+                <wp:effectExtent l="0" t="0" r="0" b="0"/>
+                <wp:wrapNone/>
                 <wp:docPr id="14" name="Text Box 14"/>
                 <wp:cNvGraphicFramePr/>
                 <a:graphic xmlns:a="http://schemas.openxmlformats.org/drawingml/2006/main">
@@ -3472,7 +3723,7 @@
                       <wps:spPr>
                         <a:xfrm>
                           <a:off x="0" y="0"/>
-                          <a:ext cx="914400" cy="635"/>
+                          <a:ext cx="914400" cy="446228"/>
                         </a:xfrm>
                         <a:prstGeom prst="rect">
                           <a:avLst/>
@@ -3495,7 +3746,7 @@
                                 <w:lang w:val="en-CA"/>
                               </w:rPr>
                             </w:pPr>
-                            <w:bookmarkStart w:id="13" w:name="_Toc478641052"/>
+                            <w:bookmarkStart w:id="15" w:name="_Toc478982434"/>
                             <w:r>
                               <w:rPr>
                                 <w:sz w:val="18"/>
@@ -3503,7 +3754,7 @@
                               </w:rPr>
                               <w:t>Fig. 5. Air Pressure Formula</w:t>
                             </w:r>
-                            <w:bookmarkEnd w:id="13"/>
+                            <w:bookmarkEnd w:id="15"/>
                           </w:p>
                           <w:p>
                             <w:pPr>
@@ -3527,18 +3778,21 @@
                         <a:prstTxWarp prst="textNoShape">
                           <a:avLst/>
                         </a:prstTxWarp>
-                        <a:spAutoFit/>
+                        <a:noAutofit/>
                       </wps:bodyPr>
                     </wps:wsp>
                   </a:graphicData>
                 </a:graphic>
+                <wp14:sizeRelV relativeFrom="margin">
+                  <wp14:pctHeight>0</wp14:pctHeight>
+                </wp14:sizeRelV>
               </wp:anchor>
             </w:drawing>
           </mc:Choice>
           <mc:Fallback>
             <w:pict>
-              <v:shape w14:anchorId="3AA87C91" id="Text Box 14" o:spid="_x0000_s1029" type="#_x0000_t202" style="position:absolute;margin-left:310.15pt;margin-top:34.5pt;width:1in;height:.05pt;z-index:251751424;visibility:visible;mso-wrap-style:square;mso-wrap-distance-left:9pt;mso-wrap-distance-top:0;mso-wrap-distance-right:9pt;mso-wrap-distance-bottom:0;mso-position-horizontal:absolute;mso-position-horizontal-relative:text;mso-position-vertical:absolute;mso-position-vertical-relative:text;v-text-anchor:top" o:gfxdata="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" stroked="f">
-                <v:textbox style="mso-fit-shape-to-text:t" inset="0,0,0,0">
+              <v:shape w14:anchorId="3AA87C91" id="Text Box 14" o:spid="_x0000_s1029" type="#_x0000_t202" style="position:absolute;margin-left:319pt;margin-top:.6pt;width:1in;height:35.15pt;z-index:-251608064;visibility:visible;mso-wrap-style:square;mso-height-percent:0;mso-wrap-distance-left:9pt;mso-wrap-distance-top:0;mso-wrap-distance-right:9pt;mso-wrap-distance-bottom:0;mso-position-horizontal:absolute;mso-position-horizontal-relative:text;mso-position-vertical:absolute;mso-position-vertical-relative:text;mso-height-percent:0;mso-height-relative:margin;v-text-anchor:top" o:gfxdata="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" stroked="f">
+                <v:textbox inset="0,0,0,0">
                   <w:txbxContent>
                     <w:p>
                       <w:pPr>
@@ -3549,7 +3803,7 @@
                           <w:lang w:val="en-CA"/>
                         </w:rPr>
                       </w:pPr>
-                      <w:bookmarkStart w:id="14" w:name="_Toc478641052"/>
+                      <w:bookmarkStart w:id="16" w:name="_Toc478982434"/>
                       <w:r>
                         <w:rPr>
                           <w:sz w:val="18"/>
@@ -3557,7 +3811,7 @@
                         </w:rPr>
                         <w:t>Fig. 5. Air Pressure Formula</w:t>
                       </w:r>
-                      <w:bookmarkEnd w:id="14"/>
+                      <w:bookmarkEnd w:id="16"/>
                     </w:p>
                     <w:p>
                       <w:pPr>
@@ -3577,102 +3831,340 @@
                     </w:p>
                   </w:txbxContent>
                 </v:textbox>
-                <w10:wrap type="square"/>
               </v:shape>
             </w:pict>
           </mc:Fallback>
         </mc:AlternateContent>
       </w:r>
-      <w:r>
-        <w:br w:type="textWrapping" w:clear="all"/>
-      </w:r>
+    </w:p>
+    <w:p/>
+    <w:p>
+      <w:pPr>
+        <w:pStyle w:val="Heading3"/>
+      </w:pPr>
+      <w:bookmarkStart w:id="17" w:name="_Toc478982605"/>
+      <w:r>
+        <w:t>What is Lift?</w:t>
+      </w:r>
+      <w:bookmarkEnd w:id="17"/>
+    </w:p>
+    <w:p>
+      <w:pPr>
+        <w:keepNext/>
+      </w:pPr>
+      <w:r>
+        <w:t xml:space="preserve">Lift is a force that carries an object upwards while travelling high speeds. Some may think it’s the opposite of drag, however that isn’t the case. Drag goes in the opposite direction of velocity, while Lift helps carry the velocity </w:t>
+      </w:r>
+      <w:r>
+        <w:t xml:space="preserve">of the object </w:t>
+      </w:r>
+      <w:r>
+        <w:t xml:space="preserve">upwards. </w:t>
+      </w:r>
+      <w:r>
+        <w:t>In the case of a perfect sphere, it would have to rotate to have lift. The reason for this is that a perfect sphere would evenly distribut</w:t>
+      </w:r>
+      <w:r>
+        <w:t>e the air around it, making the pressure of the air above the sphere and the pressure of the air bellow the sphere equal. Equal pressure means there’s no lift force.</w:t>
+      </w:r>
+    </w:p>
+    <w:p>
+      <w:pPr>
+        <w:keepNext/>
+      </w:pPr>
+      <w:r>
+        <w:t xml:space="preserve">Lift’s direction is dependent on the velocity’s direction. You can see this in the diagram I created bellow (Fig. 6.). As velocity moves downwards, the lift of the object follows along with it. Drag also follows along because as stated before, </w:t>
+      </w:r>
+      <w:r>
+        <w:t>drag</w:t>
+      </w:r>
+      <w:r>
+        <w:t xml:space="preserve"> is a force that moves in the opposite direction of velocity.</w:t>
+      </w:r>
+    </w:p>
+    <w:p>
+      <w:pPr>
+        <w:keepNext/>
+      </w:pPr>
+      <w:r>
+        <w:pict>
+          <v:shape id="_x0000_i1039" type="#_x0000_t75" style="width:502.85pt;height:197pt;mso-position-horizontal-relative:text;mso-position-vertical-relative:text;mso-width-relative:page;mso-height-relative:page" o:bordertopcolor="yellow pure" o:borderleftcolor="yellow pure" o:borderbottomcolor="yellow pure" o:borderrightcolor="yellow pure">
+            <v:imagedata r:id="rId21" o:title="Lift"/>
+            <w10:bordertop type="single" width="6"/>
+            <w10:borderleft type="single" width="6"/>
+            <w10:borderbottom type="single" width="6"/>
+            <w10:borderright type="single" width="6"/>
+          </v:shape>
+        </w:pict>
+      </w:r>
+    </w:p>
+    <w:p>
+      <w:pPr>
+        <w:pStyle w:val="TableofFigures"/>
+        <w:jc w:val="center"/>
+        <w:rPr>
+          <w:sz w:val="18"/>
+        </w:rPr>
+      </w:pPr>
+      <w:bookmarkStart w:id="18" w:name="_Toc478982435"/>
+      <w:r>
+        <w:rPr>
+          <w:sz w:val="18"/>
+        </w:rPr>
+        <w:t>Fig. 6. Lift, Drag, and Velocity’s Relation</w:t>
+      </w:r>
+      <w:bookmarkEnd w:id="18"/>
+    </w:p>
+    <w:p>
+      <w:pPr>
+        <w:jc w:val="center"/>
+        <w:rPr>
+          <w:sz w:val="18"/>
+        </w:rPr>
+      </w:pPr>
+      <w:r>
+        <w:rPr>
+          <w:sz w:val="18"/>
+        </w:rPr>
+        <w:t>By Pierre G. (2017)</w:t>
+      </w:r>
+    </w:p>
+    <w:p>
+      <w:pPr>
+        <w:pStyle w:val="Heading3"/>
+      </w:pPr>
+      <w:bookmarkStart w:id="19" w:name="_Toc478982606"/>
+      <w:r>
+        <w:t>How do we Calculate Lift?</w:t>
+      </w:r>
+      <w:bookmarkEnd w:id="19"/>
+    </w:p>
+    <w:p>
+      <w:r>
+        <w:t xml:space="preserve">To calculate </w:t>
+      </w:r>
+      <w:r>
+        <w:t>lift</w:t>
+      </w:r>
+      <w:r>
+        <w:t xml:space="preserve"> you need multiple things. Since we’re using a perfect sphere</w:t>
+      </w:r>
+      <w:r>
+        <w:t>, we need a rotation speed</w:t>
+      </w:r>
+      <w:r>
+        <w:t xml:space="preserve"> </w:t>
+      </w:r>
+      <w:r>
+        <w:t>in Radians</w:t>
+      </w:r>
+      <w:r>
+        <w:t>/s</w:t>
+      </w:r>
+      <w:r>
+        <w:t xml:space="preserve"> (also known as Omega)</w:t>
+      </w:r>
+      <w:r>
+        <w:t>.</w:t>
+      </w:r>
+      <w:r>
+        <w:t xml:space="preserve"> </w:t>
+      </w:r>
+      <w:r>
+        <w:t>We’</w:t>
+      </w:r>
+      <w:r>
+        <w:t>ll also need multiple formulas from the Torque section seen earlier.</w:t>
+      </w:r>
+    </w:p>
+    <w:p>
       <w:r>
         <w:lastRenderedPageBreak/>
-        <w:t xml:space="preserve">What Is </w:t>
-      </w:r>
-      <w:r>
-        <w:t>Lift</w:t>
-      </w:r>
-      <w:r>
-        <w:t>?</w:t>
-      </w:r>
-      <w:bookmarkEnd w:id="12"/>
-    </w:p>
-    <w:p>
-      <w:r>
-        <w:t>Torque gives Alpha with the equation: Sum of Torque = I * Alpha</w:t>
-      </w:r>
-      <w:r>
-        <w:tab/>
-      </w:r>
-    </w:p>
-    <w:p>
-      <w:r>
-        <w:t xml:space="preserve">Sum of Torque is also: </w:t>
-      </w:r>
-      <w:proofErr w:type="gramStart"/>
-      <w:r>
-        <w:t>( F</w:t>
-      </w:r>
-      <w:proofErr w:type="gramEnd"/>
-      <w:r>
-        <w:t xml:space="preserve"> * Sin(theta) ) * radius of the rotation (instead of radius of the object)</w:t>
-      </w:r>
+        <w:t xml:space="preserve">First, we need to find the </w:t>
+      </w:r>
+      <w:r>
+        <w:t>Alpha</w:t>
+      </w:r>
+      <w:r>
+        <w:t xml:space="preserve"> that’s being applied to this object. We </w:t>
+      </w:r>
+      <w:r>
+        <w:t xml:space="preserve">can find this by </w:t>
+      </w:r>
+      <w:r>
+        <w:t>rearranging</w:t>
+      </w:r>
+      <w:bookmarkStart w:id="20" w:name="_GoBack"/>
+      <w:bookmarkEnd w:id="20"/>
+      <w:r>
+        <w:t xml:space="preserve"> the formula </w:t>
+      </w:r>
+      <w:r>
+        <w:t xml:space="preserve">for Sum of Torque </w:t>
+      </w:r>
+      <w:r>
+        <w:t>seen in the torque section.</w:t>
+      </w:r>
+    </w:p>
+    <w:p>
+      <m:oMathPara>
+        <m:oMathParaPr>
+          <m:jc m:val="left"/>
+        </m:oMathParaPr>
+        <m:oMath>
+          <m:r>
+            <w:rPr>
+              <w:rFonts w:ascii="Cambria Math" w:eastAsiaTheme="minorEastAsia" w:hAnsi="Cambria Math"/>
+            </w:rPr>
+            <m:t xml:space="preserve"> </m:t>
+          </m:r>
+          <m:r>
+            <w:rPr>
+              <w:rFonts w:ascii="Cambria Math" w:hAnsi="Cambria Math"/>
+            </w:rPr>
+            <m:t xml:space="preserve">α= </m:t>
+          </m:r>
+          <m:f>
+            <m:fPr>
+              <m:ctrlPr>
+                <w:rPr>
+                  <w:rFonts w:ascii="Cambria Math" w:hAnsi="Cambria Math"/>
+                  <w:i/>
+                </w:rPr>
+              </m:ctrlPr>
+            </m:fPr>
+            <m:num>
+              <m:r>
+                <w:rPr>
+                  <w:rFonts w:ascii="Cambria Math" w:hAnsi="Cambria Math"/>
+                </w:rPr>
+                <m:t xml:space="preserve">∑τ </m:t>
+              </m:r>
+            </m:num>
+            <m:den>
+              <m:r>
+                <w:rPr>
+                  <w:rFonts w:ascii="Cambria Math" w:hAnsi="Cambria Math"/>
+                </w:rPr>
+                <m:t>I</m:t>
+              </m:r>
+            </m:den>
+          </m:f>
+        </m:oMath>
+      </m:oMathPara>
     </w:p>
     <w:p>
       <w:r>
         <w:t>Alpha = Sum of Torque / I</w:t>
       </w:r>
     </w:p>
+    <w:p>
+      <w:r>
+        <w:t>Alpha is used to find Omega using the equation: Alpha = Omega / t</w:t>
+      </w:r>
+    </w:p>
+    <w:p>
+      <w:r>
+        <w:t>Omega = Alpha * t</w:t>
+      </w:r>
+    </w:p>
+    <w:p>
+      <w:r>
+        <w:t>Use Omega to find the RPS (revolutions per second) using the Equation:</w:t>
+      </w:r>
+    </w:p>
+    <w:p>
+      <w:r>
+        <w:t>RPS = Omega / 2Pi</w:t>
+      </w:r>
+    </w:p>
     <w:p/>
     <w:p>
       <w:r>
-        <w:t>Alpha is used to find Omega using the equation: Alpha = Omega / t</w:t>
-      </w:r>
-    </w:p>
-    <w:p>
-      <w:r>
-        <w:t>Omega = Alpha * t</w:t>
+        <w:t>RPS is used to find Lift in the Equation:</w:t>
+      </w:r>
+    </w:p>
+    <w:p>
+      <w:pPr>
+        <w:keepNext/>
+      </w:pPr>
+      <w:r>
+        <w:rPr>
+          <w:noProof/>
+          <w:lang w:val="en-CA" w:eastAsia="en-CA"/>
+        </w:rPr>
+        <w:drawing>
+          <wp:anchor distT="0" distB="0" distL="114300" distR="114300" simplePos="0" relativeHeight="251638784" behindDoc="0" locked="0" layoutInCell="1" allowOverlap="1">
+            <wp:simplePos x="0" y="0"/>
+            <wp:positionH relativeFrom="column">
+              <wp:posOffset>51</wp:posOffset>
+            </wp:positionH>
+            <wp:positionV relativeFrom="paragraph">
+              <wp:posOffset>6324</wp:posOffset>
+            </wp:positionV>
+            <wp:extent cx="4638675" cy="981075"/>
+            <wp:effectExtent l="0" t="0" r="9525" b="9525"/>
+            <wp:wrapSquare wrapText="bothSides"/>
+            <wp:docPr id="15" name="Picture 15"/>
+            <wp:cNvGraphicFramePr>
+              <a:graphicFrameLocks xmlns:a="http://schemas.openxmlformats.org/drawingml/2006/main" noChangeAspect="1"/>
+            </wp:cNvGraphicFramePr>
+            <a:graphic xmlns:a="http://schemas.openxmlformats.org/drawingml/2006/main">
+              <a:graphicData uri="http://schemas.openxmlformats.org/drawingml/2006/picture">
+                <pic:pic xmlns:pic="http://schemas.openxmlformats.org/drawingml/2006/picture">
+                  <pic:nvPicPr>
+                    <pic:cNvPr id="1" name=""/>
+                    <pic:cNvPicPr/>
+                  </pic:nvPicPr>
+                  <pic:blipFill>
+                    <a:blip r:embed="rId22">
+                      <a:extLst>
+                        <a:ext uri="{28A0092B-C50C-407E-A947-70E740481C1C}">
+                          <a14:useLocalDpi xmlns:a14="http://schemas.microsoft.com/office/drawing/2010/main" val="0"/>
+                        </a:ext>
+                      </a:extLst>
+                    </a:blip>
+                    <a:stretch>
+                      <a:fillRect/>
+                    </a:stretch>
+                  </pic:blipFill>
+                  <pic:spPr>
+                    <a:xfrm>
+                      <a:off x="0" y="0"/>
+                      <a:ext cx="4638675" cy="981075"/>
+                    </a:xfrm>
+                    <a:prstGeom prst="rect">
+                      <a:avLst/>
+                    </a:prstGeom>
+                  </pic:spPr>
+                </pic:pic>
+              </a:graphicData>
+            </a:graphic>
+          </wp:anchor>
+        </w:drawing>
       </w:r>
     </w:p>
     <w:p/>
-    <w:p>
-      <w:r>
-        <w:t>Use Omega to find the RPS (revolutions per second) using the Equation:</w:t>
-      </w:r>
-    </w:p>
-    <w:p>
-      <w:r>
-        <w:t>RPS = Omega / 2Pi</w:t>
-      </w:r>
-    </w:p>
     <w:p/>
     <w:p>
       <w:r>
-        <w:t>RPS is used to find Lift in the Equation:</w:t>
-      </w:r>
-    </w:p>
-    <w:p>
-      <w:pPr>
-        <w:keepNext/>
-      </w:pPr>
-      <w:r>
         <w:rPr>
           <w:noProof/>
+          <w:lang w:val="en-CA" w:eastAsia="en-CA"/>
         </w:rPr>
         <mc:AlternateContent>
           <mc:Choice Requires="wps">
             <w:drawing>
-              <wp:anchor distT="0" distB="0" distL="114300" distR="114300" simplePos="0" relativeHeight="251661312" behindDoc="0" locked="0" layoutInCell="1" allowOverlap="1" wp14:anchorId="3ED71B5E" wp14:editId="5D41BA6A">
+              <wp:anchor distT="0" distB="0" distL="114300" distR="114300" simplePos="0" relativeHeight="251654144" behindDoc="0" locked="0" layoutInCell="1" allowOverlap="1" wp14:anchorId="3ED71B5E" wp14:editId="5D41BA6A">
                 <wp:simplePos x="0" y="0"/>
                 <wp:positionH relativeFrom="column">
-                  <wp:posOffset>29845</wp:posOffset>
+                  <wp:posOffset>-4732020</wp:posOffset>
                 </wp:positionH>
                 <wp:positionV relativeFrom="paragraph">
-                  <wp:posOffset>1044575</wp:posOffset>
+                  <wp:posOffset>72390</wp:posOffset>
                 </wp:positionV>
-                <wp:extent cx="4638675" cy="635"/>
-                <wp:effectExtent l="0" t="0" r="9525" b="18415"/>
+                <wp:extent cx="4638675" cy="335915"/>
+                <wp:effectExtent l="0" t="0" r="9525" b="6985"/>
                 <wp:wrapSquare wrapText="bothSides"/>
                 <wp:docPr id="16" name="Text Box 16"/>
                 <wp:cNvGraphicFramePr/>
@@ -3683,7 +4175,7 @@
                       <wps:spPr>
                         <a:xfrm>
                           <a:off x="0" y="0"/>
-                          <a:ext cx="4638675" cy="635"/>
+                          <a:ext cx="4638675" cy="335915"/>
                         </a:xfrm>
                         <a:prstGeom prst="rect">
                           <a:avLst/>
@@ -3705,14 +4197,20 @@
                                 <w:sz w:val="18"/>
                               </w:rPr>
                             </w:pPr>
-                            <w:bookmarkStart w:id="15" w:name="_Toc478641053"/>
+                            <w:bookmarkStart w:id="21" w:name="_Toc478982436"/>
                             <w:r>
                               <w:rPr>
                                 <w:sz w:val="18"/>
                               </w:rPr>
-                              <w:t>Fig. 6. Lift Formula</w:t>
+                              <w:t>Fig. 7</w:t>
                             </w:r>
-                            <w:bookmarkEnd w:id="15"/>
+                            <w:r>
+                              <w:rPr>
+                                <w:sz w:val="18"/>
+                              </w:rPr>
+                              <w:t>. Lift Formula</w:t>
+                            </w:r>
+                            <w:bookmarkEnd w:id="21"/>
                           </w:p>
                           <w:p>
                             <w:pPr>
@@ -3746,18 +4244,21 @@
                         <a:prstTxWarp prst="textNoShape">
                           <a:avLst/>
                         </a:prstTxWarp>
-                        <a:spAutoFit/>
+                        <a:noAutofit/>
                       </wps:bodyPr>
                     </wps:wsp>
                   </a:graphicData>
                 </a:graphic>
+                <wp14:sizeRelV relativeFrom="margin">
+                  <wp14:pctHeight>0</wp14:pctHeight>
+                </wp14:sizeRelV>
               </wp:anchor>
             </w:drawing>
           </mc:Choice>
           <mc:Fallback>
             <w:pict>
-              <v:shape w14:anchorId="3ED71B5E" id="Text Box 16" o:spid="_x0000_s1030" type="#_x0000_t202" style="position:absolute;margin-left:2.35pt;margin-top:82.25pt;width:365.25pt;height:.05pt;z-index:251661312;visibility:visible;mso-wrap-style:square;mso-wrap-distance-left:9pt;mso-wrap-distance-top:0;mso-wrap-distance-right:9pt;mso-wrap-distance-bottom:0;mso-position-horizontal:absolute;mso-position-horizontal-relative:text;mso-position-vertical:absolute;mso-position-vertical-relative:text;v-text-anchor:top" o:gfxdata="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" stroked="f">
-                <v:textbox style="mso-fit-shape-to-text:t" inset="0,0,0,0">
+              <v:shape w14:anchorId="3ED71B5E" id="Text Box 16" o:spid="_x0000_s1030" type="#_x0000_t202" style="position:absolute;margin-left:-372.6pt;margin-top:5.7pt;width:365.25pt;height:26.45pt;z-index:251654144;visibility:visible;mso-wrap-style:square;mso-height-percent:0;mso-wrap-distance-left:9pt;mso-wrap-distance-top:0;mso-wrap-distance-right:9pt;mso-wrap-distance-bottom:0;mso-position-horizontal:absolute;mso-position-horizontal-relative:text;mso-position-vertical:absolute;mso-position-vertical-relative:text;mso-height-percent:0;mso-height-relative:margin;v-text-anchor:top" o:gfxdata="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" stroked="f">
+                <v:textbox inset="0,0,0,0">
                   <w:txbxContent>
                     <w:p>
                       <w:pPr>
@@ -3767,14 +4268,20 @@
                           <w:sz w:val="18"/>
                         </w:rPr>
                       </w:pPr>
-                      <w:bookmarkStart w:id="16" w:name="_Toc478641053"/>
+                      <w:bookmarkStart w:id="22" w:name="_Toc478982436"/>
                       <w:r>
                         <w:rPr>
                           <w:sz w:val="18"/>
                         </w:rPr>
-                        <w:t>Fig. 6. Lift Formula</w:t>
+                        <w:t>Fig. 7</w:t>
                       </w:r>
-                      <w:bookmarkEnd w:id="16"/>
+                      <w:r>
+                        <w:rPr>
+                          <w:sz w:val="18"/>
+                        </w:rPr>
+                        <w:t>. Lift Formula</w:t>
+                      </w:r>
+                      <w:bookmarkEnd w:id="22"/>
                     </w:p>
                     <w:p>
                       <w:pPr>
@@ -3810,66 +4317,8 @@
           </mc:Fallback>
         </mc:AlternateContent>
       </w:r>
-      <w:r>
-        <w:rPr>
-          <w:noProof/>
-          <w:lang w:val="en-CA" w:eastAsia="en-CA"/>
-        </w:rPr>
-        <w:drawing>
-          <wp:anchor distT="0" distB="0" distL="114300" distR="114300" simplePos="0" relativeHeight="251660288" behindDoc="0" locked="0" layoutInCell="1" allowOverlap="1">
-            <wp:simplePos x="0" y="0"/>
-            <wp:positionH relativeFrom="column">
-              <wp:posOffset>30471</wp:posOffset>
-            </wp:positionH>
-            <wp:positionV relativeFrom="paragraph">
-              <wp:posOffset>6824</wp:posOffset>
-            </wp:positionV>
-            <wp:extent cx="4638675" cy="981075"/>
-            <wp:effectExtent l="0" t="0" r="9525" b="9525"/>
-            <wp:wrapSquare wrapText="bothSides"/>
-            <wp:docPr id="15" name="Picture 15"/>
-            <wp:cNvGraphicFramePr>
-              <a:graphicFrameLocks xmlns:a="http://schemas.openxmlformats.org/drawingml/2006/main" noChangeAspect="1"/>
-            </wp:cNvGraphicFramePr>
-            <a:graphic xmlns:a="http://schemas.openxmlformats.org/drawingml/2006/main">
-              <a:graphicData uri="http://schemas.openxmlformats.org/drawingml/2006/picture">
-                <pic:pic xmlns:pic="http://schemas.openxmlformats.org/drawingml/2006/picture">
-                  <pic:nvPicPr>
-                    <pic:cNvPr id="1" name=""/>
-                    <pic:cNvPicPr/>
-                  </pic:nvPicPr>
-                  <pic:blipFill>
-                    <a:blip r:embed="rId21">
-                      <a:extLst>
-                        <a:ext uri="{28A0092B-C50C-407E-A947-70E740481C1C}">
-                          <a14:useLocalDpi xmlns:a14="http://schemas.microsoft.com/office/drawing/2010/main" val="0"/>
-                        </a:ext>
-                      </a:extLst>
-                    </a:blip>
-                    <a:stretch>
-                      <a:fillRect/>
-                    </a:stretch>
-                  </pic:blipFill>
-                  <pic:spPr>
-                    <a:xfrm>
-                      <a:off x="0" y="0"/>
-                      <a:ext cx="4638675" cy="981075"/>
-                    </a:xfrm>
-                    <a:prstGeom prst="rect">
-                      <a:avLst/>
-                    </a:prstGeom>
-                  </pic:spPr>
-                </pic:pic>
-              </a:graphicData>
-            </a:graphic>
-          </wp:anchor>
-        </w:drawing>
-      </w:r>
     </w:p>
     <w:p/>
-    <w:p/>
-    <w:p/>
-    <w:p/>
     <w:p>
       <w:r>
         <w:t>V = Velocity the object is travelling at</w:t>
@@ -3920,7 +4369,7 @@
       <w:pPr>
         <w:pStyle w:val="Heading3"/>
       </w:pPr>
-      <w:bookmarkStart w:id="17" w:name="_Toc478641062"/>
+      <w:bookmarkStart w:id="23" w:name="_Toc478982607"/>
       <w:r>
         <w:t xml:space="preserve">How </w:t>
       </w:r>
@@ -3930,66 +4379,17 @@
       <w:r>
         <w:t xml:space="preserve"> Relevant to Game Programming?</w:t>
       </w:r>
-      <w:bookmarkEnd w:id="17"/>
-    </w:p>
-    <w:p/>
-    <w:p>
-      <w:pPr>
-        <w:pStyle w:val="Heading2"/>
-      </w:pPr>
-      <w:bookmarkStart w:id="18" w:name="_Toc478641063"/>
-      <w:r>
-        <w:t>Torque</w:t>
-      </w:r>
-      <w:bookmarkEnd w:id="18"/>
-    </w:p>
-    <w:p>
-      <w:pPr>
-        <w:pStyle w:val="Heading3"/>
-      </w:pPr>
-      <w:bookmarkStart w:id="19" w:name="_Toc478641064"/>
-      <w:r>
-        <w:t>What Is Torque?</w:t>
-      </w:r>
-      <w:bookmarkEnd w:id="19"/>
-    </w:p>
-    <w:p>
-      <w:r>
-        <w:t>Torque is a force that causes an object to rotate.</w:t>
-      </w:r>
-      <w:r>
-        <w:t xml:space="preserve"> </w:t>
-      </w:r>
-    </w:p>
-    <w:p>
-      <w:pPr>
-        <w:rPr>
-          <w:rStyle w:val="Heading3Char"/>
-        </w:rPr>
-      </w:pPr>
-      <w:r>
-        <w:lastRenderedPageBreak/>
-        <w:br w:type="textWrapping" w:clear="all"/>
-      </w:r>
-      <w:bookmarkStart w:id="20" w:name="_Toc478641065"/>
-      <w:r>
-        <w:rPr>
-          <w:rStyle w:val="Heading3Char"/>
-        </w:rPr>
-        <w:t>How Is It Relevant to Game Programming?</w:t>
-      </w:r>
-      <w:bookmarkEnd w:id="20"/>
-    </w:p>
-    <w:p/>
+      <w:bookmarkEnd w:id="23"/>
+    </w:p>
     <w:p>
       <w:pPr>
         <w:pStyle w:val="Heading1"/>
       </w:pPr>
-      <w:bookmarkStart w:id="21" w:name="_Toc478641066"/>
+      <w:bookmarkStart w:id="24" w:name="_Toc478982611"/>
       <w:r>
         <w:t>Conclusion</w:t>
       </w:r>
-      <w:bookmarkEnd w:id="21"/>
+      <w:bookmarkEnd w:id="24"/>
     </w:p>
     <w:p>
       <w:r>
@@ -4008,12 +4408,12 @@
       <w:pPr>
         <w:pStyle w:val="Heading1"/>
       </w:pPr>
-      <w:bookmarkStart w:id="22" w:name="_Toc478641067"/>
+      <w:bookmarkStart w:id="25" w:name="_Toc478982612"/>
       <w:r>
         <w:lastRenderedPageBreak/>
         <w:t>References</w:t>
       </w:r>
-      <w:bookmarkEnd w:id="22"/>
+      <w:bookmarkEnd w:id="25"/>
     </w:p>
     <w:p>
       <w:r>
@@ -4021,7 +4421,7 @@
       </w:r>
     </w:p>
     <w:sectPr>
-      <w:footerReference w:type="default" r:id="rId22"/>
+      <w:footerReference w:type="default" r:id="rId23"/>
       <w:pgSz w:w="12240" w:h="15840"/>
       <w:pgMar w:top="1440" w:right="1080" w:bottom="1440" w:left="1080" w:header="720" w:footer="720" w:gutter="0"/>
       <w:pgNumType w:start="1"/>
@@ -4077,7 +4477,7 @@
       <w:rPr>
         <w:noProof/>
       </w:rPr>
-      <w:t>i</w:t>
+      <w:t>ii</w:t>
     </w:r>
     <w:r>
       <w:fldChar w:fldCharType="end"/>
@@ -5052,6 +5452,28 @@
       <w:szCs w:val="24"/>
     </w:rPr>
   </w:style>
+  <w:style w:type="paragraph" w:styleId="Heading4">
+    <w:name w:val="heading 4"/>
+    <w:basedOn w:val="Normal"/>
+    <w:next w:val="Normal"/>
+    <w:link w:val="Heading4Char"/>
+    <w:uiPriority w:val="9"/>
+    <w:unhideWhenUsed/>
+    <w:qFormat/>
+    <w:rsid w:val="0052623F"/>
+    <w:pPr>
+      <w:keepNext/>
+      <w:keepLines/>
+      <w:spacing w:before="40" w:after="0"/>
+      <w:outlineLvl w:val="3"/>
+    </w:pPr>
+    <w:rPr>
+      <w:rFonts w:asciiTheme="majorHAnsi" w:eastAsiaTheme="majorEastAsia" w:hAnsiTheme="majorHAnsi" w:cstheme="majorBidi"/>
+      <w:i/>
+      <w:iCs/>
+      <w:color w:val="365F91" w:themeColor="accent1" w:themeShade="BF"/>
+    </w:rPr>
+  </w:style>
   <w:style w:type="character" w:default="1" w:styleId="DefaultParagraphFont">
     <w:name w:val="Default Paragraph Font"/>
     <w:uiPriority w:val="1"/>
@@ -5376,7 +5798,575 @@
       <w:szCs w:val="18"/>
     </w:rPr>
   </w:style>
+  <w:style w:type="character" w:customStyle="1" w:styleId="Heading4Char">
+    <w:name w:val="Heading 4 Char"/>
+    <w:basedOn w:val="DefaultParagraphFont"/>
+    <w:link w:val="Heading4"/>
+    <w:uiPriority w:val="9"/>
+    <w:rsid w:val="0052623F"/>
+    <w:rPr>
+      <w:rFonts w:asciiTheme="majorHAnsi" w:eastAsiaTheme="majorEastAsia" w:hAnsiTheme="majorHAnsi" w:cstheme="majorBidi"/>
+      <w:i/>
+      <w:iCs/>
+      <w:color w:val="365F91" w:themeColor="accent1" w:themeShade="BF"/>
+    </w:rPr>
+  </w:style>
 </w:styles>
+</file>
+
+<file path=word/glossary/document.xml><?xml version="1.0" encoding="utf-8"?>
+<w:glossaryDocument xmlns:wpc="http://schemas.microsoft.com/office/word/2010/wordprocessingCanvas" xmlns:cx="http://schemas.microsoft.com/office/drawing/2014/chartex" xmlns:cx1="http://schemas.microsoft.com/office/drawing/2015/9/8/chartex" xmlns:cx2="http://schemas.microsoft.com/office/drawing/2015/10/21/chartex" xmlns:cx3="http://schemas.microsoft.com/office/drawing/2016/5/9/chartex" xmlns:cx4="http://schemas.microsoft.com/office/drawing/2016/5/10/chartex" xmlns:cx5="http://schemas.microsoft.com/office/drawing/2016/5/11/chartex" xmlns:mc="http://schemas.openxmlformats.org/markup-compatibility/2006" xmlns:o="urn:schemas-microsoft-com:office:office" xmlns:r="http://schemas.openxmlformats.org/officeDocument/2006/relationships" xmlns:m="http://schemas.openxmlformats.org/officeDocument/2006/math" xmlns:v="urn:schemas-microsoft-com:vml" xmlns:wp14="http://schemas.microsoft.com/office/word/2010/wordprocessingDrawing" xmlns:wp="http://schemas.openxmlformats.org/drawingml/2006/wordprocessingDrawing" xmlns:w10="urn:schemas-microsoft-com:office:word" xmlns:w="http://schemas.openxmlformats.org/wordprocessingml/2006/main" xmlns:w14="http://schemas.microsoft.com/office/word/2010/wordml" xmlns:w15="http://schemas.microsoft.com/office/word/2012/wordml" xmlns:w16se="http://schemas.microsoft.com/office/word/2015/wordml/symex" xmlns:wpg="http://schemas.microsoft.com/office/word/2010/wordprocessingGroup" xmlns:wpi="http://schemas.microsoft.com/office/word/2010/wordprocessingInk" xmlns:wne="http://schemas.microsoft.com/office/word/2006/wordml" xmlns:wps="http://schemas.microsoft.com/office/word/2010/wordprocessingShape" mc:Ignorable="w14 w15 w16se wp14"/>
+</file>
+
+<file path=word/glossary/fontTable.xml><?xml version="1.0" encoding="utf-8"?>
+<w:fonts xmlns:mc="http://schemas.openxmlformats.org/markup-compatibility/2006" xmlns:r="http://schemas.openxmlformats.org/officeDocument/2006/relationships" xmlns:w="http://schemas.openxmlformats.org/wordprocessingml/2006/main" xmlns:w14="http://schemas.microsoft.com/office/word/2010/wordml" xmlns:w15="http://schemas.microsoft.com/office/word/2012/wordml" xmlns:w16se="http://schemas.microsoft.com/office/word/2015/wordml/symex" mc:Ignorable="w14 w15 w16se">
+  <w:font w:name="Symbol">
+    <w:panose1 w:val="05050102010706020507"/>
+    <w:charset w:val="02"/>
+    <w:family w:val="roman"/>
+    <w:pitch w:val="variable"/>
+    <w:sig w:usb0="00000000" w:usb1="10000000" w:usb2="00000000" w:usb3="00000000" w:csb0="80000000" w:csb1="00000000"/>
+  </w:font>
+  <w:font w:name="Times New Roman">
+    <w:panose1 w:val="02020603050405020304"/>
+    <w:charset w:val="00"/>
+    <w:family w:val="roman"/>
+    <w:pitch w:val="variable"/>
+    <w:sig w:usb0="E0002AFF" w:usb1="C0007843" w:usb2="00000009" w:usb3="00000000" w:csb0="000001FF" w:csb1="00000000"/>
+  </w:font>
+  <w:font w:name="Courier New">
+    <w:panose1 w:val="02070309020205020404"/>
+    <w:charset w:val="00"/>
+    <w:family w:val="modern"/>
+    <w:pitch w:val="fixed"/>
+    <w:sig w:usb0="E0002AFF" w:usb1="C0007843" w:usb2="00000009" w:usb3="00000000" w:csb0="000001FF" w:csb1="00000000"/>
+  </w:font>
+  <w:font w:name="Wingdings">
+    <w:panose1 w:val="05000000000000000000"/>
+    <w:charset w:val="02"/>
+    <w:family w:val="auto"/>
+    <w:pitch w:val="variable"/>
+    <w:sig w:usb0="00000000" w:usb1="10000000" w:usb2="00000000" w:usb3="00000000" w:csb0="80000000" w:csb1="00000000"/>
+  </w:font>
+  <w:font w:name="Calibri">
+    <w:panose1 w:val="020F0502020204030204"/>
+    <w:charset w:val="00"/>
+    <w:family w:val="swiss"/>
+    <w:pitch w:val="variable"/>
+    <w:sig w:usb0="E00002FF" w:usb1="4000ACFF" w:usb2="00000001" w:usb3="00000000" w:csb0="0000019F" w:csb1="00000000"/>
+  </w:font>
+  <w:font w:name="Cambria">
+    <w:panose1 w:val="02040503050406030204"/>
+    <w:charset w:val="00"/>
+    <w:family w:val="roman"/>
+    <w:pitch w:val="variable"/>
+    <w:sig w:usb0="A00002EF" w:usb1="4000004B" w:usb2="00000000" w:usb3="00000000" w:csb0="0000019F" w:csb1="00000000"/>
+  </w:font>
+  <w:font w:name="Tahoma">
+    <w:panose1 w:val="020B0604030504040204"/>
+    <w:charset w:val="00"/>
+    <w:family w:val="swiss"/>
+    <w:pitch w:val="variable"/>
+    <w:sig w:usb0="E1002EFF" w:usb1="C000605B" w:usb2="00000029" w:usb3="00000000" w:csb0="000101FF" w:csb1="00000000"/>
+  </w:font>
+  <w:font w:name="Cambria Math">
+    <w:panose1 w:val="02040503050406030204"/>
+    <w:charset w:val="00"/>
+    <w:family w:val="roman"/>
+    <w:pitch w:val="variable"/>
+    <w:sig w:usb0="E00002FF" w:usb1="420024FF" w:usb2="00000000" w:usb3="00000000" w:csb0="0000019F" w:csb1="00000000"/>
+  </w:font>
+  <w:font w:name="Calibri Light">
+    <w:panose1 w:val="020F0302020204030204"/>
+    <w:charset w:val="00"/>
+    <w:family w:val="swiss"/>
+    <w:pitch w:val="variable"/>
+    <w:sig w:usb0="A00002EF" w:usb1="4000207B" w:usb2="00000000" w:usb3="00000000" w:csb0="0000009F" w:csb1="00000000"/>
+  </w:font>
+</w:fonts>
+</file>
+
+<file path=word/glossary/settings.xml><?xml version="1.0" encoding="utf-8"?>
+<w:settings xmlns:mc="http://schemas.openxmlformats.org/markup-compatibility/2006" xmlns:o="urn:schemas-microsoft-com:office:office" xmlns:r="http://schemas.openxmlformats.org/officeDocument/2006/relationships" xmlns:m="http://schemas.openxmlformats.org/officeDocument/2006/math" xmlns:v="urn:schemas-microsoft-com:vml" xmlns:w10="urn:schemas-microsoft-com:office:word" xmlns:w="http://schemas.openxmlformats.org/wordprocessingml/2006/main" xmlns:w14="http://schemas.microsoft.com/office/word/2010/wordml" xmlns:w15="http://schemas.microsoft.com/office/word/2012/wordml" xmlns:w16se="http://schemas.microsoft.com/office/word/2015/wordml/symex" xmlns:sl="http://schemas.openxmlformats.org/schemaLibrary/2006/main" mc:Ignorable="w14 w15 w16se">
+  <w:view w:val="normal"/>
+  <w:defaultTabStop w:val="720"/>
+  <w:characterSpacingControl w:val="doNotCompress"/>
+  <w:compat>
+    <w:useFELayout/>
+    <w:compatSetting w:name="compatibilityMode" w:uri="http://schemas.microsoft.com/office/word" w:val="15"/>
+    <w:compatSetting w:name="overrideTableStyleFontSizeAndJustification" w:uri="http://schemas.microsoft.com/office/word" w:val="1"/>
+    <w:compatSetting w:name="enableOpenTypeFeatures" w:uri="http://schemas.microsoft.com/office/word" w:val="1"/>
+    <w:compatSetting w:name="doNotFlipMirrorIndents" w:uri="http://schemas.microsoft.com/office/word" w:val="1"/>
+    <w:compatSetting w:name="differentiateMultirowTableHeaders" w:uri="http://schemas.microsoft.com/office/word" w:val="1"/>
+  </w:compat>
+  <w:rsids>
+    <w:rsidRoot w:val="00A26155"/>
+    <w:rsid w:val="00A26155"/>
+    <w:rsid w:val="00A35B91"/>
+  </w:rsids>
+  <m:mathPr>
+    <m:mathFont m:val="Cambria Math"/>
+    <m:brkBin m:val="before"/>
+    <m:brkBinSub m:val="--"/>
+    <m:smallFrac m:val="0"/>
+    <m:dispDef/>
+    <m:lMargin m:val="0"/>
+    <m:rMargin m:val="0"/>
+    <m:defJc m:val="centerGroup"/>
+    <m:wrapIndent m:val="1440"/>
+    <m:intLim m:val="subSup"/>
+    <m:naryLim m:val="undOvr"/>
+  </m:mathPr>
+  <w:themeFontLang w:val="en-CA"/>
+  <w:clrSchemeMapping w:bg1="light1" w:t1="dark1" w:bg2="light2" w:t2="dark2" w:accent1="accent1" w:accent2="accent2" w:accent3="accent3" w:accent4="accent4" w:accent5="accent5" w:accent6="accent6" w:hyperlink="hyperlink" w:followedHyperlink="followedHyperlink"/>
+  <w:decimalSymbol w:val="."/>
+  <w:listSeparator w:val=","/>
+  <w15:chartTrackingRefBased/>
+</w:settings>
+</file>
+
+<file path=word/glossary/styles.xml><?xml version="1.0" encoding="utf-8"?>
+<w:styles xmlns:mc="http://schemas.openxmlformats.org/markup-compatibility/2006" xmlns:r="http://schemas.openxmlformats.org/officeDocument/2006/relationships" xmlns:w="http://schemas.openxmlformats.org/wordprocessingml/2006/main" xmlns:w14="http://schemas.microsoft.com/office/word/2010/wordml" xmlns:w15="http://schemas.microsoft.com/office/word/2012/wordml" xmlns:w16se="http://schemas.microsoft.com/office/word/2015/wordml/symex" mc:Ignorable="w14 w15 w16se">
+  <w:docDefaults>
+    <w:rPrDefault>
+      <w:rPr>
+        <w:rFonts w:asciiTheme="minorHAnsi" w:eastAsiaTheme="minorEastAsia" w:hAnsiTheme="minorHAnsi" w:cstheme="minorBidi"/>
+        <w:sz w:val="22"/>
+        <w:szCs w:val="22"/>
+        <w:lang w:val="en-CA" w:eastAsia="en-CA" w:bidi="ar-SA"/>
+      </w:rPr>
+    </w:rPrDefault>
+    <w:pPrDefault>
+      <w:pPr>
+        <w:spacing w:after="160" w:line="259" w:lineRule="auto"/>
+      </w:pPr>
+    </w:pPrDefault>
+  </w:docDefaults>
+  <w:latentStyles w:defLockedState="0" w:defUIPriority="99" w:defSemiHidden="0" w:defUnhideWhenUsed="0" w:defQFormat="0" w:count="374">
+    <w:lsdException w:name="Normal" w:uiPriority="0" w:qFormat="1"/>
+    <w:lsdException w:name="heading 1" w:uiPriority="9" w:qFormat="1"/>
+    <w:lsdException w:name="heading 2" w:semiHidden="1" w:uiPriority="9" w:unhideWhenUsed="1" w:qFormat="1"/>
+    <w:lsdException w:name="heading 3" w:semiHidden="1" w:uiPriority="9" w:unhideWhenUsed="1" w:qFormat="1"/>
+    <w:lsdException w:name="heading 4" w:semiHidden="1" w:uiPriority="9" w:unhideWhenUsed="1" w:qFormat="1"/>
+    <w:lsdException w:name="heading 5" w:semiHidden="1" w:uiPriority="9" w:unhideWhenUsed="1" w:qFormat="1"/>
+    <w:lsdException w:name="heading 6" w:semiHidden="1" w:uiPriority="9" w:unhideWhenUsed="1" w:qFormat="1"/>
+    <w:lsdException w:name="heading 7" w:semiHidden="1" w:uiPriority="9" w:unhideWhenUsed="1" w:qFormat="1"/>
+    <w:lsdException w:name="heading 8" w:semiHidden="1" w:uiPriority="9" w:unhideWhenUsed="1" w:qFormat="1"/>
+    <w:lsdException w:name="heading 9" w:semiHidden="1" w:uiPriority="9" w:unhideWhenUsed="1" w:qFormat="1"/>
+    <w:lsdException w:name="index 1" w:semiHidden="1" w:unhideWhenUsed="1"/>
+    <w:lsdException w:name="index 2" w:semiHidden="1" w:unhideWhenUsed="1"/>
+    <w:lsdException w:name="index 3" w:semiHidden="1" w:unhideWhenUsed="1"/>
+    <w:lsdException w:name="index 4" w:semiHidden="1" w:unhideWhenUsed="1"/>
+    <w:lsdException w:name="index 5" w:semiHidden="1" w:unhideWhenUsed="1"/>
+    <w:lsdException w:name="index 6" w:semiHidden="1" w:unhideWhenUsed="1"/>
+    <w:lsdException w:name="index 7" w:semiHidden="1" w:unhideWhenUsed="1"/>
+    <w:lsdException w:name="index 8" w:semiHidden="1" w:unhideWhenUsed="1"/>
+    <w:lsdException w:name="index 9" w:semiHidden="1" w:unhideWhenUsed="1"/>
+    <w:lsdException w:name="toc 1" w:semiHidden="1" w:uiPriority="39" w:unhideWhenUsed="1"/>
+    <w:lsdException w:name="toc 2" w:semiHidden="1" w:uiPriority="39" w:unhideWhenUsed="1"/>
+    <w:lsdException w:name="toc 3" w:semiHidden="1" w:uiPriority="39" w:unhideWhenUsed="1"/>
+    <w:lsdException w:name="toc 4" w:semiHidden="1" w:uiPriority="39" w:unhideWhenUsed="1"/>
+    <w:lsdException w:name="toc 5" w:semiHidden="1" w:uiPriority="39" w:unhideWhenUsed="1"/>
+    <w:lsdException w:name="toc 6" w:semiHidden="1" w:uiPriority="39" w:unhideWhenUsed="1"/>
+    <w:lsdException w:name="toc 7" w:semiHidden="1" w:uiPriority="39" w:unhideWhenUsed="1"/>
+    <w:lsdException w:name="toc 8" w:semiHidden="1" w:uiPriority="39" w:unhideWhenUsed="1"/>
+    <w:lsdException w:name="toc 9" w:semiHidden="1" w:uiPriority="39" w:unhideWhenUsed="1"/>
+    <w:lsdException w:name="Normal Indent" w:semiHidden="1" w:unhideWhenUsed="1"/>
+    <w:lsdException w:name="footnote text" w:semiHidden="1" w:unhideWhenUsed="1"/>
+    <w:lsdException w:name="annotation text" w:semiHidden="1" w:unhideWhenUsed="1"/>
+    <w:lsdException w:name="header" w:semiHidden="1" w:unhideWhenUsed="1"/>
+    <w:lsdException w:name="footer" w:semiHidden="1" w:unhideWhenUsed="1"/>
+    <w:lsdException w:name="index heading" w:semiHidden="1" w:unhideWhenUsed="1"/>
+    <w:lsdException w:name="caption" w:semiHidden="1" w:uiPriority="35" w:unhideWhenUsed="1" w:qFormat="1"/>
+    <w:lsdException w:name="table of figures" w:semiHidden="1" w:unhideWhenUsed="1"/>
+    <w:lsdException w:name="envelope address" w:semiHidden="1" w:unhideWhenUsed="1"/>
+    <w:lsdException w:name="envelope return" w:semiHidden="1" w:unhideWhenUsed="1"/>
+    <w:lsdException w:name="footnote reference" w:semiHidden="1" w:unhideWhenUsed="1"/>
+    <w:lsdException w:name="annotation reference" w:semiHidden="1" w:unhideWhenUsed="1"/>
+    <w:lsdException w:name="line number" w:semiHidden="1" w:unhideWhenUsed="1"/>
+    <w:lsdException w:name="page number" w:semiHidden="1" w:unhideWhenUsed="1"/>
+    <w:lsdException w:name="endnote reference" w:semiHidden="1" w:unhideWhenUsed="1"/>
+    <w:lsdException w:name="endnote text" w:semiHidden="1" w:unhideWhenUsed="1"/>
+    <w:lsdException w:name="table of authorities" w:semiHidden="1" w:unhideWhenUsed="1"/>
+    <w:lsdException w:name="macro" w:semiHidden="1" w:unhideWhenUsed="1"/>
+    <w:lsdException w:name="toa heading" w:semiHidden="1" w:unhideWhenUsed="1"/>
+    <w:lsdException w:name="List" w:semiHidden="1" w:unhideWhenUsed="1"/>
+    <w:lsdException w:name="List Bullet" w:semiHidden="1" w:unhideWhenUsed="1"/>
+    <w:lsdException w:name="List Number" w:semiHidden="1" w:unhideWhenUsed="1"/>
+    <w:lsdException w:name="List 2" w:semiHidden="1" w:unhideWhenUsed="1"/>
+    <w:lsdException w:name="List 3" w:semiHidden="1" w:unhideWhenUsed="1"/>
+    <w:lsdException w:name="List 4" w:semiHidden="1" w:unhideWhenUsed="1"/>
+    <w:lsdException w:name="List 5" w:semiHidden="1" w:unhideWhenUsed="1"/>
+    <w:lsdException w:name="List Bullet 2" w:semiHidden="1" w:unhideWhenUsed="1"/>
+    <w:lsdException w:name="List Bullet 3" w:semiHidden="1" w:unhideWhenUsed="1"/>
+    <w:lsdException w:name="List Bullet 4" w:semiHidden="1" w:unhideWhenUsed="1"/>
+    <w:lsdException w:name="List Bullet 5" w:semiHidden="1" w:unhideWhenUsed="1"/>
+    <w:lsdException w:name="List Number 2" w:semiHidden="1" w:unhideWhenUsed="1"/>
+    <w:lsdException w:name="List Number 3" w:semiHidden="1" w:unhideWhenUsed="1"/>
+    <w:lsdException w:name="List Number 4" w:semiHidden="1" w:unhideWhenUsed="1"/>
+    <w:lsdException w:name="List Number 5" w:semiHidden="1" w:unhideWhenUsed="1"/>
+    <w:lsdException w:name="Title" w:uiPriority="10" w:qFormat="1"/>
+    <w:lsdException w:name="Closing" w:semiHidden="1" w:unhideWhenUsed="1"/>
+    <w:lsdException w:name="Signature" w:semiHidden="1" w:unhideWhenUsed="1"/>
+    <w:lsdException w:name="Default Paragraph Font" w:semiHidden="1" w:uiPriority="1" w:unhideWhenUsed="1"/>
+    <w:lsdException w:name="Body Text" w:semiHidden="1" w:unhideWhenUsed="1"/>
+    <w:lsdException w:name="Body Text Indent" w:semiHidden="1" w:unhideWhenUsed="1"/>
+    <w:lsdException w:name="List Continue" w:semiHidden="1" w:unhideWhenUsed="1"/>
+    <w:lsdException w:name="List Continue 2" w:semiHidden="1" w:unhideWhenUsed="1"/>
+    <w:lsdException w:name="List Continue 3" w:semiHidden="1" w:unhideWhenUsed="1"/>
+    <w:lsdException w:name="List Continue 4" w:semiHidden="1" w:unhideWhenUsed="1"/>
+    <w:lsdException w:name="List Continue 5" w:semiHidden="1" w:unhideWhenUsed="1"/>
+    <w:lsdException w:name="Message Header" w:semiHidden="1" w:unhideWhenUsed="1"/>
+    <w:lsdException w:name="Subtitle" w:uiPriority="11" w:qFormat="1"/>
+    <w:lsdException w:name="Salutation" w:semiHidden="1" w:unhideWhenUsed="1"/>
+    <w:lsdException w:name="Date" w:semiHidden="1" w:unhideWhenUsed="1"/>
+    <w:lsdException w:name="Body Text First Indent" w:semiHidden="1" w:unhideWhenUsed="1"/>
+    <w:lsdException w:name="Body Text First Indent 2" w:semiHidden="1" w:unhideWhenUsed="1"/>
+    <w:lsdException w:name="Note Heading" w:semiHidden="1" w:unhideWhenUsed="1"/>
+    <w:lsdException w:name="Body Text 2" w:semiHidden="1" w:unhideWhenUsed="1"/>
+    <w:lsdException w:name="Body Text 3" w:semiHidden="1" w:unhideWhenUsed="1"/>
+    <w:lsdException w:name="Body Text Indent 2" w:semiHidden="1" w:unhideWhenUsed="1"/>
+    <w:lsdException w:name="Body Text Indent 3" w:semiHidden="1" w:unhideWhenUsed="1"/>
+    <w:lsdException w:name="Block Text" w:semiHidden="1" w:unhideWhenUsed="1"/>
+    <w:lsdException w:name="Hyperlink" w:semiHidden="1" w:unhideWhenUsed="1"/>
+    <w:lsdException w:name="FollowedHyperlink" w:semiHidden="1" w:unhideWhenUsed="1"/>
+    <w:lsdException w:name="Strong" w:uiPriority="22" w:qFormat="1"/>
+    <w:lsdException w:name="Emphasis" w:uiPriority="20" w:qFormat="1"/>
+    <w:lsdException w:name="Document Map" w:semiHidden="1" w:unhideWhenUsed="1"/>
+    <w:lsdException w:name="Plain Text" w:semiHidden="1" w:unhideWhenUsed="1"/>
+    <w:lsdException w:name="E-mail Signature" w:semiHidden="1" w:unhideWhenUsed="1"/>
+    <w:lsdException w:name="HTML Top of Form" w:semiHidden="1" w:unhideWhenUsed="1"/>
+    <w:lsdException w:name="HTML Bottom of Form" w:semiHidden="1" w:unhideWhenUsed="1"/>
+    <w:lsdException w:name="Normal (Web)" w:semiHidden="1" w:unhideWhenUsed="1"/>
+    <w:lsdException w:name="HTML Acronym" w:semiHidden="1" w:unhideWhenUsed="1"/>
+    <w:lsdException w:name="HTML Address" w:semiHidden="1" w:unhideWhenUsed="1"/>
+    <w:lsdException w:name="HTML Cite" w:semiHidden="1" w:unhideWhenUsed="1"/>
+    <w:lsdException w:name="HTML Code" w:semiHidden="1" w:unhideWhenUsed="1"/>
+    <w:lsdException w:name="HTML Definition" w:semiHidden="1" w:unhideWhenUsed="1"/>
+    <w:lsdException w:name="HTML Keyboard" w:semiHidden="1" w:unhideWhenUsed="1"/>
+    <w:lsdException w:name="HTML Preformatted" w:semiHidden="1" w:unhideWhenUsed="1"/>
+    <w:lsdException w:name="HTML Sample" w:semiHidden="1" w:unhideWhenUsed="1"/>
+    <w:lsdException w:name="HTML Typewriter" w:semiHidden="1" w:unhideWhenUsed="1"/>
+    <w:lsdException w:name="HTML Variable" w:semiHidden="1" w:unhideWhenUsed="1"/>
+    <w:lsdException w:name="Normal Table" w:semiHidden="1" w:unhideWhenUsed="1"/>
+    <w:lsdException w:name="annotation subject" w:semiHidden="1" w:unhideWhenUsed="1"/>
+    <w:lsdException w:name="No List" w:semiHidden="1" w:unhideWhenUsed="1"/>
+    <w:lsdException w:name="Outline List 1" w:semiHidden="1" w:unhideWhenUsed="1"/>
+    <w:lsdException w:name="Outline List 2" w:semiHidden="1" w:unhideWhenUsed="1"/>
+    <w:lsdException w:name="Outline List 3" w:semiHidden="1" w:unhideWhenUsed="1"/>
+    <w:lsdException w:name="Table Simple 1" w:semiHidden="1" w:unhideWhenUsed="1"/>
+    <w:lsdException w:name="Table Simple 2" w:semiHidden="1" w:unhideWhenUsed="1"/>
+    <w:lsdException w:name="Table Simple 3" w:semiHidden="1" w:unhideWhenUsed="1"/>
+    <w:lsdException w:name="Table Classic 1" w:semiHidden="1" w:unhideWhenUsed="1"/>
+    <w:lsdException w:name="Table Classic 2" w:semiHidden="1" w:unhideWhenUsed="1"/>
+    <w:lsdException w:name="Table Classic 3" w:semiHidden="1" w:unhideWhenUsed="1"/>
+    <w:lsdException w:name="Table Classic 4" w:semiHidden="1" w:unhideWhenUsed="1"/>
+    <w:lsdException w:name="Table Colorful 1" w:semiHidden="1" w:unhideWhenUsed="1"/>
+    <w:lsdException w:name="Table Colorful 2" w:semiHidden="1" w:unhideWhenUsed="1"/>
+    <w:lsdException w:name="Table Colorful 3" w:semiHidden="1" w:unhideWhenUsed="1"/>
+    <w:lsdException w:name="Table Columns 1" w:semiHidden="1" w:unhideWhenUsed="1"/>
+    <w:lsdException w:name="Table Columns 2" w:semiHidden="1" w:unhideWhenUsed="1"/>
+    <w:lsdException w:name="Table Columns 3" w:semiHidden="1" w:unhideWhenUsed="1"/>
+    <w:lsdException w:name="Table Columns 4" w:semiHidden="1" w:unhideWhenUsed="1"/>
+    <w:lsdException w:name="Table Columns 5" w:semiHidden="1" w:unhideWhenUsed="1"/>
+    <w:lsdException w:name="Table Grid 1" w:semiHidden="1" w:unhideWhenUsed="1"/>
+    <w:lsdException w:name="Table Grid 2" w:semiHidden="1" w:unhideWhenUsed="1"/>
+    <w:lsdException w:name="Table Grid 3" w:semiHidden="1" w:unhideWhenUsed="1"/>
+    <w:lsdException w:name="Table Grid 4" w:semiHidden="1" w:unhideWhenUsed="1"/>
+    <w:lsdException w:name="Table Grid 5" w:semiHidden="1" w:unhideWhenUsed="1"/>
+    <w:lsdException w:name="Table Grid 6" w:semiHidden="1" w:unhideWhenUsed="1"/>
+    <w:lsdException w:name="Table Grid 7" w:semiHidden="1" w:unhideWhenUsed="1"/>
+    <w:lsdException w:name="Table Grid 8" w:semiHidden="1" w:unhideWhenUsed="1"/>
+    <w:lsdException w:name="Table List 1" w:semiHidden="1" w:unhideWhenUsed="1"/>
+    <w:lsdException w:name="Table List 2" w:semiHidden="1" w:unhideWhenUsed="1"/>
+    <w:lsdException w:name="Table List 3" w:semiHidden="1" w:unhideWhenUsed="1"/>
+    <w:lsdException w:name="Table List 4" w:semiHidden="1" w:unhideWhenUsed="1"/>
+    <w:lsdException w:name="Table List 5" w:semiHidden="1" w:unhideWhenUsed="1"/>
+    <w:lsdException w:name="Table List 6" w:semiHidden="1" w:unhideWhenUsed="1"/>
+    <w:lsdException w:name="Table List 7" w:semiHidden="1" w:unhideWhenUsed="1"/>
+    <w:lsdException w:name="Table List 8" w:semiHidden="1" w:unhideWhenUsed="1"/>
+    <w:lsdException w:name="Table 3D effects 1" w:semiHidden="1" w:unhideWhenUsed="1"/>
+    <w:lsdException w:name="Table 3D effects 2" w:semiHidden="1" w:unhideWhenUsed="1"/>
+    <w:lsdException w:name="Table 3D effects 3" w:semiHidden="1" w:unhideWhenUsed="1"/>
+    <w:lsdException w:name="Table Contemporary" w:semiHidden="1" w:unhideWhenUsed="1"/>
+    <w:lsdException w:name="Table Elegant" w:semiHidden="1" w:unhideWhenUsed="1"/>
+    <w:lsdException w:name="Table Professional" w:semiHidden="1" w:unhideWhenUsed="1"/>
+    <w:lsdException w:name="Table Subtle 1" w:semiHidden="1" w:unhideWhenUsed="1"/>
+    <w:lsdException w:name="Table Subtle 2" w:semiHidden="1" w:unhideWhenUsed="1"/>
+    <w:lsdException w:name="Table Web 1" w:semiHidden="1" w:unhideWhenUsed="1"/>
+    <w:lsdException w:name="Table Web 2" w:semiHidden="1" w:unhideWhenUsed="1"/>
+    <w:lsdException w:name="Table Web 3" w:semiHidden="1" w:unhideWhenUsed="1"/>
+    <w:lsdException w:name="Balloon Text" w:semiHidden="1" w:unhideWhenUsed="1"/>
+    <w:lsdException w:name="Table Grid" w:uiPriority="39"/>
+    <w:lsdException w:name="Table Theme" w:semiHidden="1" w:unhideWhenUsed="1"/>
+    <w:lsdException w:name="Placeholder Text" w:semiHidden="1"/>
+    <w:lsdException w:name="No Spacing" w:uiPriority="1" w:qFormat="1"/>
+    <w:lsdException w:name="Light Shading" w:uiPriority="60"/>
+    <w:lsdException w:name="Light List" w:uiPriority="61"/>
+    <w:lsdException w:name="Light Grid" w:uiPriority="62"/>
+    <w:lsdException w:name="Medium Shading 1" w:uiPriority="63"/>
+    <w:lsdException w:name="Medium Shading 2" w:uiPriority="64"/>
+    <w:lsdException w:name="Medium List 1" w:uiPriority="65"/>
+    <w:lsdException w:name="Medium List 2" w:uiPriority="66"/>
+    <w:lsdException w:name="Medium Grid 1" w:uiPriority="67"/>
+    <w:lsdException w:name="Medium Grid 2" w:uiPriority="68"/>
+    <w:lsdException w:name="Medium Grid 3" w:uiPriority="69"/>
+    <w:lsdException w:name="Dark List" w:uiPriority="70"/>
+    <w:lsdException w:name="Colorful Shading" w:uiPriority="71"/>
+    <w:lsdException w:name="Colorful List" w:uiPriority="72"/>
+    <w:lsdException w:name="Colorful Grid" w:uiPriority="73"/>
+    <w:lsdException w:name="Light Shading Accent 1" w:uiPriority="60"/>
+    <w:lsdException w:name="Light List Accent 1" w:uiPriority="61"/>
+    <w:lsdException w:name="Light Grid Accent 1" w:uiPriority="62"/>
+    <w:lsdException w:name="Medium Shading 1 Accent 1" w:uiPriority="63"/>
+    <w:lsdException w:name="Medium Shading 2 Accent 1" w:uiPriority="64"/>
+    <w:lsdException w:name="Medium List 1 Accent 1" w:uiPriority="65"/>
+    <w:lsdException w:name="Revision" w:semiHidden="1"/>
+    <w:lsdException w:name="List Paragraph" w:uiPriority="34" w:qFormat="1"/>
+    <w:lsdException w:name="Quote" w:uiPriority="29" w:qFormat="1"/>
+    <w:lsdException w:name="Intense Quote" w:uiPriority="30" w:qFormat="1"/>
+    <w:lsdException w:name="Medium List 2 Accent 1" w:uiPriority="66"/>
+    <w:lsdException w:name="Medium Grid 1 Accent 1" w:uiPriority="67"/>
+    <w:lsdException w:name="Medium Grid 2 Accent 1" w:uiPriority="68"/>
+    <w:lsdException w:name="Medium Grid 3 Accent 1" w:uiPriority="69"/>
+    <w:lsdException w:name="Dark List Accent 1" w:uiPriority="70"/>
+    <w:lsdException w:name="Colorful Shading Accent 1" w:uiPriority="71"/>
+    <w:lsdException w:name="Colorful List Accent 1" w:uiPriority="72"/>
+    <w:lsdException w:name="Colorful Grid Accent 1" w:uiPriority="73"/>
+    <w:lsdException w:name="Light Shading Accent 2" w:uiPriority="60"/>
+    <w:lsdException w:name="Light List Accent 2" w:uiPriority="61"/>
+    <w:lsdException w:name="Light Grid Accent 2" w:uiPriority="62"/>
+    <w:lsdException w:name="Medium Shading 1 Accent 2" w:uiPriority="63"/>
+    <w:lsdException w:name="Medium Shading 2 Accent 2" w:uiPriority="64"/>
+    <w:lsdException w:name="Medium List 1 Accent 2" w:uiPriority="65"/>
+    <w:lsdException w:name="Medium List 2 Accent 2" w:uiPriority="66"/>
+    <w:lsdException w:name="Medium Grid 1 Accent 2" w:uiPriority="67"/>
+    <w:lsdException w:name="Medium Grid 2 Accent 2" w:uiPriority="68"/>
+    <w:lsdException w:name="Medium Grid 3 Accent 2" w:uiPriority="69"/>
+    <w:lsdException w:name="Dark List Accent 2" w:uiPriority="70"/>
+    <w:lsdException w:name="Colorful Shading Accent 2" w:uiPriority="71"/>
+    <w:lsdException w:name="Colorful List Accent 2" w:uiPriority="72"/>
+    <w:lsdException w:name="Colorful Grid Accent 2" w:uiPriority="73"/>
+    <w:lsdException w:name="Light Shading Accent 3" w:uiPriority="60"/>
+    <w:lsdException w:name="Light List Accent 3" w:uiPriority="61"/>
+    <w:lsdException w:name="Light Grid Accent 3" w:uiPriority="62"/>
+    <w:lsdException w:name="Medium Shading 1 Accent 3" w:uiPriority="63"/>
+    <w:lsdException w:name="Medium Shading 2 Accent 3" w:uiPriority="64"/>
+    <w:lsdException w:name="Medium List 1 Accent 3" w:uiPriority="65"/>
+    <w:lsdException w:name="Medium List 2 Accent 3" w:uiPriority="66"/>
+    <w:lsdException w:name="Medium Grid 1 Accent 3" w:uiPriority="67"/>
+    <w:lsdException w:name="Medium Grid 2 Accent 3" w:uiPriority="68"/>
+    <w:lsdException w:name="Medium Grid 3 Accent 3" w:uiPriority="69"/>
+    <w:lsdException w:name="Dark List Accent 3" w:uiPriority="70"/>
+    <w:lsdException w:name="Colorful Shading Accent 3" w:uiPriority="71"/>
+    <w:lsdException w:name="Colorful List Accent 3" w:uiPriority="72"/>
+    <w:lsdException w:name="Colorful Grid Accent 3" w:uiPriority="73"/>
+    <w:lsdException w:name="Light Shading Accent 4" w:uiPriority="60"/>
+    <w:lsdException w:name="Light List Accent 4" w:uiPriority="61"/>
+    <w:lsdException w:name="Light Grid Accent 4" w:uiPriority="62"/>
+    <w:lsdException w:name="Medium Shading 1 Accent 4" w:uiPriority="63"/>
+    <w:lsdException w:name="Medium Shading 2 Accent 4" w:uiPriority="64"/>
+    <w:lsdException w:name="Medium List 1 Accent 4" w:uiPriority="65"/>
+    <w:lsdException w:name="Medium List 2 Accent 4" w:uiPriority="66"/>
+    <w:lsdException w:name="Medium Grid 1 Accent 4" w:uiPriority="67"/>
+    <w:lsdException w:name="Medium Grid 2 Accent 4" w:uiPriority="68"/>
+    <w:lsdException w:name="Medium Grid 3 Accent 4" w:uiPriority="69"/>
+    <w:lsdException w:name="Dark List Accent 4" w:uiPriority="70"/>
+    <w:lsdException w:name="Colorful Shading Accent 4" w:uiPriority="71"/>
+    <w:lsdException w:name="Colorful List Accent 4" w:uiPriority="72"/>
+    <w:lsdException w:name="Colorful Grid Accent 4" w:uiPriority="73"/>
+    <w:lsdException w:name="Light Shading Accent 5" w:uiPriority="60"/>
+    <w:lsdException w:name="Light List Accent 5" w:uiPriority="61"/>
+    <w:lsdException w:name="Light Grid Accent 5" w:uiPriority="62"/>
+    <w:lsdException w:name="Medium Shading 1 Accent 5" w:uiPriority="63"/>
+    <w:lsdException w:name="Medium Shading 2 Accent 5" w:uiPriority="64"/>
+    <w:lsdException w:name="Medium List 1 Accent 5" w:uiPriority="65"/>
+    <w:lsdException w:name="Medium List 2 Accent 5" w:uiPriority="66"/>
+    <w:lsdException w:name="Medium Grid 1 Accent 5" w:uiPriority="67"/>
+    <w:lsdException w:name="Medium Grid 2 Accent 5" w:uiPriority="68"/>
+    <w:lsdException w:name="Medium Grid 3 Accent 5" w:uiPriority="69"/>
+    <w:lsdException w:name="Dark List Accent 5" w:uiPriority="70"/>
+    <w:lsdException w:name="Colorful Shading Accent 5" w:uiPriority="71"/>
+    <w:lsdException w:name="Colorful List Accent 5" w:uiPriority="72"/>
+    <w:lsdException w:name="Colorful Grid Accent 5" w:uiPriority="73"/>
+    <w:lsdException w:name="Light Shading Accent 6" w:uiPriority="60"/>
+    <w:lsdException w:name="Light List Accent 6" w:uiPriority="61"/>
+    <w:lsdException w:name="Light Grid Accent 6" w:uiPriority="62"/>
+    <w:lsdException w:name="Medium Shading 1 Accent 6" w:uiPriority="63"/>
+    <w:lsdException w:name="Medium Shading 2 Accent 6" w:uiPriority="64"/>
+    <w:lsdException w:name="Medium List 1 Accent 6" w:uiPriority="65"/>
+    <w:lsdException w:name="Medium List 2 Accent 6" w:uiPriority="66"/>
+    <w:lsdException w:name="Medium Grid 1 Accent 6" w:uiPriority="67"/>
+    <w:lsdException w:name="Medium Grid 2 Accent 6" w:uiPriority="68"/>
+    <w:lsdException w:name="Medium Grid 3 Accent 6" w:uiPriority="69"/>
+    <w:lsdException w:name="Dark List Accent 6" w:uiPriority="70"/>
+    <w:lsdException w:name="Colorful Shading Accent 6" w:uiPriority="71"/>
+    <w:lsdException w:name="Colorful List Accent 6" w:uiPriority="72"/>
+    <w:lsdException w:name="Colorful Grid Accent 6" w:uiPriority="73"/>
+    <w:lsdException w:name="Subtle Emphasis" w:uiPriority="19" w:qFormat="1"/>
+    <w:lsdException w:name="Intense Emphasis" w:uiPriority="21" w:qFormat="1"/>
+    <w:lsdException w:name="Subtle Reference" w:uiPriority="31" w:qFormat="1"/>
+    <w:lsdException w:name="Intense Reference" w:uiPriority="32" w:qFormat="1"/>
+    <w:lsdException w:name="Book Title" w:uiPriority="33" w:qFormat="1"/>
+    <w:lsdException w:name="Bibliography" w:semiHidden="1" w:uiPriority="37" w:unhideWhenUsed="1"/>
+    <w:lsdException w:name="TOC Heading" w:semiHidden="1" w:uiPriority="39" w:unhideWhenUsed="1" w:qFormat="1"/>
+    <w:lsdException w:name="Plain Table 1" w:uiPriority="41"/>
+    <w:lsdException w:name="Plain Table 2" w:uiPriority="42"/>
+    <w:lsdException w:name="Plain Table 3" w:uiPriority="43"/>
+    <w:lsdException w:name="Plain Table 4" w:uiPriority="44"/>
+    <w:lsdException w:name="Plain Table 5" w:uiPriority="45"/>
+    <w:lsdException w:name="Grid Table Light" w:uiPriority="40"/>
+    <w:lsdException w:name="Grid Table 1 Light" w:uiPriority="46"/>
+    <w:lsdException w:name="Grid Table 2" w:uiPriority="47"/>
+    <w:lsdException w:name="Grid Table 3" w:uiPriority="48"/>
+    <w:lsdException w:name="Grid Table 4" w:uiPriority="49"/>
+    <w:lsdException w:name="Grid Table 5 Dark" w:uiPriority="50"/>
+    <w:lsdException w:name="Grid Table 6 Colorful" w:uiPriority="51"/>
+    <w:lsdException w:name="Grid Table 7 Colorful" w:uiPriority="52"/>
+    <w:lsdException w:name="Grid Table 1 Light Accent 1" w:uiPriority="46"/>
+    <w:lsdException w:name="Grid Table 2 Accent 1" w:uiPriority="47"/>
+    <w:lsdException w:name="Grid Table 3 Accent 1" w:uiPriority="48"/>
+    <w:lsdException w:name="Grid Table 4 Accent 1" w:uiPriority="49"/>
+    <w:lsdException w:name="Grid Table 5 Dark Accent 1" w:uiPriority="50"/>
+    <w:lsdException w:name="Grid Table 6 Colorful Accent 1" w:uiPriority="51"/>
+    <w:lsdException w:name="Grid Table 7 Colorful Accent 1" w:uiPriority="52"/>
+    <w:lsdException w:name="Grid Table 1 Light Accent 2" w:uiPriority="46"/>
+    <w:lsdException w:name="Grid Table 2 Accent 2" w:uiPriority="47"/>
+    <w:lsdException w:name="Grid Table 3 Accent 2" w:uiPriority="48"/>
+    <w:lsdException w:name="Grid Table 4 Accent 2" w:uiPriority="49"/>
+    <w:lsdException w:name="Grid Table 5 Dark Accent 2" w:uiPriority="50"/>
+    <w:lsdException w:name="Grid Table 6 Colorful Accent 2" w:uiPriority="51"/>
+    <w:lsdException w:name="Grid Table 7 Colorful Accent 2" w:uiPriority="52"/>
+    <w:lsdException w:name="Grid Table 1 Light Accent 3" w:uiPriority="46"/>
+    <w:lsdException w:name="Grid Table 2 Accent 3" w:uiPriority="47"/>
+    <w:lsdException w:name="Grid Table 3 Accent 3" w:uiPriority="48"/>
+    <w:lsdException w:name="Grid Table 4 Accent 3" w:uiPriority="49"/>
+    <w:lsdException w:name="Grid Table 5 Dark Accent 3" w:uiPriority="50"/>
+    <w:lsdException w:name="Grid Table 6 Colorful Accent 3" w:uiPriority="51"/>
+    <w:lsdException w:name="Grid Table 7 Colorful Accent 3" w:uiPriority="52"/>
+    <w:lsdException w:name="Grid Table 1 Light Accent 4" w:uiPriority="46"/>
+    <w:lsdException w:name="Grid Table 2 Accent 4" w:uiPriority="47"/>
+    <w:lsdException w:name="Grid Table 3 Accent 4" w:uiPriority="48"/>
+    <w:lsdException w:name="Grid Table 4 Accent 4" w:uiPriority="49"/>
+    <w:lsdException w:name="Grid Table 5 Dark Accent 4" w:uiPriority="50"/>
+    <w:lsdException w:name="Grid Table 6 Colorful Accent 4" w:uiPriority="51"/>
+    <w:lsdException w:name="Grid Table 7 Colorful Accent 4" w:uiPriority="52"/>
+    <w:lsdException w:name="Grid Table 1 Light Accent 5" w:uiPriority="46"/>
+    <w:lsdException w:name="Grid Table 2 Accent 5" w:uiPriority="47"/>
+    <w:lsdException w:name="Grid Table 3 Accent 5" w:uiPriority="48"/>
+    <w:lsdException w:name="Grid Table 4 Accent 5" w:uiPriority="49"/>
+    <w:lsdException w:name="Grid Table 5 Dark Accent 5" w:uiPriority="50"/>
+    <w:lsdException w:name="Grid Table 6 Colorful Accent 5" w:uiPriority="51"/>
+    <w:lsdException w:name="Grid Table 7 Colorful Accent 5" w:uiPriority="52"/>
+    <w:lsdException w:name="Grid Table 1 Light Accent 6" w:uiPriority="46"/>
+    <w:lsdException w:name="Grid Table 2 Accent 6" w:uiPriority="47"/>
+    <w:lsdException w:name="Grid Table 3 Accent 6" w:uiPriority="48"/>
+    <w:lsdException w:name="Grid Table 4 Accent 6" w:uiPriority="49"/>
+    <w:lsdException w:name="Grid Table 5 Dark Accent 6" w:uiPriority="50"/>
+    <w:lsdException w:name="Grid Table 6 Colorful Accent 6" w:uiPriority="51"/>
+    <w:lsdException w:name="Grid Table 7 Colorful Accent 6" w:uiPriority="52"/>
+    <w:lsdException w:name="List Table 1 Light" w:uiPriority="46"/>
+    <w:lsdException w:name="List Table 2" w:uiPriority="47"/>
+    <w:lsdException w:name="List Table 3" w:uiPriority="48"/>
+    <w:lsdException w:name="List Table 4" w:uiPriority="49"/>
+    <w:lsdException w:name="List Table 5 Dark" w:uiPriority="50"/>
+    <w:lsdException w:name="List Table 6 Colorful" w:uiPriority="51"/>
+    <w:lsdException w:name="List Table 7 Colorful" w:uiPriority="52"/>
+    <w:lsdException w:name="List Table 1 Light Accent 1" w:uiPriority="46"/>
+    <w:lsdException w:name="List Table 2 Accent 1" w:uiPriority="47"/>
+    <w:lsdException w:name="List Table 3 Accent 1" w:uiPriority="48"/>
+    <w:lsdException w:name="List Table 4 Accent 1" w:uiPriority="49"/>
+    <w:lsdException w:name="List Table 5 Dark Accent 1" w:uiPriority="50"/>
+    <w:lsdException w:name="List Table 6 Colorful Accent 1" w:uiPriority="51"/>
+    <w:lsdException w:name="List Table 7 Colorful Accent 1" w:uiPriority="52"/>
+    <w:lsdException w:name="List Table 1 Light Accent 2" w:uiPriority="46"/>
+    <w:lsdException w:name="List Table 2 Accent 2" w:uiPriority="47"/>
+    <w:lsdException w:name="List Table 3 Accent 2" w:uiPriority="48"/>
+    <w:lsdException w:name="List Table 4 Accent 2" w:uiPriority="49"/>
+    <w:lsdException w:name="List Table 5 Dark Accent 2" w:uiPriority="50"/>
+    <w:lsdException w:name="List Table 6 Colorful Accent 2" w:uiPriority="51"/>
+    <w:lsdException w:name="List Table 7 Colorful Accent 2" w:uiPriority="52"/>
+    <w:lsdException w:name="List Table 1 Light Accent 3" w:uiPriority="46"/>
+    <w:lsdException w:name="List Table 2 Accent 3" w:uiPriority="47"/>
+    <w:lsdException w:name="List Table 3 Accent 3" w:uiPriority="48"/>
+    <w:lsdException w:name="List Table 4 Accent 3" w:uiPriority="49"/>
+    <w:lsdException w:name="List Table 5 Dark Accent 3" w:uiPriority="50"/>
+    <w:lsdException w:name="List Table 6 Colorful Accent 3" w:uiPriority="51"/>
+    <w:lsdException w:name="List Table 7 Colorful Accent 3" w:uiPriority="52"/>
+    <w:lsdException w:name="List Table 1 Light Accent 4" w:uiPriority="46"/>
+    <w:lsdException w:name="List Table 2 Accent 4" w:uiPriority="47"/>
+    <w:lsdException w:name="List Table 3 Accent 4" w:uiPriority="48"/>
+    <w:lsdException w:name="List Table 4 Accent 4" w:uiPriority="49"/>
+    <w:lsdException w:name="List Table 5 Dark Accent 4" w:uiPriority="50"/>
+    <w:lsdException w:name="List Table 6 Colorful Accent 4" w:uiPriority="51"/>
+    <w:lsdException w:name="List Table 7 Colorful Accent 4" w:uiPriority="52"/>
+    <w:lsdException w:name="List Table 1 Light Accent 5" w:uiPriority="46"/>
+    <w:lsdException w:name="List Table 2 Accent 5" w:uiPriority="47"/>
+    <w:lsdException w:name="List Table 3 Accent 5" w:uiPriority="48"/>
+    <w:lsdException w:name="List Table 4 Accent 5" w:uiPriority="49"/>
+    <w:lsdException w:name="List Table 5 Dark Accent 5" w:uiPriority="50"/>
+    <w:lsdException w:name="List Table 6 Colorful Accent 5" w:uiPriority="51"/>
+    <w:lsdException w:name="List Table 7 Colorful Accent 5" w:uiPriority="52"/>
+    <w:lsdException w:name="List Table 1 Light Accent 6" w:uiPriority="46"/>
+    <w:lsdException w:name="List Table 2 Accent 6" w:uiPriority="47"/>
+    <w:lsdException w:name="List Table 3 Accent 6" w:uiPriority="48"/>
+    <w:lsdException w:name="List Table 4 Accent 6" w:uiPriority="49"/>
+    <w:lsdException w:name="List Table 5 Dark Accent 6" w:uiPriority="50"/>
+    <w:lsdException w:name="List Table 6 Colorful Accent 6" w:uiPriority="51"/>
+    <w:lsdException w:name="List Table 7 Colorful Accent 6" w:uiPriority="52"/>
+    <w:lsdException w:name="Mention" w:semiHidden="1" w:unhideWhenUsed="1"/>
+    <w:lsdException w:name="Smart Hyperlink" w:semiHidden="1" w:unhideWhenUsed="1"/>
+    <w:lsdException w:name="Hashtag" w:semiHidden="1" w:unhideWhenUsed="1"/>
+  </w:latentStyles>
+  <w:style w:type="paragraph" w:default="1" w:styleId="Normal">
+    <w:name w:val="Normal"/>
+    <w:qFormat/>
+  </w:style>
+  <w:style w:type="character" w:default="1" w:styleId="DefaultParagraphFont">
+    <w:name w:val="Default Paragraph Font"/>
+    <w:uiPriority w:val="1"/>
+    <w:semiHidden/>
+    <w:unhideWhenUsed/>
+  </w:style>
+  <w:style w:type="table" w:default="1" w:styleId="TableNormal">
+    <w:name w:val="Normal Table"/>
+    <w:uiPriority w:val="99"/>
+    <w:semiHidden/>
+    <w:unhideWhenUsed/>
+    <w:tblPr>
+      <w:tblInd w:w="0" w:type="dxa"/>
+      <w:tblCellMar>
+        <w:top w:w="0" w:type="dxa"/>
+        <w:left w:w="108" w:type="dxa"/>
+        <w:bottom w:w="0" w:type="dxa"/>
+        <w:right w:w="108" w:type="dxa"/>
+      </w:tblCellMar>
+    </w:tblPr>
+  </w:style>
+  <w:style w:type="numbering" w:default="1" w:styleId="NoList">
+    <w:name w:val="No List"/>
+    <w:uiPriority w:val="99"/>
+    <w:semiHidden/>
+    <w:unhideWhenUsed/>
+  </w:style>
+  <w:style w:type="character" w:styleId="PlaceholderText">
+    <w:name w:val="Placeholder Text"/>
+    <w:basedOn w:val="DefaultParagraphFont"/>
+    <w:uiPriority w:val="99"/>
+    <w:semiHidden/>
+    <w:rsid w:val="00A26155"/>
+    <w:rPr>
+      <w:color w:val="808080"/>
+    </w:rPr>
+  </w:style>
+</w:styles>
+</file>
+
+<file path=word/glossary/webSettings.xml><?xml version="1.0" encoding="utf-8"?>
+<w:webSettings xmlns:mc="http://schemas.openxmlformats.org/markup-compatibility/2006" xmlns:r="http://schemas.openxmlformats.org/officeDocument/2006/relationships" xmlns:w="http://schemas.openxmlformats.org/wordprocessingml/2006/main" xmlns:w14="http://schemas.microsoft.com/office/word/2010/wordml" xmlns:w15="http://schemas.microsoft.com/office/word/2012/wordml" xmlns:w16se="http://schemas.microsoft.com/office/word/2015/wordml/symex" mc:Ignorable="w14 w15 w16se">
+  <w:optimizeForBrowser/>
+  <w:allowPNG/>
+</w:webSettings>
 </file>
 
 <file path=word/theme/theme1.xml><?xml version="1.0" encoding="utf-8"?>
@@ -5669,7 +6659,7 @@
 </file>
 
 <file path=customXml/itemProps1.xml><?xml version="1.0" encoding="utf-8"?>
-<ds:datastoreItem xmlns:ds="http://schemas.openxmlformats.org/officeDocument/2006/customXml" ds:itemID="{C3989EAC-D063-4558-AB49-CFD065895974}">
+<ds:datastoreItem xmlns:ds="http://schemas.openxmlformats.org/officeDocument/2006/customXml" ds:itemID="{11268D99-42E1-4D1D-A50F-C314EC5DF9BB}">
   <ds:schemaRefs>
     <ds:schemaRef ds:uri="http://schemas.openxmlformats.org/officeDocument/2006/bibliography"/>
   </ds:schemaRefs>

</xml_diff>

<commit_message>
Almost Finished Report (REFERENCES NEEDED)
</commit_message>
<xml_diff>
--- a/A01 - Alex and Pierre - Report.docx
+++ b/A01 - Alex and Pierre - Report.docx
@@ -1,6 +1,6 @@
 
 <file path=word/document.xml><?xml version="1.0" encoding="utf-8"?>
-<w:document xmlns:wpc="http://schemas.microsoft.com/office/word/2010/wordprocessingCanvas" xmlns:mc="http://schemas.openxmlformats.org/markup-compatibility/2006" xmlns:o="urn:schemas-microsoft-com:office:office" xmlns:r="http://schemas.openxmlformats.org/officeDocument/2006/relationships" xmlns:m="http://schemas.openxmlformats.org/officeDocument/2006/math" xmlns:v="urn:schemas-microsoft-com:vml" xmlns:wp14="http://schemas.microsoft.com/office/word/2010/wordprocessingDrawing" xmlns:wp="http://schemas.openxmlformats.org/drawingml/2006/wordprocessingDrawing" xmlns:w10="urn:schemas-microsoft-com:office:word" xmlns:w="http://schemas.openxmlformats.org/wordprocessingml/2006/main" xmlns:w14="http://schemas.microsoft.com/office/word/2010/wordml" xmlns:w15="http://schemas.microsoft.com/office/word/2012/wordml" xmlns:wpg="http://schemas.microsoft.com/office/word/2010/wordprocessingGroup" xmlns:wpi="http://schemas.microsoft.com/office/word/2010/wordprocessingInk" xmlns:wne="http://schemas.microsoft.com/office/word/2006/wordml" xmlns:wps="http://schemas.microsoft.com/office/word/2010/wordprocessingShape" mc:Ignorable="w14 w15 wp14">
+<w:document xmlns:wpc="http://schemas.microsoft.com/office/word/2010/wordprocessingCanvas" xmlns:cx="http://schemas.microsoft.com/office/drawing/2014/chartex" xmlns:cx1="http://schemas.microsoft.com/office/drawing/2015/9/8/chartex" xmlns:cx2="http://schemas.microsoft.com/office/drawing/2015/10/21/chartex" xmlns:cx3="http://schemas.microsoft.com/office/drawing/2016/5/9/chartex" xmlns:cx4="http://schemas.microsoft.com/office/drawing/2016/5/10/chartex" xmlns:cx5="http://schemas.microsoft.com/office/drawing/2016/5/11/chartex" xmlns:mc="http://schemas.openxmlformats.org/markup-compatibility/2006" xmlns:o="urn:schemas-microsoft-com:office:office" xmlns:r="http://schemas.openxmlformats.org/officeDocument/2006/relationships" xmlns:m="http://schemas.openxmlformats.org/officeDocument/2006/math" xmlns:v="urn:schemas-microsoft-com:vml" xmlns:wp14="http://schemas.microsoft.com/office/word/2010/wordprocessingDrawing" xmlns:wp="http://schemas.openxmlformats.org/drawingml/2006/wordprocessingDrawing" xmlns:w10="urn:schemas-microsoft-com:office:word" xmlns:w="http://schemas.openxmlformats.org/wordprocessingml/2006/main" xmlns:w14="http://schemas.microsoft.com/office/word/2010/wordml" xmlns:w15="http://schemas.microsoft.com/office/word/2012/wordml" xmlns:w16se="http://schemas.microsoft.com/office/word/2015/wordml/symex" xmlns:wpg="http://schemas.microsoft.com/office/word/2010/wordprocessingGroup" xmlns:wpi="http://schemas.microsoft.com/office/word/2010/wordprocessingInk" xmlns:wne="http://schemas.microsoft.com/office/word/2006/wordml" xmlns:wps="http://schemas.microsoft.com/office/word/2010/wordprocessingShape" mc:Ignorable="w14 w15 w16se wp14">
   <w:body>
     <w:tbl>
       <w:tblPr>
@@ -35,9 +35,10 @@
                 <w:noProof/>
                 <w:sz w:val="96"/>
                 <w:szCs w:val="96"/>
+                <w:lang w:val="en-CA" w:eastAsia="en-CA"/>
               </w:rPr>
               <w:drawing>
-                <wp:anchor distT="0" distB="0" distL="114300" distR="114300" simplePos="0" relativeHeight="251648000" behindDoc="1" locked="0" layoutInCell="1" allowOverlap="1" wp14:anchorId="4778757B" wp14:editId="733FC16E">
+                <wp:anchor distT="0" distB="0" distL="114300" distR="114300" simplePos="0" relativeHeight="251622912" behindDoc="1" locked="0" layoutInCell="1" allowOverlap="1" wp14:anchorId="4778757B" wp14:editId="733FC16E">
                   <wp:simplePos x="0" y="0"/>
                   <wp:positionH relativeFrom="column">
                     <wp:posOffset>3838575</wp:posOffset>
@@ -531,7 +532,7 @@
           <w:sz w:val="18"/>
         </w:rPr>
       </w:pPr>
-      <w:bookmarkStart w:id="0" w:name="_Toc478982430"/>
+      <w:bookmarkStart w:id="0" w:name="_Toc479160313"/>
       <w:r>
         <w:rPr>
           <w:i/>
@@ -669,7 +670,7 @@
           <w:r>
             <w:fldChar w:fldCharType="separate"/>
           </w:r>
-          <w:hyperlink w:anchor="_Toc478982600" w:history="1">
+          <w:hyperlink w:anchor="_Toc479160359" w:history="1">
             <w:r>
               <w:rPr>
                 <w:rStyle w:val="Hyperlink"/>
@@ -696,7 +697,7 @@
                 <w:noProof/>
                 <w:webHidden/>
               </w:rPr>
-              <w:instrText xml:space="preserve"> PAGEREF _Toc478982600 \h </w:instrText>
+              <w:instrText xml:space="preserve"> PAGEREF _Toc479160359 \h </w:instrText>
             </w:r>
             <w:r>
               <w:rPr>
@@ -739,7 +740,7 @@
               <w:lang w:val="en-CA" w:eastAsia="en-CA"/>
             </w:rPr>
           </w:pPr>
-          <w:hyperlink w:anchor="_Toc478982601" w:history="1">
+          <w:hyperlink w:anchor="_Toc479160360" w:history="1">
             <w:r>
               <w:rPr>
                 <w:rStyle w:val="Hyperlink"/>
@@ -766,7 +767,7 @@
                 <w:noProof/>
                 <w:webHidden/>
               </w:rPr>
-              <w:instrText xml:space="preserve"> PAGEREF _Toc478982601 \h </w:instrText>
+              <w:instrText xml:space="preserve"> PAGEREF _Toc479160360 \h </w:instrText>
             </w:r>
             <w:r>
               <w:rPr>
@@ -809,13 +810,13 @@
               <w:lang w:val="en-CA" w:eastAsia="en-CA"/>
             </w:rPr>
           </w:pPr>
-          <w:hyperlink w:anchor="_Toc478982602" w:history="1">
+          <w:hyperlink w:anchor="_Toc479160361" w:history="1">
             <w:r>
               <w:rPr>
                 <w:rStyle w:val="Hyperlink"/>
                 <w:noProof/>
               </w:rPr>
-              <w:t>Drag and Lift</w:t>
+              <w:t>Torque</w:t>
             </w:r>
             <w:r>
               <w:rPr>
@@ -836,7 +837,7 @@
                 <w:noProof/>
                 <w:webHidden/>
               </w:rPr>
-              <w:instrText xml:space="preserve"> PAGEREF _Toc478982602 \h </w:instrText>
+              <w:instrText xml:space="preserve"> PAGEREF _Toc479160361 \h </w:instrText>
             </w:r>
             <w:r>
               <w:rPr>
@@ -879,13 +880,13 @@
               <w:lang w:val="en-CA" w:eastAsia="en-CA"/>
             </w:rPr>
           </w:pPr>
-          <w:hyperlink w:anchor="_Toc478982603" w:history="1">
+          <w:hyperlink w:anchor="_Toc479160362" w:history="1">
             <w:r>
               <w:rPr>
                 <w:rStyle w:val="Hyperlink"/>
                 <w:noProof/>
               </w:rPr>
-              <w:t>What Is Drag?</w:t>
+              <w:t>What Is Torque?</w:t>
             </w:r>
             <w:r>
               <w:rPr>
@@ -906,7 +907,7 @@
                 <w:noProof/>
                 <w:webHidden/>
               </w:rPr>
-              <w:instrText xml:space="preserve"> PAGEREF _Toc478982603 \h </w:instrText>
+              <w:instrText xml:space="preserve"> PAGEREF _Toc479160362 \h </w:instrText>
             </w:r>
             <w:r>
               <w:rPr>
@@ -949,14 +950,13 @@
               <w:lang w:val="en-CA" w:eastAsia="en-CA"/>
             </w:rPr>
           </w:pPr>
-          <w:hyperlink w:anchor="_Toc478982604" w:history="1">
+          <w:hyperlink w:anchor="_Toc479160363" w:history="1">
             <w:r>
               <w:rPr>
                 <w:rStyle w:val="Hyperlink"/>
                 <w:noProof/>
-                <w:lang w:val="en-CA"/>
-              </w:rPr>
-              <w:t>How do We Calculate Drag?</w:t>
+              </w:rPr>
+              <w:t>Axis of rotation:</w:t>
             </w:r>
             <w:r>
               <w:rPr>
@@ -977,7 +977,7 @@
                 <w:noProof/>
                 <w:webHidden/>
               </w:rPr>
-              <w:instrText xml:space="preserve"> PAGEREF _Toc478982604 \h </w:instrText>
+              <w:instrText xml:space="preserve"> PAGEREF _Toc479160363 \h </w:instrText>
             </w:r>
             <w:r>
               <w:rPr>
@@ -997,7 +997,7 @@
                 <w:noProof/>
                 <w:webHidden/>
               </w:rPr>
-              <w:t>2</w:t>
+              <w:t>3</w:t>
             </w:r>
             <w:r>
               <w:rPr>
@@ -1020,13 +1020,13 @@
               <w:lang w:val="en-CA" w:eastAsia="en-CA"/>
             </w:rPr>
           </w:pPr>
-          <w:hyperlink w:anchor="_Toc478982605" w:history="1">
+          <w:hyperlink w:anchor="_Toc479160364" w:history="1">
             <w:r>
               <w:rPr>
                 <w:rStyle w:val="Hyperlink"/>
                 <w:noProof/>
               </w:rPr>
-              <w:t>What is Lift?</w:t>
+              <w:t>Center of Mass</w:t>
             </w:r>
             <w:r>
               <w:rPr>
@@ -1047,7 +1047,7 @@
                 <w:noProof/>
                 <w:webHidden/>
               </w:rPr>
-              <w:instrText xml:space="preserve"> PAGEREF _Toc478982605 \h </w:instrText>
+              <w:instrText xml:space="preserve"> PAGEREF _Toc479160364 \h </w:instrText>
             </w:r>
             <w:r>
               <w:rPr>
@@ -1067,7 +1067,7 @@
                 <w:noProof/>
                 <w:webHidden/>
               </w:rPr>
-              <w:t>3</w:t>
+              <w:t>4</w:t>
             </w:r>
             <w:r>
               <w:rPr>
@@ -1090,13 +1090,14 @@
               <w:lang w:val="en-CA" w:eastAsia="en-CA"/>
             </w:rPr>
           </w:pPr>
-          <w:hyperlink w:anchor="_Toc478982606" w:history="1">
+          <w:hyperlink w:anchor="_Toc479160365" w:history="1">
             <w:r>
               <w:rPr>
                 <w:rStyle w:val="Hyperlink"/>
                 <w:noProof/>
-              </w:rPr>
-              <w:t>How do we Calculate Lift?</w:t>
+                <w:lang w:val="en-CA"/>
+              </w:rPr>
+              <w:t>How do We Calculate Center of Mass?</w:t>
             </w:r>
             <w:r>
               <w:rPr>
@@ -1117,7 +1118,7 @@
                 <w:noProof/>
                 <w:webHidden/>
               </w:rPr>
-              <w:instrText xml:space="preserve"> PAGEREF _Toc478982606 \h </w:instrText>
+              <w:instrText xml:space="preserve"> PAGEREF _Toc479160365 \h </w:instrText>
             </w:r>
             <w:r>
               <w:rPr>
@@ -1137,7 +1138,7 @@
                 <w:noProof/>
                 <w:webHidden/>
               </w:rPr>
-              <w:t>3</w:t>
+              <w:t>5</w:t>
             </w:r>
             <w:r>
               <w:rPr>
@@ -1160,13 +1161,13 @@
               <w:lang w:val="en-CA" w:eastAsia="en-CA"/>
             </w:rPr>
           </w:pPr>
-          <w:hyperlink w:anchor="_Toc478982607" w:history="1">
+          <w:hyperlink w:anchor="_Toc479160366" w:history="1">
             <w:r>
               <w:rPr>
                 <w:rStyle w:val="Hyperlink"/>
                 <w:noProof/>
               </w:rPr>
-              <w:t>How Are These Relevant to Game Programming?</w:t>
+              <w:t>How Is It Relevant to Game Programming?</w:t>
             </w:r>
             <w:r>
               <w:rPr>
@@ -1187,7 +1188,7 @@
                 <w:noProof/>
                 <w:webHidden/>
               </w:rPr>
-              <w:instrText xml:space="preserve"> PAGEREF _Toc478982607 \h </w:instrText>
+              <w:instrText xml:space="preserve"> PAGEREF _Toc479160366 \h </w:instrText>
             </w:r>
             <w:r>
               <w:rPr>
@@ -1207,7 +1208,7 @@
                 <w:noProof/>
                 <w:webHidden/>
               </w:rPr>
-              <w:t>4</w:t>
+              <w:t>5</w:t>
             </w:r>
             <w:r>
               <w:rPr>
@@ -1230,13 +1231,13 @@
               <w:lang w:val="en-CA" w:eastAsia="en-CA"/>
             </w:rPr>
           </w:pPr>
-          <w:hyperlink w:anchor="_Toc478982608" w:history="1">
+          <w:hyperlink w:anchor="_Toc479160367" w:history="1">
             <w:r>
               <w:rPr>
                 <w:rStyle w:val="Hyperlink"/>
                 <w:noProof/>
               </w:rPr>
-              <w:t>Torque</w:t>
+              <w:t>Drag and Lift</w:t>
             </w:r>
             <w:r>
               <w:rPr>
@@ -1257,7 +1258,7 @@
                 <w:noProof/>
                 <w:webHidden/>
               </w:rPr>
-              <w:instrText xml:space="preserve"> PAGEREF _Toc478982608 \h </w:instrText>
+              <w:instrText xml:space="preserve"> PAGEREF _Toc479160367 \h </w:instrText>
             </w:r>
             <w:r>
               <w:rPr>
@@ -1277,7 +1278,7 @@
                 <w:noProof/>
                 <w:webHidden/>
               </w:rPr>
-              <w:t>4</w:t>
+              <w:t>6</w:t>
             </w:r>
             <w:r>
               <w:rPr>
@@ -1300,13 +1301,13 @@
               <w:lang w:val="en-CA" w:eastAsia="en-CA"/>
             </w:rPr>
           </w:pPr>
-          <w:hyperlink w:anchor="_Toc478982609" w:history="1">
+          <w:hyperlink w:anchor="_Toc479160368" w:history="1">
             <w:r>
               <w:rPr>
                 <w:rStyle w:val="Hyperlink"/>
                 <w:noProof/>
               </w:rPr>
-              <w:t>What Is Torque?</w:t>
+              <w:t>What Is Drag?</w:t>
             </w:r>
             <w:r>
               <w:rPr>
@@ -1327,7 +1328,7 @@
                 <w:noProof/>
                 <w:webHidden/>
               </w:rPr>
-              <w:instrText xml:space="preserve"> PAGEREF _Toc478982609 \h </w:instrText>
+              <w:instrText xml:space="preserve"> PAGEREF _Toc479160368 \h </w:instrText>
             </w:r>
             <w:r>
               <w:rPr>
@@ -1347,7 +1348,7 @@
                 <w:noProof/>
                 <w:webHidden/>
               </w:rPr>
-              <w:t>4</w:t>
+              <w:t>6</w:t>
             </w:r>
             <w:r>
               <w:rPr>
@@ -1370,13 +1371,14 @@
               <w:lang w:val="en-CA" w:eastAsia="en-CA"/>
             </w:rPr>
           </w:pPr>
-          <w:hyperlink w:anchor="_Toc478982610" w:history="1">
+          <w:hyperlink w:anchor="_Toc479160369" w:history="1">
             <w:r>
               <w:rPr>
                 <w:rStyle w:val="Hyperlink"/>
                 <w:noProof/>
-              </w:rPr>
-              <w:t>How Is It Relevant to Game Programming?</w:t>
+                <w:lang w:val="en-CA"/>
+              </w:rPr>
+              <w:t>How do We Calculate Drag?</w:t>
             </w:r>
             <w:r>
               <w:rPr>
@@ -1397,7 +1399,7 @@
                 <w:noProof/>
                 <w:webHidden/>
               </w:rPr>
-              <w:instrText xml:space="preserve"> PAGEREF _Toc478982610 \h </w:instrText>
+              <w:instrText xml:space="preserve"> PAGEREF _Toc479160369 \h </w:instrText>
             </w:r>
             <w:r>
               <w:rPr>
@@ -1417,7 +1419,217 @@
                 <w:noProof/>
                 <w:webHidden/>
               </w:rPr>
-              <w:t>4</w:t>
+              <w:t>6</w:t>
+            </w:r>
+            <w:r>
+              <w:rPr>
+                <w:noProof/>
+                <w:webHidden/>
+              </w:rPr>
+              <w:fldChar w:fldCharType="end"/>
+            </w:r>
+          </w:hyperlink>
+        </w:p>
+        <w:p>
+          <w:pPr>
+            <w:pStyle w:val="TOC3"/>
+            <w:tabs>
+              <w:tab w:val="right" w:leader="dot" w:pos="10070"/>
+            </w:tabs>
+            <w:rPr>
+              <w:rFonts w:eastAsiaTheme="minorEastAsia"/>
+              <w:noProof/>
+              <w:lang w:val="en-CA" w:eastAsia="en-CA"/>
+            </w:rPr>
+          </w:pPr>
+          <w:hyperlink w:anchor="_Toc479160370" w:history="1">
+            <w:r>
+              <w:rPr>
+                <w:rStyle w:val="Hyperlink"/>
+                <w:noProof/>
+              </w:rPr>
+              <w:t>What is Lift?</w:t>
+            </w:r>
+            <w:r>
+              <w:rPr>
+                <w:noProof/>
+                <w:webHidden/>
+              </w:rPr>
+              <w:tab/>
+            </w:r>
+            <w:r>
+              <w:rPr>
+                <w:noProof/>
+                <w:webHidden/>
+              </w:rPr>
+              <w:fldChar w:fldCharType="begin"/>
+            </w:r>
+            <w:r>
+              <w:rPr>
+                <w:noProof/>
+                <w:webHidden/>
+              </w:rPr>
+              <w:instrText xml:space="preserve"> PAGEREF _Toc479160370 \h </w:instrText>
+            </w:r>
+            <w:r>
+              <w:rPr>
+                <w:noProof/>
+                <w:webHidden/>
+              </w:rPr>
+            </w:r>
+            <w:r>
+              <w:rPr>
+                <w:noProof/>
+                <w:webHidden/>
+              </w:rPr>
+              <w:fldChar w:fldCharType="separate"/>
+            </w:r>
+            <w:r>
+              <w:rPr>
+                <w:noProof/>
+                <w:webHidden/>
+              </w:rPr>
+              <w:t>7</w:t>
+            </w:r>
+            <w:r>
+              <w:rPr>
+                <w:noProof/>
+                <w:webHidden/>
+              </w:rPr>
+              <w:fldChar w:fldCharType="end"/>
+            </w:r>
+          </w:hyperlink>
+        </w:p>
+        <w:p>
+          <w:pPr>
+            <w:pStyle w:val="TOC3"/>
+            <w:tabs>
+              <w:tab w:val="right" w:leader="dot" w:pos="10070"/>
+            </w:tabs>
+            <w:rPr>
+              <w:rFonts w:eastAsiaTheme="minorEastAsia"/>
+              <w:noProof/>
+              <w:lang w:val="en-CA" w:eastAsia="en-CA"/>
+            </w:rPr>
+          </w:pPr>
+          <w:hyperlink w:anchor="_Toc479160371" w:history="1">
+            <w:r>
+              <w:rPr>
+                <w:rStyle w:val="Hyperlink"/>
+                <w:noProof/>
+              </w:rPr>
+              <w:t>How do we Calculate Lift?</w:t>
+            </w:r>
+            <w:r>
+              <w:rPr>
+                <w:noProof/>
+                <w:webHidden/>
+              </w:rPr>
+              <w:tab/>
+            </w:r>
+            <w:r>
+              <w:rPr>
+                <w:noProof/>
+                <w:webHidden/>
+              </w:rPr>
+              <w:fldChar w:fldCharType="begin"/>
+            </w:r>
+            <w:r>
+              <w:rPr>
+                <w:noProof/>
+                <w:webHidden/>
+              </w:rPr>
+              <w:instrText xml:space="preserve"> PAGEREF _Toc479160371 \h </w:instrText>
+            </w:r>
+            <w:r>
+              <w:rPr>
+                <w:noProof/>
+                <w:webHidden/>
+              </w:rPr>
+            </w:r>
+            <w:r>
+              <w:rPr>
+                <w:noProof/>
+                <w:webHidden/>
+              </w:rPr>
+              <w:fldChar w:fldCharType="separate"/>
+            </w:r>
+            <w:r>
+              <w:rPr>
+                <w:noProof/>
+                <w:webHidden/>
+              </w:rPr>
+              <w:t>7</w:t>
+            </w:r>
+            <w:r>
+              <w:rPr>
+                <w:noProof/>
+                <w:webHidden/>
+              </w:rPr>
+              <w:fldChar w:fldCharType="end"/>
+            </w:r>
+          </w:hyperlink>
+        </w:p>
+        <w:p>
+          <w:pPr>
+            <w:pStyle w:val="TOC3"/>
+            <w:tabs>
+              <w:tab w:val="right" w:leader="dot" w:pos="10070"/>
+            </w:tabs>
+            <w:rPr>
+              <w:rFonts w:eastAsiaTheme="minorEastAsia"/>
+              <w:noProof/>
+              <w:lang w:val="en-CA" w:eastAsia="en-CA"/>
+            </w:rPr>
+          </w:pPr>
+          <w:hyperlink w:anchor="_Toc479160372" w:history="1">
+            <w:r>
+              <w:rPr>
+                <w:rStyle w:val="Hyperlink"/>
+                <w:noProof/>
+              </w:rPr>
+              <w:t>How Are These Relevant to Game Programming?</w:t>
+            </w:r>
+            <w:r>
+              <w:rPr>
+                <w:noProof/>
+                <w:webHidden/>
+              </w:rPr>
+              <w:tab/>
+            </w:r>
+            <w:r>
+              <w:rPr>
+                <w:noProof/>
+                <w:webHidden/>
+              </w:rPr>
+              <w:fldChar w:fldCharType="begin"/>
+            </w:r>
+            <w:r>
+              <w:rPr>
+                <w:noProof/>
+                <w:webHidden/>
+              </w:rPr>
+              <w:instrText xml:space="preserve"> PAGEREF _Toc479160372 \h </w:instrText>
+            </w:r>
+            <w:r>
+              <w:rPr>
+                <w:noProof/>
+                <w:webHidden/>
+              </w:rPr>
+            </w:r>
+            <w:r>
+              <w:rPr>
+                <w:noProof/>
+                <w:webHidden/>
+              </w:rPr>
+              <w:fldChar w:fldCharType="separate"/>
+            </w:r>
+            <w:r>
+              <w:rPr>
+                <w:noProof/>
+                <w:webHidden/>
+              </w:rPr>
+              <w:t>8</w:t>
             </w:r>
             <w:r>
               <w:rPr>
@@ -1440,7 +1652,7 @@
               <w:lang w:val="en-CA" w:eastAsia="en-CA"/>
             </w:rPr>
           </w:pPr>
-          <w:hyperlink w:anchor="_Toc478982611" w:history="1">
+          <w:hyperlink w:anchor="_Toc479160373" w:history="1">
             <w:r>
               <w:rPr>
                 <w:rStyle w:val="Hyperlink"/>
@@ -1467,7 +1679,7 @@
                 <w:noProof/>
                 <w:webHidden/>
               </w:rPr>
-              <w:instrText xml:space="preserve"> PAGEREF _Toc478982611 \h </w:instrText>
+              <w:instrText xml:space="preserve"> PAGEREF _Toc479160373 \h </w:instrText>
             </w:r>
             <w:r>
               <w:rPr>
@@ -1487,7 +1699,7 @@
                 <w:noProof/>
                 <w:webHidden/>
               </w:rPr>
-              <w:t>4</w:t>
+              <w:t>8</w:t>
             </w:r>
             <w:r>
               <w:rPr>
@@ -1510,7 +1722,7 @@
               <w:lang w:val="en-CA" w:eastAsia="en-CA"/>
             </w:rPr>
           </w:pPr>
-          <w:hyperlink w:anchor="_Toc478982612" w:history="1">
+          <w:hyperlink w:anchor="_Toc479160374" w:history="1">
             <w:r>
               <w:rPr>
                 <w:rStyle w:val="Hyperlink"/>
@@ -1537,7 +1749,7 @@
                 <w:noProof/>
                 <w:webHidden/>
               </w:rPr>
-              <w:instrText xml:space="preserve"> PAGEREF _Toc478982612 \h </w:instrText>
+              <w:instrText xml:space="preserve"> PAGEREF _Toc479160374 \h </w:instrText>
             </w:r>
             <w:r>
               <w:rPr>
@@ -1557,7 +1769,7 @@
                 <w:noProof/>
                 <w:webHidden/>
               </w:rPr>
-              <w:t>5</w:t>
+              <w:t>9</w:t>
             </w:r>
             <w:r>
               <w:rPr>
@@ -1626,7 +1838,7 @@
       <w:r>
         <w:fldChar w:fldCharType="separate"/>
       </w:r>
-      <w:hyperlink w:anchor="_Toc478982430" w:history="1">
+      <w:hyperlink w:anchor="_Toc479160313" w:history="1">
         <w:r>
           <w:rPr>
             <w:rStyle w:val="Hyperlink"/>
@@ -1653,7 +1865,7 @@
             <w:noProof/>
             <w:webHidden/>
           </w:rPr>
-          <w:instrText xml:space="preserve"> PAGEREF _Toc478982430 \h </w:instrText>
+          <w:instrText xml:space="preserve"> PAGEREF _Toc479160313 \h </w:instrText>
         </w:r>
         <w:r>
           <w:rPr>
@@ -1696,13 +1908,13 @@
           <w:lang w:val="en-CA" w:eastAsia="en-CA"/>
         </w:rPr>
       </w:pPr>
-      <w:hyperlink r:id="rId11" w:anchor="_Toc478982431" w:history="1">
+      <w:hyperlink r:id="rId11" w:anchor="_Toc479160314" w:history="1">
         <w:r>
           <w:rPr>
             <w:rStyle w:val="Hyperlink"/>
             <w:noProof/>
           </w:rPr>
-          <w:t>Fig. 2. Table of Drag Coefficients</w:t>
+          <w:t>Fig. 2-B. Application of Torque cont.</w:t>
         </w:r>
         <w:r>
           <w:rPr>
@@ -1723,7 +1935,7 @@
             <w:noProof/>
             <w:webHidden/>
           </w:rPr>
-          <w:instrText xml:space="preserve"> PAGEREF _Toc478982431 \h </w:instrText>
+          <w:instrText xml:space="preserve"> PAGEREF _Toc479160314 \h </w:instrText>
         </w:r>
         <w:r>
           <w:rPr>
@@ -1766,13 +1978,13 @@
           <w:lang w:val="en-CA" w:eastAsia="en-CA"/>
         </w:rPr>
       </w:pPr>
-      <w:hyperlink r:id="rId12" w:anchor="_Toc478982432" w:history="1">
+      <w:hyperlink r:id="rId12" w:anchor="_Toc479160315" w:history="1">
         <w:r>
           <w:rPr>
             <w:rStyle w:val="Hyperlink"/>
             <w:noProof/>
           </w:rPr>
-          <w:t>Fig. 3. Drag Force Formula</w:t>
+          <w:t>Fig. 2-A. Application of torque</w:t>
         </w:r>
         <w:r>
           <w:rPr>
@@ -1793,7 +2005,7 @@
             <w:noProof/>
             <w:webHidden/>
           </w:rPr>
-          <w:instrText xml:space="preserve"> PAGEREF _Toc478982432 \h </w:instrText>
+          <w:instrText xml:space="preserve"> PAGEREF _Toc479160315 \h </w:instrText>
         </w:r>
         <w:r>
           <w:rPr>
@@ -1836,14 +2048,13 @@
           <w:lang w:val="en-CA" w:eastAsia="en-CA"/>
         </w:rPr>
       </w:pPr>
-      <w:hyperlink r:id="rId13" w:anchor="_Toc478982433" w:history="1">
+      <w:hyperlink r:id="rId13" w:anchor="_Toc479160316" w:history="1">
         <w:r>
           <w:rPr>
             <w:rStyle w:val="Hyperlink"/>
             <w:noProof/>
-            <w:lang w:val="en-CA"/>
-          </w:rPr>
-          <w:t>Fig. 4. Air Density Formula</w:t>
+          </w:rPr>
+          <w:t>Fig. 2-C. Application of Torque cont.</w:t>
         </w:r>
         <w:r>
           <w:rPr>
@@ -1864,7 +2075,7 @@
             <w:noProof/>
             <w:webHidden/>
           </w:rPr>
-          <w:instrText xml:space="preserve"> PAGEREF _Toc478982433 \h </w:instrText>
+          <w:instrText xml:space="preserve"> PAGEREF _Toc479160316 \h </w:instrText>
         </w:r>
         <w:r>
           <w:rPr>
@@ -1907,14 +2118,13 @@
           <w:lang w:val="en-CA" w:eastAsia="en-CA"/>
         </w:rPr>
       </w:pPr>
-      <w:hyperlink r:id="rId14" w:anchor="_Toc478982434" w:history="1">
+      <w:hyperlink r:id="rId14" w:anchor="_Toc479160317" w:history="1">
         <w:r>
           <w:rPr>
             <w:rStyle w:val="Hyperlink"/>
             <w:noProof/>
-            <w:lang w:val="en-CA"/>
-          </w:rPr>
-          <w:t>Fig. 5. Air Pressure Formula</w:t>
+          </w:rPr>
+          <w:t>Fig. 3. Diagram of Center of Mass</w:t>
         </w:r>
         <w:r>
           <w:rPr>
@@ -1935,7 +2145,7 @@
             <w:noProof/>
             <w:webHidden/>
           </w:rPr>
-          <w:instrText xml:space="preserve"> PAGEREF _Toc478982434 \h </w:instrText>
+          <w:instrText xml:space="preserve"> PAGEREF _Toc479160317 \h </w:instrText>
         </w:r>
         <w:r>
           <w:rPr>
@@ -1955,7 +2165,7 @@
             <w:noProof/>
             <w:webHidden/>
           </w:rPr>
-          <w:t>2</w:t>
+          <w:t>3</w:t>
         </w:r>
         <w:r>
           <w:rPr>
@@ -1978,13 +2188,13 @@
           <w:lang w:val="en-CA" w:eastAsia="en-CA"/>
         </w:rPr>
       </w:pPr>
-      <w:hyperlink w:anchor="_Toc478982435" w:history="1">
+      <w:hyperlink r:id="rId15" w:anchor="_Toc479160318" w:history="1">
         <w:r>
           <w:rPr>
             <w:rStyle w:val="Hyperlink"/>
             <w:noProof/>
           </w:rPr>
-          <w:t>Fig. 6. Lift, Drag, and Velocity’s Relation</w:t>
+          <w:t>Fig. 4-A. Irregularly Shaped Object</w:t>
         </w:r>
         <w:r>
           <w:rPr>
@@ -2005,7 +2215,7 @@
             <w:noProof/>
             <w:webHidden/>
           </w:rPr>
-          <w:instrText xml:space="preserve"> PAGEREF _Toc478982435 \h </w:instrText>
+          <w:instrText xml:space="preserve"> PAGEREF _Toc479160318 \h </w:instrText>
         </w:r>
         <w:r>
           <w:rPr>
@@ -2025,7 +2235,7 @@
             <w:noProof/>
             <w:webHidden/>
           </w:rPr>
-          <w:t>3</w:t>
+          <w:t>4</w:t>
         </w:r>
         <w:r>
           <w:rPr>
@@ -2048,13 +2258,13 @@
           <w:lang w:val="en-CA" w:eastAsia="en-CA"/>
         </w:rPr>
       </w:pPr>
-      <w:hyperlink r:id="rId15" w:anchor="_Toc478982436" w:history="1">
+      <w:hyperlink r:id="rId16" w:anchor="_Toc479160319" w:history="1">
         <w:r>
           <w:rPr>
             <w:rStyle w:val="Hyperlink"/>
             <w:noProof/>
           </w:rPr>
-          <w:t>Fig. 7. Lift Formula</w:t>
+          <w:t>Fig. 4-B. Calculating the Void Space</w:t>
         </w:r>
         <w:r>
           <w:rPr>
@@ -2075,7 +2285,7 @@
             <w:noProof/>
             <w:webHidden/>
           </w:rPr>
-          <w:instrText xml:space="preserve"> PAGEREF _Toc478982436 \h </w:instrText>
+          <w:instrText xml:space="preserve"> PAGEREF _Toc479160319 \h </w:instrText>
         </w:r>
         <w:r>
           <w:rPr>
@@ -2107,17 +2317,506 @@
       </w:hyperlink>
     </w:p>
     <w:p>
+      <w:pPr>
+        <w:pStyle w:val="TableofFigures"/>
+        <w:tabs>
+          <w:tab w:val="right" w:leader="dot" w:pos="10070"/>
+        </w:tabs>
+        <w:rPr>
+          <w:rFonts w:eastAsiaTheme="minorEastAsia"/>
+          <w:noProof/>
+          <w:lang w:val="en-CA" w:eastAsia="en-CA"/>
+        </w:rPr>
+      </w:pPr>
+      <w:hyperlink r:id="rId17" w:anchor="_Toc479160320" w:history="1">
+        <w:r>
+          <w:rPr>
+            <w:rStyle w:val="Hyperlink"/>
+            <w:noProof/>
+          </w:rPr>
+          <w:t>Fig. 4-C. Calculating the Center of Mass</w:t>
+        </w:r>
+        <w:r>
+          <w:rPr>
+            <w:noProof/>
+            <w:webHidden/>
+          </w:rPr>
+          <w:tab/>
+        </w:r>
+        <w:r>
+          <w:rPr>
+            <w:noProof/>
+            <w:webHidden/>
+          </w:rPr>
+          <w:fldChar w:fldCharType="begin"/>
+        </w:r>
+        <w:r>
+          <w:rPr>
+            <w:noProof/>
+            <w:webHidden/>
+          </w:rPr>
+          <w:instrText xml:space="preserve"> PAGEREF _Toc479160320 \h </w:instrText>
+        </w:r>
+        <w:r>
+          <w:rPr>
+            <w:noProof/>
+            <w:webHidden/>
+          </w:rPr>
+        </w:r>
+        <w:r>
+          <w:rPr>
+            <w:noProof/>
+            <w:webHidden/>
+          </w:rPr>
+          <w:fldChar w:fldCharType="separate"/>
+        </w:r>
+        <w:r>
+          <w:rPr>
+            <w:noProof/>
+            <w:webHidden/>
+          </w:rPr>
+          <w:t>5</w:t>
+        </w:r>
+        <w:r>
+          <w:rPr>
+            <w:noProof/>
+            <w:webHidden/>
+          </w:rPr>
+          <w:fldChar w:fldCharType="end"/>
+        </w:r>
+      </w:hyperlink>
+    </w:p>
+    <w:p>
+      <w:pPr>
+        <w:pStyle w:val="TableofFigures"/>
+        <w:tabs>
+          <w:tab w:val="right" w:leader="dot" w:pos="10070"/>
+        </w:tabs>
+        <w:rPr>
+          <w:rFonts w:eastAsiaTheme="minorEastAsia"/>
+          <w:noProof/>
+          <w:lang w:val="en-CA" w:eastAsia="en-CA"/>
+        </w:rPr>
+      </w:pPr>
+      <w:hyperlink r:id="rId18" w:anchor="_Toc479160321" w:history="1">
+        <w:r>
+          <w:rPr>
+            <w:rStyle w:val="Hyperlink"/>
+            <w:noProof/>
+          </w:rPr>
+          <w:t>Fig. 5. Table of Drag Coefficients</w:t>
+        </w:r>
+        <w:r>
+          <w:rPr>
+            <w:noProof/>
+            <w:webHidden/>
+          </w:rPr>
+          <w:tab/>
+        </w:r>
+        <w:r>
+          <w:rPr>
+            <w:noProof/>
+            <w:webHidden/>
+          </w:rPr>
+          <w:fldChar w:fldCharType="begin"/>
+        </w:r>
+        <w:r>
+          <w:rPr>
+            <w:noProof/>
+            <w:webHidden/>
+          </w:rPr>
+          <w:instrText xml:space="preserve"> PAGEREF _Toc479160321 \h </w:instrText>
+        </w:r>
+        <w:r>
+          <w:rPr>
+            <w:noProof/>
+            <w:webHidden/>
+          </w:rPr>
+        </w:r>
+        <w:r>
+          <w:rPr>
+            <w:noProof/>
+            <w:webHidden/>
+          </w:rPr>
+          <w:fldChar w:fldCharType="separate"/>
+        </w:r>
+        <w:r>
+          <w:rPr>
+            <w:noProof/>
+            <w:webHidden/>
+          </w:rPr>
+          <w:t>6</w:t>
+        </w:r>
+        <w:r>
+          <w:rPr>
+            <w:noProof/>
+            <w:webHidden/>
+          </w:rPr>
+          <w:fldChar w:fldCharType="end"/>
+        </w:r>
+      </w:hyperlink>
+    </w:p>
+    <w:p>
+      <w:pPr>
+        <w:pStyle w:val="TableofFigures"/>
+        <w:tabs>
+          <w:tab w:val="right" w:leader="dot" w:pos="10070"/>
+        </w:tabs>
+        <w:rPr>
+          <w:rFonts w:eastAsiaTheme="minorEastAsia"/>
+          <w:noProof/>
+          <w:lang w:val="en-CA" w:eastAsia="en-CA"/>
+        </w:rPr>
+      </w:pPr>
+      <w:hyperlink r:id="rId19" w:anchor="_Toc479160322" w:history="1">
+        <w:r>
+          <w:rPr>
+            <w:rStyle w:val="Hyperlink"/>
+            <w:noProof/>
+            <w:lang w:val="en-CA"/>
+          </w:rPr>
+          <w:t>Fig. 8. Air Pressure Formula</w:t>
+        </w:r>
+        <w:r>
+          <w:rPr>
+            <w:noProof/>
+            <w:webHidden/>
+          </w:rPr>
+          <w:tab/>
+        </w:r>
+        <w:r>
+          <w:rPr>
+            <w:noProof/>
+            <w:webHidden/>
+          </w:rPr>
+          <w:fldChar w:fldCharType="begin"/>
+        </w:r>
+        <w:r>
+          <w:rPr>
+            <w:noProof/>
+            <w:webHidden/>
+          </w:rPr>
+          <w:instrText xml:space="preserve"> PAGEREF _Toc479160322 \h </w:instrText>
+        </w:r>
+        <w:r>
+          <w:rPr>
+            <w:noProof/>
+            <w:webHidden/>
+          </w:rPr>
+        </w:r>
+        <w:r>
+          <w:rPr>
+            <w:noProof/>
+            <w:webHidden/>
+          </w:rPr>
+          <w:fldChar w:fldCharType="separate"/>
+        </w:r>
+        <w:r>
+          <w:rPr>
+            <w:noProof/>
+            <w:webHidden/>
+          </w:rPr>
+          <w:t>6</w:t>
+        </w:r>
+        <w:r>
+          <w:rPr>
+            <w:noProof/>
+            <w:webHidden/>
+          </w:rPr>
+          <w:fldChar w:fldCharType="end"/>
+        </w:r>
+      </w:hyperlink>
+    </w:p>
+    <w:p>
+      <w:pPr>
+        <w:pStyle w:val="TableofFigures"/>
+        <w:tabs>
+          <w:tab w:val="right" w:leader="dot" w:pos="10070"/>
+        </w:tabs>
+        <w:rPr>
+          <w:rFonts w:eastAsiaTheme="minorEastAsia"/>
+          <w:noProof/>
+          <w:lang w:val="en-CA" w:eastAsia="en-CA"/>
+        </w:rPr>
+      </w:pPr>
+      <w:hyperlink r:id="rId20" w:anchor="_Toc479160323" w:history="1">
+        <w:r>
+          <w:rPr>
+            <w:rStyle w:val="Hyperlink"/>
+            <w:noProof/>
+            <w:lang w:val="en-CA"/>
+          </w:rPr>
+          <w:t>Fig. 7. Air Density Formula</w:t>
+        </w:r>
+        <w:r>
+          <w:rPr>
+            <w:noProof/>
+            <w:webHidden/>
+          </w:rPr>
+          <w:tab/>
+        </w:r>
+        <w:r>
+          <w:rPr>
+            <w:noProof/>
+            <w:webHidden/>
+          </w:rPr>
+          <w:fldChar w:fldCharType="begin"/>
+        </w:r>
+        <w:r>
+          <w:rPr>
+            <w:noProof/>
+            <w:webHidden/>
+          </w:rPr>
+          <w:instrText xml:space="preserve"> PAGEREF _Toc479160323 \h </w:instrText>
+        </w:r>
+        <w:r>
+          <w:rPr>
+            <w:noProof/>
+            <w:webHidden/>
+          </w:rPr>
+        </w:r>
+        <w:r>
+          <w:rPr>
+            <w:noProof/>
+            <w:webHidden/>
+          </w:rPr>
+          <w:fldChar w:fldCharType="separate"/>
+        </w:r>
+        <w:r>
+          <w:rPr>
+            <w:noProof/>
+            <w:webHidden/>
+          </w:rPr>
+          <w:t>6</w:t>
+        </w:r>
+        <w:r>
+          <w:rPr>
+            <w:noProof/>
+            <w:webHidden/>
+          </w:rPr>
+          <w:fldChar w:fldCharType="end"/>
+        </w:r>
+      </w:hyperlink>
+    </w:p>
+    <w:p>
+      <w:pPr>
+        <w:pStyle w:val="TableofFigures"/>
+        <w:tabs>
+          <w:tab w:val="right" w:leader="dot" w:pos="10070"/>
+        </w:tabs>
+        <w:rPr>
+          <w:rFonts w:eastAsiaTheme="minorEastAsia"/>
+          <w:noProof/>
+          <w:lang w:val="en-CA" w:eastAsia="en-CA"/>
+        </w:rPr>
+      </w:pPr>
+      <w:hyperlink r:id="rId21" w:anchor="_Toc479160324" w:history="1">
+        <w:r>
+          <w:rPr>
+            <w:rStyle w:val="Hyperlink"/>
+            <w:noProof/>
+          </w:rPr>
+          <w:t>Fig. 6. Drag Force Formula</w:t>
+        </w:r>
+        <w:r>
+          <w:rPr>
+            <w:noProof/>
+            <w:webHidden/>
+          </w:rPr>
+          <w:tab/>
+        </w:r>
+        <w:r>
+          <w:rPr>
+            <w:noProof/>
+            <w:webHidden/>
+          </w:rPr>
+          <w:fldChar w:fldCharType="begin"/>
+        </w:r>
+        <w:r>
+          <w:rPr>
+            <w:noProof/>
+            <w:webHidden/>
+          </w:rPr>
+          <w:instrText xml:space="preserve"> PAGEREF _Toc479160324 \h </w:instrText>
+        </w:r>
+        <w:r>
+          <w:rPr>
+            <w:noProof/>
+            <w:webHidden/>
+          </w:rPr>
+        </w:r>
+        <w:r>
+          <w:rPr>
+            <w:noProof/>
+            <w:webHidden/>
+          </w:rPr>
+          <w:fldChar w:fldCharType="separate"/>
+        </w:r>
+        <w:r>
+          <w:rPr>
+            <w:noProof/>
+            <w:webHidden/>
+          </w:rPr>
+          <w:t>6</w:t>
+        </w:r>
+        <w:r>
+          <w:rPr>
+            <w:noProof/>
+            <w:webHidden/>
+          </w:rPr>
+          <w:fldChar w:fldCharType="end"/>
+        </w:r>
+      </w:hyperlink>
+    </w:p>
+    <w:p>
+      <w:pPr>
+        <w:pStyle w:val="TableofFigures"/>
+        <w:tabs>
+          <w:tab w:val="right" w:leader="dot" w:pos="10070"/>
+        </w:tabs>
+        <w:rPr>
+          <w:rFonts w:eastAsiaTheme="minorEastAsia"/>
+          <w:noProof/>
+          <w:lang w:val="en-CA" w:eastAsia="en-CA"/>
+        </w:rPr>
+      </w:pPr>
+      <w:hyperlink w:anchor="_Toc479160325" w:history="1">
+        <w:r>
+          <w:rPr>
+            <w:rStyle w:val="Hyperlink"/>
+            <w:noProof/>
+          </w:rPr>
+          <w:t>Fig. 9. Lift, Drag, and Velocity’s Relation</w:t>
+        </w:r>
+        <w:r>
+          <w:rPr>
+            <w:noProof/>
+            <w:webHidden/>
+          </w:rPr>
+          <w:tab/>
+        </w:r>
+        <w:r>
+          <w:rPr>
+            <w:noProof/>
+            <w:webHidden/>
+          </w:rPr>
+          <w:fldChar w:fldCharType="begin"/>
+        </w:r>
+        <w:r>
+          <w:rPr>
+            <w:noProof/>
+            <w:webHidden/>
+          </w:rPr>
+          <w:instrText xml:space="preserve"> PAGEREF _Toc479160325 \h </w:instrText>
+        </w:r>
+        <w:r>
+          <w:rPr>
+            <w:noProof/>
+            <w:webHidden/>
+          </w:rPr>
+        </w:r>
+        <w:r>
+          <w:rPr>
+            <w:noProof/>
+            <w:webHidden/>
+          </w:rPr>
+          <w:fldChar w:fldCharType="separate"/>
+        </w:r>
+        <w:r>
+          <w:rPr>
+            <w:noProof/>
+            <w:webHidden/>
+          </w:rPr>
+          <w:t>7</w:t>
+        </w:r>
+        <w:r>
+          <w:rPr>
+            <w:noProof/>
+            <w:webHidden/>
+          </w:rPr>
+          <w:fldChar w:fldCharType="end"/>
+        </w:r>
+      </w:hyperlink>
+    </w:p>
+    <w:p>
+      <w:pPr>
+        <w:pStyle w:val="TableofFigures"/>
+        <w:tabs>
+          <w:tab w:val="right" w:leader="dot" w:pos="10070"/>
+        </w:tabs>
+        <w:rPr>
+          <w:rFonts w:eastAsiaTheme="minorEastAsia"/>
+          <w:noProof/>
+          <w:lang w:val="en-CA" w:eastAsia="en-CA"/>
+        </w:rPr>
+      </w:pPr>
+      <w:hyperlink r:id="rId22" w:anchor="_Toc479160326" w:history="1">
+        <w:r>
+          <w:rPr>
+            <w:rStyle w:val="Hyperlink"/>
+            <w:noProof/>
+          </w:rPr>
+          <w:t>Fig. 10. Lift Formula</w:t>
+        </w:r>
+        <w:r>
+          <w:rPr>
+            <w:noProof/>
+            <w:webHidden/>
+          </w:rPr>
+          <w:tab/>
+        </w:r>
+        <w:r>
+          <w:rPr>
+            <w:noProof/>
+            <w:webHidden/>
+          </w:rPr>
+          <w:fldChar w:fldCharType="begin"/>
+        </w:r>
+        <w:r>
+          <w:rPr>
+            <w:noProof/>
+            <w:webHidden/>
+          </w:rPr>
+          <w:instrText xml:space="preserve"> PAGEREF _Toc479160326 \h </w:instrText>
+        </w:r>
+        <w:r>
+          <w:rPr>
+            <w:noProof/>
+            <w:webHidden/>
+          </w:rPr>
+        </w:r>
+        <w:r>
+          <w:rPr>
+            <w:noProof/>
+            <w:webHidden/>
+          </w:rPr>
+          <w:fldChar w:fldCharType="separate"/>
+        </w:r>
+        <w:r>
+          <w:rPr>
+            <w:noProof/>
+            <w:webHidden/>
+          </w:rPr>
+          <w:t>8</w:t>
+        </w:r>
+        <w:r>
+          <w:rPr>
+            <w:noProof/>
+            <w:webHidden/>
+          </w:rPr>
+          <w:fldChar w:fldCharType="end"/>
+        </w:r>
+      </w:hyperlink>
+    </w:p>
+    <w:p>
       <w:r>
         <w:fldChar w:fldCharType="end"/>
       </w:r>
     </w:p>
-    <w:p/>
-    <w:p/>
-    <w:p/>
     <w:p>
       <w:pPr>
         <w:sectPr>
-          <w:footerReference w:type="default" r:id="rId16"/>
+          <w:footerReference w:type="default" r:id="rId23"/>
           <w:pgSz w:w="12240" w:h="15840"/>
           <w:pgMar w:top="1440" w:right="1080" w:bottom="1440" w:left="1080" w:header="720" w:footer="720" w:gutter="0"/>
           <w:pgNumType w:fmt="lowerRoman" w:start="1"/>
@@ -2130,7 +2829,7 @@
       <w:pPr>
         <w:pStyle w:val="Heading1"/>
       </w:pPr>
-      <w:bookmarkStart w:id="1" w:name="_Toc478982600"/>
+      <w:bookmarkStart w:id="1" w:name="_Toc479160359"/>
       <w:r>
         <w:lastRenderedPageBreak/>
         <w:t>Introduction</w:t>
@@ -2213,7 +2912,7 @@
       <w:pPr>
         <w:pStyle w:val="Heading1"/>
       </w:pPr>
-      <w:bookmarkStart w:id="2" w:name="_Toc478982601"/>
+      <w:bookmarkStart w:id="2" w:name="_Toc479160360"/>
       <w:r>
         <w:t>Concept</w:t>
       </w:r>
@@ -2389,8 +3088,7 @@
       <w:pPr>
         <w:pStyle w:val="Heading2"/>
       </w:pPr>
-      <w:bookmarkStart w:id="3" w:name="_Toc478982608"/>
-      <w:bookmarkStart w:id="4" w:name="_Toc478982602"/>
+      <w:bookmarkStart w:id="3" w:name="_Toc479160361"/>
       <w:r>
         <w:lastRenderedPageBreak/>
         <w:t>Torque</w:t>
@@ -2401,11 +3099,11 @@
       <w:pPr>
         <w:pStyle w:val="Heading3"/>
       </w:pPr>
-      <w:bookmarkStart w:id="5" w:name="_Toc478982609"/>
+      <w:bookmarkStart w:id="4" w:name="_Toc479160362"/>
       <w:r>
         <w:t>What Is Torque?</w:t>
       </w:r>
-      <w:bookmarkEnd w:id="5"/>
+      <w:bookmarkEnd w:id="4"/>
     </w:p>
     <w:p>
       <w:r>
@@ -2524,15 +3222,8 @@
           <w:rFonts w:eastAsiaTheme="minorEastAsia"/>
         </w:rPr>
         <w:tab/>
-      </w:r>
-      <w:proofErr w:type="gramStart"/>
-      <w:r>
-        <w:rPr>
-          <w:rFonts w:eastAsiaTheme="minorEastAsia"/>
-        </w:rPr>
         <w:t>or</w:t>
       </w:r>
-      <w:proofErr w:type="gramEnd"/>
       <w:r>
         <w:rPr>
           <w:rFonts w:eastAsiaTheme="minorEastAsia"/>
@@ -2684,11 +3375,12 @@
       <w:r>
         <w:rPr>
           <w:noProof/>
+          <w:lang w:val="en-CA" w:eastAsia="en-CA"/>
         </w:rPr>
         <mc:AlternateContent>
           <mc:Choice Requires="wps">
             <w:drawing>
-              <wp:anchor distT="0" distB="0" distL="114300" distR="114300" simplePos="0" relativeHeight="251655168" behindDoc="0" locked="0" layoutInCell="1" allowOverlap="1" wp14:anchorId="56C09A0F" wp14:editId="35E31D7F">
+              <wp:anchor distT="0" distB="0" distL="114300" distR="114300" simplePos="0" relativeHeight="251660800" behindDoc="0" locked="0" layoutInCell="1" allowOverlap="1" wp14:anchorId="56C09A0F" wp14:editId="35E31D7F">
                 <wp:simplePos x="0" y="0"/>
                 <wp:positionH relativeFrom="column">
                   <wp:posOffset>3916680</wp:posOffset>
@@ -2724,22 +3416,39 @@
                         <w:txbxContent>
                           <w:p>
                             <w:pPr>
-                              <w:pStyle w:val="Caption"/>
-                              <w:spacing w:after="0"/>
+                              <w:pStyle w:val="TableofFigures"/>
                               <w:jc w:val="center"/>
+                              <w:rPr>
+                                <w:sz w:val="18"/>
+                              </w:rPr>
                             </w:pPr>
+                            <w:bookmarkStart w:id="5" w:name="_Toc479160314"/>
                             <w:r>
-                              <w:t>Fig. #-B. Application of Torque cont.</w:t>
+                              <w:rPr>
+                                <w:sz w:val="18"/>
+                              </w:rPr>
+                              <w:t>Fig. 2</w:t>
                             </w:r>
+                            <w:r>
+                              <w:rPr>
+                                <w:sz w:val="18"/>
+                              </w:rPr>
+                              <w:t>-B. Application of Torque cont.</w:t>
+                            </w:r>
+                            <w:bookmarkEnd w:id="5"/>
                           </w:p>
                           <w:p>
                             <w:pPr>
-                              <w:pStyle w:val="Caption"/>
-                              <w:spacing w:after="0"/>
                               <w:jc w:val="center"/>
+                              <w:rPr>
+                                <w:sz w:val="18"/>
+                              </w:rPr>
                             </w:pPr>
                             <w:r>
-                              <w:t>By Alex Kinnear (2017)</w:t>
+                              <w:rPr>
+                                <w:sz w:val="18"/>
+                              </w:rPr>
+                              <w:t>By Alex K. (2017)</w:t>
                             </w:r>
                           </w:p>
                         </w:txbxContent>
@@ -2765,27 +3474,44 @@
                 <v:stroke joinstyle="miter"/>
                 <v:path gradientshapeok="t" o:connecttype="rect"/>
               </v:shapetype>
-              <v:shape id="Text Box 22" o:spid="_x0000_s1026" type="#_x0000_t202" style="position:absolute;margin-left:308.4pt;margin-top:133.25pt;width:198.05pt;height:.05pt;z-index:251655168;visibility:visible;mso-wrap-style:square;mso-width-percent:0;mso-wrap-distance-left:9pt;mso-wrap-distance-top:0;mso-wrap-distance-right:9pt;mso-wrap-distance-bottom:0;mso-position-horizontal:absolute;mso-position-horizontal-relative:text;mso-position-vertical:absolute;mso-position-vertical-relative:text;mso-width-percent:0;mso-width-relative:margin;v-text-anchor:top" o:gfxdata="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" stroked="f">
+              <v:shape id="Text Box 22" o:spid="_x0000_s1026" type="#_x0000_t202" style="position:absolute;margin-left:308.4pt;margin-top:133.25pt;width:198.05pt;height:.05pt;z-index:251660800;visibility:visible;mso-wrap-style:square;mso-width-percent:0;mso-wrap-distance-left:9pt;mso-wrap-distance-top:0;mso-wrap-distance-right:9pt;mso-wrap-distance-bottom:0;mso-position-horizontal:absolute;mso-position-horizontal-relative:text;mso-position-vertical:absolute;mso-position-vertical-relative:text;mso-width-percent:0;mso-width-relative:margin;v-text-anchor:top" o:gfxdata="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" stroked="f">
                 <v:textbox style="mso-fit-shape-to-text:t" inset="0,0,0,0">
                   <w:txbxContent>
                     <w:p>
                       <w:pPr>
-                        <w:pStyle w:val="Caption"/>
-                        <w:spacing w:after="0"/>
+                        <w:pStyle w:val="TableofFigures"/>
                         <w:jc w:val="center"/>
+                        <w:rPr>
+                          <w:sz w:val="18"/>
+                        </w:rPr>
                       </w:pPr>
+                      <w:bookmarkStart w:id="6" w:name="_Toc479160314"/>
                       <w:r>
-                        <w:t>Fig. #-B. Application of Torque cont.</w:t>
+                        <w:rPr>
+                          <w:sz w:val="18"/>
+                        </w:rPr>
+                        <w:t>Fig. 2</w:t>
                       </w:r>
+                      <w:r>
+                        <w:rPr>
+                          <w:sz w:val="18"/>
+                        </w:rPr>
+                        <w:t>-B. Application of Torque cont.</w:t>
+                      </w:r>
+                      <w:bookmarkEnd w:id="6"/>
                     </w:p>
                     <w:p>
                       <w:pPr>
-                        <w:pStyle w:val="Caption"/>
-                        <w:spacing w:after="0"/>
                         <w:jc w:val="center"/>
+                        <w:rPr>
+                          <w:sz w:val="18"/>
+                        </w:rPr>
                       </w:pPr>
                       <w:r>
-                        <w:t>By Alex Kinnear (2017)</w:t>
+                        <w:rPr>
+                          <w:sz w:val="18"/>
+                        </w:rPr>
+                        <w:t>By Alex K. (2017)</w:t>
                       </w:r>
                     </w:p>
                   </w:txbxContent>
@@ -2799,11 +3525,12 @@
       <w:r>
         <w:rPr>
           <w:noProof/>
+          <w:lang w:val="en-CA" w:eastAsia="en-CA"/>
         </w:rPr>
         <mc:AlternateContent>
           <mc:Choice Requires="wps">
             <w:drawing>
-              <wp:anchor distT="0" distB="0" distL="114300" distR="114300" simplePos="0" relativeHeight="251658240" behindDoc="0" locked="0" layoutInCell="1" allowOverlap="1" wp14:anchorId="64EF6820" wp14:editId="4F7A8F68">
+              <wp:anchor distT="0" distB="0" distL="114300" distR="114300" simplePos="0" relativeHeight="251664896" behindDoc="0" locked="0" layoutInCell="1" allowOverlap="1" wp14:anchorId="64EF6820" wp14:editId="4F7A8F68">
                 <wp:simplePos x="0" y="0"/>
                 <wp:positionH relativeFrom="column">
                   <wp:posOffset>-278130</wp:posOffset>
@@ -2839,25 +3566,39 @@
                         <w:txbxContent>
                           <w:p>
                             <w:pPr>
-                              <w:pStyle w:val="Caption"/>
-                              <w:spacing w:after="0"/>
+                              <w:pStyle w:val="TableofFigures"/>
                               <w:jc w:val="center"/>
+                              <w:rPr>
+                                <w:sz w:val="18"/>
+                              </w:rPr>
                             </w:pPr>
+                            <w:bookmarkStart w:id="7" w:name="_Toc479160315"/>
                             <w:r>
-                              <w:t>Fig. #-A. Application of torque</w:t>
+                              <w:rPr>
+                                <w:sz w:val="18"/>
+                              </w:rPr>
+                              <w:t>Fig. 2</w:t>
                             </w:r>
+                            <w:r>
+                              <w:rPr>
+                                <w:sz w:val="18"/>
+                              </w:rPr>
+                              <w:t>-A. Application of torque</w:t>
+                            </w:r>
+                            <w:bookmarkEnd w:id="7"/>
                           </w:p>
                           <w:p>
                             <w:pPr>
-                              <w:pStyle w:val="Caption"/>
-                              <w:spacing w:after="0"/>
                               <w:jc w:val="center"/>
                               <w:rPr>
-                                <w:noProof/>
+                                <w:sz w:val="18"/>
                               </w:rPr>
                             </w:pPr>
                             <w:r>
-                              <w:t>Alex Kinnear (2017)</w:t>
+                              <w:rPr>
+                                <w:sz w:val="18"/>
+                              </w:rPr>
+                              <w:t>By Alex K. (2017)</w:t>
                             </w:r>
                           </w:p>
                         </w:txbxContent>
@@ -2876,30 +3617,44 @@
           </mc:Choice>
           <mc:Fallback>
             <w:pict>
-              <v:shape w14:anchorId="64EF6820" id="Text Box 21" o:spid="_x0000_s1027" type="#_x0000_t202" style="position:absolute;margin-left:-21.9pt;margin-top:128.1pt;width:267.6pt;height:.05pt;z-index:251658240;visibility:visible;mso-wrap-style:square;mso-wrap-distance-left:9pt;mso-wrap-distance-top:0;mso-wrap-distance-right:9pt;mso-wrap-distance-bottom:0;mso-position-horizontal:absolute;mso-position-horizontal-relative:text;mso-position-vertical:absolute;mso-position-vertical-relative:text;v-text-anchor:top" o:gfxdata="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" stroked="f">
+              <v:shape w14:anchorId="64EF6820" id="Text Box 21" o:spid="_x0000_s1027" type="#_x0000_t202" style="position:absolute;margin-left:-21.9pt;margin-top:128.1pt;width:267.6pt;height:.05pt;z-index:251664896;visibility:visible;mso-wrap-style:square;mso-wrap-distance-left:9pt;mso-wrap-distance-top:0;mso-wrap-distance-right:9pt;mso-wrap-distance-bottom:0;mso-position-horizontal:absolute;mso-position-horizontal-relative:text;mso-position-vertical:absolute;mso-position-vertical-relative:text;v-text-anchor:top" o:gfxdata="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" stroked="f">
                 <v:textbox style="mso-fit-shape-to-text:t" inset="0,0,0,0">
                   <w:txbxContent>
                     <w:p>
                       <w:pPr>
-                        <w:pStyle w:val="Caption"/>
-                        <w:spacing w:after="0"/>
+                        <w:pStyle w:val="TableofFigures"/>
                         <w:jc w:val="center"/>
+                        <w:rPr>
+                          <w:sz w:val="18"/>
+                        </w:rPr>
                       </w:pPr>
+                      <w:bookmarkStart w:id="8" w:name="_Toc479160315"/>
                       <w:r>
-                        <w:t>Fig. #-A. Application of torque</w:t>
+                        <w:rPr>
+                          <w:sz w:val="18"/>
+                        </w:rPr>
+                        <w:t>Fig. 2</w:t>
                       </w:r>
+                      <w:r>
+                        <w:rPr>
+                          <w:sz w:val="18"/>
+                        </w:rPr>
+                        <w:t>-A. Application of torque</w:t>
+                      </w:r>
+                      <w:bookmarkEnd w:id="8"/>
                     </w:p>
                     <w:p>
                       <w:pPr>
-                        <w:pStyle w:val="Caption"/>
-                        <w:spacing w:after="0"/>
                         <w:jc w:val="center"/>
                         <w:rPr>
-                          <w:noProof/>
+                          <w:sz w:val="18"/>
                         </w:rPr>
                       </w:pPr>
                       <w:r>
-                        <w:t>Alex Kinnear (2017)</w:t>
+                        <w:rPr>
+                          <w:sz w:val="18"/>
+                        </w:rPr>
+                        <w:t>By Alex K. (2017)</w:t>
                       </w:r>
                     </w:p>
                   </w:txbxContent>
@@ -2913,9 +3668,10 @@
       <w:r>
         <w:rPr>
           <w:noProof/>
+          <w:lang w:val="en-CA" w:eastAsia="en-CA"/>
         </w:rPr>
         <w:drawing>
-          <wp:anchor distT="0" distB="0" distL="114300" distR="114300" simplePos="0" relativeHeight="251646976" behindDoc="0" locked="0" layoutInCell="1" allowOverlap="1" wp14:anchorId="2BDC6552" wp14:editId="4127BAC7">
+          <wp:anchor distT="0" distB="0" distL="114300" distR="114300" simplePos="0" relativeHeight="251621888" behindDoc="0" locked="0" layoutInCell="1" allowOverlap="1" wp14:anchorId="2BDC6552" wp14:editId="4127BAC7">
             <wp:simplePos x="0" y="0"/>
             <wp:positionH relativeFrom="column">
               <wp:posOffset>-19050</wp:posOffset>
@@ -2938,7 +3694,7 @@
                     <pic:cNvPicPr/>
                   </pic:nvPicPr>
                   <pic:blipFill>
-                    <a:blip r:embed="rId17">
+                    <a:blip r:embed="rId24">
                       <a:extLst>
                         <a:ext uri="{28A0092B-C50C-407E-A947-70E740481C1C}">
                           <a14:useLocalDpi xmlns:a14="http://schemas.microsoft.com/office/drawing/2010/main" val="0"/>
@@ -2973,9 +3729,10 @@
       <w:r>
         <w:rPr>
           <w:noProof/>
+          <w:lang w:val="en-CA" w:eastAsia="en-CA"/>
         </w:rPr>
         <w:drawing>
-          <wp:anchor distT="0" distB="0" distL="114300" distR="114300" simplePos="0" relativeHeight="251650048" behindDoc="0" locked="0" layoutInCell="1" allowOverlap="1" wp14:anchorId="2C3542C7" wp14:editId="124FA802">
+          <wp:anchor distT="0" distB="0" distL="114300" distR="114300" simplePos="0" relativeHeight="251639296" behindDoc="0" locked="0" layoutInCell="1" allowOverlap="1" wp14:anchorId="2C3542C7" wp14:editId="124FA802">
             <wp:simplePos x="0" y="0"/>
             <wp:positionH relativeFrom="column">
               <wp:posOffset>3590925</wp:posOffset>
@@ -2998,7 +3755,7 @@
                     <pic:cNvPicPr/>
                   </pic:nvPicPr>
                   <pic:blipFill>
-                    <a:blip r:embed="rId18" cstate="print">
+                    <a:blip r:embed="rId25" cstate="print">
                       <a:extLst>
                         <a:ext uri="{28A0092B-C50C-407E-A947-70E740481C1C}">
                           <a14:useLocalDpi xmlns:a14="http://schemas.microsoft.com/office/drawing/2010/main" val="0"/>
@@ -3045,11 +3802,12 @@
       <w:r>
         <w:rPr>
           <w:noProof/>
+          <w:lang w:val="en-CA" w:eastAsia="en-CA"/>
         </w:rPr>
         <mc:AlternateContent>
           <mc:Choice Requires="wps">
             <w:drawing>
-              <wp:anchor distT="0" distB="0" distL="114300" distR="114300" simplePos="0" relativeHeight="251659264" behindDoc="0" locked="0" layoutInCell="1" allowOverlap="1" wp14:anchorId="167C82B6" wp14:editId="41AF4E7E">
+              <wp:anchor distT="0" distB="0" distL="114300" distR="114300" simplePos="0" relativeHeight="251666944" behindDoc="0" locked="0" layoutInCell="1" allowOverlap="1" wp14:anchorId="167C82B6" wp14:editId="41AF4E7E">
                 <wp:simplePos x="0" y="0"/>
                 <wp:positionH relativeFrom="column">
                   <wp:posOffset>1187532</wp:posOffset>
@@ -3085,22 +3843,48 @@
                         <w:txbxContent>
                           <w:p>
                             <w:pPr>
-                              <w:pStyle w:val="Caption"/>
-                              <w:spacing w:after="0"/>
+                              <w:pStyle w:val="TableofFigures"/>
                               <w:jc w:val="center"/>
                             </w:pPr>
+                            <w:bookmarkStart w:id="9" w:name="_Toc479160316"/>
                             <w:r>
-                              <w:t>Fig. #-C. Application of Torque cont.</w:t>
+                              <w:rPr>
+                                <w:sz w:val="18"/>
+                              </w:rPr>
+                              <w:t>Fig. 2</w:t>
                             </w:r>
+                            <w:r>
+                              <w:rPr>
+                                <w:sz w:val="18"/>
+                              </w:rPr>
+                              <w:t>-C. Application of Torque cont.</w:t>
+                            </w:r>
+                            <w:bookmarkEnd w:id="9"/>
                           </w:p>
                           <w:p>
                             <w:pPr>
-                              <w:pStyle w:val="Caption"/>
-                              <w:spacing w:after="0"/>
                               <w:jc w:val="center"/>
+                              <w:rPr>
+                                <w:sz w:val="18"/>
+                              </w:rPr>
                             </w:pPr>
                             <w:r>
-                              <w:t>By Alex Kinnear (2017)</w:t>
+                              <w:rPr>
+                                <w:sz w:val="18"/>
+                              </w:rPr>
+                              <w:t xml:space="preserve">By Alex </w:t>
+                            </w:r>
+                            <w:r>
+                              <w:rPr>
+                                <w:sz w:val="18"/>
+                              </w:rPr>
+                              <w:t>K.</w:t>
+                            </w:r>
+                            <w:r>
+                              <w:rPr>
+                                <w:sz w:val="18"/>
+                              </w:rPr>
+                              <w:t xml:space="preserve"> (2017)</w:t>
                             </w:r>
                           </w:p>
                         </w:txbxContent>
@@ -3119,27 +3903,53 @@
           </mc:Choice>
           <mc:Fallback>
             <w:pict>
-              <v:shape w14:anchorId="167C82B6" id="Text Box 23" o:spid="_x0000_s1028" type="#_x0000_t202" style="position:absolute;margin-left:93.5pt;margin-top:226pt;width:328.95pt;height:.05pt;z-index:251659264;visibility:visible;mso-wrap-style:square;mso-wrap-distance-left:9pt;mso-wrap-distance-top:0;mso-wrap-distance-right:9pt;mso-wrap-distance-bottom:0;mso-position-horizontal:absolute;mso-position-horizontal-relative:text;mso-position-vertical:absolute;mso-position-vertical-relative:text;v-text-anchor:top" o:gfxdata="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" stroked="f">
+              <v:shape w14:anchorId="167C82B6" id="Text Box 23" o:spid="_x0000_s1028" type="#_x0000_t202" style="position:absolute;margin-left:93.5pt;margin-top:226pt;width:328.95pt;height:.05pt;z-index:251666944;visibility:visible;mso-wrap-style:square;mso-wrap-distance-left:9pt;mso-wrap-distance-top:0;mso-wrap-distance-right:9pt;mso-wrap-distance-bottom:0;mso-position-horizontal:absolute;mso-position-horizontal-relative:text;mso-position-vertical:absolute;mso-position-vertical-relative:text;v-text-anchor:top" o:gfxdata="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" stroked="f">
                 <v:textbox style="mso-fit-shape-to-text:t" inset="0,0,0,0">
                   <w:txbxContent>
                     <w:p>
                       <w:pPr>
-                        <w:pStyle w:val="Caption"/>
-                        <w:spacing w:after="0"/>
+                        <w:pStyle w:val="TableofFigures"/>
                         <w:jc w:val="center"/>
                       </w:pPr>
+                      <w:bookmarkStart w:id="10" w:name="_Toc479160316"/>
                       <w:r>
-                        <w:t>Fig. #-C. Application of Torque cont.</w:t>
+                        <w:rPr>
+                          <w:sz w:val="18"/>
+                        </w:rPr>
+                        <w:t>Fig. 2</w:t>
                       </w:r>
+                      <w:r>
+                        <w:rPr>
+                          <w:sz w:val="18"/>
+                        </w:rPr>
+                        <w:t>-C. Application of Torque cont.</w:t>
+                      </w:r>
+                      <w:bookmarkEnd w:id="10"/>
                     </w:p>
                     <w:p>
                       <w:pPr>
-                        <w:pStyle w:val="Caption"/>
-                        <w:spacing w:after="0"/>
                         <w:jc w:val="center"/>
+                        <w:rPr>
+                          <w:sz w:val="18"/>
+                        </w:rPr>
                       </w:pPr>
                       <w:r>
-                        <w:t>By Alex Kinnear (2017)</w:t>
+                        <w:rPr>
+                          <w:sz w:val="18"/>
+                        </w:rPr>
+                        <w:t xml:space="preserve">By Alex </w:t>
+                      </w:r>
+                      <w:r>
+                        <w:rPr>
+                          <w:sz w:val="18"/>
+                        </w:rPr>
+                        <w:t>K.</w:t>
+                      </w:r>
+                      <w:r>
+                        <w:rPr>
+                          <w:sz w:val="18"/>
+                        </w:rPr>
+                        <w:t xml:space="preserve"> (2017)</w:t>
                       </w:r>
                     </w:p>
                   </w:txbxContent>
@@ -3153,9 +3963,10 @@
       <w:r>
         <w:rPr>
           <w:noProof/>
+          <w:lang w:val="en-CA" w:eastAsia="en-CA"/>
         </w:rPr>
         <w:drawing>
-          <wp:anchor distT="0" distB="0" distL="114300" distR="114300" simplePos="0" relativeHeight="251657216" behindDoc="0" locked="0" layoutInCell="1" allowOverlap="1" wp14:anchorId="072A2C24" wp14:editId="77EC0989">
+          <wp:anchor distT="0" distB="0" distL="114300" distR="114300" simplePos="0" relativeHeight="251662848" behindDoc="0" locked="0" layoutInCell="1" allowOverlap="1" wp14:anchorId="072A2C24" wp14:editId="77EC0989">
             <wp:simplePos x="0" y="0"/>
             <wp:positionH relativeFrom="column">
               <wp:posOffset>1104405</wp:posOffset>
@@ -3178,7 +3989,7 @@
                     <pic:cNvPicPr/>
                   </pic:nvPicPr>
                   <pic:blipFill>
-                    <a:blip r:embed="rId19">
+                    <a:blip r:embed="rId26">
                       <a:extLst>
                         <a:ext uri="{28A0092B-C50C-407E-A947-70E740481C1C}">
                           <a14:useLocalDpi xmlns:a14="http://schemas.microsoft.com/office/drawing/2010/main" val="0"/>
@@ -3673,7 +4484,7 @@
           <w:rFonts w:eastAsiaTheme="minorEastAsia"/>
         </w:rPr>
       </w:pPr>
-      <w:bookmarkStart w:id="6" w:name="_Hlk478632926"/>
+      <w:bookmarkStart w:id="11" w:name="_Hlk478632926"/>
       <m:oMath>
         <m:r>
           <w:rPr>
@@ -3681,7 +4492,7 @@
           </w:rPr>
           <m:t>I</m:t>
         </m:r>
-        <w:bookmarkEnd w:id="6"/>
+        <w:bookmarkEnd w:id="11"/>
         <m:r>
           <w:rPr>
             <w:rFonts w:ascii="Cambria Math" w:hAnsi="Cambria Math"/>
@@ -3855,9 +4666,11 @@
       <w:pPr>
         <w:pStyle w:val="Heading3"/>
       </w:pPr>
+      <w:bookmarkStart w:id="12" w:name="_Toc479160363"/>
       <w:r>
         <w:t>Axis of rotation:</w:t>
       </w:r>
+      <w:bookmarkEnd w:id="12"/>
     </w:p>
     <w:p>
       <w:r>
@@ -3910,17 +4723,20 @@
           <w:noProof/>
         </w:rPr>
         <w:pict>
-          <v:shape id="_x0000_s1028" type="#_x0000_t75" style="position:absolute;margin-left:96.75pt;margin-top:59.45pt;width:267pt;height:149.55pt;z-index:251669504;mso-position-horizontal-relative:text;mso-position-vertical-relative:text;mso-width-relative:page;mso-height-relative:page">
-            <v:imagedata r:id="rId20" o:title="20170405_114408"/>
+          <v:shape id="_x0000_s1028" type="#_x0000_t75" style="position:absolute;margin-left:96.75pt;margin-top:59.45pt;width:267pt;height:149.55pt;z-index:251670016;mso-position-horizontal-relative:text;mso-position-vertical-relative:text;mso-width-relative:page;mso-height-relative:page">
+            <v:imagedata r:id="rId27" o:title="20170405_114408"/>
             <w10:wrap type="square"/>
           </v:shape>
         </w:pict>
       </w:r>
       <w:r>
-        <w:t>If it’s free, its axis of rotation would be the center of gravity of the object. So if a sheet of plywood is freefalling</w:t>
-      </w:r>
-      <w:r>
-        <w:t xml:space="preserve"> in a void space, and an object is thrown at it, when they collide the object would apply a torque to the sheet of plywood, causing it to rotate </w:t>
+        <w:t xml:space="preserve">If it’s free, its axis of rotation would be the center of </w:t>
+      </w:r>
+      <w:r>
+        <w:t>mass</w:t>
+      </w:r>
+      <w:r>
+        <w:t xml:space="preserve"> of the object. So if a sheet of plywood is freefalling in a void space, and an object is thrown at it, when they collide the object would apply a torque to the sheet of plywood, causing it to rotate </w:t>
       </w:r>
       <w:r>
         <w:t>around its</w:t>
@@ -3931,10 +4747,163 @@
         </w:rPr>
         <w:t xml:space="preserve"> center of mass.</w:t>
       </w:r>
-      <w:bookmarkStart w:id="7" w:name="_GoBack"/>
-      <w:bookmarkEnd w:id="7"/>
-    </w:p>
-    <w:p>
+    </w:p>
+    <w:p>
+      <w:r>
+        <w:rPr>
+          <w:noProof/>
+          <w:lang w:val="en-CA" w:eastAsia="en-CA"/>
+        </w:rPr>
+        <mc:AlternateContent>
+          <mc:Choice Requires="wps">
+            <w:drawing>
+              <wp:anchor distT="0" distB="0" distL="114300" distR="114300" simplePos="0" relativeHeight="251715072" behindDoc="0" locked="0" layoutInCell="1" allowOverlap="1" wp14:anchorId="6FDC6400" wp14:editId="74F5558C">
+                <wp:simplePos x="0" y="0"/>
+                <wp:positionH relativeFrom="column">
+                  <wp:posOffset>1748332</wp:posOffset>
+                </wp:positionH>
+                <wp:positionV relativeFrom="paragraph">
+                  <wp:posOffset>1945919</wp:posOffset>
+                </wp:positionV>
+                <wp:extent cx="2367915" cy="635"/>
+                <wp:effectExtent l="0" t="0" r="0" b="18415"/>
+                <wp:wrapSquare wrapText="bothSides"/>
+                <wp:docPr id="3" name="Text Box 3"/>
+                <wp:cNvGraphicFramePr/>
+                <a:graphic xmlns:a="http://schemas.openxmlformats.org/drawingml/2006/main">
+                  <a:graphicData uri="http://schemas.microsoft.com/office/word/2010/wordprocessingShape">
+                    <wps:wsp>
+                      <wps:cNvSpPr txBox="1"/>
+                      <wps:spPr>
+                        <a:xfrm>
+                          <a:off x="0" y="0"/>
+                          <a:ext cx="2367915" cy="635"/>
+                        </a:xfrm>
+                        <a:prstGeom prst="rect">
+                          <a:avLst/>
+                        </a:prstGeom>
+                        <a:solidFill>
+                          <a:prstClr val="white"/>
+                        </a:solidFill>
+                        <a:ln>
+                          <a:noFill/>
+                        </a:ln>
+                      </wps:spPr>
+                      <wps:txbx>
+                        <w:txbxContent>
+                          <w:p>
+                            <w:pPr>
+                              <w:pStyle w:val="TableofFigures"/>
+                              <w:jc w:val="center"/>
+                              <w:rPr>
+                                <w:sz w:val="18"/>
+                              </w:rPr>
+                            </w:pPr>
+                            <w:bookmarkStart w:id="13" w:name="_Toc479160317"/>
+                            <w:r>
+                              <w:rPr>
+                                <w:sz w:val="18"/>
+                              </w:rPr>
+                              <w:t>Fig. 3</w:t>
+                            </w:r>
+                            <w:r>
+                              <w:rPr>
+                                <w:sz w:val="18"/>
+                              </w:rPr>
+                              <w:t xml:space="preserve">. </w:t>
+                            </w:r>
+                            <w:r>
+                              <w:rPr>
+                                <w:sz w:val="18"/>
+                              </w:rPr>
+                              <w:t>Diagram of Center of Mass</w:t>
+                            </w:r>
+                            <w:bookmarkEnd w:id="13"/>
+                          </w:p>
+                          <w:p>
+                            <w:pPr>
+                              <w:jc w:val="center"/>
+                              <w:rPr>
+                                <w:sz w:val="18"/>
+                              </w:rPr>
+                            </w:pPr>
+                            <w:r>
+                              <w:rPr>
+                                <w:sz w:val="18"/>
+                              </w:rPr>
+                              <w:t>By Pierre G. (2017)</w:t>
+                            </w:r>
+                          </w:p>
+                        </w:txbxContent>
+                      </wps:txbx>
+                      <wps:bodyPr rot="0" spcFirstLastPara="0" vertOverflow="overflow" horzOverflow="overflow" vert="horz" wrap="square" lIns="0" tIns="0" rIns="0" bIns="0" numCol="1" spcCol="0" rtlCol="0" fromWordArt="0" anchor="t" anchorCtr="0" forceAA="0" compatLnSpc="1">
+                        <a:prstTxWarp prst="textNoShape">
+                          <a:avLst/>
+                        </a:prstTxWarp>
+                        <a:spAutoFit/>
+                      </wps:bodyPr>
+                    </wps:wsp>
+                  </a:graphicData>
+                </a:graphic>
+              </wp:anchor>
+            </w:drawing>
+          </mc:Choice>
+          <mc:Fallback>
+            <w:pict>
+              <v:shape w14:anchorId="6FDC6400" id="Text Box 3" o:spid="_x0000_s1029" type="#_x0000_t202" style="position:absolute;margin-left:137.65pt;margin-top:153.2pt;width:186.45pt;height:.05pt;z-index:251715072;visibility:visible;mso-wrap-style:square;mso-wrap-distance-left:9pt;mso-wrap-distance-top:0;mso-wrap-distance-right:9pt;mso-wrap-distance-bottom:0;mso-position-horizontal:absolute;mso-position-horizontal-relative:text;mso-position-vertical:absolute;mso-position-vertical-relative:text;v-text-anchor:top" o:gfxdata="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" stroked="f">
+                <v:textbox style="mso-fit-shape-to-text:t" inset="0,0,0,0">
+                  <w:txbxContent>
+                    <w:p>
+                      <w:pPr>
+                        <w:pStyle w:val="TableofFigures"/>
+                        <w:jc w:val="center"/>
+                        <w:rPr>
+                          <w:sz w:val="18"/>
+                        </w:rPr>
+                      </w:pPr>
+                      <w:bookmarkStart w:id="14" w:name="_Toc479160317"/>
+                      <w:r>
+                        <w:rPr>
+                          <w:sz w:val="18"/>
+                        </w:rPr>
+                        <w:t>Fig. 3</w:t>
+                      </w:r>
+                      <w:r>
+                        <w:rPr>
+                          <w:sz w:val="18"/>
+                        </w:rPr>
+                        <w:t xml:space="preserve">. </w:t>
+                      </w:r>
+                      <w:r>
+                        <w:rPr>
+                          <w:sz w:val="18"/>
+                        </w:rPr>
+                        <w:t>Diagram of Center of Mass</w:t>
+                      </w:r>
+                      <w:bookmarkEnd w:id="14"/>
+                    </w:p>
+                    <w:p>
+                      <w:pPr>
+                        <w:jc w:val="center"/>
+                        <w:rPr>
+                          <w:sz w:val="18"/>
+                        </w:rPr>
+                      </w:pPr>
+                      <w:r>
+                        <w:rPr>
+                          <w:sz w:val="18"/>
+                        </w:rPr>
+                        <w:t>By Pierre G. (2017)</w:t>
+                      </w:r>
+                    </w:p>
+                  </w:txbxContent>
+                </v:textbox>
+                <w10:wrap type="square"/>
+              </v:shape>
+            </w:pict>
+          </mc:Fallback>
+        </mc:AlternateContent>
+      </w:r>
       <w:r>
         <w:br w:type="page"/>
       </w:r>
@@ -3943,24 +4912,44 @@
       <w:pPr>
         <w:pStyle w:val="Heading3"/>
       </w:pPr>
+      <w:bookmarkStart w:id="15" w:name="_Toc479160364"/>
       <w:r>
         <w:lastRenderedPageBreak/>
-        <w:t>Center of Gravity</w:t>
-      </w:r>
-    </w:p>
-    <w:p>
-      <w:r>
-        <w:t>The center of gravity is the “center of weight” in any object, regardless of shape or size.</w:t>
-      </w:r>
-    </w:p>
-    <w:p>
-      <w:r>
-        <w:t>For primitive shapes, such as spheres, circles, squares and cubes which are symmetrical, the center of gravity will be the very center of the object because the mass is distributed evenly around it.</w:t>
-      </w:r>
-    </w:p>
-    <w:p>
-      <w:r>
-        <w:t>However, for more complex objects it would be necessary to determine the center of gravity before being able to determine how it would react to Torque or another force. A good example of torque with “no fixed axis” is balance. Gravity works on the object</w:t>
+        <w:t>Center of Mass</w:t>
+      </w:r>
+      <w:bookmarkEnd w:id="15"/>
+    </w:p>
+    <w:p>
+      <w:r>
+        <w:t xml:space="preserve">The </w:t>
+      </w:r>
+      <w:r>
+        <w:t>Center of Mass</w:t>
+      </w:r>
+      <w:r>
+        <w:t xml:space="preserve"> is the “center of weight” in any object, regardless of shape or size.</w:t>
+      </w:r>
+    </w:p>
+    <w:p>
+      <w:r>
+        <w:t xml:space="preserve">For primitive shapes, such as spheres, circles, squares and cubes which are symmetrical, the </w:t>
+      </w:r>
+      <w:r>
+        <w:t>Center of Mass</w:t>
+      </w:r>
+      <w:r>
+        <w:t xml:space="preserve"> will be the very center of the object because the mass is distributed evenly around it.</w:t>
+      </w:r>
+    </w:p>
+    <w:p>
+      <w:r>
+        <w:t xml:space="preserve">However, for more complex objects it would be necessary to determine the </w:t>
+      </w:r>
+      <w:r>
+        <w:t>Center of Mass</w:t>
+      </w:r>
+      <w:r>
+        <w:t xml:space="preserve"> before being able to determine how it would react to Torque or another force. A good example of torque with “no fixed axis” is balance. Gravity works on the object</w:t>
       </w:r>
       <w:r>
         <w:t>’</w:t>
@@ -3969,7 +4958,10 @@
         <w:t xml:space="preserve">s </w:t>
       </w:r>
       <w:r>
-        <w:t xml:space="preserve">Center of Gravity as though it were the pivot point, </w:t>
+        <w:t>Center of Mass</w:t>
+      </w:r>
+      <w:r>
+        <w:t xml:space="preserve"> as though it were the pivot point, </w:t>
       </w:r>
       <w:r>
         <w:t>and the</w:t>
@@ -3983,22 +4975,108 @@
     </w:p>
     <w:p>
       <w:r>
-        <w:t>The easiest way to get the center of gravity is to create a reference point (X, Y or X, Y and Z coordinate graph) and put the object onto the reference.</w:t>
-      </w:r>
-    </w:p>
-    <w:p>
-      <w:r>
+        <w:t xml:space="preserve">The easiest way to get the </w:t>
+      </w:r>
+      <w:r>
+        <w:t>Center of Mass</w:t>
+      </w:r>
+      <w:r>
+        <w:t xml:space="preserve"> is to create a reference point (X, Y or X, Y and Z coordinate graph) and put the object onto the reference.</w:t>
+      </w:r>
+    </w:p>
+    <w:p>
+      <w:r>
+        <w:t>If</w:t>
+      </w:r>
+      <w:r>
+        <w:t xml:space="preserve"> the object is made of the same </w:t>
+      </w:r>
+      <w:r>
+        <w:t>materials,</w:t>
+      </w:r>
+      <w:r>
+        <w:t xml:space="preserve"> you don’t need to worry about what materials or mass make up the object as all of it would wind up having the same effect on the object’s </w:t>
+      </w:r>
+      <w:r>
+        <w:t>Center of Mass</w:t>
+      </w:r>
+      <w:r>
+        <w:t>.</w:t>
+      </w:r>
+    </w:p>
+    <w:p>
+      <w:r>
+        <w:t xml:space="preserve">Once you have your reference and object, ‘split’ the object into primitive shapes then find and collect each of their </w:t>
+      </w:r>
+      <w:r>
+        <w:t>Center of Mass</w:t>
+      </w:r>
+      <w:r>
+        <w:t>.</w:t>
+      </w:r>
+    </w:p>
+    <w:p>
+      <w:r>
+        <w:t>In Fig. 4-A</w:t>
+      </w:r>
+      <w:r>
+        <w:t xml:space="preserve"> </w:t>
+      </w:r>
+      <w:r>
+        <w:t xml:space="preserve">we can see that this </w:t>
+      </w:r>
+      <w:r>
+        <w:t>object’s shape</w:t>
+      </w:r>
+      <w:r>
+        <w:t xml:space="preserve"> can be separated into </w:t>
+      </w:r>
+      <w:r>
+        <w:t xml:space="preserve">a square, a </w:t>
+      </w:r>
+      <w:r>
+        <w:t xml:space="preserve">large </w:t>
+      </w:r>
+      <w:r>
+        <w:t>rectangle, and a triangle.</w:t>
+      </w:r>
+    </w:p>
+    <w:p>
+      <w:r>
+        <w:t>In F</w:t>
+      </w:r>
+      <w:r>
+        <w:t>ig. 4-B</w:t>
+      </w:r>
+      <w:r>
+        <w:t>,</w:t>
+      </w:r>
+      <w:r>
+        <w:t xml:space="preserve"> object number 3 is the empty (or void) space of the object in Fig. 4-A.</w:t>
+      </w:r>
+    </w:p>
+    <w:p>
+      <w:pPr>
         <w:rPr>
           <w:noProof/>
+          <w:lang w:val="en-CA" w:eastAsia="en-CA"/>
+        </w:rPr>
+      </w:pPr>
+    </w:p>
+    <w:p>
+      <w:r>
+        <w:rPr>
+          <w:noProof/>
+          <w:lang w:val="en-CA" w:eastAsia="en-CA"/>
         </w:rPr>
         <w:drawing>
-          <wp:anchor distT="0" distB="0" distL="114300" distR="114300" simplePos="0" relativeHeight="251678720" behindDoc="0" locked="0" layoutInCell="1" allowOverlap="1" wp14:anchorId="2E6DC796" wp14:editId="448E81A9">
+          <wp:anchor distT="0" distB="0" distL="114300" distR="114300" simplePos="0" relativeHeight="251691520" behindDoc="0" locked="0" layoutInCell="1" allowOverlap="1" wp14:anchorId="2E6DC796" wp14:editId="448E81A9">
             <wp:simplePos x="0" y="0"/>
             <wp:positionH relativeFrom="margin">
-              <wp:posOffset>0</wp:posOffset>
+              <wp:posOffset>445796</wp:posOffset>
             </wp:positionH>
             <wp:positionV relativeFrom="paragraph">
-              <wp:posOffset>589306</wp:posOffset>
+              <wp:posOffset>6350</wp:posOffset>
             </wp:positionV>
             <wp:extent cx="2367915" cy="1695450"/>
             <wp:effectExtent l="0" t="0" r="0" b="0"/>
@@ -4017,7 +5095,7 @@
                     </pic:cNvPicPr>
                   </pic:nvPicPr>
                   <pic:blipFill>
-                    <a:blip r:embed="rId21">
+                    <a:blip r:embed="rId28">
                       <a:extLst>
                         <a:ext uri="{28A0092B-C50C-407E-A947-70E740481C1C}">
                           <a14:useLocalDpi xmlns:a14="http://schemas.microsoft.com/office/drawing/2010/main" val="0"/>
@@ -4051,17 +5129,89 @@
       <w:r>
         <w:rPr>
           <w:noProof/>
+          <w:lang w:val="en-CA" w:eastAsia="en-CA"/>
+        </w:rPr>
+        <w:drawing>
+          <wp:anchor distT="0" distB="0" distL="114300" distR="114300" simplePos="0" relativeHeight="251617792" behindDoc="0" locked="0" layoutInCell="1" allowOverlap="1" wp14:anchorId="3A7DC01B" wp14:editId="053FA13B">
+            <wp:simplePos x="0" y="0"/>
+            <wp:positionH relativeFrom="margin">
+              <wp:posOffset>4112895</wp:posOffset>
+            </wp:positionH>
+            <wp:positionV relativeFrom="paragraph">
+              <wp:posOffset>8890</wp:posOffset>
+            </wp:positionV>
+            <wp:extent cx="1377950" cy="1806575"/>
+            <wp:effectExtent l="0" t="0" r="0" b="3175"/>
+            <wp:wrapSquare wrapText="bothSides"/>
+            <wp:docPr id="6" name="Picture 6"/>
+            <wp:cNvGraphicFramePr>
+              <a:graphicFrameLocks xmlns:a="http://schemas.openxmlformats.org/drawingml/2006/main" noChangeAspect="1"/>
+            </wp:cNvGraphicFramePr>
+            <a:graphic xmlns:a="http://schemas.openxmlformats.org/drawingml/2006/main">
+              <a:graphicData uri="http://schemas.openxmlformats.org/drawingml/2006/picture">
+                <pic:pic xmlns:pic="http://schemas.openxmlformats.org/drawingml/2006/picture">
+                  <pic:nvPicPr>
+                    <pic:cNvPr id="1" name=""/>
+                    <pic:cNvPicPr/>
+                  </pic:nvPicPr>
+                  <pic:blipFill rotWithShape="1">
+                    <a:blip r:embed="rId29" cstate="print">
+                      <a:extLst>
+                        <a:ext uri="{28A0092B-C50C-407E-A947-70E740481C1C}">
+                          <a14:useLocalDpi xmlns:a14="http://schemas.microsoft.com/office/drawing/2010/main" val="0"/>
+                        </a:ext>
+                      </a:extLst>
+                    </a:blip>
+                    <a:srcRect b="5152"/>
+                    <a:stretch/>
+                  </pic:blipFill>
+                  <pic:spPr bwMode="auto">
+                    <a:xfrm>
+                      <a:off x="0" y="0"/>
+                      <a:ext cx="1377950" cy="1806575"/>
+                    </a:xfrm>
+                    <a:prstGeom prst="rect">
+                      <a:avLst/>
+                    </a:prstGeom>
+                    <a:ln>
+                      <a:noFill/>
+                    </a:ln>
+                    <a:extLst>
+                      <a:ext uri="{53640926-AAD7-44D8-BBD7-CCE9431645EC}">
+                        <a14:shadowObscured xmlns:a14="http://schemas.microsoft.com/office/drawing/2010/main"/>
+                      </a:ext>
+                    </a:extLst>
+                  </pic:spPr>
+                </pic:pic>
+              </a:graphicData>
+            </a:graphic>
+            <wp14:sizeRelV relativeFrom="margin">
+              <wp14:pctHeight>0</wp14:pctHeight>
+            </wp14:sizeRelV>
+          </wp:anchor>
+        </w:drawing>
+      </w:r>
+    </w:p>
+    <w:p/>
+    <w:p/>
+    <w:p/>
+    <w:p/>
+    <w:p>
+      <w:r>
+        <w:rPr>
+          <w:noProof/>
+          <w:lang w:val="en-CA" w:eastAsia="en-CA"/>
         </w:rPr>
         <mc:AlternateContent>
           <mc:Choice Requires="wps">
             <w:drawing>
-              <wp:anchor distT="0" distB="0" distL="114300" distR="114300" simplePos="0" relativeHeight="251679744" behindDoc="0" locked="0" layoutInCell="1" allowOverlap="1" wp14:anchorId="480040D4" wp14:editId="4CC3DA95">
+              <wp:anchor distT="0" distB="0" distL="114300" distR="114300" simplePos="0" relativeHeight="251710976" behindDoc="0" locked="0" layoutInCell="1" allowOverlap="1" wp14:anchorId="480040D4" wp14:editId="4CC3DA95">
                 <wp:simplePos x="0" y="0"/>
                 <wp:positionH relativeFrom="column">
-                  <wp:posOffset>0</wp:posOffset>
+                  <wp:posOffset>440487</wp:posOffset>
                 </wp:positionH>
                 <wp:positionV relativeFrom="paragraph">
-                  <wp:posOffset>1759585</wp:posOffset>
+                  <wp:posOffset>211455</wp:posOffset>
                 </wp:positionV>
                 <wp:extent cx="2367915" cy="635"/>
                 <wp:effectExtent l="0" t="0" r="0" b="18415"/>
@@ -4091,30 +5241,57 @@
                         <w:txbxContent>
                           <w:p>
                             <w:pPr>
-                              <w:pStyle w:val="Caption"/>
-                              <w:spacing w:after="0"/>
+                              <w:pStyle w:val="TableofFigures"/>
                               <w:jc w:val="center"/>
+                              <w:rPr>
+                                <w:sz w:val="18"/>
+                              </w:rPr>
                             </w:pPr>
+                            <w:bookmarkStart w:id="16" w:name="_Toc479160318"/>
                             <w:r>
-                              <w:t>Fig. #-A. Calculating the Center of Gravity</w:t>
+                              <w:rPr>
+                                <w:sz w:val="18"/>
+                              </w:rPr>
+                              <w:t>Fig. 4</w:t>
                             </w:r>
+                            <w:r>
+                              <w:rPr>
+                                <w:sz w:val="18"/>
+                              </w:rPr>
+                              <w:t xml:space="preserve">-A. </w:t>
+                            </w:r>
+                            <w:r>
+                              <w:rPr>
+                                <w:sz w:val="18"/>
+                              </w:rPr>
+                              <w:t>Irregularly Shaped Object</w:t>
+                            </w:r>
+                            <w:bookmarkEnd w:id="16"/>
                           </w:p>
                           <w:p>
                             <w:pPr>
-                              <w:pStyle w:val="Caption"/>
                               <w:jc w:val="center"/>
+                              <w:rPr>
+                                <w:sz w:val="18"/>
+                              </w:rPr>
                             </w:pPr>
                             <w:r>
-                              <w:t>From “</w:t>
+                              <w:rPr>
+                                <w:sz w:val="18"/>
+                              </w:rPr>
+                              <w:t xml:space="preserve">From “How to Determine the </w:t>
                             </w:r>
                             <w:r>
-                              <w:t>How to Determine the Center of Gravity of Any Load</w:t>
+                              <w:rPr>
+                                <w:sz w:val="18"/>
+                              </w:rPr>
+                              <w:t>Center of Mass</w:t>
                             </w:r>
                             <w:r>
-                              <w:t xml:space="preserve">” by </w:t>
-                            </w:r>
-                            <w:r>
-                              <w:t>Laura Hatton</w:t>
+                              <w:rPr>
+                                <w:sz w:val="18"/>
+                              </w:rPr>
+                              <w:t xml:space="preserve"> of Any Load” by Laura Hatton</w:t>
                             </w:r>
                           </w:p>
                         </w:txbxContent>
@@ -4133,35 +5310,62 @@
           </mc:Choice>
           <mc:Fallback>
             <w:pict>
-              <v:shape w14:anchorId="480040D4" id="Text Box 20" o:spid="_x0000_s1029" type="#_x0000_t202" style="position:absolute;margin-left:0;margin-top:138.55pt;width:186.45pt;height:.05pt;z-index:251679744;visibility:visible;mso-wrap-style:square;mso-wrap-distance-left:9pt;mso-wrap-distance-top:0;mso-wrap-distance-right:9pt;mso-wrap-distance-bottom:0;mso-position-horizontal:absolute;mso-position-horizontal-relative:text;mso-position-vertical:absolute;mso-position-vertical-relative:text;v-text-anchor:top" o:gfxdata="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" stroked="f">
+              <v:shape w14:anchorId="480040D4" id="Text Box 20" o:spid="_x0000_s1030" type="#_x0000_t202" style="position:absolute;margin-left:34.7pt;margin-top:16.65pt;width:186.45pt;height:.05pt;z-index:251710976;visibility:visible;mso-wrap-style:square;mso-wrap-distance-left:9pt;mso-wrap-distance-top:0;mso-wrap-distance-right:9pt;mso-wrap-distance-bottom:0;mso-position-horizontal:absolute;mso-position-horizontal-relative:text;mso-position-vertical:absolute;mso-position-vertical-relative:text;v-text-anchor:top" o:gfxdata="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" stroked="f">
                 <v:textbox style="mso-fit-shape-to-text:t" inset="0,0,0,0">
                   <w:txbxContent>
                     <w:p>
                       <w:pPr>
-                        <w:pStyle w:val="Caption"/>
-                        <w:spacing w:after="0"/>
+                        <w:pStyle w:val="TableofFigures"/>
                         <w:jc w:val="center"/>
+                        <w:rPr>
+                          <w:sz w:val="18"/>
+                        </w:rPr>
                       </w:pPr>
+                      <w:bookmarkStart w:id="17" w:name="_Toc479160318"/>
                       <w:r>
-                        <w:t>Fig. #-A. Calculating the Center of Gravity</w:t>
+                        <w:rPr>
+                          <w:sz w:val="18"/>
+                        </w:rPr>
+                        <w:t>Fig. 4</w:t>
                       </w:r>
+                      <w:r>
+                        <w:rPr>
+                          <w:sz w:val="18"/>
+                        </w:rPr>
+                        <w:t xml:space="preserve">-A. </w:t>
+                      </w:r>
+                      <w:r>
+                        <w:rPr>
+                          <w:sz w:val="18"/>
+                        </w:rPr>
+                        <w:t>Irregularly Shaped Object</w:t>
+                      </w:r>
+                      <w:bookmarkEnd w:id="17"/>
                     </w:p>
                     <w:p>
                       <w:pPr>
-                        <w:pStyle w:val="Caption"/>
                         <w:jc w:val="center"/>
+                        <w:rPr>
+                          <w:sz w:val="18"/>
+                        </w:rPr>
                       </w:pPr>
                       <w:r>
-                        <w:t>From “</w:t>
+                        <w:rPr>
+                          <w:sz w:val="18"/>
+                        </w:rPr>
+                        <w:t xml:space="preserve">From “How to Determine the </w:t>
                       </w:r>
                       <w:r>
-                        <w:t>How to Determine the Center of Gravity of Any Load</w:t>
+                        <w:rPr>
+                          <w:sz w:val="18"/>
+                        </w:rPr>
+                        <w:t>Center of Mass</w:t>
                       </w:r>
                       <w:r>
-                        <w:t xml:space="preserve">” by </w:t>
-                      </w:r>
-                      <w:r>
-                        <w:t>Laura Hatton</w:t>
+                        <w:rPr>
+                          <w:sz w:val="18"/>
+                        </w:rPr>
+                        <w:t xml:space="preserve"> of Any Load” by Laura Hatton</w:t>
                       </w:r>
                     </w:p>
                   </w:txbxContent>
@@ -4172,124 +5376,24 @@
           </mc:Fallback>
         </mc:AlternateContent>
       </w:r>
-    </w:p>
-    <w:p>
-      <w:r>
-        <w:t xml:space="preserve">Like so, </w:t>
-      </w:r>
-      <w:r>
-        <w:t xml:space="preserve">as long as the object is made of the same materials you don’t need to worry about what materials or mass make up the object as all of it would wind up having the same effect on the object’s </w:t>
-      </w:r>
-      <w:r>
-        <w:t>Center of Gravity</w:t>
-      </w:r>
-      <w:r>
-        <w:t>.</w:t>
-      </w:r>
-    </w:p>
-    <w:p>
-      <w:r>
-        <w:t xml:space="preserve">Once you have your reference and object, ‘split’ the object into primitive shapes then find and collect each of their </w:t>
-      </w:r>
-      <w:r>
-        <w:t>Center of Gravity</w:t>
-      </w:r>
-      <w:r>
-        <w:t>,</w:t>
-      </w:r>
-    </w:p>
-    <w:p/>
-    <w:p/>
-    <w:p>
       <w:r>
         <w:rPr>
           <w:noProof/>
-        </w:rPr>
-        <w:drawing>
-          <wp:anchor distT="0" distB="0" distL="114300" distR="114300" simplePos="0" relativeHeight="251661312" behindDoc="0" locked="0" layoutInCell="1" allowOverlap="1" wp14:anchorId="3A7DC01B" wp14:editId="053FA13B">
-            <wp:simplePos x="0" y="0"/>
-            <wp:positionH relativeFrom="margin">
-              <wp:posOffset>-53340</wp:posOffset>
-            </wp:positionH>
-            <wp:positionV relativeFrom="paragraph">
-              <wp:posOffset>7620</wp:posOffset>
-            </wp:positionV>
-            <wp:extent cx="1377950" cy="1905000"/>
-            <wp:effectExtent l="0" t="0" r="0" b="0"/>
-            <wp:wrapSquare wrapText="bothSides"/>
-            <wp:docPr id="6" name="Picture 6"/>
-            <wp:cNvGraphicFramePr>
-              <a:graphicFrameLocks xmlns:a="http://schemas.openxmlformats.org/drawingml/2006/main" noChangeAspect="1"/>
-            </wp:cNvGraphicFramePr>
-            <a:graphic xmlns:a="http://schemas.openxmlformats.org/drawingml/2006/main">
-              <a:graphicData uri="http://schemas.openxmlformats.org/drawingml/2006/picture">
-                <pic:pic xmlns:pic="http://schemas.openxmlformats.org/drawingml/2006/picture">
-                  <pic:nvPicPr>
-                    <pic:cNvPr id="1" name=""/>
-                    <pic:cNvPicPr/>
-                  </pic:nvPicPr>
-                  <pic:blipFill>
-                    <a:blip r:embed="rId22" cstate="print">
-                      <a:extLst>
-                        <a:ext uri="{28A0092B-C50C-407E-A947-70E740481C1C}">
-                          <a14:useLocalDpi xmlns:a14="http://schemas.microsoft.com/office/drawing/2010/main" val="0"/>
-                        </a:ext>
-                      </a:extLst>
-                    </a:blip>
-                    <a:stretch>
-                      <a:fillRect/>
-                    </a:stretch>
-                  </pic:blipFill>
-                  <pic:spPr>
-                    <a:xfrm>
-                      <a:off x="0" y="0"/>
-                      <a:ext cx="1377950" cy="1905000"/>
-                    </a:xfrm>
-                    <a:prstGeom prst="rect">
-                      <a:avLst/>
-                    </a:prstGeom>
-                  </pic:spPr>
-                </pic:pic>
-              </a:graphicData>
-            </a:graphic>
-          </wp:anchor>
-        </w:drawing>
-      </w:r>
-      <w:r>
-        <w:t xml:space="preserve">if the object has holes or sections of ‘nothingness’ you can treat them as being part of the primitive shape on the condition that you create a shape for them and find its </w:t>
-      </w:r>
-      <w:r>
-        <w:t>Center of Gravity</w:t>
-      </w:r>
-      <w:r>
-        <w:t xml:space="preserve"> for those holes and note them as being “Void space” (for subtracting their effect later).</w:t>
-      </w:r>
-    </w:p>
-    <w:p/>
-    <w:p>
-      <w:r>
-        <w:t>This would be an example of splitting the object into smaller shapes, it also has object 3 as the “void space”.</w:t>
-      </w:r>
-    </w:p>
-    <w:p/>
-    <w:p>
-      <w:r>
-        <w:rPr>
-          <w:noProof/>
+          <w:lang w:val="en-CA" w:eastAsia="en-CA"/>
         </w:rPr>
         <mc:AlternateContent>
           <mc:Choice Requires="wps">
             <w:drawing>
-              <wp:anchor distT="0" distB="0" distL="114300" distR="114300" simplePos="0" relativeHeight="251663360" behindDoc="0" locked="0" layoutInCell="1" allowOverlap="1" wp14:anchorId="75190A9B" wp14:editId="5CB8C2A9">
+              <wp:anchor distT="0" distB="0" distL="114300" distR="114300" simplePos="0" relativeHeight="251637248" behindDoc="0" locked="0" layoutInCell="1" allowOverlap="1" wp14:anchorId="75190A9B" wp14:editId="5CB8C2A9">
                 <wp:simplePos x="0" y="0"/>
                 <wp:positionH relativeFrom="column">
-                  <wp:posOffset>-1438910</wp:posOffset>
+                  <wp:posOffset>3797300</wp:posOffset>
                 </wp:positionH>
                 <wp:positionV relativeFrom="paragraph">
-                  <wp:posOffset>170180</wp:posOffset>
+                  <wp:posOffset>212242</wp:posOffset>
                 </wp:positionV>
-                <wp:extent cx="2240280" cy="635"/>
-                <wp:effectExtent l="0" t="0" r="7620" b="6985"/>
+                <wp:extent cx="1952625" cy="635"/>
+                <wp:effectExtent l="0" t="0" r="9525" b="6985"/>
                 <wp:wrapSquare wrapText="bothSides"/>
                 <wp:docPr id="26" name="Text Box 26"/>
                 <wp:cNvGraphicFramePr/>
@@ -4300,7 +5404,7 @@
                       <wps:spPr>
                         <a:xfrm>
                           <a:off x="0" y="0"/>
-                          <a:ext cx="2240280" cy="635"/>
+                          <a:ext cx="1952625" cy="635"/>
                         </a:xfrm>
                         <a:prstGeom prst="rect">
                           <a:avLst/>
@@ -4316,30 +5420,54 @@
                         <w:txbxContent>
                           <w:p>
                             <w:pPr>
-                              <w:pStyle w:val="Caption"/>
-                              <w:spacing w:after="0"/>
+                              <w:pStyle w:val="TableofFigures"/>
                               <w:jc w:val="center"/>
                             </w:pPr>
+                            <w:bookmarkStart w:id="18" w:name="_Toc479160319"/>
                             <w:r>
-                              <w:t>Fig. #-B. Calculating the Center of Gravity</w:t>
+                              <w:rPr>
+                                <w:sz w:val="18"/>
+                              </w:rPr>
+                              <w:t>Fig. 4</w:t>
                             </w:r>
+                            <w:r>
+                              <w:rPr>
+                                <w:sz w:val="18"/>
+                              </w:rPr>
+                              <w:t xml:space="preserve">-B. Calculating the </w:t>
+                            </w:r>
+                            <w:r>
+                              <w:rPr>
+                                <w:sz w:val="18"/>
+                              </w:rPr>
+                              <w:t>Void Space</w:t>
+                            </w:r>
+                            <w:bookmarkEnd w:id="18"/>
                           </w:p>
                           <w:p>
                             <w:pPr>
-                              <w:pStyle w:val="Caption"/>
                               <w:jc w:val="center"/>
+                              <w:rPr>
+                                <w:sz w:val="18"/>
+                              </w:rPr>
                             </w:pPr>
                             <w:r>
-                              <w:t>From “</w:t>
+                              <w:rPr>
+                                <w:sz w:val="18"/>
+                              </w:rPr>
+                              <w:t xml:space="preserve">From “How to Determine the </w:t>
                             </w:r>
                             <w:r>
-                              <w:t>How to Determine the Center of Gravity of Any Load</w:t>
+                              <w:rPr>
+                                <w:sz w:val="18"/>
+                              </w:rPr>
+                              <w:t>Center of Mass</w:t>
                             </w:r>
                             <w:r>
-                              <w:t xml:space="preserve">” by </w:t>
-                            </w:r>
-                            <w:r>
-                              <w:t>Laura Hatton</w:t>
+                              <w:rPr>
+                                <w:sz w:val="18"/>
+                              </w:rPr>
+                              <w:t xml:space="preserve"> of Any Load” by Laura Hatton</w:t>
                             </w:r>
                           </w:p>
                         </w:txbxContent>
@@ -4361,35 +5489,59 @@
           </mc:Choice>
           <mc:Fallback>
             <w:pict>
-              <v:shape w14:anchorId="75190A9B" id="Text Box 26" o:spid="_x0000_s1030" type="#_x0000_t202" style="position:absolute;margin-left:-113.3pt;margin-top:13.4pt;width:176.4pt;height:.05pt;z-index:251663360;visibility:visible;mso-wrap-style:square;mso-width-percent:0;mso-wrap-distance-left:9pt;mso-wrap-distance-top:0;mso-wrap-distance-right:9pt;mso-wrap-distance-bottom:0;mso-position-horizontal:absolute;mso-position-horizontal-relative:text;mso-position-vertical:absolute;mso-position-vertical-relative:text;mso-width-percent:0;mso-width-relative:margin;v-text-anchor:top" o:gfxdata="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" stroked="f">
+              <v:shape w14:anchorId="75190A9B" id="Text Box 26" o:spid="_x0000_s1031" type="#_x0000_t202" style="position:absolute;margin-left:299pt;margin-top:16.7pt;width:153.75pt;height:.05pt;z-index:251637248;visibility:visible;mso-wrap-style:square;mso-width-percent:0;mso-wrap-distance-left:9pt;mso-wrap-distance-top:0;mso-wrap-distance-right:9pt;mso-wrap-distance-bottom:0;mso-position-horizontal:absolute;mso-position-horizontal-relative:text;mso-position-vertical:absolute;mso-position-vertical-relative:text;mso-width-percent:0;mso-width-relative:margin;v-text-anchor:top" o:gfxdata="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" stroked="f">
                 <v:textbox style="mso-fit-shape-to-text:t" inset="0,0,0,0">
                   <w:txbxContent>
                     <w:p>
                       <w:pPr>
-                        <w:pStyle w:val="Caption"/>
-                        <w:spacing w:after="0"/>
+                        <w:pStyle w:val="TableofFigures"/>
                         <w:jc w:val="center"/>
                       </w:pPr>
+                      <w:bookmarkStart w:id="19" w:name="_Toc479160319"/>
                       <w:r>
-                        <w:t>Fig. #-B. Calculating the Center of Gravity</w:t>
+                        <w:rPr>
+                          <w:sz w:val="18"/>
+                        </w:rPr>
+                        <w:t>Fig. 4</w:t>
                       </w:r>
+                      <w:r>
+                        <w:rPr>
+                          <w:sz w:val="18"/>
+                        </w:rPr>
+                        <w:t xml:space="preserve">-B. Calculating the </w:t>
+                      </w:r>
+                      <w:r>
+                        <w:rPr>
+                          <w:sz w:val="18"/>
+                        </w:rPr>
+                        <w:t>Void Space</w:t>
+                      </w:r>
+                      <w:bookmarkEnd w:id="19"/>
                     </w:p>
                     <w:p>
                       <w:pPr>
-                        <w:pStyle w:val="Caption"/>
                         <w:jc w:val="center"/>
+                        <w:rPr>
+                          <w:sz w:val="18"/>
+                        </w:rPr>
                       </w:pPr>
                       <w:r>
-                        <w:t>From “</w:t>
+                        <w:rPr>
+                          <w:sz w:val="18"/>
+                        </w:rPr>
+                        <w:t xml:space="preserve">From “How to Determine the </w:t>
                       </w:r>
                       <w:r>
-                        <w:t>How to Determine the Center of Gravity of Any Load</w:t>
+                        <w:rPr>
+                          <w:sz w:val="18"/>
+                        </w:rPr>
+                        <w:t>Center of Mass</w:t>
                       </w:r>
                       <w:r>
-                        <w:t xml:space="preserve">” by </w:t>
-                      </w:r>
-                      <w:r>
-                        <w:t>Laura Hatton</w:t>
+                        <w:rPr>
+                          <w:sz w:val="18"/>
+                        </w:rPr>
+                        <w:t xml:space="preserve"> of Any Load” by Laura Hatton</w:t>
                       </w:r>
                     </w:p>
                   </w:txbxContent>
@@ -4402,17 +5554,80 @@
       </w:r>
     </w:p>
     <w:p/>
-    <w:p/>
-    <w:p>
-      <w:r>
-        <w:t>The things to collect for each ‘object’ is the coordinate of its center of gravity and how much ‘weight’ it has (space it takes up, therefore area for 2D objects and Volume for 3D objects).</w:t>
-      </w:r>
-    </w:p>
-    <w:p/>
-    <w:p>
-      <w:r>
-        <w:t>What to do with it:</w:t>
-      </w:r>
+    <w:p>
+      <w:r>
+        <w:t>I</w:t>
+      </w:r>
+      <w:r>
+        <w:t xml:space="preserve">f the object has holes or sections of ‘nothingness’ you can treat them as being part of the primitive shape on the condition that you create a shape for them and find its </w:t>
+      </w:r>
+      <w:r>
+        <w:t>Center of Mass</w:t>
+      </w:r>
+      <w:r>
+        <w:t xml:space="preserve"> for those holes and note them as being “Void space” (for subtracting their effect later).</w:t>
+      </w:r>
+    </w:p>
+    <w:p>
+      <w:r>
+        <w:t xml:space="preserve">So, in short, we collect for each object’s </w:t>
+      </w:r>
+      <w:r>
+        <w:t>Center of Mass</w:t>
+      </w:r>
+      <w:r>
+        <w:t xml:space="preserve"> and how much weight it has. </w:t>
+      </w:r>
+      <w:r>
+        <w:t>(The amount of s</w:t>
+      </w:r>
+      <w:r>
+        <w:t xml:space="preserve">pace it takes, </w:t>
+      </w:r>
+      <w:r>
+        <w:t xml:space="preserve">therefore </w:t>
+      </w:r>
+      <w:r>
+        <w:t>the Area</w:t>
+      </w:r>
+      <w:r>
+        <w:t xml:space="preserve"> for 2D objects and </w:t>
+      </w:r>
+      <w:r>
+        <w:t xml:space="preserve">the </w:t>
+      </w:r>
+      <w:r>
+        <w:t>Volume for 3D objects).</w:t>
+      </w:r>
+    </w:p>
+    <w:p>
+      <w:pPr>
+        <w:pStyle w:val="Heading3"/>
+        <w:rPr>
+          <w:lang w:val="en-CA"/>
+        </w:rPr>
+      </w:pPr>
+      <w:bookmarkStart w:id="20" w:name="_Toc479160365"/>
+      <w:r>
+        <w:rPr>
+          <w:lang w:val="en-CA"/>
+        </w:rPr>
+        <w:lastRenderedPageBreak/>
+        <w:t xml:space="preserve">How do We Calculate </w:t>
+      </w:r>
+      <w:r>
+        <w:rPr>
+          <w:lang w:val="en-CA"/>
+        </w:rPr>
+        <w:t>Center of Mass</w:t>
+      </w:r>
+      <w:r>
+        <w:rPr>
+          <w:lang w:val="en-CA"/>
+        </w:rPr>
+        <w:t>?</w:t>
+      </w:r>
+      <w:bookmarkEnd w:id="20"/>
     </w:p>
     <w:p>
       <w:r>
@@ -4490,14 +5705,12 @@
           <w:rFonts w:eastAsiaTheme="minorEastAsia"/>
         </w:rPr>
       </w:pPr>
-      <w:proofErr w:type="gramStart"/>
       <w:r>
         <w:rPr>
           <w:rFonts w:eastAsiaTheme="minorEastAsia"/>
         </w:rPr>
         <w:t>or</w:t>
       </w:r>
-      <w:proofErr w:type="gramEnd"/>
       <w:r>
         <w:rPr>
           <w:rFonts w:eastAsiaTheme="minorEastAsia"/>
@@ -4773,9 +5986,10 @@
       <w:r>
         <w:rPr>
           <w:noProof/>
+          <w:lang w:val="en-CA" w:eastAsia="en-CA"/>
         </w:rPr>
         <w:drawing>
-          <wp:anchor distT="0" distB="0" distL="114300" distR="114300" simplePos="0" relativeHeight="251660288" behindDoc="0" locked="0" layoutInCell="1" allowOverlap="1" wp14:anchorId="3710AC08" wp14:editId="15A47232">
+          <wp:anchor distT="0" distB="0" distL="114300" distR="114300" simplePos="0" relativeHeight="251602432" behindDoc="0" locked="0" layoutInCell="1" allowOverlap="1" wp14:anchorId="3710AC08" wp14:editId="15A47232">
             <wp:simplePos x="0" y="0"/>
             <wp:positionH relativeFrom="margin">
               <wp:posOffset>-167640</wp:posOffset>
@@ -4798,7 +6012,7 @@
                     <pic:cNvPicPr/>
                   </pic:nvPicPr>
                   <pic:blipFill>
-                    <a:blip r:embed="rId22" cstate="print">
+                    <a:blip r:embed="rId29" cstate="print">
                       <a:extLst>
                         <a:ext uri="{28A0092B-C50C-407E-A947-70E740481C1C}">
                           <a14:useLocalDpi xmlns:a14="http://schemas.microsoft.com/office/drawing/2010/main" val="0"/>
@@ -4832,11 +6046,14 @@
       </w:r>
       <w:proofErr w:type="gramStart"/>
       <w:r>
-        <w:t>so</w:t>
+        <w:t>So</w:t>
       </w:r>
       <w:proofErr w:type="gramEnd"/>
       <w:r>
-        <w:t>, it the original object was split like so (1 and 2 being where mass is and 3 being “void” space), this is what it would look like.</w:t>
+        <w:t xml:space="preserve"> if</w:t>
+      </w:r>
+      <w:r>
+        <w:t xml:space="preserve"> the original object was split like so (1 and 2 being where mass is and 3 being “void” space), this is what it would look like.</w:t>
       </w:r>
     </w:p>
     <w:p>
@@ -5092,11 +6309,12 @@
       <w:r>
         <w:rPr>
           <w:noProof/>
+          <w:lang w:val="en-CA" w:eastAsia="en-CA"/>
         </w:rPr>
         <mc:AlternateContent>
           <mc:Choice Requires="wps">
             <w:drawing>
-              <wp:anchor distT="0" distB="0" distL="114300" distR="114300" simplePos="0" relativeHeight="251664384" behindDoc="0" locked="0" layoutInCell="1" allowOverlap="1" wp14:anchorId="60BD9FFC" wp14:editId="65AF6CBF">
+              <wp:anchor distT="0" distB="0" distL="114300" distR="114300" simplePos="0" relativeHeight="251642368" behindDoc="0" locked="0" layoutInCell="1" allowOverlap="1" wp14:anchorId="60BD9FFC" wp14:editId="65AF6CBF">
                 <wp:simplePos x="0" y="0"/>
                 <wp:positionH relativeFrom="column">
                   <wp:posOffset>-1921408</wp:posOffset>
@@ -5132,30 +6350,57 @@
                         <w:txbxContent>
                           <w:p>
                             <w:pPr>
-                              <w:pStyle w:val="Caption"/>
-                              <w:spacing w:after="0"/>
+                              <w:pStyle w:val="TableofFigures"/>
                               <w:jc w:val="center"/>
+                              <w:rPr>
+                                <w:sz w:val="18"/>
+                              </w:rPr>
                             </w:pPr>
+                            <w:bookmarkStart w:id="21" w:name="_Toc479160320"/>
                             <w:r>
-                              <w:t>Fig. #-C. Calculating the Center of Gravity</w:t>
+                              <w:rPr>
+                                <w:sz w:val="18"/>
+                              </w:rPr>
+                              <w:t>Fig. 4</w:t>
                             </w:r>
+                            <w:r>
+                              <w:rPr>
+                                <w:sz w:val="18"/>
+                              </w:rPr>
+                              <w:t xml:space="preserve">-C. Calculating the </w:t>
+                            </w:r>
+                            <w:r>
+                              <w:rPr>
+                                <w:sz w:val="18"/>
+                              </w:rPr>
+                              <w:t>Center of Mass</w:t>
+                            </w:r>
+                            <w:bookmarkEnd w:id="21"/>
                           </w:p>
                           <w:p>
                             <w:pPr>
-                              <w:pStyle w:val="Caption"/>
                               <w:jc w:val="center"/>
+                              <w:rPr>
+                                <w:sz w:val="18"/>
+                              </w:rPr>
                             </w:pPr>
                             <w:r>
-                              <w:t>From “</w:t>
+                              <w:rPr>
+                                <w:sz w:val="18"/>
+                              </w:rPr>
+                              <w:t xml:space="preserve">From “How to Determine the </w:t>
                             </w:r>
                             <w:r>
-                              <w:t>How to Determine the Center of Gravity of Any Load</w:t>
+                              <w:rPr>
+                                <w:sz w:val="18"/>
+                              </w:rPr>
+                              <w:t>Center of Mass</w:t>
                             </w:r>
                             <w:r>
-                              <w:t xml:space="preserve">” by </w:t>
-                            </w:r>
-                            <w:r>
-                              <w:t>Laura Hatton</w:t>
+                              <w:rPr>
+                                <w:sz w:val="18"/>
+                              </w:rPr>
+                              <w:t xml:space="preserve"> of Any Load” by Laura Hatton</w:t>
                             </w:r>
                           </w:p>
                         </w:txbxContent>
@@ -5177,35 +6422,62 @@
           </mc:Choice>
           <mc:Fallback>
             <w:pict>
-              <v:shape w14:anchorId="60BD9FFC" id="Text Box 27" o:spid="_x0000_s1031" type="#_x0000_t202" style="position:absolute;margin-left:-151.3pt;margin-top:2.9pt;width:163.8pt;height:.05pt;z-index:251664384;visibility:visible;mso-wrap-style:square;mso-width-percent:0;mso-wrap-distance-left:9pt;mso-wrap-distance-top:0;mso-wrap-distance-right:9pt;mso-wrap-distance-bottom:0;mso-position-horizontal:absolute;mso-position-horizontal-relative:text;mso-position-vertical:absolute;mso-position-vertical-relative:text;mso-width-percent:0;mso-width-relative:margin;v-text-anchor:top" o:gfxdata="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" stroked="f">
+              <v:shape w14:anchorId="60BD9FFC" id="Text Box 27" o:spid="_x0000_s1032" type="#_x0000_t202" style="position:absolute;margin-left:-151.3pt;margin-top:2.9pt;width:163.8pt;height:.05pt;z-index:251642368;visibility:visible;mso-wrap-style:square;mso-width-percent:0;mso-wrap-distance-left:9pt;mso-wrap-distance-top:0;mso-wrap-distance-right:9pt;mso-wrap-distance-bottom:0;mso-position-horizontal:absolute;mso-position-horizontal-relative:text;mso-position-vertical:absolute;mso-position-vertical-relative:text;mso-width-percent:0;mso-width-relative:margin;v-text-anchor:top" o:gfxdata="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" stroked="f">
                 <v:textbox style="mso-fit-shape-to-text:t" inset="0,0,0,0">
                   <w:txbxContent>
                     <w:p>
                       <w:pPr>
-                        <w:pStyle w:val="Caption"/>
-                        <w:spacing w:after="0"/>
+                        <w:pStyle w:val="TableofFigures"/>
                         <w:jc w:val="center"/>
+                        <w:rPr>
+                          <w:sz w:val="18"/>
+                        </w:rPr>
                       </w:pPr>
+                      <w:bookmarkStart w:id="22" w:name="_Toc479160320"/>
                       <w:r>
-                        <w:t>Fig. #-C. Calculating the Center of Gravity</w:t>
+                        <w:rPr>
+                          <w:sz w:val="18"/>
+                        </w:rPr>
+                        <w:t>Fig. 4</w:t>
                       </w:r>
+                      <w:r>
+                        <w:rPr>
+                          <w:sz w:val="18"/>
+                        </w:rPr>
+                        <w:t xml:space="preserve">-C. Calculating the </w:t>
+                      </w:r>
+                      <w:r>
+                        <w:rPr>
+                          <w:sz w:val="18"/>
+                        </w:rPr>
+                        <w:t>Center of Mass</w:t>
+                      </w:r>
+                      <w:bookmarkEnd w:id="22"/>
                     </w:p>
                     <w:p>
                       <w:pPr>
-                        <w:pStyle w:val="Caption"/>
                         <w:jc w:val="center"/>
+                        <w:rPr>
+                          <w:sz w:val="18"/>
+                        </w:rPr>
                       </w:pPr>
                       <w:r>
-                        <w:t>From “</w:t>
+                        <w:rPr>
+                          <w:sz w:val="18"/>
+                        </w:rPr>
+                        <w:t xml:space="preserve">From “How to Determine the </w:t>
                       </w:r>
                       <w:r>
-                        <w:t>How to Determine the Center of Gravity of Any Load</w:t>
+                        <w:rPr>
+                          <w:sz w:val="18"/>
+                        </w:rPr>
+                        <w:t>Center of Mass</w:t>
                       </w:r>
                       <w:r>
-                        <w:t xml:space="preserve">” by </w:t>
-                      </w:r>
-                      <w:r>
-                        <w:t>Laura Hatton</w:t>
+                        <w:rPr>
+                          <w:sz w:val="18"/>
+                        </w:rPr>
+                        <w:t xml:space="preserve"> of Any Load” by Laura Hatton</w:t>
                       </w:r>
                     </w:p>
                   </w:txbxContent>
@@ -5224,18 +6496,33 @@
           <w:rStyle w:val="Heading3Char"/>
         </w:rPr>
       </w:pPr>
-      <w:bookmarkStart w:id="8" w:name="_Toc478982610"/>
+      <w:bookmarkStart w:id="23" w:name="_Toc479160366"/>
       <w:r>
         <w:rPr>
           <w:rStyle w:val="Heading3Char"/>
         </w:rPr>
         <w:t>How Is It Relevant to Game Programming?</w:t>
       </w:r>
-      <w:bookmarkEnd w:id="8"/>
-    </w:p>
-    <w:p>
-      <w:r>
-        <w:t>Torque and Center of Gravity is related to games programming because they are physics engine properties.</w:t>
+      <w:bookmarkEnd w:id="23"/>
+    </w:p>
+    <w:p>
+      <w:r>
+        <w:t xml:space="preserve">Torque and </w:t>
+      </w:r>
+      <w:r>
+        <w:t>Center of Mass</w:t>
+      </w:r>
+      <w:r>
+        <w:t xml:space="preserve"> </w:t>
+      </w:r>
+      <w:r>
+        <w:t>are both</w:t>
+      </w:r>
+      <w:r>
+        <w:t xml:space="preserve"> related to game</w:t>
+      </w:r>
+      <w:r>
+        <w:t xml:space="preserve"> programming because they are physics engine properties.</w:t>
       </w:r>
     </w:p>
     <w:p>
@@ -5245,7 +6532,10 @@
     </w:p>
     <w:p>
       <w:r>
-        <w:t xml:space="preserve">Center of Gravity would be used for balancing any object and as a rotation point. </w:t>
+        <w:t>Center of Mass</w:t>
+      </w:r>
+      <w:r>
+        <w:t xml:space="preserve"> would be used for balancing any object and as a rotation point. </w:t>
       </w:r>
     </w:p>
     <w:p>
@@ -5263,6 +6553,7 @@
       <w:pPr>
         <w:pStyle w:val="Heading2"/>
       </w:pPr>
+      <w:bookmarkStart w:id="24" w:name="_Toc479160367"/>
       <w:r>
         <w:lastRenderedPageBreak/>
         <w:t xml:space="preserve">Drag </w:t>
@@ -5270,13 +6561,13 @@
       <w:r>
         <w:t>and Lift</w:t>
       </w:r>
-      <w:bookmarkEnd w:id="4"/>
+      <w:bookmarkEnd w:id="24"/>
     </w:p>
     <w:p>
       <w:pPr>
         <w:pStyle w:val="Heading3"/>
       </w:pPr>
-      <w:bookmarkStart w:id="9" w:name="_Toc478982603"/>
+      <w:bookmarkStart w:id="25" w:name="_Toc479160368"/>
       <w:r>
         <w:t xml:space="preserve">What Is </w:t>
       </w:r>
@@ -5289,7 +6580,7 @@
       <w:r>
         <w:t>?</w:t>
       </w:r>
-      <w:bookmarkEnd w:id="9"/>
+      <w:bookmarkEnd w:id="25"/>
     </w:p>
     <w:p>
       <w:r>
@@ -5343,11 +6634,9 @@
       <w:r>
         <w:t xml:space="preserve">edu, </w:t>
       </w:r>
-      <w:proofErr w:type="spellStart"/>
       <w:r>
         <w:t>n.d.</w:t>
       </w:r>
-      <w:proofErr w:type="spellEnd"/>
       <w:r>
         <w:t>)</w:t>
       </w:r>
@@ -5393,11 +6682,12 @@
       <w:r>
         <w:rPr>
           <w:noProof/>
+          <w:lang w:val="en-CA" w:eastAsia="en-CA"/>
         </w:rPr>
         <mc:AlternateContent>
           <mc:Choice Requires="wps">
             <w:drawing>
-              <wp:anchor distT="0" distB="0" distL="114300" distR="114300" simplePos="0" relativeHeight="251661312" behindDoc="1" locked="0" layoutInCell="1" allowOverlap="1" wp14:anchorId="2AA7B9EF" wp14:editId="7F94D3F9">
+              <wp:anchor distT="0" distB="0" distL="114300" distR="114300" simplePos="0" relativeHeight="251668992" behindDoc="1" locked="0" layoutInCell="1" allowOverlap="1" wp14:anchorId="2AA7B9EF" wp14:editId="7F94D3F9">
                 <wp:simplePos x="0" y="0"/>
                 <wp:positionH relativeFrom="column">
                   <wp:posOffset>-125730</wp:posOffset>
@@ -5439,7 +6729,7 @@
                                 <w:sz w:val="18"/>
                               </w:rPr>
                             </w:pPr>
-                            <w:bookmarkStart w:id="10" w:name="_Toc478982431"/>
+                            <w:bookmarkStart w:id="26" w:name="_Toc479160321"/>
                             <w:r>
                               <w:rPr>
                                 <w:sz w:val="18"/>
@@ -5450,7 +6740,7 @@
                               <w:rPr>
                                 <w:sz w:val="18"/>
                               </w:rPr>
-                              <w:t>2</w:t>
+                              <w:t>5</w:t>
                             </w:r>
                             <w:r>
                               <w:rPr>
@@ -5458,7 +6748,7 @@
                               </w:rPr>
                               <w:t>. Table of Drag Coefficients</w:t>
                             </w:r>
-                            <w:bookmarkEnd w:id="10"/>
+                            <w:bookmarkEnd w:id="26"/>
                           </w:p>
                           <w:p>
                             <w:pPr>
@@ -5541,7 +6831,7 @@
           </mc:Choice>
           <mc:Fallback>
             <w:pict>
-              <v:shape w14:anchorId="2AA7B9EF" id="Text Box 2" o:spid="_x0000_s1032" type="#_x0000_t202" style="position:absolute;margin-left:-9.9pt;margin-top:47.55pt;width:143.55pt;height:39.2pt;z-index:-251655168;visibility:visible;mso-wrap-style:square;mso-width-percent:0;mso-height-percent:0;mso-wrap-distance-left:9pt;mso-wrap-distance-top:0;mso-wrap-distance-right:9pt;mso-wrap-distance-bottom:0;mso-position-horizontal:absolute;mso-position-horizontal-relative:text;mso-position-vertical:absolute;mso-position-vertical-relative:text;mso-width-percent:0;mso-height-percent:0;mso-width-relative:margin;mso-height-relative:margin;v-text-anchor:top" o:gfxdata="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" stroked="f">
+              <v:shape w14:anchorId="2AA7B9EF" id="Text Box 2" o:spid="_x0000_s1033" type="#_x0000_t202" style="position:absolute;margin-left:-9.9pt;margin-top:47.55pt;width:143.55pt;height:39.2pt;z-index:-251647488;visibility:visible;mso-wrap-style:square;mso-width-percent:0;mso-height-percent:0;mso-wrap-distance-left:9pt;mso-wrap-distance-top:0;mso-wrap-distance-right:9pt;mso-wrap-distance-bottom:0;mso-position-horizontal:absolute;mso-position-horizontal-relative:text;mso-position-vertical:absolute;mso-position-vertical-relative:text;mso-width-percent:0;mso-height-percent:0;mso-width-relative:margin;mso-height-relative:margin;v-text-anchor:top" o:gfxdata="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" stroked="f">
                 <v:textbox inset="0,0,0,0">
                   <w:txbxContent>
                     <w:p>
@@ -5552,7 +6842,7 @@
                           <w:sz w:val="18"/>
                         </w:rPr>
                       </w:pPr>
-                      <w:bookmarkStart w:id="11" w:name="_Toc478982431"/>
+                      <w:bookmarkStart w:id="27" w:name="_Toc479160321"/>
                       <w:r>
                         <w:rPr>
                           <w:sz w:val="18"/>
@@ -5563,7 +6853,7 @@
                         <w:rPr>
                           <w:sz w:val="18"/>
                         </w:rPr>
-                        <w:t>2</w:t>
+                        <w:t>5</w:t>
                       </w:r>
                       <w:r>
                         <w:rPr>
@@ -5571,7 +6861,7 @@
                         </w:rPr>
                         <w:t>. Table of Drag Coefficients</w:t>
                       </w:r>
-                      <w:bookmarkEnd w:id="11"/>
+                      <w:bookmarkEnd w:id="27"/>
                     </w:p>
                     <w:p>
                       <w:pPr>
@@ -5643,9 +6933,10 @@
       <w:r>
         <w:rPr>
           <w:noProof/>
+          <w:lang w:val="en-CA" w:eastAsia="en-CA"/>
         </w:rPr>
         <w:drawing>
-          <wp:anchor distT="0" distB="0" distL="114300" distR="114300" simplePos="0" relativeHeight="251666432" behindDoc="1" locked="0" layoutInCell="1" allowOverlap="1" wp14:anchorId="2D935932" wp14:editId="08D192DB">
+          <wp:anchor distT="0" distB="0" distL="114300" distR="114300" simplePos="0" relativeHeight="251671040" behindDoc="1" locked="0" layoutInCell="1" allowOverlap="1" wp14:anchorId="2D935932" wp14:editId="08D192DB">
             <wp:simplePos x="0" y="0"/>
             <wp:positionH relativeFrom="column">
               <wp:posOffset>-64795</wp:posOffset>
@@ -5670,7 +6961,7 @@
                     </pic:cNvPicPr>
                   </pic:nvPicPr>
                   <pic:blipFill>
-                    <a:blip r:embed="rId23" cstate="print">
+                    <a:blip r:embed="rId30" cstate="print">
                       <a:extLst>
                         <a:ext uri="{28A0092B-C50C-407E-A947-70E740481C1C}">
                           <a14:useLocalDpi xmlns:a14="http://schemas.microsoft.com/office/drawing/2010/main" val="0"/>
@@ -5714,15 +7005,7 @@
         <w:t>have;</w:t>
       </w:r>
       <w:r>
-        <w:t xml:space="preserve"> it is dependent on the shape of the object being used. (engineeringtoolbox.com, </w:t>
-      </w:r>
-      <w:proofErr w:type="spellStart"/>
-      <w:r>
-        <w:t>n.d.</w:t>
-      </w:r>
-      <w:proofErr w:type="spellEnd"/>
-      <w:r>
-        <w:t xml:space="preserve">). </w:t>
+        <w:t xml:space="preserve"> it is dependent on the shape of the object being used. (engineeringtoolbox.com, n.d.). </w:t>
       </w:r>
       <w:r>
         <w:t>See Fig. 2 for a table full of drag coefficients and the shapes they are associated to.</w:t>
@@ -5801,7 +7084,6 @@
       <w:r>
         <w:t xml:space="preserve"> (March 2009)</w:t>
       </w:r>
-      <w:bookmarkStart w:id="12" w:name="_Toc478982604"/>
     </w:p>
     <w:p>
       <w:pPr>
@@ -5810,6 +7092,7 @@
           <w:lang w:val="en-CA"/>
         </w:rPr>
       </w:pPr>
+      <w:bookmarkStart w:id="28" w:name="_Toc479160369"/>
       <w:r>
         <w:rPr>
           <w:lang w:val="en-CA"/>
@@ -5828,7 +7111,7 @@
         </w:rPr>
         <w:t>e Calculate Drag?</w:t>
       </w:r>
-      <w:bookmarkEnd w:id="12"/>
+      <w:bookmarkEnd w:id="28"/>
     </w:p>
     <w:p>
       <w:pPr>
@@ -5882,7 +7165,13 @@
         <w:rPr>
           <w:lang w:val="en-CA"/>
         </w:rPr>
-        <w:t>Fig. 3.</w:t>
+        <w:t>Fig. 6</w:t>
+      </w:r>
+      <w:r>
+        <w:rPr>
+          <w:lang w:val="en-CA"/>
+        </w:rPr>
+        <w:t>.</w:t>
       </w:r>
       <w:r>
         <w:rPr>
@@ -6029,12 +7318,24 @@
         <w:rPr>
           <w:lang w:val="en-CA"/>
         </w:rPr>
-        <w:t xml:space="preserve">It is calculated using the Air Density formula (See Fig. 4) </w:t>
+        <w:t>It is calculated using the</w:t>
       </w:r>
       <w:r>
         <w:rPr>
           <w:lang w:val="en-CA"/>
         </w:rPr>
+        <w:t xml:space="preserve"> Air Density formula (See Fig. 7</w:t>
+      </w:r>
+      <w:r>
+        <w:rPr>
+          <w:lang w:val="en-CA"/>
+        </w:rPr>
+        <w:t xml:space="preserve">) </w:t>
+      </w:r>
+      <w:r>
+        <w:rPr>
+          <w:lang w:val="en-CA"/>
+        </w:rPr>
         <w:t xml:space="preserve">However, </w:t>
       </w:r>
       <w:r>
@@ -6053,7 +7354,7 @@
         <w:rPr>
           <w:lang w:val="en-CA"/>
         </w:rPr>
-        <w:t>another formula (See Fig. 5</w:t>
+        <w:t>another formula (See Fig. 8</w:t>
       </w:r>
       <w:r>
         <w:rPr>
@@ -6072,9 +7373,10 @@
       <w:r>
         <w:rPr>
           <w:noProof/>
+          <w:lang w:val="en-CA" w:eastAsia="en-CA"/>
         </w:rPr>
         <w:drawing>
-          <wp:anchor distT="0" distB="0" distL="114300" distR="114300" simplePos="0" relativeHeight="251672576" behindDoc="0" locked="0" layoutInCell="1" allowOverlap="1" wp14:anchorId="3D6BB962" wp14:editId="68B3BC91">
+          <wp:anchor distT="0" distB="0" distL="114300" distR="114300" simplePos="0" relativeHeight="251673088" behindDoc="0" locked="0" layoutInCell="1" allowOverlap="1" wp14:anchorId="3D6BB962" wp14:editId="68B3BC91">
             <wp:simplePos x="0" y="0"/>
             <wp:positionH relativeFrom="column">
               <wp:posOffset>5139867</wp:posOffset>
@@ -6099,7 +7401,7 @@
                     </pic:cNvPicPr>
                   </pic:nvPicPr>
                   <pic:blipFill>
-                    <a:blip r:embed="rId24" cstate="print">
+                    <a:blip r:embed="rId31" cstate="print">
                       <a:extLst>
                         <a:ext uri="{28A0092B-C50C-407E-A947-70E740481C1C}">
                           <a14:useLocalDpi xmlns:a14="http://schemas.microsoft.com/office/drawing/2010/main" val="0"/>
@@ -6139,9 +7441,10 @@
       <w:r>
         <w:rPr>
           <w:noProof/>
+          <w:lang w:val="en-CA" w:eastAsia="en-CA"/>
         </w:rPr>
         <w:drawing>
-          <wp:anchor distT="0" distB="0" distL="114300" distR="114300" simplePos="0" relativeHeight="251638784" behindDoc="1" locked="0" layoutInCell="1" allowOverlap="1" wp14:anchorId="4A380FDB" wp14:editId="63C5249D">
+          <wp:anchor distT="0" distB="0" distL="114300" distR="114300" simplePos="0" relativeHeight="251619840" behindDoc="1" locked="0" layoutInCell="1" allowOverlap="1" wp14:anchorId="4A380FDB" wp14:editId="63C5249D">
             <wp:simplePos x="0" y="0"/>
             <wp:positionH relativeFrom="column">
               <wp:posOffset>-98425</wp:posOffset>
@@ -6166,7 +7469,7 @@
                     </pic:cNvPicPr>
                   </pic:nvPicPr>
                   <pic:blipFill>
-                    <a:blip r:embed="rId25">
+                    <a:blip r:embed="rId32">
                       <a:extLst>
                         <a:ext uri="{28A0092B-C50C-407E-A947-70E740481C1C}">
                           <a14:useLocalDpi xmlns:a14="http://schemas.microsoft.com/office/drawing/2010/main" val="0"/>
@@ -6206,9 +7509,10 @@
       <w:r>
         <w:rPr>
           <w:noProof/>
+          <w:lang w:val="en-CA" w:eastAsia="en-CA"/>
         </w:rPr>
         <w:drawing>
-          <wp:anchor distT="0" distB="0" distL="114300" distR="114300" simplePos="0" relativeHeight="251676672" behindDoc="0" locked="0" layoutInCell="1" allowOverlap="1" wp14:anchorId="1D1A95FF" wp14:editId="1FF90DE3">
+          <wp:anchor distT="0" distB="0" distL="114300" distR="114300" simplePos="0" relativeHeight="251675136" behindDoc="0" locked="0" layoutInCell="1" allowOverlap="1" wp14:anchorId="1D1A95FF" wp14:editId="1FF90DE3">
             <wp:simplePos x="0" y="0"/>
             <wp:positionH relativeFrom="column">
               <wp:posOffset>2077085</wp:posOffset>
@@ -6233,7 +7537,7 @@
                     </pic:cNvPicPr>
                   </pic:nvPicPr>
                   <pic:blipFill>
-                    <a:blip r:embed="rId26">
+                    <a:blip r:embed="rId33">
                       <a:extLst>
                         <a:ext uri="{28A0092B-C50C-407E-A947-70E740481C1C}">
                           <a14:useLocalDpi xmlns:a14="http://schemas.microsoft.com/office/drawing/2010/main" val="0"/>
@@ -6270,11 +7574,328 @@
       <w:r>
         <w:rPr>
           <w:noProof/>
+          <w:lang w:val="en-CA" w:eastAsia="en-CA"/>
         </w:rPr>
         <mc:AlternateContent>
           <mc:Choice Requires="wps">
             <w:drawing>
-              <wp:anchor distT="0" distB="0" distL="114300" distR="114300" simplePos="0" relativeHeight="251654144" behindDoc="0" locked="0" layoutInCell="1" allowOverlap="1" wp14:anchorId="59EBB330" wp14:editId="42461A5E">
+              <wp:anchor distT="0" distB="0" distL="114300" distR="114300" simplePos="0" relativeHeight="251654656" behindDoc="1" locked="0" layoutInCell="1" allowOverlap="1" wp14:anchorId="74E61815" wp14:editId="3A36D990">
+                <wp:simplePos x="0" y="0"/>
+                <wp:positionH relativeFrom="column">
+                  <wp:posOffset>4048049</wp:posOffset>
+                </wp:positionH>
+                <wp:positionV relativeFrom="paragraph">
+                  <wp:posOffset>364414</wp:posOffset>
+                </wp:positionV>
+                <wp:extent cx="914400" cy="446228"/>
+                <wp:effectExtent l="0" t="0" r="0" b="0"/>
+                <wp:wrapNone/>
+                <wp:docPr id="14" name="Text Box 14"/>
+                <wp:cNvGraphicFramePr/>
+                <a:graphic xmlns:a="http://schemas.openxmlformats.org/drawingml/2006/main">
+                  <a:graphicData uri="http://schemas.microsoft.com/office/word/2010/wordprocessingShape">
+                    <wps:wsp>
+                      <wps:cNvSpPr txBox="1"/>
+                      <wps:spPr>
+                        <a:xfrm>
+                          <a:off x="0" y="0"/>
+                          <a:ext cx="914400" cy="446228"/>
+                        </a:xfrm>
+                        <a:prstGeom prst="rect">
+                          <a:avLst/>
+                        </a:prstGeom>
+                        <a:solidFill>
+                          <a:prstClr val="white"/>
+                        </a:solidFill>
+                        <a:ln>
+                          <a:noFill/>
+                        </a:ln>
+                      </wps:spPr>
+                      <wps:txbx>
+                        <w:txbxContent>
+                          <w:p>
+                            <w:pPr>
+                              <w:pStyle w:val="TableofFigures"/>
+                              <w:jc w:val="center"/>
+                              <w:rPr>
+                                <w:sz w:val="18"/>
+                                <w:lang w:val="en-CA"/>
+                              </w:rPr>
+                            </w:pPr>
+                            <w:bookmarkStart w:id="29" w:name="_Toc479160322"/>
+                            <w:r>
+                              <w:rPr>
+                                <w:sz w:val="18"/>
+                                <w:lang w:val="en-CA"/>
+                              </w:rPr>
+                              <w:t>Fig. 8</w:t>
+                            </w:r>
+                            <w:r>
+                              <w:rPr>
+                                <w:sz w:val="18"/>
+                                <w:lang w:val="en-CA"/>
+                              </w:rPr>
+                              <w:t>. Air Pressure Formula</w:t>
+                            </w:r>
+                            <w:bookmarkEnd w:id="29"/>
+                          </w:p>
+                          <w:p>
+                            <w:pPr>
+                              <w:jc w:val="center"/>
+                              <w:rPr>
+                                <w:sz w:val="18"/>
+                                <w:lang w:val="en-CA"/>
+                              </w:rPr>
+                            </w:pPr>
+                            <w:r>
+                              <w:rPr>
+                                <w:sz w:val="18"/>
+                                <w:lang w:val="en-CA"/>
+                              </w:rPr>
+                              <w:t>By Pierre G. (2017)</w:t>
+                            </w:r>
+                          </w:p>
+                        </w:txbxContent>
+                      </wps:txbx>
+                      <wps:bodyPr rot="0" spcFirstLastPara="0" vertOverflow="overflow" horzOverflow="overflow" vert="horz" wrap="square" lIns="0" tIns="0" rIns="0" bIns="0" numCol="1" spcCol="0" rtlCol="0" fromWordArt="0" anchor="t" anchorCtr="0" forceAA="0" compatLnSpc="1">
+                        <a:prstTxWarp prst="textNoShape">
+                          <a:avLst/>
+                        </a:prstTxWarp>
+                        <a:noAutofit/>
+                      </wps:bodyPr>
+                    </wps:wsp>
+                  </a:graphicData>
+                </a:graphic>
+                <wp14:sizeRelV relativeFrom="margin">
+                  <wp14:pctHeight>0</wp14:pctHeight>
+                </wp14:sizeRelV>
+              </wp:anchor>
+            </w:drawing>
+          </mc:Choice>
+          <mc:Fallback>
+            <w:pict>
+              <v:shape w14:anchorId="74E61815" id="Text Box 14" o:spid="_x0000_s1034" type="#_x0000_t202" style="position:absolute;margin-left:318.75pt;margin-top:28.7pt;width:1in;height:35.15pt;z-index:-251661824;visibility:visible;mso-wrap-style:square;mso-height-percent:0;mso-wrap-distance-left:9pt;mso-wrap-distance-top:0;mso-wrap-distance-right:9pt;mso-wrap-distance-bottom:0;mso-position-horizontal:absolute;mso-position-horizontal-relative:text;mso-position-vertical:absolute;mso-position-vertical-relative:text;mso-height-percent:0;mso-height-relative:margin;v-text-anchor:top" o:gfxdata="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" stroked="f">
+                <v:textbox inset="0,0,0,0">
+                  <w:txbxContent>
+                    <w:p>
+                      <w:pPr>
+                        <w:pStyle w:val="TableofFigures"/>
+                        <w:jc w:val="center"/>
+                        <w:rPr>
+                          <w:sz w:val="18"/>
+                          <w:lang w:val="en-CA"/>
+                        </w:rPr>
+                      </w:pPr>
+                      <w:bookmarkStart w:id="30" w:name="_Toc479160322"/>
+                      <w:r>
+                        <w:rPr>
+                          <w:sz w:val="18"/>
+                          <w:lang w:val="en-CA"/>
+                        </w:rPr>
+                        <w:t>Fig. 8</w:t>
+                      </w:r>
+                      <w:r>
+                        <w:rPr>
+                          <w:sz w:val="18"/>
+                          <w:lang w:val="en-CA"/>
+                        </w:rPr>
+                        <w:t>. Air Pressure Formula</w:t>
+                      </w:r>
+                      <w:bookmarkEnd w:id="30"/>
+                    </w:p>
+                    <w:p>
+                      <w:pPr>
+                        <w:jc w:val="center"/>
+                        <w:rPr>
+                          <w:sz w:val="18"/>
+                          <w:lang w:val="en-CA"/>
+                        </w:rPr>
+                      </w:pPr>
+                      <w:r>
+                        <w:rPr>
+                          <w:sz w:val="18"/>
+                          <w:lang w:val="en-CA"/>
+                        </w:rPr>
+                        <w:t>By Pierre G. (2017)</w:t>
+                      </w:r>
+                    </w:p>
+                  </w:txbxContent>
+                </v:textbox>
+              </v:shape>
+            </w:pict>
+          </mc:Fallback>
+        </mc:AlternateContent>
+      </w:r>
+      <w:r>
+        <w:rPr>
+          <w:noProof/>
+          <w:lang w:val="en-CA" w:eastAsia="en-CA"/>
+        </w:rPr>
+        <mc:AlternateContent>
+          <mc:Choice Requires="wps">
+            <w:drawing>
+              <wp:anchor distT="0" distB="0" distL="114300" distR="114300" simplePos="0" relativeHeight="251649536" behindDoc="1" locked="0" layoutInCell="1" allowOverlap="1" wp14:anchorId="38E2543C" wp14:editId="5DC65F62">
+                <wp:simplePos x="0" y="0"/>
+                <wp:positionH relativeFrom="column">
+                  <wp:posOffset>1034263</wp:posOffset>
+                </wp:positionH>
+                <wp:positionV relativeFrom="paragraph">
+                  <wp:posOffset>418872</wp:posOffset>
+                </wp:positionV>
+                <wp:extent cx="1623695" cy="327025"/>
+                <wp:effectExtent l="0" t="0" r="0" b="0"/>
+                <wp:wrapNone/>
+                <wp:docPr id="12" name="Text Box 12"/>
+                <wp:cNvGraphicFramePr/>
+                <a:graphic xmlns:a="http://schemas.openxmlformats.org/drawingml/2006/main">
+                  <a:graphicData uri="http://schemas.microsoft.com/office/word/2010/wordprocessingShape">
+                    <wps:wsp>
+                      <wps:cNvSpPr txBox="1"/>
+                      <wps:spPr>
+                        <a:xfrm>
+                          <a:off x="0" y="0"/>
+                          <a:ext cx="1623695" cy="327025"/>
+                        </a:xfrm>
+                        <a:prstGeom prst="rect">
+                          <a:avLst/>
+                        </a:prstGeom>
+                        <a:solidFill>
+                          <a:prstClr val="white"/>
+                        </a:solidFill>
+                        <a:ln>
+                          <a:noFill/>
+                        </a:ln>
+                      </wps:spPr>
+                      <wps:txbx>
+                        <w:txbxContent>
+                          <w:p>
+                            <w:pPr>
+                              <w:pStyle w:val="TableofFigures"/>
+                              <w:jc w:val="center"/>
+                              <w:rPr>
+                                <w:noProof/>
+                                <w:sz w:val="18"/>
+                                <w:lang w:val="en-CA"/>
+                              </w:rPr>
+                            </w:pPr>
+                            <w:bookmarkStart w:id="31" w:name="_Toc479160323"/>
+                            <w:r>
+                              <w:rPr>
+                                <w:noProof/>
+                                <w:sz w:val="18"/>
+                                <w:lang w:val="en-CA"/>
+                              </w:rPr>
+                              <w:t>Fig. 7</w:t>
+                            </w:r>
+                            <w:r>
+                              <w:rPr>
+                                <w:noProof/>
+                                <w:sz w:val="18"/>
+                                <w:lang w:val="en-CA"/>
+                              </w:rPr>
+                              <w:t>. Air Density Formula</w:t>
+                            </w:r>
+                            <w:bookmarkEnd w:id="31"/>
+                          </w:p>
+                          <w:p>
+                            <w:pPr>
+                              <w:jc w:val="center"/>
+                              <w:rPr>
+                                <w:sz w:val="18"/>
+                                <w:lang w:val="en-CA"/>
+                              </w:rPr>
+                            </w:pPr>
+                            <w:r>
+                              <w:rPr>
+                                <w:sz w:val="18"/>
+                                <w:lang w:val="en-CA"/>
+                              </w:rPr>
+                              <w:t>By Pierre G. (2017)</w:t>
+                            </w:r>
+                          </w:p>
+                        </w:txbxContent>
+                      </wps:txbx>
+                      <wps:bodyPr rot="0" spcFirstLastPara="0" vertOverflow="overflow" horzOverflow="overflow" vert="horz" wrap="square" lIns="0" tIns="0" rIns="0" bIns="0" numCol="1" spcCol="0" rtlCol="0" fromWordArt="0" anchor="t" anchorCtr="0" forceAA="0" compatLnSpc="1">
+                        <a:prstTxWarp prst="textNoShape">
+                          <a:avLst/>
+                        </a:prstTxWarp>
+                        <a:noAutofit/>
+                      </wps:bodyPr>
+                    </wps:wsp>
+                  </a:graphicData>
+                </a:graphic>
+                <wp14:sizeRelV relativeFrom="margin">
+                  <wp14:pctHeight>0</wp14:pctHeight>
+                </wp14:sizeRelV>
+              </wp:anchor>
+            </w:drawing>
+          </mc:Choice>
+          <mc:Fallback>
+            <w:pict>
+              <v:shape w14:anchorId="38E2543C" id="Text Box 12" o:spid="_x0000_s1035" type="#_x0000_t202" style="position:absolute;margin-left:81.45pt;margin-top:33pt;width:127.85pt;height:25.75pt;z-index:-251666944;visibility:visible;mso-wrap-style:square;mso-height-percent:0;mso-wrap-distance-left:9pt;mso-wrap-distance-top:0;mso-wrap-distance-right:9pt;mso-wrap-distance-bottom:0;mso-position-horizontal:absolute;mso-position-horizontal-relative:text;mso-position-vertical:absolute;mso-position-vertical-relative:text;mso-height-percent:0;mso-height-relative:margin;v-text-anchor:top" o:gfxdata="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" stroked="f">
+                <v:textbox inset="0,0,0,0">
+                  <w:txbxContent>
+                    <w:p>
+                      <w:pPr>
+                        <w:pStyle w:val="TableofFigures"/>
+                        <w:jc w:val="center"/>
+                        <w:rPr>
+                          <w:noProof/>
+                          <w:sz w:val="18"/>
+                          <w:lang w:val="en-CA"/>
+                        </w:rPr>
+                      </w:pPr>
+                      <w:bookmarkStart w:id="32" w:name="_Toc479160323"/>
+                      <w:r>
+                        <w:rPr>
+                          <w:noProof/>
+                          <w:sz w:val="18"/>
+                          <w:lang w:val="en-CA"/>
+                        </w:rPr>
+                        <w:t>Fig. 7</w:t>
+                      </w:r>
+                      <w:r>
+                        <w:rPr>
+                          <w:noProof/>
+                          <w:sz w:val="18"/>
+                          <w:lang w:val="en-CA"/>
+                        </w:rPr>
+                        <w:t>. Air Density Formula</w:t>
+                      </w:r>
+                      <w:bookmarkEnd w:id="32"/>
+                    </w:p>
+                    <w:p>
+                      <w:pPr>
+                        <w:jc w:val="center"/>
+                        <w:rPr>
+                          <w:sz w:val="18"/>
+                          <w:lang w:val="en-CA"/>
+                        </w:rPr>
+                      </w:pPr>
+                      <w:r>
+                        <w:rPr>
+                          <w:sz w:val="18"/>
+                          <w:lang w:val="en-CA"/>
+                        </w:rPr>
+                        <w:t>By Pierre G. (2017)</w:t>
+                      </w:r>
+                    </w:p>
+                  </w:txbxContent>
+                </v:textbox>
+              </v:shape>
+            </w:pict>
+          </mc:Fallback>
+        </mc:AlternateContent>
+      </w:r>
+      <w:r>
+        <w:rPr>
+          <w:noProof/>
+          <w:lang w:val="en-CA" w:eastAsia="en-CA"/>
+        </w:rPr>
+        <mc:AlternateContent>
+          <mc:Choice Requires="wps">
+            <w:drawing>
+              <wp:anchor distT="0" distB="0" distL="114300" distR="114300" simplePos="0" relativeHeight="251658752" behindDoc="0" locked="0" layoutInCell="1" allowOverlap="1" wp14:anchorId="59EBB330" wp14:editId="42461A5E">
                 <wp:simplePos x="0" y="0"/>
                 <wp:positionH relativeFrom="column">
                   <wp:posOffset>-1215136</wp:posOffset>
@@ -6316,14 +7937,20 @@
                                 <w:sz w:val="18"/>
                               </w:rPr>
                             </w:pPr>
-                            <w:bookmarkStart w:id="13" w:name="_Toc478982432"/>
+                            <w:bookmarkStart w:id="33" w:name="_Toc479160324"/>
                             <w:r>
                               <w:rPr>
                                 <w:sz w:val="18"/>
                               </w:rPr>
-                              <w:t>Fig. 3. Drag Force Formula</w:t>
+                              <w:t>Fig. 6</w:t>
                             </w:r>
-                            <w:bookmarkEnd w:id="13"/>
+                            <w:r>
+                              <w:rPr>
+                                <w:sz w:val="18"/>
+                              </w:rPr>
+                              <w:t>. Drag Force Formula</w:t>
+                            </w:r>
+                            <w:bookmarkEnd w:id="33"/>
                           </w:p>
                           <w:p>
                             <w:pPr>
@@ -6358,7 +7985,7 @@
           </mc:Choice>
           <mc:Fallback>
             <w:pict>
-              <v:shape w14:anchorId="59EBB330" id="Text Box 10" o:spid="_x0000_s1033" type="#_x0000_t202" style="position:absolute;margin-left:-95.7pt;margin-top:25.4pt;width:82.2pt;height:47.9pt;z-index:251654144;visibility:visible;mso-wrap-style:square;mso-height-percent:0;mso-wrap-distance-left:9pt;mso-wrap-distance-top:0;mso-wrap-distance-right:9pt;mso-wrap-distance-bottom:0;mso-position-horizontal:absolute;mso-position-horizontal-relative:text;mso-position-vertical:absolute;mso-position-vertical-relative:text;mso-height-percent:0;mso-height-relative:margin;v-text-anchor:top" o:gfxdata="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" stroked="f">
+              <v:shape w14:anchorId="59EBB330" id="Text Box 10" o:spid="_x0000_s1036" type="#_x0000_t202" style="position:absolute;margin-left:-95.7pt;margin-top:25.4pt;width:82.2pt;height:47.9pt;z-index:251658752;visibility:visible;mso-wrap-style:square;mso-height-percent:0;mso-wrap-distance-left:9pt;mso-wrap-distance-top:0;mso-wrap-distance-right:9pt;mso-wrap-distance-bottom:0;mso-position-horizontal:absolute;mso-position-horizontal-relative:text;mso-position-vertical:absolute;mso-position-vertical-relative:text;mso-height-percent:0;mso-height-relative:margin;v-text-anchor:top" o:gfxdata="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" stroked="f">
                 <v:textbox style="mso-fit-shape-to-text:t" inset="0,0,0,0">
                   <w:txbxContent>
                     <w:p>
@@ -6369,14 +7996,20 @@
                           <w:sz w:val="18"/>
                         </w:rPr>
                       </w:pPr>
-                      <w:bookmarkStart w:id="14" w:name="_Toc478982432"/>
+                      <w:bookmarkStart w:id="34" w:name="_Toc479160324"/>
                       <w:r>
                         <w:rPr>
                           <w:sz w:val="18"/>
                         </w:rPr>
-                        <w:t>Fig. 3. Drag Force Formula</w:t>
+                        <w:t>Fig. 6</w:t>
                       </w:r>
-                      <w:bookmarkEnd w:id="14"/>
+                      <w:r>
+                        <w:rPr>
+                          <w:sz w:val="18"/>
+                        </w:rPr>
+                        <w:t>. Drag Force Formula</w:t>
+                      </w:r>
+                      <w:bookmarkEnd w:id="34"/>
                     </w:p>
                     <w:p>
                       <w:pPr>
@@ -6400,304 +8033,17 @@
           </mc:Fallback>
         </mc:AlternateContent>
       </w:r>
-    </w:p>
-    <w:p>
-      <w:r>
-        <w:rPr>
-          <w:noProof/>
-        </w:rPr>
-        <w:lastRenderedPageBreak/>
-        <mc:AlternateContent>
-          <mc:Choice Requires="wps">
-            <w:drawing>
-              <wp:anchor distT="0" distB="0" distL="114300" distR="114300" simplePos="0" relativeHeight="251653120" behindDoc="1" locked="0" layoutInCell="1" allowOverlap="1" wp14:anchorId="74E61815" wp14:editId="3A36D990">
-                <wp:simplePos x="0" y="0"/>
-                <wp:positionH relativeFrom="column">
-                  <wp:posOffset>4058616</wp:posOffset>
-                </wp:positionH>
-                <wp:positionV relativeFrom="paragraph">
-                  <wp:posOffset>47376</wp:posOffset>
-                </wp:positionV>
-                <wp:extent cx="914400" cy="446228"/>
-                <wp:effectExtent l="0" t="0" r="0" b="0"/>
-                <wp:wrapNone/>
-                <wp:docPr id="14" name="Text Box 14"/>
-                <wp:cNvGraphicFramePr/>
-                <a:graphic xmlns:a="http://schemas.openxmlformats.org/drawingml/2006/main">
-                  <a:graphicData uri="http://schemas.microsoft.com/office/word/2010/wordprocessingShape">
-                    <wps:wsp>
-                      <wps:cNvSpPr txBox="1"/>
-                      <wps:spPr>
-                        <a:xfrm>
-                          <a:off x="0" y="0"/>
-                          <a:ext cx="914400" cy="446228"/>
-                        </a:xfrm>
-                        <a:prstGeom prst="rect">
-                          <a:avLst/>
-                        </a:prstGeom>
-                        <a:solidFill>
-                          <a:prstClr val="white"/>
-                        </a:solidFill>
-                        <a:ln>
-                          <a:noFill/>
-                        </a:ln>
-                      </wps:spPr>
-                      <wps:txbx>
-                        <w:txbxContent>
-                          <w:p>
-                            <w:pPr>
-                              <w:pStyle w:val="TableofFigures"/>
-                              <w:jc w:val="center"/>
-                              <w:rPr>
-                                <w:sz w:val="18"/>
-                                <w:lang w:val="en-CA"/>
-                              </w:rPr>
-                            </w:pPr>
-                            <w:bookmarkStart w:id="15" w:name="_Toc478982434"/>
-                            <w:r>
-                              <w:rPr>
-                                <w:sz w:val="18"/>
-                                <w:lang w:val="en-CA"/>
-                              </w:rPr>
-                              <w:t>Fig. 5. Air Pressure Formula</w:t>
-                            </w:r>
-                            <w:bookmarkEnd w:id="15"/>
-                          </w:p>
-                          <w:p>
-                            <w:pPr>
-                              <w:jc w:val="center"/>
-                              <w:rPr>
-                                <w:sz w:val="18"/>
-                                <w:lang w:val="en-CA"/>
-                              </w:rPr>
-                            </w:pPr>
-                            <w:r>
-                              <w:rPr>
-                                <w:sz w:val="18"/>
-                                <w:lang w:val="en-CA"/>
-                              </w:rPr>
-                              <w:t>By Pierre G. (2017)</w:t>
-                            </w:r>
-                          </w:p>
-                        </w:txbxContent>
-                      </wps:txbx>
-                      <wps:bodyPr rot="0" spcFirstLastPara="0" vertOverflow="overflow" horzOverflow="overflow" vert="horz" wrap="square" lIns="0" tIns="0" rIns="0" bIns="0" numCol="1" spcCol="0" rtlCol="0" fromWordArt="0" anchor="t" anchorCtr="0" forceAA="0" compatLnSpc="1">
-                        <a:prstTxWarp prst="textNoShape">
-                          <a:avLst/>
-                        </a:prstTxWarp>
-                        <a:noAutofit/>
-                      </wps:bodyPr>
-                    </wps:wsp>
-                  </a:graphicData>
-                </a:graphic>
-                <wp14:sizeRelV relativeFrom="margin">
-                  <wp14:pctHeight>0</wp14:pctHeight>
-                </wp14:sizeRelV>
-              </wp:anchor>
-            </w:drawing>
-          </mc:Choice>
-          <mc:Fallback>
-            <w:pict>
-              <v:shape w14:anchorId="74E61815" id="Text Box 14" o:spid="_x0000_s1034" type="#_x0000_t202" style="position:absolute;margin-left:319.6pt;margin-top:3.75pt;width:1in;height:35.15pt;z-index:-251663360;visibility:visible;mso-wrap-style:square;mso-height-percent:0;mso-wrap-distance-left:9pt;mso-wrap-distance-top:0;mso-wrap-distance-right:9pt;mso-wrap-distance-bottom:0;mso-position-horizontal:absolute;mso-position-horizontal-relative:text;mso-position-vertical:absolute;mso-position-vertical-relative:text;mso-height-percent:0;mso-height-relative:margin;v-text-anchor:top" o:gfxdata="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" stroked="f">
-                <v:textbox inset="0,0,0,0">
-                  <w:txbxContent>
-                    <w:p>
-                      <w:pPr>
-                        <w:pStyle w:val="TableofFigures"/>
-                        <w:jc w:val="center"/>
-                        <w:rPr>
-                          <w:sz w:val="18"/>
-                          <w:lang w:val="en-CA"/>
-                        </w:rPr>
-                      </w:pPr>
-                      <w:bookmarkStart w:id="16" w:name="_Toc478982434"/>
-                      <w:r>
-                        <w:rPr>
-                          <w:sz w:val="18"/>
-                          <w:lang w:val="en-CA"/>
-                        </w:rPr>
-                        <w:t>Fig. 5. Air Pressure Formula</w:t>
-                      </w:r>
-                      <w:bookmarkEnd w:id="16"/>
-                    </w:p>
-                    <w:p>
-                      <w:pPr>
-                        <w:jc w:val="center"/>
-                        <w:rPr>
-                          <w:sz w:val="18"/>
-                          <w:lang w:val="en-CA"/>
-                        </w:rPr>
-                      </w:pPr>
-                      <w:r>
-                        <w:rPr>
-                          <w:sz w:val="18"/>
-                          <w:lang w:val="en-CA"/>
-                        </w:rPr>
-                        <w:t>By Pierre G. (2017)</w:t>
-                      </w:r>
-                    </w:p>
-                  </w:txbxContent>
-                </v:textbox>
-              </v:shape>
-            </w:pict>
-          </mc:Fallback>
-        </mc:AlternateContent>
-      </w:r>
-      <w:r>
-        <w:rPr>
-          <w:noProof/>
-        </w:rPr>
-        <mc:AlternateContent>
-          <mc:Choice Requires="wps">
-            <w:drawing>
-              <wp:anchor distT="0" distB="0" distL="114300" distR="114300" simplePos="0" relativeHeight="251652096" behindDoc="1" locked="0" layoutInCell="1" allowOverlap="1" wp14:anchorId="38E2543C" wp14:editId="5DC65F62">
-                <wp:simplePos x="0" y="0"/>
-                <wp:positionH relativeFrom="column">
-                  <wp:posOffset>1088390</wp:posOffset>
-                </wp:positionH>
-                <wp:positionV relativeFrom="paragraph">
-                  <wp:posOffset>6350</wp:posOffset>
-                </wp:positionV>
-                <wp:extent cx="1623695" cy="327025"/>
-                <wp:effectExtent l="0" t="0" r="0" b="0"/>
-                <wp:wrapNone/>
-                <wp:docPr id="12" name="Text Box 12"/>
-                <wp:cNvGraphicFramePr/>
-                <a:graphic xmlns:a="http://schemas.openxmlformats.org/drawingml/2006/main">
-                  <a:graphicData uri="http://schemas.microsoft.com/office/word/2010/wordprocessingShape">
-                    <wps:wsp>
-                      <wps:cNvSpPr txBox="1"/>
-                      <wps:spPr>
-                        <a:xfrm>
-                          <a:off x="0" y="0"/>
-                          <a:ext cx="1623695" cy="327025"/>
-                        </a:xfrm>
-                        <a:prstGeom prst="rect">
-                          <a:avLst/>
-                        </a:prstGeom>
-                        <a:solidFill>
-                          <a:prstClr val="white"/>
-                        </a:solidFill>
-                        <a:ln>
-                          <a:noFill/>
-                        </a:ln>
-                      </wps:spPr>
-                      <wps:txbx>
-                        <w:txbxContent>
-                          <w:p>
-                            <w:pPr>
-                              <w:pStyle w:val="TableofFigures"/>
-                              <w:jc w:val="center"/>
-                              <w:rPr>
-                                <w:noProof/>
-                                <w:sz w:val="18"/>
-                                <w:lang w:val="en-CA"/>
-                              </w:rPr>
-                            </w:pPr>
-                            <w:bookmarkStart w:id="17" w:name="_Toc478982433"/>
-                            <w:r>
-                              <w:rPr>
-                                <w:noProof/>
-                                <w:sz w:val="18"/>
-                                <w:lang w:val="en-CA"/>
-                              </w:rPr>
-                              <w:t>Fig. 4. Air Density Formula</w:t>
-                            </w:r>
-                            <w:bookmarkEnd w:id="17"/>
-                          </w:p>
-                          <w:p>
-                            <w:pPr>
-                              <w:jc w:val="center"/>
-                              <w:rPr>
-                                <w:sz w:val="18"/>
-                                <w:lang w:val="en-CA"/>
-                              </w:rPr>
-                            </w:pPr>
-                            <w:r>
-                              <w:rPr>
-                                <w:sz w:val="18"/>
-                                <w:lang w:val="en-CA"/>
-                              </w:rPr>
-                              <w:t>By Pierre G. (2017)</w:t>
-                            </w:r>
-                          </w:p>
-                        </w:txbxContent>
-                      </wps:txbx>
-                      <wps:bodyPr rot="0" spcFirstLastPara="0" vertOverflow="overflow" horzOverflow="overflow" vert="horz" wrap="square" lIns="0" tIns="0" rIns="0" bIns="0" numCol="1" spcCol="0" rtlCol="0" fromWordArt="0" anchor="t" anchorCtr="0" forceAA="0" compatLnSpc="1">
-                        <a:prstTxWarp prst="textNoShape">
-                          <a:avLst/>
-                        </a:prstTxWarp>
-                        <a:noAutofit/>
-                      </wps:bodyPr>
-                    </wps:wsp>
-                  </a:graphicData>
-                </a:graphic>
-                <wp14:sizeRelV relativeFrom="margin">
-                  <wp14:pctHeight>0</wp14:pctHeight>
-                </wp14:sizeRelV>
-              </wp:anchor>
-            </w:drawing>
-          </mc:Choice>
-          <mc:Fallback>
-            <w:pict>
-              <v:shape w14:anchorId="38E2543C" id="Text Box 12" o:spid="_x0000_s1035" type="#_x0000_t202" style="position:absolute;margin-left:85.7pt;margin-top:.5pt;width:127.85pt;height:25.75pt;z-index:-251664384;visibility:visible;mso-wrap-style:square;mso-height-percent:0;mso-wrap-distance-left:9pt;mso-wrap-distance-top:0;mso-wrap-distance-right:9pt;mso-wrap-distance-bottom:0;mso-position-horizontal:absolute;mso-position-horizontal-relative:text;mso-position-vertical:absolute;mso-position-vertical-relative:text;mso-height-percent:0;mso-height-relative:margin;v-text-anchor:top" o:gfxdata="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" stroked="f">
-                <v:textbox inset="0,0,0,0">
-                  <w:txbxContent>
-                    <w:p>
-                      <w:pPr>
-                        <w:pStyle w:val="TableofFigures"/>
-                        <w:jc w:val="center"/>
-                        <w:rPr>
-                          <w:noProof/>
-                          <w:sz w:val="18"/>
-                          <w:lang w:val="en-CA"/>
-                        </w:rPr>
-                      </w:pPr>
-                      <w:bookmarkStart w:id="18" w:name="_Toc478982433"/>
-                      <w:r>
-                        <w:rPr>
-                          <w:noProof/>
-                          <w:sz w:val="18"/>
-                          <w:lang w:val="en-CA"/>
-                        </w:rPr>
-                        <w:t>Fig. 4. Air Density Formula</w:t>
-                      </w:r>
-                      <w:bookmarkEnd w:id="18"/>
-                    </w:p>
-                    <w:p>
-                      <w:pPr>
-                        <w:jc w:val="center"/>
-                        <w:rPr>
-                          <w:sz w:val="18"/>
-                          <w:lang w:val="en-CA"/>
-                        </w:rPr>
-                      </w:pPr>
-                      <w:r>
-                        <w:rPr>
-                          <w:sz w:val="18"/>
-                          <w:lang w:val="en-CA"/>
-                        </w:rPr>
-                        <w:t>By Pierre G. (2017)</w:t>
-                      </w:r>
-                    </w:p>
-                  </w:txbxContent>
-                </v:textbox>
-              </v:shape>
-            </w:pict>
-          </mc:Fallback>
-        </mc:AlternateContent>
-      </w:r>
+      <w:bookmarkStart w:id="35" w:name="_Toc479160370"/>
     </w:p>
     <w:p/>
     <w:p>
       <w:pPr>
         <w:pStyle w:val="Heading3"/>
       </w:pPr>
-      <w:bookmarkStart w:id="19" w:name="_Toc478982605"/>
       <w:r>
         <w:t>What is Lift?</w:t>
       </w:r>
-      <w:bookmarkEnd w:id="19"/>
+      <w:bookmarkEnd w:id="35"/>
     </w:p>
     <w:p>
       <w:pPr>
@@ -6724,7 +8070,13 @@
         <w:keepNext/>
       </w:pPr>
       <w:r>
-        <w:t xml:space="preserve">Lift’s direction is dependent on the velocity’s direction. You can see this in the diagram I created bellow (Fig. 6.). As velocity moves downwards, the lift of the object follows along with it. Drag also follows along because as stated before, </w:t>
+        <w:t xml:space="preserve">Lift’s direction is dependent on the velocity’s direction. You can see this in the </w:t>
+      </w:r>
+      <w:r>
+        <w:t>diagram I created bellow (Fig. 9</w:t>
+      </w:r>
+      <w:r>
+        <w:t xml:space="preserve">.). As velocity moves downwards, the lift of the object follows along with it. Drag also follows along because as stated before, </w:t>
       </w:r>
       <w:r>
         <w:t>drag</w:t>
@@ -6739,8 +8091,8 @@
       </w:pPr>
       <w:r>
         <w:pict>
-          <v:shape id="_x0000_i1026" type="#_x0000_t75" style="width:502.5pt;height:197.25pt;mso-position-horizontal-relative:text;mso-position-vertical-relative:text;mso-width-relative:page;mso-height-relative:page" o:bordertopcolor="this" o:borderleftcolor="this" o:borderbottomcolor="this" o:borderrightcolor="this">
-            <v:imagedata r:id="rId27" o:title="Lift"/>
+          <v:shape id="_x0000_i1026" type="#_x0000_t75" style="width:502.85pt;height:197.55pt;mso-position-horizontal-relative:text;mso-position-vertical-relative:text;mso-width-relative:page;mso-height-relative:page" o:bordertopcolor="this" o:borderleftcolor="this" o:borderbottomcolor="this" o:borderrightcolor="this">
+            <v:imagedata r:id="rId34" o:title="Lift"/>
             <w10:bordertop type="single" width="6"/>
             <w10:borderleft type="single" width="6"/>
             <w10:borderbottom type="single" width="6"/>
@@ -6757,14 +8109,20 @@
           <w:sz w:val="18"/>
         </w:rPr>
       </w:pPr>
-      <w:bookmarkStart w:id="20" w:name="_Toc478982435"/>
+      <w:bookmarkStart w:id="36" w:name="_Toc479160325"/>
       <w:r>
         <w:rPr>
           <w:sz w:val="18"/>
         </w:rPr>
-        <w:t>Fig. 6. Lift, Drag, and Velocity’s Relation</w:t>
-      </w:r>
-      <w:bookmarkEnd w:id="20"/>
+        <w:t>Fig. 9</w:t>
+      </w:r>
+      <w:r>
+        <w:rPr>
+          <w:sz w:val="18"/>
+        </w:rPr>
+        <w:t>. Lift, Drag, and Velocity’s Relation</w:t>
+      </w:r>
+      <w:bookmarkEnd w:id="36"/>
     </w:p>
     <w:p>
       <w:pPr>
@@ -6784,11 +8142,11 @@
       <w:pPr>
         <w:pStyle w:val="Heading3"/>
       </w:pPr>
-      <w:bookmarkStart w:id="21" w:name="_Toc478982606"/>
+      <w:bookmarkStart w:id="37" w:name="_Toc479160371"/>
       <w:r>
         <w:t>How do we Calculate Lift?</w:t>
       </w:r>
-      <w:bookmarkEnd w:id="21"/>
+      <w:bookmarkEnd w:id="37"/>
     </w:p>
     <w:p>
       <w:r>
@@ -6984,7 +8342,6 @@
           <w:rPr>
             <w:rFonts w:ascii="Cambria Math" w:hAnsi="Cambria Math"/>
           </w:rPr>
-          <w:lastRenderedPageBreak/>
           <m:t>ω= α*t</m:t>
         </m:r>
       </m:oMath>
@@ -6994,6 +8351,7 @@
     </w:p>
     <w:p>
       <w:r>
+        <w:lastRenderedPageBreak/>
         <w:t xml:space="preserve">We need this </w:t>
       </w:r>
       <w:r>
@@ -7085,15 +8443,16 @@
       <w:r>
         <w:rPr>
           <w:noProof/>
+          <w:lang w:val="en-CA" w:eastAsia="en-CA"/>
         </w:rPr>
         <w:drawing>
-          <wp:anchor distT="0" distB="0" distL="114300" distR="114300" simplePos="0" relativeHeight="251649024" behindDoc="0" locked="0" layoutInCell="1" allowOverlap="1">
+          <wp:anchor distT="0" distB="0" distL="114300" distR="114300" simplePos="0" relativeHeight="251643392" behindDoc="0" locked="0" layoutInCell="1" allowOverlap="1">
             <wp:simplePos x="0" y="0"/>
             <wp:positionH relativeFrom="column">
-              <wp:posOffset>51</wp:posOffset>
+              <wp:posOffset>855878</wp:posOffset>
             </wp:positionH>
             <wp:positionV relativeFrom="paragraph">
-              <wp:posOffset>6324</wp:posOffset>
+              <wp:posOffset>5715</wp:posOffset>
             </wp:positionV>
             <wp:extent cx="4638675" cy="981075"/>
             <wp:effectExtent l="0" t="0" r="9525" b="9525"/>
@@ -7110,7 +8469,7 @@
                     <pic:cNvPicPr/>
                   </pic:nvPicPr>
                   <pic:blipFill>
-                    <a:blip r:embed="rId28">
+                    <a:blip r:embed="rId35">
                       <a:extLst>
                         <a:ext uri="{28A0092B-C50C-407E-A947-70E740481C1C}">
                           <a14:useLocalDpi xmlns:a14="http://schemas.microsoft.com/office/drawing/2010/main" val="0"/>
@@ -7143,14 +8502,15 @@
       <w:r>
         <w:rPr>
           <w:noProof/>
+          <w:lang w:val="en-CA" w:eastAsia="en-CA"/>
         </w:rPr>
         <mc:AlternateContent>
           <mc:Choice Requires="wps">
             <w:drawing>
-              <wp:anchor distT="0" distB="0" distL="114300" distR="114300" simplePos="0" relativeHeight="251651072" behindDoc="0" locked="0" layoutInCell="1" allowOverlap="1" wp14:anchorId="3ED71B5E" wp14:editId="5D41BA6A">
+              <wp:anchor distT="0" distB="0" distL="114300" distR="114300" simplePos="0" relativeHeight="251644416" behindDoc="0" locked="0" layoutInCell="1" allowOverlap="1" wp14:anchorId="3ED71B5E" wp14:editId="5D41BA6A">
                 <wp:simplePos x="0" y="0"/>
                 <wp:positionH relativeFrom="column">
-                  <wp:posOffset>-4732020</wp:posOffset>
+                  <wp:posOffset>886358</wp:posOffset>
                 </wp:positionH>
                 <wp:positionV relativeFrom="paragraph">
                   <wp:posOffset>72390</wp:posOffset>
@@ -7189,12 +8549,12 @@
                                 <w:sz w:val="18"/>
                               </w:rPr>
                             </w:pPr>
-                            <w:bookmarkStart w:id="22" w:name="_Toc478982436"/>
+                            <w:bookmarkStart w:id="38" w:name="_Toc479160326"/>
                             <w:r>
                               <w:rPr>
                                 <w:sz w:val="18"/>
                               </w:rPr>
-                              <w:t>Fig. 7</w:t>
+                              <w:t>Fig. 10</w:t>
                             </w:r>
                             <w:r>
                               <w:rPr>
@@ -7202,7 +8562,7 @@
                               </w:rPr>
                               <w:t>. Lift Formula</w:t>
                             </w:r>
-                            <w:bookmarkEnd w:id="22"/>
+                            <w:bookmarkEnd w:id="38"/>
                           </w:p>
                           <w:p>
                             <w:pPr>
@@ -7255,7 +8615,7 @@
           </mc:Choice>
           <mc:Fallback>
             <w:pict>
-              <v:shape w14:anchorId="3ED71B5E" id="Text Box 16" o:spid="_x0000_s1036" type="#_x0000_t202" style="position:absolute;margin-left:-372.6pt;margin-top:5.7pt;width:365.25pt;height:26.45pt;z-index:251651072;visibility:visible;mso-wrap-style:square;mso-height-percent:0;mso-wrap-distance-left:9pt;mso-wrap-distance-top:0;mso-wrap-distance-right:9pt;mso-wrap-distance-bottom:0;mso-position-horizontal:absolute;mso-position-horizontal-relative:text;mso-position-vertical:absolute;mso-position-vertical-relative:text;mso-height-percent:0;mso-height-relative:margin;v-text-anchor:top" o:gfxdata="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" stroked="f">
+              <v:shape w14:anchorId="3ED71B5E" id="Text Box 16" o:spid="_x0000_s1037" type="#_x0000_t202" style="position:absolute;margin-left:69.8pt;margin-top:5.7pt;width:365.25pt;height:26.45pt;z-index:251644416;visibility:visible;mso-wrap-style:square;mso-height-percent:0;mso-wrap-distance-left:9pt;mso-wrap-distance-top:0;mso-wrap-distance-right:9pt;mso-wrap-distance-bottom:0;mso-position-horizontal:absolute;mso-position-horizontal-relative:text;mso-position-vertical:absolute;mso-position-vertical-relative:text;mso-height-percent:0;mso-height-relative:margin;v-text-anchor:top" o:gfxdata="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" stroked="f">
                 <v:textbox inset="0,0,0,0">
                   <w:txbxContent>
                     <w:p>
@@ -7266,12 +8626,12 @@
                           <w:sz w:val="18"/>
                         </w:rPr>
                       </w:pPr>
-                      <w:bookmarkStart w:id="23" w:name="_Toc478982436"/>
+                      <w:bookmarkStart w:id="39" w:name="_Toc479160326"/>
                       <w:r>
                         <w:rPr>
                           <w:sz w:val="18"/>
                         </w:rPr>
-                        <w:t>Fig. 7</w:t>
+                        <w:t>Fig. 10</w:t>
                       </w:r>
                       <w:r>
                         <w:rPr>
@@ -7279,7 +8639,7 @@
                         </w:rPr>
                         <w:t>. Lift Formula</w:t>
                       </w:r>
-                      <w:bookmarkEnd w:id="23"/>
+                      <w:bookmarkEnd w:id="39"/>
                     </w:p>
                     <w:p>
                       <w:pPr>
@@ -7380,7 +8740,7 @@
       <w:pPr>
         <w:pStyle w:val="Heading3"/>
       </w:pPr>
-      <w:bookmarkStart w:id="24" w:name="_Toc478982607"/>
+      <w:bookmarkStart w:id="40" w:name="_Toc479160372"/>
       <w:r>
         <w:t xml:space="preserve">How </w:t>
       </w:r>
@@ -7390,7 +8750,7 @@
       <w:r>
         <w:t xml:space="preserve"> Relevant to Game Programming?</w:t>
       </w:r>
-      <w:bookmarkEnd w:id="24"/>
+      <w:bookmarkEnd w:id="40"/>
     </w:p>
     <w:p>
       <w:r>
@@ -7421,35 +8781,34 @@
       <w:pPr>
         <w:pStyle w:val="Heading1"/>
       </w:pPr>
-      <w:bookmarkStart w:id="25" w:name="_Toc478982611"/>
+      <w:bookmarkStart w:id="41" w:name="_Toc479160373"/>
       <w:r>
         <w:t>Conclusion</w:t>
       </w:r>
-      <w:bookmarkEnd w:id="25"/>
-    </w:p>
-    <w:p>
-      <w:r>
-        <w:t>Summarize the report by</w:t>
-      </w:r>
-      <w:r>
-        <w:t xml:space="preserve"> restating the reason for this topic and how the key points (covered above) make this topic relevant to Game Programming.</w:t>
-      </w:r>
-    </w:p>
-    <w:p>
-      <w:r>
-        <w:br w:type="page"/>
+      <w:bookmarkEnd w:id="41"/>
+    </w:p>
+    <w:p>
+      <w:bookmarkStart w:id="42" w:name="_GoBack"/>
+      <w:bookmarkEnd w:id="42"/>
+      <w:r>
+        <w:t xml:space="preserve">In conclusion, projectiles have many more physics concepts attached to them than most people care to think about. Torque affects the rotation of the object, which in turn may extend the projectile’s trajectory using Drag and Lift forces. Therefore, using all these concepts and calculations in our game programming will drastically increase the realism of it. </w:t>
+      </w:r>
+    </w:p>
+    <w:p>
+      <w:r>
+        <w:t>While these extra physics concepts may seem like an addition to projectile physics, they were there all along and therefore aren’t additional. We plan on using these in our simulation to increase the realism of our simulation.</w:t>
       </w:r>
     </w:p>
     <w:p>
       <w:pPr>
         <w:pStyle w:val="Heading1"/>
       </w:pPr>
-      <w:bookmarkStart w:id="26" w:name="_Toc478982612"/>
+      <w:bookmarkStart w:id="43" w:name="_Toc479160374"/>
       <w:r>
         <w:lastRenderedPageBreak/>
         <w:t>References</w:t>
       </w:r>
-      <w:bookmarkEnd w:id="26"/>
+      <w:bookmarkEnd w:id="43"/>
     </w:p>
     <w:p>
       <w:r>
@@ -7457,7 +8816,7 @@
       </w:r>
     </w:p>
     <w:sectPr>
-      <w:footerReference w:type="default" r:id="rId29"/>
+      <w:footerReference w:type="default" r:id="rId36"/>
       <w:pgSz w:w="12240" w:h="15840"/>
       <w:pgMar w:top="1440" w:right="1080" w:bottom="1440" w:left="1080" w:header="720" w:footer="720" w:gutter="0"/>
       <w:pgNumType w:start="1"/>
@@ -7469,7 +8828,7 @@
 </file>
 
 <file path=word/endnotes.xml><?xml version="1.0" encoding="utf-8"?>
-<w:endnotes xmlns:wpc="http://schemas.microsoft.com/office/word/2010/wordprocessingCanvas" xmlns:mc="http://schemas.openxmlformats.org/markup-compatibility/2006" xmlns:o="urn:schemas-microsoft-com:office:office" xmlns:r="http://schemas.openxmlformats.org/officeDocument/2006/relationships" xmlns:m="http://schemas.openxmlformats.org/officeDocument/2006/math" xmlns:v="urn:schemas-microsoft-com:vml" xmlns:wp14="http://schemas.microsoft.com/office/word/2010/wordprocessingDrawing" xmlns:wp="http://schemas.openxmlformats.org/drawingml/2006/wordprocessingDrawing" xmlns:w10="urn:schemas-microsoft-com:office:word" xmlns:w="http://schemas.openxmlformats.org/wordprocessingml/2006/main" xmlns:w14="http://schemas.microsoft.com/office/word/2010/wordml" xmlns:w15="http://schemas.microsoft.com/office/word/2012/wordml" xmlns:wpg="http://schemas.microsoft.com/office/word/2010/wordprocessingGroup" xmlns:wpi="http://schemas.microsoft.com/office/word/2010/wordprocessingInk" xmlns:wne="http://schemas.microsoft.com/office/word/2006/wordml" xmlns:wps="http://schemas.microsoft.com/office/word/2010/wordprocessingShape" mc:Ignorable="w14 w15 wp14">
+<w:endnotes xmlns:wpc="http://schemas.microsoft.com/office/word/2010/wordprocessingCanvas" xmlns:cx="http://schemas.microsoft.com/office/drawing/2014/chartex" xmlns:cx1="http://schemas.microsoft.com/office/drawing/2015/9/8/chartex" xmlns:cx2="http://schemas.microsoft.com/office/drawing/2015/10/21/chartex" xmlns:cx3="http://schemas.microsoft.com/office/drawing/2016/5/9/chartex" xmlns:cx4="http://schemas.microsoft.com/office/drawing/2016/5/10/chartex" xmlns:cx5="http://schemas.microsoft.com/office/drawing/2016/5/11/chartex" xmlns:mc="http://schemas.openxmlformats.org/markup-compatibility/2006" xmlns:o="urn:schemas-microsoft-com:office:office" xmlns:r="http://schemas.openxmlformats.org/officeDocument/2006/relationships" xmlns:m="http://schemas.openxmlformats.org/officeDocument/2006/math" xmlns:v="urn:schemas-microsoft-com:vml" xmlns:wp14="http://schemas.microsoft.com/office/word/2010/wordprocessingDrawing" xmlns:wp="http://schemas.openxmlformats.org/drawingml/2006/wordprocessingDrawing" xmlns:w10="urn:schemas-microsoft-com:office:word" xmlns:w="http://schemas.openxmlformats.org/wordprocessingml/2006/main" xmlns:w14="http://schemas.microsoft.com/office/word/2010/wordml" xmlns:w15="http://schemas.microsoft.com/office/word/2012/wordml" xmlns:w16se="http://schemas.microsoft.com/office/word/2015/wordml/symex" xmlns:wpg="http://schemas.microsoft.com/office/word/2010/wordprocessingGroup" xmlns:wpi="http://schemas.microsoft.com/office/word/2010/wordprocessingInk" xmlns:wne="http://schemas.microsoft.com/office/word/2006/wordml" xmlns:wps="http://schemas.microsoft.com/office/word/2010/wordprocessingShape" mc:Ignorable="w14 w15 w16se wp14">
   <w:endnote w:type="separator" w:id="-1">
     <w:p>
       <w:pPr>
@@ -7494,7 +8853,7 @@
 </file>
 
 <file path=word/footer1.xml><?xml version="1.0" encoding="utf-8"?>
-<w:ftr xmlns:wpc="http://schemas.microsoft.com/office/word/2010/wordprocessingCanvas" xmlns:mc="http://schemas.openxmlformats.org/markup-compatibility/2006" xmlns:o="urn:schemas-microsoft-com:office:office" xmlns:r="http://schemas.openxmlformats.org/officeDocument/2006/relationships" xmlns:m="http://schemas.openxmlformats.org/officeDocument/2006/math" xmlns:v="urn:schemas-microsoft-com:vml" xmlns:wp14="http://schemas.microsoft.com/office/word/2010/wordprocessingDrawing" xmlns:wp="http://schemas.openxmlformats.org/drawingml/2006/wordprocessingDrawing" xmlns:w10="urn:schemas-microsoft-com:office:word" xmlns:w="http://schemas.openxmlformats.org/wordprocessingml/2006/main" xmlns:w14="http://schemas.microsoft.com/office/word/2010/wordml" xmlns:w15="http://schemas.microsoft.com/office/word/2012/wordml" xmlns:wpg="http://schemas.microsoft.com/office/word/2010/wordprocessingGroup" xmlns:wpi="http://schemas.microsoft.com/office/word/2010/wordprocessingInk" xmlns:wne="http://schemas.microsoft.com/office/word/2006/wordml" xmlns:wps="http://schemas.microsoft.com/office/word/2010/wordprocessingShape" mc:Ignorable="w14 w15 wp14">
+<w:ftr xmlns:wpc="http://schemas.microsoft.com/office/word/2010/wordprocessingCanvas" xmlns:cx="http://schemas.microsoft.com/office/drawing/2014/chartex" xmlns:cx1="http://schemas.microsoft.com/office/drawing/2015/9/8/chartex" xmlns:cx2="http://schemas.microsoft.com/office/drawing/2015/10/21/chartex" xmlns:cx3="http://schemas.microsoft.com/office/drawing/2016/5/9/chartex" xmlns:cx4="http://schemas.microsoft.com/office/drawing/2016/5/10/chartex" xmlns:cx5="http://schemas.microsoft.com/office/drawing/2016/5/11/chartex" xmlns:mc="http://schemas.openxmlformats.org/markup-compatibility/2006" xmlns:o="urn:schemas-microsoft-com:office:office" xmlns:r="http://schemas.openxmlformats.org/officeDocument/2006/relationships" xmlns:m="http://schemas.openxmlformats.org/officeDocument/2006/math" xmlns:v="urn:schemas-microsoft-com:vml" xmlns:wp14="http://schemas.microsoft.com/office/word/2010/wordprocessingDrawing" xmlns:wp="http://schemas.openxmlformats.org/drawingml/2006/wordprocessingDrawing" xmlns:w10="urn:schemas-microsoft-com:office:word" xmlns:w="http://schemas.openxmlformats.org/wordprocessingml/2006/main" xmlns:w14="http://schemas.microsoft.com/office/word/2010/wordml" xmlns:w15="http://schemas.microsoft.com/office/word/2012/wordml" xmlns:w16se="http://schemas.microsoft.com/office/word/2015/wordml/symex" xmlns:wpg="http://schemas.microsoft.com/office/word/2010/wordprocessingGroup" xmlns:wpi="http://schemas.microsoft.com/office/word/2010/wordprocessingInk" xmlns:wne="http://schemas.microsoft.com/office/word/2006/wordml" xmlns:wps="http://schemas.microsoft.com/office/word/2010/wordprocessingShape" mc:Ignorable="w14 w15 w16se wp14">
   <w:p>
     <w:pPr>
       <w:pStyle w:val="Footer"/>
@@ -7523,7 +8882,7 @@
 </file>
 
 <file path=word/footer2.xml><?xml version="1.0" encoding="utf-8"?>
-<w:ftr xmlns:wpc="http://schemas.microsoft.com/office/word/2010/wordprocessingCanvas" xmlns:mc="http://schemas.openxmlformats.org/markup-compatibility/2006" xmlns:o="urn:schemas-microsoft-com:office:office" xmlns:r="http://schemas.openxmlformats.org/officeDocument/2006/relationships" xmlns:m="http://schemas.openxmlformats.org/officeDocument/2006/math" xmlns:v="urn:schemas-microsoft-com:vml" xmlns:wp14="http://schemas.microsoft.com/office/word/2010/wordprocessingDrawing" xmlns:wp="http://schemas.openxmlformats.org/drawingml/2006/wordprocessingDrawing" xmlns:w10="urn:schemas-microsoft-com:office:word" xmlns:w="http://schemas.openxmlformats.org/wordprocessingml/2006/main" xmlns:w14="http://schemas.microsoft.com/office/word/2010/wordml" xmlns:w15="http://schemas.microsoft.com/office/word/2012/wordml" xmlns:wpg="http://schemas.microsoft.com/office/word/2010/wordprocessingGroup" xmlns:wpi="http://schemas.microsoft.com/office/word/2010/wordprocessingInk" xmlns:wne="http://schemas.microsoft.com/office/word/2006/wordml" xmlns:wps="http://schemas.microsoft.com/office/word/2010/wordprocessingShape" mc:Ignorable="w14 w15 wp14">
+<w:ftr xmlns:wpc="http://schemas.microsoft.com/office/word/2010/wordprocessingCanvas" xmlns:cx="http://schemas.microsoft.com/office/drawing/2014/chartex" xmlns:cx1="http://schemas.microsoft.com/office/drawing/2015/9/8/chartex" xmlns:cx2="http://schemas.microsoft.com/office/drawing/2015/10/21/chartex" xmlns:cx3="http://schemas.microsoft.com/office/drawing/2016/5/9/chartex" xmlns:cx4="http://schemas.microsoft.com/office/drawing/2016/5/10/chartex" xmlns:cx5="http://schemas.microsoft.com/office/drawing/2016/5/11/chartex" xmlns:mc="http://schemas.openxmlformats.org/markup-compatibility/2006" xmlns:o="urn:schemas-microsoft-com:office:office" xmlns:r="http://schemas.openxmlformats.org/officeDocument/2006/relationships" xmlns:m="http://schemas.openxmlformats.org/officeDocument/2006/math" xmlns:v="urn:schemas-microsoft-com:vml" xmlns:wp14="http://schemas.microsoft.com/office/word/2010/wordprocessingDrawing" xmlns:wp="http://schemas.openxmlformats.org/drawingml/2006/wordprocessingDrawing" xmlns:w10="urn:schemas-microsoft-com:office:word" xmlns:w="http://schemas.openxmlformats.org/wordprocessingml/2006/main" xmlns:w14="http://schemas.microsoft.com/office/word/2010/wordml" xmlns:w15="http://schemas.microsoft.com/office/word/2012/wordml" xmlns:w16se="http://schemas.microsoft.com/office/word/2015/wordml/symex" xmlns:wpg="http://schemas.microsoft.com/office/word/2010/wordprocessingGroup" xmlns:wpi="http://schemas.microsoft.com/office/word/2010/wordprocessingInk" xmlns:wne="http://schemas.microsoft.com/office/word/2006/wordml" xmlns:wps="http://schemas.microsoft.com/office/word/2010/wordprocessingShape" mc:Ignorable="w14 w15 w16se wp14">
   <w:p>
     <w:pPr>
       <w:pStyle w:val="Footer"/>
@@ -7554,7 +8913,7 @@
         <w:bCs/>
         <w:noProof/>
       </w:rPr>
-      <w:t>4</w:t>
+      <w:t>9</w:t>
     </w:r>
     <w:r>
       <w:rPr>
@@ -7569,7 +8928,7 @@
 </file>
 
 <file path=word/footnotes.xml><?xml version="1.0" encoding="utf-8"?>
-<w:footnotes xmlns:wpc="http://schemas.microsoft.com/office/word/2010/wordprocessingCanvas" xmlns:mc="http://schemas.openxmlformats.org/markup-compatibility/2006" xmlns:o="urn:schemas-microsoft-com:office:office" xmlns:r="http://schemas.openxmlformats.org/officeDocument/2006/relationships" xmlns:m="http://schemas.openxmlformats.org/officeDocument/2006/math" xmlns:v="urn:schemas-microsoft-com:vml" xmlns:wp14="http://schemas.microsoft.com/office/word/2010/wordprocessingDrawing" xmlns:wp="http://schemas.openxmlformats.org/drawingml/2006/wordprocessingDrawing" xmlns:w10="urn:schemas-microsoft-com:office:word" xmlns:w="http://schemas.openxmlformats.org/wordprocessingml/2006/main" xmlns:w14="http://schemas.microsoft.com/office/word/2010/wordml" xmlns:w15="http://schemas.microsoft.com/office/word/2012/wordml" xmlns:wpg="http://schemas.microsoft.com/office/word/2010/wordprocessingGroup" xmlns:wpi="http://schemas.microsoft.com/office/word/2010/wordprocessingInk" xmlns:wne="http://schemas.microsoft.com/office/word/2006/wordml" xmlns:wps="http://schemas.microsoft.com/office/word/2010/wordprocessingShape" mc:Ignorable="w14 w15 wp14">
+<w:footnotes xmlns:wpc="http://schemas.microsoft.com/office/word/2010/wordprocessingCanvas" xmlns:cx="http://schemas.microsoft.com/office/drawing/2014/chartex" xmlns:cx1="http://schemas.microsoft.com/office/drawing/2015/9/8/chartex" xmlns:cx2="http://schemas.microsoft.com/office/drawing/2015/10/21/chartex" xmlns:cx3="http://schemas.microsoft.com/office/drawing/2016/5/9/chartex" xmlns:cx4="http://schemas.microsoft.com/office/drawing/2016/5/10/chartex" xmlns:cx5="http://schemas.microsoft.com/office/drawing/2016/5/11/chartex" xmlns:mc="http://schemas.openxmlformats.org/markup-compatibility/2006" xmlns:o="urn:schemas-microsoft-com:office:office" xmlns:r="http://schemas.openxmlformats.org/officeDocument/2006/relationships" xmlns:m="http://schemas.openxmlformats.org/officeDocument/2006/math" xmlns:v="urn:schemas-microsoft-com:vml" xmlns:wp14="http://schemas.microsoft.com/office/word/2010/wordprocessingDrawing" xmlns:wp="http://schemas.openxmlformats.org/drawingml/2006/wordprocessingDrawing" xmlns:w10="urn:schemas-microsoft-com:office:word" xmlns:w="http://schemas.openxmlformats.org/wordprocessingml/2006/main" xmlns:w14="http://schemas.microsoft.com/office/word/2010/wordml" xmlns:w15="http://schemas.microsoft.com/office/word/2012/wordml" xmlns:w16se="http://schemas.microsoft.com/office/word/2015/wordml/symex" xmlns:wpg="http://schemas.microsoft.com/office/word/2010/wordprocessingGroup" xmlns:wpi="http://schemas.microsoft.com/office/word/2010/wordprocessingInk" xmlns:wne="http://schemas.microsoft.com/office/word/2006/wordml" xmlns:wps="http://schemas.microsoft.com/office/word/2010/wordprocessingShape" mc:Ignorable="w14 w15 w16se wp14">
   <w:footnote w:type="separator" w:id="-1">
     <w:p>
       <w:pPr>
@@ -7594,8 +8953,8 @@
 </file>
 
 <file path=word/numbering.xml><?xml version="1.0" encoding="utf-8"?>
-<w:numbering xmlns:wpc="http://schemas.microsoft.com/office/word/2010/wordprocessingCanvas" xmlns:mc="http://schemas.openxmlformats.org/markup-compatibility/2006" xmlns:o="urn:schemas-microsoft-com:office:office" xmlns:r="http://schemas.openxmlformats.org/officeDocument/2006/relationships" xmlns:m="http://schemas.openxmlformats.org/officeDocument/2006/math" xmlns:v="urn:schemas-microsoft-com:vml" xmlns:wp14="http://schemas.microsoft.com/office/word/2010/wordprocessingDrawing" xmlns:wp="http://schemas.openxmlformats.org/drawingml/2006/wordprocessingDrawing" xmlns:w10="urn:schemas-microsoft-com:office:word" xmlns:w="http://schemas.openxmlformats.org/wordprocessingml/2006/main" xmlns:w14="http://schemas.microsoft.com/office/word/2010/wordml" xmlns:w15="http://schemas.microsoft.com/office/word/2012/wordml" xmlns:wpg="http://schemas.microsoft.com/office/word/2010/wordprocessingGroup" xmlns:wpi="http://schemas.microsoft.com/office/word/2010/wordprocessingInk" xmlns:wne="http://schemas.microsoft.com/office/word/2006/wordml" xmlns:wps="http://schemas.microsoft.com/office/word/2010/wordprocessingShape" mc:Ignorable="w14 w15 wp14">
-  <w:abstractNum w:abstractNumId="0">
+<w:numbering xmlns:wpc="http://schemas.microsoft.com/office/word/2010/wordprocessingCanvas" xmlns:cx="http://schemas.microsoft.com/office/drawing/2014/chartex" xmlns:cx1="http://schemas.microsoft.com/office/drawing/2015/9/8/chartex" xmlns:cx2="http://schemas.microsoft.com/office/drawing/2015/10/21/chartex" xmlns:cx3="http://schemas.microsoft.com/office/drawing/2016/5/9/chartex" xmlns:cx4="http://schemas.microsoft.com/office/drawing/2016/5/10/chartex" xmlns:cx5="http://schemas.microsoft.com/office/drawing/2016/5/11/chartex" xmlns:mc="http://schemas.openxmlformats.org/markup-compatibility/2006" xmlns:o="urn:schemas-microsoft-com:office:office" xmlns:r="http://schemas.openxmlformats.org/officeDocument/2006/relationships" xmlns:m="http://schemas.openxmlformats.org/officeDocument/2006/math" xmlns:v="urn:schemas-microsoft-com:vml" xmlns:wp14="http://schemas.microsoft.com/office/word/2010/wordprocessingDrawing" xmlns:wp="http://schemas.openxmlformats.org/drawingml/2006/wordprocessingDrawing" xmlns:w10="urn:schemas-microsoft-com:office:word" xmlns:w="http://schemas.openxmlformats.org/wordprocessingml/2006/main" xmlns:w14="http://schemas.microsoft.com/office/word/2010/wordml" xmlns:w15="http://schemas.microsoft.com/office/word/2012/wordml" xmlns:w16se="http://schemas.microsoft.com/office/word/2015/wordml/symex" xmlns:wpg="http://schemas.microsoft.com/office/word/2010/wordprocessingGroup" xmlns:wpi="http://schemas.microsoft.com/office/word/2010/wordprocessingInk" xmlns:wne="http://schemas.microsoft.com/office/word/2006/wordml" xmlns:wps="http://schemas.microsoft.com/office/word/2010/wordprocessingShape" mc:Ignorable="w14 w15 w16se wp14">
+  <w:abstractNum w:abstractNumId="0" w15:restartNumberingAfterBreak="0">
     <w:nsid w:val="FFFFFF7C"/>
     <w:multiLevelType w:val="singleLevel"/>
     <w:tmpl w:val="4B78CEF6"/>
@@ -7612,7 +8971,7 @@
       </w:pPr>
     </w:lvl>
   </w:abstractNum>
-  <w:abstractNum w:abstractNumId="1">
+  <w:abstractNum w:abstractNumId="1" w15:restartNumberingAfterBreak="0">
     <w:nsid w:val="FFFFFF7D"/>
     <w:multiLevelType w:val="singleLevel"/>
     <w:tmpl w:val="BABA0788"/>
@@ -7629,7 +8988,7 @@
       </w:pPr>
     </w:lvl>
   </w:abstractNum>
-  <w:abstractNum w:abstractNumId="2">
+  <w:abstractNum w:abstractNumId="2" w15:restartNumberingAfterBreak="0">
     <w:nsid w:val="FFFFFF7E"/>
     <w:multiLevelType w:val="singleLevel"/>
     <w:tmpl w:val="4308E91E"/>
@@ -7646,7 +9005,7 @@
       </w:pPr>
     </w:lvl>
   </w:abstractNum>
-  <w:abstractNum w:abstractNumId="3">
+  <w:abstractNum w:abstractNumId="3" w15:restartNumberingAfterBreak="0">
     <w:nsid w:val="FFFFFF7F"/>
     <w:multiLevelType w:val="singleLevel"/>
     <w:tmpl w:val="622CCF32"/>
@@ -7663,7 +9022,7 @@
       </w:pPr>
     </w:lvl>
   </w:abstractNum>
-  <w:abstractNum w:abstractNumId="4">
+  <w:abstractNum w:abstractNumId="4" w15:restartNumberingAfterBreak="0">
     <w:nsid w:val="FFFFFF80"/>
     <w:multiLevelType w:val="singleLevel"/>
     <w:tmpl w:val="C032E22E"/>
@@ -7683,7 +9042,7 @@
       </w:rPr>
     </w:lvl>
   </w:abstractNum>
-  <w:abstractNum w:abstractNumId="5">
+  <w:abstractNum w:abstractNumId="5" w15:restartNumberingAfterBreak="0">
     <w:nsid w:val="FFFFFF81"/>
     <w:multiLevelType w:val="singleLevel"/>
     <w:tmpl w:val="FA6A51C0"/>
@@ -7703,7 +9062,7 @@
       </w:rPr>
     </w:lvl>
   </w:abstractNum>
-  <w:abstractNum w:abstractNumId="6">
+  <w:abstractNum w:abstractNumId="6" w15:restartNumberingAfterBreak="0">
     <w:nsid w:val="FFFFFF82"/>
     <w:multiLevelType w:val="singleLevel"/>
     <w:tmpl w:val="9E5E0F56"/>
@@ -7723,7 +9082,7 @@
       </w:rPr>
     </w:lvl>
   </w:abstractNum>
-  <w:abstractNum w:abstractNumId="7">
+  <w:abstractNum w:abstractNumId="7" w15:restartNumberingAfterBreak="0">
     <w:nsid w:val="FFFFFF83"/>
     <w:multiLevelType w:val="singleLevel"/>
     <w:tmpl w:val="66F08436"/>
@@ -7743,7 +9102,7 @@
       </w:rPr>
     </w:lvl>
   </w:abstractNum>
-  <w:abstractNum w:abstractNumId="8">
+  <w:abstractNum w:abstractNumId="8" w15:restartNumberingAfterBreak="0">
     <w:nsid w:val="FFFFFF88"/>
     <w:multiLevelType w:val="singleLevel"/>
     <w:tmpl w:val="827E9BB2"/>
@@ -7760,7 +9119,7 @@
       </w:pPr>
     </w:lvl>
   </w:abstractNum>
-  <w:abstractNum w:abstractNumId="9">
+  <w:abstractNum w:abstractNumId="9" w15:restartNumberingAfterBreak="0">
     <w:nsid w:val="FFFFFF89"/>
     <w:multiLevelType w:val="singleLevel"/>
     <w:tmpl w:val="3C447080"/>
@@ -7780,7 +9139,7 @@
       </w:rPr>
     </w:lvl>
   </w:abstractNum>
-  <w:abstractNum w:abstractNumId="10">
+  <w:abstractNum w:abstractNumId="10" w15:restartNumberingAfterBreak="0">
     <w:nsid w:val="14F23772"/>
     <w:multiLevelType w:val="hybridMultilevel"/>
     <w:tmpl w:val="9AECD786"/>
@@ -7893,7 +9252,7 @@
       </w:rPr>
     </w:lvl>
   </w:abstractNum>
-  <w:abstractNum w:abstractNumId="11">
+  <w:abstractNum w:abstractNumId="11" w15:restartNumberingAfterBreak="0">
     <w:nsid w:val="66673B0E"/>
     <w:multiLevelType w:val="hybridMultilevel"/>
     <w:tmpl w:val="76FAEF00"/>
@@ -8006,7 +9365,7 @@
       </w:rPr>
     </w:lvl>
   </w:abstractNum>
-  <w:abstractNum w:abstractNumId="12">
+  <w:abstractNum w:abstractNumId="12" w15:restartNumberingAfterBreak="0">
     <w:nsid w:val="76C359CC"/>
     <w:multiLevelType w:val="hybridMultilevel"/>
     <w:tmpl w:val="04FC724C"/>
@@ -8095,7 +9454,7 @@
       </w:pPr>
     </w:lvl>
   </w:abstractNum>
-  <w:abstractNum w:abstractNumId="13">
+  <w:abstractNum w:abstractNumId="13" w15:restartNumberingAfterBreak="0">
     <w:nsid w:val="7BA66794"/>
     <w:multiLevelType w:val="hybridMultilevel"/>
     <w:tmpl w:val="B7D4C578"/>
@@ -8254,7 +9613,7 @@
 </file>
 
 <file path=word/styles.xml><?xml version="1.0" encoding="utf-8"?>
-<w:styles xmlns:mc="http://schemas.openxmlformats.org/markup-compatibility/2006" xmlns:r="http://schemas.openxmlformats.org/officeDocument/2006/relationships" xmlns:w="http://schemas.openxmlformats.org/wordprocessingml/2006/main" xmlns:w14="http://schemas.microsoft.com/office/word/2010/wordml" xmlns:w15="http://schemas.microsoft.com/office/word/2012/wordml" mc:Ignorable="w14 w15">
+<w:styles xmlns:mc="http://schemas.openxmlformats.org/markup-compatibility/2006" xmlns:r="http://schemas.openxmlformats.org/officeDocument/2006/relationships" xmlns:w="http://schemas.openxmlformats.org/wordprocessingml/2006/main" xmlns:w14="http://schemas.microsoft.com/office/word/2010/wordml" xmlns:w15="http://schemas.microsoft.com/office/word/2012/wordml" xmlns:w16se="http://schemas.microsoft.com/office/word/2015/wordml/symex" mc:Ignorable="w14 w15 w16se">
   <w:docDefaults>
     <w:rPrDefault>
       <w:rPr>
@@ -8270,7 +9629,7 @@
       </w:pPr>
     </w:pPrDefault>
   </w:docDefaults>
-  <w:latentStyles w:defLockedState="0" w:defUIPriority="99" w:defSemiHidden="0" w:defUnhideWhenUsed="0" w:defQFormat="0" w:count="371">
+  <w:latentStyles w:defLockedState="0" w:defUIPriority="99" w:defSemiHidden="0" w:defUnhideWhenUsed="0" w:defQFormat="0" w:count="374">
     <w:lsdException w:name="Normal" w:uiPriority="0" w:qFormat="1"/>
     <w:lsdException w:name="heading 1" w:uiPriority="9" w:qFormat="1"/>
     <w:lsdException w:name="heading 2" w:semiHidden="1" w:uiPriority="9" w:unhideWhenUsed="1" w:qFormat="1"/>
@@ -8376,7 +9735,6 @@
     <w:lsdException w:name="HTML Sample" w:semiHidden="1" w:unhideWhenUsed="1"/>
     <w:lsdException w:name="HTML Typewriter" w:semiHidden="1" w:unhideWhenUsed="1"/>
     <w:lsdException w:name="HTML Variable" w:semiHidden="1" w:unhideWhenUsed="1"/>
-    <w:lsdException w:name="Normal Table" w:semiHidden="1" w:unhideWhenUsed="1"/>
     <w:lsdException w:name="annotation subject" w:semiHidden="1" w:unhideWhenUsed="1"/>
     <w:lsdException w:name="No List" w:semiHidden="1" w:unhideWhenUsed="1"/>
     <w:lsdException w:name="Outline List 1" w:semiHidden="1" w:unhideWhenUsed="1"/>
@@ -8421,7 +9779,6 @@
     <w:lsdException w:name="Table Professional" w:semiHidden="1" w:unhideWhenUsed="1"/>
     <w:lsdException w:name="Table Subtle 1" w:semiHidden="1" w:unhideWhenUsed="1"/>
     <w:lsdException w:name="Table Subtle 2" w:semiHidden="1" w:unhideWhenUsed="1"/>
-    <w:lsdException w:name="Table Web 1" w:semiHidden="1" w:unhideWhenUsed="1"/>
     <w:lsdException w:name="Table Web 2" w:semiHidden="1" w:unhideWhenUsed="1"/>
     <w:lsdException w:name="Table Web 3" w:semiHidden="1" w:unhideWhenUsed="1"/>
     <w:lsdException w:name="Balloon Text" w:semiHidden="1" w:unhideWhenUsed="1"/>
@@ -8642,6 +9999,9 @@
     <w:lsdException w:name="List Table 5 Dark Accent 6" w:uiPriority="50"/>
     <w:lsdException w:name="List Table 6 Colorful Accent 6" w:uiPriority="51"/>
     <w:lsdException w:name="List Table 7 Colorful Accent 6" w:uiPriority="52"/>
+    <w:lsdException w:name="Mention" w:semiHidden="1" w:unhideWhenUsed="1"/>
+    <w:lsdException w:name="Smart Hyperlink" w:semiHidden="1" w:unhideWhenUsed="1"/>
+    <w:lsdException w:name="Hashtag" w:semiHidden="1" w:unhideWhenUsed="1"/>
   </w:latentStyles>
   <w:style w:type="paragraph" w:default="1" w:styleId="Normal">
     <w:name w:val="Normal"/>
@@ -9377,7 +10737,7 @@
 </file>
 
 <file path=customXml/itemProps1.xml><?xml version="1.0" encoding="utf-8"?>
-<ds:datastoreItem xmlns:ds="http://schemas.openxmlformats.org/officeDocument/2006/customXml" ds:itemID="{FA1AC673-4D06-4408-ABA0-79E4E569E4D8}">
+<ds:datastoreItem xmlns:ds="http://schemas.openxmlformats.org/officeDocument/2006/customXml" ds:itemID="{C2EC3DB8-E407-4707-B6B9-392CC7DA6CC6}">
   <ds:schemaRefs>
     <ds:schemaRef ds:uri="http://schemas.openxmlformats.org/officeDocument/2006/bibliography"/>
   </ds:schemaRefs>

</xml_diff>

<commit_message>
Started Formatting Reference Sheet
</commit_message>
<xml_diff>
--- a/A01 - Alex and Pierre - Report.docx
+++ b/A01 - Alex and Pierre - Report.docx
@@ -518,7 +518,7 @@
             <v:path o:extrusionok="f" gradientshapeok="t" o:connecttype="rect"/>
             <o:lock v:ext="edit" aspectratio="t"/>
           </v:shapetype>
-          <v:shape id="_x0000_i1025" type="#_x0000_t75" style="width:373.3pt;height:68.25pt">
+          <v:shape id="_x0000_i1025" type="#_x0000_t75" style="width:373.25pt;height:67.95pt">
             <v:imagedata r:id="rId9" o:title="ExampleDemonstration"/>
           </v:shape>
         </w:pict>
@@ -3380,7 +3380,7 @@
         <mc:AlternateContent>
           <mc:Choice Requires="wps">
             <w:drawing>
-              <wp:anchor distT="0" distB="0" distL="114300" distR="114300" simplePos="0" relativeHeight="251660800" behindDoc="0" locked="0" layoutInCell="1" allowOverlap="1" wp14:anchorId="56C09A0F" wp14:editId="35E31D7F">
+              <wp:anchor distT="0" distB="0" distL="114300" distR="114300" simplePos="0" relativeHeight="251659776" behindDoc="0" locked="0" layoutInCell="1" allowOverlap="1" wp14:anchorId="56C09A0F" wp14:editId="35E31D7F">
                 <wp:simplePos x="0" y="0"/>
                 <wp:positionH relativeFrom="column">
                   <wp:posOffset>3916680</wp:posOffset>
@@ -3474,7 +3474,7 @@
                 <v:stroke joinstyle="miter"/>
                 <v:path gradientshapeok="t" o:connecttype="rect"/>
               </v:shapetype>
-              <v:shape id="Text Box 22" o:spid="_x0000_s1026" type="#_x0000_t202" style="position:absolute;margin-left:308.4pt;margin-top:133.25pt;width:198.05pt;height:.05pt;z-index:251660800;visibility:visible;mso-wrap-style:square;mso-width-percent:0;mso-wrap-distance-left:9pt;mso-wrap-distance-top:0;mso-wrap-distance-right:9pt;mso-wrap-distance-bottom:0;mso-position-horizontal:absolute;mso-position-horizontal-relative:text;mso-position-vertical:absolute;mso-position-vertical-relative:text;mso-width-percent:0;mso-width-relative:margin;v-text-anchor:top" o:gfxdata="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" stroked="f">
+              <v:shape id="Text Box 22" o:spid="_x0000_s1026" type="#_x0000_t202" style="position:absolute;margin-left:308.4pt;margin-top:133.25pt;width:198.05pt;height:.05pt;z-index:251659776;visibility:visible;mso-wrap-style:square;mso-width-percent:0;mso-wrap-distance-left:9pt;mso-wrap-distance-top:0;mso-wrap-distance-right:9pt;mso-wrap-distance-bottom:0;mso-position-horizontal:absolute;mso-position-horizontal-relative:text;mso-position-vertical:absolute;mso-position-vertical-relative:text;mso-width-percent:0;mso-width-relative:margin;v-text-anchor:top" o:gfxdata="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" stroked="f">
                 <v:textbox style="mso-fit-shape-to-text:t" inset="0,0,0,0">
                   <w:txbxContent>
                     <w:p>
@@ -3530,7 +3530,7 @@
         <mc:AlternateContent>
           <mc:Choice Requires="wps">
             <w:drawing>
-              <wp:anchor distT="0" distB="0" distL="114300" distR="114300" simplePos="0" relativeHeight="251664896" behindDoc="0" locked="0" layoutInCell="1" allowOverlap="1" wp14:anchorId="64EF6820" wp14:editId="4F7A8F68">
+              <wp:anchor distT="0" distB="0" distL="114300" distR="114300" simplePos="0" relativeHeight="251663872" behindDoc="0" locked="0" layoutInCell="1" allowOverlap="1" wp14:anchorId="64EF6820" wp14:editId="4F7A8F68">
                 <wp:simplePos x="0" y="0"/>
                 <wp:positionH relativeFrom="column">
                   <wp:posOffset>-278130</wp:posOffset>
@@ -3617,7 +3617,7 @@
           </mc:Choice>
           <mc:Fallback>
             <w:pict>
-              <v:shape w14:anchorId="64EF6820" id="Text Box 21" o:spid="_x0000_s1027" type="#_x0000_t202" style="position:absolute;margin-left:-21.9pt;margin-top:128.1pt;width:267.6pt;height:.05pt;z-index:251664896;visibility:visible;mso-wrap-style:square;mso-wrap-distance-left:9pt;mso-wrap-distance-top:0;mso-wrap-distance-right:9pt;mso-wrap-distance-bottom:0;mso-position-horizontal:absolute;mso-position-horizontal-relative:text;mso-position-vertical:absolute;mso-position-vertical-relative:text;v-text-anchor:top" o:gfxdata="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" stroked="f">
+              <v:shape w14:anchorId="64EF6820" id="Text Box 21" o:spid="_x0000_s1027" type="#_x0000_t202" style="position:absolute;margin-left:-21.9pt;margin-top:128.1pt;width:267.6pt;height:.05pt;z-index:251663872;visibility:visible;mso-wrap-style:square;mso-wrap-distance-left:9pt;mso-wrap-distance-top:0;mso-wrap-distance-right:9pt;mso-wrap-distance-bottom:0;mso-position-horizontal:absolute;mso-position-horizontal-relative:text;mso-position-vertical:absolute;mso-position-vertical-relative:text;v-text-anchor:top" o:gfxdata="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" stroked="f">
                 <v:textbox style="mso-fit-shape-to-text:t" inset="0,0,0,0">
                   <w:txbxContent>
                     <w:p>
@@ -3671,7 +3671,7 @@
           <w:lang w:val="en-CA" w:eastAsia="en-CA"/>
         </w:rPr>
         <w:drawing>
-          <wp:anchor distT="0" distB="0" distL="114300" distR="114300" simplePos="0" relativeHeight="251621888" behindDoc="0" locked="0" layoutInCell="1" allowOverlap="1" wp14:anchorId="2BDC6552" wp14:editId="4127BAC7">
+          <wp:anchor distT="0" distB="0" distL="114300" distR="114300" simplePos="0" relativeHeight="251620864" behindDoc="0" locked="0" layoutInCell="1" allowOverlap="1" wp14:anchorId="2BDC6552" wp14:editId="4127BAC7">
             <wp:simplePos x="0" y="0"/>
             <wp:positionH relativeFrom="column">
               <wp:posOffset>-19050</wp:posOffset>
@@ -3732,7 +3732,7 @@
           <w:lang w:val="en-CA" w:eastAsia="en-CA"/>
         </w:rPr>
         <w:drawing>
-          <wp:anchor distT="0" distB="0" distL="114300" distR="114300" simplePos="0" relativeHeight="251639296" behindDoc="0" locked="0" layoutInCell="1" allowOverlap="1" wp14:anchorId="2C3542C7" wp14:editId="124FA802">
+          <wp:anchor distT="0" distB="0" distL="114300" distR="114300" simplePos="0" relativeHeight="251638272" behindDoc="0" locked="0" layoutInCell="1" allowOverlap="1" wp14:anchorId="2C3542C7" wp14:editId="124FA802">
             <wp:simplePos x="0" y="0"/>
             <wp:positionH relativeFrom="column">
               <wp:posOffset>3590925</wp:posOffset>
@@ -3807,7 +3807,7 @@
         <mc:AlternateContent>
           <mc:Choice Requires="wps">
             <w:drawing>
-              <wp:anchor distT="0" distB="0" distL="114300" distR="114300" simplePos="0" relativeHeight="251666944" behindDoc="0" locked="0" layoutInCell="1" allowOverlap="1" wp14:anchorId="167C82B6" wp14:editId="41AF4E7E">
+              <wp:anchor distT="0" distB="0" distL="114300" distR="114300" simplePos="0" relativeHeight="251665920" behindDoc="0" locked="0" layoutInCell="1" allowOverlap="1" wp14:anchorId="167C82B6" wp14:editId="41AF4E7E">
                 <wp:simplePos x="0" y="0"/>
                 <wp:positionH relativeFrom="column">
                   <wp:posOffset>1187532</wp:posOffset>
@@ -3903,7 +3903,7 @@
           </mc:Choice>
           <mc:Fallback>
             <w:pict>
-              <v:shape w14:anchorId="167C82B6" id="Text Box 23" o:spid="_x0000_s1028" type="#_x0000_t202" style="position:absolute;margin-left:93.5pt;margin-top:226pt;width:328.95pt;height:.05pt;z-index:251666944;visibility:visible;mso-wrap-style:square;mso-wrap-distance-left:9pt;mso-wrap-distance-top:0;mso-wrap-distance-right:9pt;mso-wrap-distance-bottom:0;mso-position-horizontal:absolute;mso-position-horizontal-relative:text;mso-position-vertical:absolute;mso-position-vertical-relative:text;v-text-anchor:top" o:gfxdata="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" stroked="f">
+              <v:shape w14:anchorId="167C82B6" id="Text Box 23" o:spid="_x0000_s1028" type="#_x0000_t202" style="position:absolute;margin-left:93.5pt;margin-top:226pt;width:328.95pt;height:.05pt;z-index:251665920;visibility:visible;mso-wrap-style:square;mso-wrap-distance-left:9pt;mso-wrap-distance-top:0;mso-wrap-distance-right:9pt;mso-wrap-distance-bottom:0;mso-position-horizontal:absolute;mso-position-horizontal-relative:text;mso-position-vertical:absolute;mso-position-vertical-relative:text;v-text-anchor:top" o:gfxdata="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" stroked="f">
                 <v:textbox style="mso-fit-shape-to-text:t" inset="0,0,0,0">
                   <w:txbxContent>
                     <w:p>
@@ -3966,7 +3966,7 @@
           <w:lang w:val="en-CA" w:eastAsia="en-CA"/>
         </w:rPr>
         <w:drawing>
-          <wp:anchor distT="0" distB="0" distL="114300" distR="114300" simplePos="0" relativeHeight="251662848" behindDoc="0" locked="0" layoutInCell="1" allowOverlap="1" wp14:anchorId="072A2C24" wp14:editId="77EC0989">
+          <wp:anchor distT="0" distB="0" distL="114300" distR="114300" simplePos="0" relativeHeight="251661824" behindDoc="0" locked="0" layoutInCell="1" allowOverlap="1" wp14:anchorId="072A2C24" wp14:editId="77EC0989">
             <wp:simplePos x="0" y="0"/>
             <wp:positionH relativeFrom="column">
               <wp:posOffset>1104405</wp:posOffset>
@@ -4757,7 +4757,7 @@
         <mc:AlternateContent>
           <mc:Choice Requires="wps">
             <w:drawing>
-              <wp:anchor distT="0" distB="0" distL="114300" distR="114300" simplePos="0" relativeHeight="251715072" behindDoc="0" locked="0" layoutInCell="1" allowOverlap="1" wp14:anchorId="6FDC6400" wp14:editId="74F5558C">
+              <wp:anchor distT="0" distB="0" distL="114300" distR="114300" simplePos="0" relativeHeight="251714048" behindDoc="0" locked="0" layoutInCell="1" allowOverlap="1" wp14:anchorId="6FDC6400" wp14:editId="74F5558C">
                 <wp:simplePos x="0" y="0"/>
                 <wp:positionH relativeFrom="column">
                   <wp:posOffset>1748332</wp:posOffset>
@@ -4850,7 +4850,7 @@
           </mc:Choice>
           <mc:Fallback>
             <w:pict>
-              <v:shape w14:anchorId="6FDC6400" id="Text Box 3" o:spid="_x0000_s1029" type="#_x0000_t202" style="position:absolute;margin-left:137.65pt;margin-top:153.2pt;width:186.45pt;height:.05pt;z-index:251715072;visibility:visible;mso-wrap-style:square;mso-wrap-distance-left:9pt;mso-wrap-distance-top:0;mso-wrap-distance-right:9pt;mso-wrap-distance-bottom:0;mso-position-horizontal:absolute;mso-position-horizontal-relative:text;mso-position-vertical:absolute;mso-position-vertical-relative:text;v-text-anchor:top" o:gfxdata="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" stroked="f">
+              <v:shape w14:anchorId="6FDC6400" id="Text Box 3" o:spid="_x0000_s1029" type="#_x0000_t202" style="position:absolute;margin-left:137.65pt;margin-top:153.2pt;width:186.45pt;height:.05pt;z-index:251714048;visibility:visible;mso-wrap-style:square;mso-wrap-distance-left:9pt;mso-wrap-distance-top:0;mso-wrap-distance-right:9pt;mso-wrap-distance-bottom:0;mso-position-horizontal:absolute;mso-position-horizontal-relative:text;mso-position-vertical:absolute;mso-position-vertical-relative:text;v-text-anchor:top" o:gfxdata="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" stroked="f">
                 <v:textbox style="mso-fit-shape-to-text:t" inset="0,0,0,0">
                   <w:txbxContent>
                     <w:p>
@@ -4949,7 +4949,39 @@
         <w:t>Center of Mass</w:t>
       </w:r>
       <w:r>
-        <w:t xml:space="preserve"> before being able to determine how it would react to Torque or another force. A good example of torque with “no fixed axis” is balance. Gravity works on the object</w:t>
+        <w:t xml:space="preserve"> before being able to determine how it would react to Torque or another force. </w:t>
+      </w:r>
+      <w:r>
+        <w:rPr>
+          <w:i/>
+        </w:rPr>
+        <w:t xml:space="preserve">(Hatton, </w:t>
+      </w:r>
+      <w:r>
+        <w:rPr>
+          <w:i/>
+        </w:rPr>
+        <w:t>n.</w:t>
+      </w:r>
+      <w:bookmarkStart w:id="16" w:name="_GoBack"/>
+      <w:bookmarkEnd w:id="16"/>
+      <w:r>
+        <w:rPr>
+          <w:i/>
+        </w:rPr>
+        <w:t>d.</w:t>
+      </w:r>
+      <w:r>
+        <w:rPr>
+          <w:i/>
+        </w:rPr>
+        <w:t>)</w:t>
+      </w:r>
+      <w:r>
+        <w:t xml:space="preserve"> </w:t>
+      </w:r>
+      <w:r>
+        <w:t>A good example of torque with “no fixed axis” is balance. Gravity works on the object</w:t>
       </w:r>
       <w:r>
         <w:t>’</w:t>
@@ -4971,6 +5003,9 @@
       </w:r>
       <w:r>
         <w:t xml:space="preserve"> rotates the object accordingly.</w:t>
+      </w:r>
+      <w:r>
+        <w:t xml:space="preserve"> </w:t>
       </w:r>
     </w:p>
     <w:p>
@@ -5070,7 +5105,7 @@
           <w:lang w:val="en-CA" w:eastAsia="en-CA"/>
         </w:rPr>
         <w:drawing>
-          <wp:anchor distT="0" distB="0" distL="114300" distR="114300" simplePos="0" relativeHeight="251691520" behindDoc="0" locked="0" layoutInCell="1" allowOverlap="1" wp14:anchorId="2E6DC796" wp14:editId="448E81A9">
+          <wp:anchor distT="0" distB="0" distL="114300" distR="114300" simplePos="0" relativeHeight="251690496" behindDoc="0" locked="0" layoutInCell="1" allowOverlap="1" wp14:anchorId="2E6DC796" wp14:editId="448E81A9">
             <wp:simplePos x="0" y="0"/>
             <wp:positionH relativeFrom="margin">
               <wp:posOffset>445796</wp:posOffset>
@@ -5132,7 +5167,7 @@
           <w:lang w:val="en-CA" w:eastAsia="en-CA"/>
         </w:rPr>
         <w:drawing>
-          <wp:anchor distT="0" distB="0" distL="114300" distR="114300" simplePos="0" relativeHeight="251617792" behindDoc="0" locked="0" layoutInCell="1" allowOverlap="1" wp14:anchorId="3A7DC01B" wp14:editId="053FA13B">
+          <wp:anchor distT="0" distB="0" distL="114300" distR="114300" simplePos="0" relativeHeight="251616768" behindDoc="0" locked="0" layoutInCell="1" allowOverlap="1" wp14:anchorId="3A7DC01B" wp14:editId="053FA13B">
             <wp:simplePos x="0" y="0"/>
             <wp:positionH relativeFrom="margin">
               <wp:posOffset>4112895</wp:posOffset>
@@ -5205,7 +5240,7 @@
         <mc:AlternateContent>
           <mc:Choice Requires="wps">
             <w:drawing>
-              <wp:anchor distT="0" distB="0" distL="114300" distR="114300" simplePos="0" relativeHeight="251710976" behindDoc="0" locked="0" layoutInCell="1" allowOverlap="1" wp14:anchorId="480040D4" wp14:editId="4CC3DA95">
+              <wp:anchor distT="0" distB="0" distL="114300" distR="114300" simplePos="0" relativeHeight="251709952" behindDoc="0" locked="0" layoutInCell="1" allowOverlap="1" wp14:anchorId="480040D4" wp14:editId="4CC3DA95">
                 <wp:simplePos x="0" y="0"/>
                 <wp:positionH relativeFrom="column">
                   <wp:posOffset>440487</wp:posOffset>
@@ -5247,7 +5282,7 @@
                                 <w:sz w:val="18"/>
                               </w:rPr>
                             </w:pPr>
-                            <w:bookmarkStart w:id="16" w:name="_Toc479160318"/>
+                            <w:bookmarkStart w:id="17" w:name="_Toc479160318"/>
                             <w:r>
                               <w:rPr>
                                 <w:sz w:val="18"/>
@@ -5266,7 +5301,7 @@
                               </w:rPr>
                               <w:t>Irregularly Shaped Object</w:t>
                             </w:r>
-                            <w:bookmarkEnd w:id="16"/>
+                            <w:bookmarkEnd w:id="17"/>
                           </w:p>
                           <w:p>
                             <w:pPr>
@@ -5310,7 +5345,7 @@
           </mc:Choice>
           <mc:Fallback>
             <w:pict>
-              <v:shape w14:anchorId="480040D4" id="Text Box 20" o:spid="_x0000_s1030" type="#_x0000_t202" style="position:absolute;margin-left:34.7pt;margin-top:16.65pt;width:186.45pt;height:.05pt;z-index:251710976;visibility:visible;mso-wrap-style:square;mso-wrap-distance-left:9pt;mso-wrap-distance-top:0;mso-wrap-distance-right:9pt;mso-wrap-distance-bottom:0;mso-position-horizontal:absolute;mso-position-horizontal-relative:text;mso-position-vertical:absolute;mso-position-vertical-relative:text;v-text-anchor:top" o:gfxdata="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" stroked="f">
+              <v:shape w14:anchorId="480040D4" id="Text Box 20" o:spid="_x0000_s1030" type="#_x0000_t202" style="position:absolute;margin-left:34.7pt;margin-top:16.65pt;width:186.45pt;height:.05pt;z-index:251709952;visibility:visible;mso-wrap-style:square;mso-wrap-distance-left:9pt;mso-wrap-distance-top:0;mso-wrap-distance-right:9pt;mso-wrap-distance-bottom:0;mso-position-horizontal:absolute;mso-position-horizontal-relative:text;mso-position-vertical:absolute;mso-position-vertical-relative:text;v-text-anchor:top" o:gfxdata="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" stroked="f">
                 <v:textbox style="mso-fit-shape-to-text:t" inset="0,0,0,0">
                   <w:txbxContent>
                     <w:p>
@@ -5321,7 +5356,7 @@
                           <w:sz w:val="18"/>
                         </w:rPr>
                       </w:pPr>
-                      <w:bookmarkStart w:id="17" w:name="_Toc479160318"/>
+                      <w:bookmarkStart w:id="18" w:name="_Toc479160318"/>
                       <w:r>
                         <w:rPr>
                           <w:sz w:val="18"/>
@@ -5340,7 +5375,7 @@
                         </w:rPr>
                         <w:t>Irregularly Shaped Object</w:t>
                       </w:r>
-                      <w:bookmarkEnd w:id="17"/>
+                      <w:bookmarkEnd w:id="18"/>
                     </w:p>
                     <w:p>
                       <w:pPr>
@@ -5384,7 +5419,7 @@
         <mc:AlternateContent>
           <mc:Choice Requires="wps">
             <w:drawing>
-              <wp:anchor distT="0" distB="0" distL="114300" distR="114300" simplePos="0" relativeHeight="251637248" behindDoc="0" locked="0" layoutInCell="1" allowOverlap="1" wp14:anchorId="75190A9B" wp14:editId="5CB8C2A9">
+              <wp:anchor distT="0" distB="0" distL="114300" distR="114300" simplePos="0" relativeHeight="251636224" behindDoc="0" locked="0" layoutInCell="1" allowOverlap="1" wp14:anchorId="75190A9B" wp14:editId="5CB8C2A9">
                 <wp:simplePos x="0" y="0"/>
                 <wp:positionH relativeFrom="column">
                   <wp:posOffset>3797300</wp:posOffset>
@@ -5423,7 +5458,7 @@
                               <w:pStyle w:val="TableofFigures"/>
                               <w:jc w:val="center"/>
                             </w:pPr>
-                            <w:bookmarkStart w:id="18" w:name="_Toc479160319"/>
+                            <w:bookmarkStart w:id="19" w:name="_Toc479160319"/>
                             <w:r>
                               <w:rPr>
                                 <w:sz w:val="18"/>
@@ -5442,7 +5477,7 @@
                               </w:rPr>
                               <w:t>Void Space</w:t>
                             </w:r>
-                            <w:bookmarkEnd w:id="18"/>
+                            <w:bookmarkEnd w:id="19"/>
                           </w:p>
                           <w:p>
                             <w:pPr>
@@ -5489,7 +5524,7 @@
           </mc:Choice>
           <mc:Fallback>
             <w:pict>
-              <v:shape w14:anchorId="75190A9B" id="Text Box 26" o:spid="_x0000_s1031" type="#_x0000_t202" style="position:absolute;margin-left:299pt;margin-top:16.7pt;width:153.75pt;height:.05pt;z-index:251637248;visibility:visible;mso-wrap-style:square;mso-width-percent:0;mso-wrap-distance-left:9pt;mso-wrap-distance-top:0;mso-wrap-distance-right:9pt;mso-wrap-distance-bottom:0;mso-position-horizontal:absolute;mso-position-horizontal-relative:text;mso-position-vertical:absolute;mso-position-vertical-relative:text;mso-width-percent:0;mso-width-relative:margin;v-text-anchor:top" o:gfxdata="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" stroked="f">
+              <v:shape w14:anchorId="75190A9B" id="Text Box 26" o:spid="_x0000_s1031" type="#_x0000_t202" style="position:absolute;margin-left:299pt;margin-top:16.7pt;width:153.75pt;height:.05pt;z-index:251636224;visibility:visible;mso-wrap-style:square;mso-width-percent:0;mso-wrap-distance-left:9pt;mso-wrap-distance-top:0;mso-wrap-distance-right:9pt;mso-wrap-distance-bottom:0;mso-position-horizontal:absolute;mso-position-horizontal-relative:text;mso-position-vertical:absolute;mso-position-vertical-relative:text;mso-width-percent:0;mso-width-relative:margin;v-text-anchor:top" o:gfxdata="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" stroked="f">
                 <v:textbox style="mso-fit-shape-to-text:t" inset="0,0,0,0">
                   <w:txbxContent>
                     <w:p>
@@ -5497,7 +5532,7 @@
                         <w:pStyle w:val="TableofFigures"/>
                         <w:jc w:val="center"/>
                       </w:pPr>
-                      <w:bookmarkStart w:id="19" w:name="_Toc479160319"/>
+                      <w:bookmarkStart w:id="20" w:name="_Toc479160319"/>
                       <w:r>
                         <w:rPr>
                           <w:sz w:val="18"/>
@@ -5516,7 +5551,7 @@
                         </w:rPr>
                         <w:t>Void Space</w:t>
                       </w:r>
-                      <w:bookmarkEnd w:id="19"/>
+                      <w:bookmarkEnd w:id="20"/>
                     </w:p>
                     <w:p>
                       <w:pPr>
@@ -5607,7 +5642,7 @@
           <w:lang w:val="en-CA"/>
         </w:rPr>
       </w:pPr>
-      <w:bookmarkStart w:id="20" w:name="_Toc479160365"/>
+      <w:bookmarkStart w:id="21" w:name="_Toc479160365"/>
       <w:r>
         <w:rPr>
           <w:lang w:val="en-CA"/>
@@ -5627,7 +5662,7 @@
         </w:rPr>
         <w:t>?</w:t>
       </w:r>
-      <w:bookmarkEnd w:id="20"/>
+      <w:bookmarkEnd w:id="21"/>
     </w:p>
     <w:p>
       <w:r>
@@ -5989,7 +6024,7 @@
           <w:lang w:val="en-CA" w:eastAsia="en-CA"/>
         </w:rPr>
         <w:drawing>
-          <wp:anchor distT="0" distB="0" distL="114300" distR="114300" simplePos="0" relativeHeight="251602432" behindDoc="0" locked="0" layoutInCell="1" allowOverlap="1" wp14:anchorId="3710AC08" wp14:editId="15A47232">
+          <wp:anchor distT="0" distB="0" distL="114300" distR="114300" simplePos="0" relativeHeight="251601408" behindDoc="0" locked="0" layoutInCell="1" allowOverlap="1" wp14:anchorId="3710AC08" wp14:editId="15A47232">
             <wp:simplePos x="0" y="0"/>
             <wp:positionH relativeFrom="margin">
               <wp:posOffset>-167640</wp:posOffset>
@@ -6044,13 +6079,8 @@
           </wp:anchor>
         </w:drawing>
       </w:r>
-      <w:proofErr w:type="gramStart"/>
-      <w:r>
-        <w:t>So</w:t>
-      </w:r>
-      <w:proofErr w:type="gramEnd"/>
-      <w:r>
-        <w:t xml:space="preserve"> if</w:t>
+      <w:r>
+        <w:t>So if</w:t>
       </w:r>
       <w:r>
         <w:t xml:space="preserve"> the original object was split like so (1 and 2 being where mass is and 3 being “void” space), this is what it would look like.</w:t>
@@ -6314,7 +6344,7 @@
         <mc:AlternateContent>
           <mc:Choice Requires="wps">
             <w:drawing>
-              <wp:anchor distT="0" distB="0" distL="114300" distR="114300" simplePos="0" relativeHeight="251642368" behindDoc="0" locked="0" layoutInCell="1" allowOverlap="1" wp14:anchorId="60BD9FFC" wp14:editId="65AF6CBF">
+              <wp:anchor distT="0" distB="0" distL="114300" distR="114300" simplePos="0" relativeHeight="251641344" behindDoc="0" locked="0" layoutInCell="1" allowOverlap="1" wp14:anchorId="60BD9FFC" wp14:editId="65AF6CBF">
                 <wp:simplePos x="0" y="0"/>
                 <wp:positionH relativeFrom="column">
                   <wp:posOffset>-1921408</wp:posOffset>
@@ -6356,7 +6386,7 @@
                                 <w:sz w:val="18"/>
                               </w:rPr>
                             </w:pPr>
-                            <w:bookmarkStart w:id="21" w:name="_Toc479160320"/>
+                            <w:bookmarkStart w:id="22" w:name="_Toc479160320"/>
                             <w:r>
                               <w:rPr>
                                 <w:sz w:val="18"/>
@@ -6375,7 +6405,7 @@
                               </w:rPr>
                               <w:t>Center of Mass</w:t>
                             </w:r>
-                            <w:bookmarkEnd w:id="21"/>
+                            <w:bookmarkEnd w:id="22"/>
                           </w:p>
                           <w:p>
                             <w:pPr>
@@ -6422,7 +6452,7 @@
           </mc:Choice>
           <mc:Fallback>
             <w:pict>
-              <v:shape w14:anchorId="60BD9FFC" id="Text Box 27" o:spid="_x0000_s1032" type="#_x0000_t202" style="position:absolute;margin-left:-151.3pt;margin-top:2.9pt;width:163.8pt;height:.05pt;z-index:251642368;visibility:visible;mso-wrap-style:square;mso-width-percent:0;mso-wrap-distance-left:9pt;mso-wrap-distance-top:0;mso-wrap-distance-right:9pt;mso-wrap-distance-bottom:0;mso-position-horizontal:absolute;mso-position-horizontal-relative:text;mso-position-vertical:absolute;mso-position-vertical-relative:text;mso-width-percent:0;mso-width-relative:margin;v-text-anchor:top" o:gfxdata="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" stroked="f">
+              <v:shape w14:anchorId="60BD9FFC" id="Text Box 27" o:spid="_x0000_s1032" type="#_x0000_t202" style="position:absolute;margin-left:-151.3pt;margin-top:2.9pt;width:163.8pt;height:.05pt;z-index:251641344;visibility:visible;mso-wrap-style:square;mso-width-percent:0;mso-wrap-distance-left:9pt;mso-wrap-distance-top:0;mso-wrap-distance-right:9pt;mso-wrap-distance-bottom:0;mso-position-horizontal:absolute;mso-position-horizontal-relative:text;mso-position-vertical:absolute;mso-position-vertical-relative:text;mso-width-percent:0;mso-width-relative:margin;v-text-anchor:top" o:gfxdata="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" stroked="f">
                 <v:textbox style="mso-fit-shape-to-text:t" inset="0,0,0,0">
                   <w:txbxContent>
                     <w:p>
@@ -6433,7 +6463,7 @@
                           <w:sz w:val="18"/>
                         </w:rPr>
                       </w:pPr>
-                      <w:bookmarkStart w:id="22" w:name="_Toc479160320"/>
+                      <w:bookmarkStart w:id="23" w:name="_Toc479160320"/>
                       <w:r>
                         <w:rPr>
                           <w:sz w:val="18"/>
@@ -6452,7 +6482,7 @@
                         </w:rPr>
                         <w:t>Center of Mass</w:t>
                       </w:r>
-                      <w:bookmarkEnd w:id="22"/>
+                      <w:bookmarkEnd w:id="23"/>
                     </w:p>
                     <w:p>
                       <w:pPr>
@@ -6496,14 +6526,14 @@
           <w:rStyle w:val="Heading3Char"/>
         </w:rPr>
       </w:pPr>
-      <w:bookmarkStart w:id="23" w:name="_Toc479160366"/>
+      <w:bookmarkStart w:id="24" w:name="_Toc479160366"/>
       <w:r>
         <w:rPr>
           <w:rStyle w:val="Heading3Char"/>
         </w:rPr>
         <w:t>How Is It Relevant to Game Programming?</w:t>
       </w:r>
-      <w:bookmarkEnd w:id="23"/>
+      <w:bookmarkEnd w:id="24"/>
     </w:p>
     <w:p>
       <w:r>
@@ -6553,7 +6583,7 @@
       <w:pPr>
         <w:pStyle w:val="Heading2"/>
       </w:pPr>
-      <w:bookmarkStart w:id="24" w:name="_Toc479160367"/>
+      <w:bookmarkStart w:id="25" w:name="_Toc479160367"/>
       <w:r>
         <w:lastRenderedPageBreak/>
         <w:t xml:space="preserve">Drag </w:t>
@@ -6561,13 +6591,13 @@
       <w:r>
         <w:t>and Lift</w:t>
       </w:r>
-      <w:bookmarkEnd w:id="24"/>
+      <w:bookmarkEnd w:id="25"/>
     </w:p>
     <w:p>
       <w:pPr>
         <w:pStyle w:val="Heading3"/>
       </w:pPr>
-      <w:bookmarkStart w:id="25" w:name="_Toc479160368"/>
+      <w:bookmarkStart w:id="26" w:name="_Toc479160368"/>
       <w:r>
         <w:t xml:space="preserve">What Is </w:t>
       </w:r>
@@ -6580,7 +6610,7 @@
       <w:r>
         <w:t>?</w:t>
       </w:r>
-      <w:bookmarkEnd w:id="25"/>
+      <w:bookmarkEnd w:id="26"/>
     </w:p>
     <w:p>
       <w:r>
@@ -6626,22 +6656,46 @@
         <w:t>Air resistance is dependent on an object’s velocity</w:t>
       </w:r>
       <w:r>
-        <w:t xml:space="preserve"> (Rit</w:t>
-      </w:r>
-      <w:r>
+        <w:t xml:space="preserve"> </w:t>
+      </w:r>
+      <w:r>
+        <w:rPr>
+          <w:i/>
+        </w:rPr>
+        <w:t>(Rit</w:t>
+      </w:r>
+      <w:r>
+        <w:rPr>
+          <w:i/>
+        </w:rPr>
         <w:t>.</w:t>
       </w:r>
       <w:r>
+        <w:rPr>
+          <w:i/>
+        </w:rPr>
         <w:t xml:space="preserve">edu, </w:t>
       </w:r>
       <w:r>
+        <w:rPr>
+          <w:i/>
+        </w:rPr>
         <w:t>n.d.</w:t>
       </w:r>
       <w:r>
+        <w:rPr>
+          <w:i/>
+        </w:rPr>
         <w:t>)</w:t>
       </w:r>
       <w:r>
-        <w:t xml:space="preserve">. </w:t>
+        <w:rPr>
+          <w:i/>
+        </w:rPr>
+        <w:t>.</w:t>
+      </w:r>
+      <w:r>
+        <w:t xml:space="preserve"> </w:t>
       </w:r>
       <w:r>
         <w:t xml:space="preserve">So, the faster an object is moving, the more air resistance it will have. </w:t>
@@ -6687,7 +6741,7 @@
         <mc:AlternateContent>
           <mc:Choice Requires="wps">
             <w:drawing>
-              <wp:anchor distT="0" distB="0" distL="114300" distR="114300" simplePos="0" relativeHeight="251668992" behindDoc="1" locked="0" layoutInCell="1" allowOverlap="1" wp14:anchorId="2AA7B9EF" wp14:editId="7F94D3F9">
+              <wp:anchor distT="0" distB="0" distL="114300" distR="114300" simplePos="0" relativeHeight="251667968" behindDoc="1" locked="0" layoutInCell="1" allowOverlap="1" wp14:anchorId="2AA7B9EF" wp14:editId="7F94D3F9">
                 <wp:simplePos x="0" y="0"/>
                 <wp:positionH relativeFrom="column">
                   <wp:posOffset>-125730</wp:posOffset>
@@ -6729,7 +6783,7 @@
                                 <w:sz w:val="18"/>
                               </w:rPr>
                             </w:pPr>
-                            <w:bookmarkStart w:id="26" w:name="_Toc479160321"/>
+                            <w:bookmarkStart w:id="27" w:name="_Toc479160321"/>
                             <w:r>
                               <w:rPr>
                                 <w:sz w:val="18"/>
@@ -6748,7 +6802,7 @@
                               </w:rPr>
                               <w:t>. Table of Drag Coefficients</w:t>
                             </w:r>
-                            <w:bookmarkEnd w:id="26"/>
+                            <w:bookmarkEnd w:id="27"/>
                           </w:p>
                           <w:p>
                             <w:pPr>
@@ -6773,30 +6827,8 @@
                               <w:rPr>
                                 <w:sz w:val="18"/>
                               </w:rPr>
-                              <w:t xml:space="preserve"> Drag” by </w:t>
+                              <w:t xml:space="preserve"> Drag” by Sighard Hoerner</w:t>
                             </w:r>
-                            <w:proofErr w:type="spellStart"/>
-                            <w:r>
-                              <w:rPr>
-                                <w:sz w:val="18"/>
-                              </w:rPr>
-                              <w:t>Sighard</w:t>
-                            </w:r>
-                            <w:proofErr w:type="spellEnd"/>
-                            <w:r>
-                              <w:rPr>
-                                <w:sz w:val="18"/>
-                              </w:rPr>
-                              <w:t xml:space="preserve"> </w:t>
-                            </w:r>
-                            <w:proofErr w:type="spellStart"/>
-                            <w:r>
-                              <w:rPr>
-                                <w:sz w:val="18"/>
-                              </w:rPr>
-                              <w:t>Hoerner</w:t>
-                            </w:r>
-                            <w:proofErr w:type="spellEnd"/>
                             <w:r>
                               <w:rPr>
                                 <w:sz w:val="18"/>
@@ -6831,7 +6863,7 @@
           </mc:Choice>
           <mc:Fallback>
             <w:pict>
-              <v:shape w14:anchorId="2AA7B9EF" id="Text Box 2" o:spid="_x0000_s1033" type="#_x0000_t202" style="position:absolute;margin-left:-9.9pt;margin-top:47.55pt;width:143.55pt;height:39.2pt;z-index:-251647488;visibility:visible;mso-wrap-style:square;mso-width-percent:0;mso-height-percent:0;mso-wrap-distance-left:9pt;mso-wrap-distance-top:0;mso-wrap-distance-right:9pt;mso-wrap-distance-bottom:0;mso-position-horizontal:absolute;mso-position-horizontal-relative:text;mso-position-vertical:absolute;mso-position-vertical-relative:text;mso-width-percent:0;mso-height-percent:0;mso-width-relative:margin;mso-height-relative:margin;v-text-anchor:top" o:gfxdata="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" stroked="f">
+              <v:shape w14:anchorId="2AA7B9EF" id="Text Box 2" o:spid="_x0000_s1033" type="#_x0000_t202" style="position:absolute;margin-left:-9.9pt;margin-top:47.55pt;width:143.55pt;height:39.2pt;z-index:-251648512;visibility:visible;mso-wrap-style:square;mso-width-percent:0;mso-height-percent:0;mso-wrap-distance-left:9pt;mso-wrap-distance-top:0;mso-wrap-distance-right:9pt;mso-wrap-distance-bottom:0;mso-position-horizontal:absolute;mso-position-horizontal-relative:text;mso-position-vertical:absolute;mso-position-vertical-relative:text;mso-width-percent:0;mso-height-percent:0;mso-width-relative:margin;mso-height-relative:margin;v-text-anchor:top" o:gfxdata="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" stroked="f">
                 <v:textbox inset="0,0,0,0">
                   <w:txbxContent>
                     <w:p>
@@ -6842,7 +6874,7 @@
                           <w:sz w:val="18"/>
                         </w:rPr>
                       </w:pPr>
-                      <w:bookmarkStart w:id="27" w:name="_Toc479160321"/>
+                      <w:bookmarkStart w:id="28" w:name="_Toc479160321"/>
                       <w:r>
                         <w:rPr>
                           <w:sz w:val="18"/>
@@ -6861,7 +6893,7 @@
                         </w:rPr>
                         <w:t>. Table of Drag Coefficients</w:t>
                       </w:r>
-                      <w:bookmarkEnd w:id="27"/>
+                      <w:bookmarkEnd w:id="28"/>
                     </w:p>
                     <w:p>
                       <w:pPr>
@@ -6886,30 +6918,8 @@
                         <w:rPr>
                           <w:sz w:val="18"/>
                         </w:rPr>
-                        <w:t xml:space="preserve"> Drag” by </w:t>
+                        <w:t xml:space="preserve"> Drag” by Sighard Hoerner</w:t>
                       </w:r>
-                      <w:proofErr w:type="spellStart"/>
-                      <w:r>
-                        <w:rPr>
-                          <w:sz w:val="18"/>
-                        </w:rPr>
-                        <w:t>Sighard</w:t>
-                      </w:r>
-                      <w:proofErr w:type="spellEnd"/>
-                      <w:r>
-                        <w:rPr>
-                          <w:sz w:val="18"/>
-                        </w:rPr>
-                        <w:t xml:space="preserve"> </w:t>
-                      </w:r>
-                      <w:proofErr w:type="spellStart"/>
-                      <w:r>
-                        <w:rPr>
-                          <w:sz w:val="18"/>
-                        </w:rPr>
-                        <w:t>Hoerner</w:t>
-                      </w:r>
-                      <w:proofErr w:type="spellEnd"/>
                       <w:r>
                         <w:rPr>
                           <w:sz w:val="18"/>
@@ -6936,7 +6946,7 @@
           <w:lang w:val="en-CA" w:eastAsia="en-CA"/>
         </w:rPr>
         <w:drawing>
-          <wp:anchor distT="0" distB="0" distL="114300" distR="114300" simplePos="0" relativeHeight="251671040" behindDoc="1" locked="0" layoutInCell="1" allowOverlap="1" wp14:anchorId="2D935932" wp14:editId="08D192DB">
+          <wp:anchor distT="0" distB="0" distL="114300" distR="114300" simplePos="0" relativeHeight="251670016" behindDoc="1" locked="0" layoutInCell="1" allowOverlap="1" wp14:anchorId="2D935932" wp14:editId="08D192DB">
             <wp:simplePos x="0" y="0"/>
             <wp:positionH relativeFrom="column">
               <wp:posOffset>-64795</wp:posOffset>
@@ -7005,7 +7015,16 @@
         <w:t>have;</w:t>
       </w:r>
       <w:r>
-        <w:t xml:space="preserve"> it is dependent on the shape of the object being used. (engineeringtoolbox.com, n.d.). </w:t>
+        <w:t xml:space="preserve"> it is dependent on the shape of the object being used. </w:t>
+      </w:r>
+      <w:r>
+        <w:rPr>
+          <w:i/>
+        </w:rPr>
+        <w:t>(engineeringtoolbox.com, n.d.).</w:t>
+      </w:r>
+      <w:r>
+        <w:t xml:space="preserve"> </w:t>
       </w:r>
       <w:r>
         <w:t>See Fig. 2 for a table full of drag coefficients and the shapes they are associated to.</w:t>
@@ -7092,7 +7111,7 @@
           <w:lang w:val="en-CA"/>
         </w:rPr>
       </w:pPr>
-      <w:bookmarkStart w:id="28" w:name="_Toc479160369"/>
+      <w:bookmarkStart w:id="29" w:name="_Toc479160369"/>
       <w:r>
         <w:rPr>
           <w:lang w:val="en-CA"/>
@@ -7111,7 +7130,7 @@
         </w:rPr>
         <w:t>e Calculate Drag?</w:t>
       </w:r>
-      <w:bookmarkEnd w:id="28"/>
+      <w:bookmarkEnd w:id="29"/>
     </w:p>
     <w:p>
       <w:pPr>
@@ -7376,7 +7395,7 @@
           <w:lang w:val="en-CA" w:eastAsia="en-CA"/>
         </w:rPr>
         <w:drawing>
-          <wp:anchor distT="0" distB="0" distL="114300" distR="114300" simplePos="0" relativeHeight="251673088" behindDoc="0" locked="0" layoutInCell="1" allowOverlap="1" wp14:anchorId="3D6BB962" wp14:editId="68B3BC91">
+          <wp:anchor distT="0" distB="0" distL="114300" distR="114300" simplePos="0" relativeHeight="251672064" behindDoc="0" locked="0" layoutInCell="1" allowOverlap="1" wp14:anchorId="3D6BB962" wp14:editId="68B3BC91">
             <wp:simplePos x="0" y="0"/>
             <wp:positionH relativeFrom="column">
               <wp:posOffset>5139867</wp:posOffset>
@@ -7444,7 +7463,7 @@
           <w:lang w:val="en-CA" w:eastAsia="en-CA"/>
         </w:rPr>
         <w:drawing>
-          <wp:anchor distT="0" distB="0" distL="114300" distR="114300" simplePos="0" relativeHeight="251619840" behindDoc="1" locked="0" layoutInCell="1" allowOverlap="1" wp14:anchorId="4A380FDB" wp14:editId="63C5249D">
+          <wp:anchor distT="0" distB="0" distL="114300" distR="114300" simplePos="0" relativeHeight="251618816" behindDoc="1" locked="0" layoutInCell="1" allowOverlap="1" wp14:anchorId="4A380FDB" wp14:editId="63C5249D">
             <wp:simplePos x="0" y="0"/>
             <wp:positionH relativeFrom="column">
               <wp:posOffset>-98425</wp:posOffset>
@@ -7512,7 +7531,7 @@
           <w:lang w:val="en-CA" w:eastAsia="en-CA"/>
         </w:rPr>
         <w:drawing>
-          <wp:anchor distT="0" distB="0" distL="114300" distR="114300" simplePos="0" relativeHeight="251675136" behindDoc="0" locked="0" layoutInCell="1" allowOverlap="1" wp14:anchorId="1D1A95FF" wp14:editId="1FF90DE3">
+          <wp:anchor distT="0" distB="0" distL="114300" distR="114300" simplePos="0" relativeHeight="251674112" behindDoc="0" locked="0" layoutInCell="1" allowOverlap="1" wp14:anchorId="1D1A95FF" wp14:editId="1FF90DE3">
             <wp:simplePos x="0" y="0"/>
             <wp:positionH relativeFrom="column">
               <wp:posOffset>2077085</wp:posOffset>
@@ -7579,7 +7598,7 @@
         <mc:AlternateContent>
           <mc:Choice Requires="wps">
             <w:drawing>
-              <wp:anchor distT="0" distB="0" distL="114300" distR="114300" simplePos="0" relativeHeight="251654656" behindDoc="1" locked="0" layoutInCell="1" allowOverlap="1" wp14:anchorId="74E61815" wp14:editId="3A36D990">
+              <wp:anchor distT="0" distB="0" distL="114300" distR="114300" simplePos="0" relativeHeight="251653632" behindDoc="1" locked="0" layoutInCell="1" allowOverlap="1" wp14:anchorId="74E61815" wp14:editId="3A36D990">
                 <wp:simplePos x="0" y="0"/>
                 <wp:positionH relativeFrom="column">
                   <wp:posOffset>4048049</wp:posOffset>
@@ -7622,7 +7641,7 @@
                                 <w:lang w:val="en-CA"/>
                               </w:rPr>
                             </w:pPr>
-                            <w:bookmarkStart w:id="29" w:name="_Toc479160322"/>
+                            <w:bookmarkStart w:id="30" w:name="_Toc479160322"/>
                             <w:r>
                               <w:rPr>
                                 <w:sz w:val="18"/>
@@ -7637,7 +7656,7 @@
                               </w:rPr>
                               <w:t>. Air Pressure Formula</w:t>
                             </w:r>
-                            <w:bookmarkEnd w:id="29"/>
+                            <w:bookmarkEnd w:id="30"/>
                           </w:p>
                           <w:p>
                             <w:pPr>
@@ -7674,7 +7693,7 @@
           </mc:Choice>
           <mc:Fallback>
             <w:pict>
-              <v:shape w14:anchorId="74E61815" id="Text Box 14" o:spid="_x0000_s1034" type="#_x0000_t202" style="position:absolute;margin-left:318.75pt;margin-top:28.7pt;width:1in;height:35.15pt;z-index:-251661824;visibility:visible;mso-wrap-style:square;mso-height-percent:0;mso-wrap-distance-left:9pt;mso-wrap-distance-top:0;mso-wrap-distance-right:9pt;mso-wrap-distance-bottom:0;mso-position-horizontal:absolute;mso-position-horizontal-relative:text;mso-position-vertical:absolute;mso-position-vertical-relative:text;mso-height-percent:0;mso-height-relative:margin;v-text-anchor:top" o:gfxdata="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" stroked="f">
+              <v:shape w14:anchorId="74E61815" id="Text Box 14" o:spid="_x0000_s1034" type="#_x0000_t202" style="position:absolute;margin-left:318.75pt;margin-top:28.7pt;width:1in;height:35.15pt;z-index:-251662848;visibility:visible;mso-wrap-style:square;mso-height-percent:0;mso-wrap-distance-left:9pt;mso-wrap-distance-top:0;mso-wrap-distance-right:9pt;mso-wrap-distance-bottom:0;mso-position-horizontal:absolute;mso-position-horizontal-relative:text;mso-position-vertical:absolute;mso-position-vertical-relative:text;mso-height-percent:0;mso-height-relative:margin;v-text-anchor:top" o:gfxdata="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" stroked="f">
                 <v:textbox inset="0,0,0,0">
                   <w:txbxContent>
                     <w:p>
@@ -7686,7 +7705,7 @@
                           <w:lang w:val="en-CA"/>
                         </w:rPr>
                       </w:pPr>
-                      <w:bookmarkStart w:id="30" w:name="_Toc479160322"/>
+                      <w:bookmarkStart w:id="31" w:name="_Toc479160322"/>
                       <w:r>
                         <w:rPr>
                           <w:sz w:val="18"/>
@@ -7701,7 +7720,7 @@
                         </w:rPr>
                         <w:t>. Air Pressure Formula</w:t>
                       </w:r>
-                      <w:bookmarkEnd w:id="30"/>
+                      <w:bookmarkEnd w:id="31"/>
                     </w:p>
                     <w:p>
                       <w:pPr>
@@ -7734,7 +7753,7 @@
         <mc:AlternateContent>
           <mc:Choice Requires="wps">
             <w:drawing>
-              <wp:anchor distT="0" distB="0" distL="114300" distR="114300" simplePos="0" relativeHeight="251649536" behindDoc="1" locked="0" layoutInCell="1" allowOverlap="1" wp14:anchorId="38E2543C" wp14:editId="5DC65F62">
+              <wp:anchor distT="0" distB="0" distL="114300" distR="114300" simplePos="0" relativeHeight="251648512" behindDoc="1" locked="0" layoutInCell="1" allowOverlap="1" wp14:anchorId="38E2543C" wp14:editId="5DC65F62">
                 <wp:simplePos x="0" y="0"/>
                 <wp:positionH relativeFrom="column">
                   <wp:posOffset>1034263</wp:posOffset>
@@ -7778,7 +7797,7 @@
                                 <w:lang w:val="en-CA"/>
                               </w:rPr>
                             </w:pPr>
-                            <w:bookmarkStart w:id="31" w:name="_Toc479160323"/>
+                            <w:bookmarkStart w:id="32" w:name="_Toc479160323"/>
                             <w:r>
                               <w:rPr>
                                 <w:noProof/>
@@ -7795,7 +7814,7 @@
                               </w:rPr>
                               <w:t>. Air Density Formula</w:t>
                             </w:r>
-                            <w:bookmarkEnd w:id="31"/>
+                            <w:bookmarkEnd w:id="32"/>
                           </w:p>
                           <w:p>
                             <w:pPr>
@@ -7832,7 +7851,7 @@
           </mc:Choice>
           <mc:Fallback>
             <w:pict>
-              <v:shape w14:anchorId="38E2543C" id="Text Box 12" o:spid="_x0000_s1035" type="#_x0000_t202" style="position:absolute;margin-left:81.45pt;margin-top:33pt;width:127.85pt;height:25.75pt;z-index:-251666944;visibility:visible;mso-wrap-style:square;mso-height-percent:0;mso-wrap-distance-left:9pt;mso-wrap-distance-top:0;mso-wrap-distance-right:9pt;mso-wrap-distance-bottom:0;mso-position-horizontal:absolute;mso-position-horizontal-relative:text;mso-position-vertical:absolute;mso-position-vertical-relative:text;mso-height-percent:0;mso-height-relative:margin;v-text-anchor:top" o:gfxdata="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" stroked="f">
+              <v:shape w14:anchorId="38E2543C" id="Text Box 12" o:spid="_x0000_s1035" type="#_x0000_t202" style="position:absolute;margin-left:81.45pt;margin-top:33pt;width:127.85pt;height:25.75pt;z-index:-251667968;visibility:visible;mso-wrap-style:square;mso-height-percent:0;mso-wrap-distance-left:9pt;mso-wrap-distance-top:0;mso-wrap-distance-right:9pt;mso-wrap-distance-bottom:0;mso-position-horizontal:absolute;mso-position-horizontal-relative:text;mso-position-vertical:absolute;mso-position-vertical-relative:text;mso-height-percent:0;mso-height-relative:margin;v-text-anchor:top" o:gfxdata="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" stroked="f">
                 <v:textbox inset="0,0,0,0">
                   <w:txbxContent>
                     <w:p>
@@ -7845,7 +7864,7 @@
                           <w:lang w:val="en-CA"/>
                         </w:rPr>
                       </w:pPr>
-                      <w:bookmarkStart w:id="32" w:name="_Toc479160323"/>
+                      <w:bookmarkStart w:id="33" w:name="_Toc479160323"/>
                       <w:r>
                         <w:rPr>
                           <w:noProof/>
@@ -7862,7 +7881,7 @@
                         </w:rPr>
                         <w:t>. Air Density Formula</w:t>
                       </w:r>
-                      <w:bookmarkEnd w:id="32"/>
+                      <w:bookmarkEnd w:id="33"/>
                     </w:p>
                     <w:p>
                       <w:pPr>
@@ -7895,7 +7914,7 @@
         <mc:AlternateContent>
           <mc:Choice Requires="wps">
             <w:drawing>
-              <wp:anchor distT="0" distB="0" distL="114300" distR="114300" simplePos="0" relativeHeight="251658752" behindDoc="0" locked="0" layoutInCell="1" allowOverlap="1" wp14:anchorId="59EBB330" wp14:editId="42461A5E">
+              <wp:anchor distT="0" distB="0" distL="114300" distR="114300" simplePos="0" relativeHeight="251657728" behindDoc="0" locked="0" layoutInCell="1" allowOverlap="1" wp14:anchorId="59EBB330" wp14:editId="42461A5E">
                 <wp:simplePos x="0" y="0"/>
                 <wp:positionH relativeFrom="column">
                   <wp:posOffset>-1215136</wp:posOffset>
@@ -7937,7 +7956,7 @@
                                 <w:sz w:val="18"/>
                               </w:rPr>
                             </w:pPr>
-                            <w:bookmarkStart w:id="33" w:name="_Toc479160324"/>
+                            <w:bookmarkStart w:id="34" w:name="_Toc479160324"/>
                             <w:r>
                               <w:rPr>
                                 <w:sz w:val="18"/>
@@ -7950,7 +7969,7 @@
                               </w:rPr>
                               <w:t>. Drag Force Formula</w:t>
                             </w:r>
-                            <w:bookmarkEnd w:id="33"/>
+                            <w:bookmarkEnd w:id="34"/>
                           </w:p>
                           <w:p>
                             <w:pPr>
@@ -7985,7 +8004,7 @@
           </mc:Choice>
           <mc:Fallback>
             <w:pict>
-              <v:shape w14:anchorId="59EBB330" id="Text Box 10" o:spid="_x0000_s1036" type="#_x0000_t202" style="position:absolute;margin-left:-95.7pt;margin-top:25.4pt;width:82.2pt;height:47.9pt;z-index:251658752;visibility:visible;mso-wrap-style:square;mso-height-percent:0;mso-wrap-distance-left:9pt;mso-wrap-distance-top:0;mso-wrap-distance-right:9pt;mso-wrap-distance-bottom:0;mso-position-horizontal:absolute;mso-position-horizontal-relative:text;mso-position-vertical:absolute;mso-position-vertical-relative:text;mso-height-percent:0;mso-height-relative:margin;v-text-anchor:top" o:gfxdata="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" stroked="f">
+              <v:shape w14:anchorId="59EBB330" id="Text Box 10" o:spid="_x0000_s1036" type="#_x0000_t202" style="position:absolute;margin-left:-95.7pt;margin-top:25.4pt;width:82.2pt;height:47.9pt;z-index:251657728;visibility:visible;mso-wrap-style:square;mso-height-percent:0;mso-wrap-distance-left:9pt;mso-wrap-distance-top:0;mso-wrap-distance-right:9pt;mso-wrap-distance-bottom:0;mso-position-horizontal:absolute;mso-position-horizontal-relative:text;mso-position-vertical:absolute;mso-position-vertical-relative:text;mso-height-percent:0;mso-height-relative:margin;v-text-anchor:top" o:gfxdata="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" stroked="f">
                 <v:textbox style="mso-fit-shape-to-text:t" inset="0,0,0,0">
                   <w:txbxContent>
                     <w:p>
@@ -7996,7 +8015,7 @@
                           <w:sz w:val="18"/>
                         </w:rPr>
                       </w:pPr>
-                      <w:bookmarkStart w:id="34" w:name="_Toc479160324"/>
+                      <w:bookmarkStart w:id="35" w:name="_Toc479160324"/>
                       <w:r>
                         <w:rPr>
                           <w:sz w:val="18"/>
@@ -8009,7 +8028,7 @@
                         </w:rPr>
                         <w:t>. Drag Force Formula</w:t>
                       </w:r>
-                      <w:bookmarkEnd w:id="34"/>
+                      <w:bookmarkEnd w:id="35"/>
                     </w:p>
                     <w:p>
                       <w:pPr>
@@ -8033,7 +8052,7 @@
           </mc:Fallback>
         </mc:AlternateContent>
       </w:r>
-      <w:bookmarkStart w:id="35" w:name="_Toc479160370"/>
+      <w:bookmarkStart w:id="36" w:name="_Toc479160370"/>
     </w:p>
     <w:p/>
     <w:p>
@@ -8043,7 +8062,7 @@
       <w:r>
         <w:t>What is Lift?</w:t>
       </w:r>
-      <w:bookmarkEnd w:id="35"/>
+      <w:bookmarkEnd w:id="36"/>
     </w:p>
     <w:p>
       <w:pPr>
@@ -8109,7 +8128,7 @@
           <w:sz w:val="18"/>
         </w:rPr>
       </w:pPr>
-      <w:bookmarkStart w:id="36" w:name="_Toc479160325"/>
+      <w:bookmarkStart w:id="37" w:name="_Toc479160325"/>
       <w:r>
         <w:rPr>
           <w:sz w:val="18"/>
@@ -8122,7 +8141,7 @@
         </w:rPr>
         <w:t>. Lift, Drag, and Velocity’s Relation</w:t>
       </w:r>
-      <w:bookmarkEnd w:id="36"/>
+      <w:bookmarkEnd w:id="37"/>
     </w:p>
     <w:p>
       <w:pPr>
@@ -8142,11 +8161,11 @@
       <w:pPr>
         <w:pStyle w:val="Heading3"/>
       </w:pPr>
-      <w:bookmarkStart w:id="37" w:name="_Toc479160371"/>
+      <w:bookmarkStart w:id="38" w:name="_Toc479160371"/>
       <w:r>
         <w:t>How do we Calculate Lift?</w:t>
       </w:r>
-      <w:bookmarkEnd w:id="37"/>
+      <w:bookmarkEnd w:id="38"/>
     </w:p>
     <w:p>
       <w:r>
@@ -8197,15 +8216,7 @@
         <w:t>seen in the torque section.</w:t>
       </w:r>
       <w:r>
-        <w:t xml:space="preserve"> Don’t forget that Alpha is a symbol representing Angular Acceleration and that it’s calculated in </w:t>
-      </w:r>
-      <w:proofErr w:type="spellStart"/>
-      <w:r>
-        <w:t>rads</w:t>
-      </w:r>
-      <w:proofErr w:type="spellEnd"/>
-      <w:r>
-        <w:t>/s</w:t>
+        <w:t xml:space="preserve"> Don’t forget that Alpha is a symbol representing Angular Acceleration and that it’s calculated in rads/s</w:t>
       </w:r>
       <w:r>
         <w:rPr>
@@ -8315,11 +8326,9 @@
       <w:r>
         <w:t xml:space="preserve">in </w:t>
       </w:r>
-      <w:proofErr w:type="spellStart"/>
       <w:r>
         <w:t>rads</w:t>
       </w:r>
-      <w:proofErr w:type="spellEnd"/>
       <w:r>
         <w:t xml:space="preserve">/s. </w:t>
       </w:r>
@@ -8367,15 +8376,7 @@
         <w:t xml:space="preserve"> </w:t>
       </w:r>
       <w:r>
-        <w:t xml:space="preserve">In order to convert our </w:t>
-      </w:r>
-      <w:proofErr w:type="spellStart"/>
-      <w:r>
-        <w:t>rads</w:t>
-      </w:r>
-      <w:proofErr w:type="spellEnd"/>
-      <w:r>
-        <w:t>/s into rev/s we need to understand that a full revolution (rotation) in radians is equivalent to 2π.</w:t>
+        <w:t>In order to convert our rads/s into rev/s we need to understand that a full revolution (rotation) in radians is equivalent to 2π.</w:t>
       </w:r>
       <w:r>
         <w:t xml:space="preserve"> </w:t>
@@ -8549,7 +8550,7 @@
                                 <w:sz w:val="18"/>
                               </w:rPr>
                             </w:pPr>
-                            <w:bookmarkStart w:id="38" w:name="_Toc479160326"/>
+                            <w:bookmarkStart w:id="39" w:name="_Toc479160326"/>
                             <w:r>
                               <w:rPr>
                                 <w:sz w:val="18"/>
@@ -8562,7 +8563,7 @@
                               </w:rPr>
                               <w:t>. Lift Formula</w:t>
                             </w:r>
-                            <w:bookmarkEnd w:id="38"/>
+                            <w:bookmarkEnd w:id="39"/>
                           </w:p>
                           <w:p>
                             <w:pPr>
@@ -8626,7 +8627,7 @@
                           <w:sz w:val="18"/>
                         </w:rPr>
                       </w:pPr>
-                      <w:bookmarkStart w:id="39" w:name="_Toc479160326"/>
+                      <w:bookmarkStart w:id="40" w:name="_Toc479160326"/>
                       <w:r>
                         <w:rPr>
                           <w:sz w:val="18"/>
@@ -8639,7 +8640,7 @@
                         </w:rPr>
                         <w:t>. Lift Formula</w:t>
                       </w:r>
-                      <w:bookmarkEnd w:id="39"/>
+                      <w:bookmarkEnd w:id="40"/>
                     </w:p>
                     <w:p>
                       <w:pPr>
@@ -8740,7 +8741,7 @@
       <w:pPr>
         <w:pStyle w:val="Heading3"/>
       </w:pPr>
-      <w:bookmarkStart w:id="40" w:name="_Toc479160372"/>
+      <w:bookmarkStart w:id="41" w:name="_Toc479160372"/>
       <w:r>
         <w:t xml:space="preserve">How </w:t>
       </w:r>
@@ -8750,7 +8751,7 @@
       <w:r>
         <w:t xml:space="preserve"> Relevant to Game Programming?</w:t>
       </w:r>
-      <w:bookmarkEnd w:id="40"/>
+      <w:bookmarkEnd w:id="41"/>
     </w:p>
     <w:p>
       <w:r>
@@ -8781,21 +8782,72 @@
       <w:pPr>
         <w:pStyle w:val="Heading1"/>
       </w:pPr>
-      <w:bookmarkStart w:id="41" w:name="_Toc479160373"/>
+      <w:bookmarkStart w:id="42" w:name="_Toc479160373"/>
       <w:r>
         <w:t>Conclusion</w:t>
       </w:r>
-      <w:bookmarkEnd w:id="41"/>
-    </w:p>
-    <w:p>
-      <w:bookmarkStart w:id="42" w:name="_GoBack"/>
       <w:bookmarkEnd w:id="42"/>
+    </w:p>
+    <w:p>
       <w:r>
         <w:t xml:space="preserve">In conclusion, projectiles have many more physics concepts attached to them than most people care to think about. Torque affects the rotation of the object, which in turn may extend the projectile’s trajectory using Drag and Lift forces. Therefore, using all these concepts and calculations in our game programming will drastically increase the realism of it. </w:t>
       </w:r>
     </w:p>
     <w:p>
       <w:r>
+        <w:t>We learnt how Torque influences</w:t>
+      </w:r>
+      <w:r>
+        <w:t xml:space="preserve"> the rotation of an object while it’s in mid-air </w:t>
+      </w:r>
+      <w:r>
+        <w:t>and</w:t>
+      </w:r>
+      <w:r>
+        <w:t xml:space="preserve"> how </w:t>
+      </w:r>
+      <w:r>
+        <w:t>external forces (such as objects) can increase or reduce the Torque of an object in mid-air.</w:t>
+      </w:r>
+      <w:r>
+        <w:t xml:space="preserve"> </w:t>
+      </w:r>
+      <w:r>
+        <w:t xml:space="preserve">The concept of Torque could be included into the PHYS1521 </w:t>
+      </w:r>
+      <w:r>
+        <w:t xml:space="preserve">course </w:t>
+      </w:r>
+      <w:r>
+        <w:t>during the rotational motion concept, as that is the point when we learn about angular velocity and tangential velocity.</w:t>
+      </w:r>
+      <w:r>
+        <w:t xml:space="preserve"> Rotational motion teaches us what happens to an object while it’s rotating around a point, this is very similar to Torque.</w:t>
+      </w:r>
+    </w:p>
+    <w:p>
+      <w:r>
+        <w:lastRenderedPageBreak/>
+        <w:t>The concept</w:t>
+      </w:r>
+      <w:r>
+        <w:t>s</w:t>
+      </w:r>
+      <w:r>
+        <w:t xml:space="preserve"> of Drag and Lift </w:t>
+      </w:r>
+      <w:r>
+        <w:t>taught us about additional forces that are being applied on a projectile during motion. Drag force moves against the object’s velocity, and Lift force would help keep the object in the air for longer periods of time.  This concept c</w:t>
+      </w:r>
+      <w:r>
+        <w:t>ould be included into the PHYS1521 course</w:t>
+      </w:r>
+      <w:r>
+        <w:t xml:space="preserve"> during linear motion by introducing external forces during a projectile’s travel. For example, wind has a velocity and applies force on the object while it’s in the air, therefore our calculations would have to reflect that.</w:t>
+      </w:r>
+    </w:p>
+    <w:p>
+      <w:r>
         <w:t>While these extra physics concepts may seem like an addition to projectile physics, they were there all along and therefore aren’t additional. We plan on using these in our simulation to increase the realism of our simulation.</w:t>
       </w:r>
     </w:p>
@@ -8805,7 +8857,6 @@
       </w:pPr>
       <w:bookmarkStart w:id="43" w:name="_Toc479160374"/>
       <w:r>
-        <w:lastRenderedPageBreak/>
         <w:t>References</w:t>
       </w:r>
       <w:bookmarkEnd w:id="43"/>
@@ -8872,7 +8923,7 @@
       <w:rPr>
         <w:noProof/>
       </w:rPr>
-      <w:t>ii</w:t>
+      <w:t>i</w:t>
     </w:r>
     <w:r>
       <w:fldChar w:fldCharType="end"/>
@@ -8913,7 +8964,7 @@
         <w:bCs/>
         <w:noProof/>
       </w:rPr>
-      <w:t>9</w:t>
+      <w:t>5</w:t>
     </w:r>
     <w:r>
       <w:rPr>
@@ -10737,7 +10788,7 @@
 </file>
 
 <file path=customXml/itemProps1.xml><?xml version="1.0" encoding="utf-8"?>
-<ds:datastoreItem xmlns:ds="http://schemas.openxmlformats.org/officeDocument/2006/customXml" ds:itemID="{C2EC3DB8-E407-4707-B6B9-392CC7DA6CC6}">
+<ds:datastoreItem xmlns:ds="http://schemas.openxmlformats.org/officeDocument/2006/customXml" ds:itemID="{B7F12CCD-96D4-49A4-9A6E-5D9F7625F4C2}">
   <ds:schemaRefs>
     <ds:schemaRef ds:uri="http://schemas.openxmlformats.org/officeDocument/2006/bibliography"/>
   </ds:schemaRefs>

</xml_diff>

<commit_message>
finished with all of my documents
</commit_message>
<xml_diff>
--- a/A01 - Alex and Pierre - Report.docx
+++ b/A01 - Alex and Pierre - Report.docx
@@ -670,7 +670,7 @@
           <w:r>
             <w:fldChar w:fldCharType="separate"/>
           </w:r>
-          <w:hyperlink w:anchor="_Toc479160359" w:history="1">
+          <w:hyperlink w:anchor="_Toc479583227" w:history="1">
             <w:r>
               <w:rPr>
                 <w:rStyle w:val="Hyperlink"/>
@@ -697,7 +697,7 @@
                 <w:noProof/>
                 <w:webHidden/>
               </w:rPr>
-              <w:instrText xml:space="preserve"> PAGEREF _Toc479160359 \h </w:instrText>
+              <w:instrText xml:space="preserve"> PAGEREF _Toc479583227 \h </w:instrText>
             </w:r>
             <w:r>
               <w:rPr>
@@ -740,7 +740,7 @@
               <w:lang w:val="en-CA" w:eastAsia="en-CA"/>
             </w:rPr>
           </w:pPr>
-          <w:hyperlink w:anchor="_Toc479160360" w:history="1">
+          <w:hyperlink w:anchor="_Toc479583228" w:history="1">
             <w:r>
               <w:rPr>
                 <w:rStyle w:val="Hyperlink"/>
@@ -767,7 +767,7 @@
                 <w:noProof/>
                 <w:webHidden/>
               </w:rPr>
-              <w:instrText xml:space="preserve"> PAGEREF _Toc479160360 \h </w:instrText>
+              <w:instrText xml:space="preserve"> PAGEREF _Toc479583228 \h </w:instrText>
             </w:r>
             <w:r>
               <w:rPr>
@@ -810,7 +810,7 @@
               <w:lang w:val="en-CA" w:eastAsia="en-CA"/>
             </w:rPr>
           </w:pPr>
-          <w:hyperlink w:anchor="_Toc479160361" w:history="1">
+          <w:hyperlink w:anchor="_Toc479583229" w:history="1">
             <w:r>
               <w:rPr>
                 <w:rStyle w:val="Hyperlink"/>
@@ -837,7 +837,7 @@
                 <w:noProof/>
                 <w:webHidden/>
               </w:rPr>
-              <w:instrText xml:space="preserve"> PAGEREF _Toc479160361 \h </w:instrText>
+              <w:instrText xml:space="preserve"> PAGEREF _Toc479583229 \h </w:instrText>
             </w:r>
             <w:r>
               <w:rPr>
@@ -880,7 +880,7 @@
               <w:lang w:val="en-CA" w:eastAsia="en-CA"/>
             </w:rPr>
           </w:pPr>
-          <w:hyperlink w:anchor="_Toc479160362" w:history="1">
+          <w:hyperlink w:anchor="_Toc479583230" w:history="1">
             <w:r>
               <w:rPr>
                 <w:rStyle w:val="Hyperlink"/>
@@ -907,7 +907,7 @@
                 <w:noProof/>
                 <w:webHidden/>
               </w:rPr>
-              <w:instrText xml:space="preserve"> PAGEREF _Toc479160362 \h </w:instrText>
+              <w:instrText xml:space="preserve"> PAGEREF _Toc479583230 \h </w:instrText>
             </w:r>
             <w:r>
               <w:rPr>
@@ -950,7 +950,7 @@
               <w:lang w:val="en-CA" w:eastAsia="en-CA"/>
             </w:rPr>
           </w:pPr>
-          <w:hyperlink w:anchor="_Toc479160363" w:history="1">
+          <w:hyperlink w:anchor="_Toc479583231" w:history="1">
             <w:r>
               <w:rPr>
                 <w:rStyle w:val="Hyperlink"/>
@@ -977,7 +977,7 @@
                 <w:noProof/>
                 <w:webHidden/>
               </w:rPr>
-              <w:instrText xml:space="preserve"> PAGEREF _Toc479160363 \h </w:instrText>
+              <w:instrText xml:space="preserve"> PAGEREF _Toc479583231 \h </w:instrText>
             </w:r>
             <w:r>
               <w:rPr>
@@ -1020,7 +1020,7 @@
               <w:lang w:val="en-CA" w:eastAsia="en-CA"/>
             </w:rPr>
           </w:pPr>
-          <w:hyperlink w:anchor="_Toc479160364" w:history="1">
+          <w:hyperlink w:anchor="_Toc479583232" w:history="1">
             <w:r>
               <w:rPr>
                 <w:rStyle w:val="Hyperlink"/>
@@ -1047,7 +1047,7 @@
                 <w:noProof/>
                 <w:webHidden/>
               </w:rPr>
-              <w:instrText xml:space="preserve"> PAGEREF _Toc479160364 \h </w:instrText>
+              <w:instrText xml:space="preserve"> PAGEREF _Toc479583232 \h </w:instrText>
             </w:r>
             <w:r>
               <w:rPr>
@@ -1090,7 +1090,7 @@
               <w:lang w:val="en-CA" w:eastAsia="en-CA"/>
             </w:rPr>
           </w:pPr>
-          <w:hyperlink w:anchor="_Toc479160365" w:history="1">
+          <w:hyperlink w:anchor="_Toc479583233" w:history="1">
             <w:r>
               <w:rPr>
                 <w:rStyle w:val="Hyperlink"/>
@@ -1118,7 +1118,7 @@
                 <w:noProof/>
                 <w:webHidden/>
               </w:rPr>
-              <w:instrText xml:space="preserve"> PAGEREF _Toc479160365 \h </w:instrText>
+              <w:instrText xml:space="preserve"> PAGEREF _Toc479583233 \h </w:instrText>
             </w:r>
             <w:r>
               <w:rPr>
@@ -1161,7 +1161,7 @@
               <w:lang w:val="en-CA" w:eastAsia="en-CA"/>
             </w:rPr>
           </w:pPr>
-          <w:hyperlink w:anchor="_Toc479160366" w:history="1">
+          <w:hyperlink w:anchor="_Toc479583234" w:history="1">
             <w:r>
               <w:rPr>
                 <w:rStyle w:val="Hyperlink"/>
@@ -1188,7 +1188,7 @@
                 <w:noProof/>
                 <w:webHidden/>
               </w:rPr>
-              <w:instrText xml:space="preserve"> PAGEREF _Toc479160366 \h </w:instrText>
+              <w:instrText xml:space="preserve"> PAGEREF _Toc479583234 \h </w:instrText>
             </w:r>
             <w:r>
               <w:rPr>
@@ -1231,7 +1231,7 @@
               <w:lang w:val="en-CA" w:eastAsia="en-CA"/>
             </w:rPr>
           </w:pPr>
-          <w:hyperlink w:anchor="_Toc479160367" w:history="1">
+          <w:hyperlink w:anchor="_Toc479583235" w:history="1">
             <w:r>
               <w:rPr>
                 <w:rStyle w:val="Hyperlink"/>
@@ -1258,7 +1258,7 @@
                 <w:noProof/>
                 <w:webHidden/>
               </w:rPr>
-              <w:instrText xml:space="preserve"> PAGEREF _Toc479160367 \h </w:instrText>
+              <w:instrText xml:space="preserve"> PAGEREF _Toc479583235 \h </w:instrText>
             </w:r>
             <w:r>
               <w:rPr>
@@ -1301,7 +1301,7 @@
               <w:lang w:val="en-CA" w:eastAsia="en-CA"/>
             </w:rPr>
           </w:pPr>
-          <w:hyperlink w:anchor="_Toc479160368" w:history="1">
+          <w:hyperlink w:anchor="_Toc479583236" w:history="1">
             <w:r>
               <w:rPr>
                 <w:rStyle w:val="Hyperlink"/>
@@ -1328,7 +1328,7 @@
                 <w:noProof/>
                 <w:webHidden/>
               </w:rPr>
-              <w:instrText xml:space="preserve"> PAGEREF _Toc479160368 \h </w:instrText>
+              <w:instrText xml:space="preserve"> PAGEREF _Toc479583236 \h </w:instrText>
             </w:r>
             <w:r>
               <w:rPr>
@@ -1371,7 +1371,7 @@
               <w:lang w:val="en-CA" w:eastAsia="en-CA"/>
             </w:rPr>
           </w:pPr>
-          <w:hyperlink w:anchor="_Toc479160369" w:history="1">
+          <w:hyperlink w:anchor="_Toc479583237" w:history="1">
             <w:r>
               <w:rPr>
                 <w:rStyle w:val="Hyperlink"/>
@@ -1399,7 +1399,7 @@
                 <w:noProof/>
                 <w:webHidden/>
               </w:rPr>
-              <w:instrText xml:space="preserve"> PAGEREF _Toc479160369 \h </w:instrText>
+              <w:instrText xml:space="preserve"> PAGEREF _Toc479583237 \h </w:instrText>
             </w:r>
             <w:r>
               <w:rPr>
@@ -1442,7 +1442,7 @@
               <w:lang w:val="en-CA" w:eastAsia="en-CA"/>
             </w:rPr>
           </w:pPr>
-          <w:hyperlink w:anchor="_Toc479160370" w:history="1">
+          <w:hyperlink w:anchor="_Toc479583238" w:history="1">
             <w:r>
               <w:rPr>
                 <w:rStyle w:val="Hyperlink"/>
@@ -1469,7 +1469,7 @@
                 <w:noProof/>
                 <w:webHidden/>
               </w:rPr>
-              <w:instrText xml:space="preserve"> PAGEREF _Toc479160370 \h </w:instrText>
+              <w:instrText xml:space="preserve"> PAGEREF _Toc479583238 \h </w:instrText>
             </w:r>
             <w:r>
               <w:rPr>
@@ -1512,7 +1512,7 @@
               <w:lang w:val="en-CA" w:eastAsia="en-CA"/>
             </w:rPr>
           </w:pPr>
-          <w:hyperlink w:anchor="_Toc479160371" w:history="1">
+          <w:hyperlink w:anchor="_Toc479583239" w:history="1">
             <w:r>
               <w:rPr>
                 <w:rStyle w:val="Hyperlink"/>
@@ -1539,7 +1539,7 @@
                 <w:noProof/>
                 <w:webHidden/>
               </w:rPr>
-              <w:instrText xml:space="preserve"> PAGEREF _Toc479160371 \h </w:instrText>
+              <w:instrText xml:space="preserve"> PAGEREF _Toc479583239 \h </w:instrText>
             </w:r>
             <w:r>
               <w:rPr>
@@ -1582,7 +1582,7 @@
               <w:lang w:val="en-CA" w:eastAsia="en-CA"/>
             </w:rPr>
           </w:pPr>
-          <w:hyperlink w:anchor="_Toc479160372" w:history="1">
+          <w:hyperlink w:anchor="_Toc479583240" w:history="1">
             <w:r>
               <w:rPr>
                 <w:rStyle w:val="Hyperlink"/>
@@ -1609,7 +1609,7 @@
                 <w:noProof/>
                 <w:webHidden/>
               </w:rPr>
-              <w:instrText xml:space="preserve"> PAGEREF _Toc479160372 \h </w:instrText>
+              <w:instrText xml:space="preserve"> PAGEREF _Toc479583240 \h </w:instrText>
             </w:r>
             <w:r>
               <w:rPr>
@@ -1652,7 +1652,7 @@
               <w:lang w:val="en-CA" w:eastAsia="en-CA"/>
             </w:rPr>
           </w:pPr>
-          <w:hyperlink w:anchor="_Toc479160373" w:history="1">
+          <w:hyperlink w:anchor="_Toc479583241" w:history="1">
             <w:r>
               <w:rPr>
                 <w:rStyle w:val="Hyperlink"/>
@@ -1679,7 +1679,7 @@
                 <w:noProof/>
                 <w:webHidden/>
               </w:rPr>
-              <w:instrText xml:space="preserve"> PAGEREF _Toc479160373 \h </w:instrText>
+              <w:instrText xml:space="preserve"> PAGEREF _Toc479583241 \h </w:instrText>
             </w:r>
             <w:r>
               <w:rPr>
@@ -1722,7 +1722,7 @@
               <w:lang w:val="en-CA" w:eastAsia="en-CA"/>
             </w:rPr>
           </w:pPr>
-          <w:hyperlink w:anchor="_Toc479160374" w:history="1">
+          <w:hyperlink w:anchor="_Toc479583242" w:history="1">
             <w:r>
               <w:rPr>
                 <w:rStyle w:val="Hyperlink"/>
@@ -1749,7 +1749,7 @@
                 <w:noProof/>
                 <w:webHidden/>
               </w:rPr>
-              <w:instrText xml:space="preserve"> PAGEREF _Toc479160374 \h </w:instrText>
+              <w:instrText xml:space="preserve"> PAGEREF _Toc479583242 \h </w:instrText>
             </w:r>
             <w:r>
               <w:rPr>
@@ -2829,7 +2829,7 @@
       <w:pPr>
         <w:pStyle w:val="Heading1"/>
       </w:pPr>
-      <w:bookmarkStart w:id="1" w:name="_Toc479160359"/>
+      <w:bookmarkStart w:id="1" w:name="_Toc479583227"/>
       <w:r>
         <w:lastRenderedPageBreak/>
         <w:t>Introduction</w:t>
@@ -2912,7 +2912,7 @@
       <w:pPr>
         <w:pStyle w:val="Heading1"/>
       </w:pPr>
-      <w:bookmarkStart w:id="2" w:name="_Toc479160360"/>
+      <w:bookmarkStart w:id="2" w:name="_Toc479583228"/>
       <w:r>
         <w:t>Concept</w:t>
       </w:r>
@@ -3088,7 +3088,7 @@
       <w:pPr>
         <w:pStyle w:val="Heading2"/>
       </w:pPr>
-      <w:bookmarkStart w:id="3" w:name="_Toc479160361"/>
+      <w:bookmarkStart w:id="3" w:name="_Toc479583229"/>
       <w:r>
         <w:lastRenderedPageBreak/>
         <w:t>Torque</w:t>
@@ -3099,7 +3099,7 @@
       <w:pPr>
         <w:pStyle w:val="Heading3"/>
       </w:pPr>
-      <w:bookmarkStart w:id="4" w:name="_Toc479160362"/>
+      <w:bookmarkStart w:id="4" w:name="_Toc479583230"/>
       <w:r>
         <w:t>What Is Torque?</w:t>
       </w:r>
@@ -3119,15 +3119,21 @@
         <w:t xml:space="preserve"> is proportional to the torque applied and the object’s resistance to the rotation. </w:t>
       </w:r>
       <w:r>
+        <w:rPr>
+          <w:highlight w:val="cyan"/>
+        </w:rPr>
         <w:t>(</w:t>
       </w:r>
       <w:r>
         <w:rPr>
           <w:highlight w:val="cyan"/>
         </w:rPr>
-        <w:t>https://www.khanacademy.org/science/physics/torque-angular-momentum/torque-tutorial/a/torque</w:t>
-      </w:r>
-      <w:r>
+        <w:t>“Torque”, n.d.</w:t>
+      </w:r>
+      <w:r>
+        <w:rPr>
+          <w:highlight w:val="cyan"/>
+        </w:rPr>
         <w:t>)</w:t>
       </w:r>
     </w:p>
@@ -3448,13 +3454,7 @@
                               <w:rPr>
                                 <w:sz w:val="18"/>
                               </w:rPr>
-                              <w:t>Fig. 2</w:t>
-                            </w:r>
-                            <w:r>
-                              <w:rPr>
-                                <w:sz w:val="18"/>
-                              </w:rPr>
-                              <w:t>-B. Application of Torque cont.</w:t>
+                              <w:t>Fig. 2-B. Application of Torque cont.</w:t>
                             </w:r>
                             <w:bookmarkEnd w:id="5"/>
                           </w:p>
@@ -3511,13 +3511,7 @@
                         <w:rPr>
                           <w:sz w:val="18"/>
                         </w:rPr>
-                        <w:t>Fig. 2</w:t>
-                      </w:r>
-                      <w:r>
-                        <w:rPr>
-                          <w:sz w:val="18"/>
-                        </w:rPr>
-                        <w:t>-B. Application of Torque cont.</w:t>
+                        <w:t>Fig. 2-B. Application of Torque cont.</w:t>
                       </w:r>
                       <w:bookmarkEnd w:id="6"/>
                     </w:p>
@@ -3598,13 +3592,7 @@
                               <w:rPr>
                                 <w:sz w:val="18"/>
                               </w:rPr>
-                              <w:t>Fig. 2</w:t>
-                            </w:r>
-                            <w:r>
-                              <w:rPr>
-                                <w:sz w:val="18"/>
-                              </w:rPr>
-                              <w:t>-A. Application of torque</w:t>
+                              <w:t>Fig. 2-A. Application of torque</w:t>
                             </w:r>
                             <w:bookmarkEnd w:id="7"/>
                           </w:p>
@@ -3654,13 +3642,7 @@
                         <w:rPr>
                           <w:sz w:val="18"/>
                         </w:rPr>
-                        <w:t>Fig. 2</w:t>
-                      </w:r>
-                      <w:r>
-                        <w:rPr>
-                          <w:sz w:val="18"/>
-                        </w:rPr>
-                        <w:t>-A. Application of torque</w:t>
+                        <w:t>Fig. 2-A. Application of torque</w:t>
                       </w:r>
                       <w:bookmarkEnd w:id="8"/>
                     </w:p>
@@ -3872,13 +3854,7 @@
                               <w:rPr>
                                 <w:sz w:val="18"/>
                               </w:rPr>
-                              <w:t>Fig. 2</w:t>
-                            </w:r>
-                            <w:r>
-                              <w:rPr>
-                                <w:sz w:val="18"/>
-                              </w:rPr>
-                              <w:t>-C. Application of Torque cont.</w:t>
+                              <w:t>Fig. 2-C. Application of Torque cont.</w:t>
                             </w:r>
                             <w:bookmarkEnd w:id="9"/>
                           </w:p>
@@ -3893,19 +3869,7 @@
                               <w:rPr>
                                 <w:sz w:val="18"/>
                               </w:rPr>
-                              <w:t xml:space="preserve">By Alex </w:t>
-                            </w:r>
-                            <w:r>
-                              <w:rPr>
-                                <w:sz w:val="18"/>
-                              </w:rPr>
-                              <w:t>K.</w:t>
-                            </w:r>
-                            <w:r>
-                              <w:rPr>
-                                <w:sz w:val="18"/>
-                              </w:rPr>
-                              <w:t xml:space="preserve"> (2017)</w:t>
+                              <w:t>By Alex K. (2017)</w:t>
                             </w:r>
                           </w:p>
                         </w:txbxContent>
@@ -3937,13 +3901,7 @@
                         <w:rPr>
                           <w:sz w:val="18"/>
                         </w:rPr>
-                        <w:t>Fig. 2</w:t>
-                      </w:r>
-                      <w:r>
-                        <w:rPr>
-                          <w:sz w:val="18"/>
-                        </w:rPr>
-                        <w:t>-C. Application of Torque cont.</w:t>
+                        <w:t>Fig. 2-C. Application of Torque cont.</w:t>
                       </w:r>
                       <w:bookmarkEnd w:id="10"/>
                     </w:p>
@@ -3958,19 +3916,7 @@
                         <w:rPr>
                           <w:sz w:val="18"/>
                         </w:rPr>
-                        <w:t xml:space="preserve">By Alex </w:t>
-                      </w:r>
-                      <w:r>
-                        <w:rPr>
-                          <w:sz w:val="18"/>
-                        </w:rPr>
-                        <w:t>K.</w:t>
-                      </w:r>
-                      <w:r>
-                        <w:rPr>
-                          <w:sz w:val="18"/>
-                        </w:rPr>
-                        <w:t xml:space="preserve"> (2017)</w:t>
+                        <w:t>By Alex K. (2017)</w:t>
                       </w:r>
                     </w:p>
                   </w:txbxContent>
@@ -4915,22 +4861,33 @@
       <w:r>
         <w:rPr>
           <w:sz w:val="18"/>
+        </w:rPr>
+        <w:t>“</w:t>
+      </w:r>
+      <w:r>
+        <w:rPr>
+          <w:sz w:val="18"/>
           <w:highlight w:val="cyan"/>
         </w:rPr>
-        <w:t>https://www.khanacademy.org/science/physics/torque-angular-momentum/torque-tutorial/a/rotational-inertia)</w:t>
-      </w:r>
-      <w:bookmarkStart w:id="12" w:name="_GoBack"/>
+        <w:t>Rotational Inertia”, n.d.</w:t>
+      </w:r>
+      <w:r>
+        <w:rPr>
+          <w:sz w:val="18"/>
+          <w:highlight w:val="cyan"/>
+        </w:rPr>
+        <w:t>)</w:t>
+      </w:r>
+    </w:p>
+    <w:p>
+      <w:pPr>
+        <w:pStyle w:val="Heading3"/>
+      </w:pPr>
+      <w:bookmarkStart w:id="12" w:name="_Toc479583231"/>
+      <w:r>
+        <w:t>Axis of rotation:</w:t>
+      </w:r>
       <w:bookmarkEnd w:id="12"/>
-    </w:p>
-    <w:p>
-      <w:pPr>
-        <w:pStyle w:val="Heading3"/>
-      </w:pPr>
-      <w:bookmarkStart w:id="13" w:name="_Toc479160363"/>
-      <w:r>
-        <w:t>Axis of rotation:</w:t>
-      </w:r>
-      <w:bookmarkEnd w:id="13"/>
     </w:p>
     <w:p>
       <w:r>
@@ -5027,7 +4984,17 @@
           <w:sz w:val="18"/>
           <w:highlight w:val="cyan"/>
         </w:rPr>
-        <w:t>http://physics.gsu.edu/dhamala/Physics2211/Chapter12.pdf)</w:t>
+        <w:t>“Chapter 12. Rotation of a rigid body”, n.d.</w:t>
+      </w:r>
+      <w:bookmarkStart w:id="13" w:name="_GoBack"/>
+      <w:bookmarkEnd w:id="13"/>
+      <w:r>
+        <w:rPr>
+          <w:b/>
+          <w:sz w:val="18"/>
+          <w:highlight w:val="cyan"/>
+        </w:rPr>
+        <w:t>)</w:t>
       </w:r>
     </w:p>
     <w:p>
@@ -5086,13 +5053,7 @@
                               <w:rPr>
                                 <w:sz w:val="18"/>
                               </w:rPr>
-                              <w:t>Fig. 3</w:t>
-                            </w:r>
-                            <w:r>
-                              <w:rPr>
-                                <w:sz w:val="18"/>
-                              </w:rPr>
-                              <w:t>. Diagram of Center of Mass</w:t>
+                              <w:t>Fig. 3. Diagram of Center of Mass</w:t>
                             </w:r>
                             <w:bookmarkEnd w:id="14"/>
                           </w:p>
@@ -5142,13 +5103,7 @@
                         <w:rPr>
                           <w:sz w:val="18"/>
                         </w:rPr>
-                        <w:t>Fig. 3</w:t>
-                      </w:r>
-                      <w:r>
-                        <w:rPr>
-                          <w:sz w:val="18"/>
-                        </w:rPr>
-                        <w:t>. Diagram of Center of Mass</w:t>
+                        <w:t>Fig. 3. Diagram of Center of Mass</w:t>
                       </w:r>
                       <w:bookmarkEnd w:id="15"/>
                     </w:p>
@@ -5182,7 +5137,7 @@
       <w:pPr>
         <w:pStyle w:val="Heading3"/>
       </w:pPr>
-      <w:bookmarkStart w:id="16" w:name="_Toc479160364"/>
+      <w:bookmarkStart w:id="16" w:name="_Toc479583232"/>
       <w:r>
         <w:lastRenderedPageBreak/>
         <w:t>Center of Mass</w:t>
@@ -5227,7 +5182,6 @@
         </w:rPr>
         <w:t xml:space="preserve">(Hatton, </w:t>
       </w:r>
-      <w:proofErr w:type="spellStart"/>
       <w:r>
         <w:rPr>
           <w:i/>
@@ -5240,7 +5194,6 @@
         </w:rPr>
         <w:t>d.</w:t>
       </w:r>
-      <w:proofErr w:type="spellEnd"/>
       <w:r>
         <w:rPr>
           <w:i/>
@@ -5557,19 +5510,7 @@
                               <w:rPr>
                                 <w:sz w:val="18"/>
                               </w:rPr>
-                              <w:t>Fig. 4</w:t>
-                            </w:r>
-                            <w:r>
-                              <w:rPr>
-                                <w:sz w:val="18"/>
-                              </w:rPr>
-                              <w:t xml:space="preserve">-A. </w:t>
-                            </w:r>
-                            <w:r>
-                              <w:rPr>
-                                <w:sz w:val="18"/>
-                              </w:rPr>
-                              <w:t>Irregularly Shaped Object</w:t>
+                              <w:t>Fig. 4-A. Irregularly Shaped Object</w:t>
                             </w:r>
                             <w:bookmarkEnd w:id="17"/>
                           </w:p>
@@ -5584,19 +5525,7 @@
                               <w:rPr>
                                 <w:sz w:val="18"/>
                               </w:rPr>
-                              <w:t xml:space="preserve">From “How to Determine the </w:t>
-                            </w:r>
-                            <w:r>
-                              <w:rPr>
-                                <w:sz w:val="18"/>
-                              </w:rPr>
-                              <w:t>Center of Mass</w:t>
-                            </w:r>
-                            <w:r>
-                              <w:rPr>
-                                <w:sz w:val="18"/>
-                              </w:rPr>
-                              <w:t xml:space="preserve"> of Any Load” by Laura Hatton</w:t>
+                              <w:t>From “How to Determine the Center of Mass of Any Load” by Laura Hatton</w:t>
                             </w:r>
                           </w:p>
                         </w:txbxContent>
@@ -5631,19 +5560,7 @@
                         <w:rPr>
                           <w:sz w:val="18"/>
                         </w:rPr>
-                        <w:t>Fig. 4</w:t>
-                      </w:r>
-                      <w:r>
-                        <w:rPr>
-                          <w:sz w:val="18"/>
-                        </w:rPr>
-                        <w:t xml:space="preserve">-A. </w:t>
-                      </w:r>
-                      <w:r>
-                        <w:rPr>
-                          <w:sz w:val="18"/>
-                        </w:rPr>
-                        <w:t>Irregularly Shaped Object</w:t>
+                        <w:t>Fig. 4-A. Irregularly Shaped Object</w:t>
                       </w:r>
                       <w:bookmarkEnd w:id="18"/>
                     </w:p>
@@ -5658,19 +5575,7 @@
                         <w:rPr>
                           <w:sz w:val="18"/>
                         </w:rPr>
-                        <w:t xml:space="preserve">From “How to Determine the </w:t>
-                      </w:r>
-                      <w:r>
-                        <w:rPr>
-                          <w:sz w:val="18"/>
-                        </w:rPr>
-                        <w:t>Center of Mass</w:t>
-                      </w:r>
-                      <w:r>
-                        <w:rPr>
-                          <w:sz w:val="18"/>
-                        </w:rPr>
-                        <w:t xml:space="preserve"> of Any Load” by Laura Hatton</w:t>
+                        <w:t>From “How to Determine the Center of Mass of Any Load” by Laura Hatton</w:t>
                       </w:r>
                     </w:p>
                   </w:txbxContent>
@@ -5733,19 +5638,7 @@
                               <w:rPr>
                                 <w:sz w:val="18"/>
                               </w:rPr>
-                              <w:t>Fig. 4</w:t>
-                            </w:r>
-                            <w:r>
-                              <w:rPr>
-                                <w:sz w:val="18"/>
-                              </w:rPr>
-                              <w:t xml:space="preserve">-B. Calculating the </w:t>
-                            </w:r>
-                            <w:r>
-                              <w:rPr>
-                                <w:sz w:val="18"/>
-                              </w:rPr>
-                              <w:t>Void Space</w:t>
+                              <w:t>Fig. 4-B. Calculating the Void Space</w:t>
                             </w:r>
                             <w:bookmarkEnd w:id="19"/>
                           </w:p>
@@ -5760,19 +5653,7 @@
                               <w:rPr>
                                 <w:sz w:val="18"/>
                               </w:rPr>
-                              <w:t xml:space="preserve">From “How to Determine the </w:t>
-                            </w:r>
-                            <w:r>
-                              <w:rPr>
-                                <w:sz w:val="18"/>
-                              </w:rPr>
-                              <w:t>Center of Mass</w:t>
-                            </w:r>
-                            <w:r>
-                              <w:rPr>
-                                <w:sz w:val="18"/>
-                              </w:rPr>
-                              <w:t xml:space="preserve"> of Any Load” by Laura Hatton</w:t>
+                              <w:t>From “How to Determine the Center of Mass of Any Load” by Laura Hatton</w:t>
                             </w:r>
                           </w:p>
                         </w:txbxContent>
@@ -5807,19 +5688,7 @@
                         <w:rPr>
                           <w:sz w:val="18"/>
                         </w:rPr>
-                        <w:t>Fig. 4</w:t>
-                      </w:r>
-                      <w:r>
-                        <w:rPr>
-                          <w:sz w:val="18"/>
-                        </w:rPr>
-                        <w:t xml:space="preserve">-B. Calculating the </w:t>
-                      </w:r>
-                      <w:r>
-                        <w:rPr>
-                          <w:sz w:val="18"/>
-                        </w:rPr>
-                        <w:t>Void Space</w:t>
+                        <w:t>Fig. 4-B. Calculating the Void Space</w:t>
                       </w:r>
                       <w:bookmarkEnd w:id="20"/>
                     </w:p>
@@ -5834,19 +5703,7 @@
                         <w:rPr>
                           <w:sz w:val="18"/>
                         </w:rPr>
-                        <w:t xml:space="preserve">From “How to Determine the </w:t>
-                      </w:r>
-                      <w:r>
-                        <w:rPr>
-                          <w:sz w:val="18"/>
-                        </w:rPr>
-                        <w:t>Center of Mass</w:t>
-                      </w:r>
-                      <w:r>
-                        <w:rPr>
-                          <w:sz w:val="18"/>
-                        </w:rPr>
-                        <w:t xml:space="preserve"> of Any Load” by Laura Hatton</w:t>
+                        <w:t>From “How to Determine the Center of Mass of Any Load” by Laura Hatton</w:t>
                       </w:r>
                     </w:p>
                   </w:txbxContent>
@@ -5912,7 +5769,7 @@
           <w:lang w:val="en-CA"/>
         </w:rPr>
       </w:pPr>
-      <w:bookmarkStart w:id="21" w:name="_Toc479160365"/>
+      <w:bookmarkStart w:id="21" w:name="_Toc479583233"/>
       <w:r>
         <w:rPr>
           <w:lang w:val="en-CA"/>
@@ -6649,19 +6506,7 @@
                               <w:rPr>
                                 <w:sz w:val="18"/>
                               </w:rPr>
-                              <w:t>Fig. 4</w:t>
-                            </w:r>
-                            <w:r>
-                              <w:rPr>
-                                <w:sz w:val="18"/>
-                              </w:rPr>
-                              <w:t xml:space="preserve">-C. Calculating the </w:t>
-                            </w:r>
-                            <w:r>
-                              <w:rPr>
-                                <w:sz w:val="18"/>
-                              </w:rPr>
-                              <w:t>Center of Mass</w:t>
+                              <w:t>Fig. 4-C. Calculating the Center of Mass</w:t>
                             </w:r>
                             <w:bookmarkEnd w:id="22"/>
                           </w:p>
@@ -6676,19 +6521,7 @@
                               <w:rPr>
                                 <w:sz w:val="18"/>
                               </w:rPr>
-                              <w:t xml:space="preserve">From “How to Determine the </w:t>
-                            </w:r>
-                            <w:r>
-                              <w:rPr>
-                                <w:sz w:val="18"/>
-                              </w:rPr>
-                              <w:t>Center of Mass</w:t>
-                            </w:r>
-                            <w:r>
-                              <w:rPr>
-                                <w:sz w:val="18"/>
-                              </w:rPr>
-                              <w:t xml:space="preserve"> of Any Load” by Laura Hatton</w:t>
+                              <w:t>From “How to Determine the Center of Mass of Any Load” by Laura Hatton</w:t>
                             </w:r>
                           </w:p>
                         </w:txbxContent>
@@ -6726,19 +6559,7 @@
                         <w:rPr>
                           <w:sz w:val="18"/>
                         </w:rPr>
-                        <w:t>Fig. 4</w:t>
-                      </w:r>
-                      <w:r>
-                        <w:rPr>
-                          <w:sz w:val="18"/>
-                        </w:rPr>
-                        <w:t xml:space="preserve">-C. Calculating the </w:t>
-                      </w:r>
-                      <w:r>
-                        <w:rPr>
-                          <w:sz w:val="18"/>
-                        </w:rPr>
-                        <w:t>Center of Mass</w:t>
+                        <w:t>Fig. 4-C. Calculating the Center of Mass</w:t>
                       </w:r>
                       <w:bookmarkEnd w:id="23"/>
                     </w:p>
@@ -6753,19 +6574,7 @@
                         <w:rPr>
                           <w:sz w:val="18"/>
                         </w:rPr>
-                        <w:t xml:space="preserve">From “How to Determine the </w:t>
-                      </w:r>
-                      <w:r>
-                        <w:rPr>
-                          <w:sz w:val="18"/>
-                        </w:rPr>
-                        <w:t>Center of Mass</w:t>
-                      </w:r>
-                      <w:r>
-                        <w:rPr>
-                          <w:sz w:val="18"/>
-                        </w:rPr>
-                        <w:t xml:space="preserve"> of Any Load” by Laura Hatton</w:t>
+                        <w:t>From “How to Determine the Center of Mass of Any Load” by Laura Hatton</w:t>
                       </w:r>
                     </w:p>
                   </w:txbxContent>
@@ -6784,7 +6593,7 @@
           <w:rStyle w:val="Heading3Char"/>
         </w:rPr>
       </w:pPr>
-      <w:bookmarkStart w:id="24" w:name="_Toc479160366"/>
+      <w:bookmarkStart w:id="24" w:name="_Toc479583234"/>
       <w:r>
         <w:rPr>
           <w:rStyle w:val="Heading3Char"/>
@@ -6841,7 +6650,7 @@
       <w:pPr>
         <w:pStyle w:val="Heading2"/>
       </w:pPr>
-      <w:bookmarkStart w:id="25" w:name="_Toc479160367"/>
+      <w:bookmarkStart w:id="25" w:name="_Toc479583235"/>
       <w:r>
         <w:lastRenderedPageBreak/>
         <w:t xml:space="preserve">Drag </w:t>
@@ -6855,7 +6664,7 @@
       <w:pPr>
         <w:pStyle w:val="Heading3"/>
       </w:pPr>
-      <w:bookmarkStart w:id="26" w:name="_Toc479160368"/>
+      <w:bookmarkStart w:id="26" w:name="_Toc479583236"/>
       <w:r>
         <w:t xml:space="preserve">What Is </w:t>
       </w:r>
@@ -6934,14 +6743,12 @@
         </w:rPr>
         <w:t xml:space="preserve">edu, </w:t>
       </w:r>
-      <w:proofErr w:type="spellStart"/>
       <w:r>
         <w:rPr>
           <w:i/>
         </w:rPr>
         <w:t>n.d.</w:t>
       </w:r>
-      <w:proofErr w:type="spellEnd"/>
       <w:r>
         <w:rPr>
           <w:i/>
@@ -7048,19 +6855,7 @@
                               <w:rPr>
                                 <w:sz w:val="18"/>
                               </w:rPr>
-                              <w:t xml:space="preserve">Fig. </w:t>
-                            </w:r>
-                            <w:r>
-                              <w:rPr>
-                                <w:sz w:val="18"/>
-                              </w:rPr>
-                              <w:t>5</w:t>
-                            </w:r>
-                            <w:r>
-                              <w:rPr>
-                                <w:sz w:val="18"/>
-                              </w:rPr>
-                              <w:t>. Table of Drag Coefficients</w:t>
+                              <w:t>Fig. 5. Table of Drag Coefficients</w:t>
                             </w:r>
                             <w:bookmarkEnd w:id="27"/>
                           </w:p>
@@ -7087,30 +6882,8 @@
                               <w:rPr>
                                 <w:sz w:val="18"/>
                               </w:rPr>
-                              <w:t xml:space="preserve"> Drag” by </w:t>
+                              <w:t xml:space="preserve"> Drag” by Sighard Hoerner</w:t>
                             </w:r>
-                            <w:proofErr w:type="spellStart"/>
-                            <w:r>
-                              <w:rPr>
-                                <w:sz w:val="18"/>
-                              </w:rPr>
-                              <w:t>Sighard</w:t>
-                            </w:r>
-                            <w:proofErr w:type="spellEnd"/>
-                            <w:r>
-                              <w:rPr>
-                                <w:sz w:val="18"/>
-                              </w:rPr>
-                              <w:t xml:space="preserve"> </w:t>
-                            </w:r>
-                            <w:proofErr w:type="spellStart"/>
-                            <w:r>
-                              <w:rPr>
-                                <w:sz w:val="18"/>
-                              </w:rPr>
-                              <w:t>Hoerner</w:t>
-                            </w:r>
-                            <w:proofErr w:type="spellEnd"/>
                             <w:r>
                               <w:rPr>
                                 <w:sz w:val="18"/>
@@ -7161,19 +6934,7 @@
                         <w:rPr>
                           <w:sz w:val="18"/>
                         </w:rPr>
-                        <w:t xml:space="preserve">Fig. </w:t>
-                      </w:r>
-                      <w:r>
-                        <w:rPr>
-                          <w:sz w:val="18"/>
-                        </w:rPr>
-                        <w:t>5</w:t>
-                      </w:r>
-                      <w:r>
-                        <w:rPr>
-                          <w:sz w:val="18"/>
-                        </w:rPr>
-                        <w:t>. Table of Drag Coefficients</w:t>
+                        <w:t>Fig. 5. Table of Drag Coefficients</w:t>
                       </w:r>
                       <w:bookmarkEnd w:id="28"/>
                     </w:p>
@@ -7200,30 +6961,8 @@
                         <w:rPr>
                           <w:sz w:val="18"/>
                         </w:rPr>
-                        <w:t xml:space="preserve"> Drag” by </w:t>
+                        <w:t xml:space="preserve"> Drag” by Sighard Hoerner</w:t>
                       </w:r>
-                      <w:proofErr w:type="spellStart"/>
-                      <w:r>
-                        <w:rPr>
-                          <w:sz w:val="18"/>
-                        </w:rPr>
-                        <w:t>Sighard</w:t>
-                      </w:r>
-                      <w:proofErr w:type="spellEnd"/>
-                      <w:r>
-                        <w:rPr>
-                          <w:sz w:val="18"/>
-                        </w:rPr>
-                        <w:t xml:space="preserve"> </w:t>
-                      </w:r>
-                      <w:proofErr w:type="spellStart"/>
-                      <w:r>
-                        <w:rPr>
-                          <w:sz w:val="18"/>
-                        </w:rPr>
-                        <w:t>Hoerner</w:t>
-                      </w:r>
-                      <w:proofErr w:type="spellEnd"/>
                       <w:r>
                         <w:rPr>
                           <w:sz w:val="18"/>
@@ -7325,21 +7064,7 @@
         <w:rPr>
           <w:i/>
         </w:rPr>
-        <w:t xml:space="preserve">(engineeringtoolbox.com, </w:t>
-      </w:r>
-      <w:proofErr w:type="spellStart"/>
-      <w:r>
-        <w:rPr>
-          <w:i/>
-        </w:rPr>
-        <w:t>n.d.</w:t>
-      </w:r>
-      <w:proofErr w:type="spellEnd"/>
-      <w:r>
-        <w:rPr>
-          <w:i/>
-        </w:rPr>
-        <w:t>).</w:t>
+        <w:t>(engineeringtoolbox.com, n.d.).</w:t>
       </w:r>
       <w:r>
         <w:t xml:space="preserve"> </w:t>
@@ -7429,7 +7154,7 @@
           <w:lang w:val="en-CA"/>
         </w:rPr>
       </w:pPr>
-      <w:bookmarkStart w:id="29" w:name="_Toc479160369"/>
+      <w:bookmarkStart w:id="29" w:name="_Toc479583237"/>
       <w:r>
         <w:rPr>
           <w:lang w:val="en-CA"/>
@@ -7965,14 +7690,7 @@
                                 <w:sz w:val="18"/>
                                 <w:lang w:val="en-CA"/>
                               </w:rPr>
-                              <w:t>Fig. 8</w:t>
-                            </w:r>
-                            <w:r>
-                              <w:rPr>
-                                <w:sz w:val="18"/>
-                                <w:lang w:val="en-CA"/>
-                              </w:rPr>
-                              <w:t>. Air Pressure Formula</w:t>
+                              <w:t>Fig. 8. Air Pressure Formula</w:t>
                             </w:r>
                             <w:bookmarkEnd w:id="30"/>
                           </w:p>
@@ -8029,14 +7747,7 @@
                           <w:sz w:val="18"/>
                           <w:lang w:val="en-CA"/>
                         </w:rPr>
-                        <w:t>Fig. 8</w:t>
-                      </w:r>
-                      <w:r>
-                        <w:rPr>
-                          <w:sz w:val="18"/>
-                          <w:lang w:val="en-CA"/>
-                        </w:rPr>
-                        <w:t>. Air Pressure Formula</w:t>
+                        <w:t>Fig. 8. Air Pressure Formula</w:t>
                       </w:r>
                       <w:bookmarkEnd w:id="31"/>
                     </w:p>
@@ -8122,15 +7833,7 @@
                                 <w:sz w:val="18"/>
                                 <w:lang w:val="en-CA"/>
                               </w:rPr>
-                              <w:t>Fig. 7</w:t>
-                            </w:r>
-                            <w:r>
-                              <w:rPr>
-                                <w:noProof/>
-                                <w:sz w:val="18"/>
-                                <w:lang w:val="en-CA"/>
-                              </w:rPr>
-                              <w:t>. Air Density Formula</w:t>
+                              <w:t>Fig. 7. Air Density Formula</w:t>
                             </w:r>
                             <w:bookmarkEnd w:id="32"/>
                           </w:p>
@@ -8189,15 +7892,7 @@
                           <w:sz w:val="18"/>
                           <w:lang w:val="en-CA"/>
                         </w:rPr>
-                        <w:t>Fig. 7</w:t>
-                      </w:r>
-                      <w:r>
-                        <w:rPr>
-                          <w:noProof/>
-                          <w:sz w:val="18"/>
-                          <w:lang w:val="en-CA"/>
-                        </w:rPr>
-                        <w:t>. Air Density Formula</w:t>
+                        <w:t>Fig. 7. Air Density Formula</w:t>
                       </w:r>
                       <w:bookmarkEnd w:id="33"/>
                     </w:p>
@@ -8370,13 +8065,13 @@
           </mc:Fallback>
         </mc:AlternateContent>
       </w:r>
-      <w:bookmarkStart w:id="36" w:name="_Toc479160370"/>
     </w:p>
     <w:p/>
     <w:p>
       <w:pPr>
         <w:pStyle w:val="Heading3"/>
       </w:pPr>
+      <w:bookmarkStart w:id="36" w:name="_Toc479583238"/>
       <w:r>
         <w:t>What is Lift?</w:t>
       </w:r>
@@ -8428,7 +8123,7 @@
       </w:pPr>
       <w:r>
         <w:pict>
-          <v:shape id="_x0000_i1026" type="#_x0000_t75" style="width:502.85pt;height:197.45pt;mso-position-horizontal-relative:text;mso-position-vertical-relative:text;mso-width-relative:page;mso-height-relative:page" o:bordertopcolor="this" o:borderleftcolor="this" o:borderbottomcolor="this" o:borderrightcolor="this">
+          <v:shape id="_x0000_i1026" type="#_x0000_t75" style="width:502.8pt;height:197.4pt;mso-position-horizontal-relative:text;mso-position-vertical-relative:text;mso-width-relative:page;mso-height-relative:page" o:bordertopcolor="this" o:borderleftcolor="this" o:borderbottomcolor="this" o:borderrightcolor="this">
             <v:imagedata r:id="rId34" o:title="Lift"/>
             <w10:bordertop type="single" width="6"/>
             <w10:borderleft type="single" width="6"/>
@@ -8479,7 +8174,7 @@
       <w:pPr>
         <w:pStyle w:val="Heading3"/>
       </w:pPr>
-      <w:bookmarkStart w:id="38" w:name="_Toc479160371"/>
+      <w:bookmarkStart w:id="38" w:name="_Toc479583239"/>
       <w:r>
         <w:t>How do we Calculate Lift?</w:t>
       </w:r>
@@ -8534,15 +8229,7 @@
         <w:t>seen in the torque section.</w:t>
       </w:r>
       <w:r>
-        <w:t xml:space="preserve"> Don’t forget that Alpha is a symbol representing Angular Acceleration and that it’s calculated in </w:t>
-      </w:r>
-      <w:proofErr w:type="spellStart"/>
-      <w:r>
-        <w:t>rads</w:t>
-      </w:r>
-      <w:proofErr w:type="spellEnd"/>
-      <w:r>
-        <w:t>/s</w:t>
+        <w:t xml:space="preserve"> Don’t forget that Alpha is a symbol representing Angular Acceleration and that it’s calculated in rads/s</w:t>
       </w:r>
       <w:r>
         <w:rPr>
@@ -8652,11 +8339,9 @@
       <w:r>
         <w:t xml:space="preserve">in </w:t>
       </w:r>
-      <w:proofErr w:type="spellStart"/>
       <w:r>
         <w:t>rads</w:t>
       </w:r>
-      <w:proofErr w:type="spellEnd"/>
       <w:r>
         <w:t xml:space="preserve">/s. </w:t>
       </w:r>
@@ -8704,15 +8389,7 @@
         <w:t xml:space="preserve"> </w:t>
       </w:r>
       <w:r>
-        <w:t xml:space="preserve">In order to convert our </w:t>
-      </w:r>
-      <w:proofErr w:type="spellStart"/>
-      <w:r>
-        <w:t>rads</w:t>
-      </w:r>
-      <w:proofErr w:type="spellEnd"/>
-      <w:r>
-        <w:t>/s into rev/s we need to understand that a full revolution (rotation) in radians is equivalent to 2π.</w:t>
+        <w:t>In order to convert our rads/s into rev/s we need to understand that a full revolution (rotation) in radians is equivalent to 2π.</w:t>
       </w:r>
       <w:r>
         <w:t xml:space="preserve"> </w:t>
@@ -8912,13 +8589,7 @@
                               <w:rPr>
                                 <w:sz w:val="18"/>
                               </w:rPr>
-                              <w:t>From</w:t>
-                            </w:r>
-                            <w:r>
-                              <w:rPr>
-                                <w:sz w:val="18"/>
-                              </w:rPr>
-                              <w:t xml:space="preserve"> “Ideal Lift of a Spinning Ball”</w:t>
+                              <w:t>From “Ideal Lift of a Spinning Ball”</w:t>
                             </w:r>
                             <w:r>
                               <w:rPr>
@@ -8989,13 +8660,7 @@
                         <w:rPr>
                           <w:sz w:val="18"/>
                         </w:rPr>
-                        <w:t>From</w:t>
-                      </w:r>
-                      <w:r>
-                        <w:rPr>
-                          <w:sz w:val="18"/>
-                        </w:rPr>
-                        <w:t xml:space="preserve"> “Ideal Lift of a Spinning Ball”</w:t>
+                        <w:t>From “Ideal Lift of a Spinning Ball”</w:t>
                       </w:r>
                       <w:r>
                         <w:rPr>
@@ -9077,7 +8742,7 @@
       <w:pPr>
         <w:pStyle w:val="Heading3"/>
       </w:pPr>
-      <w:bookmarkStart w:id="41" w:name="_Toc479160372"/>
+      <w:bookmarkStart w:id="41" w:name="_Toc479583240"/>
       <w:r>
         <w:t xml:space="preserve">How </w:t>
       </w:r>
@@ -9118,7 +8783,7 @@
       <w:pPr>
         <w:pStyle w:val="Heading1"/>
       </w:pPr>
-      <w:bookmarkStart w:id="42" w:name="_Toc479160373"/>
+      <w:bookmarkStart w:id="42" w:name="_Toc479583241"/>
       <w:r>
         <w:t>Conclusion</w:t>
       </w:r>
@@ -9191,7 +8856,7 @@
       <w:pPr>
         <w:pStyle w:val="Heading1"/>
       </w:pPr>
-      <w:bookmarkStart w:id="43" w:name="_Toc479160374"/>
+      <w:bookmarkStart w:id="43" w:name="_Toc479583242"/>
       <w:r>
         <w:t>References</w:t>
       </w:r>
@@ -10837,561 +10502,6 @@
 </w:styles>
 </file>
 
-<file path=word/glossary/document.xml><?xml version="1.0" encoding="utf-8"?>
-<w:glossaryDocument xmlns:wpc="http://schemas.microsoft.com/office/word/2010/wordprocessingCanvas" xmlns:cx="http://schemas.microsoft.com/office/drawing/2014/chartex" xmlns:cx1="http://schemas.microsoft.com/office/drawing/2015/9/8/chartex" xmlns:cx2="http://schemas.microsoft.com/office/drawing/2015/10/21/chartex" xmlns:cx3="http://schemas.microsoft.com/office/drawing/2016/5/9/chartex" xmlns:cx4="http://schemas.microsoft.com/office/drawing/2016/5/10/chartex" xmlns:cx5="http://schemas.microsoft.com/office/drawing/2016/5/11/chartex" xmlns:cx6="http://schemas.microsoft.com/office/drawing/2016/5/12/chartex" xmlns:cx7="http://schemas.microsoft.com/office/drawing/2016/5/13/chartex" xmlns:cx8="http://schemas.microsoft.com/office/drawing/2016/5/14/chartex" xmlns:mc="http://schemas.openxmlformats.org/markup-compatibility/2006" xmlns:o="urn:schemas-microsoft-com:office:office" xmlns:r="http://schemas.openxmlformats.org/officeDocument/2006/relationships" xmlns:m="http://schemas.openxmlformats.org/officeDocument/2006/math" xmlns:v="urn:schemas-microsoft-com:vml" xmlns:wp14="http://schemas.microsoft.com/office/word/2010/wordprocessingDrawing" xmlns:wp="http://schemas.openxmlformats.org/drawingml/2006/wordprocessingDrawing" xmlns:w10="urn:schemas-microsoft-com:office:word" xmlns:w="http://schemas.openxmlformats.org/wordprocessingml/2006/main" xmlns:w14="http://schemas.microsoft.com/office/word/2010/wordml" xmlns:w15="http://schemas.microsoft.com/office/word/2012/wordml" xmlns:w16se="http://schemas.microsoft.com/office/word/2015/wordml/symex" xmlns:wpg="http://schemas.microsoft.com/office/word/2010/wordprocessingGroup" xmlns:wpi="http://schemas.microsoft.com/office/word/2010/wordprocessingInk" xmlns:wne="http://schemas.microsoft.com/office/word/2006/wordml" xmlns:wps="http://schemas.microsoft.com/office/word/2010/wordprocessingShape" mc:Ignorable="w14 w15 w16se wp14"/>
-</file>
-
-<file path=word/glossary/fontTable.xml><?xml version="1.0" encoding="utf-8"?>
-<w:fonts xmlns:mc="http://schemas.openxmlformats.org/markup-compatibility/2006" xmlns:r="http://schemas.openxmlformats.org/officeDocument/2006/relationships" xmlns:w="http://schemas.openxmlformats.org/wordprocessingml/2006/main" xmlns:w14="http://schemas.microsoft.com/office/word/2010/wordml" xmlns:w15="http://schemas.microsoft.com/office/word/2012/wordml" xmlns:w16se="http://schemas.microsoft.com/office/word/2015/wordml/symex" mc:Ignorable="w14 w15 w16se">
-  <w:font w:name="Symbol">
-    <w:panose1 w:val="05050102010706020507"/>
-    <w:charset w:val="02"/>
-    <w:family w:val="roman"/>
-    <w:pitch w:val="variable"/>
-    <w:sig w:usb0="00000000" w:usb1="10000000" w:usb2="00000000" w:usb3="00000000" w:csb0="80000000" w:csb1="00000000"/>
-  </w:font>
-  <w:font w:name="Times New Roman">
-    <w:panose1 w:val="02020603050405020304"/>
-    <w:charset w:val="00"/>
-    <w:family w:val="roman"/>
-    <w:pitch w:val="variable"/>
-    <w:sig w:usb0="E0002AFF" w:usb1="C0007843" w:usb2="00000009" w:usb3="00000000" w:csb0="000001FF" w:csb1="00000000"/>
-  </w:font>
-  <w:font w:name="Courier New">
-    <w:panose1 w:val="02070309020205020404"/>
-    <w:charset w:val="00"/>
-    <w:family w:val="modern"/>
-    <w:pitch w:val="fixed"/>
-    <w:sig w:usb0="E0002EFF" w:usb1="C0007843" w:usb2="00000009" w:usb3="00000000" w:csb0="000001FF" w:csb1="00000000"/>
-  </w:font>
-  <w:font w:name="Wingdings">
-    <w:panose1 w:val="05000000000000000000"/>
-    <w:charset w:val="02"/>
-    <w:family w:val="auto"/>
-    <w:pitch w:val="variable"/>
-    <w:sig w:usb0="00000000" w:usb1="10000000" w:usb2="00000000" w:usb3="00000000" w:csb0="80000000" w:csb1="00000000"/>
-  </w:font>
-  <w:font w:name="Calibri">
-    <w:panose1 w:val="020F0502020204030204"/>
-    <w:charset w:val="00"/>
-    <w:family w:val="swiss"/>
-    <w:pitch w:val="variable"/>
-    <w:sig w:usb0="E0002AFF" w:usb1="4000ACFF" w:usb2="00000001" w:usb3="00000000" w:csb0="000001FF" w:csb1="00000000"/>
-  </w:font>
-  <w:font w:name="Cambria">
-    <w:panose1 w:val="02040503050406030204"/>
-    <w:charset w:val="00"/>
-    <w:family w:val="roman"/>
-    <w:pitch w:val="variable"/>
-    <w:sig w:usb0="E00002FF" w:usb1="400004FF" w:usb2="00000000" w:usb3="00000000" w:csb0="0000019F" w:csb1="00000000"/>
-  </w:font>
-  <w:font w:name="Tahoma">
-    <w:panose1 w:val="020B0604030504040204"/>
-    <w:charset w:val="00"/>
-    <w:family w:val="swiss"/>
-    <w:pitch w:val="variable"/>
-    <w:sig w:usb0="E1002EFF" w:usb1="C000605B" w:usb2="00000029" w:usb3="00000000" w:csb0="000101FF" w:csb1="00000000"/>
-  </w:font>
-  <w:font w:name="Cambria Math">
-    <w:panose1 w:val="02040503050406030204"/>
-    <w:charset w:val="00"/>
-    <w:family w:val="roman"/>
-    <w:pitch w:val="variable"/>
-    <w:sig w:usb0="E00002FF" w:usb1="420024FF" w:usb2="00000000" w:usb3="00000000" w:csb0="0000019F" w:csb1="00000000"/>
-  </w:font>
-  <w:font w:name="Calibri Light">
-    <w:panose1 w:val="020F0302020204030204"/>
-    <w:charset w:val="00"/>
-    <w:family w:val="swiss"/>
-    <w:pitch w:val="variable"/>
-    <w:sig w:usb0="A0002AEF" w:usb1="4000207B" w:usb2="00000000" w:usb3="00000000" w:csb0="000001FF" w:csb1="00000000"/>
-  </w:font>
-</w:fonts>
-</file>
-
-<file path=word/glossary/settings.xml><?xml version="1.0" encoding="utf-8"?>
-<w:settings xmlns:mc="http://schemas.openxmlformats.org/markup-compatibility/2006" xmlns:o="urn:schemas-microsoft-com:office:office" xmlns:r="http://schemas.openxmlformats.org/officeDocument/2006/relationships" xmlns:m="http://schemas.openxmlformats.org/officeDocument/2006/math" xmlns:v="urn:schemas-microsoft-com:vml" xmlns:w10="urn:schemas-microsoft-com:office:word" xmlns:w="http://schemas.openxmlformats.org/wordprocessingml/2006/main" xmlns:w14="http://schemas.microsoft.com/office/word/2010/wordml" xmlns:w15="http://schemas.microsoft.com/office/word/2012/wordml" xmlns:w16se="http://schemas.microsoft.com/office/word/2015/wordml/symex" xmlns:sl="http://schemas.openxmlformats.org/schemaLibrary/2006/main" mc:Ignorable="w14 w15 w16se">
-  <w:view w:val="normal"/>
-  <w:defaultTabStop w:val="720"/>
-  <w:characterSpacingControl w:val="doNotCompress"/>
-  <w:compat>
-    <w:useFELayout/>
-    <w:compatSetting w:name="compatibilityMode" w:uri="http://schemas.microsoft.com/office/word" w:val="15"/>
-    <w:compatSetting w:name="overrideTableStyleFontSizeAndJustification" w:uri="http://schemas.microsoft.com/office/word" w:val="1"/>
-    <w:compatSetting w:name="enableOpenTypeFeatures" w:uri="http://schemas.microsoft.com/office/word" w:val="1"/>
-    <w:compatSetting w:name="doNotFlipMirrorIndents" w:uri="http://schemas.microsoft.com/office/word" w:val="1"/>
-    <w:compatSetting w:name="differentiateMultirowTableHeaders" w:uri="http://schemas.microsoft.com/office/word" w:val="1"/>
-  </w:compat>
-  <w:rsids>
-    <w:rsidRoot w:val="0072667D"/>
-    <w:rsid w:val="0072667D"/>
-    <w:rsid w:val="00ED20D4"/>
-  </w:rsids>
-  <m:mathPr>
-    <m:mathFont m:val="Cambria Math"/>
-    <m:brkBin m:val="before"/>
-    <m:brkBinSub m:val="--"/>
-    <m:smallFrac m:val="0"/>
-    <m:dispDef/>
-    <m:lMargin m:val="0"/>
-    <m:rMargin m:val="0"/>
-    <m:defJc m:val="centerGroup"/>
-    <m:wrapIndent m:val="1440"/>
-    <m:intLim m:val="subSup"/>
-    <m:naryLim m:val="undOvr"/>
-  </m:mathPr>
-  <w:themeFontLang w:val="en-CA"/>
-  <w:clrSchemeMapping w:bg1="light1" w:t1="dark1" w:bg2="light2" w:t2="dark2" w:accent1="accent1" w:accent2="accent2" w:accent3="accent3" w:accent4="accent4" w:accent5="accent5" w:accent6="accent6" w:hyperlink="hyperlink" w:followedHyperlink="followedHyperlink"/>
-  <w:decimalSymbol w:val="."/>
-  <w:listSeparator w:val=","/>
-  <w15:chartTrackingRefBased/>
-</w:settings>
-</file>
-
-<file path=word/glossary/styles.xml><?xml version="1.0" encoding="utf-8"?>
-<w:styles xmlns:mc="http://schemas.openxmlformats.org/markup-compatibility/2006" xmlns:r="http://schemas.openxmlformats.org/officeDocument/2006/relationships" xmlns:w="http://schemas.openxmlformats.org/wordprocessingml/2006/main" xmlns:w14="http://schemas.microsoft.com/office/word/2010/wordml" xmlns:w15="http://schemas.microsoft.com/office/word/2012/wordml" xmlns:w16se="http://schemas.microsoft.com/office/word/2015/wordml/symex" mc:Ignorable="w14 w15 w16se">
-  <w:docDefaults>
-    <w:rPrDefault>
-      <w:rPr>
-        <w:rFonts w:asciiTheme="minorHAnsi" w:eastAsiaTheme="minorEastAsia" w:hAnsiTheme="minorHAnsi" w:cstheme="minorBidi"/>
-        <w:sz w:val="22"/>
-        <w:szCs w:val="22"/>
-        <w:lang w:val="en-CA" w:eastAsia="en-CA" w:bidi="ar-SA"/>
-      </w:rPr>
-    </w:rPrDefault>
-    <w:pPrDefault>
-      <w:pPr>
-        <w:spacing w:after="160" w:line="259" w:lineRule="auto"/>
-      </w:pPr>
-    </w:pPrDefault>
-  </w:docDefaults>
-  <w:latentStyles w:defLockedState="0" w:defUIPriority="99" w:defSemiHidden="0" w:defUnhideWhenUsed="0" w:defQFormat="0" w:count="374">
-    <w:lsdException w:name="Normal" w:uiPriority="0" w:qFormat="1"/>
-    <w:lsdException w:name="heading 1" w:uiPriority="9" w:qFormat="1"/>
-    <w:lsdException w:name="heading 2" w:semiHidden="1" w:uiPriority="9" w:unhideWhenUsed="1" w:qFormat="1"/>
-    <w:lsdException w:name="heading 3" w:semiHidden="1" w:uiPriority="9" w:unhideWhenUsed="1" w:qFormat="1"/>
-    <w:lsdException w:name="heading 4" w:semiHidden="1" w:uiPriority="9" w:unhideWhenUsed="1" w:qFormat="1"/>
-    <w:lsdException w:name="heading 5" w:semiHidden="1" w:uiPriority="9" w:unhideWhenUsed="1" w:qFormat="1"/>
-    <w:lsdException w:name="heading 6" w:semiHidden="1" w:uiPriority="9" w:unhideWhenUsed="1" w:qFormat="1"/>
-    <w:lsdException w:name="heading 7" w:semiHidden="1" w:uiPriority="9" w:unhideWhenUsed="1" w:qFormat="1"/>
-    <w:lsdException w:name="heading 8" w:semiHidden="1" w:uiPriority="9" w:unhideWhenUsed="1" w:qFormat="1"/>
-    <w:lsdException w:name="heading 9" w:semiHidden="1" w:uiPriority="9" w:unhideWhenUsed="1" w:qFormat="1"/>
-    <w:lsdException w:name="index 1" w:semiHidden="1" w:unhideWhenUsed="1"/>
-    <w:lsdException w:name="index 2" w:semiHidden="1" w:unhideWhenUsed="1"/>
-    <w:lsdException w:name="index 3" w:semiHidden="1" w:unhideWhenUsed="1"/>
-    <w:lsdException w:name="index 4" w:semiHidden="1" w:unhideWhenUsed="1"/>
-    <w:lsdException w:name="index 5" w:semiHidden="1" w:unhideWhenUsed="1"/>
-    <w:lsdException w:name="index 6" w:semiHidden="1" w:unhideWhenUsed="1"/>
-    <w:lsdException w:name="index 7" w:semiHidden="1" w:unhideWhenUsed="1"/>
-    <w:lsdException w:name="index 8" w:semiHidden="1" w:unhideWhenUsed="1"/>
-    <w:lsdException w:name="index 9" w:semiHidden="1" w:unhideWhenUsed="1"/>
-    <w:lsdException w:name="toc 1" w:semiHidden="1" w:uiPriority="39" w:unhideWhenUsed="1"/>
-    <w:lsdException w:name="toc 2" w:semiHidden="1" w:uiPriority="39" w:unhideWhenUsed="1"/>
-    <w:lsdException w:name="toc 3" w:semiHidden="1" w:uiPriority="39" w:unhideWhenUsed="1"/>
-    <w:lsdException w:name="toc 4" w:semiHidden="1" w:uiPriority="39" w:unhideWhenUsed="1"/>
-    <w:lsdException w:name="toc 5" w:semiHidden="1" w:uiPriority="39" w:unhideWhenUsed="1"/>
-    <w:lsdException w:name="toc 6" w:semiHidden="1" w:uiPriority="39" w:unhideWhenUsed="1"/>
-    <w:lsdException w:name="toc 7" w:semiHidden="1" w:uiPriority="39" w:unhideWhenUsed="1"/>
-    <w:lsdException w:name="toc 8" w:semiHidden="1" w:uiPriority="39" w:unhideWhenUsed="1"/>
-    <w:lsdException w:name="toc 9" w:semiHidden="1" w:uiPriority="39" w:unhideWhenUsed="1"/>
-    <w:lsdException w:name="Normal Indent" w:semiHidden="1" w:unhideWhenUsed="1"/>
-    <w:lsdException w:name="footnote text" w:semiHidden="1" w:unhideWhenUsed="1"/>
-    <w:lsdException w:name="annotation text" w:semiHidden="1" w:unhideWhenUsed="1"/>
-    <w:lsdException w:name="header" w:semiHidden="1" w:unhideWhenUsed="1"/>
-    <w:lsdException w:name="footer" w:semiHidden="1" w:unhideWhenUsed="1"/>
-    <w:lsdException w:name="index heading" w:semiHidden="1" w:unhideWhenUsed="1"/>
-    <w:lsdException w:name="caption" w:semiHidden="1" w:uiPriority="35" w:unhideWhenUsed="1" w:qFormat="1"/>
-    <w:lsdException w:name="table of figures" w:semiHidden="1" w:unhideWhenUsed="1"/>
-    <w:lsdException w:name="envelope address" w:semiHidden="1" w:unhideWhenUsed="1"/>
-    <w:lsdException w:name="envelope return" w:semiHidden="1" w:unhideWhenUsed="1"/>
-    <w:lsdException w:name="footnote reference" w:semiHidden="1" w:unhideWhenUsed="1"/>
-    <w:lsdException w:name="annotation reference" w:semiHidden="1" w:unhideWhenUsed="1"/>
-    <w:lsdException w:name="line number" w:semiHidden="1" w:unhideWhenUsed="1"/>
-    <w:lsdException w:name="page number" w:semiHidden="1" w:unhideWhenUsed="1"/>
-    <w:lsdException w:name="endnote reference" w:semiHidden="1" w:unhideWhenUsed="1"/>
-    <w:lsdException w:name="endnote text" w:semiHidden="1" w:unhideWhenUsed="1"/>
-    <w:lsdException w:name="table of authorities" w:semiHidden="1" w:unhideWhenUsed="1"/>
-    <w:lsdException w:name="macro" w:semiHidden="1" w:unhideWhenUsed="1"/>
-    <w:lsdException w:name="toa heading" w:semiHidden="1" w:unhideWhenUsed="1"/>
-    <w:lsdException w:name="List" w:semiHidden="1" w:unhideWhenUsed="1"/>
-    <w:lsdException w:name="List Bullet" w:semiHidden="1" w:unhideWhenUsed="1"/>
-    <w:lsdException w:name="List Number" w:semiHidden="1" w:unhideWhenUsed="1"/>
-    <w:lsdException w:name="List 2" w:semiHidden="1" w:unhideWhenUsed="1"/>
-    <w:lsdException w:name="List 3" w:semiHidden="1" w:unhideWhenUsed="1"/>
-    <w:lsdException w:name="List 4" w:semiHidden="1" w:unhideWhenUsed="1"/>
-    <w:lsdException w:name="List 5" w:semiHidden="1" w:unhideWhenUsed="1"/>
-    <w:lsdException w:name="List Bullet 2" w:semiHidden="1" w:unhideWhenUsed="1"/>
-    <w:lsdException w:name="List Bullet 3" w:semiHidden="1" w:unhideWhenUsed="1"/>
-    <w:lsdException w:name="List Bullet 4" w:semiHidden="1" w:unhideWhenUsed="1"/>
-    <w:lsdException w:name="List Bullet 5" w:semiHidden="1" w:unhideWhenUsed="1"/>
-    <w:lsdException w:name="List Number 2" w:semiHidden="1" w:unhideWhenUsed="1"/>
-    <w:lsdException w:name="List Number 3" w:semiHidden="1" w:unhideWhenUsed="1"/>
-    <w:lsdException w:name="List Number 4" w:semiHidden="1" w:unhideWhenUsed="1"/>
-    <w:lsdException w:name="List Number 5" w:semiHidden="1" w:unhideWhenUsed="1"/>
-    <w:lsdException w:name="Title" w:uiPriority="10" w:qFormat="1"/>
-    <w:lsdException w:name="Closing" w:semiHidden="1" w:unhideWhenUsed="1"/>
-    <w:lsdException w:name="Signature" w:semiHidden="1" w:unhideWhenUsed="1"/>
-    <w:lsdException w:name="Default Paragraph Font" w:semiHidden="1" w:uiPriority="1" w:unhideWhenUsed="1"/>
-    <w:lsdException w:name="Body Text" w:semiHidden="1" w:unhideWhenUsed="1"/>
-    <w:lsdException w:name="Body Text Indent" w:semiHidden="1" w:unhideWhenUsed="1"/>
-    <w:lsdException w:name="List Continue" w:semiHidden="1" w:unhideWhenUsed="1"/>
-    <w:lsdException w:name="List Continue 2" w:semiHidden="1" w:unhideWhenUsed="1"/>
-    <w:lsdException w:name="List Continue 3" w:semiHidden="1" w:unhideWhenUsed="1"/>
-    <w:lsdException w:name="List Continue 4" w:semiHidden="1" w:unhideWhenUsed="1"/>
-    <w:lsdException w:name="List Continue 5" w:semiHidden="1" w:unhideWhenUsed="1"/>
-    <w:lsdException w:name="Message Header" w:semiHidden="1" w:unhideWhenUsed="1"/>
-    <w:lsdException w:name="Subtitle" w:uiPriority="11" w:qFormat="1"/>
-    <w:lsdException w:name="Salutation" w:semiHidden="1" w:unhideWhenUsed="1"/>
-    <w:lsdException w:name="Date" w:semiHidden="1" w:unhideWhenUsed="1"/>
-    <w:lsdException w:name="Body Text First Indent" w:semiHidden="1" w:unhideWhenUsed="1"/>
-    <w:lsdException w:name="Body Text First Indent 2" w:semiHidden="1" w:unhideWhenUsed="1"/>
-    <w:lsdException w:name="Note Heading" w:semiHidden="1" w:unhideWhenUsed="1"/>
-    <w:lsdException w:name="Body Text 2" w:semiHidden="1" w:unhideWhenUsed="1"/>
-    <w:lsdException w:name="Body Text 3" w:semiHidden="1" w:unhideWhenUsed="1"/>
-    <w:lsdException w:name="Body Text Indent 2" w:semiHidden="1" w:unhideWhenUsed="1"/>
-    <w:lsdException w:name="Body Text Indent 3" w:semiHidden="1" w:unhideWhenUsed="1"/>
-    <w:lsdException w:name="Block Text" w:semiHidden="1" w:unhideWhenUsed="1"/>
-    <w:lsdException w:name="Hyperlink" w:semiHidden="1" w:unhideWhenUsed="1"/>
-    <w:lsdException w:name="FollowedHyperlink" w:semiHidden="1" w:unhideWhenUsed="1"/>
-    <w:lsdException w:name="Strong" w:uiPriority="22" w:qFormat="1"/>
-    <w:lsdException w:name="Emphasis" w:uiPriority="20" w:qFormat="1"/>
-    <w:lsdException w:name="Document Map" w:semiHidden="1" w:unhideWhenUsed="1"/>
-    <w:lsdException w:name="Plain Text" w:semiHidden="1" w:unhideWhenUsed="1"/>
-    <w:lsdException w:name="E-mail Signature" w:semiHidden="1" w:unhideWhenUsed="1"/>
-    <w:lsdException w:name="HTML Top of Form" w:semiHidden="1" w:unhideWhenUsed="1"/>
-    <w:lsdException w:name="HTML Bottom of Form" w:semiHidden="1" w:unhideWhenUsed="1"/>
-    <w:lsdException w:name="Normal (Web)" w:semiHidden="1" w:unhideWhenUsed="1"/>
-    <w:lsdException w:name="HTML Acronym" w:semiHidden="1" w:unhideWhenUsed="1"/>
-    <w:lsdException w:name="HTML Address" w:semiHidden="1" w:unhideWhenUsed="1"/>
-    <w:lsdException w:name="HTML Cite" w:semiHidden="1" w:unhideWhenUsed="1"/>
-    <w:lsdException w:name="HTML Code" w:semiHidden="1" w:unhideWhenUsed="1"/>
-    <w:lsdException w:name="HTML Definition" w:semiHidden="1" w:unhideWhenUsed="1"/>
-    <w:lsdException w:name="HTML Keyboard" w:semiHidden="1" w:unhideWhenUsed="1"/>
-    <w:lsdException w:name="HTML Preformatted" w:semiHidden="1" w:unhideWhenUsed="1"/>
-    <w:lsdException w:name="HTML Sample" w:semiHidden="1" w:unhideWhenUsed="1"/>
-    <w:lsdException w:name="HTML Typewriter" w:semiHidden="1" w:unhideWhenUsed="1"/>
-    <w:lsdException w:name="HTML Variable" w:semiHidden="1" w:unhideWhenUsed="1"/>
-    <w:lsdException w:name="Normal Table" w:semiHidden="1" w:unhideWhenUsed="1"/>
-    <w:lsdException w:name="annotation subject" w:semiHidden="1" w:unhideWhenUsed="1"/>
-    <w:lsdException w:name="No List" w:semiHidden="1" w:unhideWhenUsed="1"/>
-    <w:lsdException w:name="Outline List 1" w:semiHidden="1" w:unhideWhenUsed="1"/>
-    <w:lsdException w:name="Outline List 2" w:semiHidden="1" w:unhideWhenUsed="1"/>
-    <w:lsdException w:name="Outline List 3" w:semiHidden="1" w:unhideWhenUsed="1"/>
-    <w:lsdException w:name="Table Simple 1" w:semiHidden="1" w:unhideWhenUsed="1"/>
-    <w:lsdException w:name="Table Simple 2" w:semiHidden="1" w:unhideWhenUsed="1"/>
-    <w:lsdException w:name="Table Simple 3" w:semiHidden="1" w:unhideWhenUsed="1"/>
-    <w:lsdException w:name="Table Classic 1" w:semiHidden="1" w:unhideWhenUsed="1"/>
-    <w:lsdException w:name="Table Classic 2" w:semiHidden="1" w:unhideWhenUsed="1"/>
-    <w:lsdException w:name="Table Classic 3" w:semiHidden="1" w:unhideWhenUsed="1"/>
-    <w:lsdException w:name="Table Classic 4" w:semiHidden="1" w:unhideWhenUsed="1"/>
-    <w:lsdException w:name="Table Colorful 1" w:semiHidden="1" w:unhideWhenUsed="1"/>
-    <w:lsdException w:name="Table Colorful 2" w:semiHidden="1" w:unhideWhenUsed="1"/>
-    <w:lsdException w:name="Table Colorful 3" w:semiHidden="1" w:unhideWhenUsed="1"/>
-    <w:lsdException w:name="Table Columns 1" w:semiHidden="1" w:unhideWhenUsed="1"/>
-    <w:lsdException w:name="Table Columns 2" w:semiHidden="1" w:unhideWhenUsed="1"/>
-    <w:lsdException w:name="Table Columns 3" w:semiHidden="1" w:unhideWhenUsed="1"/>
-    <w:lsdException w:name="Table Columns 4" w:semiHidden="1" w:unhideWhenUsed="1"/>
-    <w:lsdException w:name="Table Columns 5" w:semiHidden="1" w:unhideWhenUsed="1"/>
-    <w:lsdException w:name="Table Grid 1" w:semiHidden="1" w:unhideWhenUsed="1"/>
-    <w:lsdException w:name="Table Grid 2" w:semiHidden="1" w:unhideWhenUsed="1"/>
-    <w:lsdException w:name="Table Grid 3" w:semiHidden="1" w:unhideWhenUsed="1"/>
-    <w:lsdException w:name="Table Grid 4" w:semiHidden="1" w:unhideWhenUsed="1"/>
-    <w:lsdException w:name="Table Grid 5" w:semiHidden="1" w:unhideWhenUsed="1"/>
-    <w:lsdException w:name="Table Grid 6" w:semiHidden="1" w:unhideWhenUsed="1"/>
-    <w:lsdException w:name="Table Grid 7" w:semiHidden="1" w:unhideWhenUsed="1"/>
-    <w:lsdException w:name="Table Grid 8" w:semiHidden="1" w:unhideWhenUsed="1"/>
-    <w:lsdException w:name="Table List 1" w:semiHidden="1" w:unhideWhenUsed="1"/>
-    <w:lsdException w:name="Table List 2" w:semiHidden="1" w:unhideWhenUsed="1"/>
-    <w:lsdException w:name="Table List 3" w:semiHidden="1" w:unhideWhenUsed="1"/>
-    <w:lsdException w:name="Table List 4" w:semiHidden="1" w:unhideWhenUsed="1"/>
-    <w:lsdException w:name="Table List 5" w:semiHidden="1" w:unhideWhenUsed="1"/>
-    <w:lsdException w:name="Table List 6" w:semiHidden="1" w:unhideWhenUsed="1"/>
-    <w:lsdException w:name="Table List 7" w:semiHidden="1" w:unhideWhenUsed="1"/>
-    <w:lsdException w:name="Table List 8" w:semiHidden="1" w:unhideWhenUsed="1"/>
-    <w:lsdException w:name="Table 3D effects 1" w:semiHidden="1" w:unhideWhenUsed="1"/>
-    <w:lsdException w:name="Table 3D effects 2" w:semiHidden="1" w:unhideWhenUsed="1"/>
-    <w:lsdException w:name="Table 3D effects 3" w:semiHidden="1" w:unhideWhenUsed="1"/>
-    <w:lsdException w:name="Table Contemporary" w:semiHidden="1" w:unhideWhenUsed="1"/>
-    <w:lsdException w:name="Table Elegant" w:semiHidden="1" w:unhideWhenUsed="1"/>
-    <w:lsdException w:name="Table Professional" w:semiHidden="1" w:unhideWhenUsed="1"/>
-    <w:lsdException w:name="Table Subtle 1" w:semiHidden="1" w:unhideWhenUsed="1"/>
-    <w:lsdException w:name="Table Subtle 2" w:semiHidden="1" w:unhideWhenUsed="1"/>
-    <w:lsdException w:name="Table Web 1" w:semiHidden="1" w:unhideWhenUsed="1"/>
-    <w:lsdException w:name="Table Web 2" w:semiHidden="1" w:unhideWhenUsed="1"/>
-    <w:lsdException w:name="Table Web 3" w:semiHidden="1" w:unhideWhenUsed="1"/>
-    <w:lsdException w:name="Balloon Text" w:semiHidden="1" w:unhideWhenUsed="1"/>
-    <w:lsdException w:name="Table Grid" w:uiPriority="39"/>
-    <w:lsdException w:name="Table Theme" w:semiHidden="1" w:unhideWhenUsed="1"/>
-    <w:lsdException w:name="Placeholder Text" w:semiHidden="1"/>
-    <w:lsdException w:name="No Spacing" w:uiPriority="1" w:qFormat="1"/>
-    <w:lsdException w:name="Light Shading" w:uiPriority="60"/>
-    <w:lsdException w:name="Light List" w:uiPriority="61"/>
-    <w:lsdException w:name="Light Grid" w:uiPriority="62"/>
-    <w:lsdException w:name="Medium Shading 1" w:uiPriority="63"/>
-    <w:lsdException w:name="Medium Shading 2" w:uiPriority="64"/>
-    <w:lsdException w:name="Medium List 1" w:uiPriority="65"/>
-    <w:lsdException w:name="Medium List 2" w:uiPriority="66"/>
-    <w:lsdException w:name="Medium Grid 1" w:uiPriority="67"/>
-    <w:lsdException w:name="Medium Grid 2" w:uiPriority="68"/>
-    <w:lsdException w:name="Medium Grid 3" w:uiPriority="69"/>
-    <w:lsdException w:name="Dark List" w:uiPriority="70"/>
-    <w:lsdException w:name="Colorful Shading" w:uiPriority="71"/>
-    <w:lsdException w:name="Colorful List" w:uiPriority="72"/>
-    <w:lsdException w:name="Colorful Grid" w:uiPriority="73"/>
-    <w:lsdException w:name="Light Shading Accent 1" w:uiPriority="60"/>
-    <w:lsdException w:name="Light List Accent 1" w:uiPriority="61"/>
-    <w:lsdException w:name="Light Grid Accent 1" w:uiPriority="62"/>
-    <w:lsdException w:name="Medium Shading 1 Accent 1" w:uiPriority="63"/>
-    <w:lsdException w:name="Medium Shading 2 Accent 1" w:uiPriority="64"/>
-    <w:lsdException w:name="Medium List 1 Accent 1" w:uiPriority="65"/>
-    <w:lsdException w:name="Revision" w:semiHidden="1"/>
-    <w:lsdException w:name="List Paragraph" w:uiPriority="34" w:qFormat="1"/>
-    <w:lsdException w:name="Quote" w:uiPriority="29" w:qFormat="1"/>
-    <w:lsdException w:name="Intense Quote" w:uiPriority="30" w:qFormat="1"/>
-    <w:lsdException w:name="Medium List 2 Accent 1" w:uiPriority="66"/>
-    <w:lsdException w:name="Medium Grid 1 Accent 1" w:uiPriority="67"/>
-    <w:lsdException w:name="Medium Grid 2 Accent 1" w:uiPriority="68"/>
-    <w:lsdException w:name="Medium Grid 3 Accent 1" w:uiPriority="69"/>
-    <w:lsdException w:name="Dark List Accent 1" w:uiPriority="70"/>
-    <w:lsdException w:name="Colorful Shading Accent 1" w:uiPriority="71"/>
-    <w:lsdException w:name="Colorful List Accent 1" w:uiPriority="72"/>
-    <w:lsdException w:name="Colorful Grid Accent 1" w:uiPriority="73"/>
-    <w:lsdException w:name="Light Shading Accent 2" w:uiPriority="60"/>
-    <w:lsdException w:name="Light List Accent 2" w:uiPriority="61"/>
-    <w:lsdException w:name="Light Grid Accent 2" w:uiPriority="62"/>
-    <w:lsdException w:name="Medium Shading 1 Accent 2" w:uiPriority="63"/>
-    <w:lsdException w:name="Medium Shading 2 Accent 2" w:uiPriority="64"/>
-    <w:lsdException w:name="Medium List 1 Accent 2" w:uiPriority="65"/>
-    <w:lsdException w:name="Medium List 2 Accent 2" w:uiPriority="66"/>
-    <w:lsdException w:name="Medium Grid 1 Accent 2" w:uiPriority="67"/>
-    <w:lsdException w:name="Medium Grid 2 Accent 2" w:uiPriority="68"/>
-    <w:lsdException w:name="Medium Grid 3 Accent 2" w:uiPriority="69"/>
-    <w:lsdException w:name="Dark List Accent 2" w:uiPriority="70"/>
-    <w:lsdException w:name="Colorful Shading Accent 2" w:uiPriority="71"/>
-    <w:lsdException w:name="Colorful List Accent 2" w:uiPriority="72"/>
-    <w:lsdException w:name="Colorful Grid Accent 2" w:uiPriority="73"/>
-    <w:lsdException w:name="Light Shading Accent 3" w:uiPriority="60"/>
-    <w:lsdException w:name="Light List Accent 3" w:uiPriority="61"/>
-    <w:lsdException w:name="Light Grid Accent 3" w:uiPriority="62"/>
-    <w:lsdException w:name="Medium Shading 1 Accent 3" w:uiPriority="63"/>
-    <w:lsdException w:name="Medium Shading 2 Accent 3" w:uiPriority="64"/>
-    <w:lsdException w:name="Medium List 1 Accent 3" w:uiPriority="65"/>
-    <w:lsdException w:name="Medium List 2 Accent 3" w:uiPriority="66"/>
-    <w:lsdException w:name="Medium Grid 1 Accent 3" w:uiPriority="67"/>
-    <w:lsdException w:name="Medium Grid 2 Accent 3" w:uiPriority="68"/>
-    <w:lsdException w:name="Medium Grid 3 Accent 3" w:uiPriority="69"/>
-    <w:lsdException w:name="Dark List Accent 3" w:uiPriority="70"/>
-    <w:lsdException w:name="Colorful Shading Accent 3" w:uiPriority="71"/>
-    <w:lsdException w:name="Colorful List Accent 3" w:uiPriority="72"/>
-    <w:lsdException w:name="Colorful Grid Accent 3" w:uiPriority="73"/>
-    <w:lsdException w:name="Light Shading Accent 4" w:uiPriority="60"/>
-    <w:lsdException w:name="Light List Accent 4" w:uiPriority="61"/>
-    <w:lsdException w:name="Light Grid Accent 4" w:uiPriority="62"/>
-    <w:lsdException w:name="Medium Shading 1 Accent 4" w:uiPriority="63"/>
-    <w:lsdException w:name="Medium Shading 2 Accent 4" w:uiPriority="64"/>
-    <w:lsdException w:name="Medium List 1 Accent 4" w:uiPriority="65"/>
-    <w:lsdException w:name="Medium List 2 Accent 4" w:uiPriority="66"/>
-    <w:lsdException w:name="Medium Grid 1 Accent 4" w:uiPriority="67"/>
-    <w:lsdException w:name="Medium Grid 2 Accent 4" w:uiPriority="68"/>
-    <w:lsdException w:name="Medium Grid 3 Accent 4" w:uiPriority="69"/>
-    <w:lsdException w:name="Dark List Accent 4" w:uiPriority="70"/>
-    <w:lsdException w:name="Colorful Shading Accent 4" w:uiPriority="71"/>
-    <w:lsdException w:name="Colorful List Accent 4" w:uiPriority="72"/>
-    <w:lsdException w:name="Colorful Grid Accent 4" w:uiPriority="73"/>
-    <w:lsdException w:name="Light Shading Accent 5" w:uiPriority="60"/>
-    <w:lsdException w:name="Light List Accent 5" w:uiPriority="61"/>
-    <w:lsdException w:name="Light Grid Accent 5" w:uiPriority="62"/>
-    <w:lsdException w:name="Medium Shading 1 Accent 5" w:uiPriority="63"/>
-    <w:lsdException w:name="Medium Shading 2 Accent 5" w:uiPriority="64"/>
-    <w:lsdException w:name="Medium List 1 Accent 5" w:uiPriority="65"/>
-    <w:lsdException w:name="Medium List 2 Accent 5" w:uiPriority="66"/>
-    <w:lsdException w:name="Medium Grid 1 Accent 5" w:uiPriority="67"/>
-    <w:lsdException w:name="Medium Grid 2 Accent 5" w:uiPriority="68"/>
-    <w:lsdException w:name="Medium Grid 3 Accent 5" w:uiPriority="69"/>
-    <w:lsdException w:name="Dark List Accent 5" w:uiPriority="70"/>
-    <w:lsdException w:name="Colorful Shading Accent 5" w:uiPriority="71"/>
-    <w:lsdException w:name="Colorful List Accent 5" w:uiPriority="72"/>
-    <w:lsdException w:name="Colorful Grid Accent 5" w:uiPriority="73"/>
-    <w:lsdException w:name="Light Shading Accent 6" w:uiPriority="60"/>
-    <w:lsdException w:name="Light List Accent 6" w:uiPriority="61"/>
-    <w:lsdException w:name="Light Grid Accent 6" w:uiPriority="62"/>
-    <w:lsdException w:name="Medium Shading 1 Accent 6" w:uiPriority="63"/>
-    <w:lsdException w:name="Medium Shading 2 Accent 6" w:uiPriority="64"/>
-    <w:lsdException w:name="Medium List 1 Accent 6" w:uiPriority="65"/>
-    <w:lsdException w:name="Medium List 2 Accent 6" w:uiPriority="66"/>
-    <w:lsdException w:name="Medium Grid 1 Accent 6" w:uiPriority="67"/>
-    <w:lsdException w:name="Medium Grid 2 Accent 6" w:uiPriority="68"/>
-    <w:lsdException w:name="Medium Grid 3 Accent 6" w:uiPriority="69"/>
-    <w:lsdException w:name="Dark List Accent 6" w:uiPriority="70"/>
-    <w:lsdException w:name="Colorful Shading Accent 6" w:uiPriority="71"/>
-    <w:lsdException w:name="Colorful List Accent 6" w:uiPriority="72"/>
-    <w:lsdException w:name="Colorful Grid Accent 6" w:uiPriority="73"/>
-    <w:lsdException w:name="Subtle Emphasis" w:uiPriority="19" w:qFormat="1"/>
-    <w:lsdException w:name="Intense Emphasis" w:uiPriority="21" w:qFormat="1"/>
-    <w:lsdException w:name="Subtle Reference" w:uiPriority="31" w:qFormat="1"/>
-    <w:lsdException w:name="Intense Reference" w:uiPriority="32" w:qFormat="1"/>
-    <w:lsdException w:name="Book Title" w:uiPriority="33" w:qFormat="1"/>
-    <w:lsdException w:name="Bibliography" w:semiHidden="1" w:uiPriority="37" w:unhideWhenUsed="1"/>
-    <w:lsdException w:name="TOC Heading" w:semiHidden="1" w:uiPriority="39" w:unhideWhenUsed="1" w:qFormat="1"/>
-    <w:lsdException w:name="Plain Table 1" w:uiPriority="41"/>
-    <w:lsdException w:name="Plain Table 2" w:uiPriority="42"/>
-    <w:lsdException w:name="Plain Table 3" w:uiPriority="43"/>
-    <w:lsdException w:name="Plain Table 4" w:uiPriority="44"/>
-    <w:lsdException w:name="Plain Table 5" w:uiPriority="45"/>
-    <w:lsdException w:name="Grid Table Light" w:uiPriority="40"/>
-    <w:lsdException w:name="Grid Table 1 Light" w:uiPriority="46"/>
-    <w:lsdException w:name="Grid Table 2" w:uiPriority="47"/>
-    <w:lsdException w:name="Grid Table 3" w:uiPriority="48"/>
-    <w:lsdException w:name="Grid Table 4" w:uiPriority="49"/>
-    <w:lsdException w:name="Grid Table 5 Dark" w:uiPriority="50"/>
-    <w:lsdException w:name="Grid Table 6 Colorful" w:uiPriority="51"/>
-    <w:lsdException w:name="Grid Table 7 Colorful" w:uiPriority="52"/>
-    <w:lsdException w:name="Grid Table 1 Light Accent 1" w:uiPriority="46"/>
-    <w:lsdException w:name="Grid Table 2 Accent 1" w:uiPriority="47"/>
-    <w:lsdException w:name="Grid Table 3 Accent 1" w:uiPriority="48"/>
-    <w:lsdException w:name="Grid Table 4 Accent 1" w:uiPriority="49"/>
-    <w:lsdException w:name="Grid Table 5 Dark Accent 1" w:uiPriority="50"/>
-    <w:lsdException w:name="Grid Table 6 Colorful Accent 1" w:uiPriority="51"/>
-    <w:lsdException w:name="Grid Table 7 Colorful Accent 1" w:uiPriority="52"/>
-    <w:lsdException w:name="Grid Table 1 Light Accent 2" w:uiPriority="46"/>
-    <w:lsdException w:name="Grid Table 2 Accent 2" w:uiPriority="47"/>
-    <w:lsdException w:name="Grid Table 3 Accent 2" w:uiPriority="48"/>
-    <w:lsdException w:name="Grid Table 4 Accent 2" w:uiPriority="49"/>
-    <w:lsdException w:name="Grid Table 5 Dark Accent 2" w:uiPriority="50"/>
-    <w:lsdException w:name="Grid Table 6 Colorful Accent 2" w:uiPriority="51"/>
-    <w:lsdException w:name="Grid Table 7 Colorful Accent 2" w:uiPriority="52"/>
-    <w:lsdException w:name="Grid Table 1 Light Accent 3" w:uiPriority="46"/>
-    <w:lsdException w:name="Grid Table 2 Accent 3" w:uiPriority="47"/>
-    <w:lsdException w:name="Grid Table 3 Accent 3" w:uiPriority="48"/>
-    <w:lsdException w:name="Grid Table 4 Accent 3" w:uiPriority="49"/>
-    <w:lsdException w:name="Grid Table 5 Dark Accent 3" w:uiPriority="50"/>
-    <w:lsdException w:name="Grid Table 6 Colorful Accent 3" w:uiPriority="51"/>
-    <w:lsdException w:name="Grid Table 7 Colorful Accent 3" w:uiPriority="52"/>
-    <w:lsdException w:name="Grid Table 1 Light Accent 4" w:uiPriority="46"/>
-    <w:lsdException w:name="Grid Table 2 Accent 4" w:uiPriority="47"/>
-    <w:lsdException w:name="Grid Table 3 Accent 4" w:uiPriority="48"/>
-    <w:lsdException w:name="Grid Table 4 Accent 4" w:uiPriority="49"/>
-    <w:lsdException w:name="Grid Table 5 Dark Accent 4" w:uiPriority="50"/>
-    <w:lsdException w:name="Grid Table 6 Colorful Accent 4" w:uiPriority="51"/>
-    <w:lsdException w:name="Grid Table 7 Colorful Accent 4" w:uiPriority="52"/>
-    <w:lsdException w:name="Grid Table 1 Light Accent 5" w:uiPriority="46"/>
-    <w:lsdException w:name="Grid Table 2 Accent 5" w:uiPriority="47"/>
-    <w:lsdException w:name="Grid Table 3 Accent 5" w:uiPriority="48"/>
-    <w:lsdException w:name="Grid Table 4 Accent 5" w:uiPriority="49"/>
-    <w:lsdException w:name="Grid Table 5 Dark Accent 5" w:uiPriority="50"/>
-    <w:lsdException w:name="Grid Table 6 Colorful Accent 5" w:uiPriority="51"/>
-    <w:lsdException w:name="Grid Table 7 Colorful Accent 5" w:uiPriority="52"/>
-    <w:lsdException w:name="Grid Table 1 Light Accent 6" w:uiPriority="46"/>
-    <w:lsdException w:name="Grid Table 2 Accent 6" w:uiPriority="47"/>
-    <w:lsdException w:name="Grid Table 3 Accent 6" w:uiPriority="48"/>
-    <w:lsdException w:name="Grid Table 4 Accent 6" w:uiPriority="49"/>
-    <w:lsdException w:name="Grid Table 5 Dark Accent 6" w:uiPriority="50"/>
-    <w:lsdException w:name="Grid Table 6 Colorful Accent 6" w:uiPriority="51"/>
-    <w:lsdException w:name="Grid Table 7 Colorful Accent 6" w:uiPriority="52"/>
-    <w:lsdException w:name="List Table 1 Light" w:uiPriority="46"/>
-    <w:lsdException w:name="List Table 2" w:uiPriority="47"/>
-    <w:lsdException w:name="List Table 3" w:uiPriority="48"/>
-    <w:lsdException w:name="List Table 4" w:uiPriority="49"/>
-    <w:lsdException w:name="List Table 5 Dark" w:uiPriority="50"/>
-    <w:lsdException w:name="List Table 6 Colorful" w:uiPriority="51"/>
-    <w:lsdException w:name="List Table 7 Colorful" w:uiPriority="52"/>
-    <w:lsdException w:name="List Table 1 Light Accent 1" w:uiPriority="46"/>
-    <w:lsdException w:name="List Table 2 Accent 1" w:uiPriority="47"/>
-    <w:lsdException w:name="List Table 3 Accent 1" w:uiPriority="48"/>
-    <w:lsdException w:name="List Table 4 Accent 1" w:uiPriority="49"/>
-    <w:lsdException w:name="List Table 5 Dark Accent 1" w:uiPriority="50"/>
-    <w:lsdException w:name="List Table 6 Colorful Accent 1" w:uiPriority="51"/>
-    <w:lsdException w:name="List Table 7 Colorful Accent 1" w:uiPriority="52"/>
-    <w:lsdException w:name="List Table 1 Light Accent 2" w:uiPriority="46"/>
-    <w:lsdException w:name="List Table 2 Accent 2" w:uiPriority="47"/>
-    <w:lsdException w:name="List Table 3 Accent 2" w:uiPriority="48"/>
-    <w:lsdException w:name="List Table 4 Accent 2" w:uiPriority="49"/>
-    <w:lsdException w:name="List Table 5 Dark Accent 2" w:uiPriority="50"/>
-    <w:lsdException w:name="List Table 6 Colorful Accent 2" w:uiPriority="51"/>
-    <w:lsdException w:name="List Table 7 Colorful Accent 2" w:uiPriority="52"/>
-    <w:lsdException w:name="List Table 1 Light Accent 3" w:uiPriority="46"/>
-    <w:lsdException w:name="List Table 2 Accent 3" w:uiPriority="47"/>
-    <w:lsdException w:name="List Table 3 Accent 3" w:uiPriority="48"/>
-    <w:lsdException w:name="List Table 4 Accent 3" w:uiPriority="49"/>
-    <w:lsdException w:name="List Table 5 Dark Accent 3" w:uiPriority="50"/>
-    <w:lsdException w:name="List Table 6 Colorful Accent 3" w:uiPriority="51"/>
-    <w:lsdException w:name="List Table 7 Colorful Accent 3" w:uiPriority="52"/>
-    <w:lsdException w:name="List Table 1 Light Accent 4" w:uiPriority="46"/>
-    <w:lsdException w:name="List Table 2 Accent 4" w:uiPriority="47"/>
-    <w:lsdException w:name="List Table 3 Accent 4" w:uiPriority="48"/>
-    <w:lsdException w:name="List Table 4 Accent 4" w:uiPriority="49"/>
-    <w:lsdException w:name="List Table 5 Dark Accent 4" w:uiPriority="50"/>
-    <w:lsdException w:name="List Table 6 Colorful Accent 4" w:uiPriority="51"/>
-    <w:lsdException w:name="List Table 7 Colorful Accent 4" w:uiPriority="52"/>
-    <w:lsdException w:name="List Table 1 Light Accent 5" w:uiPriority="46"/>
-    <w:lsdException w:name="List Table 2 Accent 5" w:uiPriority="47"/>
-    <w:lsdException w:name="List Table 3 Accent 5" w:uiPriority="48"/>
-    <w:lsdException w:name="List Table 4 Accent 5" w:uiPriority="49"/>
-    <w:lsdException w:name="List Table 5 Dark Accent 5" w:uiPriority="50"/>
-    <w:lsdException w:name="List Table 6 Colorful Accent 5" w:uiPriority="51"/>
-    <w:lsdException w:name="List Table 7 Colorful Accent 5" w:uiPriority="52"/>
-    <w:lsdException w:name="List Table 1 Light Accent 6" w:uiPriority="46"/>
-    <w:lsdException w:name="List Table 2 Accent 6" w:uiPriority="47"/>
-    <w:lsdException w:name="List Table 3 Accent 6" w:uiPriority="48"/>
-    <w:lsdException w:name="List Table 4 Accent 6" w:uiPriority="49"/>
-    <w:lsdException w:name="List Table 5 Dark Accent 6" w:uiPriority="50"/>
-    <w:lsdException w:name="List Table 6 Colorful Accent 6" w:uiPriority="51"/>
-    <w:lsdException w:name="List Table 7 Colorful Accent 6" w:uiPriority="52"/>
-    <w:lsdException w:name="Mention" w:semiHidden="1" w:unhideWhenUsed="1"/>
-    <w:lsdException w:name="Smart Hyperlink" w:semiHidden="1" w:unhideWhenUsed="1"/>
-    <w:lsdException w:name="Hashtag" w:semiHidden="1" w:unhideWhenUsed="1"/>
-  </w:latentStyles>
-  <w:style w:type="paragraph" w:default="1" w:styleId="Normal">
-    <w:name w:val="Normal"/>
-    <w:qFormat/>
-  </w:style>
-  <w:style w:type="character" w:default="1" w:styleId="DefaultParagraphFont">
-    <w:name w:val="Default Paragraph Font"/>
-    <w:uiPriority w:val="1"/>
-    <w:semiHidden/>
-    <w:unhideWhenUsed/>
-  </w:style>
-  <w:style w:type="table" w:default="1" w:styleId="TableNormal">
-    <w:name w:val="Normal Table"/>
-    <w:uiPriority w:val="99"/>
-    <w:semiHidden/>
-    <w:unhideWhenUsed/>
-    <w:tblPr>
-      <w:tblInd w:w="0" w:type="dxa"/>
-      <w:tblCellMar>
-        <w:top w:w="0" w:type="dxa"/>
-        <w:left w:w="108" w:type="dxa"/>
-        <w:bottom w:w="0" w:type="dxa"/>
-        <w:right w:w="108" w:type="dxa"/>
-      </w:tblCellMar>
-    </w:tblPr>
-  </w:style>
-  <w:style w:type="numbering" w:default="1" w:styleId="NoList">
-    <w:name w:val="No List"/>
-    <w:uiPriority w:val="99"/>
-    <w:semiHidden/>
-    <w:unhideWhenUsed/>
-  </w:style>
-  <w:style w:type="character" w:styleId="PlaceholderText">
-    <w:name w:val="Placeholder Text"/>
-    <w:basedOn w:val="DefaultParagraphFont"/>
-    <w:uiPriority w:val="99"/>
-    <w:semiHidden/>
-    <w:rsid w:val="0072667D"/>
-    <w:rPr>
-      <w:color w:val="808080"/>
-    </w:rPr>
-  </w:style>
-</w:styles>
-</file>
-
-<file path=word/glossary/webSettings.xml><?xml version="1.0" encoding="utf-8"?>
-<w:webSettings xmlns:mc="http://schemas.openxmlformats.org/markup-compatibility/2006" xmlns:r="http://schemas.openxmlformats.org/officeDocument/2006/relationships" xmlns:w="http://schemas.openxmlformats.org/wordprocessingml/2006/main" xmlns:w14="http://schemas.microsoft.com/office/word/2010/wordml" xmlns:w15="http://schemas.microsoft.com/office/word/2012/wordml" xmlns:w16se="http://schemas.microsoft.com/office/word/2015/wordml/symex" mc:Ignorable="w14 w15 w16se">
-  <w:optimizeForBrowser/>
-  <w:allowPNG/>
-</w:webSettings>
-</file>
-
 <file path=word/theme/theme1.xml><?xml version="1.0" encoding="utf-8"?>
 <a:theme xmlns:a="http://schemas.openxmlformats.org/drawingml/2006/main" name="Office Theme">
   <a:themeElements>
@@ -11682,7 +10792,7 @@
 </file>
 
 <file path=customXml/itemProps1.xml><?xml version="1.0" encoding="utf-8"?>
-<ds:datastoreItem xmlns:ds="http://schemas.openxmlformats.org/officeDocument/2006/customXml" ds:itemID="{B934D43A-C1F4-4138-8FAD-B9E77171DC7F}">
+<ds:datastoreItem xmlns:ds="http://schemas.openxmlformats.org/officeDocument/2006/customXml" ds:itemID="{1ADE45E4-DCEF-4DDF-AF59-687682F2E4EC}">
   <ds:schemaRefs>
     <ds:schemaRef ds:uri="http://schemas.openxmlformats.org/officeDocument/2006/bibliography"/>
   </ds:schemaRefs>

</xml_diff>

<commit_message>
Finished Drag Force Example
</commit_message>
<xml_diff>
--- a/A01 - Alex and Pierre - Report.docx
+++ b/A01 - Alex and Pierre - Report.docx
@@ -1,6 +1,6 @@
 
 <file path=word/document.xml><?xml version="1.0" encoding="utf-8"?>
-<w:document xmlns:wpc="http://schemas.microsoft.com/office/word/2010/wordprocessingCanvas" xmlns:cx="http://schemas.microsoft.com/office/drawing/2014/chartex" xmlns:cx1="http://schemas.microsoft.com/office/drawing/2015/9/8/chartex" xmlns:cx2="http://schemas.microsoft.com/office/drawing/2015/10/21/chartex" xmlns:cx3="http://schemas.microsoft.com/office/drawing/2016/5/9/chartex" xmlns:cx4="http://schemas.microsoft.com/office/drawing/2016/5/10/chartex" xmlns:cx5="http://schemas.microsoft.com/office/drawing/2016/5/11/chartex" xmlns:cx6="http://schemas.microsoft.com/office/drawing/2016/5/12/chartex" xmlns:cx7="http://schemas.microsoft.com/office/drawing/2016/5/13/chartex" xmlns:cx8="http://schemas.microsoft.com/office/drawing/2016/5/14/chartex" xmlns:mc="http://schemas.openxmlformats.org/markup-compatibility/2006" xmlns:o="urn:schemas-microsoft-com:office:office" xmlns:r="http://schemas.openxmlformats.org/officeDocument/2006/relationships" xmlns:m="http://schemas.openxmlformats.org/officeDocument/2006/math" xmlns:v="urn:schemas-microsoft-com:vml" xmlns:wp14="http://schemas.microsoft.com/office/word/2010/wordprocessingDrawing" xmlns:wp="http://schemas.openxmlformats.org/drawingml/2006/wordprocessingDrawing" xmlns:w10="urn:schemas-microsoft-com:office:word" xmlns:w="http://schemas.openxmlformats.org/wordprocessingml/2006/main" xmlns:w14="http://schemas.microsoft.com/office/word/2010/wordml" xmlns:w15="http://schemas.microsoft.com/office/word/2012/wordml" xmlns:w16se="http://schemas.microsoft.com/office/word/2015/wordml/symex" xmlns:wpg="http://schemas.microsoft.com/office/word/2010/wordprocessingGroup" xmlns:wpi="http://schemas.microsoft.com/office/word/2010/wordprocessingInk" xmlns:wne="http://schemas.microsoft.com/office/word/2006/wordml" xmlns:wps="http://schemas.microsoft.com/office/word/2010/wordprocessingShape" mc:Ignorable="w14 w15 w16se wp14">
+<w:document xmlns:wpc="http://schemas.microsoft.com/office/word/2010/wordprocessingCanvas" xmlns:mc="http://schemas.openxmlformats.org/markup-compatibility/2006" xmlns:o="urn:schemas-microsoft-com:office:office" xmlns:r="http://schemas.openxmlformats.org/officeDocument/2006/relationships" xmlns:m="http://schemas.openxmlformats.org/officeDocument/2006/math" xmlns:v="urn:schemas-microsoft-com:vml" xmlns:wp14="http://schemas.microsoft.com/office/word/2010/wordprocessingDrawing" xmlns:wp="http://schemas.openxmlformats.org/drawingml/2006/wordprocessingDrawing" xmlns:w10="urn:schemas-microsoft-com:office:word" xmlns:w="http://schemas.openxmlformats.org/wordprocessingml/2006/main" xmlns:w14="http://schemas.microsoft.com/office/word/2010/wordml" xmlns:w15="http://schemas.microsoft.com/office/word/2012/wordml" xmlns:wpg="http://schemas.microsoft.com/office/word/2010/wordprocessingGroup" xmlns:wpi="http://schemas.microsoft.com/office/word/2010/wordprocessingInk" xmlns:wne="http://schemas.microsoft.com/office/word/2006/wordml" xmlns:wps="http://schemas.microsoft.com/office/word/2010/wordprocessingShape" mc:Ignorable="w14 w15 wp14">
   <w:body>
     <w:tbl>
       <w:tblPr>
@@ -35,7 +35,6 @@
                 <w:noProof/>
                 <w:sz w:val="96"/>
                 <w:szCs w:val="96"/>
-                <w:lang w:val="en-CA" w:eastAsia="en-CA"/>
               </w:rPr>
               <w:drawing>
                 <wp:anchor distT="0" distB="0" distL="114300" distR="114300" simplePos="0" relativeHeight="251649536" behindDoc="1" locked="0" layoutInCell="1" allowOverlap="1" wp14:anchorId="4778757B" wp14:editId="733FC16E">
@@ -518,7 +517,7 @@
             <v:path o:extrusionok="f" gradientshapeok="t" o:connecttype="rect"/>
             <o:lock v:ext="edit" aspectratio="t"/>
           </v:shapetype>
-          <v:shape id="_x0000_i1025" type="#_x0000_t75" style="width:373.3pt;height:67.95pt">
+          <v:shape id="_x0000_i1025" type="#_x0000_t75" style="width:373.3pt;height:68.25pt">
             <v:imagedata r:id="rId9" o:title="ExampleDemonstration"/>
           </v:shape>
         </w:pict>
@@ -3367,7 +3366,6 @@
       <w:r>
         <w:rPr>
           <w:noProof/>
-          <w:lang w:val="en-CA" w:eastAsia="en-CA"/>
         </w:rPr>
         <mc:AlternateContent>
           <mc:Choice Requires="wps">
@@ -3505,7 +3503,6 @@
       <w:r>
         <w:rPr>
           <w:noProof/>
-          <w:lang w:val="en-CA" w:eastAsia="en-CA"/>
         </w:rPr>
         <mc:AlternateContent>
           <mc:Choice Requires="wps">
@@ -3636,7 +3633,6 @@
       <w:r>
         <w:rPr>
           <w:noProof/>
-          <w:lang w:val="en-CA" w:eastAsia="en-CA"/>
         </w:rPr>
         <w:drawing>
           <wp:anchor distT="0" distB="0" distL="114300" distR="114300" simplePos="0" relativeHeight="251648512" behindDoc="0" locked="0" layoutInCell="1" allowOverlap="1" wp14:anchorId="2BDC6552" wp14:editId="4127BAC7">
@@ -3697,7 +3693,6 @@
       <w:r>
         <w:rPr>
           <w:noProof/>
-          <w:lang w:val="en-CA" w:eastAsia="en-CA"/>
         </w:rPr>
         <w:drawing>
           <wp:anchor distT="0" distB="0" distL="114300" distR="114300" simplePos="0" relativeHeight="251651584" behindDoc="0" locked="0" layoutInCell="1" allowOverlap="1" wp14:anchorId="2C3542C7" wp14:editId="124FA802">
@@ -3770,7 +3765,6 @@
       <w:r>
         <w:rPr>
           <w:noProof/>
-          <w:lang w:val="en-CA" w:eastAsia="en-CA"/>
         </w:rPr>
         <mc:AlternateContent>
           <mc:Choice Requires="wps">
@@ -3895,7 +3889,6 @@
       <w:r>
         <w:rPr>
           <w:noProof/>
-          <w:lang w:val="en-CA" w:eastAsia="en-CA"/>
         </w:rPr>
         <w:drawing>
           <wp:anchor distT="0" distB="0" distL="114300" distR="114300" simplePos="0" relativeHeight="251660800" behindDoc="0" locked="0" layoutInCell="1" allowOverlap="1" wp14:anchorId="072A2C24" wp14:editId="77EC0989">
@@ -4687,7 +4680,6 @@
       <w:r>
         <w:rPr>
           <w:noProof/>
-          <w:lang w:val="en-CA" w:eastAsia="en-CA"/>
         </w:rPr>
         <mc:AlternateContent>
           <mc:Choice Requires="wps">
@@ -5011,7 +5003,6 @@
       <w:r>
         <w:rPr>
           <w:noProof/>
-          <w:lang w:val="en-CA" w:eastAsia="en-CA"/>
         </w:rPr>
         <w:drawing>
           <wp:anchor distT="0" distB="0" distL="114300" distR="114300" simplePos="0" relativeHeight="251666944" behindDoc="0" locked="0" layoutInCell="1" allowOverlap="1" wp14:anchorId="2E6DC796" wp14:editId="448E81A9">
@@ -5073,7 +5064,6 @@
       <w:r>
         <w:rPr>
           <w:noProof/>
-          <w:lang w:val="en-CA" w:eastAsia="en-CA"/>
         </w:rPr>
         <w:drawing>
           <wp:anchor distT="0" distB="0" distL="114300" distR="114300" simplePos="0" relativeHeight="251646464" behindDoc="0" locked="0" layoutInCell="1" allowOverlap="1" wp14:anchorId="3A7DC01B" wp14:editId="053FA13B">
@@ -5144,7 +5134,6 @@
       <w:r>
         <w:rPr>
           <w:noProof/>
-          <w:lang w:val="en-CA" w:eastAsia="en-CA"/>
         </w:rPr>
         <mc:AlternateContent>
           <mc:Choice Requires="wps">
@@ -5275,7 +5264,6 @@
       <w:r>
         <w:rPr>
           <w:noProof/>
-          <w:lang w:val="en-CA" w:eastAsia="en-CA"/>
         </w:rPr>
         <mc:AlternateContent>
           <mc:Choice Requires="wps">
@@ -5822,7 +5810,6 @@
       <w:r>
         <w:rPr>
           <w:noProof/>
-          <w:lang w:val="en-CA" w:eastAsia="en-CA"/>
         </w:rPr>
         <w:drawing>
           <wp:anchor distT="0" distB="0" distL="114300" distR="114300" simplePos="0" relativeHeight="251645440" behindDoc="0" locked="0" layoutInCell="1" allowOverlap="1" wp14:anchorId="3710AC08" wp14:editId="15A47232">
@@ -6140,7 +6127,6 @@
       <w:r>
         <w:rPr>
           <w:noProof/>
-          <w:lang w:val="en-CA" w:eastAsia="en-CA"/>
         </w:rPr>
         <mc:AlternateContent>
           <mc:Choice Requires="wps">
@@ -6479,7 +6465,6 @@
       <w:r>
         <w:rPr>
           <w:noProof/>
-          <w:lang w:val="en-CA" w:eastAsia="en-CA"/>
         </w:rPr>
         <w:drawing>
           <wp:anchor distT="0" distB="0" distL="114300" distR="114300" simplePos="0" relativeHeight="251667456" behindDoc="0" locked="0" layoutInCell="1" allowOverlap="1">
@@ -6570,7 +6555,6 @@
       <w:r>
         <w:rPr>
           <w:noProof/>
-          <w:lang w:val="en-CA" w:eastAsia="en-CA"/>
         </w:rPr>
         <mc:AlternateContent>
           <mc:Choice Requires="wps">
@@ -7148,13 +7132,7 @@
         <w:rPr>
           <w:i/>
         </w:rPr>
-        <w:t>(Universal and individual gas constants, n.d.)</w:t>
-      </w:r>
-      <w:r>
-        <w:rPr>
-          <w:i/>
-        </w:rPr>
-        <w:t xml:space="preserve">. </w:t>
+        <w:t xml:space="preserve">(Universal and individual gas constants, n.d.). </w:t>
       </w:r>
       <w:r>
         <w:rPr>
@@ -7200,7 +7178,6 @@
       <w:r>
         <w:rPr>
           <w:noProof/>
-          <w:lang w:val="en-CA" w:eastAsia="en-CA"/>
         </w:rPr>
         <w:drawing>
           <wp:anchor distT="0" distB="0" distL="114300" distR="114300" simplePos="0" relativeHeight="251637760" behindDoc="1" locked="0" layoutInCell="1" allowOverlap="1" wp14:anchorId="4A380FDB" wp14:editId="63C5249D">
@@ -7268,7 +7245,6 @@
       <w:r>
         <w:rPr>
           <w:noProof/>
-          <w:lang w:val="en-CA" w:eastAsia="en-CA"/>
         </w:rPr>
         <w:drawing>
           <wp:anchor distT="0" distB="0" distL="114300" distR="114300" simplePos="0" relativeHeight="251674624" behindDoc="0" locked="0" layoutInCell="1" allowOverlap="1" wp14:anchorId="3D6BB962" wp14:editId="68B3BC91">
@@ -7336,7 +7312,6 @@
       <w:r>
         <w:rPr>
           <w:noProof/>
-          <w:lang w:val="en-CA" w:eastAsia="en-CA"/>
         </w:rPr>
         <w:drawing>
           <wp:anchor distT="0" distB="0" distL="114300" distR="114300" simplePos="0" relativeHeight="251679744" behindDoc="0" locked="0" layoutInCell="1" allowOverlap="1" wp14:anchorId="1D1A95FF" wp14:editId="1FF90DE3">
@@ -7401,7 +7376,6 @@
       <w:r>
         <w:rPr>
           <w:noProof/>
-          <w:lang w:val="en-CA" w:eastAsia="en-CA"/>
         </w:rPr>
         <mc:AlternateContent>
           <mc:Choice Requires="wps">
@@ -7547,7 +7521,6 @@
       <w:r>
         <w:rPr>
           <w:noProof/>
-          <w:lang w:val="en-CA" w:eastAsia="en-CA"/>
         </w:rPr>
         <mc:AlternateContent>
           <mc:Choice Requires="wps">
@@ -7688,7 +7661,6 @@
       <w:r>
         <w:rPr>
           <w:noProof/>
-          <w:lang w:val="en-CA" w:eastAsia="en-CA"/>
         </w:rPr>
         <mc:AlternateContent>
           <mc:Choice Requires="wps">
@@ -7873,7 +7845,16 @@
         <w:t xml:space="preserve">. The sphere was shot </w:t>
       </w:r>
       <w:r>
-        <w:t>with impulse force at an angle of 30 with a force of 500N</w:t>
+        <w:t>with impulse force at an angle of 30 with a force of 500</w:t>
+      </w:r>
+      <w:r>
+        <w:t>00</w:t>
+      </w:r>
+      <w:r>
+        <w:t>N</w:t>
+      </w:r>
+      <w:r>
+        <w:t xml:space="preserve"> over a time of 0.1 seconds</w:t>
       </w:r>
       <w:r>
         <w:t xml:space="preserve"> on a </w:t>
@@ -7908,153 +7889,401 @@
     </w:p>
     <w:p>
       <w:r>
-        <w:t>SOH CAH TOA</w:t>
-      </w:r>
-    </w:p>
-    <w:p>
-      <w:pPr>
+        <w:t xml:space="preserve">In our </w:t>
+      </w:r>
+      <w:r>
+        <w:t>notes the formula for Drag Force is:</w:t>
+      </w:r>
+    </w:p>
+    <w:p>
+      <m:oMathPara>
+        <m:oMathParaPr>
+          <m:jc m:val="center"/>
+        </m:oMathParaPr>
+        <m:oMath>
+          <m:r>
+            <w:rPr>
+              <w:rFonts w:ascii="Cambria Math" w:hAnsi="Cambria Math"/>
+            </w:rPr>
+            <m:t>Drag Force=Cd*0.5*Density*</m:t>
+          </m:r>
+          <m:sSup>
+            <m:sSupPr>
+              <m:ctrlPr>
+                <w:rPr>
+                  <w:rFonts w:ascii="Cambria Math" w:hAnsi="Cambria Math"/>
+                  <w:i/>
+                </w:rPr>
+              </m:ctrlPr>
+            </m:sSupPr>
+            <m:e>
+              <m:r>
+                <w:rPr>
+                  <w:rFonts w:ascii="Cambria Math" w:hAnsi="Cambria Math"/>
+                </w:rPr>
+                <m:t>Velocity</m:t>
+              </m:r>
+            </m:e>
+            <m:sup>
+              <m:r>
+                <w:rPr>
+                  <w:rFonts w:ascii="Cambria Math" w:hAnsi="Cambria Math"/>
+                </w:rPr>
+                <m:t>2</m:t>
+              </m:r>
+            </m:sup>
+          </m:sSup>
+          <m:r>
+            <w:rPr>
+              <w:rFonts w:ascii="Cambria Math" w:hAnsi="Cambria Math"/>
+            </w:rPr>
+            <m:t>*Area</m:t>
+          </m:r>
+        </m:oMath>
+      </m:oMathPara>
+    </w:p>
+    <w:p>
+      <w:r>
+        <w:t>To find the Density in this formula we can use the formula in Fig. 7.</w:t>
+      </w:r>
+    </w:p>
+    <w:p>
+      <w:pPr>
+        <w:rPr>
+          <w:rFonts w:eastAsiaTheme="minorEastAsia"/>
+        </w:rPr>
+      </w:pPr>
+      <m:oMathPara>
+        <m:oMathParaPr>
+          <m:jc m:val="center"/>
+        </m:oMathParaPr>
+        <m:oMath>
+          <m:r>
+            <w:rPr>
+              <w:rFonts w:ascii="Cambria Math" w:hAnsi="Cambria Math"/>
+            </w:rPr>
+            <m:t xml:space="preserve">Density = </m:t>
+          </m:r>
+          <m:f>
+            <m:fPr>
+              <m:ctrlPr>
+                <w:rPr>
+                  <w:rFonts w:ascii="Cambria Math" w:hAnsi="Cambria Math"/>
+                  <w:i/>
+                </w:rPr>
+              </m:ctrlPr>
+            </m:fPr>
+            <m:num>
+              <m:r>
+                <w:rPr>
+                  <w:rFonts w:ascii="Cambria Math" w:hAnsi="Cambria Math"/>
+                </w:rPr>
+                <m:t>absolute pressure</m:t>
+              </m:r>
+            </m:num>
+            <m:den>
+              <m:r>
+                <w:rPr>
+                  <w:rFonts w:ascii="Cambria Math" w:hAnsi="Cambria Math"/>
+                </w:rPr>
+                <m:t>(specific gas constant * Absolute temperature)</m:t>
+              </m:r>
+            </m:den>
+          </m:f>
+          <m:r>
+            <w:rPr>
+              <w:rFonts w:ascii="Cambria Math" w:hAnsi="Cambria Math"/>
+            </w:rPr>
+            <m:t xml:space="preserve"> </m:t>
+          </m:r>
+        </m:oMath>
+      </m:oMathPara>
+    </w:p>
+    <w:p>
+      <w:r>
+        <w:t>This formula also requires something we don’t have… the absolute pressure, which can be calculated with the formula in Fig. 8.</w:t>
+      </w:r>
+    </w:p>
+    <w:p>
+      <w:pPr>
+        <w:rPr>
+          <w:rFonts w:eastAsiaTheme="minorEastAsia"/>
+        </w:rPr>
+      </w:pPr>
+      <m:oMathPara>
+        <m:oMath>
+          <m:r>
+            <w:rPr>
+              <w:rFonts w:ascii="Cambria Math" w:hAnsi="Cambria Math"/>
+            </w:rPr>
+            <m:t>Pressure=</m:t>
+          </m:r>
+          <m:f>
+            <m:fPr>
+              <m:ctrlPr>
+                <w:rPr>
+                  <w:rFonts w:ascii="Cambria Math" w:hAnsi="Cambria Math"/>
+                  <w:i/>
+                </w:rPr>
+              </m:ctrlPr>
+            </m:fPr>
+            <m:num>
+              <m:r>
+                <w:rPr>
+                  <w:rFonts w:ascii="Cambria Math" w:hAnsi="Cambria Math"/>
+                </w:rPr>
+                <m:t>Force</m:t>
+              </m:r>
+            </m:num>
+            <m:den>
+              <m:r>
+                <w:rPr>
+                  <w:rFonts w:ascii="Cambria Math" w:hAnsi="Cambria Math"/>
+                </w:rPr>
+                <m:t>Area of Contact</m:t>
+              </m:r>
+            </m:den>
+          </m:f>
+        </m:oMath>
+      </m:oMathPara>
+    </w:p>
+    <w:p>
+      <w:pPr>
+        <w:rPr>
+          <w:rFonts w:eastAsiaTheme="minorEastAsia"/>
+        </w:rPr>
+      </w:pPr>
+      <w:r>
+        <w:rPr>
+          <w:rFonts w:eastAsiaTheme="minorEastAsia"/>
+        </w:rPr>
+        <w:t xml:space="preserve">Finally, we have a formula where we know all of the values needed. Our force is 50000N and our area of contact is the area of the sphere that is in contact with the force. If we were to look at our sphere from an orthographic view then we’d see that it’s simply a circle, so we have to find the area of this circle in order to know our Area of Contact. </w:t>
+      </w:r>
+      <w:r>
+        <w:rPr>
+          <w:rFonts w:eastAsiaTheme="minorEastAsia"/>
+        </w:rPr>
+        <w:t>To find the area of a circle we need the formula:</w:t>
+      </w:r>
+    </w:p>
+    <w:p>
+      <w:pPr>
+        <w:rPr>
+          <w:rFonts w:eastAsiaTheme="minorEastAsia"/>
+        </w:rPr>
+      </w:pPr>
+      <m:oMathPara>
+        <m:oMath>
+          <m:r>
+            <w:rPr>
+              <w:rFonts w:ascii="Cambria Math" w:hAnsi="Cambria Math"/>
+            </w:rPr>
+            <m:t xml:space="preserve">Area of a Circle= </m:t>
+          </m:r>
+          <m:r>
+            <w:rPr>
+              <w:rFonts w:ascii="Cambria Math" w:hAnsi="Cambria Math"/>
+            </w:rPr>
+            <m:t>π</m:t>
+          </m:r>
+          <m:sSup>
+            <m:sSupPr>
+              <m:ctrlPr>
+                <w:rPr>
+                  <w:rFonts w:ascii="Cambria Math" w:hAnsi="Cambria Math"/>
+                  <w:i/>
+                </w:rPr>
+              </m:ctrlPr>
+            </m:sSupPr>
+            <m:e>
+              <m:r>
+                <w:rPr>
+                  <w:rFonts w:ascii="Cambria Math" w:hAnsi="Cambria Math"/>
+                </w:rPr>
+                <m:t>r</m:t>
+              </m:r>
+            </m:e>
+            <m:sup>
+              <m:r>
+                <w:rPr>
+                  <w:rFonts w:ascii="Cambria Math" w:hAnsi="Cambria Math"/>
+                </w:rPr>
+                <m:t>2</m:t>
+              </m:r>
+            </m:sup>
+          </m:sSup>
+        </m:oMath>
+      </m:oMathPara>
+    </w:p>
+    <w:p>
+      <w:pPr>
+        <w:rPr>
+          <w:rFonts w:eastAsiaTheme="minorEastAsia"/>
+        </w:rPr>
+      </w:pPr>
+      <w:r>
+        <w:rPr>
+          <w:rFonts w:eastAsiaTheme="minorEastAsia"/>
+        </w:rPr>
+        <w:t xml:space="preserve">So: </w:t>
+      </w:r>
+    </w:p>
+    <w:p>
+      <w:pPr>
+        <w:rPr>
+          <w:rFonts w:eastAsiaTheme="minorEastAsia"/>
+        </w:rPr>
+      </w:pPr>
+      <m:oMathPara>
+        <m:oMath>
+          <m:r>
+            <w:rPr>
+              <w:rFonts w:ascii="Cambria Math" w:hAnsi="Cambria Math"/>
+            </w:rPr>
+            <m:t xml:space="preserve">Area of Contact= </m:t>
+          </m:r>
+          <m:r>
+            <w:rPr>
+              <w:rFonts w:ascii="Cambria Math" w:hAnsi="Cambria Math"/>
+            </w:rPr>
+            <m:t>π</m:t>
+          </m:r>
+          <m:r>
+            <w:rPr>
+              <w:rFonts w:ascii="Cambria Math" w:hAnsi="Cambria Math"/>
+            </w:rPr>
+            <m:t>*</m:t>
+          </m:r>
+          <m:sSup>
+            <m:sSupPr>
+              <m:ctrlPr>
+                <w:rPr>
+                  <w:rFonts w:ascii="Cambria Math" w:hAnsi="Cambria Math"/>
+                  <w:i/>
+                </w:rPr>
+              </m:ctrlPr>
+            </m:sSupPr>
+            <m:e>
+              <m:r>
+                <w:rPr>
+                  <w:rFonts w:ascii="Cambria Math" w:hAnsi="Cambria Math"/>
+                </w:rPr>
+                <m:t>2</m:t>
+              </m:r>
+            </m:e>
+            <m:sup>
+              <m:r>
+                <w:rPr>
+                  <w:rFonts w:ascii="Cambria Math" w:hAnsi="Cambria Math"/>
+                </w:rPr>
+                <m:t>2</m:t>
+              </m:r>
+            </m:sup>
+          </m:sSup>
+          <m:r>
+            <w:rPr>
+              <w:rFonts w:ascii="Cambria Math" w:hAnsi="Cambria Math"/>
+            </w:rPr>
+            <m:t xml:space="preserve"> ≈12.5664</m:t>
+          </m:r>
+        </m:oMath>
+      </m:oMathPara>
+    </w:p>
+    <w:p>
+      <w:pPr>
+        <w:rPr>
+          <w:rFonts w:eastAsiaTheme="minorEastAsia"/>
+        </w:rPr>
+      </w:pPr>
+      <w:r>
+        <w:rPr>
+          <w:rFonts w:eastAsiaTheme="minorEastAsia"/>
+        </w:rPr>
+        <w:t>Now that we have the Area of Contact for the force, we’re able to use the previous equation we saw earlier.</w:t>
+      </w:r>
+    </w:p>
+    <w:p>
+      <w:pPr>
+        <w:rPr>
+          <w:rFonts w:eastAsiaTheme="minorEastAsia"/>
+        </w:rPr>
+      </w:pPr>
+      <m:oMathPara>
+        <m:oMath>
+          <m:r>
+            <w:rPr>
+              <w:rFonts w:ascii="Cambria Math" w:hAnsi="Cambria Math"/>
+            </w:rPr>
+            <m:t xml:space="preserve">Pressure= </m:t>
+          </m:r>
+          <m:f>
+            <m:fPr>
+              <m:ctrlPr>
+                <w:rPr>
+                  <w:rFonts w:ascii="Cambria Math" w:hAnsi="Cambria Math"/>
+                  <w:i/>
+                </w:rPr>
+              </m:ctrlPr>
+            </m:fPr>
+            <m:num>
+              <m:r>
+                <w:rPr>
+                  <w:rFonts w:ascii="Cambria Math" w:hAnsi="Cambria Math"/>
+                </w:rPr>
+                <m:t>50000</m:t>
+              </m:r>
+            </m:num>
+            <m:den>
+              <m:r>
+                <w:rPr>
+                  <w:rFonts w:ascii="Cambria Math" w:hAnsi="Cambria Math"/>
+                </w:rPr>
+                <m:t>12.5664</m:t>
+              </m:r>
+            </m:den>
+          </m:f>
+          <m:r>
+            <w:rPr>
+              <w:rFonts w:ascii="Cambria Math" w:hAnsi="Cambria Math"/>
+            </w:rPr>
+            <m:t>≈</m:t>
+          </m:r>
+          <m:r>
+            <w:rPr>
+              <w:rFonts w:ascii="Cambria Math" w:hAnsi="Cambria Math"/>
+            </w:rPr>
+            <m:t>3978.8736</m:t>
+          </m:r>
+          <m:r>
+            <w:rPr>
+              <w:rFonts w:ascii="Cambria Math" w:hAnsi="Cambria Math"/>
+            </w:rPr>
+            <m:t xml:space="preserve"> Pascals</m:t>
+          </m:r>
+        </m:oMath>
+      </m:oMathPara>
+    </w:p>
+    <w:p>
+      <w:r>
+        <w:t xml:space="preserve">Now that have the pressure of the air around this sphere, we have </w:t>
+      </w:r>
+      <w:r>
         <w:rPr>
           <w:b/>
         </w:rPr>
-      </w:pPr>
-      <w:r>
-        <w:t xml:space="preserve">TOA: adj = </w:t>
-      </w:r>
-      <w:r>
-        <w:t>-</w:t>
-      </w:r>
-      <w:r>
-        <w:t>9.81 / Tan(30)</w:t>
-      </w:r>
-      <w:r>
-        <w:t xml:space="preserve"> = </w:t>
+        <w:t>one</w:t>
+      </w:r>
+      <w:r>
+        <w:t xml:space="preserve"> of the things needed to find our </w:t>
       </w:r>
       <w:r>
         <w:rPr>
           <w:b/>
         </w:rPr>
-        <w:t>-16.9914 = acceleration x</w:t>
-      </w:r>
-    </w:p>
-    <w:p>
-      <w:r>
-        <w:rPr>
-          <w:b/>
-        </w:rPr>
-        <w:t>-9.81m/s</w:t>
-      </w:r>
-      <w:r>
-        <w:rPr>
-          <w:b/>
-          <w:vertAlign w:val="superscript"/>
-        </w:rPr>
-        <w:t>2</w:t>
-      </w:r>
-      <w:r>
-        <w:rPr>
-          <w:b/>
-        </w:rPr>
-        <w:t xml:space="preserve"> = acceleration y</w:t>
-      </w:r>
-    </w:p>
-    <w:p>
-      <w:r>
-        <w:t>Pressure = F / A</w:t>
-      </w:r>
-      <w:r>
-        <w:t>rea</w:t>
-      </w:r>
-      <w:r>
-        <w:t xml:space="preserve">.   </w:t>
-      </w:r>
-    </w:p>
-    <w:p>
-      <w:r>
-        <w:t>A</w:t>
-      </w:r>
-      <w:r>
-        <w:t xml:space="preserve"> = A</w:t>
-      </w:r>
-      <w:r>
-        <w:t xml:space="preserve">rea of a </w:t>
-      </w:r>
-      <w:r>
-        <w:t>Circle (Contact Area)</w:t>
-      </w:r>
-      <w:r>
-        <w:t xml:space="preserve"> = </w:t>
-      </w:r>
-      <w:r>
-        <w:t>Pi</w:t>
-      </w:r>
-      <w:r>
-        <w:t>R</w:t>
-      </w:r>
-      <w:r>
-        <w:rPr>
-          <w:vertAlign w:val="superscript"/>
-        </w:rPr>
-        <w:t>2</w:t>
-      </w:r>
-      <w:r>
-        <w:t xml:space="preserve"> </w:t>
-      </w:r>
-      <w:r>
-        <w:t xml:space="preserve">= </w:t>
-      </w:r>
-      <w:r>
-        <w:t>12.5664m</w:t>
-      </w:r>
-      <w:r>
-        <w:rPr>
-          <w:vertAlign w:val="superscript"/>
-        </w:rPr>
-        <w:t>2</w:t>
-      </w:r>
-    </w:p>
-    <w:p>
-      <w:r>
-        <w:t xml:space="preserve">Pressure = 500 / </w:t>
-      </w:r>
-      <w:r>
-        <w:t>12.5664m</w:t>
-      </w:r>
-      <w:r>
-        <w:rPr>
-          <w:vertAlign w:val="superscript"/>
-        </w:rPr>
-        <w:t>2</w:t>
-      </w:r>
-      <w:r>
-        <w:t xml:space="preserve">= </w:t>
-      </w:r>
-      <w:r>
-        <w:t>39.7886</w:t>
-      </w:r>
-      <w:r>
-        <w:t>Pascals</w:t>
-      </w:r>
-    </w:p>
-    <w:p>
-      <w:r>
-        <w:t>Air Density = Pressure / (R</w:t>
-      </w:r>
-      <w:r>
-        <w:rPr>
-          <w:vertAlign w:val="subscript"/>
-        </w:rPr>
-        <w:t>Specific</w:t>
-      </w:r>
-      <w:r>
-        <w:t xml:space="preserve"> * Temp)</w:t>
-      </w:r>
-      <w:r>
-        <w:t xml:space="preserve"> </w:t>
-      </w:r>
-    </w:p>
-    <w:p>
-      <w:r>
-        <w:t xml:space="preserve">Rspecific = </w:t>
+        <w:t>air density</w:t>
+      </w:r>
+      <w:r>
+        <w:t xml:space="preserve">. We already know that the specific gas constant for dry air on Earth is </w:t>
       </w:r>
       <w:r>
         <w:t>286.9</w:t>
@@ -8062,209 +8291,565 @@
       <w:r>
         <w:t xml:space="preserve"> J/Kg K</w:t>
       </w:r>
-    </w:p>
-    <w:p/>
-    <w:p>
-      <w:r>
-        <w:t xml:space="preserve">1 celsius = 274.15 kelvin </w:t>
-      </w:r>
-    </w:p>
-    <w:p>
-      <w:r>
-        <w:t>20 * 274.15 = 5483 Kelvin</w:t>
-      </w:r>
-    </w:p>
-    <w:p/>
-    <w:p>
-      <w:r>
-        <w:t xml:space="preserve">39.7886 / (286.9 * 5483) = </w:t>
-      </w:r>
-      <w:r>
-        <w:rPr>
-          <w:b/>
-        </w:rPr>
-        <w:t xml:space="preserve">252935.6 </w:t>
-      </w:r>
-      <w:r>
-        <w:rPr>
-          <w:b/>
-        </w:rPr>
-        <w:t>kg/m</w:t>
-      </w:r>
-      <w:r>
-        <w:rPr>
-          <w:b/>
-          <w:vertAlign w:val="superscript"/>
-        </w:rPr>
-        <w:t>3</w:t>
-      </w:r>
-      <w:r>
-        <w:rPr>
-          <w:b/>
-        </w:rPr>
-        <w:t xml:space="preserve"> = Air Density</w:t>
-      </w:r>
-    </w:p>
-    <w:p>
-      <w:r>
-        <w:t>Viy = Vf – (at)</w:t>
-      </w:r>
-    </w:p>
-    <w:p>
-      <w:r>
-        <w:t>Viy = 0 – (-9.81m/s</w:t>
-      </w:r>
-      <w:r>
-        <w:rPr>
-          <w:vertAlign w:val="superscript"/>
-        </w:rPr>
-        <w:t>2</w:t>
-      </w:r>
-      <w:r>
-        <w:t xml:space="preserve"> * 4)</w:t>
-      </w:r>
-    </w:p>
-    <w:p>
-      <w:r>
-        <w:t>Viy = 39.24 m/s</w:t>
-      </w:r>
-    </w:p>
-    <w:p>
-      <w:r>
-        <w:t>Vix = Vf – (at)</w:t>
-      </w:r>
-    </w:p>
-    <w:p>
-      <w:r>
-        <w:t>Vix = 0 – (-16.9914 * 4) = 67.9656 m/s</w:t>
-      </w:r>
-    </w:p>
-    <w:p>
+      <w:r>
+        <w:t xml:space="preserve">. So now all we need </w:t>
+      </w:r>
       <w:r>
         <w:lastRenderedPageBreak/>
-        <w:t>Frontal Area = PiR</w:t>
-      </w:r>
-      <w:r>
-        <w:rPr>
-          <w:vertAlign w:val="superscript"/>
-        </w:rPr>
-        <w:t>2</w:t>
-      </w:r>
-      <w:r>
-        <w:t xml:space="preserve"> </w:t>
-      </w:r>
-      <w:r>
-        <w:t xml:space="preserve">= </w:t>
-      </w:r>
-      <w:r>
-        <w:t>12.5664m</w:t>
-      </w:r>
-      <w:r>
-        <w:rPr>
-          <w:vertAlign w:val="superscript"/>
-        </w:rPr>
-        <w:t>2</w:t>
-      </w:r>
-    </w:p>
-    <w:p>
-      <w:r>
-        <w:t xml:space="preserve">Drag Force = Cd ½ </w:t>
-      </w:r>
-      <w:r>
-        <w:rPr>
-          <w:i/>
-        </w:rPr>
-        <w:t>p</w:t>
-      </w:r>
-      <w:r>
-        <w:t xml:space="preserve"> v</w:t>
-      </w:r>
-      <w:r>
-        <w:rPr>
-          <w:vertAlign w:val="superscript"/>
-        </w:rPr>
-        <w:t>2</w:t>
-      </w:r>
-      <w:r>
-        <w:t xml:space="preserve"> A</w:t>
-      </w:r>
-    </w:p>
-    <w:p>
-      <w:r>
-        <w:t>Drag Force</w:t>
-      </w:r>
-      <w:r>
-        <w:t xml:space="preserve"> X</w:t>
-      </w:r>
-      <w:r>
-        <w:t xml:space="preserve"> = 0.2 * 0.5 * 252935.6 * (67.9656</w:t>
-      </w:r>
-      <w:r>
-        <w:rPr>
-          <w:vertAlign w:val="superscript"/>
-        </w:rPr>
-        <w:t>2</w:t>
-      </w:r>
-      <w:r>
-        <w:t xml:space="preserve">) * </w:t>
-      </w:r>
-      <w:r>
-        <w:t>12.5664</w:t>
-      </w:r>
-    </w:p>
-    <w:p>
-      <w:r>
-        <w:t>Drag Force</w:t>
-      </w:r>
-      <w:r>
-        <w:t xml:space="preserve"> X</w:t>
-      </w:r>
-      <w:r>
-        <w:t xml:space="preserve"> = </w:t>
-      </w:r>
-      <w:r>
-        <w:t>1468247092.18743032193024</w:t>
-      </w:r>
-    </w:p>
-    <w:p>
-      <w:r>
-        <w:t>Drag Force</w:t>
-      </w:r>
-      <w:r>
-        <w:t xml:space="preserve"> Y</w:t>
-      </w:r>
-      <w:r>
-        <w:t xml:space="preserve"> = 0.2 * 0.5 * 252935.6 * (</w:t>
-      </w:r>
-      <w:r>
-        <w:t>39.24</w:t>
-      </w:r>
-      <w:r>
-        <w:rPr>
-          <w:vertAlign w:val="superscript"/>
-        </w:rPr>
-        <w:t>2</w:t>
-      </w:r>
-      <w:r>
-        <w:t>) * 12.5664</w:t>
-      </w:r>
-    </w:p>
-    <w:p>
-      <w:r>
-        <w:t xml:space="preserve">Drag Force Y = </w:t>
-      </w:r>
-      <w:r>
-        <w:t>489416758.6554537984</w:t>
+        <w:t xml:space="preserve">to find is the absolute temperature around the sphere. An absolute temperature is measured in Kelvin, and we currently have 20 degrees </w:t>
+      </w:r>
+      <w:r>
+        <w:t>Celsius</w:t>
+      </w:r>
+      <w:r>
+        <w:t xml:space="preserve">. </w:t>
+      </w:r>
+    </w:p>
+    <w:p>
+      <w:pPr>
+        <w:rPr>
+          <w:rFonts w:eastAsiaTheme="minorEastAsia"/>
+        </w:rPr>
+      </w:pPr>
+      <m:oMathPara>
+        <m:oMath>
+          <m:r>
+            <w:rPr>
+              <w:rFonts w:ascii="Cambria Math" w:hAnsi="Cambria Math"/>
+            </w:rPr>
+            <m:t xml:space="preserve">1 Celsius= </m:t>
+          </m:r>
+          <m:r>
+            <m:rPr>
+              <m:sty m:val="p"/>
+            </m:rPr>
+            <w:rPr>
+              <w:rFonts w:ascii="Cambria Math" w:eastAsiaTheme="minorEastAsia" w:hAnsi="Cambria Math"/>
+            </w:rPr>
+            <m:t>274.15 Kelvin</m:t>
+          </m:r>
+        </m:oMath>
+      </m:oMathPara>
+    </w:p>
+    <w:p>
+      <w:pPr>
+        <w:rPr>
+          <w:rFonts w:eastAsiaTheme="minorEastAsia"/>
+        </w:rPr>
+      </w:pPr>
+      <m:oMathPara>
+        <m:oMath>
+          <m:r>
+            <w:rPr>
+              <w:rFonts w:ascii="Cambria Math" w:eastAsiaTheme="minorEastAsia" w:hAnsi="Cambria Math"/>
+            </w:rPr>
+            <m:t>20 Celsius=20*274.15 Kelvin=5483 Kelvin</m:t>
+          </m:r>
+        </m:oMath>
+      </m:oMathPara>
+    </w:p>
+    <w:p>
+      <w:pPr>
+        <w:rPr>
+          <w:rFonts w:eastAsiaTheme="minorEastAsia"/>
+        </w:rPr>
+      </w:pPr>
+      <w:r>
+        <w:rPr>
+          <w:rFonts w:eastAsiaTheme="minorEastAsia"/>
+        </w:rPr>
+        <w:t>Now we have our absolute temperature for this formula! We now have all we need to find the air density</w:t>
+      </w:r>
+      <w:r>
+        <w:rPr>
+          <w:rFonts w:eastAsiaTheme="minorEastAsia"/>
+        </w:rPr>
+        <w:t xml:space="preserve">. </w:t>
+      </w:r>
+      <w:r>
+        <w:rPr>
+          <w:rFonts w:eastAsiaTheme="minorEastAsia"/>
+        </w:rPr>
+        <w:t>We put them together into the formula we saw earlier in this example.</w:t>
+      </w:r>
+    </w:p>
+    <w:p>
+      <w:pPr>
+        <w:rPr>
+          <w:rFonts w:eastAsiaTheme="minorEastAsia"/>
+        </w:rPr>
+      </w:pPr>
+      <m:oMathPara>
+        <m:oMath>
+          <m:r>
+            <w:rPr>
+              <w:rFonts w:ascii="Cambria Math" w:hAnsi="Cambria Math"/>
+            </w:rPr>
+            <m:t xml:space="preserve">Density = </m:t>
+          </m:r>
+          <m:f>
+            <m:fPr>
+              <m:ctrlPr>
+                <w:rPr>
+                  <w:rFonts w:ascii="Cambria Math" w:hAnsi="Cambria Math"/>
+                  <w:i/>
+                </w:rPr>
+              </m:ctrlPr>
+            </m:fPr>
+            <m:num>
+              <m:r>
+                <w:rPr>
+                  <w:rFonts w:ascii="Cambria Math" w:hAnsi="Cambria Math"/>
+                </w:rPr>
+                <m:t>3978.8736</m:t>
+              </m:r>
+            </m:num>
+            <m:den>
+              <m:r>
+                <w:rPr>
+                  <w:rFonts w:ascii="Cambria Math" w:hAnsi="Cambria Math"/>
+                </w:rPr>
+                <m:t>(</m:t>
+              </m:r>
+              <m:r>
+                <w:rPr>
+                  <w:rFonts w:ascii="Cambria Math" w:hAnsi="Cambria Math"/>
+                </w:rPr>
+                <m:t>286.9</m:t>
+              </m:r>
+              <m:r>
+                <w:rPr>
+                  <w:rFonts w:ascii="Cambria Math" w:hAnsi="Cambria Math"/>
+                </w:rPr>
+                <m:t xml:space="preserve"> * </m:t>
+              </m:r>
+              <m:r>
+                <w:rPr>
+                  <w:rFonts w:ascii="Cambria Math" w:hAnsi="Cambria Math"/>
+                </w:rPr>
+                <m:t>5483</m:t>
+              </m:r>
+              <m:r>
+                <w:rPr>
+                  <w:rFonts w:ascii="Cambria Math" w:hAnsi="Cambria Math"/>
+                </w:rPr>
+                <m:t>)</m:t>
+              </m:r>
+            </m:den>
+          </m:f>
+          <m:r>
+            <w:rPr>
+              <w:rFonts w:ascii="Cambria Math" w:hAnsi="Cambria Math"/>
+            </w:rPr>
+            <m:t>≈</m:t>
+          </m:r>
+          <m:r>
+            <w:rPr>
+              <w:rFonts w:ascii="Cambria Math" w:hAnsi="Cambria Math"/>
+            </w:rPr>
+            <m:t xml:space="preserve"> </m:t>
+          </m:r>
+          <m:r>
+            <w:rPr>
+              <w:rFonts w:ascii="Cambria Math" w:hAnsi="Cambria Math"/>
+            </w:rPr>
+            <m:t>2.529364077</m:t>
+          </m:r>
+          <m:sSup>
+            <m:sSupPr>
+              <m:ctrlPr>
+                <w:rPr>
+                  <w:rFonts w:ascii="Cambria Math" w:hAnsi="Cambria Math"/>
+                  <w:i/>
+                </w:rPr>
+              </m:ctrlPr>
+            </m:sSupPr>
+            <m:e>
+              <m:r>
+                <w:rPr>
+                  <w:rFonts w:ascii="Cambria Math" w:hAnsi="Cambria Math"/>
+                </w:rPr>
+                <m:t>e</m:t>
+              </m:r>
+            </m:e>
+            <m:sup>
+              <m:r>
+                <w:rPr>
+                  <w:rFonts w:ascii="Cambria Math" w:hAnsi="Cambria Math"/>
+                </w:rPr>
+                <m:t>-3</m:t>
+              </m:r>
+            </m:sup>
+          </m:sSup>
+        </m:oMath>
+      </m:oMathPara>
+    </w:p>
+    <w:p>
+      <w:pPr>
+        <w:rPr>
+          <w:rFonts w:eastAsiaTheme="minorEastAsia"/>
+        </w:rPr>
+      </w:pPr>
+      <w:r>
+        <w:rPr>
+          <w:rFonts w:eastAsiaTheme="minorEastAsia"/>
+        </w:rPr>
+        <w:t>Now we have our Density, if we look back at our Drag Force formula (below) we can see that we’re missing our Velocity. We don’t know how fast this sphere was launched at</w:t>
+      </w:r>
+      <w:r>
+        <w:rPr>
+          <w:rFonts w:eastAsiaTheme="minorEastAsia"/>
+        </w:rPr>
+        <w:t>, in other words, it’s initial velocity</w:t>
+      </w:r>
+      <w:r>
+        <w:rPr>
+          <w:rFonts w:eastAsiaTheme="minorEastAsia"/>
+        </w:rPr>
+        <w:t>.</w:t>
+      </w:r>
+    </w:p>
+    <w:p>
+      <m:oMathPara>
+        <m:oMath>
+          <m:r>
+            <w:rPr>
+              <w:rFonts w:ascii="Cambria Math" w:hAnsi="Cambria Math"/>
+            </w:rPr>
+            <m:t>Drag Force=Cd*0.5*Density*</m:t>
+          </m:r>
+          <m:sSup>
+            <m:sSupPr>
+              <m:ctrlPr>
+                <w:rPr>
+                  <w:rFonts w:ascii="Cambria Math" w:hAnsi="Cambria Math"/>
+                  <w:i/>
+                </w:rPr>
+              </m:ctrlPr>
+            </m:sSupPr>
+            <m:e>
+              <m:r>
+                <w:rPr>
+                  <w:rFonts w:ascii="Cambria Math" w:hAnsi="Cambria Math"/>
+                </w:rPr>
+                <m:t>Velocity</m:t>
+              </m:r>
+            </m:e>
+            <m:sup>
+              <m:r>
+                <w:rPr>
+                  <w:rFonts w:ascii="Cambria Math" w:hAnsi="Cambria Math"/>
+                </w:rPr>
+                <m:t>2</m:t>
+              </m:r>
+            </m:sup>
+          </m:sSup>
+          <m:r>
+            <w:rPr>
+              <w:rFonts w:ascii="Cambria Math" w:hAnsi="Cambria Math"/>
+            </w:rPr>
+            <m:t>*Area</m:t>
+          </m:r>
+        </m:oMath>
+      </m:oMathPara>
+    </w:p>
+    <w:p>
+      <w:pPr>
+        <w:rPr>
+          <w:rFonts w:eastAsiaTheme="minorEastAsia"/>
+        </w:rPr>
+      </w:pPr>
+      <w:r>
+        <w:rPr>
+          <w:rFonts w:eastAsiaTheme="minorEastAsia"/>
+        </w:rPr>
+        <w:t>In order to find the velocity we use the formula:</w:t>
+      </w:r>
+    </w:p>
+    <w:p>
+      <w:pPr>
+        <w:rPr>
+          <w:rFonts w:eastAsiaTheme="minorEastAsia"/>
+        </w:rPr>
+      </w:pPr>
+      <m:oMathPara>
+        <m:oMath>
+          <m:r>
+            <w:rPr>
+              <w:rFonts w:ascii="Cambria Math" w:hAnsi="Cambria Math"/>
+            </w:rPr>
+            <m:t xml:space="preserve">Velocity= </m:t>
+          </m:r>
+          <m:f>
+            <m:fPr>
+              <m:ctrlPr>
+                <w:rPr>
+                  <w:rFonts w:ascii="Cambria Math" w:hAnsi="Cambria Math"/>
+                  <w:i/>
+                </w:rPr>
+              </m:ctrlPr>
+            </m:fPr>
+            <m:num>
+              <m:r>
+                <w:rPr>
+                  <w:rFonts w:ascii="Cambria Math" w:hAnsi="Cambria Math"/>
+                </w:rPr>
+                <m:t>Force</m:t>
+              </m:r>
+            </m:num>
+            <m:den>
+              <m:r>
+                <w:rPr>
+                  <w:rFonts w:ascii="Cambria Math" w:hAnsi="Cambria Math"/>
+                </w:rPr>
+                <m:t>Mass</m:t>
+              </m:r>
+            </m:den>
+          </m:f>
+          <m:r>
+            <w:rPr>
+              <w:rFonts w:ascii="Cambria Math" w:hAnsi="Cambria Math"/>
+            </w:rPr>
+            <m:t>*</m:t>
+          </m:r>
+          <m:r>
+            <w:rPr>
+              <w:rFonts w:ascii="Cambria Math" w:hAnsi="Cambria Math"/>
+            </w:rPr>
+            <m:t>t</m:t>
+          </m:r>
+          <m:r>
+            <w:rPr>
+              <w:rFonts w:ascii="Cambria Math" w:hAnsi="Cambria Math"/>
+            </w:rPr>
+            <m:t>ime</m:t>
+          </m:r>
+        </m:oMath>
+      </m:oMathPara>
+    </w:p>
+    <w:p>
+      <w:r>
+        <w:t>The projectile had 50000N of force applied to it over 0.1 seconds, and it weighed 100kg. So we have all we need in order to find the velocity.</w:t>
+      </w:r>
+    </w:p>
+    <w:p>
+      <w:pPr>
+        <w:rPr>
+          <w:rFonts w:eastAsiaTheme="minorEastAsia"/>
+        </w:rPr>
+      </w:pPr>
+      <m:oMathPara>
+        <m:oMath>
+          <m:r>
+            <w:rPr>
+              <w:rFonts w:ascii="Cambria Math" w:hAnsi="Cambria Math"/>
+            </w:rPr>
+            <m:t xml:space="preserve">Velocity= </m:t>
+          </m:r>
+          <m:f>
+            <m:fPr>
+              <m:ctrlPr>
+                <w:rPr>
+                  <w:rFonts w:ascii="Cambria Math" w:hAnsi="Cambria Math"/>
+                  <w:i/>
+                </w:rPr>
+              </m:ctrlPr>
+            </m:fPr>
+            <m:num>
+              <m:r>
+                <w:rPr>
+                  <w:rFonts w:ascii="Cambria Math" w:hAnsi="Cambria Math"/>
+                </w:rPr>
+                <m:t>50000</m:t>
+              </m:r>
+            </m:num>
+            <m:den>
+              <m:r>
+                <w:rPr>
+                  <w:rFonts w:ascii="Cambria Math" w:hAnsi="Cambria Math"/>
+                </w:rPr>
+                <m:t>100</m:t>
+              </m:r>
+            </m:den>
+          </m:f>
+          <m:r>
+            <w:rPr>
+              <w:rFonts w:ascii="Cambria Math" w:hAnsi="Cambria Math"/>
+            </w:rPr>
+            <m:t>*</m:t>
+          </m:r>
+          <m:r>
+            <w:rPr>
+              <w:rFonts w:ascii="Cambria Math" w:hAnsi="Cambria Math"/>
+            </w:rPr>
+            <m:t>0.1</m:t>
+          </m:r>
+          <m:r>
+            <w:rPr>
+              <w:rFonts w:ascii="Cambria Math" w:hAnsi="Cambria Math"/>
+            </w:rPr>
+            <m:t>=50 m/s</m:t>
+          </m:r>
+        </m:oMath>
+      </m:oMathPara>
+    </w:p>
+    <w:p>
+      <w:pPr>
+        <w:rPr>
+          <w:rFonts w:eastAsiaTheme="minorEastAsia"/>
+        </w:rPr>
+      </w:pPr>
+      <w:r>
+        <w:rPr>
+          <w:rFonts w:eastAsiaTheme="minorEastAsia"/>
+        </w:rPr>
+        <w:t>Now that we have all our values we can finally calculate our drag force on this perfect sphere!</w:t>
+      </w:r>
+    </w:p>
+    <w:p>
+      <w:pPr>
+        <w:rPr>
+          <w:rFonts w:eastAsiaTheme="minorEastAsia"/>
+        </w:rPr>
+      </w:pPr>
+      <m:oMathPara>
+        <m:oMath>
+          <m:r>
+            <w:rPr>
+              <w:rFonts w:ascii="Cambria Math" w:hAnsi="Cambria Math"/>
+            </w:rPr>
+            <m:t>Drag Force=</m:t>
+          </m:r>
+          <m:r>
+            <w:rPr>
+              <w:rFonts w:ascii="Cambria Math" w:hAnsi="Cambria Math"/>
+            </w:rPr>
+            <m:t>0.2</m:t>
+          </m:r>
+          <m:r>
+            <w:rPr>
+              <w:rFonts w:ascii="Cambria Math" w:hAnsi="Cambria Math"/>
+            </w:rPr>
+            <m:t>*0.5*</m:t>
+          </m:r>
+          <m:r>
+            <w:rPr>
+              <w:rFonts w:ascii="Cambria Math" w:hAnsi="Cambria Math"/>
+            </w:rPr>
+            <m:t>2.529364077</m:t>
+          </m:r>
+          <m:sSup>
+            <m:sSupPr>
+              <m:ctrlPr>
+                <w:rPr>
+                  <w:rFonts w:ascii="Cambria Math" w:hAnsi="Cambria Math"/>
+                  <w:i/>
+                </w:rPr>
+              </m:ctrlPr>
+            </m:sSupPr>
+            <m:e>
+              <m:r>
+                <w:rPr>
+                  <w:rFonts w:ascii="Cambria Math" w:hAnsi="Cambria Math"/>
+                </w:rPr>
+                <m:t>e</m:t>
+              </m:r>
+            </m:e>
+            <m:sup>
+              <m:r>
+                <w:rPr>
+                  <w:rFonts w:ascii="Cambria Math" w:hAnsi="Cambria Math"/>
+                </w:rPr>
+                <m:t>-3</m:t>
+              </m:r>
+            </m:sup>
+          </m:sSup>
+          <m:r>
+            <w:rPr>
+              <w:rFonts w:ascii="Cambria Math" w:hAnsi="Cambria Math"/>
+            </w:rPr>
+            <m:t>*</m:t>
+          </m:r>
+          <m:r>
+            <w:rPr>
+              <w:rFonts w:ascii="Cambria Math" w:hAnsi="Cambria Math"/>
+            </w:rPr>
+            <m:t xml:space="preserve"> </m:t>
+          </m:r>
+          <m:sSup>
+            <m:sSupPr>
+              <m:ctrlPr>
+                <w:rPr>
+                  <w:rFonts w:ascii="Cambria Math" w:hAnsi="Cambria Math"/>
+                  <w:i/>
+                </w:rPr>
+              </m:ctrlPr>
+            </m:sSupPr>
+            <m:e>
+              <m:r>
+                <w:rPr>
+                  <w:rFonts w:ascii="Cambria Math" w:hAnsi="Cambria Math"/>
+                </w:rPr>
+                <m:t>50</m:t>
+              </m:r>
+            </m:e>
+            <m:sup>
+              <m:r>
+                <w:rPr>
+                  <w:rFonts w:ascii="Cambria Math" w:hAnsi="Cambria Math"/>
+                </w:rPr>
+                <m:t>2</m:t>
+              </m:r>
+            </m:sup>
+          </m:sSup>
+          <m:r>
+            <w:rPr>
+              <w:rFonts w:ascii="Cambria Math" w:hAnsi="Cambria Math"/>
+            </w:rPr>
+            <m:t>*</m:t>
+          </m:r>
+          <m:r>
+            <w:rPr>
+              <w:rFonts w:ascii="Cambria Math" w:hAnsi="Cambria Math"/>
+            </w:rPr>
+            <m:t>12.5664≈ 7.946231601</m:t>
+          </m:r>
+          <m:r>
+            <w:rPr>
+              <w:rFonts w:ascii="Cambria Math" w:hAnsi="Cambria Math"/>
+            </w:rPr>
+            <m:t xml:space="preserve">N </m:t>
+          </m:r>
+        </m:oMath>
+      </m:oMathPara>
+    </w:p>
+    <w:p>
+      <w:r>
+        <w:t xml:space="preserve">Our drag force is equal to </w:t>
+      </w:r>
+      <m:oMath>
+        <m:r>
+          <w:rPr>
+            <w:rFonts w:ascii="Cambria Math" w:hAnsi="Cambria Math"/>
+          </w:rPr>
+          <m:t>7.946231601N</m:t>
+        </m:r>
+      </m:oMath>
+      <w:r>
+        <w:rPr>
+          <w:rFonts w:eastAsiaTheme="minorEastAsia"/>
+        </w:rPr>
+        <w:t>.</w:t>
       </w:r>
       <w:bookmarkStart w:id="36" w:name="_GoBack"/>
       <w:bookmarkEnd w:id="36"/>
     </w:p>
-    <w:p/>
     <w:p>
       <w:pPr>
         <w:pStyle w:val="Heading3"/>
       </w:pPr>
       <w:r>
+        <w:lastRenderedPageBreak/>
         <w:t>What is Lift?</w:t>
       </w:r>
       <w:bookmarkEnd w:id="29"/>
@@ -8342,7 +8927,7 @@
       </w:pPr>
       <w:r>
         <w:pict>
-          <v:shape id="_x0000_i1026" type="#_x0000_t75" style="width:503pt;height:197.5pt;mso-position-horizontal-relative:text;mso-position-vertical-relative:text;mso-width-relative:page;mso-height-relative:page" o:bordertopcolor="this" o:borderleftcolor="this" o:borderbottomcolor="this" o:borderrightcolor="this">
+          <v:shape id="_x0000_i1026" type="#_x0000_t75" style="width:502.5pt;height:197.25pt;mso-position-horizontal-relative:text;mso-position-vertical-relative:text;mso-width-relative:page;mso-height-relative:page" o:bordertopcolor="this" o:borderleftcolor="this" o:borderbottomcolor="this" o:borderrightcolor="this">
             <v:imagedata r:id="rId33" o:title="Lift"/>
             <w10:bordertop type="single" width="6"/>
             <w10:borderleft type="single" width="6"/>
@@ -8424,7 +9009,6 @@
     </w:p>
     <w:p>
       <w:r>
-        <w:lastRenderedPageBreak/>
         <w:t xml:space="preserve">First, we need to find the </w:t>
       </w:r>
       <w:r>
@@ -8593,6 +9177,7 @@
     </w:p>
     <w:p>
       <w:r>
+        <w:lastRenderedPageBreak/>
         <w:t xml:space="preserve">We need this </w:t>
       </w:r>
       <w:r>
@@ -8676,7 +9261,6 @@
       <w:r>
         <w:rPr>
           <w:noProof/>
-          <w:lang w:val="en-CA" w:eastAsia="en-CA"/>
         </w:rPr>
         <w:drawing>
           <wp:anchor distT="0" distB="0" distL="114300" distR="114300" simplePos="0" relativeHeight="251654656" behindDoc="0" locked="0" layoutInCell="1" allowOverlap="1">
@@ -8735,7 +9319,6 @@
       <w:r>
         <w:rPr>
           <w:noProof/>
-          <w:lang w:val="en-CA" w:eastAsia="en-CA"/>
         </w:rPr>
         <mc:AlternateContent>
           <mc:Choice Requires="wps">
@@ -9010,50 +9593,50 @@
       </w:pPr>
       <w:bookmarkStart w:id="42" w:name="_Toc479160373"/>
       <w:r>
+        <w:t>Conclusion</w:t>
+      </w:r>
+      <w:bookmarkEnd w:id="42"/>
+    </w:p>
+    <w:p>
+      <w:r>
+        <w:t xml:space="preserve">In conclusion, projectiles have many more physics concepts attached to them than most people care to think about. Torque affects the rotation of the object, which in turn may extend the projectile’s trajectory using Drag and Lift forces. Therefore, using all these concepts and calculations in our game programming will drastically increase the realism of it. </w:t>
+      </w:r>
+    </w:p>
+    <w:p>
+      <w:r>
+        <w:t>We learnt how Torque influences</w:t>
+      </w:r>
+      <w:r>
+        <w:t xml:space="preserve"> the rotation of an object while it’s in mid-air </w:t>
+      </w:r>
+      <w:r>
+        <w:t>and</w:t>
+      </w:r>
+      <w:r>
+        <w:t xml:space="preserve"> how </w:t>
+      </w:r>
+      <w:r>
+        <w:t>external forces (such as objects) can increase or reduce the Torque of an object in mid-air.</w:t>
+      </w:r>
+      <w:r>
+        <w:t xml:space="preserve"> </w:t>
+      </w:r>
+      <w:r>
+        <w:t xml:space="preserve">The concept of Torque could be included into the PHYS1521 </w:t>
+      </w:r>
+      <w:r>
+        <w:t xml:space="preserve">course </w:t>
+      </w:r>
+      <w:r>
+        <w:t>during the rotational motion concept, as that is the point when we learn about angular velocity and tangential velocity.</w:t>
+      </w:r>
+      <w:r>
+        <w:t xml:space="preserve"> Rotational motion teaches us what happens to an object while it’s rotating around a point, this is very similar to Torque.</w:t>
+      </w:r>
+    </w:p>
+    <w:p>
+      <w:r>
         <w:lastRenderedPageBreak/>
-        <w:t>Conclusion</w:t>
-      </w:r>
-      <w:bookmarkEnd w:id="42"/>
-    </w:p>
-    <w:p>
-      <w:r>
-        <w:t xml:space="preserve">In conclusion, projectiles have many more physics concepts attached to them than most people care to think about. Torque affects the rotation of the object, which in turn may extend the projectile’s trajectory using Drag and Lift forces. Therefore, using all these concepts and calculations in our game programming will drastically increase the realism of it. </w:t>
-      </w:r>
-    </w:p>
-    <w:p>
-      <w:r>
-        <w:t>We learnt how Torque influences</w:t>
-      </w:r>
-      <w:r>
-        <w:t xml:space="preserve"> the rotation of an object while it’s in mid-air </w:t>
-      </w:r>
-      <w:r>
-        <w:t>and</w:t>
-      </w:r>
-      <w:r>
-        <w:t xml:space="preserve"> how </w:t>
-      </w:r>
-      <w:r>
-        <w:t>external forces (such as objects) can increase or reduce the Torque of an object in mid-air.</w:t>
-      </w:r>
-      <w:r>
-        <w:t xml:space="preserve"> </w:t>
-      </w:r>
-      <w:r>
-        <w:t xml:space="preserve">The concept of Torque could be included into the PHYS1521 </w:t>
-      </w:r>
-      <w:r>
-        <w:t xml:space="preserve">course </w:t>
-      </w:r>
-      <w:r>
-        <w:t>during the rotational motion concept, as that is the point when we learn about angular velocity and tangential velocity.</w:t>
-      </w:r>
-      <w:r>
-        <w:t xml:space="preserve"> Rotational motion teaches us what happens to an object while it’s rotating around a point, this is very similar to Torque.</w:t>
-      </w:r>
-    </w:p>
-    <w:p>
-      <w:r>
         <w:t>The concept</w:t>
       </w:r>
       <w:r>
@@ -9105,7 +9688,7 @@
 </file>
 
 <file path=word/endnotes.xml><?xml version="1.0" encoding="utf-8"?>
-<w:endnotes xmlns:wpc="http://schemas.microsoft.com/office/word/2010/wordprocessingCanvas" xmlns:cx="http://schemas.microsoft.com/office/drawing/2014/chartex" xmlns:cx1="http://schemas.microsoft.com/office/drawing/2015/9/8/chartex" xmlns:cx2="http://schemas.microsoft.com/office/drawing/2015/10/21/chartex" xmlns:cx3="http://schemas.microsoft.com/office/drawing/2016/5/9/chartex" xmlns:cx4="http://schemas.microsoft.com/office/drawing/2016/5/10/chartex" xmlns:cx5="http://schemas.microsoft.com/office/drawing/2016/5/11/chartex" xmlns:cx6="http://schemas.microsoft.com/office/drawing/2016/5/12/chartex" xmlns:cx7="http://schemas.microsoft.com/office/drawing/2016/5/13/chartex" xmlns:cx8="http://schemas.microsoft.com/office/drawing/2016/5/14/chartex" xmlns:mc="http://schemas.openxmlformats.org/markup-compatibility/2006" xmlns:o="urn:schemas-microsoft-com:office:office" xmlns:r="http://schemas.openxmlformats.org/officeDocument/2006/relationships" xmlns:m="http://schemas.openxmlformats.org/officeDocument/2006/math" xmlns:v="urn:schemas-microsoft-com:vml" xmlns:wp14="http://schemas.microsoft.com/office/word/2010/wordprocessingDrawing" xmlns:wp="http://schemas.openxmlformats.org/drawingml/2006/wordprocessingDrawing" xmlns:w10="urn:schemas-microsoft-com:office:word" xmlns:w="http://schemas.openxmlformats.org/wordprocessingml/2006/main" xmlns:w14="http://schemas.microsoft.com/office/word/2010/wordml" xmlns:w15="http://schemas.microsoft.com/office/word/2012/wordml" xmlns:w16se="http://schemas.microsoft.com/office/word/2015/wordml/symex" xmlns:wpg="http://schemas.microsoft.com/office/word/2010/wordprocessingGroup" xmlns:wpi="http://schemas.microsoft.com/office/word/2010/wordprocessingInk" xmlns:wne="http://schemas.microsoft.com/office/word/2006/wordml" xmlns:wps="http://schemas.microsoft.com/office/word/2010/wordprocessingShape" mc:Ignorable="w14 w15 w16se wp14">
+<w:endnotes xmlns:wpc="http://schemas.microsoft.com/office/word/2010/wordprocessingCanvas" xmlns:mc="http://schemas.openxmlformats.org/markup-compatibility/2006" xmlns:o="urn:schemas-microsoft-com:office:office" xmlns:r="http://schemas.openxmlformats.org/officeDocument/2006/relationships" xmlns:m="http://schemas.openxmlformats.org/officeDocument/2006/math" xmlns:v="urn:schemas-microsoft-com:vml" xmlns:wp14="http://schemas.microsoft.com/office/word/2010/wordprocessingDrawing" xmlns:wp="http://schemas.openxmlformats.org/drawingml/2006/wordprocessingDrawing" xmlns:w10="urn:schemas-microsoft-com:office:word" xmlns:w="http://schemas.openxmlformats.org/wordprocessingml/2006/main" xmlns:w14="http://schemas.microsoft.com/office/word/2010/wordml" xmlns:w15="http://schemas.microsoft.com/office/word/2012/wordml" xmlns:wpg="http://schemas.microsoft.com/office/word/2010/wordprocessingGroup" xmlns:wpi="http://schemas.microsoft.com/office/word/2010/wordprocessingInk" xmlns:wne="http://schemas.microsoft.com/office/word/2006/wordml" xmlns:wps="http://schemas.microsoft.com/office/word/2010/wordprocessingShape" mc:Ignorable="w14 w15 wp14">
   <w:endnote w:type="separator" w:id="-1">
     <w:p>
       <w:pPr>
@@ -9130,7 +9713,7 @@
 </file>
 
 <file path=word/footer1.xml><?xml version="1.0" encoding="utf-8"?>
-<w:ftr xmlns:wpc="http://schemas.microsoft.com/office/word/2010/wordprocessingCanvas" xmlns:cx="http://schemas.microsoft.com/office/drawing/2014/chartex" xmlns:cx1="http://schemas.microsoft.com/office/drawing/2015/9/8/chartex" xmlns:cx2="http://schemas.microsoft.com/office/drawing/2015/10/21/chartex" xmlns:cx3="http://schemas.microsoft.com/office/drawing/2016/5/9/chartex" xmlns:cx4="http://schemas.microsoft.com/office/drawing/2016/5/10/chartex" xmlns:cx5="http://schemas.microsoft.com/office/drawing/2016/5/11/chartex" xmlns:cx6="http://schemas.microsoft.com/office/drawing/2016/5/12/chartex" xmlns:cx7="http://schemas.microsoft.com/office/drawing/2016/5/13/chartex" xmlns:cx8="http://schemas.microsoft.com/office/drawing/2016/5/14/chartex" xmlns:mc="http://schemas.openxmlformats.org/markup-compatibility/2006" xmlns:o="urn:schemas-microsoft-com:office:office" xmlns:r="http://schemas.openxmlformats.org/officeDocument/2006/relationships" xmlns:m="http://schemas.openxmlformats.org/officeDocument/2006/math" xmlns:v="urn:schemas-microsoft-com:vml" xmlns:wp14="http://schemas.microsoft.com/office/word/2010/wordprocessingDrawing" xmlns:wp="http://schemas.openxmlformats.org/drawingml/2006/wordprocessingDrawing" xmlns:w10="urn:schemas-microsoft-com:office:word" xmlns:w="http://schemas.openxmlformats.org/wordprocessingml/2006/main" xmlns:w14="http://schemas.microsoft.com/office/word/2010/wordml" xmlns:w15="http://schemas.microsoft.com/office/word/2012/wordml" xmlns:w16se="http://schemas.microsoft.com/office/word/2015/wordml/symex" xmlns:wpg="http://schemas.microsoft.com/office/word/2010/wordprocessingGroup" xmlns:wpi="http://schemas.microsoft.com/office/word/2010/wordprocessingInk" xmlns:wne="http://schemas.microsoft.com/office/word/2006/wordml" xmlns:wps="http://schemas.microsoft.com/office/word/2010/wordprocessingShape" mc:Ignorable="w14 w15 w16se wp14">
+<w:ftr xmlns:wpc="http://schemas.microsoft.com/office/word/2010/wordprocessingCanvas" xmlns:mc="http://schemas.openxmlformats.org/markup-compatibility/2006" xmlns:o="urn:schemas-microsoft-com:office:office" xmlns:r="http://schemas.openxmlformats.org/officeDocument/2006/relationships" xmlns:m="http://schemas.openxmlformats.org/officeDocument/2006/math" xmlns:v="urn:schemas-microsoft-com:vml" xmlns:wp14="http://schemas.microsoft.com/office/word/2010/wordprocessingDrawing" xmlns:wp="http://schemas.openxmlformats.org/drawingml/2006/wordprocessingDrawing" xmlns:w10="urn:schemas-microsoft-com:office:word" xmlns:w="http://schemas.openxmlformats.org/wordprocessingml/2006/main" xmlns:w14="http://schemas.microsoft.com/office/word/2010/wordml" xmlns:w15="http://schemas.microsoft.com/office/word/2012/wordml" xmlns:wpg="http://schemas.microsoft.com/office/word/2010/wordprocessingGroup" xmlns:wpi="http://schemas.microsoft.com/office/word/2010/wordprocessingInk" xmlns:wne="http://schemas.microsoft.com/office/word/2006/wordml" xmlns:wps="http://schemas.microsoft.com/office/word/2010/wordprocessingShape" mc:Ignorable="w14 w15 wp14">
   <w:p>
     <w:pPr>
       <w:pStyle w:val="Footer"/>
@@ -9159,7 +9742,7 @@
 </file>
 
 <file path=word/footer2.xml><?xml version="1.0" encoding="utf-8"?>
-<w:ftr xmlns:wpc="http://schemas.microsoft.com/office/word/2010/wordprocessingCanvas" xmlns:cx="http://schemas.microsoft.com/office/drawing/2014/chartex" xmlns:cx1="http://schemas.microsoft.com/office/drawing/2015/9/8/chartex" xmlns:cx2="http://schemas.microsoft.com/office/drawing/2015/10/21/chartex" xmlns:cx3="http://schemas.microsoft.com/office/drawing/2016/5/9/chartex" xmlns:cx4="http://schemas.microsoft.com/office/drawing/2016/5/10/chartex" xmlns:cx5="http://schemas.microsoft.com/office/drawing/2016/5/11/chartex" xmlns:cx6="http://schemas.microsoft.com/office/drawing/2016/5/12/chartex" xmlns:cx7="http://schemas.microsoft.com/office/drawing/2016/5/13/chartex" xmlns:cx8="http://schemas.microsoft.com/office/drawing/2016/5/14/chartex" xmlns:mc="http://schemas.openxmlformats.org/markup-compatibility/2006" xmlns:o="urn:schemas-microsoft-com:office:office" xmlns:r="http://schemas.openxmlformats.org/officeDocument/2006/relationships" xmlns:m="http://schemas.openxmlformats.org/officeDocument/2006/math" xmlns:v="urn:schemas-microsoft-com:vml" xmlns:wp14="http://schemas.microsoft.com/office/word/2010/wordprocessingDrawing" xmlns:wp="http://schemas.openxmlformats.org/drawingml/2006/wordprocessingDrawing" xmlns:w10="urn:schemas-microsoft-com:office:word" xmlns:w="http://schemas.openxmlformats.org/wordprocessingml/2006/main" xmlns:w14="http://schemas.microsoft.com/office/word/2010/wordml" xmlns:w15="http://schemas.microsoft.com/office/word/2012/wordml" xmlns:w16se="http://schemas.microsoft.com/office/word/2015/wordml/symex" xmlns:wpg="http://schemas.microsoft.com/office/word/2010/wordprocessingGroup" xmlns:wpi="http://schemas.microsoft.com/office/word/2010/wordprocessingInk" xmlns:wne="http://schemas.microsoft.com/office/word/2006/wordml" xmlns:wps="http://schemas.microsoft.com/office/word/2010/wordprocessingShape" mc:Ignorable="w14 w15 w16se wp14">
+<w:ftr xmlns:wpc="http://schemas.microsoft.com/office/word/2010/wordprocessingCanvas" xmlns:mc="http://schemas.openxmlformats.org/markup-compatibility/2006" xmlns:o="urn:schemas-microsoft-com:office:office" xmlns:r="http://schemas.openxmlformats.org/officeDocument/2006/relationships" xmlns:m="http://schemas.openxmlformats.org/officeDocument/2006/math" xmlns:v="urn:schemas-microsoft-com:vml" xmlns:wp14="http://schemas.microsoft.com/office/word/2010/wordprocessingDrawing" xmlns:wp="http://schemas.openxmlformats.org/drawingml/2006/wordprocessingDrawing" xmlns:w10="urn:schemas-microsoft-com:office:word" xmlns:w="http://schemas.openxmlformats.org/wordprocessingml/2006/main" xmlns:w14="http://schemas.microsoft.com/office/word/2010/wordml" xmlns:w15="http://schemas.microsoft.com/office/word/2012/wordml" xmlns:wpg="http://schemas.microsoft.com/office/word/2010/wordprocessingGroup" xmlns:wpi="http://schemas.microsoft.com/office/word/2010/wordprocessingInk" xmlns:wne="http://schemas.microsoft.com/office/word/2006/wordml" xmlns:wps="http://schemas.microsoft.com/office/word/2010/wordprocessingShape" mc:Ignorable="w14 w15 wp14">
   <w:p>
     <w:pPr>
       <w:pStyle w:val="Footer"/>
@@ -9190,7 +9773,7 @@
         <w:bCs/>
         <w:noProof/>
       </w:rPr>
-      <w:t>8</w:t>
+      <w:t>9</w:t>
     </w:r>
     <w:r>
       <w:rPr>
@@ -9205,7 +9788,7 @@
 </file>
 
 <file path=word/footnotes.xml><?xml version="1.0" encoding="utf-8"?>
-<w:footnotes xmlns:wpc="http://schemas.microsoft.com/office/word/2010/wordprocessingCanvas" xmlns:cx="http://schemas.microsoft.com/office/drawing/2014/chartex" xmlns:cx1="http://schemas.microsoft.com/office/drawing/2015/9/8/chartex" xmlns:cx2="http://schemas.microsoft.com/office/drawing/2015/10/21/chartex" xmlns:cx3="http://schemas.microsoft.com/office/drawing/2016/5/9/chartex" xmlns:cx4="http://schemas.microsoft.com/office/drawing/2016/5/10/chartex" xmlns:cx5="http://schemas.microsoft.com/office/drawing/2016/5/11/chartex" xmlns:cx6="http://schemas.microsoft.com/office/drawing/2016/5/12/chartex" xmlns:cx7="http://schemas.microsoft.com/office/drawing/2016/5/13/chartex" xmlns:cx8="http://schemas.microsoft.com/office/drawing/2016/5/14/chartex" xmlns:mc="http://schemas.openxmlformats.org/markup-compatibility/2006" xmlns:o="urn:schemas-microsoft-com:office:office" xmlns:r="http://schemas.openxmlformats.org/officeDocument/2006/relationships" xmlns:m="http://schemas.openxmlformats.org/officeDocument/2006/math" xmlns:v="urn:schemas-microsoft-com:vml" xmlns:wp14="http://schemas.microsoft.com/office/word/2010/wordprocessingDrawing" xmlns:wp="http://schemas.openxmlformats.org/drawingml/2006/wordprocessingDrawing" xmlns:w10="urn:schemas-microsoft-com:office:word" xmlns:w="http://schemas.openxmlformats.org/wordprocessingml/2006/main" xmlns:w14="http://schemas.microsoft.com/office/word/2010/wordml" xmlns:w15="http://schemas.microsoft.com/office/word/2012/wordml" xmlns:w16se="http://schemas.microsoft.com/office/word/2015/wordml/symex" xmlns:wpg="http://schemas.microsoft.com/office/word/2010/wordprocessingGroup" xmlns:wpi="http://schemas.microsoft.com/office/word/2010/wordprocessingInk" xmlns:wne="http://schemas.microsoft.com/office/word/2006/wordml" xmlns:wps="http://schemas.microsoft.com/office/word/2010/wordprocessingShape" mc:Ignorable="w14 w15 w16se wp14">
+<w:footnotes xmlns:wpc="http://schemas.microsoft.com/office/word/2010/wordprocessingCanvas" xmlns:mc="http://schemas.openxmlformats.org/markup-compatibility/2006" xmlns:o="urn:schemas-microsoft-com:office:office" xmlns:r="http://schemas.openxmlformats.org/officeDocument/2006/relationships" xmlns:m="http://schemas.openxmlformats.org/officeDocument/2006/math" xmlns:v="urn:schemas-microsoft-com:vml" xmlns:wp14="http://schemas.microsoft.com/office/word/2010/wordprocessingDrawing" xmlns:wp="http://schemas.openxmlformats.org/drawingml/2006/wordprocessingDrawing" xmlns:w10="urn:schemas-microsoft-com:office:word" xmlns:w="http://schemas.openxmlformats.org/wordprocessingml/2006/main" xmlns:w14="http://schemas.microsoft.com/office/word/2010/wordml" xmlns:w15="http://schemas.microsoft.com/office/word/2012/wordml" xmlns:wpg="http://schemas.microsoft.com/office/word/2010/wordprocessingGroup" xmlns:wpi="http://schemas.microsoft.com/office/word/2010/wordprocessingInk" xmlns:wne="http://schemas.microsoft.com/office/word/2006/wordml" xmlns:wps="http://schemas.microsoft.com/office/word/2010/wordprocessingShape" mc:Ignorable="w14 w15 wp14">
   <w:footnote w:type="separator" w:id="-1">
     <w:p>
       <w:pPr>
@@ -9230,8 +9813,8 @@
 </file>
 
 <file path=word/numbering.xml><?xml version="1.0" encoding="utf-8"?>
-<w:numbering xmlns:wpc="http://schemas.microsoft.com/office/word/2010/wordprocessingCanvas" xmlns:cx="http://schemas.microsoft.com/office/drawing/2014/chartex" xmlns:cx1="http://schemas.microsoft.com/office/drawing/2015/9/8/chartex" xmlns:cx2="http://schemas.microsoft.com/office/drawing/2015/10/21/chartex" xmlns:cx3="http://schemas.microsoft.com/office/drawing/2016/5/9/chartex" xmlns:cx4="http://schemas.microsoft.com/office/drawing/2016/5/10/chartex" xmlns:cx5="http://schemas.microsoft.com/office/drawing/2016/5/11/chartex" xmlns:cx6="http://schemas.microsoft.com/office/drawing/2016/5/12/chartex" xmlns:cx7="http://schemas.microsoft.com/office/drawing/2016/5/13/chartex" xmlns:cx8="http://schemas.microsoft.com/office/drawing/2016/5/14/chartex" xmlns:mc="http://schemas.openxmlformats.org/markup-compatibility/2006" xmlns:o="urn:schemas-microsoft-com:office:office" xmlns:r="http://schemas.openxmlformats.org/officeDocument/2006/relationships" xmlns:m="http://schemas.openxmlformats.org/officeDocument/2006/math" xmlns:v="urn:schemas-microsoft-com:vml" xmlns:wp14="http://schemas.microsoft.com/office/word/2010/wordprocessingDrawing" xmlns:wp="http://schemas.openxmlformats.org/drawingml/2006/wordprocessingDrawing" xmlns:w10="urn:schemas-microsoft-com:office:word" xmlns:w="http://schemas.openxmlformats.org/wordprocessingml/2006/main" xmlns:w14="http://schemas.microsoft.com/office/word/2010/wordml" xmlns:w15="http://schemas.microsoft.com/office/word/2012/wordml" xmlns:w16se="http://schemas.microsoft.com/office/word/2015/wordml/symex" xmlns:wpg="http://schemas.microsoft.com/office/word/2010/wordprocessingGroup" xmlns:wpi="http://schemas.microsoft.com/office/word/2010/wordprocessingInk" xmlns:wne="http://schemas.microsoft.com/office/word/2006/wordml" xmlns:wps="http://schemas.microsoft.com/office/word/2010/wordprocessingShape" mc:Ignorable="w14 w15 w16se wp14">
-  <w:abstractNum w:abstractNumId="0" w15:restartNumberingAfterBreak="0">
+<w:numbering xmlns:wpc="http://schemas.microsoft.com/office/word/2010/wordprocessingCanvas" xmlns:mc="http://schemas.openxmlformats.org/markup-compatibility/2006" xmlns:o="urn:schemas-microsoft-com:office:office" xmlns:r="http://schemas.openxmlformats.org/officeDocument/2006/relationships" xmlns:m="http://schemas.openxmlformats.org/officeDocument/2006/math" xmlns:v="urn:schemas-microsoft-com:vml" xmlns:wp14="http://schemas.microsoft.com/office/word/2010/wordprocessingDrawing" xmlns:wp="http://schemas.openxmlformats.org/drawingml/2006/wordprocessingDrawing" xmlns:w10="urn:schemas-microsoft-com:office:word" xmlns:w="http://schemas.openxmlformats.org/wordprocessingml/2006/main" xmlns:w14="http://schemas.microsoft.com/office/word/2010/wordml" xmlns:w15="http://schemas.microsoft.com/office/word/2012/wordml" xmlns:wpg="http://schemas.microsoft.com/office/word/2010/wordprocessingGroup" xmlns:wpi="http://schemas.microsoft.com/office/word/2010/wordprocessingInk" xmlns:wne="http://schemas.microsoft.com/office/word/2006/wordml" xmlns:wps="http://schemas.microsoft.com/office/word/2010/wordprocessingShape" mc:Ignorable="w14 w15 wp14">
+  <w:abstractNum w:abstractNumId="0">
     <w:nsid w:val="FFFFFF7C"/>
     <w:multiLevelType w:val="singleLevel"/>
     <w:tmpl w:val="4B78CEF6"/>
@@ -9248,7 +9831,7 @@
       </w:pPr>
     </w:lvl>
   </w:abstractNum>
-  <w:abstractNum w:abstractNumId="1" w15:restartNumberingAfterBreak="0">
+  <w:abstractNum w:abstractNumId="1">
     <w:nsid w:val="FFFFFF7D"/>
     <w:multiLevelType w:val="singleLevel"/>
     <w:tmpl w:val="BABA0788"/>
@@ -9265,7 +9848,7 @@
       </w:pPr>
     </w:lvl>
   </w:abstractNum>
-  <w:abstractNum w:abstractNumId="2" w15:restartNumberingAfterBreak="0">
+  <w:abstractNum w:abstractNumId="2">
     <w:nsid w:val="FFFFFF7E"/>
     <w:multiLevelType w:val="singleLevel"/>
     <w:tmpl w:val="4308E91E"/>
@@ -9282,7 +9865,7 @@
       </w:pPr>
     </w:lvl>
   </w:abstractNum>
-  <w:abstractNum w:abstractNumId="3" w15:restartNumberingAfterBreak="0">
+  <w:abstractNum w:abstractNumId="3">
     <w:nsid w:val="FFFFFF7F"/>
     <w:multiLevelType w:val="singleLevel"/>
     <w:tmpl w:val="622CCF32"/>
@@ -9299,7 +9882,7 @@
       </w:pPr>
     </w:lvl>
   </w:abstractNum>
-  <w:abstractNum w:abstractNumId="4" w15:restartNumberingAfterBreak="0">
+  <w:abstractNum w:abstractNumId="4">
     <w:nsid w:val="FFFFFF80"/>
     <w:multiLevelType w:val="singleLevel"/>
     <w:tmpl w:val="C032E22E"/>
@@ -9319,7 +9902,7 @@
       </w:rPr>
     </w:lvl>
   </w:abstractNum>
-  <w:abstractNum w:abstractNumId="5" w15:restartNumberingAfterBreak="0">
+  <w:abstractNum w:abstractNumId="5">
     <w:nsid w:val="FFFFFF81"/>
     <w:multiLevelType w:val="singleLevel"/>
     <w:tmpl w:val="FA6A51C0"/>
@@ -9339,7 +9922,7 @@
       </w:rPr>
     </w:lvl>
   </w:abstractNum>
-  <w:abstractNum w:abstractNumId="6" w15:restartNumberingAfterBreak="0">
+  <w:abstractNum w:abstractNumId="6">
     <w:nsid w:val="FFFFFF82"/>
     <w:multiLevelType w:val="singleLevel"/>
     <w:tmpl w:val="9E5E0F56"/>
@@ -9359,7 +9942,7 @@
       </w:rPr>
     </w:lvl>
   </w:abstractNum>
-  <w:abstractNum w:abstractNumId="7" w15:restartNumberingAfterBreak="0">
+  <w:abstractNum w:abstractNumId="7">
     <w:nsid w:val="FFFFFF83"/>
     <w:multiLevelType w:val="singleLevel"/>
     <w:tmpl w:val="66F08436"/>
@@ -9379,7 +9962,7 @@
       </w:rPr>
     </w:lvl>
   </w:abstractNum>
-  <w:abstractNum w:abstractNumId="8" w15:restartNumberingAfterBreak="0">
+  <w:abstractNum w:abstractNumId="8">
     <w:nsid w:val="FFFFFF88"/>
     <w:multiLevelType w:val="singleLevel"/>
     <w:tmpl w:val="827E9BB2"/>
@@ -9396,7 +9979,7 @@
       </w:pPr>
     </w:lvl>
   </w:abstractNum>
-  <w:abstractNum w:abstractNumId="9" w15:restartNumberingAfterBreak="0">
+  <w:abstractNum w:abstractNumId="9">
     <w:nsid w:val="FFFFFF89"/>
     <w:multiLevelType w:val="singleLevel"/>
     <w:tmpl w:val="3C447080"/>
@@ -9416,7 +9999,7 @@
       </w:rPr>
     </w:lvl>
   </w:abstractNum>
-  <w:abstractNum w:abstractNumId="10" w15:restartNumberingAfterBreak="0">
+  <w:abstractNum w:abstractNumId="10">
     <w:nsid w:val="14F23772"/>
     <w:multiLevelType w:val="hybridMultilevel"/>
     <w:tmpl w:val="9AECD786"/>
@@ -9529,7 +10112,7 @@
       </w:rPr>
     </w:lvl>
   </w:abstractNum>
-  <w:abstractNum w:abstractNumId="11" w15:restartNumberingAfterBreak="0">
+  <w:abstractNum w:abstractNumId="11">
     <w:nsid w:val="66673B0E"/>
     <w:multiLevelType w:val="hybridMultilevel"/>
     <w:tmpl w:val="76FAEF00"/>
@@ -9642,7 +10225,7 @@
       </w:rPr>
     </w:lvl>
   </w:abstractNum>
-  <w:abstractNum w:abstractNumId="12" w15:restartNumberingAfterBreak="0">
+  <w:abstractNum w:abstractNumId="12">
     <w:nsid w:val="76C359CC"/>
     <w:multiLevelType w:val="hybridMultilevel"/>
     <w:tmpl w:val="04FC724C"/>
@@ -9731,7 +10314,7 @@
       </w:pPr>
     </w:lvl>
   </w:abstractNum>
-  <w:abstractNum w:abstractNumId="13" w15:restartNumberingAfterBreak="0">
+  <w:abstractNum w:abstractNumId="13">
     <w:nsid w:val="7BA66794"/>
     <w:multiLevelType w:val="hybridMultilevel"/>
     <w:tmpl w:val="B7D4C578"/>
@@ -9890,7 +10473,7 @@
 </file>
 
 <file path=word/styles.xml><?xml version="1.0" encoding="utf-8"?>
-<w:styles xmlns:mc="http://schemas.openxmlformats.org/markup-compatibility/2006" xmlns:r="http://schemas.openxmlformats.org/officeDocument/2006/relationships" xmlns:w="http://schemas.openxmlformats.org/wordprocessingml/2006/main" xmlns:w14="http://schemas.microsoft.com/office/word/2010/wordml" xmlns:w15="http://schemas.microsoft.com/office/word/2012/wordml" xmlns:w16se="http://schemas.microsoft.com/office/word/2015/wordml/symex" mc:Ignorable="w14 w15 w16se">
+<w:styles xmlns:mc="http://schemas.openxmlformats.org/markup-compatibility/2006" xmlns:r="http://schemas.openxmlformats.org/officeDocument/2006/relationships" xmlns:w="http://schemas.openxmlformats.org/wordprocessingml/2006/main" xmlns:w14="http://schemas.microsoft.com/office/word/2010/wordml" xmlns:w15="http://schemas.microsoft.com/office/word/2012/wordml" mc:Ignorable="w14 w15">
   <w:docDefaults>
     <w:rPrDefault>
       <w:rPr>
@@ -9906,7 +10489,7 @@
       </w:pPr>
     </w:pPrDefault>
   </w:docDefaults>
-  <w:latentStyles w:defLockedState="0" w:defUIPriority="99" w:defSemiHidden="0" w:defUnhideWhenUsed="0" w:defQFormat="0" w:count="374">
+  <w:latentStyles w:defLockedState="0" w:defUIPriority="99" w:defSemiHidden="0" w:defUnhideWhenUsed="0" w:defQFormat="0" w:count="371">
     <w:lsdException w:name="Normal" w:uiPriority="0" w:qFormat="1"/>
     <w:lsdException w:name="heading 1" w:uiPriority="9" w:qFormat="1"/>
     <w:lsdException w:name="heading 2" w:semiHidden="1" w:uiPriority="9" w:unhideWhenUsed="1" w:qFormat="1"/>
@@ -10278,9 +10861,6 @@
     <w:lsdException w:name="List Table 5 Dark Accent 6" w:uiPriority="50"/>
     <w:lsdException w:name="List Table 6 Colorful Accent 6" w:uiPriority="51"/>
     <w:lsdException w:name="List Table 7 Colorful Accent 6" w:uiPriority="52"/>
-    <w:lsdException w:name="Mention" w:semiHidden="1" w:unhideWhenUsed="1"/>
-    <w:lsdException w:name="Smart Hyperlink" w:semiHidden="1" w:unhideWhenUsed="1"/>
-    <w:lsdException w:name="Hashtag" w:semiHidden="1" w:unhideWhenUsed="1"/>
   </w:latentStyles>
   <w:style w:type="paragraph" w:default="1" w:styleId="Normal">
     <w:name w:val="Normal"/>
@@ -10726,6 +11306,562 @@
 </w:styles>
 </file>
 
+<file path=word/glossary/document.xml><?xml version="1.0" encoding="utf-8"?>
+<w:glossaryDocument xmlns:wpc="http://schemas.microsoft.com/office/word/2010/wordprocessingCanvas" xmlns:mc="http://schemas.openxmlformats.org/markup-compatibility/2006" xmlns:o="urn:schemas-microsoft-com:office:office" xmlns:r="http://schemas.openxmlformats.org/officeDocument/2006/relationships" xmlns:m="http://schemas.openxmlformats.org/officeDocument/2006/math" xmlns:v="urn:schemas-microsoft-com:vml" xmlns:wp14="http://schemas.microsoft.com/office/word/2010/wordprocessingDrawing" xmlns:wp="http://schemas.openxmlformats.org/drawingml/2006/wordprocessingDrawing" xmlns:w10="urn:schemas-microsoft-com:office:word" xmlns:w="http://schemas.openxmlformats.org/wordprocessingml/2006/main" xmlns:w14="http://schemas.microsoft.com/office/word/2010/wordml" xmlns:w15="http://schemas.microsoft.com/office/word/2012/wordml" xmlns:wpg="http://schemas.microsoft.com/office/word/2010/wordprocessingGroup" xmlns:wpi="http://schemas.microsoft.com/office/word/2010/wordprocessingInk" xmlns:wne="http://schemas.microsoft.com/office/word/2006/wordml" xmlns:wps="http://schemas.microsoft.com/office/word/2010/wordprocessingShape" mc:Ignorable="w14 w15 wp14"/>
+</file>
+
+<file path=word/glossary/fontTable.xml><?xml version="1.0" encoding="utf-8"?>
+<w:fonts xmlns:mc="http://schemas.openxmlformats.org/markup-compatibility/2006" xmlns:r="http://schemas.openxmlformats.org/officeDocument/2006/relationships" xmlns:w="http://schemas.openxmlformats.org/wordprocessingml/2006/main" xmlns:w14="http://schemas.microsoft.com/office/word/2010/wordml" xmlns:w15="http://schemas.microsoft.com/office/word/2012/wordml" mc:Ignorable="w14 w15">
+  <w:font w:name="Symbol">
+    <w:panose1 w:val="05050102010706020507"/>
+    <w:charset w:val="02"/>
+    <w:family w:val="roman"/>
+    <w:pitch w:val="variable"/>
+    <w:sig w:usb0="00000000" w:usb1="10000000" w:usb2="00000000" w:usb3="00000000" w:csb0="80000000" w:csb1="00000000"/>
+  </w:font>
+  <w:font w:name="Times New Roman">
+    <w:panose1 w:val="02020603050405020304"/>
+    <w:charset w:val="00"/>
+    <w:family w:val="roman"/>
+    <w:pitch w:val="variable"/>
+    <w:sig w:usb0="E0002EFF" w:usb1="C0007843" w:usb2="00000009" w:usb3="00000000" w:csb0="000001FF" w:csb1="00000000"/>
+  </w:font>
+  <w:font w:name="Courier New">
+    <w:panose1 w:val="02070309020205020404"/>
+    <w:charset w:val="00"/>
+    <w:family w:val="modern"/>
+    <w:pitch w:val="fixed"/>
+    <w:sig w:usb0="E0002EFF" w:usb1="C0007843" w:usb2="00000009" w:usb3="00000000" w:csb0="000001FF" w:csb1="00000000"/>
+  </w:font>
+  <w:font w:name="Wingdings">
+    <w:panose1 w:val="05000000000000000000"/>
+    <w:charset w:val="02"/>
+    <w:family w:val="auto"/>
+    <w:pitch w:val="variable"/>
+    <w:sig w:usb0="00000000" w:usb1="10000000" w:usb2="00000000" w:usb3="00000000" w:csb0="80000000" w:csb1="00000000"/>
+  </w:font>
+  <w:font w:name="Calibri">
+    <w:panose1 w:val="020F0502020204030204"/>
+    <w:charset w:val="00"/>
+    <w:family w:val="swiss"/>
+    <w:pitch w:val="variable"/>
+    <w:sig w:usb0="E00002FF" w:usb1="4000ACFF" w:usb2="00000001" w:usb3="00000000" w:csb0="0000019F" w:csb1="00000000"/>
+  </w:font>
+  <w:font w:name="Cambria">
+    <w:panose1 w:val="02040503050406030204"/>
+    <w:charset w:val="00"/>
+    <w:family w:val="roman"/>
+    <w:pitch w:val="variable"/>
+    <w:sig w:usb0="E00002FF" w:usb1="400004FF" w:usb2="00000000" w:usb3="00000000" w:csb0="0000019F" w:csb1="00000000"/>
+  </w:font>
+  <w:font w:name="Tahoma">
+    <w:panose1 w:val="020B0604030504040204"/>
+    <w:charset w:val="00"/>
+    <w:family w:val="swiss"/>
+    <w:pitch w:val="variable"/>
+    <w:sig w:usb0="E1002EFF" w:usb1="C000605B" w:usb2="00000029" w:usb3="00000000" w:csb0="000101FF" w:csb1="00000000"/>
+  </w:font>
+  <w:font w:name="Cambria Math">
+    <w:panose1 w:val="02040503050406030204"/>
+    <w:charset w:val="00"/>
+    <w:family w:val="roman"/>
+    <w:pitch w:val="variable"/>
+    <w:sig w:usb0="E00002FF" w:usb1="420024FF" w:usb2="00000000" w:usb3="00000000" w:csb0="0000019F" w:csb1="00000000"/>
+  </w:font>
+  <w:font w:name="Calibri Light">
+    <w:panose1 w:val="020F0302020204030204"/>
+    <w:charset w:val="00"/>
+    <w:family w:val="swiss"/>
+    <w:pitch w:val="variable"/>
+    <w:sig w:usb0="A00002EF" w:usb1="4000207B" w:usb2="00000000" w:usb3="00000000" w:csb0="0000019F" w:csb1="00000000"/>
+  </w:font>
+</w:fonts>
+</file>
+
+<file path=word/glossary/settings.xml><?xml version="1.0" encoding="utf-8"?>
+<w:settings xmlns:mc="http://schemas.openxmlformats.org/markup-compatibility/2006" xmlns:o="urn:schemas-microsoft-com:office:office" xmlns:r="http://schemas.openxmlformats.org/officeDocument/2006/relationships" xmlns:m="http://schemas.openxmlformats.org/officeDocument/2006/math" xmlns:v="urn:schemas-microsoft-com:vml" xmlns:w10="urn:schemas-microsoft-com:office:word" xmlns:w="http://schemas.openxmlformats.org/wordprocessingml/2006/main" xmlns:w14="http://schemas.microsoft.com/office/word/2010/wordml" xmlns:w15="http://schemas.microsoft.com/office/word/2012/wordml" xmlns:sl="http://schemas.openxmlformats.org/schemaLibrary/2006/main" mc:Ignorable="w14 w15">
+  <w:view w:val="normal"/>
+  <w:defaultTabStop w:val="720"/>
+  <w:characterSpacingControl w:val="doNotCompress"/>
+  <w:compat>
+    <w:useFELayout/>
+    <w:compatSetting w:name="compatibilityMode" w:uri="http://schemas.microsoft.com/office/word" w:val="15"/>
+    <w:compatSetting w:name="overrideTableStyleFontSizeAndJustification" w:uri="http://schemas.microsoft.com/office/word" w:val="1"/>
+    <w:compatSetting w:name="enableOpenTypeFeatures" w:uri="http://schemas.microsoft.com/office/word" w:val="1"/>
+    <w:compatSetting w:name="doNotFlipMirrorIndents" w:uri="http://schemas.microsoft.com/office/word" w:val="1"/>
+    <w:compatSetting w:name="differentiateMultirowTableHeaders" w:uri="http://schemas.microsoft.com/office/word" w:val="1"/>
+  </w:compat>
+  <w:rsids>
+    <w:rsidRoot w:val="008E795F"/>
+    <w:rsid w:val="008E795F"/>
+    <w:rsid w:val="00A5281A"/>
+  </w:rsids>
+  <m:mathPr>
+    <m:mathFont m:val="Cambria Math"/>
+    <m:brkBin m:val="before"/>
+    <m:brkBinSub m:val="--"/>
+    <m:smallFrac m:val="0"/>
+    <m:dispDef/>
+    <m:lMargin m:val="0"/>
+    <m:rMargin m:val="0"/>
+    <m:defJc m:val="centerGroup"/>
+    <m:wrapIndent m:val="1440"/>
+    <m:intLim m:val="subSup"/>
+    <m:naryLim m:val="undOvr"/>
+  </m:mathPr>
+  <w:themeFontLang w:val="en-US"/>
+  <w:clrSchemeMapping w:bg1="light1" w:t1="dark1" w:bg2="light2" w:t2="dark2" w:accent1="accent1" w:accent2="accent2" w:accent3="accent3" w:accent4="accent4" w:accent5="accent5" w:accent6="accent6" w:hyperlink="hyperlink" w:followedHyperlink="followedHyperlink"/>
+  <w:decimalSymbol w:val="."/>
+  <w:listSeparator w:val=","/>
+  <w15:chartTrackingRefBased/>
+</w:settings>
+</file>
+
+<file path=word/glossary/styles.xml><?xml version="1.0" encoding="utf-8"?>
+<w:styles xmlns:mc="http://schemas.openxmlformats.org/markup-compatibility/2006" xmlns:r="http://schemas.openxmlformats.org/officeDocument/2006/relationships" xmlns:w="http://schemas.openxmlformats.org/wordprocessingml/2006/main" xmlns:w14="http://schemas.microsoft.com/office/word/2010/wordml" xmlns:w15="http://schemas.microsoft.com/office/word/2012/wordml" mc:Ignorable="w14 w15">
+  <w:docDefaults>
+    <w:rPrDefault>
+      <w:rPr>
+        <w:rFonts w:asciiTheme="minorHAnsi" w:eastAsiaTheme="minorEastAsia" w:hAnsiTheme="minorHAnsi" w:cstheme="minorBidi"/>
+        <w:sz w:val="22"/>
+        <w:szCs w:val="22"/>
+        <w:lang w:val="en-US" w:eastAsia="en-US" w:bidi="ar-SA"/>
+      </w:rPr>
+    </w:rPrDefault>
+    <w:pPrDefault>
+      <w:pPr>
+        <w:spacing w:after="160" w:line="259" w:lineRule="auto"/>
+      </w:pPr>
+    </w:pPrDefault>
+  </w:docDefaults>
+  <w:latentStyles w:defLockedState="0" w:defUIPriority="99" w:defSemiHidden="0" w:defUnhideWhenUsed="0" w:defQFormat="0" w:count="371">
+    <w:lsdException w:name="Normal" w:uiPriority="0" w:qFormat="1"/>
+    <w:lsdException w:name="heading 1" w:uiPriority="9" w:qFormat="1"/>
+    <w:lsdException w:name="heading 2" w:semiHidden="1" w:uiPriority="9" w:unhideWhenUsed="1" w:qFormat="1"/>
+    <w:lsdException w:name="heading 3" w:semiHidden="1" w:uiPriority="9" w:unhideWhenUsed="1" w:qFormat="1"/>
+    <w:lsdException w:name="heading 4" w:semiHidden="1" w:uiPriority="9" w:unhideWhenUsed="1" w:qFormat="1"/>
+    <w:lsdException w:name="heading 5" w:semiHidden="1" w:uiPriority="9" w:unhideWhenUsed="1" w:qFormat="1"/>
+    <w:lsdException w:name="heading 6" w:semiHidden="1" w:uiPriority="9" w:unhideWhenUsed="1" w:qFormat="1"/>
+    <w:lsdException w:name="heading 7" w:semiHidden="1" w:uiPriority="9" w:unhideWhenUsed="1" w:qFormat="1"/>
+    <w:lsdException w:name="heading 8" w:semiHidden="1" w:uiPriority="9" w:unhideWhenUsed="1" w:qFormat="1"/>
+    <w:lsdException w:name="heading 9" w:semiHidden="1" w:uiPriority="9" w:unhideWhenUsed="1" w:qFormat="1"/>
+    <w:lsdException w:name="index 1" w:semiHidden="1" w:unhideWhenUsed="1"/>
+    <w:lsdException w:name="index 2" w:semiHidden="1" w:unhideWhenUsed="1"/>
+    <w:lsdException w:name="index 3" w:semiHidden="1" w:unhideWhenUsed="1"/>
+    <w:lsdException w:name="index 4" w:semiHidden="1" w:unhideWhenUsed="1"/>
+    <w:lsdException w:name="index 5" w:semiHidden="1" w:unhideWhenUsed="1"/>
+    <w:lsdException w:name="index 6" w:semiHidden="1" w:unhideWhenUsed="1"/>
+    <w:lsdException w:name="index 7" w:semiHidden="1" w:unhideWhenUsed="1"/>
+    <w:lsdException w:name="index 8" w:semiHidden="1" w:unhideWhenUsed="1"/>
+    <w:lsdException w:name="index 9" w:semiHidden="1" w:unhideWhenUsed="1"/>
+    <w:lsdException w:name="toc 1" w:semiHidden="1" w:uiPriority="39" w:unhideWhenUsed="1"/>
+    <w:lsdException w:name="toc 2" w:semiHidden="1" w:uiPriority="39" w:unhideWhenUsed="1"/>
+    <w:lsdException w:name="toc 3" w:semiHidden="1" w:uiPriority="39" w:unhideWhenUsed="1"/>
+    <w:lsdException w:name="toc 4" w:semiHidden="1" w:uiPriority="39" w:unhideWhenUsed="1"/>
+    <w:lsdException w:name="toc 5" w:semiHidden="1" w:uiPriority="39" w:unhideWhenUsed="1"/>
+    <w:lsdException w:name="toc 6" w:semiHidden="1" w:uiPriority="39" w:unhideWhenUsed="1"/>
+    <w:lsdException w:name="toc 7" w:semiHidden="1" w:uiPriority="39" w:unhideWhenUsed="1"/>
+    <w:lsdException w:name="toc 8" w:semiHidden="1" w:uiPriority="39" w:unhideWhenUsed="1"/>
+    <w:lsdException w:name="toc 9" w:semiHidden="1" w:uiPriority="39" w:unhideWhenUsed="1"/>
+    <w:lsdException w:name="Normal Indent" w:semiHidden="1" w:unhideWhenUsed="1"/>
+    <w:lsdException w:name="footnote text" w:semiHidden="1" w:unhideWhenUsed="1"/>
+    <w:lsdException w:name="annotation text" w:semiHidden="1" w:unhideWhenUsed="1"/>
+    <w:lsdException w:name="header" w:semiHidden="1" w:unhideWhenUsed="1"/>
+    <w:lsdException w:name="footer" w:semiHidden="1" w:unhideWhenUsed="1"/>
+    <w:lsdException w:name="index heading" w:semiHidden="1" w:unhideWhenUsed="1"/>
+    <w:lsdException w:name="caption" w:semiHidden="1" w:uiPriority="35" w:unhideWhenUsed="1" w:qFormat="1"/>
+    <w:lsdException w:name="table of figures" w:semiHidden="1" w:unhideWhenUsed="1"/>
+    <w:lsdException w:name="envelope address" w:semiHidden="1" w:unhideWhenUsed="1"/>
+    <w:lsdException w:name="envelope return" w:semiHidden="1" w:unhideWhenUsed="1"/>
+    <w:lsdException w:name="footnote reference" w:semiHidden="1" w:unhideWhenUsed="1"/>
+    <w:lsdException w:name="annotation reference" w:semiHidden="1" w:unhideWhenUsed="1"/>
+    <w:lsdException w:name="line number" w:semiHidden="1" w:unhideWhenUsed="1"/>
+    <w:lsdException w:name="page number" w:semiHidden="1" w:unhideWhenUsed="1"/>
+    <w:lsdException w:name="endnote reference" w:semiHidden="1" w:unhideWhenUsed="1"/>
+    <w:lsdException w:name="endnote text" w:semiHidden="1" w:unhideWhenUsed="1"/>
+    <w:lsdException w:name="table of authorities" w:semiHidden="1" w:unhideWhenUsed="1"/>
+    <w:lsdException w:name="macro" w:semiHidden="1" w:unhideWhenUsed="1"/>
+    <w:lsdException w:name="toa heading" w:semiHidden="1" w:unhideWhenUsed="1"/>
+    <w:lsdException w:name="List" w:semiHidden="1" w:unhideWhenUsed="1"/>
+    <w:lsdException w:name="List Bullet" w:semiHidden="1" w:unhideWhenUsed="1"/>
+    <w:lsdException w:name="List Number" w:semiHidden="1" w:unhideWhenUsed="1"/>
+    <w:lsdException w:name="List 2" w:semiHidden="1" w:unhideWhenUsed="1"/>
+    <w:lsdException w:name="List 3" w:semiHidden="1" w:unhideWhenUsed="1"/>
+    <w:lsdException w:name="List 4" w:semiHidden="1" w:unhideWhenUsed="1"/>
+    <w:lsdException w:name="List 5" w:semiHidden="1" w:unhideWhenUsed="1"/>
+    <w:lsdException w:name="List Bullet 2" w:semiHidden="1" w:unhideWhenUsed="1"/>
+    <w:lsdException w:name="List Bullet 3" w:semiHidden="1" w:unhideWhenUsed="1"/>
+    <w:lsdException w:name="List Bullet 4" w:semiHidden="1" w:unhideWhenUsed="1"/>
+    <w:lsdException w:name="List Bullet 5" w:semiHidden="1" w:unhideWhenUsed="1"/>
+    <w:lsdException w:name="List Number 2" w:semiHidden="1" w:unhideWhenUsed="1"/>
+    <w:lsdException w:name="List Number 3" w:semiHidden="1" w:unhideWhenUsed="1"/>
+    <w:lsdException w:name="List Number 4" w:semiHidden="1" w:unhideWhenUsed="1"/>
+    <w:lsdException w:name="List Number 5" w:semiHidden="1" w:unhideWhenUsed="1"/>
+    <w:lsdException w:name="Title" w:uiPriority="10" w:qFormat="1"/>
+    <w:lsdException w:name="Closing" w:semiHidden="1" w:unhideWhenUsed="1"/>
+    <w:lsdException w:name="Signature" w:semiHidden="1" w:unhideWhenUsed="1"/>
+    <w:lsdException w:name="Default Paragraph Font" w:semiHidden="1" w:uiPriority="1" w:unhideWhenUsed="1"/>
+    <w:lsdException w:name="Body Text" w:semiHidden="1" w:unhideWhenUsed="1"/>
+    <w:lsdException w:name="Body Text Indent" w:semiHidden="1" w:unhideWhenUsed="1"/>
+    <w:lsdException w:name="List Continue" w:semiHidden="1" w:unhideWhenUsed="1"/>
+    <w:lsdException w:name="List Continue 2" w:semiHidden="1" w:unhideWhenUsed="1"/>
+    <w:lsdException w:name="List Continue 3" w:semiHidden="1" w:unhideWhenUsed="1"/>
+    <w:lsdException w:name="List Continue 4" w:semiHidden="1" w:unhideWhenUsed="1"/>
+    <w:lsdException w:name="List Continue 5" w:semiHidden="1" w:unhideWhenUsed="1"/>
+    <w:lsdException w:name="Message Header" w:semiHidden="1" w:unhideWhenUsed="1"/>
+    <w:lsdException w:name="Subtitle" w:uiPriority="11" w:qFormat="1"/>
+    <w:lsdException w:name="Salutation" w:semiHidden="1" w:unhideWhenUsed="1"/>
+    <w:lsdException w:name="Date" w:semiHidden="1" w:unhideWhenUsed="1"/>
+    <w:lsdException w:name="Body Text First Indent" w:semiHidden="1" w:unhideWhenUsed="1"/>
+    <w:lsdException w:name="Body Text First Indent 2" w:semiHidden="1" w:unhideWhenUsed="1"/>
+    <w:lsdException w:name="Note Heading" w:semiHidden="1" w:unhideWhenUsed="1"/>
+    <w:lsdException w:name="Body Text 2" w:semiHidden="1" w:unhideWhenUsed="1"/>
+    <w:lsdException w:name="Body Text 3" w:semiHidden="1" w:unhideWhenUsed="1"/>
+    <w:lsdException w:name="Body Text Indent 2" w:semiHidden="1" w:unhideWhenUsed="1"/>
+    <w:lsdException w:name="Body Text Indent 3" w:semiHidden="1" w:unhideWhenUsed="1"/>
+    <w:lsdException w:name="Block Text" w:semiHidden="1" w:unhideWhenUsed="1"/>
+    <w:lsdException w:name="Hyperlink" w:semiHidden="1" w:unhideWhenUsed="1"/>
+    <w:lsdException w:name="FollowedHyperlink" w:semiHidden="1" w:unhideWhenUsed="1"/>
+    <w:lsdException w:name="Strong" w:uiPriority="22" w:qFormat="1"/>
+    <w:lsdException w:name="Emphasis" w:uiPriority="20" w:qFormat="1"/>
+    <w:lsdException w:name="Document Map" w:semiHidden="1" w:unhideWhenUsed="1"/>
+    <w:lsdException w:name="Plain Text" w:semiHidden="1" w:unhideWhenUsed="1"/>
+    <w:lsdException w:name="E-mail Signature" w:semiHidden="1" w:unhideWhenUsed="1"/>
+    <w:lsdException w:name="HTML Top of Form" w:semiHidden="1" w:unhideWhenUsed="1"/>
+    <w:lsdException w:name="HTML Bottom of Form" w:semiHidden="1" w:unhideWhenUsed="1"/>
+    <w:lsdException w:name="Normal (Web)" w:semiHidden="1" w:unhideWhenUsed="1"/>
+    <w:lsdException w:name="HTML Acronym" w:semiHidden="1" w:unhideWhenUsed="1"/>
+    <w:lsdException w:name="HTML Address" w:semiHidden="1" w:unhideWhenUsed="1"/>
+    <w:lsdException w:name="HTML Cite" w:semiHidden="1" w:unhideWhenUsed="1"/>
+    <w:lsdException w:name="HTML Code" w:semiHidden="1" w:unhideWhenUsed="1"/>
+    <w:lsdException w:name="HTML Definition" w:semiHidden="1" w:unhideWhenUsed="1"/>
+    <w:lsdException w:name="HTML Keyboard" w:semiHidden="1" w:unhideWhenUsed="1"/>
+    <w:lsdException w:name="HTML Preformatted" w:semiHidden="1" w:unhideWhenUsed="1"/>
+    <w:lsdException w:name="HTML Sample" w:semiHidden="1" w:unhideWhenUsed="1"/>
+    <w:lsdException w:name="HTML Typewriter" w:semiHidden="1" w:unhideWhenUsed="1"/>
+    <w:lsdException w:name="HTML Variable" w:semiHidden="1" w:unhideWhenUsed="1"/>
+    <w:lsdException w:name="Normal Table" w:semiHidden="1" w:unhideWhenUsed="1"/>
+    <w:lsdException w:name="annotation subject" w:semiHidden="1" w:unhideWhenUsed="1"/>
+    <w:lsdException w:name="No List" w:semiHidden="1" w:unhideWhenUsed="1"/>
+    <w:lsdException w:name="Outline List 1" w:semiHidden="1" w:unhideWhenUsed="1"/>
+    <w:lsdException w:name="Outline List 2" w:semiHidden="1" w:unhideWhenUsed="1"/>
+    <w:lsdException w:name="Outline List 3" w:semiHidden="1" w:unhideWhenUsed="1"/>
+    <w:lsdException w:name="Table Simple 1" w:semiHidden="1" w:unhideWhenUsed="1"/>
+    <w:lsdException w:name="Table Simple 2" w:semiHidden="1" w:unhideWhenUsed="1"/>
+    <w:lsdException w:name="Table Simple 3" w:semiHidden="1" w:unhideWhenUsed="1"/>
+    <w:lsdException w:name="Table Classic 1" w:semiHidden="1" w:unhideWhenUsed="1"/>
+    <w:lsdException w:name="Table Classic 2" w:semiHidden="1" w:unhideWhenUsed="1"/>
+    <w:lsdException w:name="Table Classic 3" w:semiHidden="1" w:unhideWhenUsed="1"/>
+    <w:lsdException w:name="Table Classic 4" w:semiHidden="1" w:unhideWhenUsed="1"/>
+    <w:lsdException w:name="Table Colorful 1" w:semiHidden="1" w:unhideWhenUsed="1"/>
+    <w:lsdException w:name="Table Colorful 2" w:semiHidden="1" w:unhideWhenUsed="1"/>
+    <w:lsdException w:name="Table Colorful 3" w:semiHidden="1" w:unhideWhenUsed="1"/>
+    <w:lsdException w:name="Table Columns 1" w:semiHidden="1" w:unhideWhenUsed="1"/>
+    <w:lsdException w:name="Table Columns 2" w:semiHidden="1" w:unhideWhenUsed="1"/>
+    <w:lsdException w:name="Table Columns 3" w:semiHidden="1" w:unhideWhenUsed="1"/>
+    <w:lsdException w:name="Table Columns 4" w:semiHidden="1" w:unhideWhenUsed="1"/>
+    <w:lsdException w:name="Table Columns 5" w:semiHidden="1" w:unhideWhenUsed="1"/>
+    <w:lsdException w:name="Table Grid 1" w:semiHidden="1" w:unhideWhenUsed="1"/>
+    <w:lsdException w:name="Table Grid 2" w:semiHidden="1" w:unhideWhenUsed="1"/>
+    <w:lsdException w:name="Table Grid 3" w:semiHidden="1" w:unhideWhenUsed="1"/>
+    <w:lsdException w:name="Table Grid 4" w:semiHidden="1" w:unhideWhenUsed="1"/>
+    <w:lsdException w:name="Table Grid 5" w:semiHidden="1" w:unhideWhenUsed="1"/>
+    <w:lsdException w:name="Table Grid 6" w:semiHidden="1" w:unhideWhenUsed="1"/>
+    <w:lsdException w:name="Table Grid 7" w:semiHidden="1" w:unhideWhenUsed="1"/>
+    <w:lsdException w:name="Table Grid 8" w:semiHidden="1" w:unhideWhenUsed="1"/>
+    <w:lsdException w:name="Table List 1" w:semiHidden="1" w:unhideWhenUsed="1"/>
+    <w:lsdException w:name="Table List 2" w:semiHidden="1" w:unhideWhenUsed="1"/>
+    <w:lsdException w:name="Table List 3" w:semiHidden="1" w:unhideWhenUsed="1"/>
+    <w:lsdException w:name="Table List 4" w:semiHidden="1" w:unhideWhenUsed="1"/>
+    <w:lsdException w:name="Table List 5" w:semiHidden="1" w:unhideWhenUsed="1"/>
+    <w:lsdException w:name="Table List 6" w:semiHidden="1" w:unhideWhenUsed="1"/>
+    <w:lsdException w:name="Table List 7" w:semiHidden="1" w:unhideWhenUsed="1"/>
+    <w:lsdException w:name="Table List 8" w:semiHidden="1" w:unhideWhenUsed="1"/>
+    <w:lsdException w:name="Table 3D effects 1" w:semiHidden="1" w:unhideWhenUsed="1"/>
+    <w:lsdException w:name="Table 3D effects 2" w:semiHidden="1" w:unhideWhenUsed="1"/>
+    <w:lsdException w:name="Table 3D effects 3" w:semiHidden="1" w:unhideWhenUsed="1"/>
+    <w:lsdException w:name="Table Contemporary" w:semiHidden="1" w:unhideWhenUsed="1"/>
+    <w:lsdException w:name="Table Elegant" w:semiHidden="1" w:unhideWhenUsed="1"/>
+    <w:lsdException w:name="Table Professional" w:semiHidden="1" w:unhideWhenUsed="1"/>
+    <w:lsdException w:name="Table Subtle 1" w:semiHidden="1" w:unhideWhenUsed="1"/>
+    <w:lsdException w:name="Table Subtle 2" w:semiHidden="1" w:unhideWhenUsed="1"/>
+    <w:lsdException w:name="Table Web 1" w:semiHidden="1" w:unhideWhenUsed="1"/>
+    <w:lsdException w:name="Table Web 2" w:semiHidden="1" w:unhideWhenUsed="1"/>
+    <w:lsdException w:name="Table Web 3" w:semiHidden="1" w:unhideWhenUsed="1"/>
+    <w:lsdException w:name="Balloon Text" w:semiHidden="1" w:unhideWhenUsed="1"/>
+    <w:lsdException w:name="Table Grid" w:uiPriority="39"/>
+    <w:lsdException w:name="Table Theme" w:semiHidden="1" w:unhideWhenUsed="1"/>
+    <w:lsdException w:name="Placeholder Text" w:semiHidden="1"/>
+    <w:lsdException w:name="No Spacing" w:uiPriority="1" w:qFormat="1"/>
+    <w:lsdException w:name="Light Shading" w:uiPriority="60"/>
+    <w:lsdException w:name="Light List" w:uiPriority="61"/>
+    <w:lsdException w:name="Light Grid" w:uiPriority="62"/>
+    <w:lsdException w:name="Medium Shading 1" w:uiPriority="63"/>
+    <w:lsdException w:name="Medium Shading 2" w:uiPriority="64"/>
+    <w:lsdException w:name="Medium List 1" w:uiPriority="65"/>
+    <w:lsdException w:name="Medium List 2" w:uiPriority="66"/>
+    <w:lsdException w:name="Medium Grid 1" w:uiPriority="67"/>
+    <w:lsdException w:name="Medium Grid 2" w:uiPriority="68"/>
+    <w:lsdException w:name="Medium Grid 3" w:uiPriority="69"/>
+    <w:lsdException w:name="Dark List" w:uiPriority="70"/>
+    <w:lsdException w:name="Colorful Shading" w:uiPriority="71"/>
+    <w:lsdException w:name="Colorful List" w:uiPriority="72"/>
+    <w:lsdException w:name="Colorful Grid" w:uiPriority="73"/>
+    <w:lsdException w:name="Light Shading Accent 1" w:uiPriority="60"/>
+    <w:lsdException w:name="Light List Accent 1" w:uiPriority="61"/>
+    <w:lsdException w:name="Light Grid Accent 1" w:uiPriority="62"/>
+    <w:lsdException w:name="Medium Shading 1 Accent 1" w:uiPriority="63"/>
+    <w:lsdException w:name="Medium Shading 2 Accent 1" w:uiPriority="64"/>
+    <w:lsdException w:name="Medium List 1 Accent 1" w:uiPriority="65"/>
+    <w:lsdException w:name="Revision" w:semiHidden="1"/>
+    <w:lsdException w:name="List Paragraph" w:uiPriority="34" w:qFormat="1"/>
+    <w:lsdException w:name="Quote" w:uiPriority="29" w:qFormat="1"/>
+    <w:lsdException w:name="Intense Quote" w:uiPriority="30" w:qFormat="1"/>
+    <w:lsdException w:name="Medium List 2 Accent 1" w:uiPriority="66"/>
+    <w:lsdException w:name="Medium Grid 1 Accent 1" w:uiPriority="67"/>
+    <w:lsdException w:name="Medium Grid 2 Accent 1" w:uiPriority="68"/>
+    <w:lsdException w:name="Medium Grid 3 Accent 1" w:uiPriority="69"/>
+    <w:lsdException w:name="Dark List Accent 1" w:uiPriority="70"/>
+    <w:lsdException w:name="Colorful Shading Accent 1" w:uiPriority="71"/>
+    <w:lsdException w:name="Colorful List Accent 1" w:uiPriority="72"/>
+    <w:lsdException w:name="Colorful Grid Accent 1" w:uiPriority="73"/>
+    <w:lsdException w:name="Light Shading Accent 2" w:uiPriority="60"/>
+    <w:lsdException w:name="Light List Accent 2" w:uiPriority="61"/>
+    <w:lsdException w:name="Light Grid Accent 2" w:uiPriority="62"/>
+    <w:lsdException w:name="Medium Shading 1 Accent 2" w:uiPriority="63"/>
+    <w:lsdException w:name="Medium Shading 2 Accent 2" w:uiPriority="64"/>
+    <w:lsdException w:name="Medium List 1 Accent 2" w:uiPriority="65"/>
+    <w:lsdException w:name="Medium List 2 Accent 2" w:uiPriority="66"/>
+    <w:lsdException w:name="Medium Grid 1 Accent 2" w:uiPriority="67"/>
+    <w:lsdException w:name="Medium Grid 2 Accent 2" w:uiPriority="68"/>
+    <w:lsdException w:name="Medium Grid 3 Accent 2" w:uiPriority="69"/>
+    <w:lsdException w:name="Dark List Accent 2" w:uiPriority="70"/>
+    <w:lsdException w:name="Colorful Shading Accent 2" w:uiPriority="71"/>
+    <w:lsdException w:name="Colorful List Accent 2" w:uiPriority="72"/>
+    <w:lsdException w:name="Colorful Grid Accent 2" w:uiPriority="73"/>
+    <w:lsdException w:name="Light Shading Accent 3" w:uiPriority="60"/>
+    <w:lsdException w:name="Light List Accent 3" w:uiPriority="61"/>
+    <w:lsdException w:name="Light Grid Accent 3" w:uiPriority="62"/>
+    <w:lsdException w:name="Medium Shading 1 Accent 3" w:uiPriority="63"/>
+    <w:lsdException w:name="Medium Shading 2 Accent 3" w:uiPriority="64"/>
+    <w:lsdException w:name="Medium List 1 Accent 3" w:uiPriority="65"/>
+    <w:lsdException w:name="Medium List 2 Accent 3" w:uiPriority="66"/>
+    <w:lsdException w:name="Medium Grid 1 Accent 3" w:uiPriority="67"/>
+    <w:lsdException w:name="Medium Grid 2 Accent 3" w:uiPriority="68"/>
+    <w:lsdException w:name="Medium Grid 3 Accent 3" w:uiPriority="69"/>
+    <w:lsdException w:name="Dark List Accent 3" w:uiPriority="70"/>
+    <w:lsdException w:name="Colorful Shading Accent 3" w:uiPriority="71"/>
+    <w:lsdException w:name="Colorful List Accent 3" w:uiPriority="72"/>
+    <w:lsdException w:name="Colorful Grid Accent 3" w:uiPriority="73"/>
+    <w:lsdException w:name="Light Shading Accent 4" w:uiPriority="60"/>
+    <w:lsdException w:name="Light List Accent 4" w:uiPriority="61"/>
+    <w:lsdException w:name="Light Grid Accent 4" w:uiPriority="62"/>
+    <w:lsdException w:name="Medium Shading 1 Accent 4" w:uiPriority="63"/>
+    <w:lsdException w:name="Medium Shading 2 Accent 4" w:uiPriority="64"/>
+    <w:lsdException w:name="Medium List 1 Accent 4" w:uiPriority="65"/>
+    <w:lsdException w:name="Medium List 2 Accent 4" w:uiPriority="66"/>
+    <w:lsdException w:name="Medium Grid 1 Accent 4" w:uiPriority="67"/>
+    <w:lsdException w:name="Medium Grid 2 Accent 4" w:uiPriority="68"/>
+    <w:lsdException w:name="Medium Grid 3 Accent 4" w:uiPriority="69"/>
+    <w:lsdException w:name="Dark List Accent 4" w:uiPriority="70"/>
+    <w:lsdException w:name="Colorful Shading Accent 4" w:uiPriority="71"/>
+    <w:lsdException w:name="Colorful List Accent 4" w:uiPriority="72"/>
+    <w:lsdException w:name="Colorful Grid Accent 4" w:uiPriority="73"/>
+    <w:lsdException w:name="Light Shading Accent 5" w:uiPriority="60"/>
+    <w:lsdException w:name="Light List Accent 5" w:uiPriority="61"/>
+    <w:lsdException w:name="Light Grid Accent 5" w:uiPriority="62"/>
+    <w:lsdException w:name="Medium Shading 1 Accent 5" w:uiPriority="63"/>
+    <w:lsdException w:name="Medium Shading 2 Accent 5" w:uiPriority="64"/>
+    <w:lsdException w:name="Medium List 1 Accent 5" w:uiPriority="65"/>
+    <w:lsdException w:name="Medium List 2 Accent 5" w:uiPriority="66"/>
+    <w:lsdException w:name="Medium Grid 1 Accent 5" w:uiPriority="67"/>
+    <w:lsdException w:name="Medium Grid 2 Accent 5" w:uiPriority="68"/>
+    <w:lsdException w:name="Medium Grid 3 Accent 5" w:uiPriority="69"/>
+    <w:lsdException w:name="Dark List Accent 5" w:uiPriority="70"/>
+    <w:lsdException w:name="Colorful Shading Accent 5" w:uiPriority="71"/>
+    <w:lsdException w:name="Colorful List Accent 5" w:uiPriority="72"/>
+    <w:lsdException w:name="Colorful Grid Accent 5" w:uiPriority="73"/>
+    <w:lsdException w:name="Light Shading Accent 6" w:uiPriority="60"/>
+    <w:lsdException w:name="Light List Accent 6" w:uiPriority="61"/>
+    <w:lsdException w:name="Light Grid Accent 6" w:uiPriority="62"/>
+    <w:lsdException w:name="Medium Shading 1 Accent 6" w:uiPriority="63"/>
+    <w:lsdException w:name="Medium Shading 2 Accent 6" w:uiPriority="64"/>
+    <w:lsdException w:name="Medium List 1 Accent 6" w:uiPriority="65"/>
+    <w:lsdException w:name="Medium List 2 Accent 6" w:uiPriority="66"/>
+    <w:lsdException w:name="Medium Grid 1 Accent 6" w:uiPriority="67"/>
+    <w:lsdException w:name="Medium Grid 2 Accent 6" w:uiPriority="68"/>
+    <w:lsdException w:name="Medium Grid 3 Accent 6" w:uiPriority="69"/>
+    <w:lsdException w:name="Dark List Accent 6" w:uiPriority="70"/>
+    <w:lsdException w:name="Colorful Shading Accent 6" w:uiPriority="71"/>
+    <w:lsdException w:name="Colorful List Accent 6" w:uiPriority="72"/>
+    <w:lsdException w:name="Colorful Grid Accent 6" w:uiPriority="73"/>
+    <w:lsdException w:name="Subtle Emphasis" w:uiPriority="19" w:qFormat="1"/>
+    <w:lsdException w:name="Intense Emphasis" w:uiPriority="21" w:qFormat="1"/>
+    <w:lsdException w:name="Subtle Reference" w:uiPriority="31" w:qFormat="1"/>
+    <w:lsdException w:name="Intense Reference" w:uiPriority="32" w:qFormat="1"/>
+    <w:lsdException w:name="Book Title" w:uiPriority="33" w:qFormat="1"/>
+    <w:lsdException w:name="Bibliography" w:semiHidden="1" w:uiPriority="37" w:unhideWhenUsed="1"/>
+    <w:lsdException w:name="TOC Heading" w:semiHidden="1" w:uiPriority="39" w:unhideWhenUsed="1" w:qFormat="1"/>
+    <w:lsdException w:name="Plain Table 1" w:uiPriority="41"/>
+    <w:lsdException w:name="Plain Table 2" w:uiPriority="42"/>
+    <w:lsdException w:name="Plain Table 3" w:uiPriority="43"/>
+    <w:lsdException w:name="Plain Table 4" w:uiPriority="44"/>
+    <w:lsdException w:name="Plain Table 5" w:uiPriority="45"/>
+    <w:lsdException w:name="Grid Table Light" w:uiPriority="40"/>
+    <w:lsdException w:name="Grid Table 1 Light" w:uiPriority="46"/>
+    <w:lsdException w:name="Grid Table 2" w:uiPriority="47"/>
+    <w:lsdException w:name="Grid Table 3" w:uiPriority="48"/>
+    <w:lsdException w:name="Grid Table 4" w:uiPriority="49"/>
+    <w:lsdException w:name="Grid Table 5 Dark" w:uiPriority="50"/>
+    <w:lsdException w:name="Grid Table 6 Colorful" w:uiPriority="51"/>
+    <w:lsdException w:name="Grid Table 7 Colorful" w:uiPriority="52"/>
+    <w:lsdException w:name="Grid Table 1 Light Accent 1" w:uiPriority="46"/>
+    <w:lsdException w:name="Grid Table 2 Accent 1" w:uiPriority="47"/>
+    <w:lsdException w:name="Grid Table 3 Accent 1" w:uiPriority="48"/>
+    <w:lsdException w:name="Grid Table 4 Accent 1" w:uiPriority="49"/>
+    <w:lsdException w:name="Grid Table 5 Dark Accent 1" w:uiPriority="50"/>
+    <w:lsdException w:name="Grid Table 6 Colorful Accent 1" w:uiPriority="51"/>
+    <w:lsdException w:name="Grid Table 7 Colorful Accent 1" w:uiPriority="52"/>
+    <w:lsdException w:name="Grid Table 1 Light Accent 2" w:uiPriority="46"/>
+    <w:lsdException w:name="Grid Table 2 Accent 2" w:uiPriority="47"/>
+    <w:lsdException w:name="Grid Table 3 Accent 2" w:uiPriority="48"/>
+    <w:lsdException w:name="Grid Table 4 Accent 2" w:uiPriority="49"/>
+    <w:lsdException w:name="Grid Table 5 Dark Accent 2" w:uiPriority="50"/>
+    <w:lsdException w:name="Grid Table 6 Colorful Accent 2" w:uiPriority="51"/>
+    <w:lsdException w:name="Grid Table 7 Colorful Accent 2" w:uiPriority="52"/>
+    <w:lsdException w:name="Grid Table 1 Light Accent 3" w:uiPriority="46"/>
+    <w:lsdException w:name="Grid Table 2 Accent 3" w:uiPriority="47"/>
+    <w:lsdException w:name="Grid Table 3 Accent 3" w:uiPriority="48"/>
+    <w:lsdException w:name="Grid Table 4 Accent 3" w:uiPriority="49"/>
+    <w:lsdException w:name="Grid Table 5 Dark Accent 3" w:uiPriority="50"/>
+    <w:lsdException w:name="Grid Table 6 Colorful Accent 3" w:uiPriority="51"/>
+    <w:lsdException w:name="Grid Table 7 Colorful Accent 3" w:uiPriority="52"/>
+    <w:lsdException w:name="Grid Table 1 Light Accent 4" w:uiPriority="46"/>
+    <w:lsdException w:name="Grid Table 2 Accent 4" w:uiPriority="47"/>
+    <w:lsdException w:name="Grid Table 3 Accent 4" w:uiPriority="48"/>
+    <w:lsdException w:name="Grid Table 4 Accent 4" w:uiPriority="49"/>
+    <w:lsdException w:name="Grid Table 5 Dark Accent 4" w:uiPriority="50"/>
+    <w:lsdException w:name="Grid Table 6 Colorful Accent 4" w:uiPriority="51"/>
+    <w:lsdException w:name="Grid Table 7 Colorful Accent 4" w:uiPriority="52"/>
+    <w:lsdException w:name="Grid Table 1 Light Accent 5" w:uiPriority="46"/>
+    <w:lsdException w:name="Grid Table 2 Accent 5" w:uiPriority="47"/>
+    <w:lsdException w:name="Grid Table 3 Accent 5" w:uiPriority="48"/>
+    <w:lsdException w:name="Grid Table 4 Accent 5" w:uiPriority="49"/>
+    <w:lsdException w:name="Grid Table 5 Dark Accent 5" w:uiPriority="50"/>
+    <w:lsdException w:name="Grid Table 6 Colorful Accent 5" w:uiPriority="51"/>
+    <w:lsdException w:name="Grid Table 7 Colorful Accent 5" w:uiPriority="52"/>
+    <w:lsdException w:name="Grid Table 1 Light Accent 6" w:uiPriority="46"/>
+    <w:lsdException w:name="Grid Table 2 Accent 6" w:uiPriority="47"/>
+    <w:lsdException w:name="Grid Table 3 Accent 6" w:uiPriority="48"/>
+    <w:lsdException w:name="Grid Table 4 Accent 6" w:uiPriority="49"/>
+    <w:lsdException w:name="Grid Table 5 Dark Accent 6" w:uiPriority="50"/>
+    <w:lsdException w:name="Grid Table 6 Colorful Accent 6" w:uiPriority="51"/>
+    <w:lsdException w:name="Grid Table 7 Colorful Accent 6" w:uiPriority="52"/>
+    <w:lsdException w:name="List Table 1 Light" w:uiPriority="46"/>
+    <w:lsdException w:name="List Table 2" w:uiPriority="47"/>
+    <w:lsdException w:name="List Table 3" w:uiPriority="48"/>
+    <w:lsdException w:name="List Table 4" w:uiPriority="49"/>
+    <w:lsdException w:name="List Table 5 Dark" w:uiPriority="50"/>
+    <w:lsdException w:name="List Table 6 Colorful" w:uiPriority="51"/>
+    <w:lsdException w:name="List Table 7 Colorful" w:uiPriority="52"/>
+    <w:lsdException w:name="List Table 1 Light Accent 1" w:uiPriority="46"/>
+    <w:lsdException w:name="List Table 2 Accent 1" w:uiPriority="47"/>
+    <w:lsdException w:name="List Table 3 Accent 1" w:uiPriority="48"/>
+    <w:lsdException w:name="List Table 4 Accent 1" w:uiPriority="49"/>
+    <w:lsdException w:name="List Table 5 Dark Accent 1" w:uiPriority="50"/>
+    <w:lsdException w:name="List Table 6 Colorful Accent 1" w:uiPriority="51"/>
+    <w:lsdException w:name="List Table 7 Colorful Accent 1" w:uiPriority="52"/>
+    <w:lsdException w:name="List Table 1 Light Accent 2" w:uiPriority="46"/>
+    <w:lsdException w:name="List Table 2 Accent 2" w:uiPriority="47"/>
+    <w:lsdException w:name="List Table 3 Accent 2" w:uiPriority="48"/>
+    <w:lsdException w:name="List Table 4 Accent 2" w:uiPriority="49"/>
+    <w:lsdException w:name="List Table 5 Dark Accent 2" w:uiPriority="50"/>
+    <w:lsdException w:name="List Table 6 Colorful Accent 2" w:uiPriority="51"/>
+    <w:lsdException w:name="List Table 7 Colorful Accent 2" w:uiPriority="52"/>
+    <w:lsdException w:name="List Table 1 Light Accent 3" w:uiPriority="46"/>
+    <w:lsdException w:name="List Table 2 Accent 3" w:uiPriority="47"/>
+    <w:lsdException w:name="List Table 3 Accent 3" w:uiPriority="48"/>
+    <w:lsdException w:name="List Table 4 Accent 3" w:uiPriority="49"/>
+    <w:lsdException w:name="List Table 5 Dark Accent 3" w:uiPriority="50"/>
+    <w:lsdException w:name="List Table 6 Colorful Accent 3" w:uiPriority="51"/>
+    <w:lsdException w:name="List Table 7 Colorful Accent 3" w:uiPriority="52"/>
+    <w:lsdException w:name="List Table 1 Light Accent 4" w:uiPriority="46"/>
+    <w:lsdException w:name="List Table 2 Accent 4" w:uiPriority="47"/>
+    <w:lsdException w:name="List Table 3 Accent 4" w:uiPriority="48"/>
+    <w:lsdException w:name="List Table 4 Accent 4" w:uiPriority="49"/>
+    <w:lsdException w:name="List Table 5 Dark Accent 4" w:uiPriority="50"/>
+    <w:lsdException w:name="List Table 6 Colorful Accent 4" w:uiPriority="51"/>
+    <w:lsdException w:name="List Table 7 Colorful Accent 4" w:uiPriority="52"/>
+    <w:lsdException w:name="List Table 1 Light Accent 5" w:uiPriority="46"/>
+    <w:lsdException w:name="List Table 2 Accent 5" w:uiPriority="47"/>
+    <w:lsdException w:name="List Table 3 Accent 5" w:uiPriority="48"/>
+    <w:lsdException w:name="List Table 4 Accent 5" w:uiPriority="49"/>
+    <w:lsdException w:name="List Table 5 Dark Accent 5" w:uiPriority="50"/>
+    <w:lsdException w:name="List Table 6 Colorful Accent 5" w:uiPriority="51"/>
+    <w:lsdException w:name="List Table 7 Colorful Accent 5" w:uiPriority="52"/>
+    <w:lsdException w:name="List Table 1 Light Accent 6" w:uiPriority="46"/>
+    <w:lsdException w:name="List Table 2 Accent 6" w:uiPriority="47"/>
+    <w:lsdException w:name="List Table 3 Accent 6" w:uiPriority="48"/>
+    <w:lsdException w:name="List Table 4 Accent 6" w:uiPriority="49"/>
+    <w:lsdException w:name="List Table 5 Dark Accent 6" w:uiPriority="50"/>
+    <w:lsdException w:name="List Table 6 Colorful Accent 6" w:uiPriority="51"/>
+    <w:lsdException w:name="List Table 7 Colorful Accent 6" w:uiPriority="52"/>
+  </w:latentStyles>
+  <w:style w:type="paragraph" w:default="1" w:styleId="Normal">
+    <w:name w:val="Normal"/>
+    <w:qFormat/>
+  </w:style>
+  <w:style w:type="character" w:default="1" w:styleId="DefaultParagraphFont">
+    <w:name w:val="Default Paragraph Font"/>
+    <w:uiPriority w:val="1"/>
+    <w:semiHidden/>
+    <w:unhideWhenUsed/>
+  </w:style>
+  <w:style w:type="table" w:default="1" w:styleId="TableNormal">
+    <w:name w:val="Normal Table"/>
+    <w:uiPriority w:val="99"/>
+    <w:semiHidden/>
+    <w:unhideWhenUsed/>
+    <w:tblPr>
+      <w:tblInd w:w="0" w:type="dxa"/>
+      <w:tblCellMar>
+        <w:top w:w="0" w:type="dxa"/>
+        <w:left w:w="108" w:type="dxa"/>
+        <w:bottom w:w="0" w:type="dxa"/>
+        <w:right w:w="108" w:type="dxa"/>
+      </w:tblCellMar>
+    </w:tblPr>
+  </w:style>
+  <w:style w:type="numbering" w:default="1" w:styleId="NoList">
+    <w:name w:val="No List"/>
+    <w:uiPriority w:val="99"/>
+    <w:semiHidden/>
+    <w:unhideWhenUsed/>
+  </w:style>
+  <w:style w:type="character" w:styleId="PlaceholderText">
+    <w:name w:val="Placeholder Text"/>
+    <w:basedOn w:val="DefaultParagraphFont"/>
+    <w:uiPriority w:val="99"/>
+    <w:semiHidden/>
+    <w:rsid w:val="008E795F"/>
+    <w:rPr>
+      <w:color w:val="808080"/>
+    </w:rPr>
+  </w:style>
+  <w:style w:type="paragraph" w:customStyle="1" w:styleId="838F531DC2D74CC5A324697B961CC699">
+    <w:name w:val="838F531DC2D74CC5A324697B961CC699"/>
+    <w:rsid w:val="008E795F"/>
+  </w:style>
+</w:styles>
+</file>
+
+<file path=word/glossary/webSettings.xml><?xml version="1.0" encoding="utf-8"?>
+<w:webSettings xmlns:mc="http://schemas.openxmlformats.org/markup-compatibility/2006" xmlns:r="http://schemas.openxmlformats.org/officeDocument/2006/relationships" xmlns:w="http://schemas.openxmlformats.org/wordprocessingml/2006/main" xmlns:w14="http://schemas.microsoft.com/office/word/2010/wordml" xmlns:w15="http://schemas.microsoft.com/office/word/2012/wordml" mc:Ignorable="w14 w15">
+  <w:optimizeForBrowser/>
+  <w:allowPNG/>
+</w:webSettings>
+</file>
+
 <file path=word/theme/theme1.xml><?xml version="1.0" encoding="utf-8"?>
 <a:theme xmlns:a="http://schemas.openxmlformats.org/drawingml/2006/main" name="Office Theme">
   <a:themeElements>
@@ -11016,7 +12152,7 @@
 </file>
 
 <file path=customXml/itemProps1.xml><?xml version="1.0" encoding="utf-8"?>
-<ds:datastoreItem xmlns:ds="http://schemas.openxmlformats.org/officeDocument/2006/customXml" ds:itemID="{285BBE35-82FB-4AAA-AE37-90529F1F582B}">
+<ds:datastoreItem xmlns:ds="http://schemas.openxmlformats.org/officeDocument/2006/customXml" ds:itemID="{370012A2-7B48-4CDA-8622-F2A7A89CEACE}">
   <ds:schemaRefs>
     <ds:schemaRef ds:uri="http://schemas.openxmlformats.org/officeDocument/2006/bibliography"/>
   </ds:schemaRefs>

</xml_diff>

<commit_message>
Attempted to Complete Lift Force Example
</commit_message>
<xml_diff>
--- a/A01 - Alex and Pierre - Report.docx
+++ b/A01 - Alex and Pierre - Report.docx
@@ -1,6 +1,6 @@
 
 <file path=word/document.xml><?xml version="1.0" encoding="utf-8"?>
-<w:document xmlns:wpc="http://schemas.microsoft.com/office/word/2010/wordprocessingCanvas" xmlns:mc="http://schemas.openxmlformats.org/markup-compatibility/2006" xmlns:o="urn:schemas-microsoft-com:office:office" xmlns:r="http://schemas.openxmlformats.org/officeDocument/2006/relationships" xmlns:m="http://schemas.openxmlformats.org/officeDocument/2006/math" xmlns:v="urn:schemas-microsoft-com:vml" xmlns:wp14="http://schemas.microsoft.com/office/word/2010/wordprocessingDrawing" xmlns:wp="http://schemas.openxmlformats.org/drawingml/2006/wordprocessingDrawing" xmlns:w10="urn:schemas-microsoft-com:office:word" xmlns:w="http://schemas.openxmlformats.org/wordprocessingml/2006/main" xmlns:w14="http://schemas.microsoft.com/office/word/2010/wordml" xmlns:w15="http://schemas.microsoft.com/office/word/2012/wordml" xmlns:wpg="http://schemas.microsoft.com/office/word/2010/wordprocessingGroup" xmlns:wpi="http://schemas.microsoft.com/office/word/2010/wordprocessingInk" xmlns:wne="http://schemas.microsoft.com/office/word/2006/wordml" xmlns:wps="http://schemas.microsoft.com/office/word/2010/wordprocessingShape" mc:Ignorable="w14 w15 wp14">
+<w:document xmlns:wpc="http://schemas.microsoft.com/office/word/2010/wordprocessingCanvas" xmlns:cx="http://schemas.microsoft.com/office/drawing/2014/chartex" xmlns:cx1="http://schemas.microsoft.com/office/drawing/2015/9/8/chartex" xmlns:cx2="http://schemas.microsoft.com/office/drawing/2015/10/21/chartex" xmlns:cx3="http://schemas.microsoft.com/office/drawing/2016/5/9/chartex" xmlns:cx4="http://schemas.microsoft.com/office/drawing/2016/5/10/chartex" xmlns:cx5="http://schemas.microsoft.com/office/drawing/2016/5/11/chartex" xmlns:cx6="http://schemas.microsoft.com/office/drawing/2016/5/12/chartex" xmlns:cx7="http://schemas.microsoft.com/office/drawing/2016/5/13/chartex" xmlns:cx8="http://schemas.microsoft.com/office/drawing/2016/5/14/chartex" xmlns:mc="http://schemas.openxmlformats.org/markup-compatibility/2006" xmlns:o="urn:schemas-microsoft-com:office:office" xmlns:r="http://schemas.openxmlformats.org/officeDocument/2006/relationships" xmlns:m="http://schemas.openxmlformats.org/officeDocument/2006/math" xmlns:v="urn:schemas-microsoft-com:vml" xmlns:wp14="http://schemas.microsoft.com/office/word/2010/wordprocessingDrawing" xmlns:wp="http://schemas.openxmlformats.org/drawingml/2006/wordprocessingDrawing" xmlns:w10="urn:schemas-microsoft-com:office:word" xmlns:w="http://schemas.openxmlformats.org/wordprocessingml/2006/main" xmlns:w14="http://schemas.microsoft.com/office/word/2010/wordml" xmlns:w15="http://schemas.microsoft.com/office/word/2012/wordml" xmlns:w16se="http://schemas.microsoft.com/office/word/2015/wordml/symex" xmlns:wpg="http://schemas.microsoft.com/office/word/2010/wordprocessingGroup" xmlns:wpi="http://schemas.microsoft.com/office/word/2010/wordprocessingInk" xmlns:wne="http://schemas.microsoft.com/office/word/2006/wordml" xmlns:wps="http://schemas.microsoft.com/office/word/2010/wordprocessingShape" mc:Ignorable="w14 w15 w16se wp14">
   <w:body>
     <w:tbl>
       <w:tblPr>
@@ -35,6 +35,7 @@
                 <w:noProof/>
                 <w:sz w:val="96"/>
                 <w:szCs w:val="96"/>
+                <w:lang w:val="en-CA" w:eastAsia="en-CA"/>
               </w:rPr>
               <w:drawing>
                 <wp:anchor distT="0" distB="0" distL="114300" distR="114300" simplePos="0" relativeHeight="251649536" behindDoc="1" locked="0" layoutInCell="1" allowOverlap="1" wp14:anchorId="4778757B" wp14:editId="733FC16E">
@@ -3366,6 +3367,7 @@
       <w:r>
         <w:rPr>
           <w:noProof/>
+          <w:lang w:val="en-CA" w:eastAsia="en-CA"/>
         </w:rPr>
         <mc:AlternateContent>
           <mc:Choice Requires="wps">
@@ -3503,6 +3505,7 @@
       <w:r>
         <w:rPr>
           <w:noProof/>
+          <w:lang w:val="en-CA" w:eastAsia="en-CA"/>
         </w:rPr>
         <mc:AlternateContent>
           <mc:Choice Requires="wps">
@@ -3633,6 +3636,7 @@
       <w:r>
         <w:rPr>
           <w:noProof/>
+          <w:lang w:val="en-CA" w:eastAsia="en-CA"/>
         </w:rPr>
         <w:drawing>
           <wp:anchor distT="0" distB="0" distL="114300" distR="114300" simplePos="0" relativeHeight="251648512" behindDoc="0" locked="0" layoutInCell="1" allowOverlap="1" wp14:anchorId="2BDC6552" wp14:editId="4127BAC7">
@@ -3693,6 +3697,7 @@
       <w:r>
         <w:rPr>
           <w:noProof/>
+          <w:lang w:val="en-CA" w:eastAsia="en-CA"/>
         </w:rPr>
         <w:drawing>
           <wp:anchor distT="0" distB="0" distL="114300" distR="114300" simplePos="0" relativeHeight="251651584" behindDoc="0" locked="0" layoutInCell="1" allowOverlap="1" wp14:anchorId="2C3542C7" wp14:editId="124FA802">
@@ -3765,6 +3770,7 @@
       <w:r>
         <w:rPr>
           <w:noProof/>
+          <w:lang w:val="en-CA" w:eastAsia="en-CA"/>
         </w:rPr>
         <mc:AlternateContent>
           <mc:Choice Requires="wps">
@@ -3889,6 +3895,7 @@
       <w:r>
         <w:rPr>
           <w:noProof/>
+          <w:lang w:val="en-CA" w:eastAsia="en-CA"/>
         </w:rPr>
         <w:drawing>
           <wp:anchor distT="0" distB="0" distL="114300" distR="114300" simplePos="0" relativeHeight="251660800" behindDoc="0" locked="0" layoutInCell="1" allowOverlap="1" wp14:anchorId="072A2C24" wp14:editId="77EC0989">
@@ -4680,6 +4687,7 @@
       <w:r>
         <w:rPr>
           <w:noProof/>
+          <w:lang w:val="en-CA" w:eastAsia="en-CA"/>
         </w:rPr>
         <mc:AlternateContent>
           <mc:Choice Requires="wps">
@@ -5003,6 +5011,7 @@
       <w:r>
         <w:rPr>
           <w:noProof/>
+          <w:lang w:val="en-CA" w:eastAsia="en-CA"/>
         </w:rPr>
         <w:drawing>
           <wp:anchor distT="0" distB="0" distL="114300" distR="114300" simplePos="0" relativeHeight="251666944" behindDoc="0" locked="0" layoutInCell="1" allowOverlap="1" wp14:anchorId="2E6DC796" wp14:editId="448E81A9">
@@ -5064,6 +5073,7 @@
       <w:r>
         <w:rPr>
           <w:noProof/>
+          <w:lang w:val="en-CA" w:eastAsia="en-CA"/>
         </w:rPr>
         <w:drawing>
           <wp:anchor distT="0" distB="0" distL="114300" distR="114300" simplePos="0" relativeHeight="251646464" behindDoc="0" locked="0" layoutInCell="1" allowOverlap="1" wp14:anchorId="3A7DC01B" wp14:editId="053FA13B">
@@ -5134,6 +5144,7 @@
       <w:r>
         <w:rPr>
           <w:noProof/>
+          <w:lang w:val="en-CA" w:eastAsia="en-CA"/>
         </w:rPr>
         <mc:AlternateContent>
           <mc:Choice Requires="wps">
@@ -5264,6 +5275,7 @@
       <w:r>
         <w:rPr>
           <w:noProof/>
+          <w:lang w:val="en-CA" w:eastAsia="en-CA"/>
         </w:rPr>
         <mc:AlternateContent>
           <mc:Choice Requires="wps">
@@ -5810,6 +5822,7 @@
       <w:r>
         <w:rPr>
           <w:noProof/>
+          <w:lang w:val="en-CA" w:eastAsia="en-CA"/>
         </w:rPr>
         <w:drawing>
           <wp:anchor distT="0" distB="0" distL="114300" distR="114300" simplePos="0" relativeHeight="251645440" behindDoc="0" locked="0" layoutInCell="1" allowOverlap="1" wp14:anchorId="3710AC08" wp14:editId="15A47232">
@@ -6127,6 +6140,7 @@
       <w:r>
         <w:rPr>
           <w:noProof/>
+          <w:lang w:val="en-CA" w:eastAsia="en-CA"/>
         </w:rPr>
         <mc:AlternateContent>
           <mc:Choice Requires="wps">
@@ -6465,6 +6479,7 @@
       <w:r>
         <w:rPr>
           <w:noProof/>
+          <w:lang w:val="en-CA" w:eastAsia="en-CA"/>
         </w:rPr>
         <w:drawing>
           <wp:anchor distT="0" distB="0" distL="114300" distR="114300" simplePos="0" relativeHeight="251667456" behindDoc="0" locked="0" layoutInCell="1" allowOverlap="1">
@@ -6555,6 +6570,7 @@
       <w:r>
         <w:rPr>
           <w:noProof/>
+          <w:lang w:val="en-CA" w:eastAsia="en-CA"/>
         </w:rPr>
         <mc:AlternateContent>
           <mc:Choice Requires="wps">
@@ -7178,6 +7194,7 @@
       <w:r>
         <w:rPr>
           <w:noProof/>
+          <w:lang w:val="en-CA" w:eastAsia="en-CA"/>
         </w:rPr>
         <w:drawing>
           <wp:anchor distT="0" distB="0" distL="114300" distR="114300" simplePos="0" relativeHeight="251637760" behindDoc="1" locked="0" layoutInCell="1" allowOverlap="1" wp14:anchorId="4A380FDB" wp14:editId="63C5249D">
@@ -7245,6 +7262,7 @@
       <w:r>
         <w:rPr>
           <w:noProof/>
+          <w:lang w:val="en-CA" w:eastAsia="en-CA"/>
         </w:rPr>
         <w:drawing>
           <wp:anchor distT="0" distB="0" distL="114300" distR="114300" simplePos="0" relativeHeight="251674624" behindDoc="0" locked="0" layoutInCell="1" allowOverlap="1" wp14:anchorId="3D6BB962" wp14:editId="68B3BC91">
@@ -7312,6 +7330,7 @@
       <w:r>
         <w:rPr>
           <w:noProof/>
+          <w:lang w:val="en-CA" w:eastAsia="en-CA"/>
         </w:rPr>
         <w:drawing>
           <wp:anchor distT="0" distB="0" distL="114300" distR="114300" simplePos="0" relativeHeight="251679744" behindDoc="0" locked="0" layoutInCell="1" allowOverlap="1" wp14:anchorId="1D1A95FF" wp14:editId="1FF90DE3">
@@ -7376,6 +7395,7 @@
       <w:r>
         <w:rPr>
           <w:noProof/>
+          <w:lang w:val="en-CA" w:eastAsia="en-CA"/>
         </w:rPr>
         <mc:AlternateContent>
           <mc:Choice Requires="wps">
@@ -7521,6 +7541,7 @@
       <w:r>
         <w:rPr>
           <w:noProof/>
+          <w:lang w:val="en-CA" w:eastAsia="en-CA"/>
         </w:rPr>
         <mc:AlternateContent>
           <mc:Choice Requires="wps">
@@ -7661,6 +7682,7 @@
       <w:r>
         <w:rPr>
           <w:noProof/>
+          <w:lang w:val="en-CA" w:eastAsia="en-CA"/>
         </w:rPr>
         <mc:AlternateContent>
           <mc:Choice Requires="wps">
@@ -8078,13 +8100,7 @@
             <w:rPr>
               <w:rFonts w:ascii="Cambria Math" w:hAnsi="Cambria Math"/>
             </w:rPr>
-            <m:t xml:space="preserve">Area of a Circle= </m:t>
-          </m:r>
-          <m:r>
-            <w:rPr>
-              <w:rFonts w:ascii="Cambria Math" w:hAnsi="Cambria Math"/>
-            </w:rPr>
-            <m:t>π</m:t>
+            <m:t>Area of a Circle= π</m:t>
           </m:r>
           <m:sSup>
             <m:sSupPr>
@@ -8140,19 +8156,7 @@
             <w:rPr>
               <w:rFonts w:ascii="Cambria Math" w:hAnsi="Cambria Math"/>
             </w:rPr>
-            <m:t xml:space="preserve">Area of Contact= </m:t>
-          </m:r>
-          <m:r>
-            <w:rPr>
-              <w:rFonts w:ascii="Cambria Math" w:hAnsi="Cambria Math"/>
-            </w:rPr>
-            <m:t>π</m:t>
-          </m:r>
-          <m:r>
-            <w:rPr>
-              <w:rFonts w:ascii="Cambria Math" w:hAnsi="Cambria Math"/>
-            </w:rPr>
-            <m:t>*</m:t>
+            <m:t>Area of Contact= π*</m:t>
           </m:r>
           <m:sSup>
             <m:sSupPr>
@@ -8246,19 +8250,7 @@
             <w:rPr>
               <w:rFonts w:ascii="Cambria Math" w:hAnsi="Cambria Math"/>
             </w:rPr>
-            <m:t>≈</m:t>
-          </m:r>
-          <m:r>
-            <w:rPr>
-              <w:rFonts w:ascii="Cambria Math" w:hAnsi="Cambria Math"/>
-            </w:rPr>
-            <m:t>3978.8736</m:t>
-          </m:r>
-          <m:r>
-            <w:rPr>
-              <w:rFonts w:ascii="Cambria Math" w:hAnsi="Cambria Math"/>
-            </w:rPr>
-            <m:t xml:space="preserve"> Pascals</m:t>
+            <m:t>≈3978.8736 Pascals</m:t>
           </m:r>
         </m:oMath>
       </m:oMathPara>
@@ -8289,10 +8281,7 @@
         <w:t>286.9</w:t>
       </w:r>
       <w:r>
-        <w:t xml:space="preserve"> J/Kg K</w:t>
-      </w:r>
-      <w:r>
-        <w:t xml:space="preserve">. So now all we need </w:t>
+        <w:t xml:space="preserve"> J/Kg K. So now all we need </w:t>
       </w:r>
       <w:r>
         <w:lastRenderedPageBreak/>
@@ -8409,31 +8398,7 @@
                 <w:rPr>
                   <w:rFonts w:ascii="Cambria Math" w:hAnsi="Cambria Math"/>
                 </w:rPr>
-                <m:t>(</m:t>
-              </m:r>
-              <m:r>
-                <w:rPr>
-                  <w:rFonts w:ascii="Cambria Math" w:hAnsi="Cambria Math"/>
-                </w:rPr>
-                <m:t>286.9</m:t>
-              </m:r>
-              <m:r>
-                <w:rPr>
-                  <w:rFonts w:ascii="Cambria Math" w:hAnsi="Cambria Math"/>
-                </w:rPr>
-                <m:t xml:space="preserve"> * </m:t>
-              </m:r>
-              <m:r>
-                <w:rPr>
-                  <w:rFonts w:ascii="Cambria Math" w:hAnsi="Cambria Math"/>
-                </w:rPr>
-                <m:t>5483</m:t>
-              </m:r>
-              <m:r>
-                <w:rPr>
-                  <w:rFonts w:ascii="Cambria Math" w:hAnsi="Cambria Math"/>
-                </w:rPr>
-                <m:t>)</m:t>
+                <m:t>(286.9 * 5483)</m:t>
               </m:r>
             </m:den>
           </m:f>
@@ -8441,19 +8406,7 @@
             <w:rPr>
               <w:rFonts w:ascii="Cambria Math" w:hAnsi="Cambria Math"/>
             </w:rPr>
-            <m:t>≈</m:t>
-          </m:r>
-          <m:r>
-            <w:rPr>
-              <w:rFonts w:ascii="Cambria Math" w:hAnsi="Cambria Math"/>
-            </w:rPr>
-            <m:t xml:space="preserve"> </m:t>
-          </m:r>
-          <m:r>
-            <w:rPr>
-              <w:rFonts w:ascii="Cambria Math" w:hAnsi="Cambria Math"/>
-            </w:rPr>
-            <m:t>2.529364077</m:t>
+            <m:t>≈ 2.529364077</m:t>
           </m:r>
           <m:sSup>
             <m:sSupPr>
@@ -8610,19 +8563,7 @@
             <w:rPr>
               <w:rFonts w:ascii="Cambria Math" w:hAnsi="Cambria Math"/>
             </w:rPr>
-            <m:t>*</m:t>
-          </m:r>
-          <m:r>
-            <w:rPr>
-              <w:rFonts w:ascii="Cambria Math" w:hAnsi="Cambria Math"/>
-            </w:rPr>
-            <m:t>t</m:t>
-          </m:r>
-          <m:r>
-            <w:rPr>
-              <w:rFonts w:ascii="Cambria Math" w:hAnsi="Cambria Math"/>
-            </w:rPr>
-            <m:t>ime</m:t>
+            <m:t>*time</m:t>
           </m:r>
         </m:oMath>
       </m:oMathPara>
@@ -8676,19 +8617,7 @@
             <w:rPr>
               <w:rFonts w:ascii="Cambria Math" w:hAnsi="Cambria Math"/>
             </w:rPr>
-            <m:t>*</m:t>
-          </m:r>
-          <m:r>
-            <w:rPr>
-              <w:rFonts w:ascii="Cambria Math" w:hAnsi="Cambria Math"/>
-            </w:rPr>
-            <m:t>0.1</m:t>
-          </m:r>
-          <m:r>
-            <w:rPr>
-              <w:rFonts w:ascii="Cambria Math" w:hAnsi="Cambria Math"/>
-            </w:rPr>
-            <m:t>=50 m/s</m:t>
+            <m:t>*0.1=50 m/s</m:t>
           </m:r>
         </m:oMath>
       </m:oMathPara>
@@ -8718,25 +8647,7 @@
             <w:rPr>
               <w:rFonts w:ascii="Cambria Math" w:hAnsi="Cambria Math"/>
             </w:rPr>
-            <m:t>Drag Force=</m:t>
-          </m:r>
-          <m:r>
-            <w:rPr>
-              <w:rFonts w:ascii="Cambria Math" w:hAnsi="Cambria Math"/>
-            </w:rPr>
-            <m:t>0.2</m:t>
-          </m:r>
-          <m:r>
-            <w:rPr>
-              <w:rFonts w:ascii="Cambria Math" w:hAnsi="Cambria Math"/>
-            </w:rPr>
-            <m:t>*0.5*</m:t>
-          </m:r>
-          <m:r>
-            <w:rPr>
-              <w:rFonts w:ascii="Cambria Math" w:hAnsi="Cambria Math"/>
-            </w:rPr>
-            <m:t>2.529364077</m:t>
+            <m:t>Drag Force=0.2*0.5*2.529364077</m:t>
           </m:r>
           <m:sSup>
             <m:sSupPr>
@@ -8768,13 +8679,7 @@
             <w:rPr>
               <w:rFonts w:ascii="Cambria Math" w:hAnsi="Cambria Math"/>
             </w:rPr>
-            <m:t>*</m:t>
-          </m:r>
-          <m:r>
-            <w:rPr>
-              <w:rFonts w:ascii="Cambria Math" w:hAnsi="Cambria Math"/>
-            </w:rPr>
-            <m:t xml:space="preserve"> </m:t>
+            <m:t xml:space="preserve">* </m:t>
           </m:r>
           <m:sSup>
             <m:sSupPr>
@@ -8806,19 +8711,7 @@
             <w:rPr>
               <w:rFonts w:ascii="Cambria Math" w:hAnsi="Cambria Math"/>
             </w:rPr>
-            <m:t>*</m:t>
-          </m:r>
-          <m:r>
-            <w:rPr>
-              <w:rFonts w:ascii="Cambria Math" w:hAnsi="Cambria Math"/>
-            </w:rPr>
-            <m:t>12.5664≈ 7.946231601</m:t>
-          </m:r>
-          <m:r>
-            <w:rPr>
-              <w:rFonts w:ascii="Cambria Math" w:hAnsi="Cambria Math"/>
-            </w:rPr>
-            <m:t xml:space="preserve">N </m:t>
+            <m:t xml:space="preserve">*12.5664≈ 7.946231601N </m:t>
           </m:r>
         </m:oMath>
       </m:oMathPara>
@@ -8841,8 +8734,6 @@
         </w:rPr>
         <w:t>.</w:t>
       </w:r>
-      <w:bookmarkStart w:id="36" w:name="_GoBack"/>
-      <w:bookmarkEnd w:id="36"/>
     </w:p>
     <w:p>
       <w:pPr>
@@ -8927,7 +8818,7 @@
       </w:pPr>
       <w:r>
         <w:pict>
-          <v:shape id="_x0000_i1026" type="#_x0000_t75" style="width:502.5pt;height:197.25pt;mso-position-horizontal-relative:text;mso-position-vertical-relative:text;mso-width-relative:page;mso-height-relative:page" o:bordertopcolor="this" o:borderleftcolor="this" o:borderbottomcolor="this" o:borderrightcolor="this">
+          <v:shape id="_x0000_i1026" type="#_x0000_t75" style="width:503pt;height:197.5pt;mso-position-horizontal-relative:text;mso-position-vertical-relative:text;mso-width-relative:page;mso-height-relative:page" o:bordertopcolor="this" o:borderleftcolor="this" o:borderbottomcolor="this" o:borderrightcolor="this">
             <v:imagedata r:id="rId33" o:title="Lift"/>
             <w10:bordertop type="single" width="6"/>
             <w10:borderleft type="single" width="6"/>
@@ -8945,7 +8836,7 @@
           <w:sz w:val="18"/>
         </w:rPr>
       </w:pPr>
-      <w:bookmarkStart w:id="37" w:name="_Toc479160325"/>
+      <w:bookmarkStart w:id="36" w:name="_Toc479160325"/>
       <w:r>
         <w:rPr>
           <w:sz w:val="18"/>
@@ -8958,31 +8849,31 @@
         </w:rPr>
         <w:t>. Lift, Drag, and Velocity’s Relation</w:t>
       </w:r>
+      <w:bookmarkEnd w:id="36"/>
+    </w:p>
+    <w:p>
+      <w:pPr>
+        <w:jc w:val="center"/>
+        <w:rPr>
+          <w:sz w:val="18"/>
+        </w:rPr>
+      </w:pPr>
+      <w:r>
+        <w:rPr>
+          <w:sz w:val="18"/>
+        </w:rPr>
+        <w:t>By Pierre G. (2017)</w:t>
+      </w:r>
+    </w:p>
+    <w:p>
+      <w:pPr>
+        <w:pStyle w:val="Heading3"/>
+      </w:pPr>
+      <w:bookmarkStart w:id="37" w:name="_Toc479160371"/>
+      <w:r>
+        <w:t>How do we Calculate Lift?</w:t>
+      </w:r>
       <w:bookmarkEnd w:id="37"/>
-    </w:p>
-    <w:p>
-      <w:pPr>
-        <w:jc w:val="center"/>
-        <w:rPr>
-          <w:sz w:val="18"/>
-        </w:rPr>
-      </w:pPr>
-      <w:r>
-        <w:rPr>
-          <w:sz w:val="18"/>
-        </w:rPr>
-        <w:t>By Pierre G. (2017)</w:t>
-      </w:r>
-    </w:p>
-    <w:p>
-      <w:pPr>
-        <w:pStyle w:val="Heading3"/>
-      </w:pPr>
-      <w:bookmarkStart w:id="38" w:name="_Toc479160371"/>
-      <w:r>
-        <w:t>How do we Calculate Lift?</w:t>
-      </w:r>
-      <w:bookmarkEnd w:id="38"/>
     </w:p>
     <w:p>
       <w:r>
@@ -9261,6 +9152,7 @@
       <w:r>
         <w:rPr>
           <w:noProof/>
+          <w:lang w:val="en-CA" w:eastAsia="en-CA"/>
         </w:rPr>
         <w:drawing>
           <wp:anchor distT="0" distB="0" distL="114300" distR="114300" simplePos="0" relativeHeight="251654656" behindDoc="0" locked="0" layoutInCell="1" allowOverlap="1">
@@ -9319,6 +9211,7 @@
       <w:r>
         <w:rPr>
           <w:noProof/>
+          <w:lang w:val="en-CA" w:eastAsia="en-CA"/>
         </w:rPr>
         <mc:AlternateContent>
           <mc:Choice Requires="wps">
@@ -9365,7 +9258,7 @@
                                 <w:sz w:val="18"/>
                               </w:rPr>
                             </w:pPr>
-                            <w:bookmarkStart w:id="39" w:name="_Toc479160326"/>
+                            <w:bookmarkStart w:id="38" w:name="_Toc479160326"/>
                             <w:r>
                               <w:rPr>
                                 <w:sz w:val="18"/>
@@ -9378,7 +9271,7 @@
                               </w:rPr>
                               <w:t>. Lift Formula</w:t>
                             </w:r>
-                            <w:bookmarkEnd w:id="39"/>
+                            <w:bookmarkEnd w:id="38"/>
                           </w:p>
                           <w:p>
                             <w:pPr>
@@ -9436,7 +9329,7 @@
                           <w:sz w:val="18"/>
                         </w:rPr>
                       </w:pPr>
-                      <w:bookmarkStart w:id="40" w:name="_Toc479160326"/>
+                      <w:bookmarkStart w:id="39" w:name="_Toc479160326"/>
                       <w:r>
                         <w:rPr>
                           <w:sz w:val="18"/>
@@ -9449,7 +9342,7 @@
                         </w:rPr>
                         <w:t>. Lift Formula</w:t>
                       </w:r>
-                      <w:bookmarkEnd w:id="40"/>
+                      <w:bookmarkEnd w:id="39"/>
                     </w:p>
                     <w:p>
                       <w:pPr>
@@ -9550,7 +9443,7 @@
       <w:pPr>
         <w:pStyle w:val="Heading3"/>
       </w:pPr>
-      <w:bookmarkStart w:id="41" w:name="_Toc479160372"/>
+      <w:bookmarkStart w:id="40" w:name="_Toc479160372"/>
       <w:r>
         <w:t xml:space="preserve">How </w:t>
       </w:r>
@@ -9560,34 +9453,1497 @@
       <w:r>
         <w:t xml:space="preserve"> Relevant to Game Programming?</w:t>
       </w:r>
+      <w:bookmarkEnd w:id="40"/>
+    </w:p>
+    <w:p>
+      <w:r>
+        <w:t xml:space="preserve">In video game programming, the developers may want the most realistic physics possible. </w:t>
+      </w:r>
+      <w:r>
+        <w:t xml:space="preserve">Calculating the drag force and lift force increases the realism of the video game. Plenty of video games are </w:t>
+      </w:r>
+      <w:r>
+        <w:t>dedicated to using</w:t>
+      </w:r>
+      <w:r>
+        <w:t xml:space="preserve"> realistic physics, such as the Battlefield series. Bullet trajectories are calculated </w:t>
+      </w:r>
+      <w:r>
+        <w:t>realistically. A larger projectile (like a missile from a rocket launcher) falls quicker and doesn’t go as far as a small bullet does.</w:t>
+      </w:r>
+    </w:p>
+    <w:p>
+      <w:r>
+        <w:t>Developers may also base the concept of their game on physics as well</w:t>
+      </w:r>
+      <w:r>
+        <w:t>. In games that use physics to solve puzzles, the player should know what to expect. Realistic physics due to drag force and lift can make a drastic difference between a “Game Over” screen and a “You Win!” screen.</w:t>
+      </w:r>
+    </w:p>
+    <w:p>
+      <w:pPr>
+        <w:rPr>
+          <w:rFonts w:ascii="Cambria Math" w:eastAsiaTheme="minorEastAsia" w:hAnsi="Cambria Math"/>
+        </w:rPr>
+      </w:pPr>
+      <m:oMathPara>
+        <m:oMath>
+          <m:r>
+            <w:rPr>
+              <w:rFonts w:ascii="Cambria Math" w:hAnsi="Cambria Math"/>
+            </w:rPr>
+            <m:t>Lift =</m:t>
+          </m:r>
+          <m:r>
+            <w:rPr>
+              <w:rFonts w:ascii="Cambria Math" w:eastAsiaTheme="minorEastAsia" w:hAnsi="Cambria Math"/>
+            </w:rPr>
+            <m:t xml:space="preserve"> </m:t>
+          </m:r>
+          <m:f>
+            <m:fPr>
+              <m:ctrlPr>
+                <w:rPr>
+                  <w:rFonts w:ascii="Cambria Math" w:eastAsiaTheme="minorEastAsia" w:hAnsi="Cambria Math"/>
+                  <w:i/>
+                </w:rPr>
+              </m:ctrlPr>
+            </m:fPr>
+            <m:num>
+              <m:r>
+                <w:rPr>
+                  <w:rFonts w:ascii="Cambria Math" w:eastAsiaTheme="minorEastAsia" w:hAnsi="Cambria Math"/>
+                </w:rPr>
+                <m:t>4</m:t>
+              </m:r>
+            </m:num>
+            <m:den>
+              <m:r>
+                <w:rPr>
+                  <w:rFonts w:ascii="Cambria Math" w:eastAsiaTheme="minorEastAsia" w:hAnsi="Cambria Math"/>
+                </w:rPr>
+                <m:t>3</m:t>
+              </m:r>
+            </m:den>
+          </m:f>
+          <m:r>
+            <w:rPr>
+              <w:rFonts w:ascii="Cambria Math" w:eastAsiaTheme="minorEastAsia" w:hAnsi="Cambria Math"/>
+            </w:rPr>
+            <m:t xml:space="preserve">(4* </m:t>
+          </m:r>
+          <m:sSup>
+            <m:sSupPr>
+              <m:ctrlPr>
+                <w:rPr>
+                  <w:rFonts w:ascii="Cambria Math" w:eastAsiaTheme="minorEastAsia" w:hAnsi="Cambria Math"/>
+                  <w:i/>
+                </w:rPr>
+              </m:ctrlPr>
+            </m:sSupPr>
+            <m:e>
+              <m:r>
+                <w:rPr>
+                  <w:rFonts w:ascii="Cambria Math" w:eastAsiaTheme="minorEastAsia" w:hAnsi="Cambria Math"/>
+                </w:rPr>
+                <m:t>π</m:t>
+              </m:r>
+            </m:e>
+            <m:sup>
+              <m:r>
+                <w:rPr>
+                  <w:rFonts w:ascii="Cambria Math" w:eastAsiaTheme="minorEastAsia" w:hAnsi="Cambria Math"/>
+                </w:rPr>
+                <m:t>2</m:t>
+              </m:r>
+            </m:sup>
+          </m:sSup>
+          <m:r>
+            <w:rPr>
+              <w:rFonts w:ascii="Cambria Math" w:eastAsiaTheme="minorEastAsia" w:hAnsi="Cambria Math"/>
+            </w:rPr>
+            <m:t xml:space="preserve">* </m:t>
+          </m:r>
+          <m:sSup>
+            <m:sSupPr>
+              <m:ctrlPr>
+                <w:rPr>
+                  <w:rFonts w:ascii="Cambria Math" w:eastAsiaTheme="minorEastAsia" w:hAnsi="Cambria Math"/>
+                  <w:i/>
+                </w:rPr>
+              </m:ctrlPr>
+            </m:sSupPr>
+            <m:e>
+              <m:r>
+                <w:rPr>
+                  <w:rFonts w:ascii="Cambria Math" w:eastAsiaTheme="minorEastAsia" w:hAnsi="Cambria Math"/>
+                </w:rPr>
+                <m:t>radius</m:t>
+              </m:r>
+            </m:e>
+            <m:sup>
+              <m:r>
+                <w:rPr>
+                  <w:rFonts w:ascii="Cambria Math" w:eastAsiaTheme="minorEastAsia" w:hAnsi="Cambria Math"/>
+                </w:rPr>
+                <m:t>3</m:t>
+              </m:r>
+            </m:sup>
+          </m:sSup>
+          <m:r>
+            <w:rPr>
+              <w:rFonts w:ascii="Cambria Math" w:eastAsiaTheme="minorEastAsia" w:hAnsi="Cambria Math"/>
+            </w:rPr>
+            <m:t>* rotation per second* air density* velocity)</m:t>
+          </m:r>
+        </m:oMath>
+      </m:oMathPara>
+    </w:p>
+    <w:p>
+      <w:r>
+        <w:t>In the lift formula shown above, you can see that we’re missing three pieces of information. We already know our radius, it’s 2 meters. We’re missing the rotations per second, the air density, and the velocity.</w:t>
+      </w:r>
+    </w:p>
+    <w:p>
+      <w:r>
+        <w:t>To convert our total torque into revolutions per second we need to use the formula below:</w:t>
+      </w:r>
+    </w:p>
+    <w:p>
+      <w:pPr>
+        <w:rPr>
+          <w:rFonts w:ascii="Cambria Math" w:eastAsiaTheme="minorEastAsia" w:hAnsi="Cambria Math"/>
+        </w:rPr>
+      </w:pPr>
+      <m:oMathPara>
+        <m:oMath>
+          <m:r>
+            <w:rPr>
+              <w:rFonts w:ascii="Cambria Math" w:hAnsi="Cambria Math"/>
+            </w:rPr>
+            <m:t>RPS=</m:t>
+          </m:r>
+          <m:f>
+            <m:fPr>
+              <m:ctrlPr>
+                <w:rPr>
+                  <w:rFonts w:ascii="Cambria Math" w:hAnsi="Cambria Math"/>
+                  <w:i/>
+                </w:rPr>
+              </m:ctrlPr>
+            </m:fPr>
+            <m:num>
+              <m:r>
+                <w:rPr>
+                  <w:rFonts w:ascii="Cambria Math" w:hAnsi="Cambria Math"/>
+                </w:rPr>
+                <m:t>ω</m:t>
+              </m:r>
+            </m:num>
+            <m:den>
+              <m:r>
+                <w:rPr>
+                  <w:rFonts w:ascii="Cambria Math" w:hAnsi="Cambria Math"/>
+                </w:rPr>
+                <m:t>2π</m:t>
+              </m:r>
+            </m:den>
+          </m:f>
+          <m:r>
+            <m:rPr>
+              <m:sty m:val="p"/>
+            </m:rPr>
+            <w:rPr>
+              <w:rFonts w:ascii="Cambria Math" w:eastAsiaTheme="minorEastAsia" w:hAnsi="Cambria Math"/>
+            </w:rPr>
+            <m:t>=</m:t>
+          </m:r>
+          <m:f>
+            <m:fPr>
+              <m:ctrlPr>
+                <w:rPr>
+                  <w:rFonts w:ascii="Cambria Math" w:hAnsi="Cambria Math"/>
+                  <w:i/>
+                </w:rPr>
+              </m:ctrlPr>
+            </m:fPr>
+            <m:num>
+              <m:r>
+                <w:rPr>
+                  <w:rFonts w:ascii="Cambria Math" w:hAnsi="Cambria Math"/>
+                </w:rPr>
+                <m:t xml:space="preserve">∑τ*t </m:t>
+              </m:r>
+            </m:num>
+            <m:den>
+              <m:r>
+                <w:rPr>
+                  <w:rFonts w:ascii="Cambria Math" w:hAnsi="Cambria Math"/>
+                </w:rPr>
+                <m:t>I*2π</m:t>
+              </m:r>
+            </m:den>
+          </m:f>
+        </m:oMath>
+      </m:oMathPara>
+    </w:p>
+    <w:p>
+      <w:pPr>
+        <w:rPr>
+          <w:rFonts w:eastAsiaTheme="minorEastAsia"/>
+        </w:rPr>
+      </w:pPr>
+      <w:r>
+        <w:rPr>
+          <w:rFonts w:eastAsiaTheme="minorEastAsia"/>
+        </w:rPr>
+        <w:t xml:space="preserve">As seen in our Torque notes earlier, the </w:t>
+      </w:r>
+      <w:r>
+        <w:rPr>
+          <w:rFonts w:eastAsiaTheme="minorEastAsia"/>
+          <w:i/>
+        </w:rPr>
+        <w:t xml:space="preserve">I  </w:t>
+      </w:r>
+      <w:r>
+        <w:rPr>
+          <w:rFonts w:eastAsiaTheme="minorEastAsia"/>
+        </w:rPr>
+        <w:t>in this formula represents the moment of inertia for the sphere. In order to find the moment of Inertia that the sphere has, we need to use the formula below:</w:t>
+      </w:r>
+    </w:p>
+    <w:p>
+      <w:pPr>
+        <w:rPr>
+          <w:rFonts w:ascii="Cambria Math" w:eastAsiaTheme="minorEastAsia" w:hAnsi="Cambria Math"/>
+        </w:rPr>
+      </w:pPr>
+      <m:oMathPara>
+        <m:oMath>
+          <m:sSub>
+            <m:sSubPr>
+              <m:ctrlPr>
+                <w:rPr>
+                  <w:rFonts w:ascii="Cambria Math" w:eastAsiaTheme="minorEastAsia" w:hAnsi="Cambria Math" w:cs="Cambria Math"/>
+                  <w:i/>
+                </w:rPr>
+              </m:ctrlPr>
+            </m:sSubPr>
+            <m:e>
+              <m:r>
+                <w:rPr>
+                  <w:rFonts w:ascii="Cambria Math" w:eastAsiaTheme="minorEastAsia" w:hAnsi="Cambria Math" w:cs="Cambria Math"/>
+                </w:rPr>
+                <m:t>I</m:t>
+              </m:r>
+            </m:e>
+            <m:sub>
+              <m:r>
+                <w:rPr>
+                  <w:rFonts w:ascii="Cambria Math" w:eastAsiaTheme="minorEastAsia" w:hAnsi="Cambria Math" w:cs="Cambria Math"/>
+                </w:rPr>
+                <m:t>s</m:t>
+              </m:r>
+              <m:r>
+                <w:rPr>
+                  <w:rFonts w:ascii="Cambria Math" w:eastAsiaTheme="minorEastAsia" w:hAnsi="Cambria Math"/>
+                </w:rPr>
+                <m:t>phere</m:t>
+              </m:r>
+            </m:sub>
+          </m:sSub>
+          <m:r>
+            <w:rPr>
+              <w:rFonts w:ascii="Cambria Math" w:eastAsiaTheme="minorEastAsia" w:hAnsi="Cambria Math"/>
+            </w:rPr>
+            <m:t xml:space="preserve">= </m:t>
+          </m:r>
+          <m:f>
+            <m:fPr>
+              <m:ctrlPr>
+                <w:rPr>
+                  <w:rFonts w:ascii="Cambria Math" w:eastAsiaTheme="minorEastAsia" w:hAnsi="Cambria Math"/>
+                  <w:i/>
+                </w:rPr>
+              </m:ctrlPr>
+            </m:fPr>
+            <m:num>
+              <m:r>
+                <w:rPr>
+                  <w:rFonts w:ascii="Cambria Math" w:eastAsiaTheme="minorEastAsia" w:hAnsi="Cambria Math"/>
+                </w:rPr>
+                <m:t>2*m*</m:t>
+              </m:r>
+              <m:sSup>
+                <m:sSupPr>
+                  <m:ctrlPr>
+                    <w:rPr>
+                      <w:rFonts w:ascii="Cambria Math" w:eastAsiaTheme="minorEastAsia" w:hAnsi="Cambria Math"/>
+                      <w:i/>
+                    </w:rPr>
+                  </m:ctrlPr>
+                </m:sSupPr>
+                <m:e>
+                  <m:r>
+                    <w:rPr>
+                      <w:rFonts w:ascii="Cambria Math" w:eastAsiaTheme="minorEastAsia" w:hAnsi="Cambria Math"/>
+                    </w:rPr>
+                    <m:t>r</m:t>
+                  </m:r>
+                </m:e>
+                <m:sup>
+                  <m:r>
+                    <w:rPr>
+                      <w:rFonts w:ascii="Cambria Math" w:eastAsiaTheme="minorEastAsia" w:hAnsi="Cambria Math"/>
+                    </w:rPr>
+                    <m:t>2</m:t>
+                  </m:r>
+                </m:sup>
+              </m:sSup>
+            </m:num>
+            <m:den>
+              <m:r>
+                <w:rPr>
+                  <w:rFonts w:ascii="Cambria Math" w:eastAsiaTheme="minorEastAsia" w:hAnsi="Cambria Math"/>
+                </w:rPr>
+                <m:t>5</m:t>
+              </m:r>
+            </m:den>
+          </m:f>
+        </m:oMath>
+      </m:oMathPara>
+    </w:p>
+    <w:p>
+      <w:pPr>
+        <w:rPr>
+          <w:rFonts w:eastAsiaTheme="minorEastAsia"/>
+        </w:rPr>
+      </w:pPr>
+      <w:r>
+        <w:rPr>
+          <w:rFonts w:eastAsiaTheme="minorEastAsia"/>
+        </w:rPr>
+        <w:t>If we use this formula we find that the sphere’s moment of Inertia is 160kg∙m</w:t>
+      </w:r>
+      <w:r>
+        <w:rPr>
+          <w:rFonts w:eastAsiaTheme="minorEastAsia"/>
+          <w:vertAlign w:val="superscript"/>
+        </w:rPr>
+        <w:t>2</w:t>
+      </w:r>
+      <w:r>
+        <w:rPr>
+          <w:rFonts w:eastAsiaTheme="minorEastAsia"/>
+        </w:rPr>
+        <w:t xml:space="preserve">. </w:t>
+      </w:r>
+    </w:p>
+    <w:p>
+      <w:pPr>
+        <w:rPr>
+          <w:rFonts w:ascii="Cambria Math" w:eastAsiaTheme="minorEastAsia" w:hAnsi="Cambria Math"/>
+        </w:rPr>
+      </w:pPr>
+      <m:oMathPara>
+        <m:oMath>
+          <m:sSub>
+            <m:sSubPr>
+              <m:ctrlPr>
+                <w:rPr>
+                  <w:rFonts w:ascii="Cambria Math" w:eastAsiaTheme="minorEastAsia" w:hAnsi="Cambria Math" w:cs="Cambria Math"/>
+                  <w:i/>
+                </w:rPr>
+              </m:ctrlPr>
+            </m:sSubPr>
+            <m:e>
+              <m:r>
+                <w:rPr>
+                  <w:rFonts w:ascii="Cambria Math" w:eastAsiaTheme="minorEastAsia" w:hAnsi="Cambria Math" w:cs="Cambria Math"/>
+                </w:rPr>
+                <m:t>I</m:t>
+              </m:r>
+            </m:e>
+            <m:sub>
+              <m:r>
+                <w:rPr>
+                  <w:rFonts w:ascii="Cambria Math" w:eastAsiaTheme="minorEastAsia" w:hAnsi="Cambria Math" w:cs="Cambria Math"/>
+                </w:rPr>
+                <m:t>s</m:t>
+              </m:r>
+              <m:r>
+                <w:rPr>
+                  <w:rFonts w:ascii="Cambria Math" w:eastAsiaTheme="minorEastAsia" w:hAnsi="Cambria Math"/>
+                </w:rPr>
+                <m:t>phere</m:t>
+              </m:r>
+            </m:sub>
+          </m:sSub>
+          <m:r>
+            <w:rPr>
+              <w:rFonts w:ascii="Cambria Math" w:eastAsiaTheme="minorEastAsia" w:hAnsi="Cambria Math"/>
+            </w:rPr>
+            <m:t xml:space="preserve">= </m:t>
+          </m:r>
+          <m:f>
+            <m:fPr>
+              <m:ctrlPr>
+                <w:rPr>
+                  <w:rFonts w:ascii="Cambria Math" w:eastAsiaTheme="minorEastAsia" w:hAnsi="Cambria Math"/>
+                  <w:i/>
+                </w:rPr>
+              </m:ctrlPr>
+            </m:fPr>
+            <m:num>
+              <m:r>
+                <w:rPr>
+                  <w:rFonts w:ascii="Cambria Math" w:eastAsiaTheme="minorEastAsia" w:hAnsi="Cambria Math"/>
+                </w:rPr>
+                <m:t>2*100*</m:t>
+              </m:r>
+              <m:sSup>
+                <m:sSupPr>
+                  <m:ctrlPr>
+                    <w:rPr>
+                      <w:rFonts w:ascii="Cambria Math" w:eastAsiaTheme="minorEastAsia" w:hAnsi="Cambria Math"/>
+                      <w:i/>
+                    </w:rPr>
+                  </m:ctrlPr>
+                </m:sSupPr>
+                <m:e>
+                  <m:r>
+                    <w:rPr>
+                      <w:rFonts w:ascii="Cambria Math" w:eastAsiaTheme="minorEastAsia" w:hAnsi="Cambria Math"/>
+                    </w:rPr>
+                    <m:t>2</m:t>
+                  </m:r>
+                </m:e>
+                <m:sup>
+                  <m:r>
+                    <w:rPr>
+                      <w:rFonts w:ascii="Cambria Math" w:eastAsiaTheme="minorEastAsia" w:hAnsi="Cambria Math"/>
+                    </w:rPr>
+                    <m:t>2</m:t>
+                  </m:r>
+                </m:sup>
+              </m:sSup>
+            </m:num>
+            <m:den>
+              <m:r>
+                <w:rPr>
+                  <w:rFonts w:ascii="Cambria Math" w:eastAsiaTheme="minorEastAsia" w:hAnsi="Cambria Math"/>
+                </w:rPr>
+                <m:t>5</m:t>
+              </m:r>
+            </m:den>
+          </m:f>
+          <m:r>
+            <w:rPr>
+              <w:rFonts w:ascii="Cambria Math" w:eastAsiaTheme="minorEastAsia" w:hAnsi="Cambria Math"/>
+            </w:rPr>
+            <m:t>=160 kg∙</m:t>
+          </m:r>
+          <m:sSup>
+            <m:sSupPr>
+              <m:ctrlPr>
+                <w:rPr>
+                  <w:rFonts w:ascii="Cambria Math" w:eastAsiaTheme="minorEastAsia" w:hAnsi="Cambria Math"/>
+                  <w:i/>
+                </w:rPr>
+              </m:ctrlPr>
+            </m:sSupPr>
+            <m:e>
+              <m:r>
+                <w:rPr>
+                  <w:rFonts w:ascii="Cambria Math" w:eastAsiaTheme="minorEastAsia" w:hAnsi="Cambria Math"/>
+                </w:rPr>
+                <m:t>m</m:t>
+              </m:r>
+            </m:e>
+            <m:sup>
+              <m:r>
+                <w:rPr>
+                  <w:rFonts w:ascii="Cambria Math" w:eastAsiaTheme="minorEastAsia" w:hAnsi="Cambria Math"/>
+                </w:rPr>
+                <m:t>2</m:t>
+              </m:r>
+            </m:sup>
+          </m:sSup>
+        </m:oMath>
+      </m:oMathPara>
+    </w:p>
+    <w:p>
+      <w:r>
+        <w:t>Now that we found our moment of Inertia for the sphere, we can now use it in the formula seen earlier in this example in order to find our revolutions per second (RPS).</w:t>
+      </w:r>
+    </w:p>
+    <w:p>
+      <w:pPr>
+        <w:rPr>
+          <w:rFonts w:ascii="Cambria Math" w:eastAsiaTheme="minorEastAsia" w:hAnsi="Cambria Math"/>
+        </w:rPr>
+      </w:pPr>
+      <m:oMathPara>
+        <m:oMath>
+          <m:r>
+            <w:rPr>
+              <w:rFonts w:ascii="Cambria Math" w:hAnsi="Cambria Math"/>
+            </w:rPr>
+            <m:t>RPS=</m:t>
+          </m:r>
+          <m:f>
+            <m:fPr>
+              <m:ctrlPr>
+                <w:rPr>
+                  <w:rFonts w:ascii="Cambria Math" w:hAnsi="Cambria Math"/>
+                  <w:i/>
+                </w:rPr>
+              </m:ctrlPr>
+            </m:fPr>
+            <m:num>
+              <m:r>
+                <w:rPr>
+                  <w:rFonts w:ascii="Cambria Math" w:hAnsi="Cambria Math"/>
+                </w:rPr>
+                <m:t>ω</m:t>
+              </m:r>
+            </m:num>
+            <m:den>
+              <m:r>
+                <w:rPr>
+                  <w:rFonts w:ascii="Cambria Math" w:hAnsi="Cambria Math"/>
+                </w:rPr>
+                <m:t>2π</m:t>
+              </m:r>
+            </m:den>
+          </m:f>
+          <m:r>
+            <m:rPr>
+              <m:sty m:val="p"/>
+            </m:rPr>
+            <w:rPr>
+              <w:rFonts w:ascii="Cambria Math" w:eastAsiaTheme="minorEastAsia" w:hAnsi="Cambria Math"/>
+            </w:rPr>
+            <m:t>=</m:t>
+          </m:r>
+          <m:f>
+            <m:fPr>
+              <m:ctrlPr>
+                <w:rPr>
+                  <w:rFonts w:ascii="Cambria Math" w:hAnsi="Cambria Math"/>
+                  <w:i/>
+                </w:rPr>
+              </m:ctrlPr>
+            </m:fPr>
+            <m:num>
+              <m:r>
+                <w:rPr>
+                  <w:rFonts w:ascii="Cambria Math" w:hAnsi="Cambria Math"/>
+                </w:rPr>
+                <m:t xml:space="preserve">5000*0.1 </m:t>
+              </m:r>
+            </m:num>
+            <m:den>
+              <m:r>
+                <w:rPr>
+                  <w:rFonts w:ascii="Cambria Math" w:hAnsi="Cambria Math"/>
+                </w:rPr>
+                <m:t>160*2π</m:t>
+              </m:r>
+            </m:den>
+          </m:f>
+          <m:r>
+            <w:rPr>
+              <w:rFonts w:ascii="Cambria Math" w:hAnsi="Cambria Math"/>
+            </w:rPr>
+            <m:t xml:space="preserve">=0.4973591972 </m:t>
+          </m:r>
+          <m:f>
+            <m:fPr>
+              <m:ctrlPr>
+                <w:rPr>
+                  <w:rFonts w:ascii="Cambria Math" w:hAnsi="Cambria Math"/>
+                  <w:i/>
+                </w:rPr>
+              </m:ctrlPr>
+            </m:fPr>
+            <m:num>
+              <m:r>
+                <w:rPr>
+                  <w:rFonts w:ascii="Cambria Math" w:hAnsi="Cambria Math"/>
+                </w:rPr>
+                <m:t>Rotations</m:t>
+              </m:r>
+            </m:num>
+            <m:den>
+              <m:r>
+                <w:rPr>
+                  <w:rFonts w:ascii="Cambria Math" w:hAnsi="Cambria Math"/>
+                </w:rPr>
+                <m:t>second</m:t>
+              </m:r>
+            </m:den>
+          </m:f>
+          <m:r>
+            <w:rPr>
+              <w:rFonts w:ascii="Cambria Math" w:hAnsi="Cambria Math"/>
+            </w:rPr>
+            <m:t xml:space="preserve"> </m:t>
+          </m:r>
+        </m:oMath>
+      </m:oMathPara>
+    </w:p>
+    <w:p>
+      <w:pPr>
+        <w:rPr>
+          <w:rFonts w:eastAsiaTheme="minorEastAsia"/>
+        </w:rPr>
+      </w:pPr>
+      <w:r>
+        <w:rPr>
+          <w:rFonts w:eastAsiaTheme="minorEastAsia"/>
+        </w:rPr>
+        <w:t>Now that we finally have our Rotations per Second, we now need to find the rest of the information we’re missing. We’re currently missing the air density and the velocity.</w:t>
+      </w:r>
+    </w:p>
+    <w:p>
+      <w:pPr>
+        <w:rPr>
+          <w:rFonts w:eastAsiaTheme="minorEastAsia"/>
+        </w:rPr>
+      </w:pPr>
+      <w:r>
+        <w:rPr>
+          <w:rFonts w:eastAsiaTheme="minorEastAsia"/>
+        </w:rPr>
+        <w:t xml:space="preserve">In order to found the air density we need to use what we’ve learned in our drag example. The formula for air density has the absolute pressure and the absolute temperature which we do not know. We do however know that the </w:t>
+      </w:r>
+      <w:r>
+        <w:t>specific gas constant for dry air on Earth is 286.9 J/Kg K.</w:t>
+      </w:r>
+    </w:p>
+    <w:p>
+      <w:pPr>
+        <w:rPr>
+          <w:rFonts w:ascii="Cambria Math" w:eastAsiaTheme="minorEastAsia" w:hAnsi="Cambria Math"/>
+        </w:rPr>
+      </w:pPr>
+      <m:oMathPara>
+        <m:oMath>
+          <m:r>
+            <w:rPr>
+              <w:rFonts w:ascii="Cambria Math" w:hAnsi="Cambria Math"/>
+            </w:rPr>
+            <m:t xml:space="preserve">Density = </m:t>
+          </m:r>
+          <m:f>
+            <m:fPr>
+              <m:ctrlPr>
+                <w:rPr>
+                  <w:rFonts w:ascii="Cambria Math" w:hAnsi="Cambria Math"/>
+                  <w:i/>
+                </w:rPr>
+              </m:ctrlPr>
+            </m:fPr>
+            <m:num>
+              <m:r>
+                <w:rPr>
+                  <w:rFonts w:ascii="Cambria Math" w:hAnsi="Cambria Math"/>
+                </w:rPr>
+                <m:t>absolute pressure</m:t>
+              </m:r>
+            </m:num>
+            <m:den>
+              <m:r>
+                <w:rPr>
+                  <w:rFonts w:ascii="Cambria Math" w:hAnsi="Cambria Math"/>
+                </w:rPr>
+                <m:t>(specific gas constant * Absolute temperature)</m:t>
+              </m:r>
+            </m:den>
+          </m:f>
+        </m:oMath>
+      </m:oMathPara>
+    </w:p>
+    <w:p>
+      <w:pPr>
+        <w:rPr>
+          <w:rFonts w:eastAsiaTheme="minorEastAsia"/>
+        </w:rPr>
+      </w:pPr>
+      <w:r>
+        <w:rPr>
+          <w:rFonts w:eastAsiaTheme="minorEastAsia"/>
+        </w:rPr>
+        <w:t>So we need to find the pressure. To refresh your memory here’s the formula we need to use to find the pressure.</w:t>
+      </w:r>
+    </w:p>
+    <w:p>
+      <w:pPr>
+        <w:rPr>
+          <w:rFonts w:eastAsiaTheme="minorEastAsia"/>
+        </w:rPr>
+      </w:pPr>
+      <m:oMathPara>
+        <m:oMath>
+          <m:r>
+            <w:rPr>
+              <w:rFonts w:ascii="Cambria Math" w:hAnsi="Cambria Math"/>
+            </w:rPr>
+            <m:t>Pressure=</m:t>
+          </m:r>
+          <m:f>
+            <m:fPr>
+              <m:ctrlPr>
+                <w:rPr>
+                  <w:rFonts w:ascii="Cambria Math" w:hAnsi="Cambria Math"/>
+                  <w:i/>
+                </w:rPr>
+              </m:ctrlPr>
+            </m:fPr>
+            <m:num>
+              <m:r>
+                <w:rPr>
+                  <w:rFonts w:ascii="Cambria Math" w:hAnsi="Cambria Math"/>
+                </w:rPr>
+                <m:t>Force</m:t>
+              </m:r>
+            </m:num>
+            <m:den>
+              <m:r>
+                <w:rPr>
+                  <w:rFonts w:ascii="Cambria Math" w:hAnsi="Cambria Math"/>
+                </w:rPr>
+                <m:t>Area of Contact</m:t>
+              </m:r>
+            </m:den>
+          </m:f>
+        </m:oMath>
+      </m:oMathPara>
+    </w:p>
+    <w:p>
+      <w:pPr>
+        <w:rPr>
+          <w:rFonts w:eastAsiaTheme="minorEastAsia"/>
+        </w:rPr>
+      </w:pPr>
+      <w:r>
+        <w:rPr>
+          <w:rFonts w:eastAsiaTheme="minorEastAsia"/>
+        </w:rPr>
+        <w:t xml:space="preserve">From the drag example, we know that the area of contact for a sphere is simply a circle, which we can find the area for using the formula </w:t>
+      </w:r>
+      <m:oMath>
+        <m:r>
+          <w:rPr>
+            <w:rFonts w:ascii="Cambria Math" w:eastAsiaTheme="minorEastAsia" w:hAnsi="Cambria Math"/>
+          </w:rPr>
+          <m:t>π</m:t>
+        </m:r>
+        <m:sSup>
+          <m:sSupPr>
+            <m:ctrlPr>
+              <w:rPr>
+                <w:rFonts w:ascii="Cambria Math" w:eastAsiaTheme="minorEastAsia" w:hAnsi="Cambria Math"/>
+                <w:i/>
+              </w:rPr>
+            </m:ctrlPr>
+          </m:sSupPr>
+          <m:e>
+            <m:r>
+              <w:rPr>
+                <w:rFonts w:ascii="Cambria Math" w:eastAsiaTheme="minorEastAsia" w:hAnsi="Cambria Math"/>
+              </w:rPr>
+              <m:t>r</m:t>
+            </m:r>
+          </m:e>
+          <m:sup>
+            <m:r>
+              <w:rPr>
+                <w:rFonts w:ascii="Cambria Math" w:eastAsiaTheme="minorEastAsia" w:hAnsi="Cambria Math"/>
+              </w:rPr>
+              <m:t>2</m:t>
+            </m:r>
+          </m:sup>
+        </m:sSup>
+      </m:oMath>
+      <w:r>
+        <w:rPr>
+          <w:rFonts w:eastAsiaTheme="minorEastAsia"/>
+        </w:rPr>
+        <w:t>.</w:t>
+      </w:r>
+    </w:p>
+    <w:p>
+      <w:pPr>
+        <w:rPr>
+          <w:rFonts w:eastAsiaTheme="minorEastAsia"/>
+        </w:rPr>
+      </w:pPr>
+      <m:oMathPara>
+        <m:oMath>
+          <m:r>
+            <w:rPr>
+              <w:rFonts w:ascii="Cambria Math" w:eastAsiaTheme="minorEastAsia" w:hAnsi="Cambria Math"/>
+            </w:rPr>
+            <m:t>π*</m:t>
+          </m:r>
+          <m:sSup>
+            <m:sSupPr>
+              <m:ctrlPr>
+                <w:rPr>
+                  <w:rFonts w:ascii="Cambria Math" w:eastAsiaTheme="minorEastAsia" w:hAnsi="Cambria Math"/>
+                  <w:i/>
+                </w:rPr>
+              </m:ctrlPr>
+            </m:sSupPr>
+            <m:e>
+              <m:r>
+                <w:rPr>
+                  <w:rFonts w:ascii="Cambria Math" w:eastAsiaTheme="minorEastAsia" w:hAnsi="Cambria Math"/>
+                </w:rPr>
+                <m:t>2</m:t>
+              </m:r>
+            </m:e>
+            <m:sup>
+              <m:r>
+                <w:rPr>
+                  <w:rFonts w:ascii="Cambria Math" w:eastAsiaTheme="minorEastAsia" w:hAnsi="Cambria Math"/>
+                </w:rPr>
+                <m:t>2</m:t>
+              </m:r>
+            </m:sup>
+          </m:sSup>
+          <m:r>
+            <w:rPr>
+              <w:rFonts w:ascii="Cambria Math" w:eastAsiaTheme="minorEastAsia" w:hAnsi="Cambria Math"/>
+            </w:rPr>
+            <m:t>≈12.56637061</m:t>
+          </m:r>
+          <m:sSup>
+            <m:sSupPr>
+              <m:ctrlPr>
+                <w:rPr>
+                  <w:rFonts w:ascii="Cambria Math" w:eastAsiaTheme="minorEastAsia" w:hAnsi="Cambria Math"/>
+                  <w:i/>
+                </w:rPr>
+              </m:ctrlPr>
+            </m:sSupPr>
+            <m:e>
+              <m:r>
+                <w:rPr>
+                  <w:rFonts w:ascii="Cambria Math" w:eastAsiaTheme="minorEastAsia" w:hAnsi="Cambria Math"/>
+                </w:rPr>
+                <m:t>m</m:t>
+              </m:r>
+            </m:e>
+            <m:sup>
+              <m:r>
+                <w:rPr>
+                  <w:rFonts w:ascii="Cambria Math" w:eastAsiaTheme="minorEastAsia" w:hAnsi="Cambria Math"/>
+                </w:rPr>
+                <m:t>2</m:t>
+              </m:r>
+            </m:sup>
+          </m:sSup>
+        </m:oMath>
+      </m:oMathPara>
+    </w:p>
+    <w:p>
+      <w:pPr>
+        <w:rPr>
+          <w:rFonts w:eastAsiaTheme="minorEastAsia"/>
+        </w:rPr>
+      </w:pPr>
+      <w:r>
+        <w:rPr>
+          <w:rFonts w:eastAsiaTheme="minorEastAsia"/>
+        </w:rPr>
+        <w:t xml:space="preserve">We now have the information needed to find the pressure. </w:t>
+      </w:r>
+    </w:p>
+    <w:p>
+      <w:pPr>
+        <w:rPr>
+          <w:rFonts w:eastAsiaTheme="minorEastAsia"/>
+        </w:rPr>
+      </w:pPr>
+      <m:oMathPara>
+        <m:oMath>
+          <m:r>
+            <w:rPr>
+              <w:rFonts w:ascii="Cambria Math" w:hAnsi="Cambria Math"/>
+            </w:rPr>
+            <m:t>Pressure=</m:t>
+          </m:r>
+          <m:f>
+            <m:fPr>
+              <m:ctrlPr>
+                <w:rPr>
+                  <w:rFonts w:ascii="Cambria Math" w:hAnsi="Cambria Math"/>
+                  <w:i/>
+                </w:rPr>
+              </m:ctrlPr>
+            </m:fPr>
+            <m:num>
+              <m:r>
+                <w:rPr>
+                  <w:rFonts w:ascii="Cambria Math" w:hAnsi="Cambria Math"/>
+                </w:rPr>
+                <m:t>50000</m:t>
+              </m:r>
+            </m:num>
+            <m:den>
+              <m:r>
+                <w:rPr>
+                  <w:rFonts w:ascii="Cambria Math" w:hAnsi="Cambria Math"/>
+                </w:rPr>
+                <m:t>12.56637061</m:t>
+              </m:r>
+            </m:den>
+          </m:f>
+          <m:r>
+            <w:rPr>
+              <w:rFonts w:ascii="Cambria Math" w:eastAsiaTheme="minorEastAsia" w:hAnsi="Cambria Math"/>
+            </w:rPr>
+            <m:t>≈3978.873579 Pascals</m:t>
+          </m:r>
+        </m:oMath>
+      </m:oMathPara>
+    </w:p>
+    <w:p>
+      <w:pPr>
+        <w:rPr>
+          <w:rFonts w:eastAsiaTheme="minorEastAsia"/>
+        </w:rPr>
+      </w:pPr>
+      <w:r>
+        <w:rPr>
+          <w:rFonts w:eastAsiaTheme="minorEastAsia"/>
+        </w:rPr>
+        <w:t>We now have the pressure, which means we are only missing one more piece of information, the absolute temperature. In our example the sphere is exposed to an environment of 20 degrees Celsius. In the drag example we used the conversion below to find the absolute temperature.</w:t>
+      </w:r>
+    </w:p>
+    <w:p>
+      <w:pPr>
+        <w:rPr>
+          <w:rFonts w:eastAsiaTheme="minorEastAsia"/>
+        </w:rPr>
+      </w:pPr>
+      <m:oMathPara>
+        <m:oMath>
+          <m:r>
+            <w:rPr>
+              <w:rFonts w:ascii="Cambria Math" w:hAnsi="Cambria Math"/>
+            </w:rPr>
+            <m:t xml:space="preserve">1 Celsius= </m:t>
+          </m:r>
+          <m:r>
+            <m:rPr>
+              <m:sty m:val="p"/>
+            </m:rPr>
+            <w:rPr>
+              <w:rFonts w:ascii="Cambria Math" w:eastAsiaTheme="minorEastAsia" w:hAnsi="Cambria Math"/>
+            </w:rPr>
+            <m:t>274.15 Kelvin</m:t>
+          </m:r>
+        </m:oMath>
+      </m:oMathPara>
+    </w:p>
+    <w:p>
+      <w:pPr>
+        <w:rPr>
+          <w:rFonts w:eastAsiaTheme="minorEastAsia"/>
+        </w:rPr>
+      </w:pPr>
+      <m:oMathPara>
+        <m:oMath>
+          <m:r>
+            <w:rPr>
+              <w:rFonts w:ascii="Cambria Math" w:eastAsiaTheme="minorEastAsia" w:hAnsi="Cambria Math"/>
+            </w:rPr>
+            <m:t>20 Celsius=20*274.15 Kelvin=5483 Kelvin</m:t>
+          </m:r>
+        </m:oMath>
+      </m:oMathPara>
+    </w:p>
+    <w:p>
+      <w:pPr>
+        <w:rPr>
+          <w:rFonts w:eastAsiaTheme="minorEastAsia"/>
+        </w:rPr>
+      </w:pPr>
+      <w:r>
+        <w:rPr>
+          <w:rFonts w:eastAsiaTheme="minorEastAsia"/>
+        </w:rPr>
+        <w:lastRenderedPageBreak/>
+        <w:t xml:space="preserve">We now have enough information to find the air density around the sphere using the formula we saw earlier in this example. </w:t>
+      </w:r>
+    </w:p>
+    <w:p>
+      <w:pPr>
+        <w:rPr>
+          <w:rFonts w:ascii="Cambria Math" w:eastAsiaTheme="minorEastAsia" w:hAnsi="Cambria Math"/>
+        </w:rPr>
+      </w:pPr>
+      <w:r>
+        <w:rPr>
+          <w:rFonts w:ascii="Cambria Math" w:eastAsiaTheme="minorEastAsia" w:hAnsi="Cambria Math"/>
+        </w:rPr>
+        <w:t xml:space="preserve"> </w:t>
+      </w:r>
+      <m:oMath>
+        <m:r>
+          <m:rPr>
+            <m:sty m:val="p"/>
+          </m:rPr>
+          <w:rPr>
+            <w:rFonts w:ascii="Cambria Math" w:hAnsi="Cambria Math"/>
+          </w:rPr>
+          <w:br/>
+        </m:r>
+      </m:oMath>
+      <m:oMathPara>
+        <m:oMath>
+          <m:r>
+            <w:rPr>
+              <w:rFonts w:ascii="Cambria Math" w:hAnsi="Cambria Math"/>
+            </w:rPr>
+            <m:t xml:space="preserve">Density = </m:t>
+          </m:r>
+          <m:f>
+            <m:fPr>
+              <m:ctrlPr>
+                <w:rPr>
+                  <w:rFonts w:ascii="Cambria Math" w:hAnsi="Cambria Math"/>
+                  <w:i/>
+                </w:rPr>
+              </m:ctrlPr>
+            </m:fPr>
+            <m:num>
+              <m:r>
+                <w:rPr>
+                  <w:rFonts w:ascii="Cambria Math" w:hAnsi="Cambria Math"/>
+                </w:rPr>
+                <m:t>3978.873579</m:t>
+              </m:r>
+            </m:num>
+            <m:den>
+              <m:r>
+                <w:rPr>
+                  <w:rFonts w:ascii="Cambria Math" w:hAnsi="Cambria Math"/>
+                </w:rPr>
+                <m:t>(</m:t>
+              </m:r>
+              <m:r>
+                <m:rPr>
+                  <m:sty m:val="p"/>
+                </m:rPr>
+                <w:rPr>
+                  <w:rFonts w:ascii="Cambria Math" w:hAnsi="Cambria Math"/>
+                </w:rPr>
+                <m:t xml:space="preserve">286.9 </m:t>
+              </m:r>
+              <m:r>
+                <w:rPr>
+                  <w:rFonts w:ascii="Cambria Math" w:hAnsi="Cambria Math"/>
+                </w:rPr>
+                <m:t xml:space="preserve"> * 5483)</m:t>
+              </m:r>
+            </m:den>
+          </m:f>
+          <m:r>
+            <w:rPr>
+              <w:rFonts w:ascii="Cambria Math" w:eastAsiaTheme="minorEastAsia" w:hAnsi="Cambria Math"/>
+            </w:rPr>
+            <m:t xml:space="preserve"> ≈0.0025293641</m:t>
+          </m:r>
+          <m:f>
+            <m:fPr>
+              <m:type m:val="skw"/>
+              <m:ctrlPr>
+                <w:rPr>
+                  <w:rFonts w:ascii="Cambria Math" w:hAnsi="Cambria Math"/>
+                  <w:i/>
+                </w:rPr>
+              </m:ctrlPr>
+            </m:fPr>
+            <m:num>
+              <m:r>
+                <w:rPr>
+                  <w:rFonts w:ascii="Cambria Math" w:hAnsi="Cambria Math"/>
+                </w:rPr>
+                <m:t>kg</m:t>
+              </m:r>
+            </m:num>
+            <m:den>
+              <m:sSup>
+                <m:sSupPr>
+                  <m:ctrlPr>
+                    <w:rPr>
+                      <w:rFonts w:ascii="Cambria Math" w:hAnsi="Cambria Math"/>
+                      <w:i/>
+                    </w:rPr>
+                  </m:ctrlPr>
+                </m:sSupPr>
+                <m:e>
+                  <m:r>
+                    <w:rPr>
+                      <w:rFonts w:ascii="Cambria Math" w:hAnsi="Cambria Math"/>
+                    </w:rPr>
+                    <m:t>m</m:t>
+                  </m:r>
+                </m:e>
+                <m:sup>
+                  <m:r>
+                    <w:rPr>
+                      <w:rFonts w:ascii="Cambria Math" w:hAnsi="Cambria Math"/>
+                    </w:rPr>
+                    <m:t>3</m:t>
+                  </m:r>
+                </m:sup>
+              </m:sSup>
+            </m:den>
+          </m:f>
+        </m:oMath>
+      </m:oMathPara>
+    </w:p>
+    <w:p>
+      <w:pPr>
+        <w:rPr>
+          <w:rFonts w:ascii="Cambria Math" w:eastAsiaTheme="minorEastAsia" w:hAnsi="Cambria Math"/>
+        </w:rPr>
+      </w:pPr>
+      <w:r>
+        <w:rPr>
+          <w:rFonts w:ascii="Cambria Math" w:eastAsiaTheme="minorEastAsia" w:hAnsi="Cambria Math"/>
+        </w:rPr>
+        <w:t>We almost have everything we need to find the lift force of the sphere, we’re only missing the velocity.</w:t>
+      </w:r>
+    </w:p>
+    <w:p>
+      <w:pPr>
+        <w:rPr>
+          <w:rFonts w:eastAsiaTheme="minorEastAsia"/>
+        </w:rPr>
+      </w:pPr>
+      <w:r>
+        <w:rPr>
+          <w:rFonts w:ascii="Cambria Math" w:eastAsiaTheme="minorEastAsia" w:hAnsi="Cambria Math"/>
+        </w:rPr>
+        <w:t>In order to find the velocity, we need to do exactly what we did in the drag example, which was use the formula below.</w:t>
+      </w:r>
+      <m:oMath>
+        <m:r>
+          <m:rPr>
+            <m:sty m:val="p"/>
+          </m:rPr>
+          <w:rPr>
+            <w:rFonts w:ascii="Cambria Math" w:hAnsi="Cambria Math"/>
+          </w:rPr>
+          <w:br/>
+        </m:r>
+      </m:oMath>
+      <m:oMathPara>
+        <m:oMath>
+          <m:r>
+            <w:rPr>
+              <w:rFonts w:ascii="Cambria Math" w:hAnsi="Cambria Math"/>
+            </w:rPr>
+            <m:t xml:space="preserve">Velocity= </m:t>
+          </m:r>
+          <m:f>
+            <m:fPr>
+              <m:ctrlPr>
+                <w:rPr>
+                  <w:rFonts w:ascii="Cambria Math" w:hAnsi="Cambria Math"/>
+                  <w:i/>
+                </w:rPr>
+              </m:ctrlPr>
+            </m:fPr>
+            <m:num>
+              <m:r>
+                <w:rPr>
+                  <w:rFonts w:ascii="Cambria Math" w:hAnsi="Cambria Math"/>
+                </w:rPr>
+                <m:t>Force</m:t>
+              </m:r>
+            </m:num>
+            <m:den>
+              <m:r>
+                <w:rPr>
+                  <w:rFonts w:ascii="Cambria Math" w:hAnsi="Cambria Math"/>
+                </w:rPr>
+                <m:t>Mass</m:t>
+              </m:r>
+            </m:den>
+          </m:f>
+          <m:r>
+            <w:rPr>
+              <w:rFonts w:ascii="Cambria Math" w:hAnsi="Cambria Math"/>
+            </w:rPr>
+            <m:t>*time</m:t>
+          </m:r>
+        </m:oMath>
+      </m:oMathPara>
+    </w:p>
+    <w:p>
+      <w:pPr>
+        <w:rPr>
+          <w:rFonts w:eastAsiaTheme="minorEastAsia"/>
+        </w:rPr>
+      </w:pPr>
+      <m:oMathPara>
+        <m:oMath>
+          <m:r>
+            <w:rPr>
+              <w:rFonts w:ascii="Cambria Math" w:hAnsi="Cambria Math"/>
+            </w:rPr>
+            <m:t xml:space="preserve">Velocity= </m:t>
+          </m:r>
+          <m:f>
+            <m:fPr>
+              <m:ctrlPr>
+                <w:rPr>
+                  <w:rFonts w:ascii="Cambria Math" w:hAnsi="Cambria Math"/>
+                  <w:i/>
+                </w:rPr>
+              </m:ctrlPr>
+            </m:fPr>
+            <m:num>
+              <m:r>
+                <w:rPr>
+                  <w:rFonts w:ascii="Cambria Math" w:hAnsi="Cambria Math"/>
+                </w:rPr>
+                <m:t>50000</m:t>
+              </m:r>
+            </m:num>
+            <m:den>
+              <m:r>
+                <w:rPr>
+                  <w:rFonts w:ascii="Cambria Math" w:hAnsi="Cambria Math"/>
+                </w:rPr>
+                <m:t>100</m:t>
+              </m:r>
+            </m:den>
+          </m:f>
+          <m:r>
+            <w:rPr>
+              <w:rFonts w:ascii="Cambria Math" w:hAnsi="Cambria Math"/>
+            </w:rPr>
+            <m:t>*0.1=50</m:t>
+          </m:r>
+          <m:f>
+            <m:fPr>
+              <m:type m:val="skw"/>
+              <m:ctrlPr>
+                <w:rPr>
+                  <w:rFonts w:ascii="Cambria Math" w:hAnsi="Cambria Math"/>
+                  <w:i/>
+                </w:rPr>
+              </m:ctrlPr>
+            </m:fPr>
+            <m:num>
+              <m:r>
+                <w:rPr>
+                  <w:rFonts w:ascii="Cambria Math" w:hAnsi="Cambria Math"/>
+                </w:rPr>
+                <m:t>m</m:t>
+              </m:r>
+            </m:num>
+            <m:den>
+              <m:r>
+                <w:rPr>
+                  <w:rFonts w:ascii="Cambria Math" w:hAnsi="Cambria Math"/>
+                </w:rPr>
+                <m:t>s</m:t>
+              </m:r>
+            </m:den>
+          </m:f>
+        </m:oMath>
+      </m:oMathPara>
+    </w:p>
+    <w:p>
+      <w:pPr>
+        <w:rPr>
+          <w:rFonts w:eastAsiaTheme="minorEastAsia"/>
+        </w:rPr>
+      </w:pPr>
+      <w:r>
+        <w:rPr>
+          <w:rFonts w:eastAsiaTheme="minorEastAsia"/>
+        </w:rPr>
+        <w:t>Now we have all the information needed to find the lift force of the sphere. Let’s go back to the Lift equation and fill it in with all the information we found.</w:t>
+      </w:r>
+    </w:p>
+    <w:p>
+      <w:pPr>
+        <w:rPr>
+          <w:rFonts w:ascii="Cambria Math" w:eastAsiaTheme="minorEastAsia" w:hAnsi="Cambria Math"/>
+        </w:rPr>
+      </w:pPr>
+      <m:oMathPara>
+        <m:oMath>
+          <m:r>
+            <w:rPr>
+              <w:rFonts w:ascii="Cambria Math" w:hAnsi="Cambria Math"/>
+            </w:rPr>
+            <m:t>Lift =</m:t>
+          </m:r>
+          <m:r>
+            <w:rPr>
+              <w:rFonts w:ascii="Cambria Math" w:eastAsiaTheme="minorEastAsia" w:hAnsi="Cambria Math"/>
+            </w:rPr>
+            <m:t xml:space="preserve"> </m:t>
+          </m:r>
+          <m:f>
+            <m:fPr>
+              <m:ctrlPr>
+                <w:rPr>
+                  <w:rFonts w:ascii="Cambria Math" w:eastAsiaTheme="minorEastAsia" w:hAnsi="Cambria Math"/>
+                  <w:i/>
+                </w:rPr>
+              </m:ctrlPr>
+            </m:fPr>
+            <m:num>
+              <m:r>
+                <w:rPr>
+                  <w:rFonts w:ascii="Cambria Math" w:eastAsiaTheme="minorEastAsia" w:hAnsi="Cambria Math"/>
+                </w:rPr>
+                <m:t>4</m:t>
+              </m:r>
+            </m:num>
+            <m:den>
+              <m:r>
+                <w:rPr>
+                  <w:rFonts w:ascii="Cambria Math" w:eastAsiaTheme="minorEastAsia" w:hAnsi="Cambria Math"/>
+                </w:rPr>
+                <m:t>3</m:t>
+              </m:r>
+            </m:den>
+          </m:f>
+          <m:d>
+            <m:dPr>
+              <m:ctrlPr>
+                <w:rPr>
+                  <w:rFonts w:ascii="Cambria Math" w:eastAsiaTheme="minorEastAsia" w:hAnsi="Cambria Math"/>
+                  <w:i/>
+                </w:rPr>
+              </m:ctrlPr>
+            </m:dPr>
+            <m:e>
+              <m:r>
+                <w:rPr>
+                  <w:rFonts w:ascii="Cambria Math" w:eastAsiaTheme="minorEastAsia" w:hAnsi="Cambria Math"/>
+                </w:rPr>
+                <m:t xml:space="preserve">4* </m:t>
+              </m:r>
+              <m:sSup>
+                <m:sSupPr>
+                  <m:ctrlPr>
+                    <w:rPr>
+                      <w:rFonts w:ascii="Cambria Math" w:eastAsiaTheme="minorEastAsia" w:hAnsi="Cambria Math"/>
+                      <w:i/>
+                    </w:rPr>
+                  </m:ctrlPr>
+                </m:sSupPr>
+                <m:e>
+                  <m:r>
+                    <w:rPr>
+                      <w:rFonts w:ascii="Cambria Math" w:eastAsiaTheme="minorEastAsia" w:hAnsi="Cambria Math"/>
+                    </w:rPr>
+                    <m:t>π</m:t>
+                  </m:r>
+                </m:e>
+                <m:sup>
+                  <m:r>
+                    <w:rPr>
+                      <w:rFonts w:ascii="Cambria Math" w:eastAsiaTheme="minorEastAsia" w:hAnsi="Cambria Math"/>
+                    </w:rPr>
+                    <m:t>2</m:t>
+                  </m:r>
+                </m:sup>
+              </m:sSup>
+              <m:r>
+                <w:rPr>
+                  <w:rFonts w:ascii="Cambria Math" w:eastAsiaTheme="minorEastAsia" w:hAnsi="Cambria Math"/>
+                </w:rPr>
+                <m:t xml:space="preserve">* </m:t>
+              </m:r>
+              <m:sSup>
+                <m:sSupPr>
+                  <m:ctrlPr>
+                    <w:rPr>
+                      <w:rFonts w:ascii="Cambria Math" w:eastAsiaTheme="minorEastAsia" w:hAnsi="Cambria Math"/>
+                      <w:i/>
+                    </w:rPr>
+                  </m:ctrlPr>
+                </m:sSupPr>
+                <m:e>
+                  <m:r>
+                    <w:rPr>
+                      <w:rFonts w:ascii="Cambria Math" w:eastAsiaTheme="minorEastAsia" w:hAnsi="Cambria Math"/>
+                    </w:rPr>
+                    <m:t>2</m:t>
+                  </m:r>
+                </m:e>
+                <m:sup>
+                  <m:r>
+                    <w:rPr>
+                      <w:rFonts w:ascii="Cambria Math" w:eastAsiaTheme="minorEastAsia" w:hAnsi="Cambria Math"/>
+                    </w:rPr>
+                    <m:t>3</m:t>
+                  </m:r>
+                </m:sup>
+              </m:sSup>
+              <m:r>
+                <w:rPr>
+                  <w:rFonts w:ascii="Cambria Math" w:eastAsiaTheme="minorEastAsia" w:hAnsi="Cambria Math"/>
+                </w:rPr>
+                <m:t>* 0.4973591972* 0.0025293641* 50</m:t>
+              </m:r>
+            </m:e>
+          </m:d>
+          <m:r>
+            <w:rPr>
+              <w:rFonts w:ascii="Cambria Math" w:eastAsiaTheme="minorEastAsia" w:hAnsi="Cambria Math"/>
+            </w:rPr>
+            <m:t>≈26.48743892N</m:t>
+          </m:r>
+        </m:oMath>
+      </m:oMathPara>
+    </w:p>
+    <w:p>
+      <w:pPr>
+        <w:rPr>
+          <w:rFonts w:ascii="Cambria Math" w:eastAsiaTheme="minorEastAsia" w:hAnsi="Cambria Math"/>
+        </w:rPr>
+      </w:pPr>
+      <w:r>
+        <w:rPr>
+          <w:rFonts w:ascii="Cambria Math" w:eastAsiaTheme="minorEastAsia" w:hAnsi="Cambria Math"/>
+        </w:rPr>
+        <w:t xml:space="preserve">The lift force is approximatively equal to </w:t>
+      </w:r>
+      <w:r>
+        <w:rPr>
+          <w:rFonts w:ascii="Cambria Math" w:eastAsiaTheme="minorEastAsia" w:hAnsi="Cambria Math"/>
+          <w:b/>
+        </w:rPr>
+        <w:t>26.48743892 Newtons</w:t>
+      </w:r>
+      <w:r>
+        <w:rPr>
+          <w:rFonts w:ascii="Cambria Math" w:eastAsiaTheme="minorEastAsia" w:hAnsi="Cambria Math"/>
+        </w:rPr>
+        <w:t>.</w:t>
+      </w:r>
+      <w:bookmarkStart w:id="41" w:name="_GoBack"/>
       <w:bookmarkEnd w:id="41"/>
     </w:p>
     <w:p>
-      <w:r>
-        <w:t xml:space="preserve">In video game programming, the developers may want the most realistic physics possible. </w:t>
-      </w:r>
-      <w:r>
-        <w:t xml:space="preserve">Calculating the drag force and lift force increases the realism of the video game. Plenty of video games are </w:t>
-      </w:r>
-      <w:r>
-        <w:t>dedicated to using</w:t>
-      </w:r>
-      <w:r>
-        <w:t xml:space="preserve"> realistic physics, such as the Battlefield series. Bullet trajectories are calculated </w:t>
-      </w:r>
-      <w:r>
-        <w:t>realistically. A larger projectile (like a missile from a rocket launcher) falls quicker and doesn’t go as far as a small bullet does.</w:t>
-      </w:r>
-    </w:p>
-    <w:p>
-      <w:r>
-        <w:t>Developers may also base the concept of their game on physics as well</w:t>
-      </w:r>
-      <w:r>
-        <w:t>. In games that use physics to solve puzzles, the player should know what to expect. Realistic physics due to drag force and lift can make a drastic difference between a “Game Over” screen and a “You Win!” screen.</w:t>
-      </w:r>
-    </w:p>
-    <w:p>
       <w:pPr>
         <w:pStyle w:val="Heading1"/>
       </w:pPr>
@@ -9636,36 +10992,36 @@
     </w:p>
     <w:p>
       <w:r>
+        <w:t>The concept</w:t>
+      </w:r>
+      <w:r>
+        <w:t>s</w:t>
+      </w:r>
+      <w:r>
+        <w:t xml:space="preserve"> of Drag and Lift </w:t>
+      </w:r>
+      <w:r>
+        <w:t>taught us about additional forces that are being applied on a projectile during motion. Drag force moves against the object’s velocity, and Lift force would help keep the object in the air for longer periods of time.  This concept c</w:t>
+      </w:r>
+      <w:r>
+        <w:t>ould be included into the PHYS1521 course</w:t>
+      </w:r>
+      <w:r>
+        <w:t xml:space="preserve"> during linear motion by introducing external forces during a projectile’s travel. For example, wind has a velocity and applies force on the object while it’s in the air, therefore our calculations would have to reflect that.</w:t>
+      </w:r>
+    </w:p>
+    <w:p>
+      <w:r>
+        <w:t>While these extra physics concepts may seem like an addition to projectile physics, they were there all along and therefore aren’t additional. We plan on using these in our simulation to increase the realism of our simulation.</w:t>
+      </w:r>
+    </w:p>
+    <w:p>
+      <w:pPr>
+        <w:pStyle w:val="Heading1"/>
+      </w:pPr>
+      <w:bookmarkStart w:id="43" w:name="_Toc479160374"/>
+      <w:r>
         <w:lastRenderedPageBreak/>
-        <w:t>The concept</w:t>
-      </w:r>
-      <w:r>
-        <w:t>s</w:t>
-      </w:r>
-      <w:r>
-        <w:t xml:space="preserve"> of Drag and Lift </w:t>
-      </w:r>
-      <w:r>
-        <w:t>taught us about additional forces that are being applied on a projectile during motion. Drag force moves against the object’s velocity, and Lift force would help keep the object in the air for longer periods of time.  This concept c</w:t>
-      </w:r>
-      <w:r>
-        <w:t>ould be included into the PHYS1521 course</w:t>
-      </w:r>
-      <w:r>
-        <w:t xml:space="preserve"> during linear motion by introducing external forces during a projectile’s travel. For example, wind has a velocity and applies force on the object while it’s in the air, therefore our calculations would have to reflect that.</w:t>
-      </w:r>
-    </w:p>
-    <w:p>
-      <w:r>
-        <w:t>While these extra physics concepts may seem like an addition to projectile physics, they were there all along and therefore aren’t additional. We plan on using these in our simulation to increase the realism of our simulation.</w:t>
-      </w:r>
-    </w:p>
-    <w:p>
-      <w:pPr>
-        <w:pStyle w:val="Heading1"/>
-      </w:pPr>
-      <w:bookmarkStart w:id="43" w:name="_Toc479160374"/>
-      <w:r>
         <w:t>References</w:t>
       </w:r>
       <w:bookmarkEnd w:id="43"/>
@@ -9688,7 +11044,7 @@
 </file>
 
 <file path=word/endnotes.xml><?xml version="1.0" encoding="utf-8"?>
-<w:endnotes xmlns:wpc="http://schemas.microsoft.com/office/word/2010/wordprocessingCanvas" xmlns:mc="http://schemas.openxmlformats.org/markup-compatibility/2006" xmlns:o="urn:schemas-microsoft-com:office:office" xmlns:r="http://schemas.openxmlformats.org/officeDocument/2006/relationships" xmlns:m="http://schemas.openxmlformats.org/officeDocument/2006/math" xmlns:v="urn:schemas-microsoft-com:vml" xmlns:wp14="http://schemas.microsoft.com/office/word/2010/wordprocessingDrawing" xmlns:wp="http://schemas.openxmlformats.org/drawingml/2006/wordprocessingDrawing" xmlns:w10="urn:schemas-microsoft-com:office:word" xmlns:w="http://schemas.openxmlformats.org/wordprocessingml/2006/main" xmlns:w14="http://schemas.microsoft.com/office/word/2010/wordml" xmlns:w15="http://schemas.microsoft.com/office/word/2012/wordml" xmlns:wpg="http://schemas.microsoft.com/office/word/2010/wordprocessingGroup" xmlns:wpi="http://schemas.microsoft.com/office/word/2010/wordprocessingInk" xmlns:wne="http://schemas.microsoft.com/office/word/2006/wordml" xmlns:wps="http://schemas.microsoft.com/office/word/2010/wordprocessingShape" mc:Ignorable="w14 w15 wp14">
+<w:endnotes xmlns:wpc="http://schemas.microsoft.com/office/word/2010/wordprocessingCanvas" xmlns:cx="http://schemas.microsoft.com/office/drawing/2014/chartex" xmlns:cx1="http://schemas.microsoft.com/office/drawing/2015/9/8/chartex" xmlns:cx2="http://schemas.microsoft.com/office/drawing/2015/10/21/chartex" xmlns:cx3="http://schemas.microsoft.com/office/drawing/2016/5/9/chartex" xmlns:cx4="http://schemas.microsoft.com/office/drawing/2016/5/10/chartex" xmlns:cx5="http://schemas.microsoft.com/office/drawing/2016/5/11/chartex" xmlns:cx6="http://schemas.microsoft.com/office/drawing/2016/5/12/chartex" xmlns:cx7="http://schemas.microsoft.com/office/drawing/2016/5/13/chartex" xmlns:cx8="http://schemas.microsoft.com/office/drawing/2016/5/14/chartex" xmlns:mc="http://schemas.openxmlformats.org/markup-compatibility/2006" xmlns:o="urn:schemas-microsoft-com:office:office" xmlns:r="http://schemas.openxmlformats.org/officeDocument/2006/relationships" xmlns:m="http://schemas.openxmlformats.org/officeDocument/2006/math" xmlns:v="urn:schemas-microsoft-com:vml" xmlns:wp14="http://schemas.microsoft.com/office/word/2010/wordprocessingDrawing" xmlns:wp="http://schemas.openxmlformats.org/drawingml/2006/wordprocessingDrawing" xmlns:w10="urn:schemas-microsoft-com:office:word" xmlns:w="http://schemas.openxmlformats.org/wordprocessingml/2006/main" xmlns:w14="http://schemas.microsoft.com/office/word/2010/wordml" xmlns:w15="http://schemas.microsoft.com/office/word/2012/wordml" xmlns:w16se="http://schemas.microsoft.com/office/word/2015/wordml/symex" xmlns:wpg="http://schemas.microsoft.com/office/word/2010/wordprocessingGroup" xmlns:wpi="http://schemas.microsoft.com/office/word/2010/wordprocessingInk" xmlns:wne="http://schemas.microsoft.com/office/word/2006/wordml" xmlns:wps="http://schemas.microsoft.com/office/word/2010/wordprocessingShape" mc:Ignorable="w14 w15 w16se wp14">
   <w:endnote w:type="separator" w:id="-1">
     <w:p>
       <w:pPr>
@@ -9713,7 +11069,7 @@
 </file>
 
 <file path=word/footer1.xml><?xml version="1.0" encoding="utf-8"?>
-<w:ftr xmlns:wpc="http://schemas.microsoft.com/office/word/2010/wordprocessingCanvas" xmlns:mc="http://schemas.openxmlformats.org/markup-compatibility/2006" xmlns:o="urn:schemas-microsoft-com:office:office" xmlns:r="http://schemas.openxmlformats.org/officeDocument/2006/relationships" xmlns:m="http://schemas.openxmlformats.org/officeDocument/2006/math" xmlns:v="urn:schemas-microsoft-com:vml" xmlns:wp14="http://schemas.microsoft.com/office/word/2010/wordprocessingDrawing" xmlns:wp="http://schemas.openxmlformats.org/drawingml/2006/wordprocessingDrawing" xmlns:w10="urn:schemas-microsoft-com:office:word" xmlns:w="http://schemas.openxmlformats.org/wordprocessingml/2006/main" xmlns:w14="http://schemas.microsoft.com/office/word/2010/wordml" xmlns:w15="http://schemas.microsoft.com/office/word/2012/wordml" xmlns:wpg="http://schemas.microsoft.com/office/word/2010/wordprocessingGroup" xmlns:wpi="http://schemas.microsoft.com/office/word/2010/wordprocessingInk" xmlns:wne="http://schemas.microsoft.com/office/word/2006/wordml" xmlns:wps="http://schemas.microsoft.com/office/word/2010/wordprocessingShape" mc:Ignorable="w14 w15 wp14">
+<w:ftr xmlns:wpc="http://schemas.microsoft.com/office/word/2010/wordprocessingCanvas" xmlns:cx="http://schemas.microsoft.com/office/drawing/2014/chartex" xmlns:cx1="http://schemas.microsoft.com/office/drawing/2015/9/8/chartex" xmlns:cx2="http://schemas.microsoft.com/office/drawing/2015/10/21/chartex" xmlns:cx3="http://schemas.microsoft.com/office/drawing/2016/5/9/chartex" xmlns:cx4="http://schemas.microsoft.com/office/drawing/2016/5/10/chartex" xmlns:cx5="http://schemas.microsoft.com/office/drawing/2016/5/11/chartex" xmlns:cx6="http://schemas.microsoft.com/office/drawing/2016/5/12/chartex" xmlns:cx7="http://schemas.microsoft.com/office/drawing/2016/5/13/chartex" xmlns:cx8="http://schemas.microsoft.com/office/drawing/2016/5/14/chartex" xmlns:mc="http://schemas.openxmlformats.org/markup-compatibility/2006" xmlns:o="urn:schemas-microsoft-com:office:office" xmlns:r="http://schemas.openxmlformats.org/officeDocument/2006/relationships" xmlns:m="http://schemas.openxmlformats.org/officeDocument/2006/math" xmlns:v="urn:schemas-microsoft-com:vml" xmlns:wp14="http://schemas.microsoft.com/office/word/2010/wordprocessingDrawing" xmlns:wp="http://schemas.openxmlformats.org/drawingml/2006/wordprocessingDrawing" xmlns:w10="urn:schemas-microsoft-com:office:word" xmlns:w="http://schemas.openxmlformats.org/wordprocessingml/2006/main" xmlns:w14="http://schemas.microsoft.com/office/word/2010/wordml" xmlns:w15="http://schemas.microsoft.com/office/word/2012/wordml" xmlns:w16se="http://schemas.microsoft.com/office/word/2015/wordml/symex" xmlns:wpg="http://schemas.microsoft.com/office/word/2010/wordprocessingGroup" xmlns:wpi="http://schemas.microsoft.com/office/word/2010/wordprocessingInk" xmlns:wne="http://schemas.microsoft.com/office/word/2006/wordml" xmlns:wps="http://schemas.microsoft.com/office/word/2010/wordprocessingShape" mc:Ignorable="w14 w15 w16se wp14">
   <w:p>
     <w:pPr>
       <w:pStyle w:val="Footer"/>
@@ -9742,7 +11098,7 @@
 </file>
 
 <file path=word/footer2.xml><?xml version="1.0" encoding="utf-8"?>
-<w:ftr xmlns:wpc="http://schemas.microsoft.com/office/word/2010/wordprocessingCanvas" xmlns:mc="http://schemas.openxmlformats.org/markup-compatibility/2006" xmlns:o="urn:schemas-microsoft-com:office:office" xmlns:r="http://schemas.openxmlformats.org/officeDocument/2006/relationships" xmlns:m="http://schemas.openxmlformats.org/officeDocument/2006/math" xmlns:v="urn:schemas-microsoft-com:vml" xmlns:wp14="http://schemas.microsoft.com/office/word/2010/wordprocessingDrawing" xmlns:wp="http://schemas.openxmlformats.org/drawingml/2006/wordprocessingDrawing" xmlns:w10="urn:schemas-microsoft-com:office:word" xmlns:w="http://schemas.openxmlformats.org/wordprocessingml/2006/main" xmlns:w14="http://schemas.microsoft.com/office/word/2010/wordml" xmlns:w15="http://schemas.microsoft.com/office/word/2012/wordml" xmlns:wpg="http://schemas.microsoft.com/office/word/2010/wordprocessingGroup" xmlns:wpi="http://schemas.microsoft.com/office/word/2010/wordprocessingInk" xmlns:wne="http://schemas.microsoft.com/office/word/2006/wordml" xmlns:wps="http://schemas.microsoft.com/office/word/2010/wordprocessingShape" mc:Ignorable="w14 w15 wp14">
+<w:ftr xmlns:wpc="http://schemas.microsoft.com/office/word/2010/wordprocessingCanvas" xmlns:cx="http://schemas.microsoft.com/office/drawing/2014/chartex" xmlns:cx1="http://schemas.microsoft.com/office/drawing/2015/9/8/chartex" xmlns:cx2="http://schemas.microsoft.com/office/drawing/2015/10/21/chartex" xmlns:cx3="http://schemas.microsoft.com/office/drawing/2016/5/9/chartex" xmlns:cx4="http://schemas.microsoft.com/office/drawing/2016/5/10/chartex" xmlns:cx5="http://schemas.microsoft.com/office/drawing/2016/5/11/chartex" xmlns:cx6="http://schemas.microsoft.com/office/drawing/2016/5/12/chartex" xmlns:cx7="http://schemas.microsoft.com/office/drawing/2016/5/13/chartex" xmlns:cx8="http://schemas.microsoft.com/office/drawing/2016/5/14/chartex" xmlns:mc="http://schemas.openxmlformats.org/markup-compatibility/2006" xmlns:o="urn:schemas-microsoft-com:office:office" xmlns:r="http://schemas.openxmlformats.org/officeDocument/2006/relationships" xmlns:m="http://schemas.openxmlformats.org/officeDocument/2006/math" xmlns:v="urn:schemas-microsoft-com:vml" xmlns:wp14="http://schemas.microsoft.com/office/word/2010/wordprocessingDrawing" xmlns:wp="http://schemas.openxmlformats.org/drawingml/2006/wordprocessingDrawing" xmlns:w10="urn:schemas-microsoft-com:office:word" xmlns:w="http://schemas.openxmlformats.org/wordprocessingml/2006/main" xmlns:w14="http://schemas.microsoft.com/office/word/2010/wordml" xmlns:w15="http://schemas.microsoft.com/office/word/2012/wordml" xmlns:w16se="http://schemas.microsoft.com/office/word/2015/wordml/symex" xmlns:wpg="http://schemas.microsoft.com/office/word/2010/wordprocessingGroup" xmlns:wpi="http://schemas.microsoft.com/office/word/2010/wordprocessingInk" xmlns:wne="http://schemas.microsoft.com/office/word/2006/wordml" xmlns:wps="http://schemas.microsoft.com/office/word/2010/wordprocessingShape" mc:Ignorable="w14 w15 w16se wp14">
   <w:p>
     <w:pPr>
       <w:pStyle w:val="Footer"/>
@@ -9773,7 +11129,7 @@
         <w:bCs/>
         <w:noProof/>
       </w:rPr>
-      <w:t>9</w:t>
+      <w:t>11</w:t>
     </w:r>
     <w:r>
       <w:rPr>
@@ -9788,7 +11144,7 @@
 </file>
 
 <file path=word/footnotes.xml><?xml version="1.0" encoding="utf-8"?>
-<w:footnotes xmlns:wpc="http://schemas.microsoft.com/office/word/2010/wordprocessingCanvas" xmlns:mc="http://schemas.openxmlformats.org/markup-compatibility/2006" xmlns:o="urn:schemas-microsoft-com:office:office" xmlns:r="http://schemas.openxmlformats.org/officeDocument/2006/relationships" xmlns:m="http://schemas.openxmlformats.org/officeDocument/2006/math" xmlns:v="urn:schemas-microsoft-com:vml" xmlns:wp14="http://schemas.microsoft.com/office/word/2010/wordprocessingDrawing" xmlns:wp="http://schemas.openxmlformats.org/drawingml/2006/wordprocessingDrawing" xmlns:w10="urn:schemas-microsoft-com:office:word" xmlns:w="http://schemas.openxmlformats.org/wordprocessingml/2006/main" xmlns:w14="http://schemas.microsoft.com/office/word/2010/wordml" xmlns:w15="http://schemas.microsoft.com/office/word/2012/wordml" xmlns:wpg="http://schemas.microsoft.com/office/word/2010/wordprocessingGroup" xmlns:wpi="http://schemas.microsoft.com/office/word/2010/wordprocessingInk" xmlns:wne="http://schemas.microsoft.com/office/word/2006/wordml" xmlns:wps="http://schemas.microsoft.com/office/word/2010/wordprocessingShape" mc:Ignorable="w14 w15 wp14">
+<w:footnotes xmlns:wpc="http://schemas.microsoft.com/office/word/2010/wordprocessingCanvas" xmlns:cx="http://schemas.microsoft.com/office/drawing/2014/chartex" xmlns:cx1="http://schemas.microsoft.com/office/drawing/2015/9/8/chartex" xmlns:cx2="http://schemas.microsoft.com/office/drawing/2015/10/21/chartex" xmlns:cx3="http://schemas.microsoft.com/office/drawing/2016/5/9/chartex" xmlns:cx4="http://schemas.microsoft.com/office/drawing/2016/5/10/chartex" xmlns:cx5="http://schemas.microsoft.com/office/drawing/2016/5/11/chartex" xmlns:cx6="http://schemas.microsoft.com/office/drawing/2016/5/12/chartex" xmlns:cx7="http://schemas.microsoft.com/office/drawing/2016/5/13/chartex" xmlns:cx8="http://schemas.microsoft.com/office/drawing/2016/5/14/chartex" xmlns:mc="http://schemas.openxmlformats.org/markup-compatibility/2006" xmlns:o="urn:schemas-microsoft-com:office:office" xmlns:r="http://schemas.openxmlformats.org/officeDocument/2006/relationships" xmlns:m="http://schemas.openxmlformats.org/officeDocument/2006/math" xmlns:v="urn:schemas-microsoft-com:vml" xmlns:wp14="http://schemas.microsoft.com/office/word/2010/wordprocessingDrawing" xmlns:wp="http://schemas.openxmlformats.org/drawingml/2006/wordprocessingDrawing" xmlns:w10="urn:schemas-microsoft-com:office:word" xmlns:w="http://schemas.openxmlformats.org/wordprocessingml/2006/main" xmlns:w14="http://schemas.microsoft.com/office/word/2010/wordml" xmlns:w15="http://schemas.microsoft.com/office/word/2012/wordml" xmlns:w16se="http://schemas.microsoft.com/office/word/2015/wordml/symex" xmlns:wpg="http://schemas.microsoft.com/office/word/2010/wordprocessingGroup" xmlns:wpi="http://schemas.microsoft.com/office/word/2010/wordprocessingInk" xmlns:wne="http://schemas.microsoft.com/office/word/2006/wordml" xmlns:wps="http://schemas.microsoft.com/office/word/2010/wordprocessingShape" mc:Ignorable="w14 w15 w16se wp14">
   <w:footnote w:type="separator" w:id="-1">
     <w:p>
       <w:pPr>
@@ -9813,8 +11169,8 @@
 </file>
 
 <file path=word/numbering.xml><?xml version="1.0" encoding="utf-8"?>
-<w:numbering xmlns:wpc="http://schemas.microsoft.com/office/word/2010/wordprocessingCanvas" xmlns:mc="http://schemas.openxmlformats.org/markup-compatibility/2006" xmlns:o="urn:schemas-microsoft-com:office:office" xmlns:r="http://schemas.openxmlformats.org/officeDocument/2006/relationships" xmlns:m="http://schemas.openxmlformats.org/officeDocument/2006/math" xmlns:v="urn:schemas-microsoft-com:vml" xmlns:wp14="http://schemas.microsoft.com/office/word/2010/wordprocessingDrawing" xmlns:wp="http://schemas.openxmlformats.org/drawingml/2006/wordprocessingDrawing" xmlns:w10="urn:schemas-microsoft-com:office:word" xmlns:w="http://schemas.openxmlformats.org/wordprocessingml/2006/main" xmlns:w14="http://schemas.microsoft.com/office/word/2010/wordml" xmlns:w15="http://schemas.microsoft.com/office/word/2012/wordml" xmlns:wpg="http://schemas.microsoft.com/office/word/2010/wordprocessingGroup" xmlns:wpi="http://schemas.microsoft.com/office/word/2010/wordprocessingInk" xmlns:wne="http://schemas.microsoft.com/office/word/2006/wordml" xmlns:wps="http://schemas.microsoft.com/office/word/2010/wordprocessingShape" mc:Ignorable="w14 w15 wp14">
-  <w:abstractNum w:abstractNumId="0">
+<w:numbering xmlns:wpc="http://schemas.microsoft.com/office/word/2010/wordprocessingCanvas" xmlns:cx="http://schemas.microsoft.com/office/drawing/2014/chartex" xmlns:cx1="http://schemas.microsoft.com/office/drawing/2015/9/8/chartex" xmlns:cx2="http://schemas.microsoft.com/office/drawing/2015/10/21/chartex" xmlns:cx3="http://schemas.microsoft.com/office/drawing/2016/5/9/chartex" xmlns:cx4="http://schemas.microsoft.com/office/drawing/2016/5/10/chartex" xmlns:cx5="http://schemas.microsoft.com/office/drawing/2016/5/11/chartex" xmlns:cx6="http://schemas.microsoft.com/office/drawing/2016/5/12/chartex" xmlns:cx7="http://schemas.microsoft.com/office/drawing/2016/5/13/chartex" xmlns:cx8="http://schemas.microsoft.com/office/drawing/2016/5/14/chartex" xmlns:mc="http://schemas.openxmlformats.org/markup-compatibility/2006" xmlns:o="urn:schemas-microsoft-com:office:office" xmlns:r="http://schemas.openxmlformats.org/officeDocument/2006/relationships" xmlns:m="http://schemas.openxmlformats.org/officeDocument/2006/math" xmlns:v="urn:schemas-microsoft-com:vml" xmlns:wp14="http://schemas.microsoft.com/office/word/2010/wordprocessingDrawing" xmlns:wp="http://schemas.openxmlformats.org/drawingml/2006/wordprocessingDrawing" xmlns:w10="urn:schemas-microsoft-com:office:word" xmlns:w="http://schemas.openxmlformats.org/wordprocessingml/2006/main" xmlns:w14="http://schemas.microsoft.com/office/word/2010/wordml" xmlns:w15="http://schemas.microsoft.com/office/word/2012/wordml" xmlns:w16se="http://schemas.microsoft.com/office/word/2015/wordml/symex" xmlns:wpg="http://schemas.microsoft.com/office/word/2010/wordprocessingGroup" xmlns:wpi="http://schemas.microsoft.com/office/word/2010/wordprocessingInk" xmlns:wne="http://schemas.microsoft.com/office/word/2006/wordml" xmlns:wps="http://schemas.microsoft.com/office/word/2010/wordprocessingShape" mc:Ignorable="w14 w15 w16se wp14">
+  <w:abstractNum w:abstractNumId="0" w15:restartNumberingAfterBreak="0">
     <w:nsid w:val="FFFFFF7C"/>
     <w:multiLevelType w:val="singleLevel"/>
     <w:tmpl w:val="4B78CEF6"/>
@@ -9831,7 +11187,7 @@
       </w:pPr>
     </w:lvl>
   </w:abstractNum>
-  <w:abstractNum w:abstractNumId="1">
+  <w:abstractNum w:abstractNumId="1" w15:restartNumberingAfterBreak="0">
     <w:nsid w:val="FFFFFF7D"/>
     <w:multiLevelType w:val="singleLevel"/>
     <w:tmpl w:val="BABA0788"/>
@@ -9848,7 +11204,7 @@
       </w:pPr>
     </w:lvl>
   </w:abstractNum>
-  <w:abstractNum w:abstractNumId="2">
+  <w:abstractNum w:abstractNumId="2" w15:restartNumberingAfterBreak="0">
     <w:nsid w:val="FFFFFF7E"/>
     <w:multiLevelType w:val="singleLevel"/>
     <w:tmpl w:val="4308E91E"/>
@@ -9865,7 +11221,7 @@
       </w:pPr>
     </w:lvl>
   </w:abstractNum>
-  <w:abstractNum w:abstractNumId="3">
+  <w:abstractNum w:abstractNumId="3" w15:restartNumberingAfterBreak="0">
     <w:nsid w:val="FFFFFF7F"/>
     <w:multiLevelType w:val="singleLevel"/>
     <w:tmpl w:val="622CCF32"/>
@@ -9882,7 +11238,7 @@
       </w:pPr>
     </w:lvl>
   </w:abstractNum>
-  <w:abstractNum w:abstractNumId="4">
+  <w:abstractNum w:abstractNumId="4" w15:restartNumberingAfterBreak="0">
     <w:nsid w:val="FFFFFF80"/>
     <w:multiLevelType w:val="singleLevel"/>
     <w:tmpl w:val="C032E22E"/>
@@ -9902,7 +11258,7 @@
       </w:rPr>
     </w:lvl>
   </w:abstractNum>
-  <w:abstractNum w:abstractNumId="5">
+  <w:abstractNum w:abstractNumId="5" w15:restartNumberingAfterBreak="0">
     <w:nsid w:val="FFFFFF81"/>
     <w:multiLevelType w:val="singleLevel"/>
     <w:tmpl w:val="FA6A51C0"/>
@@ -9922,7 +11278,7 @@
       </w:rPr>
     </w:lvl>
   </w:abstractNum>
-  <w:abstractNum w:abstractNumId="6">
+  <w:abstractNum w:abstractNumId="6" w15:restartNumberingAfterBreak="0">
     <w:nsid w:val="FFFFFF82"/>
     <w:multiLevelType w:val="singleLevel"/>
     <w:tmpl w:val="9E5E0F56"/>
@@ -9942,7 +11298,7 @@
       </w:rPr>
     </w:lvl>
   </w:abstractNum>
-  <w:abstractNum w:abstractNumId="7">
+  <w:abstractNum w:abstractNumId="7" w15:restartNumberingAfterBreak="0">
     <w:nsid w:val="FFFFFF83"/>
     <w:multiLevelType w:val="singleLevel"/>
     <w:tmpl w:val="66F08436"/>
@@ -9962,7 +11318,7 @@
       </w:rPr>
     </w:lvl>
   </w:abstractNum>
-  <w:abstractNum w:abstractNumId="8">
+  <w:abstractNum w:abstractNumId="8" w15:restartNumberingAfterBreak="0">
     <w:nsid w:val="FFFFFF88"/>
     <w:multiLevelType w:val="singleLevel"/>
     <w:tmpl w:val="827E9BB2"/>
@@ -9979,7 +11335,7 @@
       </w:pPr>
     </w:lvl>
   </w:abstractNum>
-  <w:abstractNum w:abstractNumId="9">
+  <w:abstractNum w:abstractNumId="9" w15:restartNumberingAfterBreak="0">
     <w:nsid w:val="FFFFFF89"/>
     <w:multiLevelType w:val="singleLevel"/>
     <w:tmpl w:val="3C447080"/>
@@ -9999,7 +11355,7 @@
       </w:rPr>
     </w:lvl>
   </w:abstractNum>
-  <w:abstractNum w:abstractNumId="10">
+  <w:abstractNum w:abstractNumId="10" w15:restartNumberingAfterBreak="0">
     <w:nsid w:val="14F23772"/>
     <w:multiLevelType w:val="hybridMultilevel"/>
     <w:tmpl w:val="9AECD786"/>
@@ -10112,7 +11468,7 @@
       </w:rPr>
     </w:lvl>
   </w:abstractNum>
-  <w:abstractNum w:abstractNumId="11">
+  <w:abstractNum w:abstractNumId="11" w15:restartNumberingAfterBreak="0">
     <w:nsid w:val="66673B0E"/>
     <w:multiLevelType w:val="hybridMultilevel"/>
     <w:tmpl w:val="76FAEF00"/>
@@ -10225,7 +11581,7 @@
       </w:rPr>
     </w:lvl>
   </w:abstractNum>
-  <w:abstractNum w:abstractNumId="12">
+  <w:abstractNum w:abstractNumId="12" w15:restartNumberingAfterBreak="0">
     <w:nsid w:val="76C359CC"/>
     <w:multiLevelType w:val="hybridMultilevel"/>
     <w:tmpl w:val="04FC724C"/>
@@ -10314,7 +11670,7 @@
       </w:pPr>
     </w:lvl>
   </w:abstractNum>
-  <w:abstractNum w:abstractNumId="13">
+  <w:abstractNum w:abstractNumId="13" w15:restartNumberingAfterBreak="0">
     <w:nsid w:val="7BA66794"/>
     <w:multiLevelType w:val="hybridMultilevel"/>
     <w:tmpl w:val="B7D4C578"/>
@@ -10473,7 +11829,7 @@
 </file>
 
 <file path=word/styles.xml><?xml version="1.0" encoding="utf-8"?>
-<w:styles xmlns:mc="http://schemas.openxmlformats.org/markup-compatibility/2006" xmlns:r="http://schemas.openxmlformats.org/officeDocument/2006/relationships" xmlns:w="http://schemas.openxmlformats.org/wordprocessingml/2006/main" xmlns:w14="http://schemas.microsoft.com/office/word/2010/wordml" xmlns:w15="http://schemas.microsoft.com/office/word/2012/wordml" mc:Ignorable="w14 w15">
+<w:styles xmlns:mc="http://schemas.openxmlformats.org/markup-compatibility/2006" xmlns:r="http://schemas.openxmlformats.org/officeDocument/2006/relationships" xmlns:w="http://schemas.openxmlformats.org/wordprocessingml/2006/main" xmlns:w14="http://schemas.microsoft.com/office/word/2010/wordml" xmlns:w15="http://schemas.microsoft.com/office/word/2012/wordml" xmlns:w16se="http://schemas.microsoft.com/office/word/2015/wordml/symex" mc:Ignorable="w14 w15 w16se">
   <w:docDefaults>
     <w:rPrDefault>
       <w:rPr>
@@ -10489,7 +11845,7 @@
       </w:pPr>
     </w:pPrDefault>
   </w:docDefaults>
-  <w:latentStyles w:defLockedState="0" w:defUIPriority="99" w:defSemiHidden="0" w:defUnhideWhenUsed="0" w:defQFormat="0" w:count="371">
+  <w:latentStyles w:defLockedState="0" w:defUIPriority="99" w:defSemiHidden="0" w:defUnhideWhenUsed="0" w:defQFormat="0" w:count="374">
     <w:lsdException w:name="Normal" w:uiPriority="0" w:qFormat="1"/>
     <w:lsdException w:name="heading 1" w:uiPriority="9" w:qFormat="1"/>
     <w:lsdException w:name="heading 2" w:semiHidden="1" w:uiPriority="9" w:unhideWhenUsed="1" w:qFormat="1"/>
@@ -10595,7 +11951,6 @@
     <w:lsdException w:name="HTML Sample" w:semiHidden="1" w:unhideWhenUsed="1"/>
     <w:lsdException w:name="HTML Typewriter" w:semiHidden="1" w:unhideWhenUsed="1"/>
     <w:lsdException w:name="HTML Variable" w:semiHidden="1" w:unhideWhenUsed="1"/>
-    <w:lsdException w:name="Normal Table" w:semiHidden="1" w:unhideWhenUsed="1"/>
     <w:lsdException w:name="annotation subject" w:semiHidden="1" w:unhideWhenUsed="1"/>
     <w:lsdException w:name="No List" w:semiHidden="1" w:unhideWhenUsed="1"/>
     <w:lsdException w:name="Outline List 1" w:semiHidden="1" w:unhideWhenUsed="1"/>
@@ -10640,7 +11995,6 @@
     <w:lsdException w:name="Table Professional" w:semiHidden="1" w:unhideWhenUsed="1"/>
     <w:lsdException w:name="Table Subtle 1" w:semiHidden="1" w:unhideWhenUsed="1"/>
     <w:lsdException w:name="Table Subtle 2" w:semiHidden="1" w:unhideWhenUsed="1"/>
-    <w:lsdException w:name="Table Web 1" w:semiHidden="1" w:unhideWhenUsed="1"/>
     <w:lsdException w:name="Table Web 2" w:semiHidden="1" w:unhideWhenUsed="1"/>
     <w:lsdException w:name="Table Web 3" w:semiHidden="1" w:unhideWhenUsed="1"/>
     <w:lsdException w:name="Balloon Text" w:semiHidden="1" w:unhideWhenUsed="1"/>
@@ -10861,6 +12215,9 @@
     <w:lsdException w:name="List Table 5 Dark Accent 6" w:uiPriority="50"/>
     <w:lsdException w:name="List Table 6 Colorful Accent 6" w:uiPriority="51"/>
     <w:lsdException w:name="List Table 7 Colorful Accent 6" w:uiPriority="52"/>
+    <w:lsdException w:name="Mention" w:semiHidden="1" w:unhideWhenUsed="1"/>
+    <w:lsdException w:name="Smart Hyperlink" w:semiHidden="1" w:unhideWhenUsed="1"/>
+    <w:lsdException w:name="Hashtag" w:semiHidden="1" w:unhideWhenUsed="1"/>
   </w:latentStyles>
   <w:style w:type="paragraph" w:default="1" w:styleId="Normal">
     <w:name w:val="Normal"/>
@@ -10961,6 +12318,7 @@
   <w:style w:type="character" w:default="1" w:styleId="DefaultParagraphFont">
     <w:name w:val="Default Paragraph Font"/>
     <w:uiPriority w:val="1"/>
+    <w:semiHidden/>
     <w:unhideWhenUsed/>
   </w:style>
   <w:style w:type="table" w:default="1" w:styleId="TableNormal">
@@ -11306,562 +12664,6 @@
 </w:styles>
 </file>
 
-<file path=word/glossary/document.xml><?xml version="1.0" encoding="utf-8"?>
-<w:glossaryDocument xmlns:wpc="http://schemas.microsoft.com/office/word/2010/wordprocessingCanvas" xmlns:mc="http://schemas.openxmlformats.org/markup-compatibility/2006" xmlns:o="urn:schemas-microsoft-com:office:office" xmlns:r="http://schemas.openxmlformats.org/officeDocument/2006/relationships" xmlns:m="http://schemas.openxmlformats.org/officeDocument/2006/math" xmlns:v="urn:schemas-microsoft-com:vml" xmlns:wp14="http://schemas.microsoft.com/office/word/2010/wordprocessingDrawing" xmlns:wp="http://schemas.openxmlformats.org/drawingml/2006/wordprocessingDrawing" xmlns:w10="urn:schemas-microsoft-com:office:word" xmlns:w="http://schemas.openxmlformats.org/wordprocessingml/2006/main" xmlns:w14="http://schemas.microsoft.com/office/word/2010/wordml" xmlns:w15="http://schemas.microsoft.com/office/word/2012/wordml" xmlns:wpg="http://schemas.microsoft.com/office/word/2010/wordprocessingGroup" xmlns:wpi="http://schemas.microsoft.com/office/word/2010/wordprocessingInk" xmlns:wne="http://schemas.microsoft.com/office/word/2006/wordml" xmlns:wps="http://schemas.microsoft.com/office/word/2010/wordprocessingShape" mc:Ignorable="w14 w15 wp14"/>
-</file>
-
-<file path=word/glossary/fontTable.xml><?xml version="1.0" encoding="utf-8"?>
-<w:fonts xmlns:mc="http://schemas.openxmlformats.org/markup-compatibility/2006" xmlns:r="http://schemas.openxmlformats.org/officeDocument/2006/relationships" xmlns:w="http://schemas.openxmlformats.org/wordprocessingml/2006/main" xmlns:w14="http://schemas.microsoft.com/office/word/2010/wordml" xmlns:w15="http://schemas.microsoft.com/office/word/2012/wordml" mc:Ignorable="w14 w15">
-  <w:font w:name="Symbol">
-    <w:panose1 w:val="05050102010706020507"/>
-    <w:charset w:val="02"/>
-    <w:family w:val="roman"/>
-    <w:pitch w:val="variable"/>
-    <w:sig w:usb0="00000000" w:usb1="10000000" w:usb2="00000000" w:usb3="00000000" w:csb0="80000000" w:csb1="00000000"/>
-  </w:font>
-  <w:font w:name="Times New Roman">
-    <w:panose1 w:val="02020603050405020304"/>
-    <w:charset w:val="00"/>
-    <w:family w:val="roman"/>
-    <w:pitch w:val="variable"/>
-    <w:sig w:usb0="E0002EFF" w:usb1="C0007843" w:usb2="00000009" w:usb3="00000000" w:csb0="000001FF" w:csb1="00000000"/>
-  </w:font>
-  <w:font w:name="Courier New">
-    <w:panose1 w:val="02070309020205020404"/>
-    <w:charset w:val="00"/>
-    <w:family w:val="modern"/>
-    <w:pitch w:val="fixed"/>
-    <w:sig w:usb0="E0002EFF" w:usb1="C0007843" w:usb2="00000009" w:usb3="00000000" w:csb0="000001FF" w:csb1="00000000"/>
-  </w:font>
-  <w:font w:name="Wingdings">
-    <w:panose1 w:val="05000000000000000000"/>
-    <w:charset w:val="02"/>
-    <w:family w:val="auto"/>
-    <w:pitch w:val="variable"/>
-    <w:sig w:usb0="00000000" w:usb1="10000000" w:usb2="00000000" w:usb3="00000000" w:csb0="80000000" w:csb1="00000000"/>
-  </w:font>
-  <w:font w:name="Calibri">
-    <w:panose1 w:val="020F0502020204030204"/>
-    <w:charset w:val="00"/>
-    <w:family w:val="swiss"/>
-    <w:pitch w:val="variable"/>
-    <w:sig w:usb0="E00002FF" w:usb1="4000ACFF" w:usb2="00000001" w:usb3="00000000" w:csb0="0000019F" w:csb1="00000000"/>
-  </w:font>
-  <w:font w:name="Cambria">
-    <w:panose1 w:val="02040503050406030204"/>
-    <w:charset w:val="00"/>
-    <w:family w:val="roman"/>
-    <w:pitch w:val="variable"/>
-    <w:sig w:usb0="E00002FF" w:usb1="400004FF" w:usb2="00000000" w:usb3="00000000" w:csb0="0000019F" w:csb1="00000000"/>
-  </w:font>
-  <w:font w:name="Tahoma">
-    <w:panose1 w:val="020B0604030504040204"/>
-    <w:charset w:val="00"/>
-    <w:family w:val="swiss"/>
-    <w:pitch w:val="variable"/>
-    <w:sig w:usb0="E1002EFF" w:usb1="C000605B" w:usb2="00000029" w:usb3="00000000" w:csb0="000101FF" w:csb1="00000000"/>
-  </w:font>
-  <w:font w:name="Cambria Math">
-    <w:panose1 w:val="02040503050406030204"/>
-    <w:charset w:val="00"/>
-    <w:family w:val="roman"/>
-    <w:pitch w:val="variable"/>
-    <w:sig w:usb0="E00002FF" w:usb1="420024FF" w:usb2="00000000" w:usb3="00000000" w:csb0="0000019F" w:csb1="00000000"/>
-  </w:font>
-  <w:font w:name="Calibri Light">
-    <w:panose1 w:val="020F0302020204030204"/>
-    <w:charset w:val="00"/>
-    <w:family w:val="swiss"/>
-    <w:pitch w:val="variable"/>
-    <w:sig w:usb0="A00002EF" w:usb1="4000207B" w:usb2="00000000" w:usb3="00000000" w:csb0="0000019F" w:csb1="00000000"/>
-  </w:font>
-</w:fonts>
-</file>
-
-<file path=word/glossary/settings.xml><?xml version="1.0" encoding="utf-8"?>
-<w:settings xmlns:mc="http://schemas.openxmlformats.org/markup-compatibility/2006" xmlns:o="urn:schemas-microsoft-com:office:office" xmlns:r="http://schemas.openxmlformats.org/officeDocument/2006/relationships" xmlns:m="http://schemas.openxmlformats.org/officeDocument/2006/math" xmlns:v="urn:schemas-microsoft-com:vml" xmlns:w10="urn:schemas-microsoft-com:office:word" xmlns:w="http://schemas.openxmlformats.org/wordprocessingml/2006/main" xmlns:w14="http://schemas.microsoft.com/office/word/2010/wordml" xmlns:w15="http://schemas.microsoft.com/office/word/2012/wordml" xmlns:sl="http://schemas.openxmlformats.org/schemaLibrary/2006/main" mc:Ignorable="w14 w15">
-  <w:view w:val="normal"/>
-  <w:defaultTabStop w:val="720"/>
-  <w:characterSpacingControl w:val="doNotCompress"/>
-  <w:compat>
-    <w:useFELayout/>
-    <w:compatSetting w:name="compatibilityMode" w:uri="http://schemas.microsoft.com/office/word" w:val="15"/>
-    <w:compatSetting w:name="overrideTableStyleFontSizeAndJustification" w:uri="http://schemas.microsoft.com/office/word" w:val="1"/>
-    <w:compatSetting w:name="enableOpenTypeFeatures" w:uri="http://schemas.microsoft.com/office/word" w:val="1"/>
-    <w:compatSetting w:name="doNotFlipMirrorIndents" w:uri="http://schemas.microsoft.com/office/word" w:val="1"/>
-    <w:compatSetting w:name="differentiateMultirowTableHeaders" w:uri="http://schemas.microsoft.com/office/word" w:val="1"/>
-  </w:compat>
-  <w:rsids>
-    <w:rsidRoot w:val="008E795F"/>
-    <w:rsid w:val="008E795F"/>
-    <w:rsid w:val="00A5281A"/>
-  </w:rsids>
-  <m:mathPr>
-    <m:mathFont m:val="Cambria Math"/>
-    <m:brkBin m:val="before"/>
-    <m:brkBinSub m:val="--"/>
-    <m:smallFrac m:val="0"/>
-    <m:dispDef/>
-    <m:lMargin m:val="0"/>
-    <m:rMargin m:val="0"/>
-    <m:defJc m:val="centerGroup"/>
-    <m:wrapIndent m:val="1440"/>
-    <m:intLim m:val="subSup"/>
-    <m:naryLim m:val="undOvr"/>
-  </m:mathPr>
-  <w:themeFontLang w:val="en-US"/>
-  <w:clrSchemeMapping w:bg1="light1" w:t1="dark1" w:bg2="light2" w:t2="dark2" w:accent1="accent1" w:accent2="accent2" w:accent3="accent3" w:accent4="accent4" w:accent5="accent5" w:accent6="accent6" w:hyperlink="hyperlink" w:followedHyperlink="followedHyperlink"/>
-  <w:decimalSymbol w:val="."/>
-  <w:listSeparator w:val=","/>
-  <w15:chartTrackingRefBased/>
-</w:settings>
-</file>
-
-<file path=word/glossary/styles.xml><?xml version="1.0" encoding="utf-8"?>
-<w:styles xmlns:mc="http://schemas.openxmlformats.org/markup-compatibility/2006" xmlns:r="http://schemas.openxmlformats.org/officeDocument/2006/relationships" xmlns:w="http://schemas.openxmlformats.org/wordprocessingml/2006/main" xmlns:w14="http://schemas.microsoft.com/office/word/2010/wordml" xmlns:w15="http://schemas.microsoft.com/office/word/2012/wordml" mc:Ignorable="w14 w15">
-  <w:docDefaults>
-    <w:rPrDefault>
-      <w:rPr>
-        <w:rFonts w:asciiTheme="minorHAnsi" w:eastAsiaTheme="minorEastAsia" w:hAnsiTheme="minorHAnsi" w:cstheme="minorBidi"/>
-        <w:sz w:val="22"/>
-        <w:szCs w:val="22"/>
-        <w:lang w:val="en-US" w:eastAsia="en-US" w:bidi="ar-SA"/>
-      </w:rPr>
-    </w:rPrDefault>
-    <w:pPrDefault>
-      <w:pPr>
-        <w:spacing w:after="160" w:line="259" w:lineRule="auto"/>
-      </w:pPr>
-    </w:pPrDefault>
-  </w:docDefaults>
-  <w:latentStyles w:defLockedState="0" w:defUIPriority="99" w:defSemiHidden="0" w:defUnhideWhenUsed="0" w:defQFormat="0" w:count="371">
-    <w:lsdException w:name="Normal" w:uiPriority="0" w:qFormat="1"/>
-    <w:lsdException w:name="heading 1" w:uiPriority="9" w:qFormat="1"/>
-    <w:lsdException w:name="heading 2" w:semiHidden="1" w:uiPriority="9" w:unhideWhenUsed="1" w:qFormat="1"/>
-    <w:lsdException w:name="heading 3" w:semiHidden="1" w:uiPriority="9" w:unhideWhenUsed="1" w:qFormat="1"/>
-    <w:lsdException w:name="heading 4" w:semiHidden="1" w:uiPriority="9" w:unhideWhenUsed="1" w:qFormat="1"/>
-    <w:lsdException w:name="heading 5" w:semiHidden="1" w:uiPriority="9" w:unhideWhenUsed="1" w:qFormat="1"/>
-    <w:lsdException w:name="heading 6" w:semiHidden="1" w:uiPriority="9" w:unhideWhenUsed="1" w:qFormat="1"/>
-    <w:lsdException w:name="heading 7" w:semiHidden="1" w:uiPriority="9" w:unhideWhenUsed="1" w:qFormat="1"/>
-    <w:lsdException w:name="heading 8" w:semiHidden="1" w:uiPriority="9" w:unhideWhenUsed="1" w:qFormat="1"/>
-    <w:lsdException w:name="heading 9" w:semiHidden="1" w:uiPriority="9" w:unhideWhenUsed="1" w:qFormat="1"/>
-    <w:lsdException w:name="index 1" w:semiHidden="1" w:unhideWhenUsed="1"/>
-    <w:lsdException w:name="index 2" w:semiHidden="1" w:unhideWhenUsed="1"/>
-    <w:lsdException w:name="index 3" w:semiHidden="1" w:unhideWhenUsed="1"/>
-    <w:lsdException w:name="index 4" w:semiHidden="1" w:unhideWhenUsed="1"/>
-    <w:lsdException w:name="index 5" w:semiHidden="1" w:unhideWhenUsed="1"/>
-    <w:lsdException w:name="index 6" w:semiHidden="1" w:unhideWhenUsed="1"/>
-    <w:lsdException w:name="index 7" w:semiHidden="1" w:unhideWhenUsed="1"/>
-    <w:lsdException w:name="index 8" w:semiHidden="1" w:unhideWhenUsed="1"/>
-    <w:lsdException w:name="index 9" w:semiHidden="1" w:unhideWhenUsed="1"/>
-    <w:lsdException w:name="toc 1" w:semiHidden="1" w:uiPriority="39" w:unhideWhenUsed="1"/>
-    <w:lsdException w:name="toc 2" w:semiHidden="1" w:uiPriority="39" w:unhideWhenUsed="1"/>
-    <w:lsdException w:name="toc 3" w:semiHidden="1" w:uiPriority="39" w:unhideWhenUsed="1"/>
-    <w:lsdException w:name="toc 4" w:semiHidden="1" w:uiPriority="39" w:unhideWhenUsed="1"/>
-    <w:lsdException w:name="toc 5" w:semiHidden="1" w:uiPriority="39" w:unhideWhenUsed="1"/>
-    <w:lsdException w:name="toc 6" w:semiHidden="1" w:uiPriority="39" w:unhideWhenUsed="1"/>
-    <w:lsdException w:name="toc 7" w:semiHidden="1" w:uiPriority="39" w:unhideWhenUsed="1"/>
-    <w:lsdException w:name="toc 8" w:semiHidden="1" w:uiPriority="39" w:unhideWhenUsed="1"/>
-    <w:lsdException w:name="toc 9" w:semiHidden="1" w:uiPriority="39" w:unhideWhenUsed="1"/>
-    <w:lsdException w:name="Normal Indent" w:semiHidden="1" w:unhideWhenUsed="1"/>
-    <w:lsdException w:name="footnote text" w:semiHidden="1" w:unhideWhenUsed="1"/>
-    <w:lsdException w:name="annotation text" w:semiHidden="1" w:unhideWhenUsed="1"/>
-    <w:lsdException w:name="header" w:semiHidden="1" w:unhideWhenUsed="1"/>
-    <w:lsdException w:name="footer" w:semiHidden="1" w:unhideWhenUsed="1"/>
-    <w:lsdException w:name="index heading" w:semiHidden="1" w:unhideWhenUsed="1"/>
-    <w:lsdException w:name="caption" w:semiHidden="1" w:uiPriority="35" w:unhideWhenUsed="1" w:qFormat="1"/>
-    <w:lsdException w:name="table of figures" w:semiHidden="1" w:unhideWhenUsed="1"/>
-    <w:lsdException w:name="envelope address" w:semiHidden="1" w:unhideWhenUsed="1"/>
-    <w:lsdException w:name="envelope return" w:semiHidden="1" w:unhideWhenUsed="1"/>
-    <w:lsdException w:name="footnote reference" w:semiHidden="1" w:unhideWhenUsed="1"/>
-    <w:lsdException w:name="annotation reference" w:semiHidden="1" w:unhideWhenUsed="1"/>
-    <w:lsdException w:name="line number" w:semiHidden="1" w:unhideWhenUsed="1"/>
-    <w:lsdException w:name="page number" w:semiHidden="1" w:unhideWhenUsed="1"/>
-    <w:lsdException w:name="endnote reference" w:semiHidden="1" w:unhideWhenUsed="1"/>
-    <w:lsdException w:name="endnote text" w:semiHidden="1" w:unhideWhenUsed="1"/>
-    <w:lsdException w:name="table of authorities" w:semiHidden="1" w:unhideWhenUsed="1"/>
-    <w:lsdException w:name="macro" w:semiHidden="1" w:unhideWhenUsed="1"/>
-    <w:lsdException w:name="toa heading" w:semiHidden="1" w:unhideWhenUsed="1"/>
-    <w:lsdException w:name="List" w:semiHidden="1" w:unhideWhenUsed="1"/>
-    <w:lsdException w:name="List Bullet" w:semiHidden="1" w:unhideWhenUsed="1"/>
-    <w:lsdException w:name="List Number" w:semiHidden="1" w:unhideWhenUsed="1"/>
-    <w:lsdException w:name="List 2" w:semiHidden="1" w:unhideWhenUsed="1"/>
-    <w:lsdException w:name="List 3" w:semiHidden="1" w:unhideWhenUsed="1"/>
-    <w:lsdException w:name="List 4" w:semiHidden="1" w:unhideWhenUsed="1"/>
-    <w:lsdException w:name="List 5" w:semiHidden="1" w:unhideWhenUsed="1"/>
-    <w:lsdException w:name="List Bullet 2" w:semiHidden="1" w:unhideWhenUsed="1"/>
-    <w:lsdException w:name="List Bullet 3" w:semiHidden="1" w:unhideWhenUsed="1"/>
-    <w:lsdException w:name="List Bullet 4" w:semiHidden="1" w:unhideWhenUsed="1"/>
-    <w:lsdException w:name="List Bullet 5" w:semiHidden="1" w:unhideWhenUsed="1"/>
-    <w:lsdException w:name="List Number 2" w:semiHidden="1" w:unhideWhenUsed="1"/>
-    <w:lsdException w:name="List Number 3" w:semiHidden="1" w:unhideWhenUsed="1"/>
-    <w:lsdException w:name="List Number 4" w:semiHidden="1" w:unhideWhenUsed="1"/>
-    <w:lsdException w:name="List Number 5" w:semiHidden="1" w:unhideWhenUsed="1"/>
-    <w:lsdException w:name="Title" w:uiPriority="10" w:qFormat="1"/>
-    <w:lsdException w:name="Closing" w:semiHidden="1" w:unhideWhenUsed="1"/>
-    <w:lsdException w:name="Signature" w:semiHidden="1" w:unhideWhenUsed="1"/>
-    <w:lsdException w:name="Default Paragraph Font" w:semiHidden="1" w:uiPriority="1" w:unhideWhenUsed="1"/>
-    <w:lsdException w:name="Body Text" w:semiHidden="1" w:unhideWhenUsed="1"/>
-    <w:lsdException w:name="Body Text Indent" w:semiHidden="1" w:unhideWhenUsed="1"/>
-    <w:lsdException w:name="List Continue" w:semiHidden="1" w:unhideWhenUsed="1"/>
-    <w:lsdException w:name="List Continue 2" w:semiHidden="1" w:unhideWhenUsed="1"/>
-    <w:lsdException w:name="List Continue 3" w:semiHidden="1" w:unhideWhenUsed="1"/>
-    <w:lsdException w:name="List Continue 4" w:semiHidden="1" w:unhideWhenUsed="1"/>
-    <w:lsdException w:name="List Continue 5" w:semiHidden="1" w:unhideWhenUsed="1"/>
-    <w:lsdException w:name="Message Header" w:semiHidden="1" w:unhideWhenUsed="1"/>
-    <w:lsdException w:name="Subtitle" w:uiPriority="11" w:qFormat="1"/>
-    <w:lsdException w:name="Salutation" w:semiHidden="1" w:unhideWhenUsed="1"/>
-    <w:lsdException w:name="Date" w:semiHidden="1" w:unhideWhenUsed="1"/>
-    <w:lsdException w:name="Body Text First Indent" w:semiHidden="1" w:unhideWhenUsed="1"/>
-    <w:lsdException w:name="Body Text First Indent 2" w:semiHidden="1" w:unhideWhenUsed="1"/>
-    <w:lsdException w:name="Note Heading" w:semiHidden="1" w:unhideWhenUsed="1"/>
-    <w:lsdException w:name="Body Text 2" w:semiHidden="1" w:unhideWhenUsed="1"/>
-    <w:lsdException w:name="Body Text 3" w:semiHidden="1" w:unhideWhenUsed="1"/>
-    <w:lsdException w:name="Body Text Indent 2" w:semiHidden="1" w:unhideWhenUsed="1"/>
-    <w:lsdException w:name="Body Text Indent 3" w:semiHidden="1" w:unhideWhenUsed="1"/>
-    <w:lsdException w:name="Block Text" w:semiHidden="1" w:unhideWhenUsed="1"/>
-    <w:lsdException w:name="Hyperlink" w:semiHidden="1" w:unhideWhenUsed="1"/>
-    <w:lsdException w:name="FollowedHyperlink" w:semiHidden="1" w:unhideWhenUsed="1"/>
-    <w:lsdException w:name="Strong" w:uiPriority="22" w:qFormat="1"/>
-    <w:lsdException w:name="Emphasis" w:uiPriority="20" w:qFormat="1"/>
-    <w:lsdException w:name="Document Map" w:semiHidden="1" w:unhideWhenUsed="1"/>
-    <w:lsdException w:name="Plain Text" w:semiHidden="1" w:unhideWhenUsed="1"/>
-    <w:lsdException w:name="E-mail Signature" w:semiHidden="1" w:unhideWhenUsed="1"/>
-    <w:lsdException w:name="HTML Top of Form" w:semiHidden="1" w:unhideWhenUsed="1"/>
-    <w:lsdException w:name="HTML Bottom of Form" w:semiHidden="1" w:unhideWhenUsed="1"/>
-    <w:lsdException w:name="Normal (Web)" w:semiHidden="1" w:unhideWhenUsed="1"/>
-    <w:lsdException w:name="HTML Acronym" w:semiHidden="1" w:unhideWhenUsed="1"/>
-    <w:lsdException w:name="HTML Address" w:semiHidden="1" w:unhideWhenUsed="1"/>
-    <w:lsdException w:name="HTML Cite" w:semiHidden="1" w:unhideWhenUsed="1"/>
-    <w:lsdException w:name="HTML Code" w:semiHidden="1" w:unhideWhenUsed="1"/>
-    <w:lsdException w:name="HTML Definition" w:semiHidden="1" w:unhideWhenUsed="1"/>
-    <w:lsdException w:name="HTML Keyboard" w:semiHidden="1" w:unhideWhenUsed="1"/>
-    <w:lsdException w:name="HTML Preformatted" w:semiHidden="1" w:unhideWhenUsed="1"/>
-    <w:lsdException w:name="HTML Sample" w:semiHidden="1" w:unhideWhenUsed="1"/>
-    <w:lsdException w:name="HTML Typewriter" w:semiHidden="1" w:unhideWhenUsed="1"/>
-    <w:lsdException w:name="HTML Variable" w:semiHidden="1" w:unhideWhenUsed="1"/>
-    <w:lsdException w:name="Normal Table" w:semiHidden="1" w:unhideWhenUsed="1"/>
-    <w:lsdException w:name="annotation subject" w:semiHidden="1" w:unhideWhenUsed="1"/>
-    <w:lsdException w:name="No List" w:semiHidden="1" w:unhideWhenUsed="1"/>
-    <w:lsdException w:name="Outline List 1" w:semiHidden="1" w:unhideWhenUsed="1"/>
-    <w:lsdException w:name="Outline List 2" w:semiHidden="1" w:unhideWhenUsed="1"/>
-    <w:lsdException w:name="Outline List 3" w:semiHidden="1" w:unhideWhenUsed="1"/>
-    <w:lsdException w:name="Table Simple 1" w:semiHidden="1" w:unhideWhenUsed="1"/>
-    <w:lsdException w:name="Table Simple 2" w:semiHidden="1" w:unhideWhenUsed="1"/>
-    <w:lsdException w:name="Table Simple 3" w:semiHidden="1" w:unhideWhenUsed="1"/>
-    <w:lsdException w:name="Table Classic 1" w:semiHidden="1" w:unhideWhenUsed="1"/>
-    <w:lsdException w:name="Table Classic 2" w:semiHidden="1" w:unhideWhenUsed="1"/>
-    <w:lsdException w:name="Table Classic 3" w:semiHidden="1" w:unhideWhenUsed="1"/>
-    <w:lsdException w:name="Table Classic 4" w:semiHidden="1" w:unhideWhenUsed="1"/>
-    <w:lsdException w:name="Table Colorful 1" w:semiHidden="1" w:unhideWhenUsed="1"/>
-    <w:lsdException w:name="Table Colorful 2" w:semiHidden="1" w:unhideWhenUsed="1"/>
-    <w:lsdException w:name="Table Colorful 3" w:semiHidden="1" w:unhideWhenUsed="1"/>
-    <w:lsdException w:name="Table Columns 1" w:semiHidden="1" w:unhideWhenUsed="1"/>
-    <w:lsdException w:name="Table Columns 2" w:semiHidden="1" w:unhideWhenUsed="1"/>
-    <w:lsdException w:name="Table Columns 3" w:semiHidden="1" w:unhideWhenUsed="1"/>
-    <w:lsdException w:name="Table Columns 4" w:semiHidden="1" w:unhideWhenUsed="1"/>
-    <w:lsdException w:name="Table Columns 5" w:semiHidden="1" w:unhideWhenUsed="1"/>
-    <w:lsdException w:name="Table Grid 1" w:semiHidden="1" w:unhideWhenUsed="1"/>
-    <w:lsdException w:name="Table Grid 2" w:semiHidden="1" w:unhideWhenUsed="1"/>
-    <w:lsdException w:name="Table Grid 3" w:semiHidden="1" w:unhideWhenUsed="1"/>
-    <w:lsdException w:name="Table Grid 4" w:semiHidden="1" w:unhideWhenUsed="1"/>
-    <w:lsdException w:name="Table Grid 5" w:semiHidden="1" w:unhideWhenUsed="1"/>
-    <w:lsdException w:name="Table Grid 6" w:semiHidden="1" w:unhideWhenUsed="1"/>
-    <w:lsdException w:name="Table Grid 7" w:semiHidden="1" w:unhideWhenUsed="1"/>
-    <w:lsdException w:name="Table Grid 8" w:semiHidden="1" w:unhideWhenUsed="1"/>
-    <w:lsdException w:name="Table List 1" w:semiHidden="1" w:unhideWhenUsed="1"/>
-    <w:lsdException w:name="Table List 2" w:semiHidden="1" w:unhideWhenUsed="1"/>
-    <w:lsdException w:name="Table List 3" w:semiHidden="1" w:unhideWhenUsed="1"/>
-    <w:lsdException w:name="Table List 4" w:semiHidden="1" w:unhideWhenUsed="1"/>
-    <w:lsdException w:name="Table List 5" w:semiHidden="1" w:unhideWhenUsed="1"/>
-    <w:lsdException w:name="Table List 6" w:semiHidden="1" w:unhideWhenUsed="1"/>
-    <w:lsdException w:name="Table List 7" w:semiHidden="1" w:unhideWhenUsed="1"/>
-    <w:lsdException w:name="Table List 8" w:semiHidden="1" w:unhideWhenUsed="1"/>
-    <w:lsdException w:name="Table 3D effects 1" w:semiHidden="1" w:unhideWhenUsed="1"/>
-    <w:lsdException w:name="Table 3D effects 2" w:semiHidden="1" w:unhideWhenUsed="1"/>
-    <w:lsdException w:name="Table 3D effects 3" w:semiHidden="1" w:unhideWhenUsed="1"/>
-    <w:lsdException w:name="Table Contemporary" w:semiHidden="1" w:unhideWhenUsed="1"/>
-    <w:lsdException w:name="Table Elegant" w:semiHidden="1" w:unhideWhenUsed="1"/>
-    <w:lsdException w:name="Table Professional" w:semiHidden="1" w:unhideWhenUsed="1"/>
-    <w:lsdException w:name="Table Subtle 1" w:semiHidden="1" w:unhideWhenUsed="1"/>
-    <w:lsdException w:name="Table Subtle 2" w:semiHidden="1" w:unhideWhenUsed="1"/>
-    <w:lsdException w:name="Table Web 1" w:semiHidden="1" w:unhideWhenUsed="1"/>
-    <w:lsdException w:name="Table Web 2" w:semiHidden="1" w:unhideWhenUsed="1"/>
-    <w:lsdException w:name="Table Web 3" w:semiHidden="1" w:unhideWhenUsed="1"/>
-    <w:lsdException w:name="Balloon Text" w:semiHidden="1" w:unhideWhenUsed="1"/>
-    <w:lsdException w:name="Table Grid" w:uiPriority="39"/>
-    <w:lsdException w:name="Table Theme" w:semiHidden="1" w:unhideWhenUsed="1"/>
-    <w:lsdException w:name="Placeholder Text" w:semiHidden="1"/>
-    <w:lsdException w:name="No Spacing" w:uiPriority="1" w:qFormat="1"/>
-    <w:lsdException w:name="Light Shading" w:uiPriority="60"/>
-    <w:lsdException w:name="Light List" w:uiPriority="61"/>
-    <w:lsdException w:name="Light Grid" w:uiPriority="62"/>
-    <w:lsdException w:name="Medium Shading 1" w:uiPriority="63"/>
-    <w:lsdException w:name="Medium Shading 2" w:uiPriority="64"/>
-    <w:lsdException w:name="Medium List 1" w:uiPriority="65"/>
-    <w:lsdException w:name="Medium List 2" w:uiPriority="66"/>
-    <w:lsdException w:name="Medium Grid 1" w:uiPriority="67"/>
-    <w:lsdException w:name="Medium Grid 2" w:uiPriority="68"/>
-    <w:lsdException w:name="Medium Grid 3" w:uiPriority="69"/>
-    <w:lsdException w:name="Dark List" w:uiPriority="70"/>
-    <w:lsdException w:name="Colorful Shading" w:uiPriority="71"/>
-    <w:lsdException w:name="Colorful List" w:uiPriority="72"/>
-    <w:lsdException w:name="Colorful Grid" w:uiPriority="73"/>
-    <w:lsdException w:name="Light Shading Accent 1" w:uiPriority="60"/>
-    <w:lsdException w:name="Light List Accent 1" w:uiPriority="61"/>
-    <w:lsdException w:name="Light Grid Accent 1" w:uiPriority="62"/>
-    <w:lsdException w:name="Medium Shading 1 Accent 1" w:uiPriority="63"/>
-    <w:lsdException w:name="Medium Shading 2 Accent 1" w:uiPriority="64"/>
-    <w:lsdException w:name="Medium List 1 Accent 1" w:uiPriority="65"/>
-    <w:lsdException w:name="Revision" w:semiHidden="1"/>
-    <w:lsdException w:name="List Paragraph" w:uiPriority="34" w:qFormat="1"/>
-    <w:lsdException w:name="Quote" w:uiPriority="29" w:qFormat="1"/>
-    <w:lsdException w:name="Intense Quote" w:uiPriority="30" w:qFormat="1"/>
-    <w:lsdException w:name="Medium List 2 Accent 1" w:uiPriority="66"/>
-    <w:lsdException w:name="Medium Grid 1 Accent 1" w:uiPriority="67"/>
-    <w:lsdException w:name="Medium Grid 2 Accent 1" w:uiPriority="68"/>
-    <w:lsdException w:name="Medium Grid 3 Accent 1" w:uiPriority="69"/>
-    <w:lsdException w:name="Dark List Accent 1" w:uiPriority="70"/>
-    <w:lsdException w:name="Colorful Shading Accent 1" w:uiPriority="71"/>
-    <w:lsdException w:name="Colorful List Accent 1" w:uiPriority="72"/>
-    <w:lsdException w:name="Colorful Grid Accent 1" w:uiPriority="73"/>
-    <w:lsdException w:name="Light Shading Accent 2" w:uiPriority="60"/>
-    <w:lsdException w:name="Light List Accent 2" w:uiPriority="61"/>
-    <w:lsdException w:name="Light Grid Accent 2" w:uiPriority="62"/>
-    <w:lsdException w:name="Medium Shading 1 Accent 2" w:uiPriority="63"/>
-    <w:lsdException w:name="Medium Shading 2 Accent 2" w:uiPriority="64"/>
-    <w:lsdException w:name="Medium List 1 Accent 2" w:uiPriority="65"/>
-    <w:lsdException w:name="Medium List 2 Accent 2" w:uiPriority="66"/>
-    <w:lsdException w:name="Medium Grid 1 Accent 2" w:uiPriority="67"/>
-    <w:lsdException w:name="Medium Grid 2 Accent 2" w:uiPriority="68"/>
-    <w:lsdException w:name="Medium Grid 3 Accent 2" w:uiPriority="69"/>
-    <w:lsdException w:name="Dark List Accent 2" w:uiPriority="70"/>
-    <w:lsdException w:name="Colorful Shading Accent 2" w:uiPriority="71"/>
-    <w:lsdException w:name="Colorful List Accent 2" w:uiPriority="72"/>
-    <w:lsdException w:name="Colorful Grid Accent 2" w:uiPriority="73"/>
-    <w:lsdException w:name="Light Shading Accent 3" w:uiPriority="60"/>
-    <w:lsdException w:name="Light List Accent 3" w:uiPriority="61"/>
-    <w:lsdException w:name="Light Grid Accent 3" w:uiPriority="62"/>
-    <w:lsdException w:name="Medium Shading 1 Accent 3" w:uiPriority="63"/>
-    <w:lsdException w:name="Medium Shading 2 Accent 3" w:uiPriority="64"/>
-    <w:lsdException w:name="Medium List 1 Accent 3" w:uiPriority="65"/>
-    <w:lsdException w:name="Medium List 2 Accent 3" w:uiPriority="66"/>
-    <w:lsdException w:name="Medium Grid 1 Accent 3" w:uiPriority="67"/>
-    <w:lsdException w:name="Medium Grid 2 Accent 3" w:uiPriority="68"/>
-    <w:lsdException w:name="Medium Grid 3 Accent 3" w:uiPriority="69"/>
-    <w:lsdException w:name="Dark List Accent 3" w:uiPriority="70"/>
-    <w:lsdException w:name="Colorful Shading Accent 3" w:uiPriority="71"/>
-    <w:lsdException w:name="Colorful List Accent 3" w:uiPriority="72"/>
-    <w:lsdException w:name="Colorful Grid Accent 3" w:uiPriority="73"/>
-    <w:lsdException w:name="Light Shading Accent 4" w:uiPriority="60"/>
-    <w:lsdException w:name="Light List Accent 4" w:uiPriority="61"/>
-    <w:lsdException w:name="Light Grid Accent 4" w:uiPriority="62"/>
-    <w:lsdException w:name="Medium Shading 1 Accent 4" w:uiPriority="63"/>
-    <w:lsdException w:name="Medium Shading 2 Accent 4" w:uiPriority="64"/>
-    <w:lsdException w:name="Medium List 1 Accent 4" w:uiPriority="65"/>
-    <w:lsdException w:name="Medium List 2 Accent 4" w:uiPriority="66"/>
-    <w:lsdException w:name="Medium Grid 1 Accent 4" w:uiPriority="67"/>
-    <w:lsdException w:name="Medium Grid 2 Accent 4" w:uiPriority="68"/>
-    <w:lsdException w:name="Medium Grid 3 Accent 4" w:uiPriority="69"/>
-    <w:lsdException w:name="Dark List Accent 4" w:uiPriority="70"/>
-    <w:lsdException w:name="Colorful Shading Accent 4" w:uiPriority="71"/>
-    <w:lsdException w:name="Colorful List Accent 4" w:uiPriority="72"/>
-    <w:lsdException w:name="Colorful Grid Accent 4" w:uiPriority="73"/>
-    <w:lsdException w:name="Light Shading Accent 5" w:uiPriority="60"/>
-    <w:lsdException w:name="Light List Accent 5" w:uiPriority="61"/>
-    <w:lsdException w:name="Light Grid Accent 5" w:uiPriority="62"/>
-    <w:lsdException w:name="Medium Shading 1 Accent 5" w:uiPriority="63"/>
-    <w:lsdException w:name="Medium Shading 2 Accent 5" w:uiPriority="64"/>
-    <w:lsdException w:name="Medium List 1 Accent 5" w:uiPriority="65"/>
-    <w:lsdException w:name="Medium List 2 Accent 5" w:uiPriority="66"/>
-    <w:lsdException w:name="Medium Grid 1 Accent 5" w:uiPriority="67"/>
-    <w:lsdException w:name="Medium Grid 2 Accent 5" w:uiPriority="68"/>
-    <w:lsdException w:name="Medium Grid 3 Accent 5" w:uiPriority="69"/>
-    <w:lsdException w:name="Dark List Accent 5" w:uiPriority="70"/>
-    <w:lsdException w:name="Colorful Shading Accent 5" w:uiPriority="71"/>
-    <w:lsdException w:name="Colorful List Accent 5" w:uiPriority="72"/>
-    <w:lsdException w:name="Colorful Grid Accent 5" w:uiPriority="73"/>
-    <w:lsdException w:name="Light Shading Accent 6" w:uiPriority="60"/>
-    <w:lsdException w:name="Light List Accent 6" w:uiPriority="61"/>
-    <w:lsdException w:name="Light Grid Accent 6" w:uiPriority="62"/>
-    <w:lsdException w:name="Medium Shading 1 Accent 6" w:uiPriority="63"/>
-    <w:lsdException w:name="Medium Shading 2 Accent 6" w:uiPriority="64"/>
-    <w:lsdException w:name="Medium List 1 Accent 6" w:uiPriority="65"/>
-    <w:lsdException w:name="Medium List 2 Accent 6" w:uiPriority="66"/>
-    <w:lsdException w:name="Medium Grid 1 Accent 6" w:uiPriority="67"/>
-    <w:lsdException w:name="Medium Grid 2 Accent 6" w:uiPriority="68"/>
-    <w:lsdException w:name="Medium Grid 3 Accent 6" w:uiPriority="69"/>
-    <w:lsdException w:name="Dark List Accent 6" w:uiPriority="70"/>
-    <w:lsdException w:name="Colorful Shading Accent 6" w:uiPriority="71"/>
-    <w:lsdException w:name="Colorful List Accent 6" w:uiPriority="72"/>
-    <w:lsdException w:name="Colorful Grid Accent 6" w:uiPriority="73"/>
-    <w:lsdException w:name="Subtle Emphasis" w:uiPriority="19" w:qFormat="1"/>
-    <w:lsdException w:name="Intense Emphasis" w:uiPriority="21" w:qFormat="1"/>
-    <w:lsdException w:name="Subtle Reference" w:uiPriority="31" w:qFormat="1"/>
-    <w:lsdException w:name="Intense Reference" w:uiPriority="32" w:qFormat="1"/>
-    <w:lsdException w:name="Book Title" w:uiPriority="33" w:qFormat="1"/>
-    <w:lsdException w:name="Bibliography" w:semiHidden="1" w:uiPriority="37" w:unhideWhenUsed="1"/>
-    <w:lsdException w:name="TOC Heading" w:semiHidden="1" w:uiPriority="39" w:unhideWhenUsed="1" w:qFormat="1"/>
-    <w:lsdException w:name="Plain Table 1" w:uiPriority="41"/>
-    <w:lsdException w:name="Plain Table 2" w:uiPriority="42"/>
-    <w:lsdException w:name="Plain Table 3" w:uiPriority="43"/>
-    <w:lsdException w:name="Plain Table 4" w:uiPriority="44"/>
-    <w:lsdException w:name="Plain Table 5" w:uiPriority="45"/>
-    <w:lsdException w:name="Grid Table Light" w:uiPriority="40"/>
-    <w:lsdException w:name="Grid Table 1 Light" w:uiPriority="46"/>
-    <w:lsdException w:name="Grid Table 2" w:uiPriority="47"/>
-    <w:lsdException w:name="Grid Table 3" w:uiPriority="48"/>
-    <w:lsdException w:name="Grid Table 4" w:uiPriority="49"/>
-    <w:lsdException w:name="Grid Table 5 Dark" w:uiPriority="50"/>
-    <w:lsdException w:name="Grid Table 6 Colorful" w:uiPriority="51"/>
-    <w:lsdException w:name="Grid Table 7 Colorful" w:uiPriority="52"/>
-    <w:lsdException w:name="Grid Table 1 Light Accent 1" w:uiPriority="46"/>
-    <w:lsdException w:name="Grid Table 2 Accent 1" w:uiPriority="47"/>
-    <w:lsdException w:name="Grid Table 3 Accent 1" w:uiPriority="48"/>
-    <w:lsdException w:name="Grid Table 4 Accent 1" w:uiPriority="49"/>
-    <w:lsdException w:name="Grid Table 5 Dark Accent 1" w:uiPriority="50"/>
-    <w:lsdException w:name="Grid Table 6 Colorful Accent 1" w:uiPriority="51"/>
-    <w:lsdException w:name="Grid Table 7 Colorful Accent 1" w:uiPriority="52"/>
-    <w:lsdException w:name="Grid Table 1 Light Accent 2" w:uiPriority="46"/>
-    <w:lsdException w:name="Grid Table 2 Accent 2" w:uiPriority="47"/>
-    <w:lsdException w:name="Grid Table 3 Accent 2" w:uiPriority="48"/>
-    <w:lsdException w:name="Grid Table 4 Accent 2" w:uiPriority="49"/>
-    <w:lsdException w:name="Grid Table 5 Dark Accent 2" w:uiPriority="50"/>
-    <w:lsdException w:name="Grid Table 6 Colorful Accent 2" w:uiPriority="51"/>
-    <w:lsdException w:name="Grid Table 7 Colorful Accent 2" w:uiPriority="52"/>
-    <w:lsdException w:name="Grid Table 1 Light Accent 3" w:uiPriority="46"/>
-    <w:lsdException w:name="Grid Table 2 Accent 3" w:uiPriority="47"/>
-    <w:lsdException w:name="Grid Table 3 Accent 3" w:uiPriority="48"/>
-    <w:lsdException w:name="Grid Table 4 Accent 3" w:uiPriority="49"/>
-    <w:lsdException w:name="Grid Table 5 Dark Accent 3" w:uiPriority="50"/>
-    <w:lsdException w:name="Grid Table 6 Colorful Accent 3" w:uiPriority="51"/>
-    <w:lsdException w:name="Grid Table 7 Colorful Accent 3" w:uiPriority="52"/>
-    <w:lsdException w:name="Grid Table 1 Light Accent 4" w:uiPriority="46"/>
-    <w:lsdException w:name="Grid Table 2 Accent 4" w:uiPriority="47"/>
-    <w:lsdException w:name="Grid Table 3 Accent 4" w:uiPriority="48"/>
-    <w:lsdException w:name="Grid Table 4 Accent 4" w:uiPriority="49"/>
-    <w:lsdException w:name="Grid Table 5 Dark Accent 4" w:uiPriority="50"/>
-    <w:lsdException w:name="Grid Table 6 Colorful Accent 4" w:uiPriority="51"/>
-    <w:lsdException w:name="Grid Table 7 Colorful Accent 4" w:uiPriority="52"/>
-    <w:lsdException w:name="Grid Table 1 Light Accent 5" w:uiPriority="46"/>
-    <w:lsdException w:name="Grid Table 2 Accent 5" w:uiPriority="47"/>
-    <w:lsdException w:name="Grid Table 3 Accent 5" w:uiPriority="48"/>
-    <w:lsdException w:name="Grid Table 4 Accent 5" w:uiPriority="49"/>
-    <w:lsdException w:name="Grid Table 5 Dark Accent 5" w:uiPriority="50"/>
-    <w:lsdException w:name="Grid Table 6 Colorful Accent 5" w:uiPriority="51"/>
-    <w:lsdException w:name="Grid Table 7 Colorful Accent 5" w:uiPriority="52"/>
-    <w:lsdException w:name="Grid Table 1 Light Accent 6" w:uiPriority="46"/>
-    <w:lsdException w:name="Grid Table 2 Accent 6" w:uiPriority="47"/>
-    <w:lsdException w:name="Grid Table 3 Accent 6" w:uiPriority="48"/>
-    <w:lsdException w:name="Grid Table 4 Accent 6" w:uiPriority="49"/>
-    <w:lsdException w:name="Grid Table 5 Dark Accent 6" w:uiPriority="50"/>
-    <w:lsdException w:name="Grid Table 6 Colorful Accent 6" w:uiPriority="51"/>
-    <w:lsdException w:name="Grid Table 7 Colorful Accent 6" w:uiPriority="52"/>
-    <w:lsdException w:name="List Table 1 Light" w:uiPriority="46"/>
-    <w:lsdException w:name="List Table 2" w:uiPriority="47"/>
-    <w:lsdException w:name="List Table 3" w:uiPriority="48"/>
-    <w:lsdException w:name="List Table 4" w:uiPriority="49"/>
-    <w:lsdException w:name="List Table 5 Dark" w:uiPriority="50"/>
-    <w:lsdException w:name="List Table 6 Colorful" w:uiPriority="51"/>
-    <w:lsdException w:name="List Table 7 Colorful" w:uiPriority="52"/>
-    <w:lsdException w:name="List Table 1 Light Accent 1" w:uiPriority="46"/>
-    <w:lsdException w:name="List Table 2 Accent 1" w:uiPriority="47"/>
-    <w:lsdException w:name="List Table 3 Accent 1" w:uiPriority="48"/>
-    <w:lsdException w:name="List Table 4 Accent 1" w:uiPriority="49"/>
-    <w:lsdException w:name="List Table 5 Dark Accent 1" w:uiPriority="50"/>
-    <w:lsdException w:name="List Table 6 Colorful Accent 1" w:uiPriority="51"/>
-    <w:lsdException w:name="List Table 7 Colorful Accent 1" w:uiPriority="52"/>
-    <w:lsdException w:name="List Table 1 Light Accent 2" w:uiPriority="46"/>
-    <w:lsdException w:name="List Table 2 Accent 2" w:uiPriority="47"/>
-    <w:lsdException w:name="List Table 3 Accent 2" w:uiPriority="48"/>
-    <w:lsdException w:name="List Table 4 Accent 2" w:uiPriority="49"/>
-    <w:lsdException w:name="List Table 5 Dark Accent 2" w:uiPriority="50"/>
-    <w:lsdException w:name="List Table 6 Colorful Accent 2" w:uiPriority="51"/>
-    <w:lsdException w:name="List Table 7 Colorful Accent 2" w:uiPriority="52"/>
-    <w:lsdException w:name="List Table 1 Light Accent 3" w:uiPriority="46"/>
-    <w:lsdException w:name="List Table 2 Accent 3" w:uiPriority="47"/>
-    <w:lsdException w:name="List Table 3 Accent 3" w:uiPriority="48"/>
-    <w:lsdException w:name="List Table 4 Accent 3" w:uiPriority="49"/>
-    <w:lsdException w:name="List Table 5 Dark Accent 3" w:uiPriority="50"/>
-    <w:lsdException w:name="List Table 6 Colorful Accent 3" w:uiPriority="51"/>
-    <w:lsdException w:name="List Table 7 Colorful Accent 3" w:uiPriority="52"/>
-    <w:lsdException w:name="List Table 1 Light Accent 4" w:uiPriority="46"/>
-    <w:lsdException w:name="List Table 2 Accent 4" w:uiPriority="47"/>
-    <w:lsdException w:name="List Table 3 Accent 4" w:uiPriority="48"/>
-    <w:lsdException w:name="List Table 4 Accent 4" w:uiPriority="49"/>
-    <w:lsdException w:name="List Table 5 Dark Accent 4" w:uiPriority="50"/>
-    <w:lsdException w:name="List Table 6 Colorful Accent 4" w:uiPriority="51"/>
-    <w:lsdException w:name="List Table 7 Colorful Accent 4" w:uiPriority="52"/>
-    <w:lsdException w:name="List Table 1 Light Accent 5" w:uiPriority="46"/>
-    <w:lsdException w:name="List Table 2 Accent 5" w:uiPriority="47"/>
-    <w:lsdException w:name="List Table 3 Accent 5" w:uiPriority="48"/>
-    <w:lsdException w:name="List Table 4 Accent 5" w:uiPriority="49"/>
-    <w:lsdException w:name="List Table 5 Dark Accent 5" w:uiPriority="50"/>
-    <w:lsdException w:name="List Table 6 Colorful Accent 5" w:uiPriority="51"/>
-    <w:lsdException w:name="List Table 7 Colorful Accent 5" w:uiPriority="52"/>
-    <w:lsdException w:name="List Table 1 Light Accent 6" w:uiPriority="46"/>
-    <w:lsdException w:name="List Table 2 Accent 6" w:uiPriority="47"/>
-    <w:lsdException w:name="List Table 3 Accent 6" w:uiPriority="48"/>
-    <w:lsdException w:name="List Table 4 Accent 6" w:uiPriority="49"/>
-    <w:lsdException w:name="List Table 5 Dark Accent 6" w:uiPriority="50"/>
-    <w:lsdException w:name="List Table 6 Colorful Accent 6" w:uiPriority="51"/>
-    <w:lsdException w:name="List Table 7 Colorful Accent 6" w:uiPriority="52"/>
-  </w:latentStyles>
-  <w:style w:type="paragraph" w:default="1" w:styleId="Normal">
-    <w:name w:val="Normal"/>
-    <w:qFormat/>
-  </w:style>
-  <w:style w:type="character" w:default="1" w:styleId="DefaultParagraphFont">
-    <w:name w:val="Default Paragraph Font"/>
-    <w:uiPriority w:val="1"/>
-    <w:semiHidden/>
-    <w:unhideWhenUsed/>
-  </w:style>
-  <w:style w:type="table" w:default="1" w:styleId="TableNormal">
-    <w:name w:val="Normal Table"/>
-    <w:uiPriority w:val="99"/>
-    <w:semiHidden/>
-    <w:unhideWhenUsed/>
-    <w:tblPr>
-      <w:tblInd w:w="0" w:type="dxa"/>
-      <w:tblCellMar>
-        <w:top w:w="0" w:type="dxa"/>
-        <w:left w:w="108" w:type="dxa"/>
-        <w:bottom w:w="0" w:type="dxa"/>
-        <w:right w:w="108" w:type="dxa"/>
-      </w:tblCellMar>
-    </w:tblPr>
-  </w:style>
-  <w:style w:type="numbering" w:default="1" w:styleId="NoList">
-    <w:name w:val="No List"/>
-    <w:uiPriority w:val="99"/>
-    <w:semiHidden/>
-    <w:unhideWhenUsed/>
-  </w:style>
-  <w:style w:type="character" w:styleId="PlaceholderText">
-    <w:name w:val="Placeholder Text"/>
-    <w:basedOn w:val="DefaultParagraphFont"/>
-    <w:uiPriority w:val="99"/>
-    <w:semiHidden/>
-    <w:rsid w:val="008E795F"/>
-    <w:rPr>
-      <w:color w:val="808080"/>
-    </w:rPr>
-  </w:style>
-  <w:style w:type="paragraph" w:customStyle="1" w:styleId="838F531DC2D74CC5A324697B961CC699">
-    <w:name w:val="838F531DC2D74CC5A324697B961CC699"/>
-    <w:rsid w:val="008E795F"/>
-  </w:style>
-</w:styles>
-</file>
-
-<file path=word/glossary/webSettings.xml><?xml version="1.0" encoding="utf-8"?>
-<w:webSettings xmlns:mc="http://schemas.openxmlformats.org/markup-compatibility/2006" xmlns:r="http://schemas.openxmlformats.org/officeDocument/2006/relationships" xmlns:w="http://schemas.openxmlformats.org/wordprocessingml/2006/main" xmlns:w14="http://schemas.microsoft.com/office/word/2010/wordml" xmlns:w15="http://schemas.microsoft.com/office/word/2012/wordml" mc:Ignorable="w14 w15">
-  <w:optimizeForBrowser/>
-  <w:allowPNG/>
-</w:webSettings>
-</file>
-
 <file path=word/theme/theme1.xml><?xml version="1.0" encoding="utf-8"?>
 <a:theme xmlns:a="http://schemas.openxmlformats.org/drawingml/2006/main" name="Office Theme">
   <a:themeElements>
@@ -12152,7 +12954,7 @@
 </file>
 
 <file path=customXml/itemProps1.xml><?xml version="1.0" encoding="utf-8"?>
-<ds:datastoreItem xmlns:ds="http://schemas.openxmlformats.org/officeDocument/2006/customXml" ds:itemID="{370012A2-7B48-4CDA-8622-F2A7A89CEACE}">
+<ds:datastoreItem xmlns:ds="http://schemas.openxmlformats.org/officeDocument/2006/customXml" ds:itemID="{E4524117-506A-44FD-B932-664ACDD5FB18}">
   <ds:schemaRefs>
     <ds:schemaRef ds:uri="http://schemas.openxmlformats.org/officeDocument/2006/bibliography"/>
   </ds:schemaRefs>

</xml_diff>

<commit_message>
Finished Formatting With Pierre's Stuff
</commit_message>
<xml_diff>
--- a/A01 - Alex and Pierre - Report.docx
+++ b/A01 - Alex and Pierre - Report.docx
@@ -38,7 +38,7 @@
                 <w:lang w:val="en-CA" w:eastAsia="en-CA"/>
               </w:rPr>
               <w:drawing>
-                <wp:anchor distT="0" distB="0" distL="114300" distR="114300" simplePos="0" relativeHeight="251649536" behindDoc="1" locked="0" layoutInCell="1" allowOverlap="1" wp14:anchorId="4778757B" wp14:editId="733FC16E">
+                <wp:anchor distT="0" distB="0" distL="114300" distR="114300" simplePos="0" relativeHeight="251658240" behindDoc="1" locked="0" layoutInCell="1" allowOverlap="1" wp14:anchorId="4DD4330A" wp14:editId="60B6ED22">
                   <wp:simplePos x="0" y="0"/>
                   <wp:positionH relativeFrom="column">
                     <wp:posOffset>3838575</wp:posOffset>
@@ -177,14 +177,7 @@
                 <w:sz w:val="44"/>
                 <w:szCs w:val="44"/>
               </w:rPr>
-              <w:t>Simulation</w:t>
-            </w:r>
-            <w:r>
-              <w:rPr>
-                <w:sz w:val="44"/>
-                <w:szCs w:val="44"/>
-              </w:rPr>
-              <w:t xml:space="preserve"> Report</w:t>
+              <w:t>Simulation Report</w:t>
             </w:r>
           </w:p>
           <w:p>
@@ -498,30 +491,58 @@
         <w:jc w:val="center"/>
       </w:pPr>
       <w:r>
-        <w:pict>
-          <v:shapetype id="_x0000_t75" coordsize="21600,21600" o:spt="75" o:preferrelative="t" path="m@4@5l@4@11@9@11@9@5xe" filled="f" stroked="f">
-            <v:stroke joinstyle="miter"/>
-            <v:formulas>
-              <v:f eqn="if lineDrawn pixelLineWidth 0"/>
-              <v:f eqn="sum @0 1 0"/>
-              <v:f eqn="sum 0 0 @1"/>
-              <v:f eqn="prod @2 1 2"/>
-              <v:f eqn="prod @3 21600 pixelWidth"/>
-              <v:f eqn="prod @3 21600 pixelHeight"/>
-              <v:f eqn="sum @0 0 1"/>
-              <v:f eqn="prod @6 1 2"/>
-              <v:f eqn="prod @7 21600 pixelWidth"/>
-              <v:f eqn="sum @8 21600 0"/>
-              <v:f eqn="prod @7 21600 pixelHeight"/>
-              <v:f eqn="sum @10 21600 0"/>
-            </v:formulas>
-            <v:path o:extrusionok="f" gradientshapeok="t" o:connecttype="rect"/>
-            <o:lock v:ext="edit" aspectratio="t"/>
-          </v:shapetype>
-          <v:shape id="_x0000_i1025" type="#_x0000_t75" style="width:373.3pt;height:68.25pt">
-            <v:imagedata r:id="rId9" o:title="ExampleDemonstration"/>
-          </v:shape>
-        </w:pict>
+        <w:rPr>
+          <w:noProof/>
+          <w:lang w:val="en-CA" w:eastAsia="en-CA"/>
+        </w:rPr>
+        <w:drawing>
+          <wp:inline distT="0" distB="0" distL="0" distR="0">
+            <wp:extent cx="4738370" cy="866140"/>
+            <wp:effectExtent l="0" t="0" r="5080" b="0"/>
+            <wp:docPr id="17" name="Picture 17" descr="ExampleDemonstration"/>
+            <wp:cNvGraphicFramePr>
+              <a:graphicFrameLocks xmlns:a="http://schemas.openxmlformats.org/drawingml/2006/main" noChangeAspect="1"/>
+            </wp:cNvGraphicFramePr>
+            <a:graphic xmlns:a="http://schemas.openxmlformats.org/drawingml/2006/main">
+              <a:graphicData uri="http://schemas.openxmlformats.org/drawingml/2006/picture">
+                <pic:pic xmlns:pic="http://schemas.openxmlformats.org/drawingml/2006/picture">
+                  <pic:nvPicPr>
+                    <pic:cNvPr id="0" name="Picture 5" descr="ExampleDemonstration"/>
+                    <pic:cNvPicPr>
+                      <a:picLocks noChangeAspect="1" noChangeArrowheads="1"/>
+                    </pic:cNvPicPr>
+                  </pic:nvPicPr>
+                  <pic:blipFill>
+                    <a:blip r:embed="rId9">
+                      <a:extLst>
+                        <a:ext uri="{28A0092B-C50C-407E-A947-70E740481C1C}">
+                          <a14:useLocalDpi xmlns:a14="http://schemas.microsoft.com/office/drawing/2010/main" val="0"/>
+                        </a:ext>
+                      </a:extLst>
+                    </a:blip>
+                    <a:srcRect/>
+                    <a:stretch>
+                      <a:fillRect/>
+                    </a:stretch>
+                  </pic:blipFill>
+                  <pic:spPr bwMode="auto">
+                    <a:xfrm>
+                      <a:off x="0" y="0"/>
+                      <a:ext cx="4738370" cy="866140"/>
+                    </a:xfrm>
+                    <a:prstGeom prst="rect">
+                      <a:avLst/>
+                    </a:prstGeom>
+                    <a:noFill/>
+                    <a:ln>
+                      <a:noFill/>
+                    </a:ln>
+                  </pic:spPr>
+                </pic:pic>
+              </a:graphicData>
+            </a:graphic>
+          </wp:inline>
+        </w:drawing>
       </w:r>
     </w:p>
     <w:p>
@@ -538,66 +559,28 @@
           <w:i/>
           <w:sz w:val="18"/>
         </w:rPr>
-        <w:t>Fig</w:t>
-      </w:r>
-      <w:r>
-        <w:rPr>
-          <w:i/>
+        <w:t>Fig. 1.</w:t>
+      </w:r>
+      <w:r>
+        <w:rPr>
           <w:sz w:val="18"/>
         </w:rPr>
-        <w:t>.</w:t>
-      </w:r>
-      <w:r>
-        <w:rPr>
-          <w:i/>
+        <w:t xml:space="preserve"> Screenshot of Projectile Motion Flash Simulation.</w:t>
+      </w:r>
+      <w:bookmarkEnd w:id="0"/>
+    </w:p>
+    <w:p>
+      <w:pPr>
+        <w:jc w:val="center"/>
+        <w:rPr>
           <w:sz w:val="18"/>
         </w:rPr>
-        <w:t xml:space="preserve"> 1.</w:t>
-      </w:r>
+      </w:pPr>
       <w:r>
         <w:rPr>
           <w:sz w:val="18"/>
         </w:rPr>
-        <w:t xml:space="preserve"> </w:t>
-      </w:r>
-      <w:r>
-        <w:rPr>
-          <w:sz w:val="18"/>
-        </w:rPr>
-        <w:t xml:space="preserve">Screenshot of </w:t>
-      </w:r>
-      <w:r>
-        <w:rPr>
-          <w:sz w:val="18"/>
-        </w:rPr>
-        <w:t>Projectile Motion Flash Simulation.</w:t>
-      </w:r>
-      <w:bookmarkEnd w:id="0"/>
-    </w:p>
-    <w:p>
-      <w:pPr>
-        <w:jc w:val="center"/>
-        <w:rPr>
-          <w:sz w:val="18"/>
-        </w:rPr>
-      </w:pPr>
-      <w:r>
-        <w:rPr>
-          <w:sz w:val="18"/>
-        </w:rPr>
-        <w:t>From “Projectile Motion” by Splung</w:t>
-      </w:r>
-      <w:r>
-        <w:rPr>
-          <w:sz w:val="18"/>
-        </w:rPr>
-        <w:t>.com</w:t>
-      </w:r>
-      <w:r>
-        <w:rPr>
-          <w:sz w:val="18"/>
-        </w:rPr>
-        <w:t xml:space="preserve"> </w:t>
+        <w:t xml:space="preserve">From “Projectile Motion” by Splung.com </w:t>
       </w:r>
     </w:p>
     <w:p>
@@ -2830,74 +2813,17 @@
     </w:p>
     <w:p>
       <w:r>
-        <w:t>Projectiles are moving objects that have plenty of physics associated with them. Our project is to create a vir</w:t>
-      </w:r>
-      <w:r>
-        <w:t>tual and realistic simulation involving launching projectiles at several angles</w:t>
-      </w:r>
-      <w:r>
-        <w:t>. We chose this topic because</w:t>
-      </w:r>
-      <w:r>
-        <w:t xml:space="preserve"> it is familiar to us due to our Math and Physics for Games class at NAIT. We also see this as an excellent opportunity to translate our calculations into visual results.</w:t>
-      </w:r>
-    </w:p>
-    <w:p>
-      <w:r>
-        <w:t>There are p</w:t>
-      </w:r>
-      <w:r>
-        <w:t xml:space="preserve">lenty of video games </w:t>
-      </w:r>
-      <w:r>
-        <w:t xml:space="preserve">that </w:t>
-      </w:r>
-      <w:r>
-        <w:t>use projectile-like assets.</w:t>
-      </w:r>
-      <w:r>
-        <w:t xml:space="preserve"> The physics behind these assets are a lot more complicated than they may seem at first. For example, the game “Angry Birds” </w:t>
-      </w:r>
-      <w:r>
-        <w:t xml:space="preserve">uses birds </w:t>
-      </w:r>
-      <w:r>
-        <w:t>as projectiles</w:t>
-      </w:r>
-      <w:r>
-        <w:t xml:space="preserve"> and they are affected </w:t>
-      </w:r>
-      <w:r>
-        <w:t>by multiple forces</w:t>
-      </w:r>
-      <w:r>
-        <w:t>.</w:t>
-      </w:r>
-      <w:r>
-        <w:t xml:space="preserve"> All these forces must be programmed in, otherwise the projectile may act differently than a user may expect. For example, a projectile may slow down faster than a user expected, hence ruining their attempt at the shot.</w:t>
-      </w:r>
-      <w:r>
-        <w:t xml:space="preserve"> </w:t>
-      </w:r>
-    </w:p>
-    <w:p>
-      <w:r>
-        <w:t xml:space="preserve">This report will highlight our efforts towards creating </w:t>
-      </w:r>
-      <w:r>
-        <w:t>a</w:t>
-      </w:r>
-      <w:r>
-        <w:t xml:space="preserve"> realistic projectile simulation</w:t>
-      </w:r>
-      <w:r>
-        <w:t xml:space="preserve"> and will go into detail on how each physics concept involved affects the </w:t>
-      </w:r>
-      <w:r>
-        <w:t>projectile</w:t>
-      </w:r>
-      <w:r>
-        <w:t>.</w:t>
+        <w:t>Projectiles are moving objects that have plenty of physics associated with them. Our project is to create a virtual and realistic simulation involving launching projectiles at several angles. We chose this topic because it is familiar to us due to our Math and Physics for Games class at NAIT. We also see this as an excellent opportunity to translate our calculations into visual results.</w:t>
+      </w:r>
+    </w:p>
+    <w:p>
+      <w:r>
+        <w:t xml:space="preserve">There are plenty of video games that use projectile-like assets. The physics behind these assets are a lot more complicated than they may seem at first. For example, the game “Angry Birds” uses birds as projectiles and they are affected by multiple forces. All these forces must be programmed in, otherwise the projectile may act differently than a user may expect. For example, a projectile may slow down faster than a user expected, hence ruining their attempt at the shot. </w:t>
+      </w:r>
+    </w:p>
+    <w:p>
+      <w:r>
+        <w:t>This report will highlight our efforts towards creating a realistic projectile simulation and will go into detail on how each physics concept involved affects the projectile.</w:t>
       </w:r>
     </w:p>
     <w:p>
@@ -2912,52 +2838,7 @@
     </w:p>
     <w:p>
       <w:r>
-        <w:t>The simulation will involve two different scenarios</w:t>
-      </w:r>
-      <w:r>
-        <w:t>.</w:t>
-      </w:r>
-      <w:r>
-        <w:t xml:space="preserve"> </w:t>
-      </w:r>
-      <w:r>
-        <w:t>O</w:t>
-      </w:r>
-      <w:r>
-        <w:t xml:space="preserve">ne </w:t>
-      </w:r>
-      <w:r>
-        <w:t xml:space="preserve">scenario will have </w:t>
-      </w:r>
-      <w:r>
-        <w:t xml:space="preserve">the projectile being launched from a cannon, and the other </w:t>
-      </w:r>
-      <w:r>
-        <w:t>scenario having</w:t>
-      </w:r>
-      <w:r>
-        <w:t xml:space="preserve"> a ball being flung after multiple circular rotations around a center </w:t>
-      </w:r>
-      <w:r>
-        <w:t>point</w:t>
-      </w:r>
-      <w:r>
-        <w:t xml:space="preserve">. Our simulation will allow the user to change </w:t>
-      </w:r>
-      <w:r>
-        <w:t xml:space="preserve">some of </w:t>
-      </w:r>
-      <w:r>
-        <w:t xml:space="preserve">the variables </w:t>
-      </w:r>
-      <w:r>
-        <w:t xml:space="preserve">in the simulation using a menu, this will </w:t>
-      </w:r>
-      <w:r>
-        <w:t>demonstrate how well our mathematical calculations will react to the changes</w:t>
-      </w:r>
-      <w:r>
-        <w:t xml:space="preserve"> instead of being hard-coded values.</w:t>
+        <w:t>The simulation will involve two different scenarios. One scenario will have the projectile being launched from a cannon, and the other scenario having a ball being flung after multiple circular rotations around a center point. Our simulation will allow the user to change some of the variables in the simulation using a menu, this will demonstrate how well our mathematical calculations will react to the changes instead of being hard-coded values.</w:t>
       </w:r>
     </w:p>
     <w:p>
@@ -2976,13 +2857,7 @@
     </w:p>
     <w:p>
       <w:r>
-        <w:t>We’ll be using</w:t>
-      </w:r>
-      <w:r>
-        <w:t xml:space="preserve"> multiple concepts in our simulation. The concepts that we’ll be using that we’ve already learnt about in our Math and Physics for Games class include:</w:t>
-      </w:r>
-      <w:r>
-        <w:t xml:space="preserve"> </w:t>
+        <w:t xml:space="preserve">We’ll be using multiple concepts in our simulation. The concepts that we’ll be using that we’ve already learnt about in our Math and Physics for Games class include: </w:t>
       </w:r>
     </w:p>
     <w:p>
@@ -3006,10 +2881,7 @@
         </w:numPr>
       </w:pPr>
       <w:r>
-        <w:t>Linear Projectile M</w:t>
-      </w:r>
-      <w:r>
-        <w:t>otion</w:t>
+        <w:t>Linear Projectile Motion</w:t>
       </w:r>
     </w:p>
     <w:p>
@@ -3026,19 +2898,7 @@
     </w:p>
     <w:p>
       <w:r>
-        <w:t xml:space="preserve">The following concepts are new to our group and will be </w:t>
-      </w:r>
-      <w:r>
-        <w:t xml:space="preserve">the key points in our report. They will be </w:t>
-      </w:r>
-      <w:r>
-        <w:t xml:space="preserve">explored in detail </w:t>
-      </w:r>
-      <w:r>
-        <w:t>later</w:t>
-      </w:r>
-      <w:r>
-        <w:t>:</w:t>
+        <w:t>The following concepts are new to our group and will be the key points in our report. They will be explored in detail later:</w:t>
       </w:r>
     </w:p>
     <w:p>
@@ -3062,13 +2922,7 @@
         </w:numPr>
       </w:pPr>
       <w:r>
-        <w:t>Drag Force</w:t>
-      </w:r>
-      <w:r>
-        <w:t xml:space="preserve"> </w:t>
-      </w:r>
-      <w:r>
-        <w:t>and Lift</w:t>
+        <w:t>Drag Force and Lift</w:t>
       </w:r>
     </w:p>
     <w:p>
@@ -3189,10 +3043,7 @@
     </w:p>
     <w:p>
       <w:r>
-        <w:t>We can find the amount of torque that’s being applied to an object by using the formulas below.</w:t>
-      </w:r>
-      <w:r>
-        <w:t xml:space="preserve"> </w:t>
+        <w:t xml:space="preserve">We can find the amount of torque that’s being applied to an object by using the formulas below. </w:t>
       </w:r>
     </w:p>
     <w:p>
@@ -3372,7 +3223,7 @@
         <mc:AlternateContent>
           <mc:Choice Requires="wps">
             <w:drawing>
-              <wp:anchor distT="0" distB="0" distL="114300" distR="114300" simplePos="0" relativeHeight="251659776" behindDoc="0" locked="0" layoutInCell="1" allowOverlap="1" wp14:anchorId="56C09A0F" wp14:editId="35E31D7F">
+              <wp:anchor distT="0" distB="0" distL="114300" distR="114300" simplePos="0" relativeHeight="251669504" behindDoc="0" locked="0" layoutInCell="1" allowOverlap="1" wp14:anchorId="64B41DC5" wp14:editId="6CE70866">
                 <wp:simplePos x="0" y="0"/>
                 <wp:positionH relativeFrom="column">
                   <wp:posOffset>3916680</wp:posOffset>
@@ -3456,11 +3307,11 @@
           </mc:Choice>
           <mc:Fallback>
             <w:pict>
-              <v:shapetype w14:anchorId="56C09A0F" id="_x0000_t202" coordsize="21600,21600" o:spt="202" path="m,l,21600r21600,l21600,xe">
+              <v:shapetype w14:anchorId="64B41DC5" id="_x0000_t202" coordsize="21600,21600" o:spt="202" path="m,l,21600r21600,l21600,xe">
                 <v:stroke joinstyle="miter"/>
                 <v:path gradientshapeok="t" o:connecttype="rect"/>
               </v:shapetype>
-              <v:shape id="Text Box 22" o:spid="_x0000_s1026" type="#_x0000_t202" style="position:absolute;margin-left:308.4pt;margin-top:133.25pt;width:198.05pt;height:.05pt;z-index:251659776;visibility:visible;mso-wrap-style:square;mso-width-percent:0;mso-wrap-distance-left:9pt;mso-wrap-distance-top:0;mso-wrap-distance-right:9pt;mso-wrap-distance-bottom:0;mso-position-horizontal:absolute;mso-position-horizontal-relative:text;mso-position-vertical:absolute;mso-position-vertical-relative:text;mso-width-percent:0;mso-width-relative:margin;v-text-anchor:top" o:gfxdata="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" stroked="f">
+              <v:shape id="Text Box 22" o:spid="_x0000_s1026" type="#_x0000_t202" style="position:absolute;margin-left:308.4pt;margin-top:133.25pt;width:198.05pt;height:.05pt;z-index:251669504;visibility:visible;mso-wrap-style:square;mso-width-percent:0;mso-wrap-distance-left:9pt;mso-wrap-distance-top:0;mso-wrap-distance-right:9pt;mso-wrap-distance-bottom:0;mso-position-horizontal:absolute;mso-position-horizontal-relative:text;mso-position-vertical:absolute;mso-position-vertical-relative:text;mso-width-percent:0;mso-width-relative:margin;v-text-anchor:top" o:gfxdata="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" stroked="f">
                 <v:textbox style="mso-fit-shape-to-text:t" inset="0,0,0,0">
                   <w:txbxContent>
                     <w:p>
@@ -3510,7 +3361,7 @@
         <mc:AlternateContent>
           <mc:Choice Requires="wps">
             <w:drawing>
-              <wp:anchor distT="0" distB="0" distL="114300" distR="114300" simplePos="0" relativeHeight="251661824" behindDoc="0" locked="0" layoutInCell="1" allowOverlap="1" wp14:anchorId="64EF6820" wp14:editId="4F7A8F68">
+              <wp:anchor distT="0" distB="0" distL="114300" distR="114300" simplePos="0" relativeHeight="251672576" behindDoc="0" locked="0" layoutInCell="1" allowOverlap="1" wp14:anchorId="763A183A" wp14:editId="2DC06DEB">
                 <wp:simplePos x="0" y="0"/>
                 <wp:positionH relativeFrom="column">
                   <wp:posOffset>-278130</wp:posOffset>
@@ -3591,7 +3442,7 @@
           </mc:Choice>
           <mc:Fallback>
             <w:pict>
-              <v:shape w14:anchorId="64EF6820" id="Text Box 21" o:spid="_x0000_s1027" type="#_x0000_t202" style="position:absolute;margin-left:-21.9pt;margin-top:128.1pt;width:267.6pt;height:.05pt;z-index:251661824;visibility:visible;mso-wrap-style:square;mso-wrap-distance-left:9pt;mso-wrap-distance-top:0;mso-wrap-distance-right:9pt;mso-wrap-distance-bottom:0;mso-position-horizontal:absolute;mso-position-horizontal-relative:text;mso-position-vertical:absolute;mso-position-vertical-relative:text;v-text-anchor:top" o:gfxdata="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" stroked="f">
+              <v:shape w14:anchorId="763A183A" id="Text Box 21" o:spid="_x0000_s1027" type="#_x0000_t202" style="position:absolute;margin-left:-21.9pt;margin-top:128.1pt;width:267.6pt;height:.05pt;z-index:251672576;visibility:visible;mso-wrap-style:square;mso-wrap-distance-left:9pt;mso-wrap-distance-top:0;mso-wrap-distance-right:9pt;mso-wrap-distance-bottom:0;mso-position-horizontal:absolute;mso-position-horizontal-relative:text;mso-position-vertical:absolute;mso-position-vertical-relative:text;v-text-anchor:top" o:gfxdata="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" stroked="f">
                 <v:textbox style="mso-fit-shape-to-text:t" inset="0,0,0,0">
                   <w:txbxContent>
                     <w:p>
@@ -3639,7 +3490,7 @@
           <w:lang w:val="en-CA" w:eastAsia="en-CA"/>
         </w:rPr>
         <w:drawing>
-          <wp:anchor distT="0" distB="0" distL="114300" distR="114300" simplePos="0" relativeHeight="251648512" behindDoc="0" locked="0" layoutInCell="1" allowOverlap="1" wp14:anchorId="2BDC6552" wp14:editId="4127BAC7">
+          <wp:anchor distT="0" distB="0" distL="114300" distR="114300" simplePos="0" relativeHeight="251657216" behindDoc="0" locked="0" layoutInCell="1" allowOverlap="1" wp14:anchorId="4A45AC28" wp14:editId="6DEA67ED">
             <wp:simplePos x="0" y="0"/>
             <wp:positionH relativeFrom="column">
               <wp:posOffset>-19050</wp:posOffset>
@@ -3700,7 +3551,7 @@
           <w:lang w:val="en-CA" w:eastAsia="en-CA"/>
         </w:rPr>
         <w:drawing>
-          <wp:anchor distT="0" distB="0" distL="114300" distR="114300" simplePos="0" relativeHeight="251651584" behindDoc="0" locked="0" layoutInCell="1" allowOverlap="1" wp14:anchorId="2C3542C7" wp14:editId="124FA802">
+          <wp:anchor distT="0" distB="0" distL="114300" distR="114300" simplePos="0" relativeHeight="251662336" behindDoc="0" locked="0" layoutInCell="1" allowOverlap="1" wp14:anchorId="54A1D06E" wp14:editId="5EC5E400">
             <wp:simplePos x="0" y="0"/>
             <wp:positionH relativeFrom="column">
               <wp:posOffset>3590925</wp:posOffset>
@@ -3775,7 +3626,7 @@
         <mc:AlternateContent>
           <mc:Choice Requires="wps">
             <w:drawing>
-              <wp:anchor distT="0" distB="0" distL="114300" distR="114300" simplePos="0" relativeHeight="251663872" behindDoc="0" locked="0" layoutInCell="1" allowOverlap="1" wp14:anchorId="167C82B6" wp14:editId="41AF4E7E">
+              <wp:anchor distT="0" distB="0" distL="114300" distR="114300" simplePos="0" relativeHeight="251674624" behindDoc="0" locked="0" layoutInCell="1" allowOverlap="1" wp14:anchorId="68C8BE3F" wp14:editId="78376674">
                 <wp:simplePos x="0" y="0"/>
                 <wp:positionH relativeFrom="column">
                   <wp:posOffset>1187532</wp:posOffset>
@@ -3853,7 +3704,7 @@
           </mc:Choice>
           <mc:Fallback>
             <w:pict>
-              <v:shape w14:anchorId="167C82B6" id="Text Box 23" o:spid="_x0000_s1028" type="#_x0000_t202" style="position:absolute;margin-left:93.5pt;margin-top:226pt;width:328.95pt;height:.05pt;z-index:251663872;visibility:visible;mso-wrap-style:square;mso-wrap-distance-left:9pt;mso-wrap-distance-top:0;mso-wrap-distance-right:9pt;mso-wrap-distance-bottom:0;mso-position-horizontal:absolute;mso-position-horizontal-relative:text;mso-position-vertical:absolute;mso-position-vertical-relative:text;v-text-anchor:top" o:gfxdata="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" stroked="f">
+              <v:shape w14:anchorId="68C8BE3F" id="Text Box 23" o:spid="_x0000_s1028" type="#_x0000_t202" style="position:absolute;margin-left:93.5pt;margin-top:226pt;width:328.95pt;height:.05pt;z-index:251674624;visibility:visible;mso-wrap-style:square;mso-wrap-distance-left:9pt;mso-wrap-distance-top:0;mso-wrap-distance-right:9pt;mso-wrap-distance-bottom:0;mso-position-horizontal:absolute;mso-position-horizontal-relative:text;mso-position-vertical:absolute;mso-position-vertical-relative:text;v-text-anchor:top" o:gfxdata="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" stroked="f">
                 <v:textbox style="mso-fit-shape-to-text:t" inset="0,0,0,0">
                   <w:txbxContent>
                     <w:p>
@@ -3898,7 +3749,7 @@
           <w:lang w:val="en-CA" w:eastAsia="en-CA"/>
         </w:rPr>
         <w:drawing>
-          <wp:anchor distT="0" distB="0" distL="114300" distR="114300" simplePos="0" relativeHeight="251660800" behindDoc="0" locked="0" layoutInCell="1" allowOverlap="1" wp14:anchorId="072A2C24" wp14:editId="77EC0989">
+          <wp:anchor distT="0" distB="0" distL="114300" distR="114300" simplePos="0" relativeHeight="251670528" behindDoc="0" locked="0" layoutInCell="1" allowOverlap="1" wp14:anchorId="00625BBE" wp14:editId="58663534">
             <wp:simplePos x="0" y="0"/>
             <wp:positionH relativeFrom="column">
               <wp:posOffset>1104405</wp:posOffset>
@@ -3952,10 +3803,7 @@
       </w:r>
       <w:r>
         <w:lastRenderedPageBreak/>
-        <w:t>Calculus-based mathematics are needed t</w:t>
-      </w:r>
-      <w:r>
-        <w:t xml:space="preserve">o calculate </w:t>
+        <w:t xml:space="preserve">Calculus-based mathematics are needed to calculate </w:t>
       </w:r>
       <w:r>
         <w:rPr>
@@ -3964,19 +3812,7 @@
         <w:t>the moment of Inertia</w:t>
       </w:r>
       <w:r>
-        <w:t xml:space="preserve">. </w:t>
-      </w:r>
-      <w:r>
-        <w:t>However,</w:t>
-      </w:r>
-      <w:r>
-        <w:t xml:space="preserve"> the</w:t>
-      </w:r>
-      <w:r>
-        <w:t xml:space="preserve"> moment of inertia depends on the shape of the object being rotated. </w:t>
-      </w:r>
-      <w:r>
-        <w:t xml:space="preserve">You’ll see the shape of an object also affects other things such as Drag Force and Lift Force (seen later in this report). </w:t>
+        <w:t xml:space="preserve">. However, the moment of inertia depends on the shape of the object being rotated. You’ll see the shape of an object also affects other things such as Drag Force and Lift Force (seen later in this report). </w:t>
       </w:r>
     </w:p>
     <w:p>
@@ -4079,32 +3915,20 @@
         <w:rPr>
           <w:rFonts w:eastAsiaTheme="minorEastAsia"/>
         </w:rPr>
-        <w:t>This formula</w:t>
-      </w:r>
-      <w:r>
-        <w:rPr>
-          <w:rFonts w:eastAsiaTheme="minorEastAsia"/>
-        </w:rPr>
-        <w:t xml:space="preserve"> will find the Inertia of a point object (mass is all at one point), add all point masses to get the sum.</w:t>
-      </w:r>
-    </w:p>
-    <w:p>
-      <w:pPr>
-        <w:rPr>
-          <w:rFonts w:eastAsiaTheme="minorEastAsia"/>
-        </w:rPr>
-      </w:pPr>
-      <w:r>
-        <w:rPr>
-          <w:rFonts w:eastAsiaTheme="minorEastAsia"/>
-        </w:rPr>
-        <w:t>For an object that has its mass evenly distributed</w:t>
-      </w:r>
-      <w:r>
-        <w:rPr>
-          <w:rFonts w:eastAsiaTheme="minorEastAsia"/>
-        </w:rPr>
-        <w:t>, its moment of inertia can be:</w:t>
+        <w:t>This formula will find the Inertia of a point object (mass is all at one point), add all point masses to get the sum.</w:t>
+      </w:r>
+    </w:p>
+    <w:p>
+      <w:pPr>
+        <w:rPr>
+          <w:rFonts w:eastAsiaTheme="minorEastAsia"/>
+        </w:rPr>
+      </w:pPr>
+      <w:r>
+        <w:rPr>
+          <w:rFonts w:eastAsiaTheme="minorEastAsia"/>
+        </w:rPr>
+        <w:t>For an object that has its mass evenly distributed, its moment of inertia can be:</w:t>
       </w:r>
     </w:p>
     <w:p>
@@ -4184,30 +4008,7 @@
           <w:rFonts w:eastAsiaTheme="minorEastAsia"/>
         </w:rPr>
         <w:tab/>
-      </w:r>
-      <w:r>
-        <w:rPr>
-          <w:rFonts w:eastAsiaTheme="minorEastAsia"/>
-        </w:rPr>
-        <w:t>Where</w:t>
-      </w:r>
-      <w:r>
-        <w:rPr>
-          <w:rFonts w:eastAsiaTheme="minorEastAsia"/>
-        </w:rPr>
-        <w:t xml:space="preserve"> L is the length and the axis of rotation is at the end of the object. (</w:t>
-      </w:r>
-      <w:r>
-        <w:rPr>
-          <w:rFonts w:eastAsiaTheme="minorEastAsia"/>
-        </w:rPr>
-        <w:t>A cylindrical shape</w:t>
-      </w:r>
-      <w:r>
-        <w:rPr>
-          <w:rFonts w:eastAsiaTheme="minorEastAsia"/>
-        </w:rPr>
-        <w:t>)</w:t>
+        <w:t>Where L is the length and the axis of rotation is at the end of the object. (A cylindrical shape)</w:t>
       </w:r>
     </w:p>
     <w:p>
@@ -4293,30 +4094,7 @@
           <w:rFonts w:eastAsiaTheme="minorEastAsia"/>
         </w:rPr>
         <w:tab/>
-      </w:r>
-      <w:r>
-        <w:rPr>
-          <w:rFonts w:eastAsiaTheme="minorEastAsia"/>
-        </w:rPr>
-        <w:t>Where</w:t>
-      </w:r>
-      <w:r>
-        <w:rPr>
-          <w:rFonts w:eastAsiaTheme="minorEastAsia"/>
-        </w:rPr>
-        <w:t xml:space="preserve"> the axis is at the center. (</w:t>
-      </w:r>
-      <w:r>
-        <w:rPr>
-          <w:rFonts w:eastAsiaTheme="minorEastAsia"/>
-        </w:rPr>
-        <w:t>A cylindrical shape</w:t>
-      </w:r>
-      <w:r>
-        <w:rPr>
-          <w:rFonts w:eastAsiaTheme="minorEastAsia"/>
-        </w:rPr>
-        <w:t>)</w:t>
+        <w:t>Where the axis is at the center. (A cylindrical shape)</w:t>
       </w:r>
     </w:p>
     <w:p>
@@ -4396,18 +4174,7 @@
           <w:rFonts w:eastAsiaTheme="minorEastAsia"/>
         </w:rPr>
         <w:tab/>
-      </w:r>
-      <w:r>
-        <w:rPr>
-          <w:rFonts w:eastAsiaTheme="minorEastAsia"/>
-        </w:rPr>
-        <w:t>Where</w:t>
-      </w:r>
-      <w:r>
-        <w:rPr>
-          <w:rFonts w:eastAsiaTheme="minorEastAsia"/>
-        </w:rPr>
-        <w:t xml:space="preserve"> this is a cylinder with the axis through the center</w:t>
+        <w:t>Where this is a cylinder with the axis through the center</w:t>
       </w:r>
     </w:p>
     <w:p>
@@ -4495,37 +4262,20 @@
           <w:rFonts w:eastAsiaTheme="minorEastAsia"/>
         </w:rPr>
         <w:tab/>
-      </w:r>
-      <w:r>
-        <w:rPr>
-          <w:rFonts w:eastAsiaTheme="minorEastAsia"/>
-        </w:rPr>
-        <w:t>For</w:t>
-      </w:r>
-      <w:r>
-        <w:rPr>
-          <w:rFonts w:eastAsiaTheme="minorEastAsia"/>
-        </w:rPr>
-        <w:t xml:space="preserve"> a sphere rotating with the axis through the center</w:t>
-      </w:r>
-    </w:p>
-    <w:p>
-      <w:pPr>
-        <w:rPr>
-          <w:rFonts w:eastAsiaTheme="minorEastAsia"/>
-        </w:rPr>
-      </w:pPr>
-      <w:r>
-        <w:rPr>
-          <w:rFonts w:eastAsiaTheme="minorEastAsia"/>
-        </w:rPr>
-        <w:t>If you’re unwilling to learn</w:t>
-      </w:r>
-      <w:r>
-        <w:rPr>
-          <w:rFonts w:eastAsiaTheme="minorEastAsia"/>
-        </w:rPr>
-        <w:t xml:space="preserve"> calculus but still want to get its </w:t>
+        <w:t>For a sphere rotating with the axis through the center</w:t>
+      </w:r>
+    </w:p>
+    <w:p>
+      <w:pPr>
+        <w:rPr>
+          <w:rFonts w:eastAsiaTheme="minorEastAsia"/>
+        </w:rPr>
+      </w:pPr>
+      <w:r>
+        <w:rPr>
+          <w:rFonts w:eastAsiaTheme="minorEastAsia"/>
+        </w:rPr>
+        <w:t xml:space="preserve">If you’re unwilling to learn calculus but still want to get its </w:t>
       </w:r>
       <w:r>
         <w:rPr>
@@ -4537,19 +4287,7 @@
         <w:rPr>
           <w:rFonts w:eastAsiaTheme="minorEastAsia"/>
         </w:rPr>
-        <w:t xml:space="preserve">, you </w:t>
-      </w:r>
-      <w:r>
-        <w:rPr>
-          <w:rFonts w:eastAsiaTheme="minorEastAsia"/>
-        </w:rPr>
-        <w:t>can</w:t>
-      </w:r>
-      <w:r>
-        <w:rPr>
-          <w:rFonts w:eastAsiaTheme="minorEastAsia"/>
-        </w:rPr>
-        <w:t xml:space="preserve"> find </w:t>
+        <w:t xml:space="preserve">, you can find </w:t>
       </w:r>
       <w:r>
         <w:rPr>
@@ -4561,22 +4299,10 @@
         <w:rPr>
           <w:rFonts w:eastAsiaTheme="minorEastAsia"/>
         </w:rPr>
-        <w:t xml:space="preserve"> by</w:t>
-      </w:r>
-      <w:r>
-        <w:rPr>
-          <w:rFonts w:eastAsiaTheme="minorEastAsia"/>
-        </w:rPr>
-        <w:t xml:space="preserve"> s</w:t>
-      </w:r>
-      <w:r>
-        <w:t>plitting the object</w:t>
-      </w:r>
-      <w:r>
-        <w:t xml:space="preserve"> into ‘common geometric shapes’. F</w:t>
-      </w:r>
-      <w:r>
-        <w:t xml:space="preserve">ind the </w:t>
+        <w:t xml:space="preserve"> by s</w:t>
+      </w:r>
+      <w:r>
+        <w:t xml:space="preserve">plitting the object into ‘common geometric shapes’. Find the </w:t>
       </w:r>
       <w:r>
         <w:rPr>
@@ -4585,13 +4311,7 @@
         <w:t xml:space="preserve">moment of Inertia </w:t>
       </w:r>
       <w:r>
-        <w:t xml:space="preserve">from the center of one </w:t>
-      </w:r>
-      <w:r>
-        <w:t xml:space="preserve">of these shapes </w:t>
-      </w:r>
-      <w:r>
-        <w:t>and have the rest as point masses.</w:t>
+        <w:t>from the center of one of these shapes and have the rest as point masses.</w:t>
       </w:r>
     </w:p>
     <w:p>
@@ -4600,51 +4320,18 @@
       </w:pPr>
       <w:bookmarkStart w:id="12" w:name="_Toc479160363"/>
       <w:r>
-        <w:t>Axis of R</w:t>
-      </w:r>
-      <w:r>
-        <w:t>otation</w:t>
+        <w:t>Axis of Rotation</w:t>
       </w:r>
       <w:bookmarkEnd w:id="12"/>
     </w:p>
     <w:p>
       <w:r>
-        <w:t>To find the axis of rotation determine if the object is fixed</w:t>
-      </w:r>
-      <w:r>
-        <w:t xml:space="preserve"> to something</w:t>
-      </w:r>
-      <w:r>
-        <w:t xml:space="preserve"> or </w:t>
-      </w:r>
-      <w:r>
-        <w:t xml:space="preserve">if it’s </w:t>
-      </w:r>
-      <w:r>
-        <w:t xml:space="preserve">free. </w:t>
-      </w:r>
-    </w:p>
-    <w:p>
-      <w:r>
-        <w:t>If it</w:t>
-      </w:r>
-      <w:r>
-        <w:t>’</w:t>
-      </w:r>
-      <w:r>
-        <w:t xml:space="preserve">s fixed to something, that point would be the axis of rotation. </w:t>
-      </w:r>
-      <w:r>
-        <w:t xml:space="preserve">For example, if a tire is fixed to the </w:t>
-      </w:r>
-      <w:r>
-        <w:t>axle</w:t>
-      </w:r>
-      <w:r>
-        <w:t xml:space="preserve"> of a vehicle, then</w:t>
-      </w:r>
-      <w:r>
-        <w:t xml:space="preserve"> the tire’s axis of rotation would be where the tire is connected to the axel.</w:t>
+        <w:t xml:space="preserve">To find the axis of rotation determine if the object is fixed to something or if it’s free. </w:t>
+      </w:r>
+    </w:p>
+    <w:p>
+      <w:r>
+        <w:t>If it’s fixed to something, that point would be the axis of rotation. For example, if a tire is fixed to the axle of a vehicle, then the tire’s axis of rotation would be where the tire is connected to the axel.</w:t>
       </w:r>
     </w:p>
     <w:p>
@@ -4656,22 +4343,70 @@
       <w:r>
         <w:rPr>
           <w:noProof/>
-        </w:rPr>
-        <w:pict>
-          <v:shape id="_x0000_s1028" type="#_x0000_t75" style="position:absolute;margin-left:96.75pt;margin-top:59.45pt;width:267pt;height:149.55pt;z-index:251670016;mso-position-horizontal-relative:text;mso-position-vertical-relative:text;mso-width-relative:page;mso-height-relative:page">
-            <v:imagedata r:id="rId26" o:title="20170405_114408"/>
-            <w10:wrap type="square"/>
-          </v:shape>
-        </w:pict>
-      </w:r>
-      <w:r>
-        <w:t xml:space="preserve">If it’s free, its axis of rotation would be the center of </w:t>
-      </w:r>
-      <w:r>
-        <w:t>mass</w:t>
-      </w:r>
-      <w:r>
-        <w:t xml:space="preserve"> of the object. So if a sheet of plywood is freefalling in a void space, and an object is thrown at it, when they collide the object would apply a torque to the sheet of plywood, causing it to rotate </w:t>
+          <w:lang w:val="en-CA" w:eastAsia="en-CA"/>
+        </w:rPr>
+        <w:drawing>
+          <wp:anchor distT="0" distB="0" distL="114300" distR="114300" simplePos="0" relativeHeight="251681792" behindDoc="0" locked="0" layoutInCell="1" allowOverlap="1">
+            <wp:simplePos x="0" y="0"/>
+            <wp:positionH relativeFrom="column">
+              <wp:posOffset>1228725</wp:posOffset>
+            </wp:positionH>
+            <wp:positionV relativeFrom="paragraph">
+              <wp:posOffset>755015</wp:posOffset>
+            </wp:positionV>
+            <wp:extent cx="3390900" cy="1899285"/>
+            <wp:effectExtent l="0" t="0" r="0" b="5715"/>
+            <wp:wrapSquare wrapText="bothSides"/>
+            <wp:docPr id="18" name="Picture 18" descr="20170405_114408"/>
+            <wp:cNvGraphicFramePr>
+              <a:graphicFrameLocks xmlns:a="http://schemas.openxmlformats.org/drawingml/2006/main" noChangeAspect="1"/>
+            </wp:cNvGraphicFramePr>
+            <a:graphic xmlns:a="http://schemas.openxmlformats.org/drawingml/2006/main">
+              <a:graphicData uri="http://schemas.openxmlformats.org/drawingml/2006/picture">
+                <pic:pic xmlns:pic="http://schemas.openxmlformats.org/drawingml/2006/picture">
+                  <pic:nvPicPr>
+                    <pic:cNvPr id="0" name="Picture 7" descr="20170405_114408"/>
+                    <pic:cNvPicPr>
+                      <a:picLocks noChangeAspect="1" noChangeArrowheads="1"/>
+                    </pic:cNvPicPr>
+                  </pic:nvPicPr>
+                  <pic:blipFill>
+                    <a:blip r:embed="rId26" cstate="print">
+                      <a:extLst>
+                        <a:ext uri="{28A0092B-C50C-407E-A947-70E740481C1C}">
+                          <a14:useLocalDpi xmlns:a14="http://schemas.microsoft.com/office/drawing/2010/main" val="0"/>
+                        </a:ext>
+                      </a:extLst>
+                    </a:blip>
+                    <a:srcRect/>
+                    <a:stretch>
+                      <a:fillRect/>
+                    </a:stretch>
+                  </pic:blipFill>
+                  <pic:spPr bwMode="auto">
+                    <a:xfrm>
+                      <a:off x="0" y="0"/>
+                      <a:ext cx="3390900" cy="1899285"/>
+                    </a:xfrm>
+                    <a:prstGeom prst="rect">
+                      <a:avLst/>
+                    </a:prstGeom>
+                    <a:noFill/>
+                  </pic:spPr>
+                </pic:pic>
+              </a:graphicData>
+            </a:graphic>
+            <wp14:sizeRelH relativeFrom="page">
+              <wp14:pctWidth>0</wp14:pctWidth>
+            </wp14:sizeRelH>
+            <wp14:sizeRelV relativeFrom="page">
+              <wp14:pctHeight>0</wp14:pctHeight>
+            </wp14:sizeRelV>
+          </wp:anchor>
+        </w:drawing>
+      </w:r>
+      <w:r>
+        <w:t xml:space="preserve">If it’s free, its axis of rotation would be the center of mass of the object. So if a sheet of plywood is freefalling in a void space, and an object is thrown at it, when they collide the object would apply a torque to the sheet of plywood, causing it to rotate </w:t>
       </w:r>
       <w:r>
         <w:t>around its</w:t>
@@ -4692,7 +4427,7 @@
         <mc:AlternateContent>
           <mc:Choice Requires="wps">
             <w:drawing>
-              <wp:anchor distT="0" distB="0" distL="114300" distR="114300" simplePos="0" relativeHeight="251668992" behindDoc="0" locked="0" layoutInCell="1" allowOverlap="1" wp14:anchorId="6FDC6400" wp14:editId="74F5558C">
+              <wp:anchor distT="0" distB="0" distL="114300" distR="114300" simplePos="0" relativeHeight="251679744" behindDoc="0" locked="0" layoutInCell="1" allowOverlap="1" wp14:anchorId="6413FA09" wp14:editId="6D6C13F1">
                 <wp:simplePos x="0" y="0"/>
                 <wp:positionH relativeFrom="column">
                   <wp:posOffset>1748332</wp:posOffset>
@@ -4773,7 +4508,7 @@
           </mc:Choice>
           <mc:Fallback>
             <w:pict>
-              <v:shape w14:anchorId="6FDC6400" id="Text Box 3" o:spid="_x0000_s1029" type="#_x0000_t202" style="position:absolute;margin-left:137.65pt;margin-top:153.2pt;width:186.45pt;height:.05pt;z-index:251668992;visibility:visible;mso-wrap-style:square;mso-wrap-distance-left:9pt;mso-wrap-distance-top:0;mso-wrap-distance-right:9pt;mso-wrap-distance-bottom:0;mso-position-horizontal:absolute;mso-position-horizontal-relative:text;mso-position-vertical:absolute;mso-position-vertical-relative:text;v-text-anchor:top" o:gfxdata="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" stroked="f">
+              <v:shape w14:anchorId="6413FA09" id="Text Box 3" o:spid="_x0000_s1029" type="#_x0000_t202" style="position:absolute;margin-left:137.65pt;margin-top:153.2pt;width:186.45pt;height:.05pt;z-index:251679744;visibility:visible;mso-wrap-style:square;mso-wrap-distance-left:9pt;mso-wrap-distance-top:0;mso-wrap-distance-right:9pt;mso-wrap-distance-bottom:0;mso-position-horizontal:absolute;mso-position-horizontal-relative:text;mso-position-vertical:absolute;mso-position-vertical-relative:text;v-text-anchor:top" o:gfxdata="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" stroked="f">
                 <v:textbox style="mso-fit-shape-to-text:t" inset="0,0,0,0">
                   <w:txbxContent>
                     <w:p>
@@ -4832,171 +4567,51 @@
     </w:p>
     <w:p>
       <w:r>
-        <w:t xml:space="preserve">The </w:t>
-      </w:r>
-      <w:r>
-        <w:t>Center of Mass</w:t>
-      </w:r>
-      <w:r>
-        <w:t xml:space="preserve"> is the “center of weight” in any object, regardless of shape or size.</w:t>
-      </w:r>
-    </w:p>
-    <w:p>
-      <w:r>
-        <w:t xml:space="preserve">For primitive shapes, such as spheres, circles, squares and cubes which are symmetrical, the </w:t>
-      </w:r>
-      <w:r>
-        <w:t>Center of Mass</w:t>
-      </w:r>
-      <w:r>
-        <w:t xml:space="preserve"> will be the very center of the object because the mass is distributed evenly around it.</w:t>
-      </w:r>
-    </w:p>
-    <w:p>
-      <w:r>
-        <w:t xml:space="preserve">However, for more complex objects it would be necessary to determine the </w:t>
-      </w:r>
-      <w:r>
-        <w:t>Center of Mass</w:t>
-      </w:r>
-      <w:r>
-        <w:t xml:space="preserve"> before being able to determine how it would react to Torque or another force. </w:t>
+        <w:t>The Center of Mass is the “center of weight” in any object, regardless of shape or size.</w:t>
+      </w:r>
+    </w:p>
+    <w:p>
+      <w:r>
+        <w:t>For primitive shapes, such as spheres, circles, squares and cubes which are symmetrical, the Center of Mass will be the very center of the object because the mass is distributed evenly around it.</w:t>
+      </w:r>
+    </w:p>
+    <w:p>
+      <w:r>
+        <w:t xml:space="preserve">However, for more complex objects it would be necessary to determine the Center of Mass before being able to determine how it would react to Torque or another force. </w:t>
       </w:r>
       <w:r>
         <w:rPr>
           <w:i/>
         </w:rPr>
-        <w:t xml:space="preserve">(Hatton, </w:t>
-      </w:r>
-      <w:r>
-        <w:rPr>
-          <w:i/>
-        </w:rPr>
-        <w:t>n.</w:t>
-      </w:r>
-      <w:r>
-        <w:rPr>
-          <w:i/>
-        </w:rPr>
-        <w:t>d.</w:t>
-      </w:r>
-      <w:r>
-        <w:rPr>
-          <w:i/>
-        </w:rPr>
-        <w:t>)</w:t>
-      </w:r>
-      <w:r>
-        <w:t xml:space="preserve"> </w:t>
-      </w:r>
-      <w:r>
-        <w:t>A good example of torque with “no fixed axis” is balance. Gravity works on the object</w:t>
-      </w:r>
-      <w:r>
-        <w:t>’</w:t>
-      </w:r>
-      <w:r>
-        <w:t xml:space="preserve">s </w:t>
-      </w:r>
-      <w:r>
-        <w:t>Center of Mass</w:t>
-      </w:r>
-      <w:r>
-        <w:t xml:space="preserve"> as though it were the pivot point, </w:t>
-      </w:r>
-      <w:r>
-        <w:t>and the</w:t>
-      </w:r>
-      <w:r>
-        <w:t>n</w:t>
-      </w:r>
-      <w:r>
-        <w:t xml:space="preserve"> rotates the object accordingly.</w:t>
-      </w:r>
-      <w:r>
-        <w:t xml:space="preserve"> </w:t>
-      </w:r>
-    </w:p>
-    <w:p>
-      <w:r>
-        <w:t xml:space="preserve">The easiest way to get the </w:t>
-      </w:r>
-      <w:r>
-        <w:t>Center of Mass</w:t>
-      </w:r>
-      <w:r>
-        <w:t xml:space="preserve"> is to create a reference point (X, Y or X, Y and Z coordinate graph) and put the object onto the reference.</w:t>
-      </w:r>
-    </w:p>
-    <w:p>
-      <w:r>
-        <w:t>If</w:t>
-      </w:r>
-      <w:r>
-        <w:t xml:space="preserve"> the object is made of the same </w:t>
-      </w:r>
-      <w:r>
-        <w:t>materials,</w:t>
-      </w:r>
-      <w:r>
-        <w:t xml:space="preserve"> you don’t need to worry about what materials or mass make up the object as all of it would wind up having the same effect on the object’s </w:t>
-      </w:r>
-      <w:r>
-        <w:t>Center of Mass</w:t>
-      </w:r>
-      <w:r>
-        <w:t>.</w:t>
-      </w:r>
-    </w:p>
-    <w:p>
-      <w:r>
-        <w:t xml:space="preserve">Once you have your reference and object, ‘split’ the object into primitive shapes then find and collect each of their </w:t>
-      </w:r>
-      <w:r>
-        <w:t>Center of Mass</w:t>
-      </w:r>
-      <w:r>
-        <w:t>.</w:t>
-      </w:r>
-    </w:p>
-    <w:p>
-      <w:r>
-        <w:t>In Fig. 4-A</w:t>
-      </w:r>
-      <w:r>
-        <w:t xml:space="preserve"> </w:t>
-      </w:r>
-      <w:r>
-        <w:t xml:space="preserve">we can see that this </w:t>
-      </w:r>
-      <w:r>
-        <w:t>object’s shape</w:t>
-      </w:r>
-      <w:r>
-        <w:t xml:space="preserve"> can be separated into </w:t>
-      </w:r>
-      <w:r>
-        <w:t xml:space="preserve">a square, a </w:t>
-      </w:r>
-      <w:r>
-        <w:t xml:space="preserve">large </w:t>
-      </w:r>
-      <w:r>
-        <w:t>rectangle, and a triangle.</w:t>
-      </w:r>
-    </w:p>
-    <w:p>
-      <w:r>
-        <w:t>In F</w:t>
-      </w:r>
-      <w:r>
-        <w:t>ig. 4-B</w:t>
-      </w:r>
-      <w:r>
-        <w:t>,</w:t>
-      </w:r>
-      <w:r>
-        <w:t xml:space="preserve"> object number 3 is the empty (or void) space of the object in Fig. 4-A.</w:t>
+        <w:t>(Hatton, n.d.)</w:t>
+      </w:r>
+      <w:r>
+        <w:t xml:space="preserve"> A good example of torque with “no fixed axis” is balance. Gravity works on the object’s Center of Mass as though it were the pivot point, and then rotates the object accordingly. </w:t>
+      </w:r>
+    </w:p>
+    <w:p>
+      <w:r>
+        <w:t>The easiest way to get the Center of Mass is to create a reference point (X, Y or X, Y and Z coordinate graph) and put the object onto the reference.</w:t>
+      </w:r>
+    </w:p>
+    <w:p>
+      <w:r>
+        <w:t>If the object is made of the same materials, you don’t need to worry about what materials or mass make up the object as all of it would wind up having the same effect on the object’s Center of Mass.</w:t>
+      </w:r>
+    </w:p>
+    <w:p>
+      <w:r>
+        <w:t>Once you have your reference and object, ‘split’ the object into primitive shapes then find and collect each of their Center of Mass.</w:t>
+      </w:r>
+    </w:p>
+    <w:p>
+      <w:r>
+        <w:t>In Fig. 4-A we can see that this object’s shape can be separated into a square, a large rectangle, and a triangle.</w:t>
+      </w:r>
+    </w:p>
+    <w:p>
+      <w:r>
+        <w:t>In Fig. 4-B, object number 3 is the empty (or void) space of the object in Fig. 4-A.</w:t>
       </w:r>
     </w:p>
     <w:p>
@@ -5014,7 +4629,7 @@
           <w:lang w:val="en-CA" w:eastAsia="en-CA"/>
         </w:rPr>
         <w:drawing>
-          <wp:anchor distT="0" distB="0" distL="114300" distR="114300" simplePos="0" relativeHeight="251666944" behindDoc="0" locked="0" layoutInCell="1" allowOverlap="1" wp14:anchorId="2E6DC796" wp14:editId="448E81A9">
+          <wp:anchor distT="0" distB="0" distL="114300" distR="114300" simplePos="0" relativeHeight="251675648" behindDoc="0" locked="0" layoutInCell="1" allowOverlap="1" wp14:anchorId="6645FB3C" wp14:editId="25C42236">
             <wp:simplePos x="0" y="0"/>
             <wp:positionH relativeFrom="margin">
               <wp:posOffset>445796</wp:posOffset>
@@ -5076,7 +4691,7 @@
           <w:lang w:val="en-CA" w:eastAsia="en-CA"/>
         </w:rPr>
         <w:drawing>
-          <wp:anchor distT="0" distB="0" distL="114300" distR="114300" simplePos="0" relativeHeight="251646464" behindDoc="0" locked="0" layoutInCell="1" allowOverlap="1" wp14:anchorId="3A7DC01B" wp14:editId="053FA13B">
+          <wp:anchor distT="0" distB="0" distL="114300" distR="114300" simplePos="0" relativeHeight="251653120" behindDoc="0" locked="0" layoutInCell="1" allowOverlap="1" wp14:anchorId="70613D4B" wp14:editId="5D79519E">
             <wp:simplePos x="0" y="0"/>
             <wp:positionH relativeFrom="margin">
               <wp:posOffset>4112895</wp:posOffset>
@@ -5149,7 +4764,7 @@
         <mc:AlternateContent>
           <mc:Choice Requires="wps">
             <w:drawing>
-              <wp:anchor distT="0" distB="0" distL="114300" distR="114300" simplePos="0" relativeHeight="251667968" behindDoc="0" locked="0" layoutInCell="1" allowOverlap="1" wp14:anchorId="480040D4" wp14:editId="4CC3DA95">
+              <wp:anchor distT="0" distB="0" distL="114300" distR="114300" simplePos="0" relativeHeight="251678720" behindDoc="0" locked="0" layoutInCell="1" allowOverlap="1" wp14:anchorId="123CFF7B" wp14:editId="4921C66F">
                 <wp:simplePos x="0" y="0"/>
                 <wp:positionH relativeFrom="column">
                   <wp:posOffset>440487</wp:posOffset>
@@ -5230,7 +4845,7 @@
           </mc:Choice>
           <mc:Fallback>
             <w:pict>
-              <v:shape w14:anchorId="480040D4" id="Text Box 20" o:spid="_x0000_s1030" type="#_x0000_t202" style="position:absolute;margin-left:34.7pt;margin-top:16.65pt;width:186.45pt;height:.05pt;z-index:251667968;visibility:visible;mso-wrap-style:square;mso-wrap-distance-left:9pt;mso-wrap-distance-top:0;mso-wrap-distance-right:9pt;mso-wrap-distance-bottom:0;mso-position-horizontal:absolute;mso-position-horizontal-relative:text;mso-position-vertical:absolute;mso-position-vertical-relative:text;v-text-anchor:top" o:gfxdata="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" stroked="f">
+              <v:shape w14:anchorId="123CFF7B" id="Text Box 20" o:spid="_x0000_s1030" type="#_x0000_t202" style="position:absolute;margin-left:34.7pt;margin-top:16.65pt;width:186.45pt;height:.05pt;z-index:251678720;visibility:visible;mso-wrap-style:square;mso-wrap-distance-left:9pt;mso-wrap-distance-top:0;mso-wrap-distance-right:9pt;mso-wrap-distance-bottom:0;mso-position-horizontal:absolute;mso-position-horizontal-relative:text;mso-position-vertical:absolute;mso-position-vertical-relative:text;v-text-anchor:top" o:gfxdata="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" stroked="f">
                 <v:textbox style="mso-fit-shape-to-text:t" inset="0,0,0,0">
                   <w:txbxContent>
                     <w:p>
@@ -5280,7 +4895,7 @@
         <mc:AlternateContent>
           <mc:Choice Requires="wps">
             <w:drawing>
-              <wp:anchor distT="0" distB="0" distL="114300" distR="114300" simplePos="0" relativeHeight="251650560" behindDoc="0" locked="0" layoutInCell="1" allowOverlap="1" wp14:anchorId="75190A9B" wp14:editId="5CB8C2A9">
+              <wp:anchor distT="0" distB="0" distL="114300" distR="114300" simplePos="0" relativeHeight="251659264" behindDoc="0" locked="0" layoutInCell="1" allowOverlap="1" wp14:anchorId="2FC6655F" wp14:editId="692BA734">
                 <wp:simplePos x="0" y="0"/>
                 <wp:positionH relativeFrom="column">
                   <wp:posOffset>3797300</wp:posOffset>
@@ -5361,7 +4976,7 @@
           </mc:Choice>
           <mc:Fallback>
             <w:pict>
-              <v:shape w14:anchorId="75190A9B" id="Text Box 26" o:spid="_x0000_s1031" type="#_x0000_t202" style="position:absolute;margin-left:299pt;margin-top:16.7pt;width:153.75pt;height:.05pt;z-index:251650560;visibility:visible;mso-wrap-style:square;mso-width-percent:0;mso-wrap-distance-left:9pt;mso-wrap-distance-top:0;mso-wrap-distance-right:9pt;mso-wrap-distance-bottom:0;mso-position-horizontal:absolute;mso-position-horizontal-relative:text;mso-position-vertical:absolute;mso-position-vertical-relative:text;mso-width-percent:0;mso-width-relative:margin;v-text-anchor:top" o:gfxdata="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" stroked="f">
+              <v:shape w14:anchorId="2FC6655F" id="Text Box 26" o:spid="_x0000_s1031" type="#_x0000_t202" style="position:absolute;margin-left:299pt;margin-top:16.7pt;width:153.75pt;height:.05pt;z-index:251659264;visibility:visible;mso-wrap-style:square;mso-width-percent:0;mso-wrap-distance-left:9pt;mso-wrap-distance-top:0;mso-wrap-distance-right:9pt;mso-wrap-distance-bottom:0;mso-position-horizontal:absolute;mso-position-horizontal-relative:text;mso-position-vertical:absolute;mso-position-vertical-relative:text;mso-width-percent:0;mso-width-relative:margin;v-text-anchor:top" o:gfxdata="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" stroked="f">
                 <v:textbox style="mso-fit-shape-to-text:t" inset="0,0,0,0">
                   <w:txbxContent>
                     <w:p>
@@ -5404,48 +5019,12 @@
     <w:p/>
     <w:p>
       <w:r>
-        <w:t>I</w:t>
-      </w:r>
-      <w:r>
-        <w:t xml:space="preserve">f the object has holes or sections of ‘nothingness’ you can treat them as being part of the primitive shape on the condition that you create a shape for them and find its </w:t>
-      </w:r>
-      <w:r>
-        <w:t>Center of Mass</w:t>
-      </w:r>
-      <w:r>
-        <w:t xml:space="preserve"> for those holes and note them as being “Void space” (for subtracting their effect later).</w:t>
-      </w:r>
-    </w:p>
-    <w:p>
-      <w:r>
-        <w:t xml:space="preserve">So, in short, we collect for each object’s </w:t>
-      </w:r>
-      <w:r>
-        <w:t>Center of Mass</w:t>
-      </w:r>
-      <w:r>
-        <w:t xml:space="preserve"> and how much weight it has. </w:t>
-      </w:r>
-      <w:r>
-        <w:t>(The amount of s</w:t>
-      </w:r>
-      <w:r>
-        <w:t xml:space="preserve">pace it takes, </w:t>
-      </w:r>
-      <w:r>
-        <w:t xml:space="preserve">therefore </w:t>
-      </w:r>
-      <w:r>
-        <w:t>the Area</w:t>
-      </w:r>
-      <w:r>
-        <w:t xml:space="preserve"> for 2D objects and </w:t>
-      </w:r>
-      <w:r>
-        <w:t xml:space="preserve">the </w:t>
-      </w:r>
-      <w:r>
-        <w:t>Volume for 3D objects).</w:t>
+        <w:t>If the object has holes or sections of ‘nothingness’ you can treat them as being part of the primitive shape on the condition that you create a shape for them and find its Center of Mass for those holes and note them as being “Void space” (for subtracting their effect later).</w:t>
+      </w:r>
+    </w:p>
+    <w:p>
+      <w:r>
+        <w:t>So, in short, we collect for each object’s Center of Mass and how much weight it has. (The amount of space it takes, therefore the Area for 2D objects and the Volume for 3D objects).</w:t>
       </w:r>
     </w:p>
     <w:p>
@@ -5825,7 +5404,7 @@
           <w:lang w:val="en-CA" w:eastAsia="en-CA"/>
         </w:rPr>
         <w:drawing>
-          <wp:anchor distT="0" distB="0" distL="114300" distR="114300" simplePos="0" relativeHeight="251645440" behindDoc="0" locked="0" layoutInCell="1" allowOverlap="1" wp14:anchorId="3710AC08" wp14:editId="15A47232">
+          <wp:anchor distT="0" distB="0" distL="114300" distR="114300" simplePos="0" relativeHeight="251651072" behindDoc="0" locked="0" layoutInCell="1" allowOverlap="1" wp14:anchorId="4ABA70D9" wp14:editId="6D881171">
             <wp:simplePos x="0" y="0"/>
             <wp:positionH relativeFrom="margin">
               <wp:posOffset>-167640</wp:posOffset>
@@ -5881,10 +5460,7 @@
         </w:drawing>
       </w:r>
       <w:r>
-        <w:t>So if</w:t>
-      </w:r>
-      <w:r>
-        <w:t xml:space="preserve"> the original object was split like so (1 and 2 being where mass is and 3 being “void” space), this is what it would look like.</w:t>
+        <w:t>So if the original object was split like so (1 and 2 being where mass is and 3 being “void” space), this is what it would look like.</w:t>
       </w:r>
     </w:p>
     <w:p>
@@ -6130,10 +5706,7 @@
         <w:t>NOTE:</w:t>
       </w:r>
       <w:r>
-        <w:t xml:space="preserve"> W</w:t>
-      </w:r>
-      <w:r>
-        <w:t>e subtracted the object ‘C’ as it was “empty” space that was included by the other objects.</w:t>
+        <w:t xml:space="preserve"> We subtracted the object ‘C’ as it was “empty” space that was included by the other objects.</w:t>
       </w:r>
     </w:p>
     <w:p>
@@ -6145,7 +5718,7 @@
         <mc:AlternateContent>
           <mc:Choice Requires="wps">
             <w:drawing>
-              <wp:anchor distT="0" distB="0" distL="114300" distR="114300" simplePos="0" relativeHeight="251652608" behindDoc="0" locked="0" layoutInCell="1" allowOverlap="1" wp14:anchorId="60BD9FFC" wp14:editId="65AF6CBF">
+              <wp:anchor distT="0" distB="0" distL="114300" distR="114300" simplePos="0" relativeHeight="251664384" behindDoc="0" locked="0" layoutInCell="1" allowOverlap="1" wp14:anchorId="18120960" wp14:editId="06FE5BF4">
                 <wp:simplePos x="0" y="0"/>
                 <wp:positionH relativeFrom="column">
                   <wp:posOffset>-1921408</wp:posOffset>
@@ -6229,7 +5802,7 @@
           </mc:Choice>
           <mc:Fallback>
             <w:pict>
-              <v:shape w14:anchorId="60BD9FFC" id="Text Box 27" o:spid="_x0000_s1032" type="#_x0000_t202" style="position:absolute;margin-left:-151.3pt;margin-top:2.9pt;width:163.8pt;height:.05pt;z-index:251652608;visibility:visible;mso-wrap-style:square;mso-width-percent:0;mso-wrap-distance-left:9pt;mso-wrap-distance-top:0;mso-wrap-distance-right:9pt;mso-wrap-distance-bottom:0;mso-position-horizontal:absolute;mso-position-horizontal-relative:text;mso-position-vertical:absolute;mso-position-vertical-relative:text;mso-width-percent:0;mso-width-relative:margin;v-text-anchor:top" o:gfxdata="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" stroked="f">
+              <v:shape w14:anchorId="18120960" id="Text Box 27" o:spid="_x0000_s1032" type="#_x0000_t202" style="position:absolute;margin-left:-151.3pt;margin-top:2.9pt;width:163.8pt;height:.05pt;z-index:251664384;visibility:visible;mso-wrap-style:square;mso-width-percent:0;mso-wrap-distance-left:9pt;mso-wrap-distance-top:0;mso-wrap-distance-right:9pt;mso-wrap-distance-bottom:0;mso-position-horizontal:absolute;mso-position-horizontal-relative:text;mso-position-vertical:absolute;mso-position-vertical-relative:text;mso-width-percent:0;mso-width-relative:margin;v-text-anchor:top" o:gfxdata="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" stroked="f">
                 <v:textbox style="mso-fit-shape-to-text:t" inset="0,0,0,0">
                   <w:txbxContent>
                     <w:p>
@@ -6291,22 +5864,7 @@
     </w:p>
     <w:p>
       <w:r>
-        <w:t xml:space="preserve">Torque and </w:t>
-      </w:r>
-      <w:r>
-        <w:t>Center of Mass</w:t>
-      </w:r>
-      <w:r>
-        <w:t xml:space="preserve"> </w:t>
-      </w:r>
-      <w:r>
-        <w:t>are both</w:t>
-      </w:r>
-      <w:r>
-        <w:t xml:space="preserve"> related to game</w:t>
-      </w:r>
-      <w:r>
-        <w:t xml:space="preserve"> programming because they are physics engine properties.</w:t>
+        <w:t>Torque and Center of Mass are both related to game programming because they are physics engine properties.</w:t>
       </w:r>
     </w:p>
     <w:p>
@@ -6316,10 +5874,7 @@
     </w:p>
     <w:p>
       <w:r>
-        <w:t>Center of Mass</w:t>
-      </w:r>
-      <w:r>
-        <w:t xml:space="preserve"> would be used for balancing any object and as a rotation point. </w:t>
+        <w:t xml:space="preserve">Center of Mass would be used for balancing any object and as a rotation point. </w:t>
       </w:r>
     </w:p>
     <w:p>
@@ -6340,10 +5895,7 @@
       <w:bookmarkStart w:id="24" w:name="_Toc479160367"/>
       <w:r>
         <w:lastRenderedPageBreak/>
-        <w:t xml:space="preserve">Drag </w:t>
-      </w:r>
-      <w:r>
-        <w:t>and Lift</w:t>
+        <w:t>Drag and Lift</w:t>
       </w:r>
       <w:bookmarkEnd w:id="24"/>
     </w:p>
@@ -6353,16 +5905,7 @@
       </w:pPr>
       <w:bookmarkStart w:id="25" w:name="_Toc479160368"/>
       <w:r>
-        <w:t xml:space="preserve">What Is </w:t>
-      </w:r>
-      <w:r>
-        <w:t>Dra</w:t>
-      </w:r>
-      <w:r>
-        <w:t>g</w:t>
-      </w:r>
-      <w:r>
-        <w:t>?</w:t>
+        <w:t>What Is Drag?</w:t>
       </w:r>
       <w:bookmarkEnd w:id="25"/>
     </w:p>
@@ -6374,10 +5917,7 @@
         <w:t>Drag</w:t>
       </w:r>
       <w:r>
-        <w:t xml:space="preserve"> (</w:t>
-      </w:r>
-      <w:r>
-        <w:t xml:space="preserve">also known as </w:t>
+        <w:t xml:space="preserve"> (also known as </w:t>
       </w:r>
       <w:r>
         <w:rPr>
@@ -6398,13 +5938,7 @@
         <w:t>esistance</w:t>
       </w:r>
       <w:r>
-        <w:t xml:space="preserve">) </w:t>
-      </w:r>
-      <w:r>
-        <w:t>is a force that pushes in the opposite di</w:t>
-      </w:r>
-      <w:r>
-        <w:t xml:space="preserve">rection of an object’s velocity </w:t>
+        <w:t xml:space="preserve">) is a force that pushes in the opposite direction of an object’s velocity </w:t>
       </w:r>
       <w:r>
         <w:rPr>
@@ -6413,61 +5947,16 @@
         <w:t>(Williams, 2016).</w:t>
       </w:r>
       <w:r>
-        <w:t xml:space="preserve"> </w:t>
-      </w:r>
-      <w:r>
-        <w:t>Air resistance is dependent on an object’s velocity</w:t>
-      </w:r>
-      <w:r>
-        <w:t xml:space="preserve"> </w:t>
+        <w:t xml:space="preserve"> Air resistance is dependent on an object’s velocity </w:t>
       </w:r>
       <w:r>
         <w:rPr>
           <w:i/>
         </w:rPr>
-        <w:t>(Rit</w:t>
-      </w:r>
-      <w:r>
-        <w:rPr>
-          <w:i/>
-        </w:rPr>
-        <w:t>.</w:t>
-      </w:r>
-      <w:r>
-        <w:rPr>
-          <w:i/>
-        </w:rPr>
-        <w:t xml:space="preserve">edu, </w:t>
-      </w:r>
-      <w:r>
-        <w:rPr>
-          <w:i/>
-        </w:rPr>
-        <w:t>n.d.</w:t>
-      </w:r>
-      <w:r>
-        <w:rPr>
-          <w:i/>
-        </w:rPr>
-        <w:t>)</w:t>
-      </w:r>
-      <w:r>
-        <w:rPr>
-          <w:i/>
-        </w:rPr>
-        <w:t>.</w:t>
-      </w:r>
-      <w:r>
-        <w:t xml:space="preserve"> </w:t>
-      </w:r>
-      <w:r>
-        <w:t xml:space="preserve">So, the faster an object is moving, the more air resistance it will have. </w:t>
-      </w:r>
-      <w:r>
-        <w:t>For example, a cube being dropped from a 500m high building will start with very little air resistance. However, as the object falls it starts to accelerate and the air res</w:t>
-      </w:r>
-      <w:r>
-        <w:t>istance becomes a lot stronger.</w:t>
+        <w:t>(Rit.edu, n.d.).</w:t>
+      </w:r>
+      <w:r>
+        <w:t xml:space="preserve"> So, the faster an object is moving, the more air resistance it will have. For example, a cube being dropped from a 500m high building will start with very little air resistance. However, as the object falls it starts to accelerate and the air resistance becomes a lot stronger.</w:t>
       </w:r>
     </w:p>
     <w:p>
@@ -6476,96 +5965,10 @@
       </w:r>
     </w:p>
     <w:p>
-      <w:r>
-        <w:rPr>
-          <w:noProof/>
-          <w:lang w:val="en-CA" w:eastAsia="en-CA"/>
-        </w:rPr>
-        <w:drawing>
-          <wp:anchor distT="0" distB="0" distL="114300" distR="114300" simplePos="0" relativeHeight="251667456" behindDoc="0" locked="0" layoutInCell="1" allowOverlap="1">
-            <wp:simplePos x="0" y="0"/>
-            <wp:positionH relativeFrom="column">
-              <wp:posOffset>-374650</wp:posOffset>
-            </wp:positionH>
-            <wp:positionV relativeFrom="paragraph">
-              <wp:posOffset>174625</wp:posOffset>
-            </wp:positionV>
-            <wp:extent cx="3035300" cy="1529715"/>
-            <wp:effectExtent l="0" t="0" r="0" b="0"/>
-            <wp:wrapSquare wrapText="bothSides"/>
-            <wp:docPr id="4" name="Picture 4" descr="C:\Users\Pierre\AppData\Local\Microsoft\Windows\INetCache\Content.Word\Capture.png"/>
-            <wp:cNvGraphicFramePr>
-              <a:graphicFrameLocks xmlns:a="http://schemas.openxmlformats.org/drawingml/2006/main" noChangeAspect="1"/>
-            </wp:cNvGraphicFramePr>
-            <a:graphic xmlns:a="http://schemas.openxmlformats.org/drawingml/2006/main">
-              <a:graphicData uri="http://schemas.openxmlformats.org/drawingml/2006/picture">
-                <pic:pic xmlns:pic="http://schemas.openxmlformats.org/drawingml/2006/picture">
-                  <pic:nvPicPr>
-                    <pic:cNvPr id="0" name="Picture 3" descr="C:\Users\Pierre\AppData\Local\Microsoft\Windows\INetCache\Content.Word\Capture.png"/>
-                    <pic:cNvPicPr>
-                      <a:picLocks noChangeAspect="1" noChangeArrowheads="1"/>
-                    </pic:cNvPicPr>
-                  </pic:nvPicPr>
-                  <pic:blipFill>
-                    <a:blip r:embed="rId29">
-                      <a:extLst>
-                        <a:ext uri="{28A0092B-C50C-407E-A947-70E740481C1C}">
-                          <a14:useLocalDpi xmlns:a14="http://schemas.microsoft.com/office/drawing/2010/main" val="0"/>
-                        </a:ext>
-                      </a:extLst>
-                    </a:blip>
-                    <a:srcRect/>
-                    <a:stretch>
-                      <a:fillRect/>
-                    </a:stretch>
-                  </pic:blipFill>
-                  <pic:spPr bwMode="auto">
-                    <a:xfrm>
-                      <a:off x="0" y="0"/>
-                      <a:ext cx="3035300" cy="1529715"/>
-                    </a:xfrm>
-                    <a:prstGeom prst="rect">
-                      <a:avLst/>
-                    </a:prstGeom>
-                    <a:noFill/>
-                    <a:ln>
-                      <a:noFill/>
-                    </a:ln>
-                  </pic:spPr>
-                </pic:pic>
-              </a:graphicData>
-            </a:graphic>
-            <wp14:sizeRelH relativeFrom="page">
-              <wp14:pctWidth>0</wp14:pctWidth>
-            </wp14:sizeRelH>
-            <wp14:sizeRelV relativeFrom="page">
-              <wp14:pctHeight>0</wp14:pctHeight>
-            </wp14:sizeRelV>
-          </wp:anchor>
-        </w:drawing>
-      </w:r>
-      <w:r>
-        <w:t>Drag</w:t>
-      </w:r>
-      <w:r>
-        <w:t xml:space="preserve"> is also dependent on the shape of the object being used. A sphere for example, will have less air resistance than a cube would. The reason for this is the </w:t>
-      </w:r>
-      <w:r>
-        <w:rPr>
-          <w:b/>
-        </w:rPr>
-        <w:t>Drag Coefficient</w:t>
-      </w:r>
-      <w:r>
-        <w:t>.</w:t>
-      </w:r>
-      <w:r>
-        <w:t xml:space="preserve"> </w:t>
-      </w:r>
-    </w:p>
-    <w:p>
-      <w:pPr>
-        <w:ind w:left="2160"/>
+      <w:pPr>
+        <w:rPr>
+          <w:sz w:val="2"/>
+        </w:rPr>
       </w:pPr>
       <w:r>
         <w:rPr>
@@ -6575,13 +5978,13 @@
         <mc:AlternateContent>
           <mc:Choice Requires="wps">
             <w:drawing>
-              <wp:anchor distT="0" distB="0" distL="114300" distR="114300" simplePos="0" relativeHeight="251639808" behindDoc="1" locked="0" layoutInCell="1" allowOverlap="1" wp14:anchorId="2AA7B9EF" wp14:editId="7F94D3F9">
+              <wp:anchor distT="0" distB="0" distL="114300" distR="114300" simplePos="0" relativeHeight="251649024" behindDoc="1" locked="0" layoutInCell="1" allowOverlap="1" wp14:anchorId="671A5C55" wp14:editId="795507A9">
                 <wp:simplePos x="0" y="0"/>
                 <wp:positionH relativeFrom="column">
-                  <wp:posOffset>-3092450</wp:posOffset>
+                  <wp:posOffset>1386840</wp:posOffset>
                 </wp:positionH>
                 <wp:positionV relativeFrom="paragraph">
-                  <wp:posOffset>989965</wp:posOffset>
+                  <wp:posOffset>2941320</wp:posOffset>
                 </wp:positionV>
                 <wp:extent cx="2959100" cy="311150"/>
                 <wp:effectExtent l="0" t="0" r="0" b="0"/>
@@ -6685,7 +6088,7 @@
           </mc:Choice>
           <mc:Fallback>
             <w:pict>
-              <v:shape w14:anchorId="2AA7B9EF" id="Text Box 2" o:spid="_x0000_s1033" type="#_x0000_t202" style="position:absolute;left:0;text-align:left;margin-left:-243.5pt;margin-top:77.95pt;width:233pt;height:24.5pt;z-index:-251676672;visibility:visible;mso-wrap-style:square;mso-width-percent:0;mso-height-percent:0;mso-wrap-distance-left:9pt;mso-wrap-distance-top:0;mso-wrap-distance-right:9pt;mso-wrap-distance-bottom:0;mso-position-horizontal:absolute;mso-position-horizontal-relative:text;mso-position-vertical:absolute;mso-position-vertical-relative:text;mso-width-percent:0;mso-height-percent:0;mso-width-relative:margin;mso-height-relative:margin;v-text-anchor:top" o:gfxdata="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" stroked="f">
+              <v:shape w14:anchorId="671A5C55" id="Text Box 2" o:spid="_x0000_s1033" type="#_x0000_t202" style="position:absolute;margin-left:109.2pt;margin-top:231.6pt;width:233pt;height:24.5pt;z-index:-251667456;visibility:visible;mso-wrap-style:square;mso-width-percent:0;mso-height-percent:0;mso-wrap-distance-left:9pt;mso-wrap-distance-top:0;mso-wrap-distance-right:9pt;mso-wrap-distance-bottom:0;mso-position-horizontal:absolute;mso-position-horizontal-relative:text;mso-position-vertical:absolute;mso-position-vertical-relative:text;mso-width-percent:0;mso-height-percent:0;mso-width-relative:margin;mso-height-relative:margin;v-text-anchor:top" o:gfxdata="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" stroked="f">
                 <v:textbox inset="0,0,0,0">
                   <w:txbxContent>
                     <w:p>
@@ -6751,19 +6154,99 @@
         </mc:AlternateContent>
       </w:r>
       <w:r>
-        <w:t xml:space="preserve">The Drag Coefficient is a number that represents how much </w:t>
-      </w:r>
-      <w:r>
-        <w:t>drag</w:t>
-      </w:r>
-      <w:r>
-        <w:t xml:space="preserve"> an object will </w:t>
-      </w:r>
-      <w:r>
-        <w:t>have;</w:t>
-      </w:r>
-      <w:r>
-        <w:t xml:space="preserve"> it is dependent on the shape of the object being used. </w:t>
+        <w:rPr>
+          <w:noProof/>
+          <w:lang w:val="en-CA" w:eastAsia="en-CA"/>
+        </w:rPr>
+        <w:drawing>
+          <wp:anchor distT="0" distB="0" distL="114300" distR="114300" simplePos="0" relativeHeight="251676672" behindDoc="0" locked="0" layoutInCell="1" allowOverlap="1" wp14:anchorId="4E13D5FB" wp14:editId="6A04D420">
+            <wp:simplePos x="0" y="0"/>
+            <wp:positionH relativeFrom="column">
+              <wp:posOffset>563880</wp:posOffset>
+            </wp:positionH>
+            <wp:positionV relativeFrom="paragraph">
+              <wp:posOffset>520065</wp:posOffset>
+            </wp:positionV>
+            <wp:extent cx="4792980" cy="2414905"/>
+            <wp:effectExtent l="0" t="0" r="7620" b="4445"/>
+            <wp:wrapTopAndBottom/>
+            <wp:docPr id="4" name="Picture 4" descr="C:\Users\Pierre\AppData\Local\Microsoft\Windows\INetCache\Content.Word\Capture.png"/>
+            <wp:cNvGraphicFramePr>
+              <a:graphicFrameLocks xmlns:a="http://schemas.openxmlformats.org/drawingml/2006/main" noChangeAspect="1"/>
+            </wp:cNvGraphicFramePr>
+            <a:graphic xmlns:a="http://schemas.openxmlformats.org/drawingml/2006/main">
+              <a:graphicData uri="http://schemas.openxmlformats.org/drawingml/2006/picture">
+                <pic:pic xmlns:pic="http://schemas.openxmlformats.org/drawingml/2006/picture">
+                  <pic:nvPicPr>
+                    <pic:cNvPr id="0" name="Picture 3" descr="C:\Users\Pierre\AppData\Local\Microsoft\Windows\INetCache\Content.Word\Capture.png"/>
+                    <pic:cNvPicPr>
+                      <a:picLocks noChangeAspect="1" noChangeArrowheads="1"/>
+                    </pic:cNvPicPr>
+                  </pic:nvPicPr>
+                  <pic:blipFill>
+                    <a:blip r:embed="rId29">
+                      <a:extLst>
+                        <a:ext uri="{28A0092B-C50C-407E-A947-70E740481C1C}">
+                          <a14:useLocalDpi xmlns:a14="http://schemas.microsoft.com/office/drawing/2010/main" val="0"/>
+                        </a:ext>
+                      </a:extLst>
+                    </a:blip>
+                    <a:srcRect/>
+                    <a:stretch>
+                      <a:fillRect/>
+                    </a:stretch>
+                  </pic:blipFill>
+                  <pic:spPr bwMode="auto">
+                    <a:xfrm>
+                      <a:off x="0" y="0"/>
+                      <a:ext cx="4792980" cy="2414905"/>
+                    </a:xfrm>
+                    <a:prstGeom prst="rect">
+                      <a:avLst/>
+                    </a:prstGeom>
+                    <a:noFill/>
+                    <a:ln>
+                      <a:noFill/>
+                    </a:ln>
+                  </pic:spPr>
+                </pic:pic>
+              </a:graphicData>
+            </a:graphic>
+            <wp14:sizeRelH relativeFrom="page">
+              <wp14:pctWidth>0</wp14:pctWidth>
+            </wp14:sizeRelH>
+            <wp14:sizeRelV relativeFrom="page">
+              <wp14:pctHeight>0</wp14:pctHeight>
+            </wp14:sizeRelV>
+          </wp:anchor>
+        </w:drawing>
+      </w:r>
+      <w:r>
+        <w:t xml:space="preserve">Drag is also dependent on the shape of the object being used. A sphere for example, will have less air resistance than a cube would. The reason for this is the </w:t>
+      </w:r>
+      <w:r>
+        <w:rPr>
+          <w:b/>
+        </w:rPr>
+        <w:t>Drag Coefficient</w:t>
+      </w:r>
+      <w:r>
+        <w:t>.</w:t>
+      </w:r>
+      <w:r>
+        <w:t xml:space="preserve"> </w:t>
+      </w:r>
+    </w:p>
+    <w:p>
+      <w:pPr>
+        <w:rPr>
+          <w:sz w:val="2"/>
+        </w:rPr>
+      </w:pPr>
+    </w:p>
+    <w:p>
+      <w:r>
+        <w:t xml:space="preserve">The Drag Coefficient is a number that represents how much drag an object will have; it is dependent on the shape of the object being used. </w:t>
       </w:r>
       <w:r>
         <w:rPr>
@@ -6772,95 +6255,56 @@
         <w:t>(engineeringtoolbox.com, n.d.).</w:t>
       </w:r>
       <w:r>
+        <w:t xml:space="preserve"> See Fig. 5 for a table full of drag coefficients and the shapes they are associated to. There’s a more object-specific list of coefficients from engineeringtoolbox.com (see the reference list).</w:t>
+      </w:r>
+    </w:p>
+    <w:p>
+      <w:r>
+        <w:t>Modern vehicles take drag coefficient into serious consideration,</w:t>
+      </w:r>
+      <w:r>
+        <w:rPr>
+          <w:lang w:val="en-CA"/>
+        </w:rPr>
+        <w:t xml:space="preserve"> that’s why they</w:t>
+      </w:r>
+      <w:r>
+        <w:t xml:space="preserve"> have a very smooth and aerodynamic shape. </w:t>
+      </w:r>
+      <w:r>
+        <w:t>Patrick E. George</w:t>
+      </w:r>
+      <w:r>
+        <w:t xml:space="preserve"> from HowStuffWorks.com gives the example of the Toyota Prius </w:t>
+      </w:r>
+      <w:r>
+        <w:rPr>
+          <w:i/>
+        </w:rPr>
+        <w:t>(George, 2009)</w:t>
+      </w:r>
+      <w:r>
+        <w:t>.</w:t>
+      </w:r>
+      <w:r>
+        <w:rPr>
+          <w:i/>
+        </w:rPr>
         <w:t xml:space="preserve"> </w:t>
       </w:r>
       <w:r>
-        <w:t>See Fig. 2 for a table full of drag coefficients and the shapes they are associated to.</w:t>
-      </w:r>
-      <w:r>
-        <w:t xml:space="preserve"> There’s a more object-specific list</w:t>
-      </w:r>
-      <w:r>
-        <w:t xml:space="preserve"> of coefficients </w:t>
-      </w:r>
-      <w:r>
-        <w:t>from engineeringtoolbox.com (see the reference list).</w:t>
-      </w:r>
-    </w:p>
-    <w:p>
-      <w:r>
-        <w:t>Modern</w:t>
-      </w:r>
-      <w:r>
-        <w:t xml:space="preserve"> vehicles</w:t>
-      </w:r>
-      <w:r>
-        <w:t xml:space="preserve"> take drag coefficient into serious consideration,</w:t>
-      </w:r>
-      <w:r>
-        <w:rPr>
-          <w:lang w:val="en-CA"/>
-        </w:rPr>
-        <w:t xml:space="preserve"> that’s why they</w:t>
-      </w:r>
-      <w:r>
-        <w:t xml:space="preserve"> have a very smooth and aerodynamic shape. </w:t>
-      </w:r>
-      <w:r>
-        <w:t>Patrick E. George</w:t>
-      </w:r>
-      <w:r>
-        <w:t xml:space="preserve"> from </w:t>
-      </w:r>
-      <w:r>
-        <w:t>HowStuffWorks.com gives the example of the Toyota Prius</w:t>
-      </w:r>
-      <w:r>
-        <w:t xml:space="preserve"> </w:t>
-      </w:r>
+        <w:t xml:space="preserve">He writes: </w:t>
+      </w:r>
+    </w:p>
+    <w:p>
+      <w:pPr>
+        <w:jc w:val="center"/>
+      </w:pPr>
       <w:r>
         <w:rPr>
           <w:i/>
         </w:rPr>
-        <w:t>(George, 2009)</w:t>
-      </w:r>
-      <w:r>
-        <w:t>.</w:t>
-      </w:r>
-      <w:r>
-        <w:rPr>
-          <w:i/>
-        </w:rPr>
-        <w:t xml:space="preserve"> </w:t>
-      </w:r>
-      <w:r>
-        <w:t>He</w:t>
-      </w:r>
-      <w:r>
-        <w:t xml:space="preserve"> </w:t>
-      </w:r>
-      <w:r>
-        <w:t>writes</w:t>
-      </w:r>
-      <w:r>
-        <w:t xml:space="preserve">: </w:t>
-      </w:r>
-    </w:p>
-    <w:p>
-      <w:pPr>
-        <w:jc w:val="center"/>
-      </w:pPr>
-      <w:r>
-        <w:rPr>
-          <w:i/>
-        </w:rPr>
-        <w:t>“</w:t>
-      </w:r>
-      <w:r>
-        <w:rPr>
-          <w:i/>
-        </w:rPr>
-        <w:t>Among other efficient characteristics, its Cd of .26 helps it achieve very high mileage. In fact, reducing the Cd of a car by just 0.01 can result in a 0.2 miles per gallon (.09 kilometers per liter) increase in fuel economy.”</w:t>
+        <w:t>“Among other efficient characteristics, its Cd of .26 helps it achieve very high mileage. In fact, reducing the Cd of a car by just 0.01 can result in a 0.2 miles per gallon (.09 kilometers per liter) increase in fuel economy.”</w:t>
       </w:r>
       <w:r>
         <w:t xml:space="preserve"> </w:t>
@@ -6891,129 +6335,22 @@
         <w:rPr>
           <w:lang w:val="en-CA"/>
         </w:rPr>
-        <w:t xml:space="preserve">How do </w:t>
-      </w:r>
-      <w:r>
+        <w:lastRenderedPageBreak/>
+        <w:t>How do We Calculate Drag?</w:t>
+      </w:r>
+      <w:bookmarkEnd w:id="28"/>
+    </w:p>
+    <w:p>
+      <w:pPr>
         <w:rPr>
           <w:lang w:val="en-CA"/>
         </w:rPr>
-        <w:t>W</w:t>
-      </w:r>
+      </w:pPr>
       <w:r>
         <w:rPr>
           <w:lang w:val="en-CA"/>
         </w:rPr>
-        <w:t>e Calculate Drag?</w:t>
-      </w:r>
-      <w:bookmarkEnd w:id="28"/>
-    </w:p>
-    <w:p>
-      <w:pPr>
-        <w:rPr>
-          <w:lang w:val="en-CA"/>
-        </w:rPr>
-      </w:pPr>
-      <w:r>
-        <w:rPr>
-          <w:lang w:val="en-CA"/>
-        </w:rPr>
-        <w:t>To</w:t>
-      </w:r>
-      <w:r>
-        <w:rPr>
-          <w:lang w:val="en-CA"/>
-        </w:rPr>
-        <w:t xml:space="preserve"> find the drag </w:t>
-      </w:r>
-      <w:r>
-        <w:rPr>
-          <w:lang w:val="en-CA"/>
-        </w:rPr>
-        <w:t>force,</w:t>
-      </w:r>
-      <w:r>
-        <w:rPr>
-          <w:lang w:val="en-CA"/>
-        </w:rPr>
-        <w:t xml:space="preserve"> we must use </w:t>
-      </w:r>
-      <w:r>
-        <w:rPr>
-          <w:lang w:val="en-CA"/>
-        </w:rPr>
-        <w:t>the</w:t>
-      </w:r>
-      <w:r>
-        <w:rPr>
-          <w:lang w:val="en-CA"/>
-        </w:rPr>
-        <w:t xml:space="preserve"> </w:t>
-      </w:r>
-      <w:r>
-        <w:rPr>
-          <w:lang w:val="en-CA"/>
-        </w:rPr>
-        <w:t xml:space="preserve">Drag Force formula (See </w:t>
-      </w:r>
-      <w:r>
-        <w:rPr>
-          <w:lang w:val="en-CA"/>
-        </w:rPr>
-        <w:t>Fig. 6</w:t>
-      </w:r>
-      <w:r>
-        <w:rPr>
-          <w:lang w:val="en-CA"/>
-        </w:rPr>
-        <w:t>.</w:t>
-      </w:r>
-      <w:r>
-        <w:rPr>
-          <w:lang w:val="en-CA"/>
-        </w:rPr>
-        <w:t>).</w:t>
-      </w:r>
-      <w:r>
-        <w:rPr>
-          <w:lang w:val="en-CA"/>
-        </w:rPr>
-        <w:t xml:space="preserve"> </w:t>
-      </w:r>
-      <w:r>
-        <w:rPr>
-          <w:lang w:val="en-CA"/>
-        </w:rPr>
-        <w:t xml:space="preserve">  </w:t>
-      </w:r>
-      <w:r>
-        <w:rPr>
-          <w:lang w:val="en-CA"/>
-        </w:rPr>
-        <w:t>T</w:t>
-      </w:r>
-      <w:r>
-        <w:rPr>
-          <w:lang w:val="en-CA"/>
-        </w:rPr>
-        <w:t xml:space="preserve">he formula takes factors into account </w:t>
-      </w:r>
-      <w:r>
-        <w:rPr>
-          <w:lang w:val="en-CA"/>
-        </w:rPr>
-        <w:t xml:space="preserve">that we haven’t </w:t>
-      </w:r>
-      <w:r>
-        <w:rPr>
-          <w:lang w:val="en-CA"/>
-        </w:rPr>
-        <w:t>seen in class</w:t>
-      </w:r>
-      <w:r>
-        <w:rPr>
-          <w:lang w:val="en-CA"/>
-        </w:rPr>
-        <w:t xml:space="preserve">, such as </w:t>
+        <w:t xml:space="preserve">To find the drag force, we must use the Drag Force formula (See Fig. 6.).   The formula takes factors into account that we haven’t seen in class, such as </w:t>
       </w:r>
       <w:r>
         <w:rPr>
@@ -7039,49 +6376,14 @@
         <w:rPr>
           <w:lang w:val="en-CA"/>
         </w:rPr>
-        <w:t xml:space="preserve"> of the object.</w:t>
+        <w:t xml:space="preserve"> of the object. </w:t>
       </w:r>
       <w:r>
         <w:rPr>
           <w:lang w:val="en-CA"/>
         </w:rPr>
-        <w:t xml:space="preserve"> </w:t>
-      </w:r>
-      <w:r>
-        <w:rPr>
-          <w:lang w:val="en-CA"/>
-        </w:rPr>
         <w:br/>
-      </w:r>
-      <w:r>
-        <w:rPr>
-          <w:lang w:val="en-CA"/>
-        </w:rPr>
-        <w:t xml:space="preserve">The density of the </w:t>
-      </w:r>
-      <w:r>
-        <w:rPr>
-          <w:lang w:val="en-CA"/>
-        </w:rPr>
-        <w:t xml:space="preserve">air that the </w:t>
-      </w:r>
-      <w:r>
-        <w:rPr>
-          <w:lang w:val="en-CA"/>
-        </w:rPr>
-        <w:t>object</w:t>
-      </w:r>
-      <w:r>
-        <w:rPr>
-          <w:lang w:val="en-CA"/>
-        </w:rPr>
-        <w:t xml:space="preserve"> is travelling through</w:t>
-      </w:r>
-      <w:r>
-        <w:rPr>
-          <w:lang w:val="en-CA"/>
-        </w:rPr>
-        <w:t xml:space="preserve"> is measured in kg/m</w:t>
+        <w:t>The density of the air that the object is travelling through is measured in kg/m</w:t>
       </w:r>
       <w:r>
         <w:rPr>
@@ -7094,102 +6396,29 @@
         <w:rPr>
           <w:lang w:val="en-CA"/>
         </w:rPr>
-        <w:t xml:space="preserve"> (kilograms per cubic meter)</w:t>
+        <w:t xml:space="preserve"> (kilograms per cubic meter). It is calculated using the Air Density formula (See Fig. 7). The specific gas constant for dry air in earth’s atmosphere is </w:t>
+      </w:r>
+      <w:r>
+        <w:t>286.9</w:t>
+      </w:r>
+      <w:r>
+        <w:t xml:space="preserve"> J/Kg K </w:t>
+      </w:r>
+      <w:r>
+        <w:rPr>
+          <w:i/>
+        </w:rPr>
+        <w:t xml:space="preserve">(Universal and individual gas constants, n.d.). </w:t>
       </w:r>
       <w:r>
         <w:rPr>
           <w:lang w:val="en-CA"/>
         </w:rPr>
-        <w:t>.</w:t>
-      </w:r>
-      <w:r>
-        <w:rPr>
-          <w:lang w:val="en-CA"/>
-        </w:rPr>
-        <w:t xml:space="preserve"> </w:t>
-      </w:r>
-      <w:r>
-        <w:rPr>
-          <w:lang w:val="en-CA"/>
-        </w:rPr>
-        <w:t>It is calculated using the</w:t>
-      </w:r>
-      <w:r>
-        <w:rPr>
-          <w:lang w:val="en-CA"/>
-        </w:rPr>
-        <w:t xml:space="preserve"> Air Density formula (See Fig. 7</w:t>
-      </w:r>
-      <w:r>
-        <w:rPr>
-          <w:lang w:val="en-CA"/>
-        </w:rPr>
-        <w:t>)</w:t>
-      </w:r>
-      <w:r>
-        <w:rPr>
-          <w:lang w:val="en-CA"/>
-        </w:rPr>
-        <w:t xml:space="preserve">. The specific gas constant </w:t>
-      </w:r>
-      <w:r>
-        <w:rPr>
-          <w:lang w:val="en-CA"/>
-        </w:rPr>
-        <w:t xml:space="preserve">for dry air in earth’s atmosphere is </w:t>
-      </w:r>
-      <w:r>
-        <w:t>286.9</w:t>
-      </w:r>
-      <w:r>
-        <w:t xml:space="preserve"> J/Kg K </w:t>
-      </w:r>
-      <w:r>
-        <w:rPr>
-          <w:i/>
-        </w:rPr>
-        <w:t xml:space="preserve">(Universal and individual gas constants, n.d.). </w:t>
-      </w:r>
-      <w:r>
-        <w:rPr>
-          <w:lang w:val="en-CA"/>
-        </w:rPr>
-        <w:t>As</w:t>
-      </w:r>
-      <w:r>
-        <w:rPr>
-          <w:lang w:val="en-CA"/>
-        </w:rPr>
-        <w:t xml:space="preserve"> you may have seen from the figure, to</w:t>
-      </w:r>
-      <w:r>
-        <w:rPr>
-          <w:lang w:val="en-CA"/>
-        </w:rPr>
-        <w:t xml:space="preserve"> find the density of the air we need to know the air pressure. Lucky for us, there’s </w:t>
-      </w:r>
-      <w:r>
-        <w:rPr>
-          <w:lang w:val="en-CA"/>
-        </w:rPr>
-        <w:t>another formula (See Fig. 8</w:t>
-      </w:r>
-      <w:r>
-        <w:rPr>
-          <w:lang w:val="en-CA"/>
-        </w:rPr>
-        <w:t>) to calculate this.</w:t>
-      </w:r>
-      <w:r>
-        <w:rPr>
-          <w:lang w:val="en-CA"/>
-        </w:rPr>
-        <w:t xml:space="preserve"> </w:t>
+        <w:t xml:space="preserve">As you may have seen from the figure, to find the density of the air we need to know the air pressure. Lucky for us, there’s another formula (See Fig. 8) to calculate this. </w:t>
       </w:r>
     </w:p>
     <w:p/>
     <w:p/>
-    <w:p/>
     <w:p>
       <w:r>
         <w:rPr>
@@ -7197,7 +6426,7 @@
           <w:lang w:val="en-CA" w:eastAsia="en-CA"/>
         </w:rPr>
         <w:drawing>
-          <wp:anchor distT="0" distB="0" distL="114300" distR="114300" simplePos="0" relativeHeight="251637760" behindDoc="1" locked="0" layoutInCell="1" allowOverlap="1" wp14:anchorId="4A380FDB" wp14:editId="63C5249D">
+          <wp:anchor distT="0" distB="0" distL="114300" distR="114300" simplePos="0" relativeHeight="251646976" behindDoc="1" locked="0" layoutInCell="1" allowOverlap="1" wp14:anchorId="564AB693" wp14:editId="0B4B1546">
             <wp:simplePos x="0" y="0"/>
             <wp:positionH relativeFrom="column">
               <wp:posOffset>-130175</wp:posOffset>
@@ -7265,7 +6494,7 @@
           <w:lang w:val="en-CA" w:eastAsia="en-CA"/>
         </w:rPr>
         <w:drawing>
-          <wp:anchor distT="0" distB="0" distL="114300" distR="114300" simplePos="0" relativeHeight="251674624" behindDoc="0" locked="0" layoutInCell="1" allowOverlap="1" wp14:anchorId="3D6BB962" wp14:editId="68B3BC91">
+          <wp:anchor distT="0" distB="0" distL="114300" distR="114300" simplePos="0" relativeHeight="251680768" behindDoc="0" locked="0" layoutInCell="1" allowOverlap="1" wp14:anchorId="5A7BD92C" wp14:editId="5C475668">
             <wp:simplePos x="0" y="0"/>
             <wp:positionH relativeFrom="column">
               <wp:posOffset>5146040</wp:posOffset>
@@ -7333,7 +6562,7 @@
           <w:lang w:val="en-CA" w:eastAsia="en-CA"/>
         </w:rPr>
         <w:drawing>
-          <wp:anchor distT="0" distB="0" distL="114300" distR="114300" simplePos="0" relativeHeight="251679744" behindDoc="0" locked="0" layoutInCell="1" allowOverlap="1" wp14:anchorId="1D1A95FF" wp14:editId="1FF90DE3">
+          <wp:anchor distT="0" distB="0" distL="114300" distR="114300" simplePos="0" relativeHeight="251681792" behindDoc="0" locked="0" layoutInCell="1" allowOverlap="1" wp14:anchorId="37CAC36D" wp14:editId="78B7F8CC">
             <wp:simplePos x="0" y="0"/>
             <wp:positionH relativeFrom="column">
               <wp:posOffset>2032635</wp:posOffset>
@@ -7400,7 +6629,7 @@
         <mc:AlternateContent>
           <mc:Choice Requires="wps">
             <w:drawing>
-              <wp:anchor distT="0" distB="0" distL="114300" distR="114300" simplePos="0" relativeHeight="251663360" behindDoc="0" locked="0" layoutInCell="1" allowOverlap="1" wp14:anchorId="59EBB330" wp14:editId="42461A5E">
+              <wp:anchor distT="0" distB="0" distL="114300" distR="114300" simplePos="0" relativeHeight="251673600" behindDoc="0" locked="0" layoutInCell="1" allowOverlap="1" wp14:anchorId="44D09FE6" wp14:editId="129302B7">
                 <wp:simplePos x="0" y="0"/>
                 <wp:positionH relativeFrom="column">
                   <wp:posOffset>-1184275</wp:posOffset>
@@ -7490,7 +6719,7 @@
           </mc:Choice>
           <mc:Fallback>
             <w:pict>
-              <v:shape w14:anchorId="59EBB330" id="Text Box 10" o:spid="_x0000_s1034" type="#_x0000_t202" style="position:absolute;margin-left:-93.25pt;margin-top:13.05pt;width:82.2pt;height:37.5pt;z-index:251663360;visibility:visible;mso-wrap-style:square;mso-height-percent:0;mso-wrap-distance-left:9pt;mso-wrap-distance-top:0;mso-wrap-distance-right:9pt;mso-wrap-distance-bottom:0;mso-position-horizontal:absolute;mso-position-horizontal-relative:text;mso-position-vertical:absolute;mso-position-vertical-relative:text;mso-height-percent:0;mso-height-relative:margin;v-text-anchor:top" o:gfxdata="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" stroked="f">
+              <v:shape w14:anchorId="44D09FE6" id="Text Box 10" o:spid="_x0000_s1034" type="#_x0000_t202" style="position:absolute;margin-left:-93.25pt;margin-top:13.05pt;width:82.2pt;height:37.5pt;z-index:251673600;visibility:visible;mso-wrap-style:square;mso-height-percent:0;mso-wrap-distance-left:9pt;mso-wrap-distance-top:0;mso-wrap-distance-right:9pt;mso-wrap-distance-bottom:0;mso-position-horizontal:absolute;mso-position-horizontal-relative:text;mso-position-vertical:absolute;mso-position-vertical-relative:text;mso-height-percent:0;mso-height-relative:margin;v-text-anchor:top" o:gfxdata="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" stroked="f">
                 <v:textbox inset="0,0,0,0">
                   <w:txbxContent>
                     <w:p>
@@ -7546,7 +6775,7 @@
         <mc:AlternateContent>
           <mc:Choice Requires="wps">
             <w:drawing>
-              <wp:anchor distT="0" distB="0" distL="114300" distR="114300" simplePos="0" relativeHeight="251656192" behindDoc="1" locked="0" layoutInCell="1" allowOverlap="1" wp14:anchorId="74E61815" wp14:editId="3A36D990">
+              <wp:anchor distT="0" distB="0" distL="114300" distR="114300" simplePos="0" relativeHeight="251668480" behindDoc="1" locked="0" layoutInCell="1" allowOverlap="1" wp14:anchorId="2CDBD6E3" wp14:editId="08CF82FB">
                 <wp:simplePos x="0" y="0"/>
                 <wp:positionH relativeFrom="column">
                   <wp:posOffset>4047490</wp:posOffset>
@@ -7634,7 +6863,7 @@
           </mc:Choice>
           <mc:Fallback>
             <w:pict>
-              <v:shape w14:anchorId="74E61815" id="Text Box 14" o:spid="_x0000_s1035" type="#_x0000_t202" style="position:absolute;margin-left:318.7pt;margin-top:14.7pt;width:1in;height:35.15pt;z-index:-251660288;visibility:visible;mso-wrap-style:square;mso-height-percent:0;mso-wrap-distance-left:9pt;mso-wrap-distance-top:0;mso-wrap-distance-right:9pt;mso-wrap-distance-bottom:0;mso-position-horizontal:absolute;mso-position-horizontal-relative:text;mso-position-vertical:absolute;mso-position-vertical-relative:text;mso-height-percent:0;mso-height-relative:margin;v-text-anchor:top" o:gfxdata="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" stroked="f">
+              <v:shape w14:anchorId="2CDBD6E3" id="Text Box 14" o:spid="_x0000_s1035" type="#_x0000_t202" style="position:absolute;margin-left:318.7pt;margin-top:14.7pt;width:1in;height:35.15pt;z-index:-251648000;visibility:visible;mso-wrap-style:square;mso-height-percent:0;mso-wrap-distance-left:9pt;mso-wrap-distance-top:0;mso-wrap-distance-right:9pt;mso-wrap-distance-bottom:0;mso-position-horizontal:absolute;mso-position-horizontal-relative:text;mso-position-vertical:absolute;mso-position-vertical-relative:text;mso-height-percent:0;mso-height-relative:margin;v-text-anchor:top" o:gfxdata="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" stroked="f">
                 <v:textbox inset="0,0,0,0">
                   <w:txbxContent>
                     <w:p>
@@ -7687,7 +6916,7 @@
         <mc:AlternateContent>
           <mc:Choice Requires="wps">
             <w:drawing>
-              <wp:anchor distT="0" distB="0" distL="114300" distR="114300" simplePos="0" relativeHeight="251646976" behindDoc="1" locked="0" layoutInCell="1" allowOverlap="1" wp14:anchorId="38E2543C" wp14:editId="5DC65F62">
+              <wp:anchor distT="0" distB="0" distL="114300" distR="114300" simplePos="0" relativeHeight="251655168" behindDoc="1" locked="0" layoutInCell="1" allowOverlap="1" wp14:anchorId="1BE099B9" wp14:editId="12760D13">
                 <wp:simplePos x="0" y="0"/>
                 <wp:positionH relativeFrom="column">
                   <wp:posOffset>1033780</wp:posOffset>
@@ -7777,7 +7006,7 @@
           </mc:Choice>
           <mc:Fallback>
             <w:pict>
-              <v:shape w14:anchorId="38E2543C" id="Text Box 12" o:spid="_x0000_s1036" type="#_x0000_t202" style="position:absolute;margin-left:81.4pt;margin-top:11.5pt;width:127.85pt;height:25.75pt;z-index:-251669504;visibility:visible;mso-wrap-style:square;mso-height-percent:0;mso-wrap-distance-left:9pt;mso-wrap-distance-top:0;mso-wrap-distance-right:9pt;mso-wrap-distance-bottom:0;mso-position-horizontal:absolute;mso-position-horizontal-relative:text;mso-position-vertical:absolute;mso-position-vertical-relative:text;mso-height-percent:0;mso-height-relative:margin;v-text-anchor:top" o:gfxdata="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" stroked="f">
+              <v:shape w14:anchorId="1BE099B9" id="Text Box 12" o:spid="_x0000_s1036" type="#_x0000_t202" style="position:absolute;margin-left:81.4pt;margin-top:11.5pt;width:127.85pt;height:25.75pt;z-index:-251661312;visibility:visible;mso-wrap-style:square;mso-height-percent:0;mso-wrap-distance-left:9pt;mso-wrap-distance-top:0;mso-wrap-distance-right:9pt;mso-wrap-distance-bottom:0;mso-position-horizontal:absolute;mso-position-horizontal-relative:text;mso-position-vertical:absolute;mso-position-vertical-relative:text;mso-height-percent:0;mso-height-relative:margin;v-text-anchor:top" o:gfxdata="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" stroked="f">
                 <v:textbox inset="0,0,0,0">
                   <w:txbxContent>
                     <w:p>
@@ -7837,10 +7066,7 @@
     </w:p>
     <w:p>
       <w:r>
-        <w:t xml:space="preserve">Given </w:t>
-      </w:r>
-      <w:r>
-        <w:t>a perfect sphere (drag coefficient of 0.2) on planet Earth (gravity -9.81m/s</w:t>
+        <w:t>Given a perfect sphere (drag coefficient of 0.2) on planet Earth (gravity -9.81m/s</w:t>
       </w:r>
       <w:r>
         <w:rPr>
@@ -7849,72 +7075,12 @@
         <w:t>2</w:t>
       </w:r>
       <w:r>
-        <w:t>)</w:t>
-      </w:r>
-      <w:r>
-        <w:t xml:space="preserve"> </w:t>
-      </w:r>
-      <w:r>
-        <w:t>that has a mass of 100</w:t>
-      </w:r>
-      <w:r>
-        <w:t>kg and</w:t>
-      </w:r>
-      <w:r>
-        <w:t xml:space="preserve"> a radius of 2m</w:t>
-      </w:r>
-      <w:r>
-        <w:t xml:space="preserve">. The sphere was shot </w:t>
-      </w:r>
-      <w:r>
-        <w:t>with impulse force at an angle of 30 with a force of 500</w:t>
-      </w:r>
-      <w:r>
-        <w:t>00</w:t>
-      </w:r>
-      <w:r>
-        <w:t>N</w:t>
-      </w:r>
-      <w:r>
-        <w:t xml:space="preserve"> over a time of 0.1 seconds</w:t>
-      </w:r>
-      <w:r>
-        <w:t xml:space="preserve"> on a </w:t>
-      </w:r>
-      <w:r>
-        <w:t>sunny</w:t>
-      </w:r>
-      <w:r>
-        <w:t xml:space="preserve"> day of 20</w:t>
-      </w:r>
-      <w:r>
-        <w:t xml:space="preserve"> degrees Celsius</w:t>
-      </w:r>
-      <w:r>
-        <w:t>, and landed 4 seconds later</w:t>
-      </w:r>
-      <w:r>
-        <w:t>.</w:t>
-      </w:r>
-      <w:r>
-        <w:t xml:space="preserve"> </w:t>
-      </w:r>
-      <w:r>
-        <w:t xml:space="preserve"> </w:t>
-      </w:r>
-      <w:r>
-        <w:t>Find</w:t>
-      </w:r>
-      <w:r>
-        <w:t xml:space="preserve"> the drag force of the sphere.</w:t>
-      </w:r>
-    </w:p>
-    <w:p>
-      <w:r>
-        <w:t xml:space="preserve">In our </w:t>
-      </w:r>
-      <w:r>
-        <w:t>notes the formula for Drag Force is:</w:t>
+        <w:t>) that has a mass of 100kg and a radius of 2m. The sphere was shot with impulse force at an angle of 30 with a force of 50000N over a time of 0.1 seconds on a sunny day of 20 degrees Celsius, and landed 4 seconds later.  Find the drag force of the sphere.</w:t>
+      </w:r>
+    </w:p>
+    <w:p>
+      <w:r>
+        <w:t>In our notes the formula for Drag Force is:</w:t>
       </w:r>
     </w:p>
     <w:p>
@@ -8023,7 +7189,13 @@
     </w:p>
     <w:p>
       <w:r>
-        <w:t>This formula also requires something we don’t have… the absolute pressure, which can be calculated with the formula in Fig. 8.</w:t>
+        <w:t>This formula also r</w:t>
+      </w:r>
+      <w:r>
+        <w:t>equires</w:t>
+      </w:r>
+      <w:r>
+        <w:t xml:space="preserve"> the absolute pressure, which can be calculated with the formula in Fig. 8.</w:t>
       </w:r>
     </w:p>
     <w:p>
@@ -8075,17 +7247,40 @@
           <w:rFonts w:eastAsiaTheme="minorEastAsia"/>
         </w:rPr>
       </w:pPr>
-      <w:r>
-        <w:rPr>
-          <w:rFonts w:eastAsiaTheme="minorEastAsia"/>
-        </w:rPr>
-        <w:t xml:space="preserve">Finally, we have a formula where we know all of the values needed. Our force is 50000N and our area of contact is the area of the sphere that is in contact with the force. If we were to look at our sphere from an orthographic view then we’d see that it’s simply a circle, so we have to find the area of this circle in order to know our Area of Contact. </w:t>
-      </w:r>
-      <w:r>
-        <w:rPr>
-          <w:rFonts w:eastAsiaTheme="minorEastAsia"/>
-        </w:rPr>
-        <w:t>To find the area of a circle we need the formula:</w:t>
+    </w:p>
+    <w:p>
+      <w:pPr>
+        <w:rPr>
+          <w:rFonts w:eastAsiaTheme="minorEastAsia"/>
+        </w:rPr>
+      </w:pPr>
+    </w:p>
+    <w:p>
+      <w:pPr>
+        <w:rPr>
+          <w:rFonts w:eastAsiaTheme="minorEastAsia"/>
+        </w:rPr>
+      </w:pPr>
+    </w:p>
+    <w:p>
+      <w:pPr>
+        <w:rPr>
+          <w:rFonts w:eastAsiaTheme="minorEastAsia"/>
+        </w:rPr>
+      </w:pPr>
+    </w:p>
+    <w:p>
+      <w:pPr>
+        <w:rPr>
+          <w:rFonts w:eastAsiaTheme="minorEastAsia"/>
+        </w:rPr>
+      </w:pPr>
+      <w:r>
+        <w:rPr>
+          <w:rFonts w:eastAsiaTheme="minorEastAsia"/>
+        </w:rPr>
+        <w:lastRenderedPageBreak/>
+        <w:t>Finally, we have a formula where we know all of the values needed. Our force is 50000N and our area of contact is the area of the sphere that is in contact with the force. If we were to look at our sphere from an orthographic view then we’d see that it’s simply a circle, so we have to find the area of this circle in order to know our Area of Contact. To find the area of a circle we need the formula:</w:t>
       </w:r>
     </w:p>
     <w:p>
@@ -8130,19 +7325,6 @@
           </m:sSup>
         </m:oMath>
       </m:oMathPara>
-    </w:p>
-    <w:p>
-      <w:pPr>
-        <w:rPr>
-          <w:rFonts w:eastAsiaTheme="minorEastAsia"/>
-        </w:rPr>
-      </w:pPr>
-      <w:r>
-        <w:rPr>
-          <w:rFonts w:eastAsiaTheme="minorEastAsia"/>
-        </w:rPr>
-        <w:t xml:space="preserve">So: </w:t>
-      </w:r>
     </w:p>
     <w:p>
       <w:pPr>
@@ -8281,17 +7463,7 @@
         <w:t>286.9</w:t>
       </w:r>
       <w:r>
-        <w:t xml:space="preserve"> J/Kg K. So now all we need </w:t>
-      </w:r>
-      <w:r>
-        <w:lastRenderedPageBreak/>
-        <w:t xml:space="preserve">to find is the absolute temperature around the sphere. An absolute temperature is measured in Kelvin, and we currently have 20 degrees </w:t>
-      </w:r>
-      <w:r>
-        <w:t>Celsius</w:t>
-      </w:r>
-      <w:r>
-        <w:t xml:space="preserve">. </w:t>
+        <w:t xml:space="preserve"> J/Kg K. So now all we need to find is the absolute temperature around the sphere. An absolute temperature is measured in Kelvin, and we currently have 20 degrees Celsius. </w:t>
       </w:r>
     </w:p>
     <w:p>
@@ -8347,19 +7519,7 @@
         <w:rPr>
           <w:rFonts w:eastAsiaTheme="minorEastAsia"/>
         </w:rPr>
-        <w:t>Now we have our absolute temperature for this formula! We now have all we need to find the air density</w:t>
-      </w:r>
-      <w:r>
-        <w:rPr>
-          <w:rFonts w:eastAsiaTheme="minorEastAsia"/>
-        </w:rPr>
-        <w:t xml:space="preserve">. </w:t>
-      </w:r>
-      <w:r>
-        <w:rPr>
-          <w:rFonts w:eastAsiaTheme="minorEastAsia"/>
-        </w:rPr>
-        <w:t>We put them together into the formula we saw earlier in this example.</w:t>
+        <w:t xml:space="preserve">Now we have our absolute temperature for this formula! We now have all we need to find the air density. </w:t>
       </w:r>
     </w:p>
     <w:p>
@@ -8447,19 +7607,7 @@
         <w:rPr>
           <w:rFonts w:eastAsiaTheme="minorEastAsia"/>
         </w:rPr>
-        <w:t>Now we have our Density, if we look back at our Drag Force formula (below) we can see that we’re missing our Velocity. We don’t know how fast this sphere was launched at</w:t>
-      </w:r>
-      <w:r>
-        <w:rPr>
-          <w:rFonts w:eastAsiaTheme="minorEastAsia"/>
-        </w:rPr>
-        <w:t>, in other words, it’s initial velocity</w:t>
-      </w:r>
-      <w:r>
-        <w:rPr>
-          <w:rFonts w:eastAsiaTheme="minorEastAsia"/>
-        </w:rPr>
-        <w:t>.</w:t>
+        <w:t>Now we have our Density, if we look back at our Drag Force formula (below) we can see that we’re missing our Velocity. We don’t know how fast this sphere was launched at, in other words, it’s initial velocity.</w:t>
       </w:r>
     </w:p>
     <w:p>
@@ -8516,7 +7664,19 @@
         <w:rPr>
           <w:rFonts w:eastAsiaTheme="minorEastAsia"/>
         </w:rPr>
-        <w:t>In order to find the velocity we use the formula:</w:t>
+        <w:t xml:space="preserve">In order to find the </w:t>
+      </w:r>
+      <w:r>
+        <w:rPr>
+          <w:rFonts w:eastAsiaTheme="minorEastAsia"/>
+        </w:rPr>
+        <w:t>velocity,</w:t>
+      </w:r>
+      <w:r>
+        <w:rPr>
+          <w:rFonts w:eastAsiaTheme="minorEastAsia"/>
+        </w:rPr>
+        <w:t xml:space="preserve"> we use the formula:</w:t>
       </w:r>
     </w:p>
     <w:p>
@@ -8570,7 +7730,19 @@
     </w:p>
     <w:p>
       <w:r>
-        <w:t>The projectile had 50000N of force applied to it over 0.1 seconds, and it weighed 100kg. So we have all we need in order to find the velocity.</w:t>
+        <w:t xml:space="preserve">The projectile had 50000N of force applied to it over 0.1 seconds, and it weighed 100kg. </w:t>
+      </w:r>
+      <w:r>
+        <w:t>Now we</w:t>
+      </w:r>
+      <w:r>
+        <w:t xml:space="preserve"> have </w:t>
+      </w:r>
+      <w:r>
+        <w:t>to</w:t>
+      </w:r>
+      <w:r>
+        <w:t xml:space="preserve"> find the velocity.</w:t>
       </w:r>
     </w:p>
     <w:p>
@@ -8717,20 +7889,36 @@
       </m:oMathPara>
     </w:p>
     <w:p>
-      <w:r>
-        <w:t xml:space="preserve">Our drag force is equal to </w:t>
-      </w:r>
-      <m:oMath>
-        <m:r>
-          <w:rPr>
-            <w:rFonts w:ascii="Cambria Math" w:hAnsi="Cambria Math"/>
-          </w:rPr>
-          <m:t>7.946231601N</m:t>
-        </m:r>
-      </m:oMath>
-      <w:r>
-        <w:rPr>
-          <w:rFonts w:eastAsiaTheme="minorEastAsia"/>
+      <w:pPr>
+        <w:rPr>
+          <w:rFonts w:ascii="Cambria Math" w:eastAsiaTheme="minorEastAsia" w:hAnsi="Cambria Math"/>
+        </w:rPr>
+      </w:pPr>
+      <w:r>
+        <w:rPr>
+          <w:rFonts w:ascii="Cambria Math" w:eastAsiaTheme="minorEastAsia" w:hAnsi="Cambria Math"/>
+        </w:rPr>
+        <w:t xml:space="preserve">The lift force is approximatively equal to </w:t>
+      </w:r>
+      <w:bookmarkStart w:id="36" w:name="_GoBack"/>
+      <w:bookmarkEnd w:id="36"/>
+      <w:r>
+        <w:rPr>
+          <w:rFonts w:ascii="Cambria Math" w:eastAsiaTheme="minorEastAsia" w:hAnsi="Cambria Math"/>
+          <w:b/>
+        </w:rPr>
+        <w:t xml:space="preserve">7.946231601 </w:t>
+      </w:r>
+      <w:r>
+        <w:rPr>
+          <w:rFonts w:ascii="Cambria Math" w:eastAsiaTheme="minorEastAsia" w:hAnsi="Cambria Math"/>
+          <w:b/>
+        </w:rPr>
+        <w:t>Newtons</w:t>
+      </w:r>
+      <w:r>
+        <w:rPr>
+          <w:rFonts w:ascii="Cambria Math" w:eastAsiaTheme="minorEastAsia" w:hAnsi="Cambria Math"/>
         </w:rPr>
         <w:t>.</w:t>
       </w:r>
@@ -8750,19 +7938,7 @@
         <w:keepNext/>
       </w:pPr>
       <w:r>
-        <w:t xml:space="preserve">Lift is a force that carries an object upwards while travelling high speeds. Some may think it’s the opposite of drag, however that isn’t the case. Drag goes in the opposite direction of velocity, while Lift helps carry the velocity </w:t>
-      </w:r>
-      <w:r>
-        <w:t xml:space="preserve">of the object </w:t>
-      </w:r>
-      <w:r>
-        <w:t xml:space="preserve">upwards. </w:t>
-      </w:r>
-      <w:r>
-        <w:t>In the case of a perfect sphere, it would have to rotate to have lift. The reason for this is that a perfect sphere would evenly distribut</w:t>
-      </w:r>
-      <w:r>
-        <w:t>e the air around it, making the pressure of the air above the sphere and the pressure of the air bellow the sphere equal. Equal pressure means there’s no lift force.</w:t>
+        <w:t>Lift is a force that carries an object upwards while travelling high speeds. Some may think it’s the opposite of drag, however that isn’t the case. Drag goes in the opposite direction of velocity, while Lift helps carry the velocity of the object upwards. In the case of a perfect sphere, it would have to rotate to have lift. The reason for this is that a perfect sphere would evenly distribute the air around it, making the pressure of the air above the sphere and the pressure of the air bellow the sphere equal. Equal pressure means there’s no lift force.</w:t>
       </w:r>
     </w:p>
     <w:p>
@@ -8770,46 +7946,7 @@
         <w:keepNext/>
       </w:pPr>
       <w:r>
-        <w:t xml:space="preserve">Lift’s direction is </w:t>
-      </w:r>
-      <w:r>
-        <w:t>directly perpendicular to</w:t>
-      </w:r>
-      <w:r>
-        <w:t xml:space="preserve"> the</w:t>
-      </w:r>
-      <w:r>
-        <w:t xml:space="preserve"> </w:t>
-      </w:r>
-      <w:r>
-        <w:t>velocity’s</w:t>
-      </w:r>
-      <w:r>
-        <w:t xml:space="preserve"> </w:t>
-      </w:r>
-      <w:r>
-        <w:t>force</w:t>
-      </w:r>
-      <w:r>
-        <w:t xml:space="preserve"> </w:t>
-      </w:r>
-      <w:r>
-        <w:t xml:space="preserve">(Hall, 2008). </w:t>
-      </w:r>
-      <w:r>
-        <w:t xml:space="preserve">You can see this in the </w:t>
-      </w:r>
-      <w:r>
-        <w:t>diagram I created bellow (Fig. 9</w:t>
-      </w:r>
-      <w:r>
-        <w:t xml:space="preserve">.). As velocity moves downwards, the lift of the object follows along with it. Drag also follows along because as stated before, </w:t>
-      </w:r>
-      <w:r>
-        <w:t>drag</w:t>
-      </w:r>
-      <w:r>
-        <w:t xml:space="preserve"> is a force that moves in the opposite direction of velocity.</w:t>
+        <w:t>Lift’s direction is directly perpendicular to the velocity’s force (Hall, 2008). You can see this in the diagram I created bellow (Fig. 9.). As velocity moves downwards, the lift of the object follows along with it. Drag also follows along because as stated before, drag is a force that moves in the opposite direction of velocity.</w:t>
       </w:r>
     </w:p>
     <w:p>
@@ -8817,15 +7954,64 @@
         <w:keepNext/>
       </w:pPr>
       <w:r>
-        <w:pict>
-          <v:shape id="_x0000_i1026" type="#_x0000_t75" style="width:503pt;height:197.5pt;mso-position-horizontal-relative:text;mso-position-vertical-relative:text;mso-width-relative:page;mso-height-relative:page" o:bordertopcolor="this" o:borderleftcolor="this" o:borderbottomcolor="this" o:borderrightcolor="this">
-            <v:imagedata r:id="rId33" o:title="Lift"/>
-            <w10:bordertop type="single" width="6"/>
-            <w10:borderleft type="single" width="6"/>
-            <w10:borderbottom type="single" width="6"/>
-            <w10:borderright type="single" width="6"/>
-          </v:shape>
-        </w:pict>
+        <w:rPr>
+          <w:noProof/>
+          <w:lang w:val="en-CA" w:eastAsia="en-CA"/>
+        </w:rPr>
+        <w:drawing>
+          <wp:inline distT="0" distB="0" distL="0" distR="0">
+            <wp:extent cx="6386830" cy="2507615"/>
+            <wp:effectExtent l="19050" t="19050" r="13970" b="26035"/>
+            <wp:docPr id="1" name="Picture 1" descr="Lift"/>
+            <wp:cNvGraphicFramePr>
+              <a:graphicFrameLocks xmlns:a="http://schemas.openxmlformats.org/drawingml/2006/main" noChangeAspect="1"/>
+            </wp:cNvGraphicFramePr>
+            <a:graphic xmlns:a="http://schemas.openxmlformats.org/drawingml/2006/main">
+              <a:graphicData uri="http://schemas.openxmlformats.org/drawingml/2006/picture">
+                <pic:pic xmlns:pic="http://schemas.openxmlformats.org/drawingml/2006/picture">
+                  <pic:nvPicPr>
+                    <pic:cNvPr id="0" name="Picture 6" descr="Lift"/>
+                    <pic:cNvPicPr>
+                      <a:picLocks noChangeAspect="1" noChangeArrowheads="1"/>
+                    </pic:cNvPicPr>
+                  </pic:nvPicPr>
+                  <pic:blipFill>
+                    <a:blip r:embed="rId33">
+                      <a:extLst>
+                        <a:ext uri="{28A0092B-C50C-407E-A947-70E740481C1C}">
+                          <a14:useLocalDpi xmlns:a14="http://schemas.microsoft.com/office/drawing/2010/main" val="0"/>
+                        </a:ext>
+                      </a:extLst>
+                    </a:blip>
+                    <a:srcRect/>
+                    <a:stretch>
+                      <a:fillRect/>
+                    </a:stretch>
+                  </pic:blipFill>
+                  <pic:spPr bwMode="auto">
+                    <a:xfrm>
+                      <a:off x="0" y="0"/>
+                      <a:ext cx="6386830" cy="2507615"/>
+                    </a:xfrm>
+                    <a:prstGeom prst="rect">
+                      <a:avLst/>
+                    </a:prstGeom>
+                    <a:noFill/>
+                    <a:ln w="9525" cmpd="sng">
+                      <a:solidFill>
+                        <a:srgbClr val="000000"/>
+                      </a:solidFill>
+                      <a:miter lim="800000"/>
+                      <a:headEnd/>
+                      <a:tailEnd/>
+                    </a:ln>
+                    <a:effectLst/>
+                  </pic:spPr>
+                </pic:pic>
+              </a:graphicData>
+            </a:graphic>
+          </wp:inline>
+        </w:drawing>
       </w:r>
     </w:p>
     <w:p>
@@ -8836,7 +8022,7 @@
           <w:sz w:val="18"/>
         </w:rPr>
       </w:pPr>
-      <w:bookmarkStart w:id="36" w:name="_Toc479160325"/>
+      <w:bookmarkStart w:id="37" w:name="_Toc479160325"/>
       <w:r>
         <w:rPr>
           <w:sz w:val="18"/>
@@ -8849,7 +8035,7 @@
         </w:rPr>
         <w:t>. Lift, Drag, and Velocity’s Relation</w:t>
       </w:r>
-      <w:bookmarkEnd w:id="36"/>
+      <w:bookmarkEnd w:id="37"/>
     </w:p>
     <w:p>
       <w:pPr>
@@ -8869,62 +8055,20 @@
       <w:pPr>
         <w:pStyle w:val="Heading3"/>
       </w:pPr>
-      <w:bookmarkStart w:id="37" w:name="_Toc479160371"/>
+      <w:bookmarkStart w:id="38" w:name="_Toc479160371"/>
       <w:r>
         <w:t>How do we Calculate Lift?</w:t>
       </w:r>
-      <w:bookmarkEnd w:id="37"/>
-    </w:p>
-    <w:p>
-      <w:r>
-        <w:t>In order to calculate Lift w</w:t>
-      </w:r>
-      <w:r>
-        <w:t>e’</w:t>
-      </w:r>
-      <w:r>
-        <w:t xml:space="preserve">ll need </w:t>
-      </w:r>
-      <w:r>
-        <w:t xml:space="preserve">to use </w:t>
-      </w:r>
-      <w:r>
-        <w:t xml:space="preserve">multiple formulas from the Torque section seen </w:t>
-      </w:r>
-      <w:r>
-        <w:t>of this report</w:t>
-      </w:r>
-      <w:r>
-        <w:t>.</w:t>
-      </w:r>
-    </w:p>
-    <w:p>
-      <w:r>
-        <w:t xml:space="preserve">First, we need to find the </w:t>
-      </w:r>
-      <w:r>
-        <w:t>Alpha</w:t>
-      </w:r>
-      <w:r>
-        <w:t xml:space="preserve"> that’s being applied to this object. We </w:t>
-      </w:r>
-      <w:r>
-        <w:t xml:space="preserve">can find this by </w:t>
-      </w:r>
-      <w:r>
-        <w:t>rearranging</w:t>
-      </w:r>
-      <w:r>
-        <w:t xml:space="preserve"> the formula </w:t>
-      </w:r>
-      <w:r>
-        <w:t xml:space="preserve">for Sum of Torque </w:t>
-      </w:r>
-      <w:r>
-        <w:t>seen in the torque section.</w:t>
-      </w:r>
-      <w:r>
-        <w:t xml:space="preserve"> Don’t forget that Alpha is a symbol representing Angular Acceleration and that it’s calculated in rads/s</w:t>
+      <w:bookmarkEnd w:id="38"/>
+    </w:p>
+    <w:p>
+      <w:r>
+        <w:t>In order to calculate Lift we’ll need to use multiple formulas from the Torque section seen of this report.</w:t>
+      </w:r>
+    </w:p>
+    <w:p>
+      <w:r>
+        <w:t>First, we need to find the Alpha that’s being applied to this object. We can find this by rearranging the formula for Sum of Torque seen in the torque section. Don’t forget that Alpha is a symbol representing Angular Acceleration and that it’s calculated in rads/s</w:t>
       </w:r>
       <w:r>
         <w:rPr>
@@ -8993,64 +8137,10 @@
         <w:rPr>
           <w:rFonts w:eastAsiaTheme="minorEastAsia"/>
         </w:rPr>
-        <w:t xml:space="preserve">Once we have calculated </w:t>
-      </w:r>
-      <w:r>
-        <w:rPr>
-          <w:rFonts w:eastAsiaTheme="minorEastAsia"/>
-        </w:rPr>
-        <w:t xml:space="preserve">the </w:t>
-      </w:r>
-      <w:r>
-        <w:rPr>
-          <w:rFonts w:eastAsiaTheme="minorEastAsia"/>
-        </w:rPr>
-        <w:t>Alpha</w:t>
-      </w:r>
-      <w:r>
-        <w:rPr>
-          <w:rFonts w:eastAsiaTheme="minorEastAsia"/>
-        </w:rPr>
-        <w:t xml:space="preserve"> of this object</w:t>
-      </w:r>
-      <w:r>
-        <w:rPr>
-          <w:rFonts w:eastAsiaTheme="minorEastAsia"/>
-        </w:rPr>
-        <w:t>, we are now able to calculate the Om</w:t>
-      </w:r>
-      <w:r>
-        <w:rPr>
-          <w:rFonts w:eastAsiaTheme="minorEastAsia"/>
-        </w:rPr>
-        <w:t>ega of the rotation, which is the Angular Velocity</w:t>
-      </w:r>
-      <w:r>
-        <w:t xml:space="preserve"> </w:t>
-      </w:r>
-      <w:r>
-        <w:t xml:space="preserve">(also known as rotation speed) </w:t>
-      </w:r>
-      <w:r>
-        <w:t xml:space="preserve">in </w:t>
-      </w:r>
-      <w:r>
-        <w:t>rads</w:t>
-      </w:r>
-      <w:r>
-        <w:t xml:space="preserve">/s. </w:t>
-      </w:r>
-      <w:r>
-        <w:t xml:space="preserve">All we need is to know </w:t>
-      </w:r>
-      <w:r>
-        <w:t>the amount of time that</w:t>
-      </w:r>
-      <w:r>
-        <w:t xml:space="preserve"> the object is </w:t>
-      </w:r>
-      <w:r>
-        <w:t xml:space="preserve">rotating for. </w:t>
+        <w:t>Once we have calculated the Alpha of this object, we are now able to calculate the Omega of the rotation, which is the Angular Velocity</w:t>
+      </w:r>
+      <w:r>
+        <w:t xml:space="preserve"> (also known as rotation speed) in rads/s. All we need is to know the amount of time that the object is rotating for. </w:t>
       </w:r>
     </w:p>
     <w:p>
@@ -9069,34 +8159,7 @@
     <w:p>
       <w:r>
         <w:lastRenderedPageBreak/>
-        <w:t xml:space="preserve">We need this </w:t>
-      </w:r>
-      <w:r>
-        <w:t xml:space="preserve">Angular Velocity </w:t>
-      </w:r>
-      <w:r>
-        <w:t xml:space="preserve">to find the revolutions that the object does around its pivot point per second. </w:t>
-      </w:r>
-      <w:r>
-        <w:t>This is also known as Revolutions per Second (RPS).</w:t>
-      </w:r>
-      <w:r>
-        <w:t xml:space="preserve"> </w:t>
-      </w:r>
-      <w:r>
-        <w:t>In order to convert our rads/s into rev/s we need to understand that a full revolution (rotation) in radians is equivalent to 2π.</w:t>
-      </w:r>
-      <w:r>
-        <w:t xml:space="preserve"> </w:t>
-      </w:r>
-      <w:r>
-        <w:t>So we simply need to</w:t>
-      </w:r>
-      <w:r>
-        <w:t xml:space="preserve"> </w:t>
-      </w:r>
-      <w:r>
-        <w:t>divide our Omega by 2π in order to find our RPS.</w:t>
+        <w:t>We need this Angular Velocity to find the revolutions that the object does around its pivot point per second. This is also known as Revolutions per Second (RPS). In order to convert our rads/s into rev/s we need to understand that a full revolution (rotation) in radians is equivalent to 2π. So we simply need to divide our Omega by 2π in order to find our RPS.</w:t>
       </w:r>
     </w:p>
     <w:p>
@@ -9155,7 +8218,7 @@
           <w:lang w:val="en-CA" w:eastAsia="en-CA"/>
         </w:rPr>
         <w:drawing>
-          <wp:anchor distT="0" distB="0" distL="114300" distR="114300" simplePos="0" relativeHeight="251654656" behindDoc="0" locked="0" layoutInCell="1" allowOverlap="1">
+          <wp:anchor distT="0" distB="0" distL="114300" distR="114300" simplePos="0" relativeHeight="251666432" behindDoc="0" locked="0" layoutInCell="1" allowOverlap="1" wp14:anchorId="55E05496" wp14:editId="1A19F1A9">
             <wp:simplePos x="0" y="0"/>
             <wp:positionH relativeFrom="column">
               <wp:posOffset>855878</wp:posOffset>
@@ -9216,7 +8279,7 @@
         <mc:AlternateContent>
           <mc:Choice Requires="wps">
             <w:drawing>
-              <wp:anchor distT="0" distB="0" distL="114300" distR="114300" simplePos="0" relativeHeight="251655680" behindDoc="0" locked="0" layoutInCell="1" allowOverlap="1" wp14:anchorId="3ED71B5E" wp14:editId="5D41BA6A">
+              <wp:anchor distT="0" distB="0" distL="114300" distR="114300" simplePos="0" relativeHeight="251667456" behindDoc="0" locked="0" layoutInCell="1" allowOverlap="1" wp14:anchorId="70589AD6" wp14:editId="1238F7A9">
                 <wp:simplePos x="0" y="0"/>
                 <wp:positionH relativeFrom="column">
                   <wp:posOffset>886358</wp:posOffset>
@@ -9258,7 +8321,7 @@
                                 <w:sz w:val="18"/>
                               </w:rPr>
                             </w:pPr>
-                            <w:bookmarkStart w:id="38" w:name="_Toc479160326"/>
+                            <w:bookmarkStart w:id="39" w:name="_Toc479160326"/>
                             <w:r>
                               <w:rPr>
                                 <w:sz w:val="18"/>
@@ -9271,7 +8334,7 @@
                               </w:rPr>
                               <w:t>. Lift Formula</w:t>
                             </w:r>
-                            <w:bookmarkEnd w:id="38"/>
+                            <w:bookmarkEnd w:id="39"/>
                           </w:p>
                           <w:p>
                             <w:pPr>
@@ -9318,7 +8381,7 @@
           </mc:Choice>
           <mc:Fallback>
             <w:pict>
-              <v:shape w14:anchorId="3ED71B5E" id="Text Box 16" o:spid="_x0000_s1037" type="#_x0000_t202" style="position:absolute;margin-left:69.8pt;margin-top:5.7pt;width:365.25pt;height:26.45pt;z-index:251655680;visibility:visible;mso-wrap-style:square;mso-height-percent:0;mso-wrap-distance-left:9pt;mso-wrap-distance-top:0;mso-wrap-distance-right:9pt;mso-wrap-distance-bottom:0;mso-position-horizontal:absolute;mso-position-horizontal-relative:text;mso-position-vertical:absolute;mso-position-vertical-relative:text;mso-height-percent:0;mso-height-relative:margin;v-text-anchor:top" o:gfxdata="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" stroked="f">
+              <v:shape w14:anchorId="70589AD6" id="Text Box 16" o:spid="_x0000_s1037" type="#_x0000_t202" style="position:absolute;margin-left:69.8pt;margin-top:5.7pt;width:365.25pt;height:26.45pt;z-index:251667456;visibility:visible;mso-wrap-style:square;mso-height-percent:0;mso-wrap-distance-left:9pt;mso-wrap-distance-top:0;mso-wrap-distance-right:9pt;mso-wrap-distance-bottom:0;mso-position-horizontal:absolute;mso-position-horizontal-relative:text;mso-position-vertical:absolute;mso-position-vertical-relative:text;mso-height-percent:0;mso-height-relative:margin;v-text-anchor:top" o:gfxdata="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" stroked="f">
                 <v:textbox inset="0,0,0,0">
                   <w:txbxContent>
                     <w:p>
@@ -9329,7 +8392,7 @@
                           <w:sz w:val="18"/>
                         </w:rPr>
                       </w:pPr>
-                      <w:bookmarkStart w:id="39" w:name="_Toc479160326"/>
+                      <w:bookmarkStart w:id="40" w:name="_Toc479160326"/>
                       <w:r>
                         <w:rPr>
                           <w:sz w:val="18"/>
@@ -9342,7 +8405,7 @@
                         </w:rPr>
                         <w:t>. Lift Formula</w:t>
                       </w:r>
-                      <w:bookmarkEnd w:id="39"/>
+                      <w:bookmarkEnd w:id="40"/>
                     </w:p>
                     <w:p>
                       <w:pPr>
@@ -9391,10 +8454,7 @@
         <w:t>b</w:t>
       </w:r>
       <w:r>
-        <w:t xml:space="preserve"> is equal to the radius of the object</w:t>
-      </w:r>
-      <w:r>
-        <w:t xml:space="preserve">, </w:t>
+        <w:t xml:space="preserve"> is equal to the radius of the object, </w:t>
       </w:r>
       <w:r>
         <w:rPr>
@@ -9412,19 +8472,7 @@
         <w:t xml:space="preserve">p </w:t>
       </w:r>
       <w:r>
-        <w:t>is equal to the air density (which we can find u</w:t>
-      </w:r>
-      <w:r>
-        <w:t>sing the formula shown in Fig. 7</w:t>
-      </w:r>
-      <w:r>
-        <w:t>.</w:t>
-      </w:r>
-      <w:r>
-        <w:t>)</w:t>
-      </w:r>
-      <w:r>
-        <w:t xml:space="preserve">, and finally </w:t>
+        <w:t xml:space="preserve">is equal to the air density (which we can find using the formula shown in Fig. 7.), and finally </w:t>
       </w:r>
       <w:r>
         <w:rPr>
@@ -9433,51 +8481,27 @@
         <w:t>V</w:t>
       </w:r>
       <w:r>
-        <w:t xml:space="preserve"> is the velocity that the object is travelling at.</w:t>
-      </w:r>
-      <w:r>
-        <w:t xml:space="preserve"> </w:t>
+        <w:t xml:space="preserve"> is the velocity that the object is travelling at. </w:t>
       </w:r>
     </w:p>
     <w:p>
       <w:pPr>
         <w:pStyle w:val="Heading3"/>
       </w:pPr>
-      <w:bookmarkStart w:id="40" w:name="_Toc479160372"/>
-      <w:r>
-        <w:t xml:space="preserve">How </w:t>
-      </w:r>
-      <w:r>
-        <w:t>Are These</w:t>
-      </w:r>
-      <w:r>
-        <w:t xml:space="preserve"> Relevant to Game Programming?</w:t>
-      </w:r>
-      <w:bookmarkEnd w:id="40"/>
-    </w:p>
-    <w:p>
-      <w:r>
-        <w:t xml:space="preserve">In video game programming, the developers may want the most realistic physics possible. </w:t>
-      </w:r>
-      <w:r>
-        <w:t xml:space="preserve">Calculating the drag force and lift force increases the realism of the video game. Plenty of video games are </w:t>
-      </w:r>
-      <w:r>
-        <w:t>dedicated to using</w:t>
-      </w:r>
-      <w:r>
-        <w:t xml:space="preserve"> realistic physics, such as the Battlefield series. Bullet trajectories are calculated </w:t>
-      </w:r>
-      <w:r>
-        <w:t>realistically. A larger projectile (like a missile from a rocket launcher) falls quicker and doesn’t go as far as a small bullet does.</w:t>
-      </w:r>
-    </w:p>
-    <w:p>
-      <w:r>
-        <w:t>Developers may also base the concept of their game on physics as well</w:t>
-      </w:r>
-      <w:r>
-        <w:t>. In games that use physics to solve puzzles, the player should know what to expect. Realistic physics due to drag force and lift can make a drastic difference between a “Game Over” screen and a “You Win!” screen.</w:t>
+      <w:bookmarkStart w:id="41" w:name="_Toc479160372"/>
+      <w:r>
+        <w:t>How Are These Relevant to Game Programming?</w:t>
+      </w:r>
+      <w:bookmarkEnd w:id="41"/>
+    </w:p>
+    <w:p>
+      <w:r>
+        <w:t>In video game programming, the developers may want the most realistic physics possible. Calculating the drag force and lift force increases the realism of the video game. Plenty of video games are dedicated to using realistic physics, such as the Battlefield series. Bullet trajectories are calculated realistically. A larger projectile (like a missile from a rocket launcher) falls quicker and doesn’t go as far as a small bullet does.</w:t>
+      </w:r>
+    </w:p>
+    <w:p>
+      <w:r>
+        <w:t>Developers may also base the concept of their game on physics as well. In games that use physics to solve puzzles, the player should know what to expect. Realistic physics due to drag force and lift can make a drastic difference between a “Game Over” screen and a “You Win!” screen.</w:t>
       </w:r>
     </w:p>
     <w:p>
@@ -9690,13 +8714,21 @@
     <w:p>
       <w:pPr>
         <w:rPr>
-          <w:rFonts w:eastAsiaTheme="minorEastAsia"/>
-        </w:rPr>
-      </w:pPr>
-      <w:r>
-        <w:rPr>
-          <w:rFonts w:eastAsiaTheme="minorEastAsia"/>
-        </w:rPr>
+          <w:rFonts w:ascii="Cambria Math" w:eastAsiaTheme="minorEastAsia" w:hAnsi="Cambria Math"/>
+        </w:rPr>
+      </w:pPr>
+    </w:p>
+    <w:p>
+      <w:pPr>
+        <w:rPr>
+          <w:rFonts w:eastAsiaTheme="minorEastAsia"/>
+        </w:rPr>
+      </w:pPr>
+      <w:r>
+        <w:rPr>
+          <w:rFonts w:eastAsiaTheme="minorEastAsia"/>
+        </w:rPr>
+        <w:lastRenderedPageBreak/>
         <w:t xml:space="preserve">As seen in our Torque notes earlier, the </w:t>
       </w:r>
       <w:r>
@@ -10117,7 +9149,7 @@
         <w:rPr>
           <w:rFonts w:eastAsiaTheme="minorEastAsia"/>
         </w:rPr>
-        <w:t xml:space="preserve">In order to found the air density we need to use what we’ve learned in our drag example. The formula for air density has the absolute pressure and the absolute temperature which we do not know. We do however know that the </w:t>
+        <w:t xml:space="preserve">In order to found the air density, we need to use what we’ve learned in our drag example. The formula for air density has the absolute pressure and the absolute temperature which we do not know. We do however know that the </w:t>
       </w:r>
       <w:r>
         <w:t>specific gas constant for dry air on Earth is 286.9 J/Kg K.</w:t>
@@ -10418,11 +9450,38 @@
           <w:rFonts w:eastAsiaTheme="minorEastAsia"/>
         </w:rPr>
       </w:pPr>
-      <w:r>
-        <w:rPr>
-          <w:rFonts w:eastAsiaTheme="minorEastAsia"/>
-        </w:rPr>
-        <w:t>We now have the pressure, which means we are only missing one more piece of information, the absolute temperature. In our example the sphere is exposed to an environment of 20 degrees Celsius. In the drag example we used the conversion below to find the absolute temperature.</w:t>
+    </w:p>
+    <w:p>
+      <w:pPr>
+        <w:rPr>
+          <w:rFonts w:eastAsiaTheme="minorEastAsia"/>
+        </w:rPr>
+      </w:pPr>
+    </w:p>
+    <w:p>
+      <w:pPr>
+        <w:rPr>
+          <w:rFonts w:eastAsiaTheme="minorEastAsia"/>
+        </w:rPr>
+      </w:pPr>
+      <w:r>
+        <w:rPr>
+          <w:rFonts w:eastAsiaTheme="minorEastAsia"/>
+        </w:rPr>
+        <w:lastRenderedPageBreak/>
+        <w:t xml:space="preserve">We now have the pressure, which means we are only missing one more piece of information, the absolute temperature. In our example the sphere is exposed to an environment of 20 degrees Celsius. In the drag </w:t>
+      </w:r>
+      <w:r>
+        <w:rPr>
+          <w:rFonts w:eastAsiaTheme="minorEastAsia"/>
+        </w:rPr>
+        <w:t>example,</w:t>
+      </w:r>
+      <w:r>
+        <w:rPr>
+          <w:rFonts w:eastAsiaTheme="minorEastAsia"/>
+        </w:rPr>
+        <w:t xml:space="preserve"> we used the conversion below to find the absolute temperature.</w:t>
       </w:r>
     </w:p>
     <w:p>
@@ -10478,7 +9537,6 @@
         <w:rPr>
           <w:rFonts w:eastAsiaTheme="minorEastAsia"/>
         </w:rPr>
-        <w:lastRenderedPageBreak/>
         <w:t xml:space="preserve">We now have enough information to find the air density around the sphere using the formula we saw earlier in this example. </w:t>
       </w:r>
     </w:p>
@@ -10558,8 +9616,40 @@
             <w:rPr>
               <w:rFonts w:ascii="Cambria Math" w:eastAsiaTheme="minorEastAsia" w:hAnsi="Cambria Math"/>
             </w:rPr>
-            <m:t xml:space="preserve"> ≈0.0025293641</m:t>
+            <m:t xml:space="preserve"> ≈</m:t>
           </m:r>
+          <m:r>
+            <w:rPr>
+              <w:rFonts w:ascii="Cambria Math" w:hAnsi="Cambria Math"/>
+            </w:rPr>
+            <m:t xml:space="preserve">2.529364077 × </m:t>
+          </m:r>
+          <m:sSup>
+            <m:sSupPr>
+              <m:ctrlPr>
+                <w:rPr>
+                  <w:rFonts w:ascii="Cambria Math" w:hAnsi="Cambria Math"/>
+                  <w:i/>
+                </w:rPr>
+              </m:ctrlPr>
+            </m:sSupPr>
+            <m:e>
+              <m:r>
+                <w:rPr>
+                  <w:rFonts w:ascii="Cambria Math" w:hAnsi="Cambria Math"/>
+                </w:rPr>
+                <m:t>10</m:t>
+              </m:r>
+            </m:e>
+            <m:sup>
+              <m:r>
+                <w:rPr>
+                  <w:rFonts w:ascii="Cambria Math" w:hAnsi="Cambria Math"/>
+                </w:rPr>
+                <m:t>-3</m:t>
+              </m:r>
+            </m:sup>
+          </m:sSup>
           <m:f>
             <m:fPr>
               <m:type m:val="skw"/>
@@ -10902,7 +9992,45 @@
                 <w:rPr>
                   <w:rFonts w:ascii="Cambria Math" w:eastAsiaTheme="minorEastAsia" w:hAnsi="Cambria Math"/>
                 </w:rPr>
-                <m:t>* 0.4973591972* 0.0025293641* 50</m:t>
+                <m:t xml:space="preserve">* 0.4973591972* </m:t>
+              </m:r>
+              <m:r>
+                <w:rPr>
+                  <w:rFonts w:ascii="Cambria Math" w:hAnsi="Cambria Math"/>
+                </w:rPr>
+                <m:t xml:space="preserve">2.529364077 × </m:t>
+              </m:r>
+              <m:sSup>
+                <m:sSupPr>
+                  <m:ctrlPr>
+                    <w:rPr>
+                      <w:rFonts w:ascii="Cambria Math" w:hAnsi="Cambria Math"/>
+                      <w:i/>
+                    </w:rPr>
+                  </m:ctrlPr>
+                </m:sSupPr>
+                <m:e>
+                  <m:r>
+                    <w:rPr>
+                      <w:rFonts w:ascii="Cambria Math" w:hAnsi="Cambria Math"/>
+                    </w:rPr>
+                    <m:t>10</m:t>
+                  </m:r>
+                </m:e>
+                <m:sup>
+                  <m:r>
+                    <w:rPr>
+                      <w:rFonts w:ascii="Cambria Math" w:hAnsi="Cambria Math"/>
+                    </w:rPr>
+                    <m:t>-3</m:t>
+                  </m:r>
+                </m:sup>
+              </m:sSup>
+              <m:r>
+                <w:rPr>
+                  <w:rFonts w:ascii="Cambria Math" w:eastAsiaTheme="minorEastAsia" w:hAnsi="Cambria Math"/>
+                </w:rPr>
+                <m:t>* 50</m:t>
               </m:r>
             </m:e>
           </m:d>
@@ -10940,15 +10068,29 @@
         </w:rPr>
         <w:t>.</w:t>
       </w:r>
-      <w:bookmarkStart w:id="41" w:name="_GoBack"/>
-      <w:bookmarkEnd w:id="41"/>
+    </w:p>
+    <w:p>
+      <w:pPr>
+        <w:rPr>
+          <w:rFonts w:asciiTheme="majorHAnsi" w:eastAsiaTheme="majorEastAsia" w:hAnsiTheme="majorHAnsi" w:cstheme="majorBidi"/>
+          <w:b/>
+          <w:bCs/>
+          <w:color w:val="365F91" w:themeColor="accent1" w:themeShade="BF"/>
+          <w:sz w:val="28"/>
+          <w:szCs w:val="28"/>
+        </w:rPr>
+      </w:pPr>
+      <w:bookmarkStart w:id="42" w:name="_Toc479160373"/>
+      <w:r>
+        <w:br w:type="page"/>
+      </w:r>
     </w:p>
     <w:p>
       <w:pPr>
         <w:pStyle w:val="Heading1"/>
       </w:pPr>
-      <w:bookmarkStart w:id="42" w:name="_Toc479160373"/>
-      <w:r>
+      <w:r>
+        <w:lastRenderedPageBreak/>
         <w:t>Conclusion</w:t>
       </w:r>
       <w:bookmarkEnd w:id="42"/>
@@ -10960,54 +10102,12 @@
     </w:p>
     <w:p>
       <w:r>
-        <w:t>We learnt how Torque influences</w:t>
-      </w:r>
-      <w:r>
-        <w:t xml:space="preserve"> the rotation of an object while it’s in mid-air </w:t>
-      </w:r>
-      <w:r>
-        <w:t>and</w:t>
-      </w:r>
-      <w:r>
-        <w:t xml:space="preserve"> how </w:t>
-      </w:r>
-      <w:r>
-        <w:t>external forces (such as objects) can increase or reduce the Torque of an object in mid-air.</w:t>
-      </w:r>
-      <w:r>
-        <w:t xml:space="preserve"> </w:t>
-      </w:r>
-      <w:r>
-        <w:t xml:space="preserve">The concept of Torque could be included into the PHYS1521 </w:t>
-      </w:r>
-      <w:r>
-        <w:t xml:space="preserve">course </w:t>
-      </w:r>
-      <w:r>
-        <w:t>during the rotational motion concept, as that is the point when we learn about angular velocity and tangential velocity.</w:t>
-      </w:r>
-      <w:r>
-        <w:t xml:space="preserve"> Rotational motion teaches us what happens to an object while it’s rotating around a point, this is very similar to Torque.</w:t>
-      </w:r>
-    </w:p>
-    <w:p>
-      <w:r>
-        <w:t>The concept</w:t>
-      </w:r>
-      <w:r>
-        <w:t>s</w:t>
-      </w:r>
-      <w:r>
-        <w:t xml:space="preserve"> of Drag and Lift </w:t>
-      </w:r>
-      <w:r>
-        <w:t>taught us about additional forces that are being applied on a projectile during motion. Drag force moves against the object’s velocity, and Lift force would help keep the object in the air for longer periods of time.  This concept c</w:t>
-      </w:r>
-      <w:r>
-        <w:t>ould be included into the PHYS1521 course</w:t>
-      </w:r>
-      <w:r>
-        <w:t xml:space="preserve"> during linear motion by introducing external forces during a projectile’s travel. For example, wind has a velocity and applies force on the object while it’s in the air, therefore our calculations would have to reflect that.</w:t>
+        <w:t>We learnt how Torque influences the rotation of an object while it’s in mid-air and how external forces (such as objects) can increase or reduce the Torque of an object in mid-air. The concept of Torque could be included into the PHYS1521 course during the rotational motion concept, as that is the point when we learn about angular velocity and tangential velocity. Rotational motion teaches us what happens to an object while it’s rotating around a point, this is very similar to Torque.</w:t>
+      </w:r>
+    </w:p>
+    <w:p>
+      <w:r>
+        <w:t>The concepts of Drag and Lift taught us about additional forces that are being applied on a projectile during motion. Drag force moves against the object’s velocity, and Lift force would help keep the object in the air for longer periods of time.  This concept could be included into the PHYS1521 course during linear motion by introducing external forces during a projectile’s travel. For example, wind has a velocity and applies force on the object while it’s in the air, therefore our calculations would have to reflect that.</w:t>
       </w:r>
     </w:p>
     <w:p>
@@ -11017,9 +10117,24 @@
     </w:p>
     <w:p>
       <w:pPr>
+        <w:rPr>
+          <w:rFonts w:asciiTheme="majorHAnsi" w:eastAsiaTheme="majorEastAsia" w:hAnsiTheme="majorHAnsi" w:cstheme="majorBidi"/>
+          <w:b/>
+          <w:bCs/>
+          <w:color w:val="365F91" w:themeColor="accent1" w:themeShade="BF"/>
+          <w:sz w:val="28"/>
+          <w:szCs w:val="28"/>
+        </w:rPr>
+      </w:pPr>
+      <w:bookmarkStart w:id="43" w:name="_Toc479160374"/>
+      <w:r>
+        <w:br w:type="page"/>
+      </w:r>
+    </w:p>
+    <w:p>
+      <w:pPr>
         <w:pStyle w:val="Heading1"/>
       </w:pPr>
-      <w:bookmarkStart w:id="43" w:name="_Toc479160374"/>
       <w:r>
         <w:lastRenderedPageBreak/>
         <w:t>References</w:t>
@@ -11031,6 +10146,7 @@
         <w:t>Put all your references here.</w:t>
       </w:r>
     </w:p>
+    <w:p/>
     <w:sectPr>
       <w:footerReference w:type="default" r:id="rId35"/>
       <w:pgSz w:w="12240" w:h="15840"/>
@@ -11129,7 +10245,7 @@
         <w:bCs/>
         <w:noProof/>
       </w:rPr>
-      <w:t>11</w:t>
+      <w:t>9</w:t>
     </w:r>
     <w:r>
       <w:rPr>
@@ -11951,6 +11067,7 @@
     <w:lsdException w:name="HTML Sample" w:semiHidden="1" w:unhideWhenUsed="1"/>
     <w:lsdException w:name="HTML Typewriter" w:semiHidden="1" w:unhideWhenUsed="1"/>
     <w:lsdException w:name="HTML Variable" w:semiHidden="1" w:unhideWhenUsed="1"/>
+    <w:lsdException w:name="Normal Table" w:semiHidden="1" w:unhideWhenUsed="1"/>
     <w:lsdException w:name="annotation subject" w:semiHidden="1" w:unhideWhenUsed="1"/>
     <w:lsdException w:name="No List" w:semiHidden="1" w:unhideWhenUsed="1"/>
     <w:lsdException w:name="Outline List 1" w:semiHidden="1" w:unhideWhenUsed="1"/>
@@ -11995,6 +11112,7 @@
     <w:lsdException w:name="Table Professional" w:semiHidden="1" w:unhideWhenUsed="1"/>
     <w:lsdException w:name="Table Subtle 1" w:semiHidden="1" w:unhideWhenUsed="1"/>
     <w:lsdException w:name="Table Subtle 2" w:semiHidden="1" w:unhideWhenUsed="1"/>
+    <w:lsdException w:name="Table Web 1" w:semiHidden="1" w:unhideWhenUsed="1"/>
     <w:lsdException w:name="Table Web 2" w:semiHidden="1" w:unhideWhenUsed="1"/>
     <w:lsdException w:name="Table Web 3" w:semiHidden="1" w:unhideWhenUsed="1"/>
     <w:lsdException w:name="Balloon Text" w:semiHidden="1" w:unhideWhenUsed="1"/>
@@ -12954,7 +12072,7 @@
 </file>
 
 <file path=customXml/itemProps1.xml><?xml version="1.0" encoding="utf-8"?>
-<ds:datastoreItem xmlns:ds="http://schemas.openxmlformats.org/officeDocument/2006/customXml" ds:itemID="{E4524117-506A-44FD-B932-664ACDD5FB18}">
+<ds:datastoreItem xmlns:ds="http://schemas.openxmlformats.org/officeDocument/2006/customXml" ds:itemID="{A7A7D40E-91C1-45B2-B745-C3CBCCFC94A6}">
   <ds:schemaRefs>
     <ds:schemaRef ds:uri="http://schemas.openxmlformats.org/officeDocument/2006/bibliography"/>
   </ds:schemaRefs>

</xml_diff>